<commit_message>
fix: fix format of dispatches guide
</commit_message>
<xml_diff>
--- a/public/guia-despacho-template.docx
+++ b/public/guia-despacho-template.docx
@@ -683,19 +683,19 @@
         <w:tblLook w:val="04A0" w:firstRow="1" w:lastRow="0" w:firstColumn="1" w:lastColumn="0" w:noHBand="0" w:noVBand="1"/>
       </w:tblPr>
       <w:tblGrid>
-        <w:gridCol w:w="562"/>
-        <w:gridCol w:w="1418"/>
-        <w:gridCol w:w="1701"/>
-        <w:gridCol w:w="1867"/>
-        <w:gridCol w:w="1387"/>
-        <w:gridCol w:w="1387"/>
-        <w:gridCol w:w="1387"/>
-        <w:gridCol w:w="1387"/>
+        <w:gridCol w:w="421"/>
+        <w:gridCol w:w="1134"/>
+        <w:gridCol w:w="1417"/>
+        <w:gridCol w:w="992"/>
+        <w:gridCol w:w="993"/>
+        <w:gridCol w:w="1417"/>
+        <w:gridCol w:w="3119"/>
+        <w:gridCol w:w="1603"/>
       </w:tblGrid>
       <w:tr>
         <w:tc>
           <w:tcPr>
-            <w:tcW w:w="562" w:type="dxa"/>
+            <w:tcW w:w="421" w:type="dxa"/>
             <w:vAlign w:val="center"/>
           </w:tcPr>
           <w:p>
@@ -706,8 +706,8 @@
                 <w:rFonts w:ascii="Times New Roman" w:hAnsi="Times New Roman"/>
                 <w:b/>
                 <w:bCs/>
-                <w:sz w:val="18"/>
-                <w:szCs w:val="18"/>
+                <w:sz w:val="16"/>
+                <w:szCs w:val="16"/>
                 <w:lang w:val="es-ES"/>
               </w:rPr>
             </w:pPr>
@@ -716,8 +716,8 @@
                 <w:rFonts w:ascii="Times New Roman" w:hAnsi="Times New Roman"/>
                 <w:b/>
                 <w:bCs/>
-                <w:sz w:val="18"/>
-                <w:szCs w:val="18"/>
+                <w:sz w:val="16"/>
+                <w:szCs w:val="16"/>
               </w:rPr>
               <w:t>N</w:t>
             </w:r>
@@ -726,8 +726,8 @@
                 <w:rFonts w:ascii="Times New Roman" w:hAnsi="Times New Roman"/>
                 <w:b/>
                 <w:bCs/>
-                <w:sz w:val="18"/>
-                <w:szCs w:val="18"/>
+                <w:sz w:val="16"/>
+                <w:szCs w:val="16"/>
                 <w:lang w:val="es-ES"/>
               </w:rPr>
               <w:t>°</w:t>
@@ -736,7 +736,7 @@
         </w:tc>
         <w:tc>
           <w:tcPr>
-            <w:tcW w:w="1418" w:type="dxa"/>
+            <w:tcW w:w="1134" w:type="dxa"/>
             <w:vAlign w:val="center"/>
           </w:tcPr>
           <w:p>
@@ -747,8 +747,8 @@
                 <w:rFonts w:ascii="Times New Roman" w:hAnsi="Times New Roman"/>
                 <w:b/>
                 <w:bCs/>
-                <w:sz w:val="18"/>
-                <w:szCs w:val="18"/>
+                <w:sz w:val="16"/>
+                <w:szCs w:val="16"/>
               </w:rPr>
             </w:pPr>
             <w:proofErr w:type="spellStart"/>
@@ -757,8 +757,8 @@
                 <w:rFonts w:ascii="Times New Roman" w:hAnsi="Times New Roman"/>
                 <w:b/>
                 <w:bCs/>
-                <w:sz w:val="18"/>
-                <w:szCs w:val="18"/>
+                <w:sz w:val="16"/>
+                <w:szCs w:val="16"/>
               </w:rPr>
               <w:t>N°PARTE</w:t>
             </w:r>
@@ -767,7 +767,7 @@
         </w:tc>
         <w:tc>
           <w:tcPr>
-            <w:tcW w:w="1701" w:type="dxa"/>
+            <w:tcW w:w="1417" w:type="dxa"/>
             <w:vAlign w:val="center"/>
           </w:tcPr>
           <w:p>
@@ -778,8 +778,8 @@
                 <w:rFonts w:ascii="Times New Roman" w:hAnsi="Times New Roman"/>
                 <w:b/>
                 <w:bCs/>
-                <w:sz w:val="18"/>
-                <w:szCs w:val="18"/>
+                <w:sz w:val="16"/>
+                <w:szCs w:val="16"/>
               </w:rPr>
             </w:pPr>
             <w:r>
@@ -787,8 +787,8 @@
                 <w:rFonts w:ascii="Times New Roman" w:hAnsi="Times New Roman"/>
                 <w:b/>
                 <w:bCs/>
-                <w:sz w:val="18"/>
-                <w:szCs w:val="18"/>
+                <w:sz w:val="16"/>
+                <w:szCs w:val="16"/>
               </w:rPr>
               <w:t>RENGLÓN</w:t>
             </w:r>
@@ -796,7 +796,7 @@
         </w:tc>
         <w:tc>
           <w:tcPr>
-            <w:tcW w:w="1867" w:type="dxa"/>
+            <w:tcW w:w="992" w:type="dxa"/>
             <w:vAlign w:val="center"/>
           </w:tcPr>
           <w:p>
@@ -807,8 +807,8 @@
                 <w:rFonts w:ascii="Times New Roman" w:hAnsi="Times New Roman"/>
                 <w:b/>
                 <w:bCs/>
-                <w:sz w:val="18"/>
-                <w:szCs w:val="18"/>
+                <w:sz w:val="16"/>
+                <w:szCs w:val="16"/>
               </w:rPr>
             </w:pPr>
             <w:r>
@@ -816,8 +816,8 @@
                 <w:rFonts w:ascii="Times New Roman" w:hAnsi="Times New Roman"/>
                 <w:b/>
                 <w:bCs/>
-                <w:sz w:val="18"/>
-                <w:szCs w:val="18"/>
+                <w:sz w:val="16"/>
+                <w:szCs w:val="16"/>
               </w:rPr>
               <w:t>CANT</w:t>
             </w:r>
@@ -825,7 +825,7 @@
         </w:tc>
         <w:tc>
           <w:tcPr>
-            <w:tcW w:w="1387" w:type="dxa"/>
+            <w:tcW w:w="993" w:type="dxa"/>
             <w:vAlign w:val="center"/>
           </w:tcPr>
           <w:p>
@@ -836,8 +836,8 @@
                 <w:rFonts w:ascii="Times New Roman" w:hAnsi="Times New Roman"/>
                 <w:b/>
                 <w:bCs/>
-                <w:sz w:val="18"/>
-                <w:szCs w:val="18"/>
+                <w:sz w:val="16"/>
+                <w:szCs w:val="16"/>
               </w:rPr>
             </w:pPr>
             <w:r>
@@ -845,8 +845,8 @@
                 <w:rFonts w:ascii="Times New Roman" w:hAnsi="Times New Roman"/>
                 <w:b/>
                 <w:bCs/>
-                <w:sz w:val="18"/>
-                <w:szCs w:val="18"/>
+                <w:sz w:val="16"/>
+                <w:szCs w:val="16"/>
               </w:rPr>
               <w:t>U/D</w:t>
             </w:r>
@@ -854,7 +854,7 @@
         </w:tc>
         <w:tc>
           <w:tcPr>
-            <w:tcW w:w="1387" w:type="dxa"/>
+            <w:tcW w:w="1417" w:type="dxa"/>
             <w:vAlign w:val="center"/>
           </w:tcPr>
           <w:p>
@@ -865,8 +865,8 @@
                 <w:rFonts w:ascii="Times New Roman" w:hAnsi="Times New Roman"/>
                 <w:b/>
                 <w:bCs/>
-                <w:sz w:val="18"/>
-                <w:szCs w:val="18"/>
+                <w:sz w:val="16"/>
+                <w:szCs w:val="16"/>
               </w:rPr>
             </w:pPr>
             <w:r>
@@ -874,8 +874,8 @@
                 <w:rFonts w:ascii="Times New Roman" w:hAnsi="Times New Roman"/>
                 <w:b/>
                 <w:bCs/>
-                <w:sz w:val="18"/>
-                <w:szCs w:val="18"/>
+                <w:sz w:val="16"/>
+                <w:szCs w:val="16"/>
               </w:rPr>
               <w:t>CLASE</w:t>
             </w:r>
@@ -883,7 +883,7 @@
         </w:tc>
         <w:tc>
           <w:tcPr>
-            <w:tcW w:w="1387" w:type="dxa"/>
+            <w:tcW w:w="3119" w:type="dxa"/>
             <w:vAlign w:val="center"/>
           </w:tcPr>
           <w:p>
@@ -894,8 +894,8 @@
                 <w:rFonts w:ascii="Times New Roman" w:hAnsi="Times New Roman"/>
                 <w:b/>
                 <w:bCs/>
-                <w:sz w:val="18"/>
-                <w:szCs w:val="18"/>
+                <w:sz w:val="16"/>
+                <w:szCs w:val="16"/>
               </w:rPr>
             </w:pPr>
             <w:r>
@@ -903,8 +903,8 @@
                 <w:rFonts w:ascii="Times New Roman" w:hAnsi="Times New Roman"/>
                 <w:b/>
                 <w:bCs/>
-                <w:sz w:val="18"/>
-                <w:szCs w:val="18"/>
+                <w:sz w:val="16"/>
+                <w:szCs w:val="16"/>
               </w:rPr>
               <w:t>N/S</w:t>
             </w:r>
@@ -912,7 +912,7 @@
         </w:tc>
         <w:tc>
           <w:tcPr>
-            <w:tcW w:w="1387" w:type="dxa"/>
+            <w:tcW w:w="1603" w:type="dxa"/>
             <w:vAlign w:val="center"/>
           </w:tcPr>
           <w:p>
@@ -923,8 +923,8 @@
                 <w:rFonts w:ascii="Times New Roman" w:hAnsi="Times New Roman"/>
                 <w:b/>
                 <w:bCs/>
-                <w:sz w:val="18"/>
-                <w:szCs w:val="18"/>
+                <w:sz w:val="16"/>
+                <w:szCs w:val="16"/>
               </w:rPr>
             </w:pPr>
             <w:r>
@@ -932,8 +932,8 @@
                 <w:rFonts w:ascii="Times New Roman" w:hAnsi="Times New Roman"/>
                 <w:b/>
                 <w:bCs/>
-                <w:sz w:val="18"/>
-                <w:szCs w:val="18"/>
+                <w:sz w:val="16"/>
+                <w:szCs w:val="16"/>
               </w:rPr>
               <w:t>OBSERVACIÓN</w:t>
             </w:r>
@@ -943,7 +943,7 @@
       <w:tr>
         <w:tc>
           <w:tcPr>
-            <w:tcW w:w="562" w:type="dxa"/>
+            <w:tcW w:w="421" w:type="dxa"/>
             <w:vAlign w:val="center"/>
           </w:tcPr>
           <w:p>
@@ -986,13 +986,12 @@
         </w:tc>
         <w:tc>
           <w:tcPr>
-            <w:tcW w:w="1418" w:type="dxa"/>
+            <w:tcW w:w="1134" w:type="dxa"/>
             <w:vAlign w:val="center"/>
           </w:tcPr>
           <w:p>
             <w:pPr>
               <w:spacing w:after="0" w:line="240" w:lineRule="auto"/>
-              <w:jc w:val="center"/>
               <w:rPr>
                 <w:rFonts w:ascii="Times New Roman" w:hAnsi="Times New Roman"/>
                 <w:sz w:val="18"/>
@@ -1003,13 +1002,12 @@
         </w:tc>
         <w:tc>
           <w:tcPr>
-            <w:tcW w:w="1701" w:type="dxa"/>
+            <w:tcW w:w="1417" w:type="dxa"/>
             <w:vAlign w:val="center"/>
           </w:tcPr>
           <w:p>
             <w:pPr>
               <w:spacing w:after="0" w:line="240" w:lineRule="auto"/>
-              <w:jc w:val="center"/>
               <w:rPr>
                 <w:rFonts w:ascii="Times New Roman" w:hAnsi="Times New Roman"/>
                 <w:sz w:val="18"/>
@@ -1020,13 +1018,12 @@
         </w:tc>
         <w:tc>
           <w:tcPr>
-            <w:tcW w:w="1867" w:type="dxa"/>
+            <w:tcW w:w="992" w:type="dxa"/>
             <w:vAlign w:val="center"/>
           </w:tcPr>
           <w:p>
             <w:pPr>
               <w:spacing w:after="0" w:line="240" w:lineRule="auto"/>
-              <w:jc w:val="center"/>
               <w:rPr>
                 <w:rFonts w:ascii="Times New Roman" w:hAnsi="Times New Roman"/>
                 <w:sz w:val="18"/>
@@ -1037,13 +1034,12 @@
         </w:tc>
         <w:tc>
           <w:tcPr>
-            <w:tcW w:w="1387" w:type="dxa"/>
+            <w:tcW w:w="993" w:type="dxa"/>
             <w:vAlign w:val="center"/>
           </w:tcPr>
           <w:p>
             <w:pPr>
               <w:spacing w:after="0" w:line="240" w:lineRule="auto"/>
-              <w:jc w:val="center"/>
               <w:rPr>
                 <w:rFonts w:ascii="Times New Roman" w:hAnsi="Times New Roman"/>
                 <w:sz w:val="18"/>
@@ -1054,13 +1050,12 @@
         </w:tc>
         <w:tc>
           <w:tcPr>
-            <w:tcW w:w="1387" w:type="dxa"/>
+            <w:tcW w:w="1417" w:type="dxa"/>
             <w:vAlign w:val="center"/>
           </w:tcPr>
           <w:p>
             <w:pPr>
               <w:spacing w:after="0" w:line="240" w:lineRule="auto"/>
-              <w:jc w:val="center"/>
               <w:rPr>
                 <w:rFonts w:ascii="Times New Roman" w:hAnsi="Times New Roman"/>
                 <w:sz w:val="18"/>
@@ -1071,13 +1066,12 @@
         </w:tc>
         <w:tc>
           <w:tcPr>
-            <w:tcW w:w="1387" w:type="dxa"/>
+            <w:tcW w:w="3119" w:type="dxa"/>
             <w:vAlign w:val="center"/>
           </w:tcPr>
           <w:p>
             <w:pPr>
               <w:spacing w:after="0" w:line="240" w:lineRule="auto"/>
-              <w:jc w:val="center"/>
               <w:rPr>
                 <w:rFonts w:ascii="Times New Roman" w:hAnsi="Times New Roman"/>
                 <w:sz w:val="18"/>
@@ -1088,13 +1082,12 @@
         </w:tc>
         <w:tc>
           <w:tcPr>
-            <w:tcW w:w="1387" w:type="dxa"/>
+            <w:tcW w:w="1603" w:type="dxa"/>
             <w:vAlign w:val="center"/>
           </w:tcPr>
           <w:p>
             <w:pPr>
               <w:spacing w:after="0" w:line="240" w:lineRule="auto"/>
-              <w:jc w:val="center"/>
               <w:rPr>
                 <w:rFonts w:ascii="Times New Roman" w:hAnsi="Times New Roman"/>
                 <w:sz w:val="18"/>
@@ -1107,7 +1100,7 @@
       <w:tr>
         <w:tc>
           <w:tcPr>
-            <w:tcW w:w="562" w:type="dxa"/>
+            <w:tcW w:w="421" w:type="dxa"/>
             <w:vAlign w:val="center"/>
           </w:tcPr>
           <w:p>
@@ -1146,7 +1139,17 @@
                 <w:szCs w:val="20"/>
                 <w:lang w:val="en-US"/>
               </w:rPr>
-              <w:t>renglon.</w:t>
+              <w:t>r</w:t>
+            </w:r>
+            <w:r>
+              <w:rPr>
+                <w:rFonts w:ascii="Times New Roman" w:hAnsi="Times New Roman"/>
+                <w:sz w:val="20"/>
+                <w:szCs w:val="20"/>
+                <w:lang w:val="en-US"/>
+              </w:rPr>
+              <w:lastRenderedPageBreak/>
+              <w:t>englon.</w:t>
             </w:r>
             <w:r>
               <w:rPr>
@@ -1181,13 +1184,12 @@
         </w:tc>
         <w:tc>
           <w:tcPr>
-            <w:tcW w:w="1418" w:type="dxa"/>
+            <w:tcW w:w="1134" w:type="dxa"/>
             <w:vAlign w:val="center"/>
           </w:tcPr>
           <w:p>
             <w:pPr>
               <w:spacing w:after="0" w:line="240" w:lineRule="auto"/>
-              <w:jc w:val="both"/>
               <w:rPr>
                 <w:rFonts w:ascii="Times New Roman" w:hAnsi="Times New Roman"/>
                 <w:sz w:val="20"/>
@@ -1202,6 +1204,7 @@
                 <w:szCs w:val="20"/>
                 <w:lang w:val="en-US"/>
               </w:rPr>
+              <w:lastRenderedPageBreak/>
               <w:t>+++</w:t>
             </w:r>
             <w:r>
@@ -1257,7 +1260,6 @@
           <w:p>
             <w:pPr>
               <w:spacing w:after="0" w:line="240" w:lineRule="auto"/>
-              <w:jc w:val="center"/>
               <w:rPr>
                 <w:rFonts w:ascii="Times New Roman" w:hAnsi="Times New Roman"/>
                 <w:sz w:val="18"/>
@@ -1268,13 +1270,12 @@
         </w:tc>
         <w:tc>
           <w:tcPr>
-            <w:tcW w:w="1701" w:type="dxa"/>
+            <w:tcW w:w="1417" w:type="dxa"/>
             <w:vAlign w:val="center"/>
           </w:tcPr>
           <w:p>
             <w:pPr>
               <w:spacing w:after="0" w:line="240" w:lineRule="auto"/>
-              <w:jc w:val="both"/>
               <w:rPr>
                 <w:rFonts w:ascii="Times New Roman" w:hAnsi="Times New Roman"/>
                 <w:sz w:val="20"/>
@@ -1344,7 +1345,6 @@
           <w:p>
             <w:pPr>
               <w:spacing w:after="0" w:line="240" w:lineRule="auto"/>
-              <w:jc w:val="center"/>
               <w:rPr>
                 <w:rFonts w:ascii="Times New Roman" w:hAnsi="Times New Roman"/>
                 <w:sz w:val="18"/>
@@ -1355,13 +1355,12 @@
         </w:tc>
         <w:tc>
           <w:tcPr>
-            <w:tcW w:w="1867" w:type="dxa"/>
+            <w:tcW w:w="992" w:type="dxa"/>
             <w:vAlign w:val="center"/>
           </w:tcPr>
           <w:p>
             <w:pPr>
               <w:spacing w:after="0" w:line="240" w:lineRule="auto"/>
-              <w:jc w:val="both"/>
               <w:rPr>
                 <w:rFonts w:ascii="Times New Roman" w:hAnsi="Times New Roman"/>
                 <w:sz w:val="20"/>
@@ -1422,7 +1421,6 @@
           <w:p>
             <w:pPr>
               <w:spacing w:after="0" w:line="240" w:lineRule="auto"/>
-              <w:jc w:val="center"/>
               <w:rPr>
                 <w:rFonts w:ascii="Times New Roman" w:hAnsi="Times New Roman"/>
                 <w:sz w:val="18"/>
@@ -1433,13 +1431,12 @@
         </w:tc>
         <w:tc>
           <w:tcPr>
-            <w:tcW w:w="1387" w:type="dxa"/>
+            <w:tcW w:w="993" w:type="dxa"/>
             <w:vAlign w:val="center"/>
           </w:tcPr>
           <w:p>
             <w:pPr>
               <w:spacing w:after="0" w:line="240" w:lineRule="auto"/>
-              <w:jc w:val="both"/>
               <w:rPr>
                 <w:rFonts w:ascii="Times New Roman" w:hAnsi="Times New Roman"/>
                 <w:sz w:val="18"/>
@@ -1491,7 +1488,6 @@
           <w:p>
             <w:pPr>
               <w:spacing w:after="0" w:line="240" w:lineRule="auto"/>
-              <w:jc w:val="center"/>
               <w:rPr>
                 <w:rFonts w:ascii="Times New Roman" w:hAnsi="Times New Roman"/>
                 <w:sz w:val="18"/>
@@ -1503,13 +1499,12 @@
         </w:tc>
         <w:tc>
           <w:tcPr>
-            <w:tcW w:w="1387" w:type="dxa"/>
+            <w:tcW w:w="1417" w:type="dxa"/>
             <w:vAlign w:val="center"/>
           </w:tcPr>
           <w:p>
             <w:pPr>
               <w:spacing w:after="0" w:line="240" w:lineRule="auto"/>
-              <w:jc w:val="both"/>
               <w:rPr>
                 <w:rFonts w:ascii="Times New Roman" w:hAnsi="Times New Roman"/>
                 <w:sz w:val="20"/>
@@ -1524,6 +1519,7 @@
                 <w:szCs w:val="20"/>
                 <w:lang w:val="en-US"/>
               </w:rPr>
+              <w:lastRenderedPageBreak/>
               <w:t>+++</w:t>
             </w:r>
             <w:r>
@@ -1579,7 +1575,6 @@
           <w:p>
             <w:pPr>
               <w:spacing w:after="0" w:line="240" w:lineRule="auto"/>
-              <w:jc w:val="center"/>
               <w:rPr>
                 <w:rFonts w:ascii="Times New Roman" w:hAnsi="Times New Roman"/>
                 <w:sz w:val="18"/>
@@ -1590,13 +1585,12 @@
         </w:tc>
         <w:tc>
           <w:tcPr>
-            <w:tcW w:w="1387" w:type="dxa"/>
+            <w:tcW w:w="3119" w:type="dxa"/>
             <w:vAlign w:val="center"/>
           </w:tcPr>
           <w:p>
             <w:pPr>
               <w:spacing w:after="0" w:line="240" w:lineRule="auto"/>
-              <w:jc w:val="both"/>
               <w:rPr>
                 <w:rFonts w:ascii="Times New Roman" w:hAnsi="Times New Roman"/>
                 <w:sz w:val="18"/>
@@ -1648,7 +1642,6 @@
           <w:p>
             <w:pPr>
               <w:spacing w:after="0" w:line="240" w:lineRule="auto"/>
-              <w:jc w:val="center"/>
               <w:rPr>
                 <w:rFonts w:ascii="Times New Roman" w:hAnsi="Times New Roman"/>
                 <w:sz w:val="18"/>
@@ -1660,13 +1653,12 @@
         </w:tc>
         <w:tc>
           <w:tcPr>
-            <w:tcW w:w="1387" w:type="dxa"/>
+            <w:tcW w:w="1603" w:type="dxa"/>
             <w:vAlign w:val="center"/>
           </w:tcPr>
           <w:p>
             <w:pPr>
               <w:spacing w:after="0" w:line="240" w:lineRule="auto"/>
-              <w:jc w:val="both"/>
               <w:rPr>
                 <w:rFonts w:ascii="Times New Roman" w:hAnsi="Times New Roman"/>
                 <w:sz w:val="20"/>
@@ -1727,7 +1719,6 @@
           <w:p>
             <w:pPr>
               <w:spacing w:after="0" w:line="240" w:lineRule="auto"/>
-              <w:jc w:val="center"/>
               <w:rPr>
                 <w:rFonts w:ascii="Times New Roman" w:hAnsi="Times New Roman"/>
                 <w:sz w:val="18"/>
@@ -1741,7 +1732,7 @@
       <w:tr>
         <w:tc>
           <w:tcPr>
-            <w:tcW w:w="562" w:type="dxa"/>
+            <w:tcW w:w="421" w:type="dxa"/>
             <w:vAlign w:val="center"/>
           </w:tcPr>
           <w:p>
@@ -1787,13 +1778,12 @@
         </w:tc>
         <w:tc>
           <w:tcPr>
-            <w:tcW w:w="1418" w:type="dxa"/>
+            <w:tcW w:w="1134" w:type="dxa"/>
             <w:vAlign w:val="center"/>
           </w:tcPr>
           <w:p>
             <w:pPr>
               <w:spacing w:after="0" w:line="240" w:lineRule="auto"/>
-              <w:jc w:val="center"/>
               <w:rPr>
                 <w:rFonts w:ascii="Times New Roman" w:hAnsi="Times New Roman"/>
                 <w:sz w:val="18"/>
@@ -1804,13 +1794,12 @@
         </w:tc>
         <w:tc>
           <w:tcPr>
-            <w:tcW w:w="1701" w:type="dxa"/>
+            <w:tcW w:w="1417" w:type="dxa"/>
             <w:vAlign w:val="center"/>
           </w:tcPr>
           <w:p>
             <w:pPr>
               <w:spacing w:after="0" w:line="240" w:lineRule="auto"/>
-              <w:jc w:val="center"/>
               <w:rPr>
                 <w:rFonts w:ascii="Times New Roman" w:hAnsi="Times New Roman"/>
                 <w:sz w:val="18"/>
@@ -1821,13 +1810,12 @@
         </w:tc>
         <w:tc>
           <w:tcPr>
-            <w:tcW w:w="1867" w:type="dxa"/>
+            <w:tcW w:w="992" w:type="dxa"/>
             <w:vAlign w:val="center"/>
           </w:tcPr>
           <w:p>
             <w:pPr>
               <w:spacing w:after="0" w:line="240" w:lineRule="auto"/>
-              <w:jc w:val="center"/>
               <w:rPr>
                 <w:rFonts w:ascii="Times New Roman" w:hAnsi="Times New Roman"/>
                 <w:sz w:val="18"/>
@@ -1838,13 +1826,12 @@
         </w:tc>
         <w:tc>
           <w:tcPr>
-            <w:tcW w:w="1387" w:type="dxa"/>
+            <w:tcW w:w="993" w:type="dxa"/>
             <w:vAlign w:val="center"/>
           </w:tcPr>
           <w:p>
             <w:pPr>
               <w:spacing w:after="0" w:line="240" w:lineRule="auto"/>
-              <w:jc w:val="center"/>
               <w:rPr>
                 <w:rFonts w:ascii="Times New Roman" w:hAnsi="Times New Roman"/>
                 <w:sz w:val="18"/>
@@ -1855,13 +1842,12 @@
         </w:tc>
         <w:tc>
           <w:tcPr>
-            <w:tcW w:w="1387" w:type="dxa"/>
+            <w:tcW w:w="1417" w:type="dxa"/>
             <w:vAlign w:val="center"/>
           </w:tcPr>
           <w:p>
             <w:pPr>
               <w:spacing w:after="0" w:line="240" w:lineRule="auto"/>
-              <w:jc w:val="center"/>
               <w:rPr>
                 <w:rFonts w:ascii="Times New Roman" w:hAnsi="Times New Roman"/>
                 <w:sz w:val="18"/>
@@ -1872,13 +1858,12 @@
         </w:tc>
         <w:tc>
           <w:tcPr>
-            <w:tcW w:w="1387" w:type="dxa"/>
+            <w:tcW w:w="3119" w:type="dxa"/>
             <w:vAlign w:val="center"/>
           </w:tcPr>
           <w:p>
             <w:pPr>
               <w:spacing w:after="0" w:line="240" w:lineRule="auto"/>
-              <w:jc w:val="center"/>
               <w:rPr>
                 <w:rFonts w:ascii="Times New Roman" w:hAnsi="Times New Roman"/>
                 <w:sz w:val="18"/>
@@ -1889,13 +1874,12 @@
         </w:tc>
         <w:tc>
           <w:tcPr>
-            <w:tcW w:w="1387" w:type="dxa"/>
+            <w:tcW w:w="1603" w:type="dxa"/>
             <w:vAlign w:val="center"/>
           </w:tcPr>
           <w:p>
             <w:pPr>
               <w:spacing w:after="0" w:line="240" w:lineRule="auto"/>
-              <w:jc w:val="center"/>
               <w:rPr>
                 <w:rFonts w:ascii="Times New Roman" w:hAnsi="Times New Roman"/>
                 <w:sz w:val="18"/>
@@ -1917,857 +1901,8 @@
         </w:rPr>
       </w:pPr>
     </w:p>
-    <w:p>
-      <w:pPr>
-        <w:spacing w:after="0" w:line="240" w:lineRule="auto"/>
-        <w:jc w:val="both"/>
-        <w:rPr>
-          <w:rFonts w:ascii="Times New Roman" w:hAnsi="Times New Roman"/>
-          <w:sz w:val="18"/>
-          <w:szCs w:val="18"/>
-        </w:rPr>
-      </w:pPr>
-    </w:p>
-    <w:p>
-      <w:pPr>
-        <w:spacing w:after="0" w:line="240" w:lineRule="auto"/>
-        <w:jc w:val="both"/>
-        <w:rPr>
-          <w:rFonts w:ascii="Times New Roman" w:hAnsi="Times New Roman"/>
-          <w:sz w:val="18"/>
-          <w:szCs w:val="18"/>
-        </w:rPr>
-      </w:pPr>
-    </w:p>
-    <w:tbl>
-      <w:tblPr>
-        <w:tblStyle w:val="Tablaconcuadrcula"/>
-        <w:tblW w:w="0" w:type="auto"/>
-        <w:tblBorders>
-          <w:top w:val="none" w:sz="0" w:space="0" w:color="auto"/>
-          <w:left w:val="none" w:sz="0" w:space="0" w:color="auto"/>
-          <w:bottom w:val="none" w:sz="0" w:space="0" w:color="auto"/>
-          <w:right w:val="none" w:sz="0" w:space="0" w:color="auto"/>
-          <w:insideH w:val="none" w:sz="0" w:space="0" w:color="auto"/>
-          <w:insideV w:val="none" w:sz="0" w:space="0" w:color="auto"/>
-        </w:tblBorders>
-        <w:tblLayout w:type="fixed"/>
-        <w:tblLook w:val="04A0" w:firstRow="1" w:lastRow="0" w:firstColumn="1" w:lastColumn="0" w:noHBand="0" w:noVBand="1"/>
-      </w:tblPr>
-      <w:tblGrid>
-        <w:gridCol w:w="3698"/>
-        <w:gridCol w:w="3699"/>
-        <w:gridCol w:w="3699"/>
-      </w:tblGrid>
-      <w:tr>
-        <w:tc>
-          <w:tcPr>
-            <w:tcW w:w="3698" w:type="dxa"/>
-            <w:vAlign w:val="center"/>
-          </w:tcPr>
-          <w:p>
-            <w:pPr>
-              <w:spacing w:after="0" w:line="240" w:lineRule="auto"/>
-              <w:jc w:val="center"/>
-              <w:rPr>
-                <w:rFonts w:ascii="Times New Roman" w:hAnsi="Times New Roman"/>
-                <w:b/>
-                <w:bCs/>
-                <w:sz w:val="18"/>
-                <w:szCs w:val="18"/>
-              </w:rPr>
-            </w:pPr>
-            <w:r>
-              <w:rPr>
-                <w:rFonts w:ascii="Times New Roman" w:hAnsi="Times New Roman"/>
-                <w:b/>
-                <w:bCs/>
-                <w:sz w:val="18"/>
-                <w:szCs w:val="18"/>
-              </w:rPr>
-              <w:t>ENTREGA</w:t>
-            </w:r>
-          </w:p>
-        </w:tc>
-        <w:tc>
-          <w:tcPr>
-            <w:tcW w:w="3699" w:type="dxa"/>
-            <w:vAlign w:val="center"/>
-          </w:tcPr>
-          <w:p>
-            <w:pPr>
-              <w:spacing w:after="0" w:line="240" w:lineRule="auto"/>
-              <w:jc w:val="center"/>
-              <w:rPr>
-                <w:rFonts w:ascii="Times New Roman" w:hAnsi="Times New Roman"/>
-                <w:b/>
-                <w:bCs/>
-                <w:sz w:val="18"/>
-                <w:szCs w:val="18"/>
-              </w:rPr>
-            </w:pPr>
-            <w:r>
-              <w:rPr>
-                <w:rFonts w:ascii="Times New Roman" w:hAnsi="Times New Roman"/>
-                <w:b/>
-                <w:bCs/>
-                <w:sz w:val="18"/>
-                <w:szCs w:val="18"/>
-              </w:rPr>
-              <w:t>SUPERVISA</w:t>
-            </w:r>
-          </w:p>
-        </w:tc>
-        <w:tc>
-          <w:tcPr>
-            <w:tcW w:w="3699" w:type="dxa"/>
-            <w:vAlign w:val="center"/>
-          </w:tcPr>
-          <w:p>
-            <w:pPr>
-              <w:spacing w:after="0" w:line="240" w:lineRule="auto"/>
-              <w:jc w:val="center"/>
-              <w:rPr>
-                <w:rFonts w:ascii="Times New Roman" w:hAnsi="Times New Roman"/>
-                <w:b/>
-                <w:bCs/>
-                <w:sz w:val="18"/>
-                <w:szCs w:val="18"/>
-              </w:rPr>
-            </w:pPr>
-            <w:r>
-              <w:rPr>
-                <w:rFonts w:ascii="Times New Roman" w:hAnsi="Times New Roman"/>
-                <w:b/>
-                <w:bCs/>
-                <w:sz w:val="18"/>
-                <w:szCs w:val="18"/>
-              </w:rPr>
-              <w:t>AUTORIZA</w:t>
-            </w:r>
-          </w:p>
-        </w:tc>
-      </w:tr>
-      <w:tr>
-        <w:trPr>
-          <w:trHeight w:val="571"/>
-        </w:trPr>
-        <w:tc>
-          <w:tcPr>
-            <w:tcW w:w="3698" w:type="dxa"/>
-            <w:vAlign w:val="center"/>
-          </w:tcPr>
-          <w:p>
-            <w:pPr>
-              <w:spacing w:after="0" w:line="240" w:lineRule="auto"/>
-              <w:jc w:val="center"/>
-              <w:rPr>
-                <w:rFonts w:ascii="Times New Roman" w:hAnsi="Times New Roman"/>
-                <w:sz w:val="18"/>
-                <w:szCs w:val="18"/>
-              </w:rPr>
-            </w:pPr>
-          </w:p>
-        </w:tc>
-        <w:tc>
-          <w:tcPr>
-            <w:tcW w:w="3699" w:type="dxa"/>
-            <w:vAlign w:val="center"/>
-          </w:tcPr>
-          <w:p>
-            <w:pPr>
-              <w:spacing w:after="0" w:line="240" w:lineRule="auto"/>
-              <w:jc w:val="center"/>
-              <w:rPr>
-                <w:rFonts w:ascii="Times New Roman" w:hAnsi="Times New Roman"/>
-                <w:sz w:val="18"/>
-                <w:szCs w:val="18"/>
-              </w:rPr>
-            </w:pPr>
-          </w:p>
-        </w:tc>
-        <w:tc>
-          <w:tcPr>
-            <w:tcW w:w="3699" w:type="dxa"/>
-            <w:vAlign w:val="center"/>
-          </w:tcPr>
-          <w:p>
-            <w:pPr>
-              <w:spacing w:after="0" w:line="240" w:lineRule="auto"/>
-              <w:jc w:val="center"/>
-              <w:rPr>
-                <w:rFonts w:ascii="Times New Roman" w:hAnsi="Times New Roman"/>
-                <w:sz w:val="18"/>
-                <w:szCs w:val="18"/>
-              </w:rPr>
-            </w:pPr>
-          </w:p>
-        </w:tc>
-      </w:tr>
-      <w:tr>
-        <w:tc>
-          <w:tcPr>
-            <w:tcW w:w="3698" w:type="dxa"/>
-          </w:tcPr>
-          <w:p>
-            <w:pPr>
-              <w:spacing w:after="0" w:line="0" w:lineRule="atLeast"/>
-              <w:jc w:val="center"/>
-              <w:rPr>
-                <w:rFonts w:ascii="Times New Roman" w:hAnsi="Times New Roman"/>
-                <w:sz w:val="16"/>
-                <w:szCs w:val="16"/>
-              </w:rPr>
-            </w:pPr>
-            <w:r>
-              <w:rPr>
-                <w:rFonts w:ascii="Times New Roman" w:hAnsi="Times New Roman"/>
-                <w:sz w:val="16"/>
-                <w:szCs w:val="16"/>
-              </w:rPr>
-              <w:lastRenderedPageBreak/>
-              <w:t>________________________</w:t>
-            </w:r>
-          </w:p>
-          <w:p>
-            <w:pPr>
-              <w:spacing w:after="0" w:line="0" w:lineRule="atLeast"/>
-              <w:jc w:val="center"/>
-              <w:rPr>
-                <w:rFonts w:ascii="Times New Roman" w:hAnsi="Times New Roman"/>
-                <w:sz w:val="16"/>
-                <w:szCs w:val="16"/>
-              </w:rPr>
-            </w:pPr>
-            <w:r>
-              <w:rPr>
-                <w:rFonts w:ascii="Times New Roman" w:hAnsi="Times New Roman"/>
-                <w:sz w:val="16"/>
-                <w:szCs w:val="16"/>
-              </w:rPr>
-              <w:t>+++</w:t>
-            </w:r>
-            <w:proofErr w:type="spellStart"/>
-            <w:proofErr w:type="gramStart"/>
-            <w:r>
-              <w:rPr>
-                <w:rFonts w:ascii="Times New Roman" w:hAnsi="Times New Roman"/>
-                <w:sz w:val="16"/>
-                <w:szCs w:val="16"/>
-              </w:rPr>
-              <w:t>abastecedor.nombres</w:t>
-            </w:r>
-            <w:proofErr w:type="gramEnd"/>
-            <w:r>
-              <w:rPr>
-                <w:rFonts w:ascii="Times New Roman" w:hAnsi="Times New Roman"/>
-                <w:sz w:val="16"/>
-                <w:szCs w:val="16"/>
-              </w:rPr>
-              <w:t>.toUpperCase</w:t>
-            </w:r>
-            <w:proofErr w:type="spellEnd"/>
-            <w:r>
-              <w:rPr>
-                <w:rFonts w:ascii="Times New Roman" w:hAnsi="Times New Roman"/>
-                <w:sz w:val="16"/>
-                <w:szCs w:val="16"/>
-              </w:rPr>
-              <w:t xml:space="preserve">()+++ +++ </w:t>
-            </w:r>
-            <w:proofErr w:type="spellStart"/>
-            <w:r>
-              <w:rPr>
-                <w:rFonts w:ascii="Times New Roman" w:hAnsi="Times New Roman"/>
-                <w:sz w:val="16"/>
-                <w:szCs w:val="16"/>
-              </w:rPr>
-              <w:t>abastecedor.apellidos.toUpperCase</w:t>
-            </w:r>
-            <w:proofErr w:type="spellEnd"/>
-            <w:r>
-              <w:rPr>
-                <w:rFonts w:ascii="Times New Roman" w:hAnsi="Times New Roman"/>
-                <w:sz w:val="16"/>
-                <w:szCs w:val="16"/>
-              </w:rPr>
-              <w:t>()+++.</w:t>
-            </w:r>
-          </w:p>
-          <w:p>
-            <w:pPr>
-              <w:spacing w:after="0" w:line="0" w:lineRule="atLeast"/>
-              <w:jc w:val="center"/>
-              <w:rPr>
-                <w:rFonts w:ascii="Times New Roman" w:hAnsi="Times New Roman"/>
-                <w:b/>
-                <w:sz w:val="16"/>
-                <w:szCs w:val="16"/>
-              </w:rPr>
-            </w:pPr>
-            <w:r>
-              <w:rPr>
-                <w:rFonts w:ascii="Times New Roman" w:hAnsi="Times New Roman"/>
-                <w:b/>
-                <w:sz w:val="16"/>
-                <w:szCs w:val="16"/>
-              </w:rPr>
-              <w:t>+++</w:t>
-            </w:r>
-            <w:proofErr w:type="spellStart"/>
-            <w:proofErr w:type="gramStart"/>
-            <w:r>
-              <w:rPr>
-                <w:rFonts w:ascii="Times New Roman" w:hAnsi="Times New Roman"/>
-                <w:b/>
-                <w:sz w:val="16"/>
-                <w:szCs w:val="16"/>
-              </w:rPr>
-              <w:t>abastecedor.grado</w:t>
-            </w:r>
-            <w:proofErr w:type="gramEnd"/>
-            <w:r>
-              <w:rPr>
-                <w:rFonts w:ascii="Times New Roman" w:hAnsi="Times New Roman"/>
-                <w:b/>
-                <w:sz w:val="16"/>
-                <w:szCs w:val="16"/>
-              </w:rPr>
-              <w:t>.nombre.toUpperCase</w:t>
-            </w:r>
-            <w:proofErr w:type="spellEnd"/>
-            <w:r>
-              <w:rPr>
-                <w:rFonts w:ascii="Times New Roman" w:hAnsi="Times New Roman"/>
-                <w:b/>
-                <w:sz w:val="16"/>
-                <w:szCs w:val="16"/>
-              </w:rPr>
-              <w:t>()+++</w:t>
-            </w:r>
-          </w:p>
-          <w:p>
-            <w:pPr>
-              <w:spacing w:after="0" w:line="240" w:lineRule="auto"/>
-              <w:jc w:val="center"/>
-              <w:rPr>
-                <w:rFonts w:ascii="Times New Roman" w:hAnsi="Times New Roman"/>
-                <w:sz w:val="18"/>
-                <w:szCs w:val="18"/>
-              </w:rPr>
-            </w:pPr>
-            <w:r>
-              <w:rPr>
-                <w:rFonts w:ascii="Times New Roman" w:hAnsi="Times New Roman"/>
-                <w:b/>
-                <w:sz w:val="16"/>
-                <w:szCs w:val="16"/>
-              </w:rPr>
-              <w:t>+++</w:t>
-            </w:r>
-            <w:proofErr w:type="gramStart"/>
-            <w:r>
-              <w:rPr>
-                <w:rFonts w:ascii="Times New Roman" w:hAnsi="Times New Roman"/>
-                <w:b/>
-                <w:sz w:val="16"/>
-                <w:szCs w:val="16"/>
-              </w:rPr>
-              <w:t>abastecedor.cargo</w:t>
-            </w:r>
-            <w:proofErr w:type="gramEnd"/>
-            <w:r>
-              <w:rPr>
-                <w:rFonts w:ascii="Times New Roman" w:hAnsi="Times New Roman"/>
-                <w:b/>
-                <w:sz w:val="16"/>
-                <w:szCs w:val="16"/>
-              </w:rPr>
-              <w:t>_profesional?.</w:t>
-            </w:r>
-            <w:proofErr w:type="spellStart"/>
-            <w:r>
-              <w:rPr>
-                <w:rFonts w:ascii="Times New Roman" w:hAnsi="Times New Roman"/>
-                <w:b/>
-                <w:sz w:val="16"/>
-                <w:szCs w:val="16"/>
-              </w:rPr>
-              <w:t>toUpperCase</w:t>
-            </w:r>
-            <w:proofErr w:type="spellEnd"/>
-            <w:r>
-              <w:rPr>
-                <w:rFonts w:ascii="Times New Roman" w:hAnsi="Times New Roman"/>
-                <w:b/>
-                <w:sz w:val="16"/>
-                <w:szCs w:val="16"/>
-              </w:rPr>
-              <w:t>()+++</w:t>
-            </w:r>
-          </w:p>
-        </w:tc>
-        <w:tc>
-          <w:tcPr>
-            <w:tcW w:w="3699" w:type="dxa"/>
-          </w:tcPr>
-          <w:p>
-            <w:pPr>
-              <w:spacing w:after="0" w:line="0" w:lineRule="atLeast"/>
-              <w:jc w:val="center"/>
-              <w:rPr>
-                <w:rFonts w:ascii="Times New Roman" w:hAnsi="Times New Roman"/>
-                <w:sz w:val="16"/>
-                <w:szCs w:val="16"/>
-              </w:rPr>
-            </w:pPr>
-            <w:r>
-              <w:rPr>
-                <w:rFonts w:ascii="Times New Roman" w:hAnsi="Times New Roman"/>
-                <w:sz w:val="16"/>
-                <w:szCs w:val="16"/>
-              </w:rPr>
-              <w:t>________________________</w:t>
-            </w:r>
-          </w:p>
-          <w:p>
-            <w:pPr>
-              <w:spacing w:after="0" w:line="0" w:lineRule="atLeast"/>
-              <w:jc w:val="center"/>
-              <w:rPr>
-                <w:rFonts w:ascii="Times New Roman" w:hAnsi="Times New Roman"/>
-                <w:sz w:val="16"/>
-                <w:szCs w:val="16"/>
-              </w:rPr>
-            </w:pPr>
-            <w:r>
-              <w:rPr>
-                <w:rFonts w:ascii="Times New Roman" w:hAnsi="Times New Roman"/>
-                <w:sz w:val="16"/>
-                <w:szCs w:val="16"/>
-              </w:rPr>
-              <w:t>+++</w:t>
-            </w:r>
-            <w:proofErr w:type="spellStart"/>
-            <w:proofErr w:type="gramStart"/>
-            <w:r>
-              <w:rPr>
-                <w:rFonts w:ascii="Times New Roman" w:hAnsi="Times New Roman"/>
-                <w:sz w:val="16"/>
-                <w:szCs w:val="16"/>
-              </w:rPr>
-              <w:t>supervisor.nombres</w:t>
-            </w:r>
-            <w:proofErr w:type="gramEnd"/>
-            <w:r>
-              <w:rPr>
-                <w:rFonts w:ascii="Times New Roman" w:hAnsi="Times New Roman"/>
-                <w:sz w:val="16"/>
-                <w:szCs w:val="16"/>
-              </w:rPr>
-              <w:t>.toUpperCase</w:t>
-            </w:r>
-            <w:proofErr w:type="spellEnd"/>
-            <w:r>
-              <w:rPr>
-                <w:rFonts w:ascii="Times New Roman" w:hAnsi="Times New Roman"/>
-                <w:sz w:val="16"/>
-                <w:szCs w:val="16"/>
-              </w:rPr>
-              <w:t>()+++ +++</w:t>
-            </w:r>
-            <w:proofErr w:type="spellStart"/>
-            <w:r>
-              <w:rPr>
-                <w:rFonts w:ascii="Times New Roman" w:hAnsi="Times New Roman"/>
-                <w:sz w:val="16"/>
-                <w:szCs w:val="16"/>
-              </w:rPr>
-              <w:t>supervisor.apellidos.toUpperCase</w:t>
-            </w:r>
-            <w:proofErr w:type="spellEnd"/>
-            <w:r>
-              <w:rPr>
-                <w:rFonts w:ascii="Times New Roman" w:hAnsi="Times New Roman"/>
-                <w:sz w:val="16"/>
-                <w:szCs w:val="16"/>
-              </w:rPr>
-              <w:t>()+++.</w:t>
-            </w:r>
-          </w:p>
-          <w:p>
-            <w:pPr>
-              <w:spacing w:after="0" w:line="0" w:lineRule="atLeast"/>
-              <w:jc w:val="center"/>
-              <w:rPr>
-                <w:rFonts w:ascii="Times New Roman" w:hAnsi="Times New Roman"/>
-                <w:b/>
-                <w:sz w:val="16"/>
-                <w:szCs w:val="16"/>
-              </w:rPr>
-            </w:pPr>
-            <w:r>
-              <w:rPr>
-                <w:rFonts w:ascii="Times New Roman" w:hAnsi="Times New Roman"/>
-                <w:b/>
-                <w:sz w:val="16"/>
-                <w:szCs w:val="16"/>
-              </w:rPr>
-              <w:t>+++</w:t>
-            </w:r>
-            <w:proofErr w:type="spellStart"/>
-            <w:proofErr w:type="gramStart"/>
-            <w:r>
-              <w:rPr>
-                <w:rFonts w:ascii="Times New Roman" w:hAnsi="Times New Roman"/>
-                <w:b/>
-                <w:sz w:val="16"/>
-                <w:szCs w:val="16"/>
-              </w:rPr>
-              <w:t>supervisor.grado</w:t>
-            </w:r>
-            <w:proofErr w:type="gramEnd"/>
-            <w:r>
-              <w:rPr>
-                <w:rFonts w:ascii="Times New Roman" w:hAnsi="Times New Roman"/>
-                <w:b/>
-                <w:sz w:val="16"/>
-                <w:szCs w:val="16"/>
-              </w:rPr>
-              <w:t>.nombre.toUpperCase</w:t>
-            </w:r>
-            <w:proofErr w:type="spellEnd"/>
-            <w:r>
-              <w:rPr>
-                <w:rFonts w:ascii="Times New Roman" w:hAnsi="Times New Roman"/>
-                <w:b/>
-                <w:sz w:val="16"/>
-                <w:szCs w:val="16"/>
-              </w:rPr>
-              <w:t>()+++</w:t>
-            </w:r>
-          </w:p>
-          <w:p>
-            <w:pPr>
-              <w:spacing w:after="0" w:line="240" w:lineRule="auto"/>
-              <w:jc w:val="center"/>
-              <w:rPr>
-                <w:rFonts w:ascii="Times New Roman" w:hAnsi="Times New Roman"/>
-                <w:sz w:val="18"/>
-                <w:szCs w:val="18"/>
-              </w:rPr>
-            </w:pPr>
-            <w:r>
-              <w:rPr>
-                <w:rFonts w:ascii="Times New Roman" w:hAnsi="Times New Roman"/>
-                <w:b/>
-                <w:sz w:val="16"/>
-                <w:szCs w:val="16"/>
-              </w:rPr>
-              <w:t>+++</w:t>
-            </w:r>
-            <w:proofErr w:type="gramStart"/>
-            <w:r>
-              <w:rPr>
-                <w:rFonts w:ascii="Times New Roman" w:hAnsi="Times New Roman"/>
-                <w:b/>
-                <w:sz w:val="16"/>
-                <w:szCs w:val="16"/>
-              </w:rPr>
-              <w:t>supervisor.cargo</w:t>
-            </w:r>
-            <w:proofErr w:type="gramEnd"/>
-            <w:r>
-              <w:rPr>
-                <w:rFonts w:ascii="Times New Roman" w:hAnsi="Times New Roman"/>
-                <w:b/>
-                <w:sz w:val="16"/>
-                <w:szCs w:val="16"/>
-              </w:rPr>
-              <w:t>_profesional?.</w:t>
-            </w:r>
-            <w:proofErr w:type="spellStart"/>
-            <w:r>
-              <w:rPr>
-                <w:rFonts w:ascii="Times New Roman" w:hAnsi="Times New Roman"/>
-                <w:b/>
-                <w:sz w:val="16"/>
-                <w:szCs w:val="16"/>
-              </w:rPr>
-              <w:t>toUpperCase</w:t>
-            </w:r>
-            <w:proofErr w:type="spellEnd"/>
-            <w:r>
-              <w:rPr>
-                <w:rFonts w:ascii="Times New Roman" w:hAnsi="Times New Roman"/>
-                <w:b/>
-                <w:sz w:val="16"/>
-                <w:szCs w:val="16"/>
-              </w:rPr>
-              <w:t>()+++</w:t>
-            </w:r>
-          </w:p>
-        </w:tc>
-        <w:tc>
-          <w:tcPr>
-            <w:tcW w:w="3699" w:type="dxa"/>
-          </w:tcPr>
-          <w:p>
-            <w:pPr>
-              <w:spacing w:after="0" w:line="0" w:lineRule="atLeast"/>
-              <w:jc w:val="center"/>
-              <w:rPr>
-                <w:rFonts w:ascii="Times New Roman" w:hAnsi="Times New Roman"/>
-                <w:sz w:val="16"/>
-                <w:szCs w:val="16"/>
-              </w:rPr>
-            </w:pPr>
-            <w:r>
-              <w:rPr>
-                <w:rFonts w:ascii="Times New Roman" w:hAnsi="Times New Roman"/>
-                <w:sz w:val="16"/>
-                <w:szCs w:val="16"/>
-              </w:rPr>
-              <w:t>________________________</w:t>
-            </w:r>
-          </w:p>
-          <w:p>
-            <w:pPr>
-              <w:spacing w:after="0" w:line="0" w:lineRule="atLeast"/>
-              <w:jc w:val="center"/>
-              <w:rPr>
-                <w:rFonts w:ascii="Times New Roman" w:hAnsi="Times New Roman"/>
-                <w:sz w:val="16"/>
-                <w:szCs w:val="16"/>
-              </w:rPr>
-            </w:pPr>
-            <w:r>
-              <w:rPr>
-                <w:rFonts w:ascii="Times New Roman" w:hAnsi="Times New Roman"/>
-                <w:sz w:val="16"/>
-                <w:szCs w:val="16"/>
-              </w:rPr>
-              <w:t>+++</w:t>
-            </w:r>
-            <w:proofErr w:type="spellStart"/>
-            <w:proofErr w:type="gramStart"/>
-            <w:r>
-              <w:rPr>
-                <w:rFonts w:ascii="Times New Roman" w:hAnsi="Times New Roman"/>
-                <w:sz w:val="16"/>
-                <w:szCs w:val="16"/>
-              </w:rPr>
-              <w:t>autorizador.nombres</w:t>
-            </w:r>
-            <w:proofErr w:type="gramEnd"/>
-            <w:r>
-              <w:rPr>
-                <w:rFonts w:ascii="Times New Roman" w:hAnsi="Times New Roman"/>
-                <w:sz w:val="16"/>
-                <w:szCs w:val="16"/>
-              </w:rPr>
-              <w:t>.toUpperCase</w:t>
-            </w:r>
-            <w:proofErr w:type="spellEnd"/>
-            <w:r>
-              <w:rPr>
-                <w:rFonts w:ascii="Times New Roman" w:hAnsi="Times New Roman"/>
-                <w:sz w:val="16"/>
-                <w:szCs w:val="16"/>
-              </w:rPr>
-              <w:t>()+++ +++</w:t>
-            </w:r>
-            <w:proofErr w:type="spellStart"/>
-            <w:r>
-              <w:rPr>
-                <w:rFonts w:ascii="Times New Roman" w:hAnsi="Times New Roman"/>
-                <w:sz w:val="16"/>
-                <w:szCs w:val="16"/>
-              </w:rPr>
-              <w:t>autorizador.apellidos.toUpperCase</w:t>
-            </w:r>
-            <w:proofErr w:type="spellEnd"/>
-            <w:r>
-              <w:rPr>
-                <w:rFonts w:ascii="Times New Roman" w:hAnsi="Times New Roman"/>
-                <w:sz w:val="16"/>
-                <w:szCs w:val="16"/>
-              </w:rPr>
-              <w:t>()+++.</w:t>
-            </w:r>
-          </w:p>
-          <w:p>
-            <w:pPr>
-              <w:spacing w:after="0" w:line="0" w:lineRule="atLeast"/>
-              <w:jc w:val="center"/>
-              <w:rPr>
-                <w:rFonts w:ascii="Times New Roman" w:hAnsi="Times New Roman"/>
-                <w:b/>
-                <w:sz w:val="16"/>
-                <w:szCs w:val="16"/>
-              </w:rPr>
-            </w:pPr>
-            <w:r>
-              <w:rPr>
-                <w:rFonts w:ascii="Times New Roman" w:hAnsi="Times New Roman"/>
-                <w:b/>
-                <w:sz w:val="16"/>
-                <w:szCs w:val="16"/>
-              </w:rPr>
-              <w:t>+++</w:t>
-            </w:r>
-            <w:proofErr w:type="spellStart"/>
-            <w:proofErr w:type="gramStart"/>
-            <w:r>
-              <w:rPr>
-                <w:rFonts w:ascii="Times New Roman" w:hAnsi="Times New Roman"/>
-                <w:b/>
-                <w:sz w:val="16"/>
-                <w:szCs w:val="16"/>
-              </w:rPr>
-              <w:t>autorizador.grado</w:t>
-            </w:r>
-            <w:proofErr w:type="gramEnd"/>
-            <w:r>
-              <w:rPr>
-                <w:rFonts w:ascii="Times New Roman" w:hAnsi="Times New Roman"/>
-                <w:b/>
-                <w:sz w:val="16"/>
-                <w:szCs w:val="16"/>
-              </w:rPr>
-              <w:t>.nombre.toUpperCase</w:t>
-            </w:r>
-            <w:proofErr w:type="spellEnd"/>
-            <w:r>
-              <w:rPr>
-                <w:rFonts w:ascii="Times New Roman" w:hAnsi="Times New Roman"/>
-                <w:b/>
-                <w:sz w:val="16"/>
-                <w:szCs w:val="16"/>
-              </w:rPr>
-              <w:t>()+++</w:t>
-            </w:r>
-          </w:p>
-          <w:p>
-            <w:pPr>
-              <w:spacing w:after="0" w:line="240" w:lineRule="auto"/>
-              <w:jc w:val="center"/>
-              <w:rPr>
-                <w:rFonts w:ascii="Times New Roman" w:hAnsi="Times New Roman"/>
-                <w:sz w:val="18"/>
-                <w:szCs w:val="18"/>
-              </w:rPr>
-            </w:pPr>
-            <w:r>
-              <w:rPr>
-                <w:rFonts w:ascii="Times New Roman" w:hAnsi="Times New Roman"/>
-                <w:b/>
-                <w:sz w:val="16"/>
-                <w:szCs w:val="16"/>
-              </w:rPr>
-              <w:t>+++</w:t>
-            </w:r>
-            <w:proofErr w:type="gramStart"/>
-            <w:r>
-              <w:rPr>
-                <w:rFonts w:ascii="Times New Roman" w:hAnsi="Times New Roman"/>
-                <w:b/>
-                <w:sz w:val="16"/>
-                <w:szCs w:val="16"/>
-              </w:rPr>
-              <w:t>autorizador.cargo</w:t>
-            </w:r>
-            <w:proofErr w:type="gramEnd"/>
-            <w:r>
-              <w:rPr>
-                <w:rFonts w:ascii="Times New Roman" w:hAnsi="Times New Roman"/>
-                <w:b/>
-                <w:sz w:val="16"/>
-                <w:szCs w:val="16"/>
-              </w:rPr>
-              <w:t>_profesional?.</w:t>
-            </w:r>
-            <w:proofErr w:type="spellStart"/>
-            <w:r>
-              <w:rPr>
-                <w:rFonts w:ascii="Times New Roman" w:hAnsi="Times New Roman"/>
-                <w:b/>
-                <w:sz w:val="16"/>
-                <w:szCs w:val="16"/>
-              </w:rPr>
-              <w:t>toUpperCase</w:t>
-            </w:r>
-            <w:proofErr w:type="spellEnd"/>
-            <w:r>
-              <w:rPr>
-                <w:rFonts w:ascii="Times New Roman" w:hAnsi="Times New Roman"/>
-                <w:b/>
-                <w:sz w:val="16"/>
-                <w:szCs w:val="16"/>
-              </w:rPr>
-              <w:t>()+++</w:t>
-            </w:r>
-          </w:p>
-        </w:tc>
-      </w:tr>
-    </w:tbl>
-    <w:p>
-      <w:pPr>
-        <w:spacing w:after="0" w:line="240" w:lineRule="auto"/>
-        <w:jc w:val="both"/>
-        <w:rPr>
-          <w:rFonts w:ascii="Times New Roman" w:hAnsi="Times New Roman"/>
-          <w:sz w:val="18"/>
-          <w:szCs w:val="18"/>
-        </w:rPr>
-      </w:pPr>
-    </w:p>
-    <w:p>
-      <w:pPr>
-        <w:spacing w:after="0" w:line="240" w:lineRule="auto"/>
-        <w:jc w:val="both"/>
-        <w:rPr>
-          <w:rFonts w:ascii="Times New Roman" w:hAnsi="Times New Roman"/>
-          <w:sz w:val="18"/>
-          <w:szCs w:val="18"/>
-        </w:rPr>
-      </w:pPr>
-    </w:p>
-    <w:p>
-      <w:pPr>
-        <w:spacing w:after="0" w:line="240" w:lineRule="auto"/>
-        <w:jc w:val="both"/>
-        <w:rPr>
-          <w:rFonts w:ascii="Times New Roman" w:hAnsi="Times New Roman"/>
-          <w:sz w:val="18"/>
-          <w:szCs w:val="18"/>
-        </w:rPr>
-      </w:pPr>
-    </w:p>
-    <w:p>
-      <w:pPr>
-        <w:spacing w:after="0" w:line="240" w:lineRule="auto"/>
-        <w:jc w:val="both"/>
-        <w:rPr>
-          <w:rFonts w:ascii="Times New Roman" w:hAnsi="Times New Roman"/>
-          <w:sz w:val="18"/>
-          <w:szCs w:val="18"/>
-        </w:rPr>
-      </w:pPr>
-    </w:p>
-    <w:p>
-      <w:pPr>
-        <w:spacing w:after="0" w:line="240" w:lineRule="auto"/>
-        <w:jc w:val="both"/>
-        <w:rPr>
-          <w:rFonts w:ascii="Times New Roman" w:hAnsi="Times New Roman"/>
-          <w:sz w:val="18"/>
-          <w:szCs w:val="18"/>
-        </w:rPr>
-      </w:pPr>
-    </w:p>
     <w:sectPr>
-      <w:footerReference w:type="default" r:id="rId6"/>
+      <w:footerReference w:type="default" r:id="rId7"/>
       <w:pgSz w:w="12240" w:h="15840"/>
       <w:pgMar w:top="425" w:right="567" w:bottom="425" w:left="567" w:header="709" w:footer="709" w:gutter="0"/>
       <w:cols w:space="720"/>
@@ -2804,10 +1939,812 @@
 
 <file path=word/footer1.xml><?xml version="1.0" encoding="utf-8"?>
 <w:ftr xmlns:wpc="http://schemas.microsoft.com/office/word/2010/wordprocessingCanvas" xmlns:cx="http://schemas.microsoft.com/office/drawing/2014/chartex" xmlns:cx1="http://schemas.microsoft.com/office/drawing/2015/9/8/chartex" xmlns:cx2="http://schemas.microsoft.com/office/drawing/2015/10/21/chartex" xmlns:cx3="http://schemas.microsoft.com/office/drawing/2016/5/9/chartex" xmlns:cx4="http://schemas.microsoft.com/office/drawing/2016/5/10/chartex" xmlns:cx5="http://schemas.microsoft.com/office/drawing/2016/5/11/chartex" xmlns:cx6="http://schemas.microsoft.com/office/drawing/2016/5/12/chartex" xmlns:cx7="http://schemas.microsoft.com/office/drawing/2016/5/13/chartex" xmlns:cx8="http://schemas.microsoft.com/office/drawing/2016/5/14/chartex" xmlns:mc="http://schemas.openxmlformats.org/markup-compatibility/2006" xmlns:aink="http://schemas.microsoft.com/office/drawing/2016/ink" xmlns:am3d="http://schemas.microsoft.com/office/drawing/2017/model3d" xmlns:o="urn:schemas-microsoft-com:office:office" xmlns:r="http://schemas.openxmlformats.org/officeDocument/2006/relationships" xmlns:m="http://schemas.openxmlformats.org/officeDocument/2006/math" xmlns:v="urn:schemas-microsoft-com:vml" xmlns:wp14="http://schemas.microsoft.com/office/word/2010/wordprocessingDrawing" xmlns:wp="http://schemas.openxmlformats.org/drawingml/2006/wordprocessingDrawing" xmlns:w10="urn:schemas-microsoft-com:office:word" xmlns:w="http://schemas.openxmlformats.org/wordprocessingml/2006/main" xmlns:w14="http://schemas.microsoft.com/office/word/2010/wordml" xmlns:w15="http://schemas.microsoft.com/office/word/2012/wordml" xmlns:w16cex="http://schemas.microsoft.com/office/word/2018/wordml/cex" xmlns:w16cid="http://schemas.microsoft.com/office/word/2016/wordml/cid" xmlns:w16="http://schemas.microsoft.com/office/word/2018/wordml" xmlns:w16sdtdh="http://schemas.microsoft.com/office/word/2020/wordml/sdtdatahash" xmlns:w16se="http://schemas.microsoft.com/office/word/2015/wordml/symex" xmlns:wpg="http://schemas.microsoft.com/office/word/2010/wordprocessingGroup" xmlns:wpi="http://schemas.microsoft.com/office/word/2010/wordprocessingInk" xmlns:wne="http://schemas.microsoft.com/office/word/2006/wordml" xmlns:wps="http://schemas.microsoft.com/office/word/2010/wordprocessingShape" mc:Ignorable="w14 w15 w16se w16cid w16 w16cex w16sdtdh wp14">
+  <w:p>
+    <w:pPr>
+      <w:pStyle w:val="Piedepgina"/>
+    </w:pPr>
+  </w:p>
   <w:tbl>
     <w:tblPr>
       <w:tblStyle w:val="Tablaconcuadrcula"/>
       <w:tblW w:w="0" w:type="auto"/>
+      <w:tblBorders>
+        <w:top w:val="none" w:sz="0" w:space="0" w:color="auto"/>
+        <w:left w:val="none" w:sz="0" w:space="0" w:color="auto"/>
+        <w:bottom w:val="none" w:sz="0" w:space="0" w:color="auto"/>
+        <w:right w:val="none" w:sz="0" w:space="0" w:color="auto"/>
+        <w:insideH w:val="none" w:sz="0" w:space="0" w:color="auto"/>
+        <w:insideV w:val="none" w:sz="0" w:space="0" w:color="auto"/>
+      </w:tblBorders>
+      <w:tblLayout w:type="fixed"/>
+      <w:tblLook w:val="04A0" w:firstRow="1" w:lastRow="0" w:firstColumn="1" w:lastColumn="0" w:noHBand="0" w:noVBand="1"/>
+    </w:tblPr>
+    <w:tblGrid>
+      <w:gridCol w:w="3698"/>
+      <w:gridCol w:w="3699"/>
+      <w:gridCol w:w="3699"/>
+    </w:tblGrid>
+    <w:tr>
+      <w:tc>
+        <w:tcPr>
+          <w:tcW w:w="3698" w:type="dxa"/>
+          <w:vAlign w:val="center"/>
+        </w:tcPr>
+        <w:p>
+          <w:pPr>
+            <w:spacing w:after="0" w:line="240" w:lineRule="auto"/>
+            <w:jc w:val="center"/>
+            <w:rPr>
+              <w:rFonts w:ascii="Times New Roman" w:hAnsi="Times New Roman"/>
+              <w:b/>
+              <w:bCs/>
+              <w:sz w:val="18"/>
+              <w:szCs w:val="18"/>
+            </w:rPr>
+          </w:pPr>
+          <w:r>
+            <w:rPr>
+              <w:rFonts w:ascii="Times New Roman" w:hAnsi="Times New Roman"/>
+              <w:b/>
+              <w:bCs/>
+              <w:sz w:val="18"/>
+              <w:szCs w:val="18"/>
+            </w:rPr>
+            <w:t>ENTREGA</w:t>
+          </w:r>
+        </w:p>
+      </w:tc>
+      <w:tc>
+        <w:tcPr>
+          <w:tcW w:w="3699" w:type="dxa"/>
+          <w:vAlign w:val="center"/>
+        </w:tcPr>
+        <w:p>
+          <w:pPr>
+            <w:spacing w:after="0" w:line="240" w:lineRule="auto"/>
+            <w:jc w:val="center"/>
+            <w:rPr>
+              <w:rFonts w:ascii="Times New Roman" w:hAnsi="Times New Roman"/>
+              <w:b/>
+              <w:bCs/>
+              <w:sz w:val="18"/>
+              <w:szCs w:val="18"/>
+            </w:rPr>
+          </w:pPr>
+          <w:r>
+            <w:rPr>
+              <w:rFonts w:ascii="Times New Roman" w:hAnsi="Times New Roman"/>
+              <w:b/>
+              <w:bCs/>
+              <w:sz w:val="18"/>
+              <w:szCs w:val="18"/>
+            </w:rPr>
+            <w:t>SUPERVISA</w:t>
+          </w:r>
+        </w:p>
+      </w:tc>
+      <w:tc>
+        <w:tcPr>
+          <w:tcW w:w="3699" w:type="dxa"/>
+          <w:vAlign w:val="center"/>
+        </w:tcPr>
+        <w:p>
+          <w:pPr>
+            <w:spacing w:after="0" w:line="240" w:lineRule="auto"/>
+            <w:jc w:val="center"/>
+            <w:rPr>
+              <w:rFonts w:ascii="Times New Roman" w:hAnsi="Times New Roman"/>
+              <w:b/>
+              <w:bCs/>
+              <w:sz w:val="18"/>
+              <w:szCs w:val="18"/>
+            </w:rPr>
+          </w:pPr>
+          <w:r>
+            <w:rPr>
+              <w:rFonts w:ascii="Times New Roman" w:hAnsi="Times New Roman"/>
+              <w:b/>
+              <w:bCs/>
+              <w:sz w:val="18"/>
+              <w:szCs w:val="18"/>
+            </w:rPr>
+            <w:t>AUTORIZA</w:t>
+          </w:r>
+        </w:p>
+      </w:tc>
+    </w:tr>
+    <w:tr>
+      <w:trPr>
+        <w:trHeight w:val="571"/>
+      </w:trPr>
+      <w:tc>
+        <w:tcPr>
+          <w:tcW w:w="3698" w:type="dxa"/>
+          <w:vAlign w:val="center"/>
+        </w:tcPr>
+        <w:p>
+          <w:pPr>
+            <w:spacing w:after="0" w:line="240" w:lineRule="auto"/>
+            <w:jc w:val="center"/>
+            <w:rPr>
+              <w:rFonts w:ascii="Times New Roman" w:hAnsi="Times New Roman"/>
+              <w:sz w:val="18"/>
+              <w:szCs w:val="18"/>
+            </w:rPr>
+          </w:pPr>
+        </w:p>
+      </w:tc>
+      <w:tc>
+        <w:tcPr>
+          <w:tcW w:w="3699" w:type="dxa"/>
+          <w:vAlign w:val="center"/>
+        </w:tcPr>
+        <w:p>
+          <w:pPr>
+            <w:spacing w:after="0" w:line="240" w:lineRule="auto"/>
+            <w:jc w:val="center"/>
+            <w:rPr>
+              <w:rFonts w:ascii="Times New Roman" w:hAnsi="Times New Roman"/>
+              <w:sz w:val="18"/>
+              <w:szCs w:val="18"/>
+            </w:rPr>
+          </w:pPr>
+        </w:p>
+      </w:tc>
+      <w:tc>
+        <w:tcPr>
+          <w:tcW w:w="3699" w:type="dxa"/>
+          <w:vAlign w:val="center"/>
+        </w:tcPr>
+        <w:p>
+          <w:pPr>
+            <w:spacing w:after="0" w:line="240" w:lineRule="auto"/>
+            <w:jc w:val="center"/>
+            <w:rPr>
+              <w:rFonts w:ascii="Times New Roman" w:hAnsi="Times New Roman"/>
+              <w:sz w:val="18"/>
+              <w:szCs w:val="18"/>
+            </w:rPr>
+          </w:pPr>
+        </w:p>
+      </w:tc>
+    </w:tr>
+    <w:tr>
+      <w:tc>
+        <w:tcPr>
+          <w:tcW w:w="3698" w:type="dxa"/>
+        </w:tcPr>
+        <w:p>
+          <w:pPr>
+            <w:spacing w:after="0" w:line="0" w:lineRule="atLeast"/>
+            <w:jc w:val="center"/>
+            <w:rPr>
+              <w:rFonts w:ascii="Times New Roman" w:hAnsi="Times New Roman"/>
+              <w:sz w:val="16"/>
+              <w:szCs w:val="16"/>
+            </w:rPr>
+          </w:pPr>
+          <w:r>
+            <w:rPr>
+              <w:rFonts w:ascii="Times New Roman" w:hAnsi="Times New Roman"/>
+              <w:sz w:val="16"/>
+              <w:szCs w:val="16"/>
+            </w:rPr>
+            <w:t>________________________</w:t>
+          </w:r>
+        </w:p>
+        <w:p>
+          <w:pPr>
+            <w:spacing w:after="0" w:line="0" w:lineRule="atLeast"/>
+            <w:jc w:val="center"/>
+            <w:rPr>
+              <w:rFonts w:ascii="Times New Roman" w:hAnsi="Times New Roman"/>
+              <w:sz w:val="16"/>
+              <w:szCs w:val="16"/>
+            </w:rPr>
+          </w:pPr>
+          <w:r>
+            <w:rPr>
+              <w:rFonts w:ascii="Times New Roman" w:hAnsi="Times New Roman"/>
+              <w:sz w:val="16"/>
+              <w:szCs w:val="16"/>
+            </w:rPr>
+            <w:t>+++</w:t>
+          </w:r>
+          <w:proofErr w:type="spellStart"/>
+          <w:proofErr w:type="gramStart"/>
+          <w:r>
+            <w:rPr>
+              <w:rFonts w:ascii="Times New Roman" w:hAnsi="Times New Roman"/>
+              <w:sz w:val="16"/>
+              <w:szCs w:val="16"/>
+            </w:rPr>
+            <w:t>abastecedor.nombres</w:t>
+          </w:r>
+          <w:proofErr w:type="gramEnd"/>
+          <w:r>
+            <w:rPr>
+              <w:rFonts w:ascii="Times New Roman" w:hAnsi="Times New Roman"/>
+              <w:sz w:val="16"/>
+              <w:szCs w:val="16"/>
+            </w:rPr>
+            <w:t>.toUpperCase</w:t>
+          </w:r>
+          <w:proofErr w:type="spellEnd"/>
+          <w:r>
+            <w:rPr>
+              <w:rFonts w:ascii="Times New Roman" w:hAnsi="Times New Roman"/>
+              <w:sz w:val="16"/>
+              <w:szCs w:val="16"/>
+            </w:rPr>
+            <w:t xml:space="preserve">()+++ +++ </w:t>
+          </w:r>
+          <w:proofErr w:type="spellStart"/>
+          <w:r>
+            <w:rPr>
+              <w:rFonts w:ascii="Times New Roman" w:hAnsi="Times New Roman"/>
+              <w:sz w:val="16"/>
+              <w:szCs w:val="16"/>
+            </w:rPr>
+            <w:t>abastecedor.apellidos.toUpperCase</w:t>
+          </w:r>
+          <w:proofErr w:type="spellEnd"/>
+          <w:r>
+            <w:rPr>
+              <w:rFonts w:ascii="Times New Roman" w:hAnsi="Times New Roman"/>
+              <w:sz w:val="16"/>
+              <w:szCs w:val="16"/>
+            </w:rPr>
+            <w:t>()+++.</w:t>
+          </w:r>
+        </w:p>
+        <w:p>
+          <w:pPr>
+            <w:spacing w:after="0" w:line="0" w:lineRule="atLeast"/>
+            <w:jc w:val="center"/>
+            <w:rPr>
+              <w:rFonts w:ascii="Times New Roman" w:hAnsi="Times New Roman"/>
+              <w:b/>
+              <w:sz w:val="16"/>
+              <w:szCs w:val="16"/>
+            </w:rPr>
+          </w:pPr>
+          <w:r>
+            <w:rPr>
+              <w:rFonts w:ascii="Times New Roman" w:hAnsi="Times New Roman"/>
+              <w:b/>
+              <w:sz w:val="16"/>
+              <w:szCs w:val="16"/>
+            </w:rPr>
+            <w:t>+++</w:t>
+          </w:r>
+          <w:proofErr w:type="spellStart"/>
+          <w:proofErr w:type="gramStart"/>
+          <w:r>
+            <w:rPr>
+              <w:rFonts w:ascii="Times New Roman" w:hAnsi="Times New Roman"/>
+              <w:b/>
+              <w:sz w:val="16"/>
+              <w:szCs w:val="16"/>
+            </w:rPr>
+            <w:t>abastecedor.grado</w:t>
+          </w:r>
+          <w:proofErr w:type="gramEnd"/>
+          <w:r>
+            <w:rPr>
+              <w:rFonts w:ascii="Times New Roman" w:hAnsi="Times New Roman"/>
+              <w:b/>
+              <w:sz w:val="16"/>
+              <w:szCs w:val="16"/>
+            </w:rPr>
+            <w:t>.nombre.toUpperCase</w:t>
+          </w:r>
+          <w:proofErr w:type="spellEnd"/>
+          <w:r>
+            <w:rPr>
+              <w:rFonts w:ascii="Times New Roman" w:hAnsi="Times New Roman"/>
+              <w:b/>
+              <w:sz w:val="16"/>
+              <w:szCs w:val="16"/>
+            </w:rPr>
+            <w:t>()+++</w:t>
+          </w:r>
+        </w:p>
+        <w:p>
+          <w:pPr>
+            <w:spacing w:after="0" w:line="240" w:lineRule="auto"/>
+            <w:jc w:val="center"/>
+            <w:rPr>
+              <w:rFonts w:ascii="Times New Roman" w:hAnsi="Times New Roman"/>
+              <w:sz w:val="18"/>
+              <w:szCs w:val="18"/>
+            </w:rPr>
+          </w:pPr>
+          <w:r>
+            <w:rPr>
+              <w:rFonts w:ascii="Times New Roman" w:hAnsi="Times New Roman"/>
+              <w:b/>
+              <w:sz w:val="16"/>
+              <w:szCs w:val="16"/>
+            </w:rPr>
+            <w:t>+++</w:t>
+          </w:r>
+          <w:proofErr w:type="gramStart"/>
+          <w:r>
+            <w:rPr>
+              <w:rFonts w:ascii="Times New Roman" w:hAnsi="Times New Roman"/>
+              <w:b/>
+              <w:sz w:val="16"/>
+              <w:szCs w:val="16"/>
+            </w:rPr>
+            <w:t>abastecedor.cargo</w:t>
+          </w:r>
+          <w:proofErr w:type="gramEnd"/>
+          <w:r>
+            <w:rPr>
+              <w:rFonts w:ascii="Times New Roman" w:hAnsi="Times New Roman"/>
+              <w:b/>
+              <w:sz w:val="16"/>
+              <w:szCs w:val="16"/>
+            </w:rPr>
+            <w:t>_profesional?.</w:t>
+          </w:r>
+          <w:proofErr w:type="spellStart"/>
+          <w:r>
+            <w:rPr>
+              <w:rFonts w:ascii="Times New Roman" w:hAnsi="Times New Roman"/>
+              <w:b/>
+              <w:sz w:val="16"/>
+              <w:szCs w:val="16"/>
+            </w:rPr>
+            <w:t>toUpperCase</w:t>
+          </w:r>
+          <w:proofErr w:type="spellEnd"/>
+          <w:r>
+            <w:rPr>
+              <w:rFonts w:ascii="Times New Roman" w:hAnsi="Times New Roman"/>
+              <w:b/>
+              <w:sz w:val="16"/>
+              <w:szCs w:val="16"/>
+            </w:rPr>
+            <w:t>()+++</w:t>
+          </w:r>
+        </w:p>
+      </w:tc>
+      <w:tc>
+        <w:tcPr>
+          <w:tcW w:w="3699" w:type="dxa"/>
+        </w:tcPr>
+        <w:p>
+          <w:pPr>
+            <w:spacing w:after="0" w:line="0" w:lineRule="atLeast"/>
+            <w:jc w:val="center"/>
+            <w:rPr>
+              <w:rFonts w:ascii="Times New Roman" w:hAnsi="Times New Roman"/>
+              <w:sz w:val="16"/>
+              <w:szCs w:val="16"/>
+            </w:rPr>
+          </w:pPr>
+          <w:r>
+            <w:rPr>
+              <w:rFonts w:ascii="Times New Roman" w:hAnsi="Times New Roman"/>
+              <w:sz w:val="16"/>
+              <w:szCs w:val="16"/>
+            </w:rPr>
+            <w:t>________________________</w:t>
+          </w:r>
+        </w:p>
+        <w:p>
+          <w:pPr>
+            <w:spacing w:after="0" w:line="0" w:lineRule="atLeast"/>
+            <w:jc w:val="center"/>
+            <w:rPr>
+              <w:rFonts w:ascii="Times New Roman" w:hAnsi="Times New Roman"/>
+              <w:sz w:val="16"/>
+              <w:szCs w:val="16"/>
+            </w:rPr>
+          </w:pPr>
+          <w:r>
+            <w:rPr>
+              <w:rFonts w:ascii="Times New Roman" w:hAnsi="Times New Roman"/>
+              <w:sz w:val="16"/>
+              <w:szCs w:val="16"/>
+            </w:rPr>
+            <w:t>+++</w:t>
+          </w:r>
+          <w:proofErr w:type="spellStart"/>
+          <w:proofErr w:type="gramStart"/>
+          <w:r>
+            <w:rPr>
+              <w:rFonts w:ascii="Times New Roman" w:hAnsi="Times New Roman"/>
+              <w:sz w:val="16"/>
+              <w:szCs w:val="16"/>
+            </w:rPr>
+            <w:t>supervisor.nombres</w:t>
+          </w:r>
+          <w:proofErr w:type="gramEnd"/>
+          <w:r>
+            <w:rPr>
+              <w:rFonts w:ascii="Times New Roman" w:hAnsi="Times New Roman"/>
+              <w:sz w:val="16"/>
+              <w:szCs w:val="16"/>
+            </w:rPr>
+            <w:t>.toUpperCase</w:t>
+          </w:r>
+          <w:proofErr w:type="spellEnd"/>
+          <w:r>
+            <w:rPr>
+              <w:rFonts w:ascii="Times New Roman" w:hAnsi="Times New Roman"/>
+              <w:sz w:val="16"/>
+              <w:szCs w:val="16"/>
+            </w:rPr>
+            <w:t>()+++ +++</w:t>
+          </w:r>
+          <w:proofErr w:type="spellStart"/>
+          <w:r>
+            <w:rPr>
+              <w:rFonts w:ascii="Times New Roman" w:hAnsi="Times New Roman"/>
+              <w:sz w:val="16"/>
+              <w:szCs w:val="16"/>
+            </w:rPr>
+            <w:t>supervisor.apellidos.toUpperCase</w:t>
+          </w:r>
+          <w:proofErr w:type="spellEnd"/>
+          <w:r>
+            <w:rPr>
+              <w:rFonts w:ascii="Times New Roman" w:hAnsi="Times New Roman"/>
+              <w:sz w:val="16"/>
+              <w:szCs w:val="16"/>
+            </w:rPr>
+            <w:t>()+++.</w:t>
+          </w:r>
+        </w:p>
+        <w:p>
+          <w:pPr>
+            <w:spacing w:after="0" w:line="0" w:lineRule="atLeast"/>
+            <w:jc w:val="center"/>
+            <w:rPr>
+              <w:rFonts w:ascii="Times New Roman" w:hAnsi="Times New Roman"/>
+              <w:b/>
+              <w:sz w:val="16"/>
+              <w:szCs w:val="16"/>
+            </w:rPr>
+          </w:pPr>
+          <w:r>
+            <w:rPr>
+              <w:rFonts w:ascii="Times New Roman" w:hAnsi="Times New Roman"/>
+              <w:b/>
+              <w:sz w:val="16"/>
+              <w:szCs w:val="16"/>
+            </w:rPr>
+            <w:t>+++</w:t>
+          </w:r>
+          <w:proofErr w:type="spellStart"/>
+          <w:proofErr w:type="gramStart"/>
+          <w:r>
+            <w:rPr>
+              <w:rFonts w:ascii="Times New Roman" w:hAnsi="Times New Roman"/>
+              <w:b/>
+              <w:sz w:val="16"/>
+              <w:szCs w:val="16"/>
+            </w:rPr>
+            <w:t>supervisor.grado</w:t>
+          </w:r>
+          <w:proofErr w:type="gramEnd"/>
+          <w:r>
+            <w:rPr>
+              <w:rFonts w:ascii="Times New Roman" w:hAnsi="Times New Roman"/>
+              <w:b/>
+              <w:sz w:val="16"/>
+              <w:szCs w:val="16"/>
+            </w:rPr>
+            <w:t>.nombre.toUpperCase</w:t>
+          </w:r>
+          <w:proofErr w:type="spellEnd"/>
+          <w:r>
+            <w:rPr>
+              <w:rFonts w:ascii="Times New Roman" w:hAnsi="Times New Roman"/>
+              <w:b/>
+              <w:sz w:val="16"/>
+              <w:szCs w:val="16"/>
+            </w:rPr>
+            <w:t>()+++</w:t>
+          </w:r>
+        </w:p>
+        <w:p>
+          <w:pPr>
+            <w:spacing w:after="0" w:line="240" w:lineRule="auto"/>
+            <w:jc w:val="center"/>
+            <w:rPr>
+              <w:rFonts w:ascii="Times New Roman" w:hAnsi="Times New Roman"/>
+              <w:sz w:val="18"/>
+              <w:szCs w:val="18"/>
+            </w:rPr>
+          </w:pPr>
+          <w:r>
+            <w:rPr>
+              <w:rFonts w:ascii="Times New Roman" w:hAnsi="Times New Roman"/>
+              <w:b/>
+              <w:sz w:val="16"/>
+              <w:szCs w:val="16"/>
+            </w:rPr>
+            <w:t>+++</w:t>
+          </w:r>
+          <w:proofErr w:type="gramStart"/>
+          <w:r>
+            <w:rPr>
+              <w:rFonts w:ascii="Times New Roman" w:hAnsi="Times New Roman"/>
+              <w:b/>
+              <w:sz w:val="16"/>
+              <w:szCs w:val="16"/>
+            </w:rPr>
+            <w:t>supervisor.cargo</w:t>
+          </w:r>
+          <w:proofErr w:type="gramEnd"/>
+          <w:r>
+            <w:rPr>
+              <w:rFonts w:ascii="Times New Roman" w:hAnsi="Times New Roman"/>
+              <w:b/>
+              <w:sz w:val="16"/>
+              <w:szCs w:val="16"/>
+            </w:rPr>
+            <w:t>_profesional?.</w:t>
+          </w:r>
+          <w:proofErr w:type="spellStart"/>
+          <w:r>
+            <w:rPr>
+              <w:rFonts w:ascii="Times New Roman" w:hAnsi="Times New Roman"/>
+              <w:b/>
+              <w:sz w:val="16"/>
+              <w:szCs w:val="16"/>
+            </w:rPr>
+            <w:t>toUpperCase</w:t>
+          </w:r>
+          <w:proofErr w:type="spellEnd"/>
+          <w:r>
+            <w:rPr>
+              <w:rFonts w:ascii="Times New Roman" w:hAnsi="Times New Roman"/>
+              <w:b/>
+              <w:sz w:val="16"/>
+              <w:szCs w:val="16"/>
+            </w:rPr>
+            <w:t>()+++</w:t>
+          </w:r>
+        </w:p>
+      </w:tc>
+      <w:tc>
+        <w:tcPr>
+          <w:tcW w:w="3699" w:type="dxa"/>
+        </w:tcPr>
+        <w:p>
+          <w:pPr>
+            <w:spacing w:after="0" w:line="0" w:lineRule="atLeast"/>
+            <w:jc w:val="center"/>
+            <w:rPr>
+              <w:rFonts w:ascii="Times New Roman" w:hAnsi="Times New Roman"/>
+              <w:sz w:val="16"/>
+              <w:szCs w:val="16"/>
+            </w:rPr>
+          </w:pPr>
+          <w:r>
+            <w:rPr>
+              <w:rFonts w:ascii="Times New Roman" w:hAnsi="Times New Roman"/>
+              <w:sz w:val="16"/>
+              <w:szCs w:val="16"/>
+            </w:rPr>
+            <w:t>________________________</w:t>
+          </w:r>
+        </w:p>
+        <w:p>
+          <w:pPr>
+            <w:spacing w:after="0" w:line="0" w:lineRule="atLeast"/>
+            <w:jc w:val="center"/>
+            <w:rPr>
+              <w:rFonts w:ascii="Times New Roman" w:hAnsi="Times New Roman"/>
+              <w:sz w:val="16"/>
+              <w:szCs w:val="16"/>
+            </w:rPr>
+          </w:pPr>
+          <w:r>
+            <w:rPr>
+              <w:rFonts w:ascii="Times New Roman" w:hAnsi="Times New Roman"/>
+              <w:sz w:val="16"/>
+              <w:szCs w:val="16"/>
+            </w:rPr>
+            <w:t>+++</w:t>
+          </w:r>
+          <w:proofErr w:type="spellStart"/>
+          <w:proofErr w:type="gramStart"/>
+          <w:r>
+            <w:rPr>
+              <w:rFonts w:ascii="Times New Roman" w:hAnsi="Times New Roman"/>
+              <w:sz w:val="16"/>
+              <w:szCs w:val="16"/>
+            </w:rPr>
+            <w:t>autorizador.nombres</w:t>
+          </w:r>
+          <w:proofErr w:type="gramEnd"/>
+          <w:r>
+            <w:rPr>
+              <w:rFonts w:ascii="Times New Roman" w:hAnsi="Times New Roman"/>
+              <w:sz w:val="16"/>
+              <w:szCs w:val="16"/>
+            </w:rPr>
+            <w:t>.toUpperCase</w:t>
+          </w:r>
+          <w:proofErr w:type="spellEnd"/>
+          <w:r>
+            <w:rPr>
+              <w:rFonts w:ascii="Times New Roman" w:hAnsi="Times New Roman"/>
+              <w:sz w:val="16"/>
+              <w:szCs w:val="16"/>
+            </w:rPr>
+            <w:t>()+++ +++</w:t>
+          </w:r>
+          <w:proofErr w:type="spellStart"/>
+          <w:r>
+            <w:rPr>
+              <w:rFonts w:ascii="Times New Roman" w:hAnsi="Times New Roman"/>
+              <w:sz w:val="16"/>
+              <w:szCs w:val="16"/>
+            </w:rPr>
+            <w:t>autorizador.apellidos.toUpperCase</w:t>
+          </w:r>
+          <w:proofErr w:type="spellEnd"/>
+          <w:r>
+            <w:rPr>
+              <w:rFonts w:ascii="Times New Roman" w:hAnsi="Times New Roman"/>
+              <w:sz w:val="16"/>
+              <w:szCs w:val="16"/>
+            </w:rPr>
+            <w:t>()+++.</w:t>
+          </w:r>
+        </w:p>
+        <w:p>
+          <w:pPr>
+            <w:spacing w:after="0" w:line="0" w:lineRule="atLeast"/>
+            <w:jc w:val="center"/>
+            <w:rPr>
+              <w:rFonts w:ascii="Times New Roman" w:hAnsi="Times New Roman"/>
+              <w:b/>
+              <w:sz w:val="16"/>
+              <w:szCs w:val="16"/>
+            </w:rPr>
+          </w:pPr>
+          <w:r>
+            <w:rPr>
+              <w:rFonts w:ascii="Times New Roman" w:hAnsi="Times New Roman"/>
+              <w:b/>
+              <w:sz w:val="16"/>
+              <w:szCs w:val="16"/>
+            </w:rPr>
+            <w:t>+++</w:t>
+          </w:r>
+          <w:proofErr w:type="spellStart"/>
+          <w:proofErr w:type="gramStart"/>
+          <w:r>
+            <w:rPr>
+              <w:rFonts w:ascii="Times New Roman" w:hAnsi="Times New Roman"/>
+              <w:b/>
+              <w:sz w:val="16"/>
+              <w:szCs w:val="16"/>
+            </w:rPr>
+            <w:t>autorizador.grado</w:t>
+          </w:r>
+          <w:proofErr w:type="gramEnd"/>
+          <w:r>
+            <w:rPr>
+              <w:rFonts w:ascii="Times New Roman" w:hAnsi="Times New Roman"/>
+              <w:b/>
+              <w:sz w:val="16"/>
+              <w:szCs w:val="16"/>
+            </w:rPr>
+            <w:t>.nombre.toUpperCase</w:t>
+          </w:r>
+          <w:proofErr w:type="spellEnd"/>
+          <w:r>
+            <w:rPr>
+              <w:rFonts w:ascii="Times New Roman" w:hAnsi="Times New Roman"/>
+              <w:b/>
+              <w:sz w:val="16"/>
+              <w:szCs w:val="16"/>
+            </w:rPr>
+            <w:t>()+++</w:t>
+          </w:r>
+        </w:p>
+        <w:p>
+          <w:pPr>
+            <w:spacing w:after="0" w:line="240" w:lineRule="auto"/>
+            <w:jc w:val="center"/>
+            <w:rPr>
+              <w:rFonts w:ascii="Times New Roman" w:hAnsi="Times New Roman"/>
+              <w:sz w:val="18"/>
+              <w:szCs w:val="18"/>
+            </w:rPr>
+          </w:pPr>
+          <w:r>
+            <w:rPr>
+              <w:rFonts w:ascii="Times New Roman" w:hAnsi="Times New Roman"/>
+              <w:b/>
+              <w:sz w:val="16"/>
+              <w:szCs w:val="16"/>
+            </w:rPr>
+            <w:t>+++</w:t>
+          </w:r>
+          <w:proofErr w:type="gramStart"/>
+          <w:r>
+            <w:rPr>
+              <w:rFonts w:ascii="Times New Roman" w:hAnsi="Times New Roman"/>
+              <w:b/>
+              <w:sz w:val="16"/>
+              <w:szCs w:val="16"/>
+            </w:rPr>
+            <w:t>autorizador.cargo</w:t>
+          </w:r>
+          <w:proofErr w:type="gramEnd"/>
+          <w:r>
+            <w:rPr>
+              <w:rFonts w:ascii="Times New Roman" w:hAnsi="Times New Roman"/>
+              <w:b/>
+              <w:sz w:val="16"/>
+              <w:szCs w:val="16"/>
+            </w:rPr>
+            <w:t>_profesional?.</w:t>
+          </w:r>
+          <w:proofErr w:type="spellStart"/>
+          <w:r>
+            <w:rPr>
+              <w:rFonts w:ascii="Times New Roman" w:hAnsi="Times New Roman"/>
+              <w:b/>
+              <w:sz w:val="16"/>
+              <w:szCs w:val="16"/>
+            </w:rPr>
+            <w:t>toUpperCase</w:t>
+          </w:r>
+          <w:proofErr w:type="spellEnd"/>
+          <w:r>
+            <w:rPr>
+              <w:rFonts w:ascii="Times New Roman" w:hAnsi="Times New Roman"/>
+              <w:b/>
+              <w:sz w:val="16"/>
+              <w:szCs w:val="16"/>
+            </w:rPr>
+            <w:t>()+++</w:t>
+          </w:r>
+        </w:p>
+      </w:tc>
+    </w:tr>
+  </w:tbl>
+  <w:p>
+    <w:pPr>
+      <w:pStyle w:val="Piedepgina"/>
+    </w:pPr>
+  </w:p>
+  <w:p>
+    <w:pPr>
+      <w:pStyle w:val="Piedepgina"/>
+    </w:pPr>
+  </w:p>
+  <w:p>
+    <w:pPr>
+      <w:pStyle w:val="Piedepgina"/>
+    </w:pPr>
+  </w:p>
+  <w:p>
+    <w:pPr>
+      <w:pStyle w:val="Piedepgina"/>
+    </w:pPr>
+  </w:p>
+  <w:p>
+    <w:pPr>
+      <w:pStyle w:val="Piedepgina"/>
+    </w:pPr>
+  </w:p>
+  <w:tbl>
+    <w:tblPr>
+      <w:tblStyle w:val="Tablaconcuadrcula"/>
+      <w:tblW w:w="0" w:type="auto"/>
+      <w:tblInd w:w="-5" w:type="dxa"/>
       <w:tblLook w:val="04A0" w:firstRow="1" w:lastRow="0" w:firstColumn="1" w:lastColumn="0" w:noHBand="0" w:noVBand="1"/>
     </w:tblPr>
     <w:tblGrid>
@@ -4159,4 +4096,16 @@
     </a:ext>
   </a:extLst>
 </a:theme>
+</file>
+
+<file path=customXml/item1.xml><?xml version="1.0" encoding="utf-8"?>
+<b:Sources xmlns:b="http://schemas.openxmlformats.org/officeDocument/2006/bibliography" xmlns="http://schemas.openxmlformats.org/officeDocument/2006/bibliography" SelectedStyle="\APASixthEditionOfficeOnline.xsl" StyleName="APA" Version="6"/>
+</file>
+
+<file path=customXml/itemProps1.xml><?xml version="1.0" encoding="utf-8"?>
+<ds:datastoreItem xmlns:ds="http://schemas.openxmlformats.org/officeDocument/2006/customXml" ds:itemID="{BC0F665F-B212-4870-A10A-9BA48663DB75}">
+  <ds:schemaRefs>
+    <ds:schemaRef ds:uri="http://schemas.openxmlformats.org/officeDocument/2006/bibliography"/>
+  </ds:schemaRefs>
+</ds:datastoreItem>
 </file>
</xml_diff>

<commit_message>
fix: improve document formatting
</commit_message>
<xml_diff>
--- a/public/guia-despacho-template.docx
+++ b/public/guia-despacho-template.docx
@@ -1,6 +1,6 @@
 
 <file path=word/document.xml><?xml version="1.0" encoding="utf-8"?>
-<w:document xmlns:wpc="http://schemas.microsoft.com/office/word/2010/wordprocessingCanvas" xmlns:cx="http://schemas.microsoft.com/office/drawing/2014/chartex" xmlns:cx1="http://schemas.microsoft.com/office/drawing/2015/9/8/chartex" xmlns:cx2="http://schemas.microsoft.com/office/drawing/2015/10/21/chartex" xmlns:cx3="http://schemas.microsoft.com/office/drawing/2016/5/9/chartex" xmlns:cx4="http://schemas.microsoft.com/office/drawing/2016/5/10/chartex" xmlns:cx5="http://schemas.microsoft.com/office/drawing/2016/5/11/chartex" xmlns:cx6="http://schemas.microsoft.com/office/drawing/2016/5/12/chartex" xmlns:cx7="http://schemas.microsoft.com/office/drawing/2016/5/13/chartex" xmlns:cx8="http://schemas.microsoft.com/office/drawing/2016/5/14/chartex" xmlns:mc="http://schemas.openxmlformats.org/markup-compatibility/2006" xmlns:aink="http://schemas.microsoft.com/office/drawing/2016/ink" xmlns:am3d="http://schemas.microsoft.com/office/drawing/2017/model3d" xmlns:o="urn:schemas-microsoft-com:office:office" xmlns:r="http://schemas.openxmlformats.org/officeDocument/2006/relationships" xmlns:m="http://schemas.openxmlformats.org/officeDocument/2006/math" xmlns:v="urn:schemas-microsoft-com:vml" xmlns:wp14="http://schemas.microsoft.com/office/word/2010/wordprocessingDrawing" xmlns:wp="http://schemas.openxmlformats.org/drawingml/2006/wordprocessingDrawing" xmlns:w10="urn:schemas-microsoft-com:office:word" xmlns:w="http://schemas.openxmlformats.org/wordprocessingml/2006/main" xmlns:w14="http://schemas.microsoft.com/office/word/2010/wordml" xmlns:w15="http://schemas.microsoft.com/office/word/2012/wordml" xmlns:w16cex="http://schemas.microsoft.com/office/word/2018/wordml/cex" xmlns:w16cid="http://schemas.microsoft.com/office/word/2016/wordml/cid" xmlns:w16="http://schemas.microsoft.com/office/word/2018/wordml" xmlns:w16sdtdh="http://schemas.microsoft.com/office/word/2020/wordml/sdtdatahash" xmlns:w16se="http://schemas.microsoft.com/office/word/2015/wordml/symex" xmlns:wpg="http://schemas.microsoft.com/office/word/2010/wordprocessingGroup" xmlns:wpi="http://schemas.microsoft.com/office/word/2010/wordprocessingInk" xmlns:wne="http://schemas.microsoft.com/office/word/2006/wordml" xmlns:wps="http://schemas.microsoft.com/office/word/2010/wordprocessingShape" mc:Ignorable="w14 w15 w16se w16cid w16 w16cex w16sdtdh wp14">
+<w:document xmlns:wpc="http://schemas.microsoft.com/office/word/2010/wordprocessingCanvas" xmlns:mc="http://schemas.openxmlformats.org/markup-compatibility/2006" xmlns:o="urn:schemas-microsoft-com:office:office" xmlns:r="http://schemas.openxmlformats.org/officeDocument/2006/relationships" xmlns:m="http://schemas.openxmlformats.org/officeDocument/2006/math" xmlns:v="urn:schemas-microsoft-com:vml" xmlns:wp14="http://schemas.microsoft.com/office/word/2010/wordprocessingDrawing" xmlns:wp="http://schemas.openxmlformats.org/drawingml/2006/wordprocessingDrawing" xmlns:w="http://schemas.openxmlformats.org/wordprocessingml/2006/main" xmlns:w14="http://schemas.microsoft.com/office/word/2010/wordml" xmlns:w10="urn:schemas-microsoft-com:office:word" xmlns:w15="http://schemas.microsoft.com/office/word/2012/wordml" xmlns:wpg="http://schemas.microsoft.com/office/word/2010/wordprocessingGroup" xmlns:wpi="http://schemas.microsoft.com/office/word/2010/wordprocessingInk" xmlns:wne="http://schemas.microsoft.com/office/word/2006/wordml" xmlns:wps="http://schemas.microsoft.com/office/word/2010/wordprocessingShape" xmlns:wpsCustomData="http://www.wps.cn/officeDocument/2013/wpsCustomData" mc:Ignorable="w14 w15 wp14">
   <w:body>
     <w:p>
       <w:pPr>
@@ -10,7 +10,7 @@
           <w:rFonts w:ascii="Times New Roman" w:hAnsi="Times New Roman"/>
           <w:sz w:val="18"/>
           <w:szCs w:val="18"/>
-          <w:lang w:val="es-419"/>
+          <w:lang w:val="zh-CN"/>
         </w:rPr>
       </w:pPr>
       <w:r>
@@ -18,7 +18,7 @@
           <w:rFonts w:ascii="Times New Roman" w:hAnsi="Times New Roman"/>
           <w:sz w:val="18"/>
           <w:szCs w:val="18"/>
-          <w:lang w:val="es-419"/>
+          <w:lang w:val="zh-CN"/>
         </w:rPr>
         <w:t>REPUBLICA BOLIVARIANA DE VENEZUELA</w:t>
       </w:r>
@@ -31,7 +31,7 @@
           <w:rFonts w:ascii="Times New Roman" w:hAnsi="Times New Roman"/>
           <w:sz w:val="18"/>
           <w:szCs w:val="18"/>
-          <w:lang w:val="es-419"/>
+          <w:lang w:val="zh-CN"/>
         </w:rPr>
       </w:pPr>
       <w:r>
@@ -39,7 +39,7 @@
           <w:rFonts w:ascii="Times New Roman" w:hAnsi="Times New Roman"/>
           <w:sz w:val="18"/>
           <w:szCs w:val="18"/>
-          <w:lang w:val="es-419"/>
+          <w:lang w:val="zh-CN"/>
         </w:rPr>
         <w:t>FUERZA ARMADA NACIONAL BOLIVARIANA</w:t>
       </w:r>
@@ -52,7 +52,7 @@
           <w:rFonts w:ascii="Times New Roman" w:hAnsi="Times New Roman"/>
           <w:sz w:val="18"/>
           <w:szCs w:val="18"/>
-          <w:lang w:val="es-419"/>
+          <w:lang w:val="zh-CN"/>
         </w:rPr>
       </w:pPr>
       <w:r>
@@ -60,7 +60,7 @@
           <w:rFonts w:ascii="Times New Roman" w:hAnsi="Times New Roman"/>
           <w:sz w:val="18"/>
           <w:szCs w:val="18"/>
-          <w:lang w:val="es-419"/>
+          <w:lang w:val="zh-CN"/>
         </w:rPr>
         <w:t>COMANDO ESTRATEGICO OPERACIONAL</w:t>
       </w:r>
@@ -73,7 +73,7 @@
           <w:rFonts w:ascii="Times New Roman" w:hAnsi="Times New Roman"/>
           <w:sz w:val="18"/>
           <w:szCs w:val="18"/>
-          <w:lang w:val="es-419"/>
+          <w:lang w:val="zh-CN"/>
         </w:rPr>
       </w:pPr>
       <w:r>
@@ -81,7 +81,7 @@
           <w:rFonts w:ascii="Times New Roman" w:hAnsi="Times New Roman"/>
           <w:sz w:val="18"/>
           <w:szCs w:val="18"/>
-          <w:lang w:val="es-419"/>
+          <w:lang w:val="zh-CN"/>
         </w:rPr>
         <w:t>COMANDO DE DEFENSA AEROESPACIAL INTEGRAL</w:t>
       </w:r>
@@ -94,7 +94,7 @@
           <w:rFonts w:ascii="Times New Roman" w:hAnsi="Times New Roman"/>
           <w:sz w:val="18"/>
           <w:szCs w:val="18"/>
-          <w:lang w:val="es-419"/>
+          <w:lang w:val="zh-CN"/>
         </w:rPr>
       </w:pPr>
       <w:r>
@@ -102,7 +102,7 @@
           <w:rFonts w:ascii="Times New Roman" w:hAnsi="Times New Roman"/>
           <w:sz w:val="18"/>
           <w:szCs w:val="18"/>
-          <w:lang w:val="es-419"/>
+          <w:lang w:val="zh-CN"/>
         </w:rPr>
         <w:t>CENTRO DE LOS SERVICIOS LOGÍSTICOS</w:t>
       </w:r>
@@ -115,7 +115,7 @@
           <w:rFonts w:ascii="Times New Roman" w:hAnsi="Times New Roman"/>
           <w:sz w:val="18"/>
           <w:szCs w:val="18"/>
-          <w:lang w:val="es-419"/>
+          <w:lang w:val="zh-CN"/>
         </w:rPr>
       </w:pPr>
       <w:r>
@@ -123,7 +123,7 @@
           <w:rFonts w:ascii="Times New Roman" w:hAnsi="Times New Roman"/>
           <w:sz w:val="18"/>
           <w:szCs w:val="18"/>
-          <w:lang w:val="es-419"/>
+          <w:lang w:val="zh-CN"/>
         </w:rPr>
         <w:t>SERVICIO DE ABASTECIMIENTO</w:t>
       </w:r>
@@ -136,7 +136,7 @@
           <w:rFonts w:ascii="Times New Roman" w:hAnsi="Times New Roman"/>
           <w:sz w:val="18"/>
           <w:szCs w:val="18"/>
-          <w:lang w:val="es-419"/>
+          <w:lang w:val="zh-CN"/>
         </w:rPr>
       </w:pPr>
     </w:p>
@@ -148,7 +148,7 @@
           <w:rFonts w:ascii="Times New Roman" w:hAnsi="Times New Roman"/>
           <w:sz w:val="18"/>
           <w:szCs w:val="18"/>
-          <w:lang w:val="es-419"/>
+          <w:lang w:val="zh-CN"/>
         </w:rPr>
       </w:pPr>
       <w:r>
@@ -156,7 +156,7 @@
           <w:rFonts w:ascii="Times New Roman" w:hAnsi="Times New Roman"/>
           <w:sz w:val="18"/>
           <w:szCs w:val="18"/>
-          <w:lang w:val="es-419"/>
+          <w:lang w:val="zh-CN"/>
         </w:rPr>
         <w:t>BAEL, +++fecha_actual+++ / +++mes_actual+++ / +++anio_actual+++</w:t>
       </w:r>
@@ -169,7 +169,7 @@
           <w:rFonts w:ascii="Times New Roman" w:hAnsi="Times New Roman"/>
           <w:sz w:val="18"/>
           <w:szCs w:val="18"/>
-          <w:lang w:val="es-419"/>
+          <w:lang w:val="zh-CN"/>
         </w:rPr>
       </w:pPr>
     </w:p>
@@ -184,7 +184,7 @@
           <w:sz w:val="18"/>
           <w:szCs w:val="18"/>
           <w:u w:val="single"/>
-          <w:lang w:val="es-419"/>
+          <w:lang w:val="zh-CN"/>
         </w:rPr>
       </w:pPr>
       <w:r>
@@ -195,7 +195,7 @@
           <w:sz w:val="18"/>
           <w:szCs w:val="18"/>
           <w:u w:val="single"/>
-          <w:lang w:val="es-419"/>
+          <w:lang w:val="zh-CN"/>
         </w:rPr>
         <w:t>GUÍA DE DESPACHO DE MATERIAL</w:t>
       </w:r>
@@ -211,7 +211,7 @@
           <w:sz w:val="18"/>
           <w:szCs w:val="18"/>
           <w:u w:val="single"/>
-          <w:lang w:val="es-419"/>
+          <w:lang w:val="zh-CN"/>
         </w:rPr>
       </w:pPr>
     </w:p>
@@ -225,7 +225,7 @@
           <w:bCs/>
           <w:sz w:val="18"/>
           <w:szCs w:val="18"/>
-          <w:lang w:val="es-419"/>
+          <w:lang w:val="zh-CN"/>
         </w:rPr>
       </w:pPr>
       <w:r>
@@ -235,7 +235,7 @@
           <w:bCs/>
           <w:sz w:val="18"/>
           <w:szCs w:val="18"/>
-          <w:lang w:val="es-419"/>
+          <w:lang w:val="zh-CN"/>
         </w:rPr>
         <w:t>Nº: CSL-SERABAST-+++codigo+++-+++anio_actual+++</w:t>
       </w:r>
@@ -250,7 +250,7 @@
           <w:bCs/>
           <w:sz w:val="18"/>
           <w:szCs w:val="18"/>
-          <w:lang w:val="es-419"/>
+          <w:lang w:val="zh-CN"/>
         </w:rPr>
       </w:pPr>
     </w:p>
@@ -265,7 +265,7 @@
           <w:sz w:val="18"/>
           <w:szCs w:val="18"/>
           <w:u w:val="single"/>
-          <w:lang w:val="es-419"/>
+          <w:lang w:val="zh-CN"/>
         </w:rPr>
       </w:pPr>
       <w:r>
@@ -275,7 +275,7 @@
           <w:bCs/>
           <w:sz w:val="18"/>
           <w:szCs w:val="18"/>
-          <w:lang w:val="es-419"/>
+          <w:lang w:val="zh-CN"/>
         </w:rPr>
         <w:t xml:space="preserve">REFERENCIA: </w:t>
       </w:r>
@@ -287,7 +287,7 @@
           <w:sz w:val="18"/>
           <w:szCs w:val="18"/>
           <w:u w:val="single"/>
-          <w:lang w:val="es-419"/>
+          <w:lang w:val="zh-CN"/>
         </w:rPr>
         <w:t xml:space="preserve">         SR           .</w:t>
       </w:r>
@@ -303,7 +303,7 @@
           <w:sz w:val="18"/>
           <w:szCs w:val="18"/>
           <w:u w:val="single"/>
-          <w:lang w:val="es-419"/>
+          <w:lang w:val="zh-CN"/>
         </w:rPr>
       </w:pPr>
     </w:p>
@@ -317,7 +317,7 @@
           <w:sz w:val="18"/>
           <w:szCs w:val="18"/>
           <w:u w:val="single"/>
-          <w:lang w:val="es-419"/>
+          <w:lang w:val="zh-CN"/>
         </w:rPr>
       </w:pPr>
       <w:r>
@@ -328,7 +328,7 @@
           <w:sz w:val="18"/>
           <w:szCs w:val="18"/>
           <w:u w:val="single"/>
-          <w:lang w:val="es-419"/>
+          <w:lang w:val="zh-CN"/>
         </w:rPr>
         <w:t>UNIDAD; +++unidad+++</w:t>
       </w:r>
@@ -344,7 +344,7 @@
           <w:sz w:val="18"/>
           <w:szCs w:val="18"/>
           <w:u w:val="single"/>
-          <w:lang w:val="es-419"/>
+          <w:lang w:val="zh-CN"/>
         </w:rPr>
       </w:pPr>
     </w:p>
@@ -471,10 +471,24 @@
     </w:p>
     <w:tbl>
       <w:tblPr>
-        <w:tblStyle w:val="Tablaconcuadrcula"/>
+        <w:tblStyle w:val="6"/>
         <w:tblW w:w="0" w:type="auto"/>
+        <w:tblInd w:w="0" w:type="dxa"/>
+        <w:tblBorders>
+          <w:top w:val="single" w:color="auto" w:sz="4" w:space="0"/>
+          <w:left w:val="single" w:color="auto" w:sz="4" w:space="0"/>
+          <w:bottom w:val="single" w:color="auto" w:sz="4" w:space="0"/>
+          <w:right w:val="single" w:color="auto" w:sz="4" w:space="0"/>
+          <w:insideH w:val="single" w:color="auto" w:sz="4" w:space="0"/>
+          <w:insideV w:val="single" w:color="auto" w:sz="4" w:space="0"/>
+        </w:tblBorders>
         <w:tblLayout w:type="fixed"/>
-        <w:tblLook w:val="04A0" w:firstRow="1" w:lastRow="0" w:firstColumn="1" w:lastColumn="0" w:noHBand="0" w:noVBand="1"/>
+        <w:tblCellMar>
+          <w:top w:w="0" w:type="dxa"/>
+          <w:left w:w="108" w:type="dxa"/>
+          <w:bottom w:w="0" w:type="dxa"/>
+          <w:right w:w="108" w:type="dxa"/>
+        </w:tblCellMar>
       </w:tblPr>
       <w:tblGrid>
         <w:gridCol w:w="421"/>
@@ -487,6 +501,22 @@
         <w:gridCol w:w="1603"/>
       </w:tblGrid>
       <w:tr>
+        <w:tblPrEx>
+          <w:tblBorders>
+            <w:top w:val="single" w:color="auto" w:sz="4" w:space="0"/>
+            <w:left w:val="single" w:color="auto" w:sz="4" w:space="0"/>
+            <w:bottom w:val="single" w:color="auto" w:sz="4" w:space="0"/>
+            <w:right w:val="single" w:color="auto" w:sz="4" w:space="0"/>
+            <w:insideH w:val="single" w:color="auto" w:sz="4" w:space="0"/>
+            <w:insideV w:val="single" w:color="auto" w:sz="4" w:space="0"/>
+          </w:tblBorders>
+          <w:tblCellMar>
+            <w:top w:w="0" w:type="dxa"/>
+            <w:left w:w="108" w:type="dxa"/>
+            <w:bottom w:w="0" w:type="dxa"/>
+            <w:right w:w="108" w:type="dxa"/>
+          </w:tblCellMar>
+        </w:tblPrEx>
         <w:tc>
           <w:tcPr>
             <w:tcW w:w="421" w:type="dxa"/>
@@ -733,6 +763,22 @@
         </w:tc>
       </w:tr>
       <w:tr>
+        <w:tblPrEx>
+          <w:tblBorders>
+            <w:top w:val="single" w:color="auto" w:sz="4" w:space="0"/>
+            <w:left w:val="single" w:color="auto" w:sz="4" w:space="0"/>
+            <w:bottom w:val="single" w:color="auto" w:sz="4" w:space="0"/>
+            <w:right w:val="single" w:color="auto" w:sz="4" w:space="0"/>
+            <w:insideH w:val="single" w:color="auto" w:sz="4" w:space="0"/>
+            <w:insideV w:val="single" w:color="auto" w:sz="4" w:space="0"/>
+          </w:tblBorders>
+          <w:tblCellMar>
+            <w:top w:w="0" w:type="dxa"/>
+            <w:left w:w="108" w:type="dxa"/>
+            <w:bottom w:w="0" w:type="dxa"/>
+            <w:right w:w="108" w:type="dxa"/>
+          </w:tblCellMar>
+        </w:tblPrEx>
         <w:tc>
           <w:tcPr>
             <w:tcW w:w="421" w:type="dxa"/>
@@ -748,28 +794,36 @@
                 <w:szCs w:val="18"/>
               </w:rPr>
             </w:pPr>
+            <w:bookmarkStart w:id="0" w:name="_GoBack" w:colFirst="3" w:colLast="3"/>
             <w:r>
               <w:rPr>
                 <w:rFonts w:ascii="Times New Roman" w:hAnsi="Times New Roman"/>
                 <w:sz w:val="18"/>
                 <w:szCs w:val="18"/>
               </w:rPr>
-              <w:t>+++FOR renglon IN renglo</w:t>
+              <w:t>+++FOR renglon IN renglones+++</w:t>
             </w:r>
-            <w:r>
+          </w:p>
+        </w:tc>
+        <w:tc>
+          <w:tcPr>
+            <w:tcW w:w="1134" w:type="dxa"/>
+            <w:vAlign w:val="center"/>
+          </w:tcPr>
+          <w:p>
+            <w:pPr>
+              <w:spacing w:after="0" w:line="240" w:lineRule="auto"/>
               <w:rPr>
                 <w:rFonts w:ascii="Times New Roman" w:hAnsi="Times New Roman"/>
                 <w:sz w:val="18"/>
                 <w:szCs w:val="18"/>
               </w:rPr>
-              <w:lastRenderedPageBreak/>
-              <w:t>nes+++</w:t>
-            </w:r>
-          </w:p>
-        </w:tc>
-        <w:tc>
-          <w:tcPr>
-            <w:tcW w:w="1134" w:type="dxa"/>
+            </w:pPr>
+          </w:p>
+        </w:tc>
+        <w:tc>
+          <w:tcPr>
+            <w:tcW w:w="1417" w:type="dxa"/>
             <w:vAlign w:val="center"/>
           </w:tcPr>
           <w:p>
@@ -785,12 +839,13 @@
         </w:tc>
         <w:tc>
           <w:tcPr>
-            <w:tcW w:w="1417" w:type="dxa"/>
-            <w:vAlign w:val="center"/>
-          </w:tcPr>
-          <w:p>
-            <w:pPr>
-              <w:spacing w:after="0" w:line="240" w:lineRule="auto"/>
+            <w:tcW w:w="992" w:type="dxa"/>
+            <w:vAlign w:val="center"/>
+          </w:tcPr>
+          <w:p>
+            <w:pPr>
+              <w:spacing w:after="0" w:line="240" w:lineRule="auto"/>
+              <w:jc w:val="center"/>
               <w:rPr>
                 <w:rFonts w:ascii="Times New Roman" w:hAnsi="Times New Roman"/>
                 <w:sz w:val="18"/>
@@ -801,7 +856,7 @@
         </w:tc>
         <w:tc>
           <w:tcPr>
-            <w:tcW w:w="992" w:type="dxa"/>
+            <w:tcW w:w="993" w:type="dxa"/>
             <w:vAlign w:val="center"/>
           </w:tcPr>
           <w:p>
@@ -817,7 +872,7 @@
         </w:tc>
         <w:tc>
           <w:tcPr>
-            <w:tcW w:w="993" w:type="dxa"/>
+            <w:tcW w:w="1417" w:type="dxa"/>
             <w:vAlign w:val="center"/>
           </w:tcPr>
           <w:p>
@@ -833,7 +888,7 @@
         </w:tc>
         <w:tc>
           <w:tcPr>
-            <w:tcW w:w="1417" w:type="dxa"/>
+            <w:tcW w:w="3119" w:type="dxa"/>
             <w:vAlign w:val="center"/>
           </w:tcPr>
           <w:p>
@@ -849,7 +904,7 @@
         </w:tc>
         <w:tc>
           <w:tcPr>
-            <w:tcW w:w="3119" w:type="dxa"/>
+            <w:tcW w:w="1603" w:type="dxa"/>
             <w:vAlign w:val="center"/>
           </w:tcPr>
           <w:p>
@@ -863,14 +918,38 @@
             </w:pPr>
           </w:p>
         </w:tc>
-        <w:tc>
-          <w:tcPr>
-            <w:tcW w:w="1603" w:type="dxa"/>
-            <w:vAlign w:val="center"/>
-          </w:tcPr>
-          <w:p>
-            <w:pPr>
-              <w:spacing w:after="0" w:line="240" w:lineRule="auto"/>
+      </w:tr>
+      <w:tr>
+        <w:tblPrEx>
+          <w:tblBorders>
+            <w:top w:val="single" w:color="auto" w:sz="4" w:space="0"/>
+            <w:left w:val="single" w:color="auto" w:sz="4" w:space="0"/>
+            <w:bottom w:val="single" w:color="auto" w:sz="4" w:space="0"/>
+            <w:right w:val="single" w:color="auto" w:sz="4" w:space="0"/>
+            <w:insideH w:val="single" w:color="auto" w:sz="4" w:space="0"/>
+            <w:insideV w:val="single" w:color="auto" w:sz="4" w:space="0"/>
+          </w:tblBorders>
+          <w:tblCellMar>
+            <w:top w:w="0" w:type="dxa"/>
+            <w:left w:w="108" w:type="dxa"/>
+            <w:bottom w:w="0" w:type="dxa"/>
+            <w:right w:w="108" w:type="dxa"/>
+          </w:tblCellMar>
+        </w:tblPrEx>
+        <w:tc>
+          <w:tcPr>
+            <w:tcW w:w="421" w:type="dxa"/>
+            <w:vAlign w:val="center"/>
+          </w:tcPr>
+          <w:p>
+            <w:pPr>
+              <w:numPr>
+                <w:ilvl w:val="0"/>
+                <w:numId w:val="1"/>
+              </w:numPr>
+              <w:spacing w:after="0" w:line="240" w:lineRule="auto"/>
+              <w:ind w:left="425" w:leftChars="0" w:hanging="425" w:firstLineChars="0"/>
+              <w:jc w:val="center"/>
               <w:rPr>
                 <w:rFonts w:ascii="Times New Roman" w:hAnsi="Times New Roman"/>
                 <w:sz w:val="18"/>
@@ -879,17 +958,14 @@
             </w:pPr>
           </w:p>
         </w:tc>
-      </w:tr>
-      <w:tr>
-        <w:tc>
-          <w:tcPr>
-            <w:tcW w:w="421" w:type="dxa"/>
-            <w:vAlign w:val="center"/>
-          </w:tcPr>
-          <w:p>
-            <w:pPr>
-              <w:spacing w:after="0" w:line="240" w:lineRule="auto"/>
-              <w:jc w:val="both"/>
+        <w:tc>
+          <w:tcPr>
+            <w:tcW w:w="1134" w:type="dxa"/>
+            <w:vAlign w:val="center"/>
+          </w:tcPr>
+          <w:p>
+            <w:pPr>
+              <w:spacing w:after="0" w:line="240" w:lineRule="auto"/>
               <w:rPr>
                 <w:rFonts w:ascii="Times New Roman" w:hAnsi="Times New Roman"/>
                 <w:sz w:val="20"/>
@@ -904,17 +980,35 @@
                 <w:szCs w:val="20"/>
                 <w:lang w:val="en-US"/>
               </w:rPr>
-              <w:t>+++</w:t>
+              <w:t>+++=$renglon.renglon.numero_parte+++</w:t>
             </w:r>
-            <w:r>
+          </w:p>
+          <w:p>
+            <w:pPr>
+              <w:spacing w:after="0" w:line="240" w:lineRule="auto"/>
+              <w:rPr>
+                <w:rFonts w:ascii="Times New Roman" w:hAnsi="Times New Roman"/>
+                <w:sz w:val="18"/>
+                <w:szCs w:val="18"/>
+              </w:rPr>
+            </w:pPr>
+          </w:p>
+        </w:tc>
+        <w:tc>
+          <w:tcPr>
+            <w:tcW w:w="1417" w:type="dxa"/>
+            <w:vAlign w:val="center"/>
+          </w:tcPr>
+          <w:p>
+            <w:pPr>
+              <w:spacing w:after="0" w:line="240" w:lineRule="auto"/>
               <w:rPr>
                 <w:rFonts w:ascii="Times New Roman" w:hAnsi="Times New Roman"/>
                 <w:sz w:val="20"/>
                 <w:szCs w:val="20"/>
                 <w:lang w:val="en-US"/>
               </w:rPr>
-              <w:t>=$</w:t>
-            </w:r>
+            </w:pPr>
             <w:r>
               <w:rPr>
                 <w:rFonts w:ascii="Times New Roman" w:hAnsi="Times New Roman"/>
@@ -922,7 +1016,16 @@
                 <w:szCs w:val="20"/>
                 <w:lang w:val="en-US"/>
               </w:rPr>
-              <w:t>renglon.</w:t>
+              <w:t>+++=$renglon.renglon.</w:t>
+            </w:r>
+            <w:r>
+              <w:rPr>
+                <w:rFonts w:hint="default" w:ascii="Times New Roman" w:hAnsi="Times New Roman"/>
+                <w:sz w:val="20"/>
+                <w:szCs w:val="20"/>
+                <w:lang/>
+              </w:rPr>
+              <w:t>nombre</w:t>
             </w:r>
             <w:r>
               <w:rPr>
@@ -931,54 +1034,110 @@
                 <w:szCs w:val="20"/>
                 <w:lang w:val="en-US"/>
               </w:rPr>
-              <w:t>renglon.id</w:t>
+              <w:t>+++</w:t>
             </w:r>
-            <w:r>
+          </w:p>
+          <w:p>
+            <w:pPr>
+              <w:spacing w:after="0" w:line="240" w:lineRule="auto"/>
+              <w:rPr>
+                <w:rFonts w:ascii="Times New Roman" w:hAnsi="Times New Roman"/>
+                <w:sz w:val="18"/>
+                <w:szCs w:val="18"/>
+              </w:rPr>
+            </w:pPr>
+          </w:p>
+        </w:tc>
+        <w:tc>
+          <w:tcPr>
+            <w:tcW w:w="992" w:type="dxa"/>
+            <w:vAlign w:val="center"/>
+          </w:tcPr>
+          <w:p>
+            <w:pPr>
+              <w:spacing w:after="0" w:line="240" w:lineRule="auto"/>
+              <w:jc w:val="center"/>
               <w:rPr>
                 <w:rFonts w:ascii="Times New Roman" w:hAnsi="Times New Roman"/>
                 <w:sz w:val="20"/>
                 <w:szCs w:val="20"/>
                 <w:lang w:val="en-US"/>
               </w:rPr>
-              <w:t>+++</w:t>
-            </w:r>
-          </w:p>
-          <w:p>
-            <w:pPr>
-              <w:spacing w:after="0" w:line="240" w:lineRule="auto"/>
-              <w:jc w:val="center"/>
-              <w:rPr>
-                <w:rFonts w:ascii="Times New Roman" w:hAnsi="Times New Roman"/>
-                <w:sz w:val="18"/>
-                <w:szCs w:val="18"/>
-              </w:rPr>
-            </w:pPr>
-          </w:p>
-        </w:tc>
-        <w:tc>
-          <w:tcPr>
-            <w:tcW w:w="1134" w:type="dxa"/>
-            <w:vAlign w:val="center"/>
-          </w:tcPr>
-          <w:p>
-            <w:pPr>
-              <w:spacing w:after="0" w:line="240" w:lineRule="auto"/>
+            </w:pPr>
+            <w:r>
               <w:rPr>
                 <w:rFonts w:ascii="Times New Roman" w:hAnsi="Times New Roman"/>
                 <w:sz w:val="20"/>
                 <w:szCs w:val="20"/>
                 <w:lang w:val="en-US"/>
               </w:rPr>
+              <w:t>+++=$renglon.cantidad+++</w:t>
+            </w:r>
+          </w:p>
+          <w:p>
+            <w:pPr>
+              <w:spacing w:after="0" w:line="240" w:lineRule="auto"/>
+              <w:jc w:val="center"/>
+              <w:rPr>
+                <w:rFonts w:ascii="Times New Roman" w:hAnsi="Times New Roman"/>
+                <w:sz w:val="18"/>
+                <w:szCs w:val="18"/>
+              </w:rPr>
+            </w:pPr>
+          </w:p>
+        </w:tc>
+        <w:tc>
+          <w:tcPr>
+            <w:tcW w:w="993" w:type="dxa"/>
+            <w:vAlign w:val="center"/>
+          </w:tcPr>
+          <w:p>
+            <w:pPr>
+              <w:spacing w:after="0" w:line="240" w:lineRule="auto"/>
+              <w:rPr>
+                <w:rFonts w:ascii="Times New Roman" w:hAnsi="Times New Roman"/>
+                <w:sz w:val="18"/>
+                <w:szCs w:val="18"/>
+                <w:lang w:val="zh-CN"/>
+              </w:rPr>
             </w:pPr>
             <w:r>
+              <w:rPr>
+                <w:rFonts w:ascii="Times New Roman" w:hAnsi="Times New Roman"/>
+                <w:sz w:val="18"/>
+                <w:szCs w:val="18"/>
+                <w:lang w:val="zh-CN"/>
+              </w:rPr>
+              <w:t>+++=$renglon.renglon.unidad_empaque.abreviacion +++</w:t>
+            </w:r>
+          </w:p>
+          <w:p>
+            <w:pPr>
+              <w:spacing w:after="0" w:line="240" w:lineRule="auto"/>
+              <w:rPr>
+                <w:rFonts w:ascii="Times New Roman" w:hAnsi="Times New Roman"/>
+                <w:sz w:val="18"/>
+                <w:szCs w:val="18"/>
+                <w:lang w:val="zh-CN"/>
+              </w:rPr>
+            </w:pPr>
+          </w:p>
+        </w:tc>
+        <w:tc>
+          <w:tcPr>
+            <w:tcW w:w="1417" w:type="dxa"/>
+            <w:vAlign w:val="center"/>
+          </w:tcPr>
+          <w:p>
+            <w:pPr>
+              <w:spacing w:after="0" w:line="240" w:lineRule="auto"/>
               <w:rPr>
                 <w:rFonts w:ascii="Times New Roman" w:hAnsi="Times New Roman"/>
                 <w:sz w:val="20"/>
                 <w:szCs w:val="20"/>
                 <w:lang w:val="en-US"/>
               </w:rPr>
-              <w:t>+++</w:t>
-            </w:r>
+            </w:pPr>
             <w:r>
               <w:rPr>
                 <w:rFonts w:ascii="Times New Roman" w:hAnsi="Times New Roman"/>
@@ -986,17 +1145,72 @@
                 <w:szCs w:val="20"/>
                 <w:lang w:val="en-US"/>
               </w:rPr>
-              <w:t>=$</w:t>
+              <w:t>+++=$renglon.renglon.clasificacion.nombre+++</w:t>
             </w:r>
+          </w:p>
+          <w:p>
+            <w:pPr>
+              <w:spacing w:after="0" w:line="240" w:lineRule="auto"/>
+              <w:rPr>
+                <w:rFonts w:ascii="Times New Roman" w:hAnsi="Times New Roman"/>
+                <w:sz w:val="18"/>
+                <w:szCs w:val="18"/>
+              </w:rPr>
+            </w:pPr>
+          </w:p>
+        </w:tc>
+        <w:tc>
+          <w:tcPr>
+            <w:tcW w:w="3119" w:type="dxa"/>
+            <w:vAlign w:val="center"/>
+          </w:tcPr>
+          <w:p>
+            <w:pPr>
+              <w:spacing w:after="0" w:line="240" w:lineRule="auto"/>
+              <w:rPr>
+                <w:rFonts w:ascii="Times New Roman" w:hAnsi="Times New Roman"/>
+                <w:sz w:val="18"/>
+                <w:szCs w:val="18"/>
+                <w:lang w:val="en-US"/>
+              </w:rPr>
+            </w:pPr>
             <w:r>
+              <w:rPr>
+                <w:rFonts w:ascii="Times New Roman" w:hAnsi="Times New Roman"/>
+                <w:sz w:val="18"/>
+                <w:szCs w:val="18"/>
+                <w:lang w:val="en-US"/>
+              </w:rPr>
+              <w:t>+++=$renglon.seriales.join(', ')+++</w:t>
+            </w:r>
+          </w:p>
+          <w:p>
+            <w:pPr>
+              <w:spacing w:after="0" w:line="240" w:lineRule="auto"/>
+              <w:rPr>
+                <w:rFonts w:ascii="Times New Roman" w:hAnsi="Times New Roman"/>
+                <w:sz w:val="18"/>
+                <w:szCs w:val="18"/>
+                <w:lang w:val="en-US"/>
+              </w:rPr>
+            </w:pPr>
+          </w:p>
+        </w:tc>
+        <w:tc>
+          <w:tcPr>
+            <w:tcW w:w="1603" w:type="dxa"/>
+            <w:vAlign w:val="center"/>
+          </w:tcPr>
+          <w:p>
+            <w:pPr>
+              <w:spacing w:after="0" w:line="240" w:lineRule="auto"/>
               <w:rPr>
                 <w:rFonts w:ascii="Times New Roman" w:hAnsi="Times New Roman"/>
                 <w:sz w:val="20"/>
                 <w:szCs w:val="20"/>
                 <w:lang w:val="en-US"/>
               </w:rPr>
-              <w:t>renglon.</w:t>
-            </w:r>
+            </w:pPr>
             <w:r>
               <w:rPr>
                 <w:rFonts w:ascii="Times New Roman" w:hAnsi="Times New Roman"/>
@@ -1004,8 +1218,54 @@
                 <w:szCs w:val="20"/>
                 <w:lang w:val="en-US"/>
               </w:rPr>
-              <w:t>renglon.numero_parte</w:t>
+              <w:t>+++=$renglon.observacion+++</w:t>
             </w:r>
+          </w:p>
+          <w:p>
+            <w:pPr>
+              <w:spacing w:after="0" w:line="240" w:lineRule="auto"/>
+              <w:rPr>
+                <w:rFonts w:ascii="Times New Roman" w:hAnsi="Times New Roman"/>
+                <w:sz w:val="18"/>
+                <w:szCs w:val="18"/>
+                <w:lang w:val="en-US"/>
+              </w:rPr>
+            </w:pPr>
+          </w:p>
+        </w:tc>
+      </w:tr>
+      <w:tr>
+        <w:tblPrEx>
+          <w:tblBorders>
+            <w:top w:val="single" w:color="auto" w:sz="4" w:space="0"/>
+            <w:left w:val="single" w:color="auto" w:sz="4" w:space="0"/>
+            <w:bottom w:val="single" w:color="auto" w:sz="4" w:space="0"/>
+            <w:right w:val="single" w:color="auto" w:sz="4" w:space="0"/>
+            <w:insideH w:val="single" w:color="auto" w:sz="4" w:space="0"/>
+            <w:insideV w:val="single" w:color="auto" w:sz="4" w:space="0"/>
+          </w:tblBorders>
+          <w:tblCellMar>
+            <w:top w:w="0" w:type="dxa"/>
+            <w:left w:w="108" w:type="dxa"/>
+            <w:bottom w:w="0" w:type="dxa"/>
+            <w:right w:w="108" w:type="dxa"/>
+          </w:tblCellMar>
+        </w:tblPrEx>
+        <w:tc>
+          <w:tcPr>
+            <w:tcW w:w="421" w:type="dxa"/>
+            <w:vAlign w:val="center"/>
+          </w:tcPr>
+          <w:p>
+            <w:pPr>
+              <w:spacing w:after="0" w:line="240" w:lineRule="auto"/>
+              <w:jc w:val="center"/>
+              <w:rPr>
+                <w:rFonts w:ascii="Times New Roman" w:hAnsi="Times New Roman"/>
+                <w:sz w:val="18"/>
+                <w:szCs w:val="18"/>
+              </w:rPr>
+            </w:pPr>
             <w:r>
               <w:rPr>
                 <w:rFonts w:ascii="Times New Roman" w:hAnsi="Times New Roman"/>
@@ -1013,9 +1273,15 @@
                 <w:szCs w:val="20"/>
                 <w:lang w:val="en-US"/>
               </w:rPr>
-              <w:t>+++</w:t>
+              <w:t>+++ END-FOR renglon+++</w:t>
             </w:r>
           </w:p>
+        </w:tc>
+        <w:tc>
+          <w:tcPr>
+            <w:tcW w:w="1134" w:type="dxa"/>
+            <w:vAlign w:val="center"/>
+          </w:tcPr>
           <w:p>
             <w:pPr>
               <w:spacing w:after="0" w:line="240" w:lineRule="auto"/>
@@ -1037,62 +1303,6 @@
               <w:spacing w:after="0" w:line="240" w:lineRule="auto"/>
               <w:rPr>
                 <w:rFonts w:ascii="Times New Roman" w:hAnsi="Times New Roman"/>
-                <w:sz w:val="20"/>
-                <w:szCs w:val="20"/>
-                <w:lang w:val="en-US"/>
-              </w:rPr>
-            </w:pPr>
-            <w:r>
-              <w:rPr>
-                <w:rFonts w:ascii="Times New Roman" w:hAnsi="Times New Roman"/>
-                <w:sz w:val="20"/>
-                <w:szCs w:val="20"/>
-                <w:lang w:val="en-US"/>
-              </w:rPr>
-              <w:t>+++</w:t>
-            </w:r>
-            <w:r>
-              <w:rPr>
-                <w:rFonts w:ascii="Times New Roman" w:hAnsi="Times New Roman"/>
-                <w:sz w:val="20"/>
-                <w:szCs w:val="20"/>
-                <w:lang w:val="en-US"/>
-              </w:rPr>
-              <w:t>=$</w:t>
-            </w:r>
-            <w:r>
-              <w:rPr>
-                <w:rFonts w:ascii="Times New Roman" w:hAnsi="Times New Roman"/>
-                <w:sz w:val="20"/>
-                <w:szCs w:val="20"/>
-                <w:lang w:val="en-US"/>
-              </w:rPr>
-              <w:t>renglon.</w:t>
-            </w:r>
-            <w:r>
-              <w:rPr>
-                <w:rFonts w:ascii="Times New Roman" w:hAnsi="Times New Roman"/>
-                <w:sz w:val="20"/>
-                <w:szCs w:val="20"/>
-                <w:lang w:val="en-US"/>
-              </w:rPr>
-              <w:t>renglon.descripcion</w:t>
-            </w:r>
-            <w:r>
-              <w:rPr>
-                <w:rFonts w:ascii="Times New Roman" w:hAnsi="Times New Roman"/>
-                <w:sz w:val="20"/>
-                <w:szCs w:val="20"/>
-                <w:lang w:val="en-US"/>
-              </w:rPr>
-              <w:t>+++</w:t>
-            </w:r>
-          </w:p>
-          <w:p>
-            <w:pPr>
-              <w:spacing w:after="0" w:line="240" w:lineRule="auto"/>
-              <w:rPr>
-                <w:rFonts w:ascii="Times New Roman" w:hAnsi="Times New Roman"/>
                 <w:sz w:val="18"/>
                 <w:szCs w:val="18"/>
               </w:rPr>
@@ -1107,62 +1317,7 @@
           <w:p>
             <w:pPr>
               <w:spacing w:after="0" w:line="240" w:lineRule="auto"/>
-              <w:rPr>
-                <w:rFonts w:ascii="Times New Roman" w:hAnsi="Times New Roman"/>
-                <w:sz w:val="20"/>
-                <w:szCs w:val="20"/>
-                <w:lang w:val="en-US"/>
-              </w:rPr>
-            </w:pPr>
-            <w:r>
-              <w:rPr>
-                <w:rFonts w:ascii="Times New Roman" w:hAnsi="Times New Roman"/>
-                <w:sz w:val="20"/>
-                <w:szCs w:val="20"/>
-                <w:lang w:val="en-US"/>
-              </w:rPr>
-              <w:t>+++</w:t>
-            </w:r>
-            <w:r>
-              <w:rPr>
-                <w:rFonts w:ascii="Times New Roman" w:hAnsi="Times New Roman"/>
-                <w:sz w:val="20"/>
-                <w:szCs w:val="20"/>
-                <w:lang w:val="en-US"/>
-              </w:rPr>
-              <w:t>=$</w:t>
-            </w:r>
-            <w:r>
-              <w:rPr>
-                <w:rFonts w:ascii="Times New Roman" w:hAnsi="Times New Roman"/>
-                <w:sz w:val="20"/>
-                <w:szCs w:val="20"/>
-                <w:lang w:val="en-US"/>
-              </w:rPr>
-              <w:t>renglon.</w:t>
-            </w:r>
-            <w:r>
-              <w:rPr>
-                <w:rFonts w:ascii="Times New Roman" w:hAnsi="Times New Roman"/>
-                <w:sz w:val="20"/>
-                <w:szCs w:val="20"/>
-                <w:lang w:val="en-US"/>
-              </w:rPr>
-              <w:t>cantidad</w:t>
-            </w:r>
-            <w:r>
-              <w:rPr>
-                <w:rFonts w:ascii="Times New Roman" w:hAnsi="Times New Roman"/>
-                <w:sz w:val="20"/>
-                <w:szCs w:val="20"/>
-                <w:lang w:val="en-US"/>
-              </w:rPr>
-              <w:t>+++</w:t>
-            </w:r>
-          </w:p>
-          <w:p>
-            <w:pPr>
-              <w:spacing w:after="0" w:line="240" w:lineRule="auto"/>
+              <w:jc w:val="center"/>
               <w:rPr>
                 <w:rFonts w:ascii="Times New Roman" w:hAnsi="Times New Roman"/>
                 <w:sz w:val="18"/>
@@ -1183,19 +1338,31 @@
                 <w:rFonts w:ascii="Times New Roman" w:hAnsi="Times New Roman"/>
                 <w:sz w:val="18"/>
                 <w:szCs w:val="18"/>
-                <w:lang w:val="es-419"/>
-              </w:rPr>
-            </w:pPr>
-            <w:r>
+              </w:rPr>
+            </w:pPr>
+          </w:p>
+        </w:tc>
+        <w:tc>
+          <w:tcPr>
+            <w:tcW w:w="1417" w:type="dxa"/>
+            <w:vAlign w:val="center"/>
+          </w:tcPr>
+          <w:p>
+            <w:pPr>
+              <w:spacing w:after="0" w:line="240" w:lineRule="auto"/>
               <w:rPr>
                 <w:rFonts w:ascii="Times New Roman" w:hAnsi="Times New Roman"/>
                 <w:sz w:val="18"/>
                 <w:szCs w:val="18"/>
-                <w:lang w:val="es-419"/>
-              </w:rPr>
-              <w:t>+++=$renglon.renglon.unidad_empaque.abreviacion +++</w:t>
-            </w:r>
-          </w:p>
+              </w:rPr>
+            </w:pPr>
+          </w:p>
+        </w:tc>
+        <w:tc>
+          <w:tcPr>
+            <w:tcW w:w="3119" w:type="dxa"/>
+            <w:vAlign w:val="center"/>
+          </w:tcPr>
           <w:p>
             <w:pPr>
               <w:spacing w:after="0" w:line="240" w:lineRule="auto"/>
@@ -1203,72 +1370,15 @@
                 <w:rFonts w:ascii="Times New Roman" w:hAnsi="Times New Roman"/>
                 <w:sz w:val="18"/>
                 <w:szCs w:val="18"/>
-                <w:lang w:val="es-419"/>
-              </w:rPr>
-            </w:pPr>
-          </w:p>
-        </w:tc>
-        <w:tc>
-          <w:tcPr>
-            <w:tcW w:w="1417" w:type="dxa"/>
-            <w:vAlign w:val="center"/>
-          </w:tcPr>
-          <w:p>
-            <w:pPr>
-              <w:spacing w:after="0" w:line="240" w:lineRule="auto"/>
-              <w:rPr>
-                <w:rFonts w:ascii="Times New Roman" w:hAnsi="Times New Roman"/>
-                <w:sz w:val="20"/>
-                <w:szCs w:val="20"/>
-                <w:lang w:val="en-US"/>
-              </w:rPr>
-            </w:pPr>
-            <w:r>
-              <w:rPr>
-                <w:rFonts w:ascii="Times New Roman" w:hAnsi="Times New Roman"/>
-                <w:sz w:val="20"/>
-                <w:szCs w:val="20"/>
-                <w:lang w:val="en-US"/>
-              </w:rPr>
-              <w:t>+++</w:t>
-            </w:r>
-            <w:r>
-              <w:rPr>
-                <w:rFonts w:ascii="Times New Roman" w:hAnsi="Times New Roman"/>
-                <w:sz w:val="20"/>
-                <w:szCs w:val="20"/>
-                <w:lang w:val="en-US"/>
-              </w:rPr>
-              <w:t>=$</w:t>
-            </w:r>
-            <w:r>
-              <w:rPr>
-                <w:rFonts w:ascii="Times New Roman" w:hAnsi="Times New Roman"/>
-                <w:sz w:val="20"/>
-                <w:szCs w:val="20"/>
-                <w:lang w:val="en-US"/>
-              </w:rPr>
-              <w:t>renglon.</w:t>
-            </w:r>
-            <w:r>
-              <w:rPr>
-                <w:rFonts w:ascii="Times New Roman" w:hAnsi="Times New Roman"/>
-                <w:sz w:val="20"/>
-                <w:szCs w:val="20"/>
-                <w:lang w:val="en-US"/>
-              </w:rPr>
-              <w:t>renglon.clasificacion.nombre</w:t>
-            </w:r>
-            <w:r>
-              <w:rPr>
-                <w:rFonts w:ascii="Times New Roman" w:hAnsi="Times New Roman"/>
-                <w:sz w:val="20"/>
-                <w:szCs w:val="20"/>
-                <w:lang w:val="en-US"/>
-              </w:rPr>
-              <w:t>+++</w:t>
-            </w:r>
-          </w:p>
+              </w:rPr>
+            </w:pPr>
+          </w:p>
+        </w:tc>
+        <w:tc>
+          <w:tcPr>
+            <w:tcW w:w="1603" w:type="dxa"/>
+            <w:vAlign w:val="center"/>
+          </w:tcPr>
           <w:p>
             <w:pPr>
               <w:spacing w:after="0" w:line="240" w:lineRule="auto"/>
@@ -1280,267 +1390,8 @@
             </w:pPr>
           </w:p>
         </w:tc>
-        <w:tc>
-          <w:tcPr>
-            <w:tcW w:w="3119" w:type="dxa"/>
-            <w:vAlign w:val="center"/>
-          </w:tcPr>
-          <w:p>
-            <w:pPr>
-              <w:spacing w:after="0" w:line="240" w:lineRule="auto"/>
-              <w:rPr>
-                <w:rFonts w:ascii="Times New Roman" w:hAnsi="Times New Roman"/>
-                <w:sz w:val="18"/>
-                <w:szCs w:val="18"/>
-                <w:lang w:val="en-US"/>
-              </w:rPr>
-            </w:pPr>
-            <w:r>
-              <w:rPr>
-                <w:rFonts w:ascii="Times New Roman" w:hAnsi="Times New Roman"/>
-                <w:sz w:val="18"/>
-                <w:szCs w:val="18"/>
-                <w:lang w:val="en-US"/>
-              </w:rPr>
-              <w:t>+++=$renglon.seriales.join(', ')+++</w:t>
-            </w:r>
-          </w:p>
-          <w:p>
-            <w:pPr>
-              <w:spacing w:after="0" w:line="240" w:lineRule="auto"/>
-              <w:rPr>
-                <w:rFonts w:ascii="Times New Roman" w:hAnsi="Times New Roman"/>
-                <w:sz w:val="18"/>
-                <w:szCs w:val="18"/>
-                <w:lang w:val="en-US"/>
-              </w:rPr>
-            </w:pPr>
-          </w:p>
-        </w:tc>
-        <w:tc>
-          <w:tcPr>
-            <w:tcW w:w="1603" w:type="dxa"/>
-            <w:vAlign w:val="center"/>
-          </w:tcPr>
-          <w:p>
-            <w:pPr>
-              <w:spacing w:after="0" w:line="240" w:lineRule="auto"/>
-              <w:rPr>
-                <w:rFonts w:ascii="Times New Roman" w:hAnsi="Times New Roman"/>
-                <w:sz w:val="20"/>
-                <w:szCs w:val="20"/>
-                <w:lang w:val="en-US"/>
-              </w:rPr>
-            </w:pPr>
-            <w:r>
-              <w:rPr>
-                <w:rFonts w:ascii="Times New Roman" w:hAnsi="Times New Roman"/>
-                <w:sz w:val="20"/>
-                <w:szCs w:val="20"/>
-                <w:lang w:val="en-US"/>
-              </w:rPr>
-              <w:t>+++</w:t>
-            </w:r>
-            <w:r>
-              <w:rPr>
-                <w:rFonts w:ascii="Times New Roman" w:hAnsi="Times New Roman"/>
-                <w:sz w:val="20"/>
-                <w:szCs w:val="20"/>
-                <w:lang w:val="en-US"/>
-              </w:rPr>
-              <w:t>=$</w:t>
-            </w:r>
-            <w:r>
-              <w:rPr>
-                <w:rFonts w:ascii="Times New Roman" w:hAnsi="Times New Roman"/>
-                <w:sz w:val="20"/>
-                <w:szCs w:val="20"/>
-                <w:lang w:val="en-US"/>
-              </w:rPr>
-              <w:t>renglon.</w:t>
-            </w:r>
-            <w:r>
-              <w:rPr>
-                <w:rFonts w:ascii="Times New Roman" w:hAnsi="Times New Roman"/>
-                <w:sz w:val="20"/>
-                <w:szCs w:val="20"/>
-                <w:lang w:val="en-US"/>
-              </w:rPr>
-              <w:t>observacion</w:t>
-            </w:r>
-            <w:r>
-              <w:rPr>
-                <w:rFonts w:ascii="Times New Roman" w:hAnsi="Times New Roman"/>
-                <w:sz w:val="20"/>
-                <w:szCs w:val="20"/>
-                <w:lang w:val="en-US"/>
-              </w:rPr>
-              <w:t>+++</w:t>
-            </w:r>
-          </w:p>
-          <w:p>
-            <w:pPr>
-              <w:spacing w:after="0" w:line="240" w:lineRule="auto"/>
-              <w:rPr>
-                <w:rFonts w:ascii="Times New Roman" w:hAnsi="Times New Roman"/>
-                <w:sz w:val="18"/>
-                <w:szCs w:val="18"/>
-                <w:lang w:val="en-US"/>
-              </w:rPr>
-            </w:pPr>
-          </w:p>
-        </w:tc>
       </w:tr>
-      <w:tr>
-        <w:tc>
-          <w:tcPr>
-            <w:tcW w:w="421" w:type="dxa"/>
-            <w:vAlign w:val="center"/>
-          </w:tcPr>
-          <w:p>
-            <w:pPr>
-              <w:spacing w:after="0" w:line="240" w:lineRule="auto"/>
-              <w:jc w:val="center"/>
-              <w:rPr>
-                <w:rFonts w:ascii="Times New Roman" w:hAnsi="Times New Roman"/>
-                <w:sz w:val="18"/>
-                <w:szCs w:val="18"/>
-              </w:rPr>
-            </w:pPr>
-            <w:r>
-              <w:rPr>
-                <w:rFonts w:ascii="Times New Roman" w:hAnsi="Times New Roman"/>
-                <w:sz w:val="20"/>
-                <w:szCs w:val="20"/>
-                <w:lang w:val="en-US"/>
-              </w:rPr>
-              <w:t>+++ END-FOR re</w:t>
-            </w:r>
-            <w:r>
-              <w:rPr>
-                <w:rFonts w:ascii="Times New Roman" w:hAnsi="Times New Roman"/>
-                <w:sz w:val="20"/>
-                <w:szCs w:val="20"/>
-                <w:lang w:val="en-US"/>
-              </w:rPr>
-              <w:lastRenderedPageBreak/>
-              <w:t>nglon+++</w:t>
-            </w:r>
-          </w:p>
-        </w:tc>
-        <w:tc>
-          <w:tcPr>
-            <w:tcW w:w="1134" w:type="dxa"/>
-            <w:vAlign w:val="center"/>
-          </w:tcPr>
-          <w:p>
-            <w:pPr>
-              <w:spacing w:after="0" w:line="240" w:lineRule="auto"/>
-              <w:rPr>
-                <w:rFonts w:ascii="Times New Roman" w:hAnsi="Times New Roman"/>
-                <w:sz w:val="18"/>
-                <w:szCs w:val="18"/>
-              </w:rPr>
-            </w:pPr>
-          </w:p>
-        </w:tc>
-        <w:tc>
-          <w:tcPr>
-            <w:tcW w:w="1417" w:type="dxa"/>
-            <w:vAlign w:val="center"/>
-          </w:tcPr>
-          <w:p>
-            <w:pPr>
-              <w:spacing w:after="0" w:line="240" w:lineRule="auto"/>
-              <w:rPr>
-                <w:rFonts w:ascii="Times New Roman" w:hAnsi="Times New Roman"/>
-                <w:sz w:val="18"/>
-                <w:szCs w:val="18"/>
-              </w:rPr>
-            </w:pPr>
-          </w:p>
-        </w:tc>
-        <w:tc>
-          <w:tcPr>
-            <w:tcW w:w="992" w:type="dxa"/>
-            <w:vAlign w:val="center"/>
-          </w:tcPr>
-          <w:p>
-            <w:pPr>
-              <w:spacing w:after="0" w:line="240" w:lineRule="auto"/>
-              <w:rPr>
-                <w:rFonts w:ascii="Times New Roman" w:hAnsi="Times New Roman"/>
-                <w:sz w:val="18"/>
-                <w:szCs w:val="18"/>
-              </w:rPr>
-            </w:pPr>
-          </w:p>
-        </w:tc>
-        <w:tc>
-          <w:tcPr>
-            <w:tcW w:w="993" w:type="dxa"/>
-            <w:vAlign w:val="center"/>
-          </w:tcPr>
-          <w:p>
-            <w:pPr>
-              <w:spacing w:after="0" w:line="240" w:lineRule="auto"/>
-              <w:rPr>
-                <w:rFonts w:ascii="Times New Roman" w:hAnsi="Times New Roman"/>
-                <w:sz w:val="18"/>
-                <w:szCs w:val="18"/>
-              </w:rPr>
-            </w:pPr>
-          </w:p>
-        </w:tc>
-        <w:tc>
-          <w:tcPr>
-            <w:tcW w:w="1417" w:type="dxa"/>
-            <w:vAlign w:val="center"/>
-          </w:tcPr>
-          <w:p>
-            <w:pPr>
-              <w:spacing w:after="0" w:line="240" w:lineRule="auto"/>
-              <w:rPr>
-                <w:rFonts w:ascii="Times New Roman" w:hAnsi="Times New Roman"/>
-                <w:sz w:val="18"/>
-                <w:szCs w:val="18"/>
-              </w:rPr>
-            </w:pPr>
-          </w:p>
-        </w:tc>
-        <w:tc>
-          <w:tcPr>
-            <w:tcW w:w="3119" w:type="dxa"/>
-            <w:vAlign w:val="center"/>
-          </w:tcPr>
-          <w:p>
-            <w:pPr>
-              <w:spacing w:after="0" w:line="240" w:lineRule="auto"/>
-              <w:rPr>
-                <w:rFonts w:ascii="Times New Roman" w:hAnsi="Times New Roman"/>
-                <w:sz w:val="18"/>
-                <w:szCs w:val="18"/>
-              </w:rPr>
-            </w:pPr>
-          </w:p>
-        </w:tc>
-        <w:tc>
-          <w:tcPr>
-            <w:tcW w:w="1603" w:type="dxa"/>
-            <w:vAlign w:val="center"/>
-          </w:tcPr>
-          <w:p>
-            <w:pPr>
-              <w:spacing w:after="0" w:line="240" w:lineRule="auto"/>
-              <w:rPr>
-                <w:rFonts w:ascii="Times New Roman" w:hAnsi="Times New Roman"/>
-                <w:sz w:val="18"/>
-                <w:szCs w:val="18"/>
-              </w:rPr>
-            </w:pPr>
-          </w:p>
-        </w:tc>
-      </w:tr>
+      <w:bookmarkEnd w:id="0"/>
     </w:tbl>
     <w:p>
       <w:pPr>
@@ -1554,37 +1405,37 @@
       </w:pPr>
     </w:p>
     <w:sectPr>
-      <w:headerReference w:type="even" r:id="rId7"/>
-      <w:headerReference w:type="default" r:id="rId8"/>
-      <w:footerReference w:type="even" r:id="rId9"/>
-      <w:footerReference w:type="default" r:id="rId10"/>
-      <w:headerReference w:type="first" r:id="rId11"/>
-      <w:footerReference w:type="first" r:id="rId12"/>
+      <w:headerReference r:id="rId7" w:type="first"/>
+      <w:footerReference r:id="rId10" w:type="first"/>
+      <w:headerReference r:id="rId5" w:type="default"/>
+      <w:footerReference r:id="rId8" w:type="default"/>
+      <w:headerReference r:id="rId6" w:type="even"/>
+      <w:footerReference r:id="rId9" w:type="even"/>
       <w:pgSz w:w="12240" w:h="15840"/>
       <w:pgMar w:top="425" w:right="567" w:bottom="425" w:left="567" w:header="709" w:footer="709" w:gutter="0"/>
-      <w:cols w:space="720"/>
-      <w:docGrid w:linePitch="360"/>
+      <w:cols w:space="720" w:num="1"/>
+      <w:docGrid w:linePitch="360" w:charSpace="0"/>
     </w:sectPr>
   </w:body>
 </w:document>
 </file>
 
 <file path=word/endnotes.xml><?xml version="1.0" encoding="utf-8"?>
-<w:endnotes xmlns:wpc="http://schemas.microsoft.com/office/word/2010/wordprocessingCanvas" xmlns:cx="http://schemas.microsoft.com/office/drawing/2014/chartex" xmlns:cx1="http://schemas.microsoft.com/office/drawing/2015/9/8/chartex" xmlns:cx2="http://schemas.microsoft.com/office/drawing/2015/10/21/chartex" xmlns:cx3="http://schemas.microsoft.com/office/drawing/2016/5/9/chartex" xmlns:cx4="http://schemas.microsoft.com/office/drawing/2016/5/10/chartex" xmlns:cx5="http://schemas.microsoft.com/office/drawing/2016/5/11/chartex" xmlns:cx6="http://schemas.microsoft.com/office/drawing/2016/5/12/chartex" xmlns:cx7="http://schemas.microsoft.com/office/drawing/2016/5/13/chartex" xmlns:cx8="http://schemas.microsoft.com/office/drawing/2016/5/14/chartex" xmlns:mc="http://schemas.openxmlformats.org/markup-compatibility/2006" xmlns:aink="http://schemas.microsoft.com/office/drawing/2016/ink" xmlns:am3d="http://schemas.microsoft.com/office/drawing/2017/model3d" xmlns:o="urn:schemas-microsoft-com:office:office" xmlns:r="http://schemas.openxmlformats.org/officeDocument/2006/relationships" xmlns:m="http://schemas.openxmlformats.org/officeDocument/2006/math" xmlns:v="urn:schemas-microsoft-com:vml" xmlns:wp14="http://schemas.microsoft.com/office/word/2010/wordprocessingDrawing" xmlns:wp="http://schemas.openxmlformats.org/drawingml/2006/wordprocessingDrawing" xmlns:w10="urn:schemas-microsoft-com:office:word" xmlns:w="http://schemas.openxmlformats.org/wordprocessingml/2006/main" xmlns:w14="http://schemas.microsoft.com/office/word/2010/wordml" xmlns:w15="http://schemas.microsoft.com/office/word/2012/wordml" xmlns:w16cex="http://schemas.microsoft.com/office/word/2018/wordml/cex" xmlns:w16cid="http://schemas.microsoft.com/office/word/2016/wordml/cid" xmlns:w16="http://schemas.microsoft.com/office/word/2018/wordml" xmlns:w16sdtdh="http://schemas.microsoft.com/office/word/2020/wordml/sdtdatahash" xmlns:w16se="http://schemas.microsoft.com/office/word/2015/wordml/symex" xmlns:wpg="http://schemas.microsoft.com/office/word/2010/wordprocessingGroup" xmlns:wpi="http://schemas.microsoft.com/office/word/2010/wordprocessingInk" xmlns:wne="http://schemas.microsoft.com/office/word/2006/wordml" xmlns:wps="http://schemas.microsoft.com/office/word/2010/wordprocessingShape" mc:Ignorable="w14 w15 w16se w16cid w16 w16cex w16sdtdh wp14">
-  <w:endnote w:type="separator" w:id="-1">
+<w:endnotes xmlns:wpc="http://schemas.microsoft.com/office/word/2010/wordprocessingCanvas" xmlns:mc="http://schemas.openxmlformats.org/markup-compatibility/2006" xmlns:o="urn:schemas-microsoft-com:office:office" xmlns:r="http://schemas.openxmlformats.org/officeDocument/2006/relationships" xmlns:m="http://schemas.openxmlformats.org/officeDocument/2006/math" xmlns:v="urn:schemas-microsoft-com:vml" xmlns:wp14="http://schemas.microsoft.com/office/word/2010/wordprocessingDrawing" xmlns:wp="http://schemas.openxmlformats.org/drawingml/2006/wordprocessingDrawing" xmlns:w="http://schemas.openxmlformats.org/wordprocessingml/2006/main" xmlns:w14="http://schemas.microsoft.com/office/word/2010/wordml" xmlns:w15="http://schemas.microsoft.com/office/word/2012/wordml" xmlns:w10="urn:schemas-microsoft-com:office:word" xmlns:wpg="http://schemas.microsoft.com/office/word/2010/wordprocessingGroup" xmlns:wpi="http://schemas.microsoft.com/office/word/2010/wordprocessingInk" xmlns:wne="http://schemas.microsoft.com/office/word/2006/wordml" xmlns:wps="http://schemas.microsoft.com/office/word/2010/wordprocessingShape" xmlns:wpsCustomData="http://www.wps.cn/officeDocument/2013/wpsCustomData" mc:Ignorable="w14 w15 wp14">
+  <w:endnote w:type="separator" w:id="0">
     <w:p>
       <w:pPr>
-        <w:spacing w:after="0" w:line="240" w:lineRule="auto"/>
+        <w:spacing w:line="240" w:lineRule="auto"/>
       </w:pPr>
       <w:r>
         <w:separator/>
       </w:r>
     </w:p>
   </w:endnote>
-  <w:endnote w:type="continuationSeparator" w:id="0">
+  <w:endnote w:type="continuationSeparator" w:id="1">
     <w:p>
       <w:pPr>
-        <w:spacing w:after="0" w:line="240" w:lineRule="auto"/>
+        <w:spacing w:line="240" w:lineRule="auto"/>
       </w:pPr>
       <w:r>
         <w:continuationSeparator/>
@@ -1595,36 +1446,32 @@
 </file>
 
 <file path=word/footer1.xml><?xml version="1.0" encoding="utf-8"?>
-<w:ftr xmlns:wpc="http://schemas.microsoft.com/office/word/2010/wordprocessingCanvas" xmlns:cx="http://schemas.microsoft.com/office/drawing/2014/chartex" xmlns:cx1="http://schemas.microsoft.com/office/drawing/2015/9/8/chartex" xmlns:cx2="http://schemas.microsoft.com/office/drawing/2015/10/21/chartex" xmlns:cx3="http://schemas.microsoft.com/office/drawing/2016/5/9/chartex" xmlns:cx4="http://schemas.microsoft.com/office/drawing/2016/5/10/chartex" xmlns:cx5="http://schemas.microsoft.com/office/drawing/2016/5/11/chartex" xmlns:cx6="http://schemas.microsoft.com/office/drawing/2016/5/12/chartex" xmlns:cx7="http://schemas.microsoft.com/office/drawing/2016/5/13/chartex" xmlns:cx8="http://schemas.microsoft.com/office/drawing/2016/5/14/chartex" xmlns:mc="http://schemas.openxmlformats.org/markup-compatibility/2006" xmlns:aink="http://schemas.microsoft.com/office/drawing/2016/ink" xmlns:am3d="http://schemas.microsoft.com/office/drawing/2017/model3d" xmlns:o="urn:schemas-microsoft-com:office:office" xmlns:r="http://schemas.openxmlformats.org/officeDocument/2006/relationships" xmlns:m="http://schemas.openxmlformats.org/officeDocument/2006/math" xmlns:v="urn:schemas-microsoft-com:vml" xmlns:wp14="http://schemas.microsoft.com/office/word/2010/wordprocessingDrawing" xmlns:wp="http://schemas.openxmlformats.org/drawingml/2006/wordprocessingDrawing" xmlns:w10="urn:schemas-microsoft-com:office:word" xmlns:w="http://schemas.openxmlformats.org/wordprocessingml/2006/main" xmlns:w14="http://schemas.microsoft.com/office/word/2010/wordml" xmlns:w15="http://schemas.microsoft.com/office/word/2012/wordml" xmlns:w16cex="http://schemas.microsoft.com/office/word/2018/wordml/cex" xmlns:w16cid="http://schemas.microsoft.com/office/word/2016/wordml/cid" xmlns:w16="http://schemas.microsoft.com/office/word/2018/wordml" xmlns:w16sdtdh="http://schemas.microsoft.com/office/word/2020/wordml/sdtdatahash" xmlns:w16se="http://schemas.microsoft.com/office/word/2015/wordml/symex" xmlns:wpg="http://schemas.microsoft.com/office/word/2010/wordprocessingGroup" xmlns:wpi="http://schemas.microsoft.com/office/word/2010/wordprocessingInk" xmlns:wne="http://schemas.microsoft.com/office/word/2006/wordml" xmlns:wps="http://schemas.microsoft.com/office/word/2010/wordprocessingShape" mc:Ignorable="w14 w15 w16se w16cid w16 w16cex w16sdtdh wp14">
+<w:ftr xmlns:wpc="http://schemas.microsoft.com/office/word/2010/wordprocessingCanvas" xmlns:mc="http://schemas.openxmlformats.org/markup-compatibility/2006" xmlns:o="urn:schemas-microsoft-com:office:office" xmlns:r="http://schemas.openxmlformats.org/officeDocument/2006/relationships" xmlns:m="http://schemas.openxmlformats.org/officeDocument/2006/math" xmlns:v="urn:schemas-microsoft-com:vml" xmlns:wp14="http://schemas.microsoft.com/office/word/2010/wordprocessingDrawing" xmlns:wp="http://schemas.openxmlformats.org/drawingml/2006/wordprocessingDrawing" xmlns:w10="urn:schemas-microsoft-com:office:word" xmlns:w="http://schemas.openxmlformats.org/wordprocessingml/2006/main" xmlns:w14="http://schemas.microsoft.com/office/word/2010/wordml" xmlns:w15="http://schemas.microsoft.com/office/word/2012/wordml" xmlns:wpg="http://schemas.microsoft.com/office/word/2010/wordprocessingGroup" xmlns:wpi="http://schemas.microsoft.com/office/word/2010/wordprocessingInk" xmlns:wne="http://schemas.microsoft.com/office/word/2006/wordml" xmlns:wps="http://schemas.microsoft.com/office/word/2010/wordprocessingShape" xmlns:wpsCustomData="http://www.wps.cn/officeDocument/2013/wpsCustomData" mc:Ignorable="w14 w15 wp14">
   <w:p>
     <w:pPr>
-      <w:pStyle w:val="Piedepgina"/>
-    </w:pPr>
-  </w:p>
-</w:ftr>
-</file>
-
-<file path=word/footer2.xml><?xml version="1.0" encoding="utf-8"?>
-<w:ftr xmlns:wpc="http://schemas.microsoft.com/office/word/2010/wordprocessingCanvas" xmlns:cx="http://schemas.microsoft.com/office/drawing/2014/chartex" xmlns:cx1="http://schemas.microsoft.com/office/drawing/2015/9/8/chartex" xmlns:cx2="http://schemas.microsoft.com/office/drawing/2015/10/21/chartex" xmlns:cx3="http://schemas.microsoft.com/office/drawing/2016/5/9/chartex" xmlns:cx4="http://schemas.microsoft.com/office/drawing/2016/5/10/chartex" xmlns:cx5="http://schemas.microsoft.com/office/drawing/2016/5/11/chartex" xmlns:cx6="http://schemas.microsoft.com/office/drawing/2016/5/12/chartex" xmlns:cx7="http://schemas.microsoft.com/office/drawing/2016/5/13/chartex" xmlns:cx8="http://schemas.microsoft.com/office/drawing/2016/5/14/chartex" xmlns:mc="http://schemas.openxmlformats.org/markup-compatibility/2006" xmlns:aink="http://schemas.microsoft.com/office/drawing/2016/ink" xmlns:am3d="http://schemas.microsoft.com/office/drawing/2017/model3d" xmlns:o="urn:schemas-microsoft-com:office:office" xmlns:r="http://schemas.openxmlformats.org/officeDocument/2006/relationships" xmlns:m="http://schemas.openxmlformats.org/officeDocument/2006/math" xmlns:v="urn:schemas-microsoft-com:vml" xmlns:wp14="http://schemas.microsoft.com/office/word/2010/wordprocessingDrawing" xmlns:wp="http://schemas.openxmlformats.org/drawingml/2006/wordprocessingDrawing" xmlns:w10="urn:schemas-microsoft-com:office:word" xmlns:w="http://schemas.openxmlformats.org/wordprocessingml/2006/main" xmlns:w14="http://schemas.microsoft.com/office/word/2010/wordml" xmlns:w15="http://schemas.microsoft.com/office/word/2012/wordml" xmlns:w16cex="http://schemas.microsoft.com/office/word/2018/wordml/cex" xmlns:w16cid="http://schemas.microsoft.com/office/word/2016/wordml/cid" xmlns:w16="http://schemas.microsoft.com/office/word/2018/wordml" xmlns:w16sdtdh="http://schemas.microsoft.com/office/word/2020/wordml/sdtdatahash" xmlns:w16se="http://schemas.microsoft.com/office/word/2015/wordml/symex" xmlns:wpg="http://schemas.microsoft.com/office/word/2010/wordprocessingGroup" xmlns:wpi="http://schemas.microsoft.com/office/word/2010/wordprocessingInk" xmlns:wne="http://schemas.microsoft.com/office/word/2006/wordml" xmlns:wps="http://schemas.microsoft.com/office/word/2010/wordprocessingShape" mc:Ignorable="w14 w15 w16se w16cid w16 w16cex w16sdtdh wp14">
-  <w:p>
-    <w:pPr>
-      <w:pStyle w:val="Piedepgina"/>
+      <w:pStyle w:val="5"/>
     </w:pPr>
   </w:p>
   <w:tbl>
     <w:tblPr>
-      <w:tblStyle w:val="Tablaconcuadrcula"/>
+      <w:tblStyle w:val="6"/>
       <w:tblW w:w="11096" w:type="dxa"/>
+      <w:tblInd w:w="0" w:type="dxa"/>
       <w:tblBorders>
-        <w:top w:val="none" w:sz="0" w:space="0" w:color="auto"/>
-        <w:left w:val="none" w:sz="0" w:space="0" w:color="auto"/>
-        <w:bottom w:val="none" w:sz="0" w:space="0" w:color="auto"/>
-        <w:right w:val="none" w:sz="0" w:space="0" w:color="auto"/>
-        <w:insideH w:val="none" w:sz="0" w:space="0" w:color="auto"/>
-        <w:insideV w:val="none" w:sz="0" w:space="0" w:color="auto"/>
+        <w:top w:val="none" w:color="auto" w:sz="0" w:space="0"/>
+        <w:left w:val="none" w:color="auto" w:sz="0" w:space="0"/>
+        <w:bottom w:val="none" w:color="auto" w:sz="0" w:space="0"/>
+        <w:right w:val="none" w:color="auto" w:sz="0" w:space="0"/>
+        <w:insideH w:val="none" w:color="auto" w:sz="0" w:space="0"/>
+        <w:insideV w:val="none" w:color="auto" w:sz="0" w:space="0"/>
       </w:tblBorders>
       <w:tblLayout w:type="fixed"/>
-      <w:tblLook w:val="04A0" w:firstRow="1" w:lastRow="0" w:firstColumn="1" w:lastColumn="0" w:noHBand="0" w:noVBand="1"/>
+      <w:tblCellMar>
+        <w:top w:w="0" w:type="dxa"/>
+        <w:left w:w="108" w:type="dxa"/>
+        <w:bottom w:w="0" w:type="dxa"/>
+        <w:right w:w="108" w:type="dxa"/>
+      </w:tblCellMar>
     </w:tblPr>
     <w:tblGrid>
       <w:gridCol w:w="3698"/>
@@ -1632,6 +1479,22 @@
       <w:gridCol w:w="3699"/>
     </w:tblGrid>
     <w:tr>
+      <w:tblPrEx>
+        <w:tblBorders>
+          <w:top w:val="none" w:color="auto" w:sz="0" w:space="0"/>
+          <w:left w:val="none" w:color="auto" w:sz="0" w:space="0"/>
+          <w:bottom w:val="none" w:color="auto" w:sz="0" w:space="0"/>
+          <w:right w:val="none" w:color="auto" w:sz="0" w:space="0"/>
+          <w:insideH w:val="none" w:color="auto" w:sz="0" w:space="0"/>
+          <w:insideV w:val="none" w:color="auto" w:sz="0" w:space="0"/>
+        </w:tblBorders>
+        <w:tblCellMar>
+          <w:top w:w="0" w:type="dxa"/>
+          <w:left w:w="108" w:type="dxa"/>
+          <w:bottom w:w="0" w:type="dxa"/>
+          <w:right w:w="108" w:type="dxa"/>
+        </w:tblCellMar>
+      </w:tblPrEx>
       <w:tc>
         <w:tcPr>
           <w:tcW w:w="3698" w:type="dxa"/>
@@ -1686,27 +1549,7 @@
               <w:sz w:val="18"/>
               <w:szCs w:val="18"/>
             </w:rPr>
-            <w:t>+++ supervisor != null ? `</w:t>
-          </w:r>
-          <w:r>
-            <w:rPr>
-              <w:rFonts w:ascii="Times New Roman" w:hAnsi="Times New Roman"/>
-              <w:b/>
-              <w:bCs/>
-              <w:sz w:val="18"/>
-              <w:szCs w:val="18"/>
-            </w:rPr>
-            <w:t>SUPERVISA</w:t>
-          </w:r>
-          <w:r>
-            <w:rPr>
-              <w:rFonts w:ascii="Times New Roman" w:hAnsi="Times New Roman"/>
-              <w:b/>
-              <w:bCs/>
-              <w:sz w:val="18"/>
-              <w:szCs w:val="18"/>
-            </w:rPr>
-            <w:t>` : `` +++</w:t>
+            <w:t>+++ supervisor != null ? `SUPERVISA` : `` +++</w:t>
           </w:r>
         </w:p>
       </w:tc>
@@ -1741,8 +1584,24 @@
       </w:tc>
     </w:tr>
     <w:tr>
+      <w:tblPrEx>
+        <w:tblBorders>
+          <w:top w:val="none" w:color="auto" w:sz="0" w:space="0"/>
+          <w:left w:val="none" w:color="auto" w:sz="0" w:space="0"/>
+          <w:bottom w:val="none" w:color="auto" w:sz="0" w:space="0"/>
+          <w:right w:val="none" w:color="auto" w:sz="0" w:space="0"/>
+          <w:insideH w:val="none" w:color="auto" w:sz="0" w:space="0"/>
+          <w:insideV w:val="none" w:color="auto" w:sz="0" w:space="0"/>
+        </w:tblBorders>
+        <w:tblCellMar>
+          <w:top w:w="0" w:type="dxa"/>
+          <w:left w:w="108" w:type="dxa"/>
+          <w:bottom w:w="0" w:type="dxa"/>
+          <w:right w:w="108" w:type="dxa"/>
+        </w:tblCellMar>
+      </w:tblPrEx>
       <w:trPr>
-        <w:trHeight w:val="571"/>
+        <w:trHeight w:val="571" w:hRule="atLeast"/>
       </w:trPr>
       <w:tc>
         <w:tcPr>
@@ -1797,6 +1656,22 @@
       </w:tc>
     </w:tr>
     <w:tr>
+      <w:tblPrEx>
+        <w:tblBorders>
+          <w:top w:val="none" w:color="auto" w:sz="0" w:space="0"/>
+          <w:left w:val="none" w:color="auto" w:sz="0" w:space="0"/>
+          <w:bottom w:val="none" w:color="auto" w:sz="0" w:space="0"/>
+          <w:right w:val="none" w:color="auto" w:sz="0" w:space="0"/>
+          <w:insideH w:val="none" w:color="auto" w:sz="0" w:space="0"/>
+          <w:insideV w:val="none" w:color="auto" w:sz="0" w:space="0"/>
+        </w:tblBorders>
+        <w:tblCellMar>
+          <w:top w:w="0" w:type="dxa"/>
+          <w:left w:w="108" w:type="dxa"/>
+          <w:bottom w:w="0" w:type="dxa"/>
+          <w:right w:w="108" w:type="dxa"/>
+        </w:tblCellMar>
+      </w:tblPrEx>
       <w:tc>
         <w:tcPr>
           <w:tcW w:w="3698" w:type="dxa"/>
@@ -1924,34 +1799,7 @@
               <w:szCs w:val="16"/>
               <w:lang w:val="en-US"/>
             </w:rPr>
-            <w:t>+++ supervisor != null ?</w:t>
-          </w:r>
-          <w:r>
-            <w:rPr>
-              <w:rFonts w:ascii="Times New Roman" w:hAnsi="Times New Roman"/>
-              <w:sz w:val="16"/>
-              <w:szCs w:val="16"/>
-              <w:lang w:val="en-US"/>
-            </w:rPr>
-            <w:t xml:space="preserve"> `</w:t>
-          </w:r>
-          <w:r>
-            <w:rPr>
-              <w:rFonts w:ascii="Times New Roman" w:hAnsi="Times New Roman"/>
-              <w:sz w:val="16"/>
-              <w:szCs w:val="16"/>
-              <w:lang w:val="en-US"/>
-            </w:rPr>
-            <w:t>${supervisor.nombres.toUpperCase()}</w:t>
-          </w:r>
-          <w:r>
-            <w:rPr>
-              <w:rFonts w:ascii="Times New Roman" w:hAnsi="Times New Roman"/>
-              <w:sz w:val="16"/>
-              <w:szCs w:val="16"/>
-              <w:lang w:val="en-US"/>
-            </w:rPr>
-            <w:t>` : `` +++</w:t>
+            <w:t>+++ supervisor != null ? `${supervisor.nombres.toUpperCase()}` : `` +++</w:t>
           </w:r>
         </w:p>
         <w:p>
@@ -1972,43 +1820,7 @@
               <w:szCs w:val="16"/>
               <w:lang w:val="en-US"/>
             </w:rPr>
-            <w:t xml:space="preserve">+++ supervisor </w:t>
-          </w:r>
-          <w:r>
-            <w:rPr>
-              <w:rFonts w:ascii="Times New Roman" w:hAnsi="Times New Roman"/>
-              <w:sz w:val="16"/>
-              <w:szCs w:val="16"/>
-              <w:lang w:val="en-US"/>
-            </w:rPr>
-            <w:t>!= null ?</w:t>
-          </w:r>
-          <w:r>
-            <w:rPr>
-              <w:rFonts w:ascii="Times New Roman" w:hAnsi="Times New Roman"/>
-              <w:sz w:val="16"/>
-              <w:szCs w:val="16"/>
-              <w:lang w:val="en-US"/>
-            </w:rPr>
-            <w:t xml:space="preserve"> `</w:t>
-          </w:r>
-          <w:r>
-            <w:rPr>
-              <w:rFonts w:ascii="Times New Roman" w:hAnsi="Times New Roman"/>
-              <w:sz w:val="16"/>
-              <w:szCs w:val="16"/>
-              <w:lang w:val="en-US"/>
-            </w:rPr>
-            <w:t>${supervisor.apellidos.toUpperCase()}</w:t>
-          </w:r>
-          <w:r>
-            <w:rPr>
-              <w:rFonts w:ascii="Times New Roman" w:hAnsi="Times New Roman"/>
-              <w:sz w:val="16"/>
-              <w:szCs w:val="16"/>
-              <w:lang w:val="en-US"/>
-            </w:rPr>
-            <w:t>` : `` +++</w:t>
+            <w:t>+++ supervisor != null ? `${supervisor.apellidos.toUpperCase()}` : `` +++</w:t>
           </w:r>
         </w:p>
         <w:p>
@@ -2050,17 +1862,7 @@
               <w:szCs w:val="16"/>
               <w:lang w:val="en-US"/>
             </w:rPr>
-            <w:t>${supervisor.grado.nombre.toUpperCase()}</w:t>
-          </w:r>
-          <w:r>
-            <w:rPr>
-              <w:rFonts w:ascii="Times New Roman" w:hAnsi="Times New Roman"/>
-              <w:b/>
-              <w:sz w:val="16"/>
-              <w:szCs w:val="16"/>
-              <w:lang w:val="en-US"/>
-            </w:rPr>
-            <w:t>` : `` +++</w:t>
+            <w:t>${supervisor.grado.nombre.toUpperCase()}` : `` +++</w:t>
           </w:r>
         </w:p>
         <w:p>
@@ -2081,37 +1883,7 @@
               <w:szCs w:val="16"/>
               <w:lang w:val="en-US"/>
             </w:rPr>
-            <w:t>+++ supervisor != null ?</w:t>
-          </w:r>
-          <w:r>
-            <w:rPr>
-              <w:rFonts w:ascii="Times New Roman" w:hAnsi="Times New Roman"/>
-              <w:b/>
-              <w:sz w:val="16"/>
-              <w:szCs w:val="16"/>
-              <w:lang w:val="en-US"/>
-            </w:rPr>
-            <w:t xml:space="preserve"> `</w:t>
-          </w:r>
-          <w:r>
-            <w:rPr>
-              <w:rFonts w:ascii="Times New Roman" w:hAnsi="Times New Roman"/>
-              <w:b/>
-              <w:sz w:val="16"/>
-              <w:szCs w:val="16"/>
-              <w:lang w:val="en-US"/>
-            </w:rPr>
-            <w:t>${supervisor.cargo_profesional?.toUpperCase()}</w:t>
-          </w:r>
-          <w:r>
-            <w:rPr>
-              <w:rFonts w:ascii="Times New Roman" w:hAnsi="Times New Roman"/>
-              <w:b/>
-              <w:sz w:val="16"/>
-              <w:szCs w:val="16"/>
-              <w:lang w:val="en-US"/>
-            </w:rPr>
-            <w:t>` : `` +++</w:t>
+            <w:t>+++ supervisor != null ? `${supervisor.cargo_profesional?.toUpperCase()}` : `` +++</w:t>
           </w:r>
         </w:p>
       </w:tc>
@@ -2203,41 +1975,65 @@
   </w:tbl>
   <w:p>
     <w:pPr>
-      <w:pStyle w:val="Piedepgina"/>
+      <w:pStyle w:val="5"/>
     </w:pPr>
   </w:p>
   <w:p>
     <w:pPr>
-      <w:pStyle w:val="Piedepgina"/>
+      <w:pStyle w:val="5"/>
     </w:pPr>
   </w:p>
   <w:p>
     <w:pPr>
-      <w:pStyle w:val="Piedepgina"/>
+      <w:pStyle w:val="5"/>
     </w:pPr>
   </w:p>
   <w:p>
     <w:pPr>
-      <w:pStyle w:val="Piedepgina"/>
+      <w:pStyle w:val="5"/>
     </w:pPr>
   </w:p>
   <w:p>
     <w:pPr>
-      <w:pStyle w:val="Piedepgina"/>
+      <w:pStyle w:val="5"/>
     </w:pPr>
   </w:p>
   <w:tbl>
     <w:tblPr>
-      <w:tblStyle w:val="Tablaconcuadrcula"/>
+      <w:tblStyle w:val="6"/>
       <w:tblW w:w="0" w:type="auto"/>
       <w:tblInd w:w="-5" w:type="dxa"/>
-      <w:tblLook w:val="04A0" w:firstRow="1" w:lastRow="0" w:firstColumn="1" w:lastColumn="0" w:noHBand="0" w:noVBand="1"/>
+      <w:tblBorders>
+        <w:top w:val="single" w:color="auto" w:sz="4" w:space="0"/>
+        <w:left w:val="single" w:color="auto" w:sz="4" w:space="0"/>
+        <w:bottom w:val="single" w:color="auto" w:sz="4" w:space="0"/>
+        <w:right w:val="single" w:color="auto" w:sz="4" w:space="0"/>
+        <w:insideH w:val="single" w:color="auto" w:sz="4" w:space="0"/>
+        <w:insideV w:val="single" w:color="auto" w:sz="4" w:space="0"/>
+      </w:tblBorders>
+      <w:tblLayout w:type="autofit"/>
+      <w:tblCellMar>
+        <w:top w:w="0" w:type="dxa"/>
+        <w:left w:w="108" w:type="dxa"/>
+        <w:bottom w:w="0" w:type="dxa"/>
+        <w:right w:w="108" w:type="dxa"/>
+      </w:tblCellMar>
     </w:tblPr>
     <w:tblGrid>
       <w:gridCol w:w="5548"/>
       <w:gridCol w:w="5548"/>
     </w:tblGrid>
     <w:tr>
+      <w:tblPrEx>
+        <w:tblBorders>
+          <w:top w:val="single" w:color="auto" w:sz="4" w:space="0"/>
+          <w:left w:val="single" w:color="auto" w:sz="4" w:space="0"/>
+          <w:bottom w:val="single" w:color="auto" w:sz="4" w:space="0"/>
+          <w:right w:val="single" w:color="auto" w:sz="4" w:space="0"/>
+          <w:insideH w:val="single" w:color="auto" w:sz="4" w:space="0"/>
+          <w:insideV w:val="single" w:color="auto" w:sz="4" w:space="0"/>
+        </w:tblBorders>
+      </w:tblPrEx>
       <w:tc>
         <w:tcPr>
           <w:tcW w:w="5548" w:type="dxa"/>
@@ -2282,6 +2078,22 @@
       </w:tc>
     </w:tr>
     <w:tr>
+      <w:tblPrEx>
+        <w:tblBorders>
+          <w:top w:val="single" w:color="auto" w:sz="4" w:space="0"/>
+          <w:left w:val="single" w:color="auto" w:sz="4" w:space="0"/>
+          <w:bottom w:val="single" w:color="auto" w:sz="4" w:space="0"/>
+          <w:right w:val="single" w:color="auto" w:sz="4" w:space="0"/>
+          <w:insideH w:val="single" w:color="auto" w:sz="4" w:space="0"/>
+          <w:insideV w:val="single" w:color="auto" w:sz="4" w:space="0"/>
+        </w:tblBorders>
+        <w:tblCellMar>
+          <w:top w:w="0" w:type="dxa"/>
+          <w:left w:w="108" w:type="dxa"/>
+          <w:bottom w:w="0" w:type="dxa"/>
+          <w:right w:w="108" w:type="dxa"/>
+        </w:tblCellMar>
+      </w:tblPrEx>
       <w:tc>
         <w:tcPr>
           <w:tcW w:w="5548" w:type="dxa"/>
@@ -2341,6 +2153,22 @@
       </w:tc>
     </w:tr>
     <w:tr>
+      <w:tblPrEx>
+        <w:tblBorders>
+          <w:top w:val="single" w:color="auto" w:sz="4" w:space="0"/>
+          <w:left w:val="single" w:color="auto" w:sz="4" w:space="0"/>
+          <w:bottom w:val="single" w:color="auto" w:sz="4" w:space="0"/>
+          <w:right w:val="single" w:color="auto" w:sz="4" w:space="0"/>
+          <w:insideH w:val="single" w:color="auto" w:sz="4" w:space="0"/>
+          <w:insideV w:val="single" w:color="auto" w:sz="4" w:space="0"/>
+        </w:tblBorders>
+        <w:tblCellMar>
+          <w:top w:w="0" w:type="dxa"/>
+          <w:left w:w="108" w:type="dxa"/>
+          <w:bottom w:w="0" w:type="dxa"/>
+          <w:right w:w="108" w:type="dxa"/>
+        </w:tblCellMar>
+      </w:tblPrEx>
       <w:tc>
         <w:tcPr>
           <w:tcW w:w="5548" w:type="dxa"/>
@@ -2398,6 +2226,22 @@
       </w:tc>
     </w:tr>
     <w:tr>
+      <w:tblPrEx>
+        <w:tblBorders>
+          <w:top w:val="single" w:color="auto" w:sz="4" w:space="0"/>
+          <w:left w:val="single" w:color="auto" w:sz="4" w:space="0"/>
+          <w:bottom w:val="single" w:color="auto" w:sz="4" w:space="0"/>
+          <w:right w:val="single" w:color="auto" w:sz="4" w:space="0"/>
+          <w:insideH w:val="single" w:color="auto" w:sz="4" w:space="0"/>
+          <w:insideV w:val="single" w:color="auto" w:sz="4" w:space="0"/>
+        </w:tblBorders>
+        <w:tblCellMar>
+          <w:top w:w="0" w:type="dxa"/>
+          <w:left w:w="108" w:type="dxa"/>
+          <w:bottom w:w="0" w:type="dxa"/>
+          <w:right w:w="108" w:type="dxa"/>
+        </w:tblCellMar>
+      </w:tblPrEx>
       <w:tc>
         <w:tcPr>
           <w:tcW w:w="5548" w:type="dxa"/>
@@ -2455,6 +2299,22 @@
       </w:tc>
     </w:tr>
     <w:tr>
+      <w:tblPrEx>
+        <w:tblBorders>
+          <w:top w:val="single" w:color="auto" w:sz="4" w:space="0"/>
+          <w:left w:val="single" w:color="auto" w:sz="4" w:space="0"/>
+          <w:bottom w:val="single" w:color="auto" w:sz="4" w:space="0"/>
+          <w:right w:val="single" w:color="auto" w:sz="4" w:space="0"/>
+          <w:insideH w:val="single" w:color="auto" w:sz="4" w:space="0"/>
+          <w:insideV w:val="single" w:color="auto" w:sz="4" w:space="0"/>
+        </w:tblBorders>
+        <w:tblCellMar>
+          <w:top w:w="0" w:type="dxa"/>
+          <w:left w:w="108" w:type="dxa"/>
+          <w:bottom w:w="0" w:type="dxa"/>
+          <w:right w:w="108" w:type="dxa"/>
+        </w:tblCellMar>
+      </w:tblPrEx>
       <w:tc>
         <w:tcPr>
           <w:tcW w:w="5548" w:type="dxa"/>
@@ -2512,6 +2372,22 @@
       </w:tc>
     </w:tr>
     <w:tr>
+      <w:tblPrEx>
+        <w:tblBorders>
+          <w:top w:val="single" w:color="auto" w:sz="4" w:space="0"/>
+          <w:left w:val="single" w:color="auto" w:sz="4" w:space="0"/>
+          <w:bottom w:val="single" w:color="auto" w:sz="4" w:space="0"/>
+          <w:right w:val="single" w:color="auto" w:sz="4" w:space="0"/>
+          <w:insideH w:val="single" w:color="auto" w:sz="4" w:space="0"/>
+          <w:insideV w:val="single" w:color="auto" w:sz="4" w:space="0"/>
+        </w:tblBorders>
+        <w:tblCellMar>
+          <w:top w:w="0" w:type="dxa"/>
+          <w:left w:w="108" w:type="dxa"/>
+          <w:bottom w:w="0" w:type="dxa"/>
+          <w:right w:w="108" w:type="dxa"/>
+        </w:tblCellMar>
+      </w:tblPrEx>
       <w:tc>
         <w:tcPr>
           <w:tcW w:w="5548" w:type="dxa"/>
@@ -2571,38 +2447,48 @@
   </w:tbl>
   <w:p>
     <w:pPr>
-      <w:pStyle w:val="Piedepgina"/>
+      <w:pStyle w:val="5"/>
+    </w:pPr>
+  </w:p>
+</w:ftr>
+</file>
+
+<file path=word/footer2.xml><?xml version="1.0" encoding="utf-8"?>
+<w:ftr xmlns:wpc="http://schemas.microsoft.com/office/word/2010/wordprocessingCanvas" xmlns:mc="http://schemas.openxmlformats.org/markup-compatibility/2006" xmlns:o="urn:schemas-microsoft-com:office:office" xmlns:r="http://schemas.openxmlformats.org/officeDocument/2006/relationships" xmlns:m="http://schemas.openxmlformats.org/officeDocument/2006/math" xmlns:v="urn:schemas-microsoft-com:vml" xmlns:wp14="http://schemas.microsoft.com/office/word/2010/wordprocessingDrawing" xmlns:wp="http://schemas.openxmlformats.org/drawingml/2006/wordprocessingDrawing" xmlns:w10="urn:schemas-microsoft-com:office:word" xmlns:w="http://schemas.openxmlformats.org/wordprocessingml/2006/main" xmlns:w14="http://schemas.microsoft.com/office/word/2010/wordml" xmlns:w15="http://schemas.microsoft.com/office/word/2012/wordml" xmlns:wpg="http://schemas.microsoft.com/office/word/2010/wordprocessingGroup" xmlns:wpi="http://schemas.microsoft.com/office/word/2010/wordprocessingInk" xmlns:wne="http://schemas.microsoft.com/office/word/2006/wordml" xmlns:wps="http://schemas.microsoft.com/office/word/2010/wordprocessingShape" xmlns:wpsCustomData="http://www.wps.cn/officeDocument/2013/wpsCustomData" mc:Ignorable="w14 w15 wp14">
+  <w:p>
+    <w:pPr>
+      <w:pStyle w:val="5"/>
     </w:pPr>
   </w:p>
 </w:ftr>
 </file>
 
 <file path=word/footer3.xml><?xml version="1.0" encoding="utf-8"?>
-<w:ftr xmlns:wpc="http://schemas.microsoft.com/office/word/2010/wordprocessingCanvas" xmlns:cx="http://schemas.microsoft.com/office/drawing/2014/chartex" xmlns:cx1="http://schemas.microsoft.com/office/drawing/2015/9/8/chartex" xmlns:cx2="http://schemas.microsoft.com/office/drawing/2015/10/21/chartex" xmlns:cx3="http://schemas.microsoft.com/office/drawing/2016/5/9/chartex" xmlns:cx4="http://schemas.microsoft.com/office/drawing/2016/5/10/chartex" xmlns:cx5="http://schemas.microsoft.com/office/drawing/2016/5/11/chartex" xmlns:cx6="http://schemas.microsoft.com/office/drawing/2016/5/12/chartex" xmlns:cx7="http://schemas.microsoft.com/office/drawing/2016/5/13/chartex" xmlns:cx8="http://schemas.microsoft.com/office/drawing/2016/5/14/chartex" xmlns:mc="http://schemas.openxmlformats.org/markup-compatibility/2006" xmlns:aink="http://schemas.microsoft.com/office/drawing/2016/ink" xmlns:am3d="http://schemas.microsoft.com/office/drawing/2017/model3d" xmlns:o="urn:schemas-microsoft-com:office:office" xmlns:r="http://schemas.openxmlformats.org/officeDocument/2006/relationships" xmlns:m="http://schemas.openxmlformats.org/officeDocument/2006/math" xmlns:v="urn:schemas-microsoft-com:vml" xmlns:wp14="http://schemas.microsoft.com/office/word/2010/wordprocessingDrawing" xmlns:wp="http://schemas.openxmlformats.org/drawingml/2006/wordprocessingDrawing" xmlns:w10="urn:schemas-microsoft-com:office:word" xmlns:w="http://schemas.openxmlformats.org/wordprocessingml/2006/main" xmlns:w14="http://schemas.microsoft.com/office/word/2010/wordml" xmlns:w15="http://schemas.microsoft.com/office/word/2012/wordml" xmlns:w16cex="http://schemas.microsoft.com/office/word/2018/wordml/cex" xmlns:w16cid="http://schemas.microsoft.com/office/word/2016/wordml/cid" xmlns:w16="http://schemas.microsoft.com/office/word/2018/wordml" xmlns:w16sdtdh="http://schemas.microsoft.com/office/word/2020/wordml/sdtdatahash" xmlns:w16se="http://schemas.microsoft.com/office/word/2015/wordml/symex" xmlns:wpg="http://schemas.microsoft.com/office/word/2010/wordprocessingGroup" xmlns:wpi="http://schemas.microsoft.com/office/word/2010/wordprocessingInk" xmlns:wne="http://schemas.microsoft.com/office/word/2006/wordml" xmlns:wps="http://schemas.microsoft.com/office/word/2010/wordprocessingShape" mc:Ignorable="w14 w15 w16se w16cid w16 w16cex w16sdtdh wp14">
+<w:ftr xmlns:wpc="http://schemas.microsoft.com/office/word/2010/wordprocessingCanvas" xmlns:mc="http://schemas.openxmlformats.org/markup-compatibility/2006" xmlns:o="urn:schemas-microsoft-com:office:office" xmlns:r="http://schemas.openxmlformats.org/officeDocument/2006/relationships" xmlns:m="http://schemas.openxmlformats.org/officeDocument/2006/math" xmlns:v="urn:schemas-microsoft-com:vml" xmlns:wp14="http://schemas.microsoft.com/office/word/2010/wordprocessingDrawing" xmlns:wp="http://schemas.openxmlformats.org/drawingml/2006/wordprocessingDrawing" xmlns:w10="urn:schemas-microsoft-com:office:word" xmlns:w="http://schemas.openxmlformats.org/wordprocessingml/2006/main" xmlns:w14="http://schemas.microsoft.com/office/word/2010/wordml" xmlns:w15="http://schemas.microsoft.com/office/word/2012/wordml" xmlns:wpg="http://schemas.microsoft.com/office/word/2010/wordprocessingGroup" xmlns:wpi="http://schemas.microsoft.com/office/word/2010/wordprocessingInk" xmlns:wne="http://schemas.microsoft.com/office/word/2006/wordml" xmlns:wps="http://schemas.microsoft.com/office/word/2010/wordprocessingShape" xmlns:wpsCustomData="http://www.wps.cn/officeDocument/2013/wpsCustomData" mc:Ignorable="w14 w15 wp14">
   <w:p>
     <w:pPr>
-      <w:pStyle w:val="Piedepgina"/>
+      <w:pStyle w:val="5"/>
     </w:pPr>
   </w:p>
 </w:ftr>
 </file>
 
 <file path=word/footnotes.xml><?xml version="1.0" encoding="utf-8"?>
-<w:footnotes xmlns:wpc="http://schemas.microsoft.com/office/word/2010/wordprocessingCanvas" xmlns:cx="http://schemas.microsoft.com/office/drawing/2014/chartex" xmlns:cx1="http://schemas.microsoft.com/office/drawing/2015/9/8/chartex" xmlns:cx2="http://schemas.microsoft.com/office/drawing/2015/10/21/chartex" xmlns:cx3="http://schemas.microsoft.com/office/drawing/2016/5/9/chartex" xmlns:cx4="http://schemas.microsoft.com/office/drawing/2016/5/10/chartex" xmlns:cx5="http://schemas.microsoft.com/office/drawing/2016/5/11/chartex" xmlns:cx6="http://schemas.microsoft.com/office/drawing/2016/5/12/chartex" xmlns:cx7="http://schemas.microsoft.com/office/drawing/2016/5/13/chartex" xmlns:cx8="http://schemas.microsoft.com/office/drawing/2016/5/14/chartex" xmlns:mc="http://schemas.openxmlformats.org/markup-compatibility/2006" xmlns:aink="http://schemas.microsoft.com/office/drawing/2016/ink" xmlns:am3d="http://schemas.microsoft.com/office/drawing/2017/model3d" xmlns:o="urn:schemas-microsoft-com:office:office" xmlns:r="http://schemas.openxmlformats.org/officeDocument/2006/relationships" xmlns:m="http://schemas.openxmlformats.org/officeDocument/2006/math" xmlns:v="urn:schemas-microsoft-com:vml" xmlns:wp14="http://schemas.microsoft.com/office/word/2010/wordprocessingDrawing" xmlns:wp="http://schemas.openxmlformats.org/drawingml/2006/wordprocessingDrawing" xmlns:w10="urn:schemas-microsoft-com:office:word" xmlns:w="http://schemas.openxmlformats.org/wordprocessingml/2006/main" xmlns:w14="http://schemas.microsoft.com/office/word/2010/wordml" xmlns:w15="http://schemas.microsoft.com/office/word/2012/wordml" xmlns:w16cex="http://schemas.microsoft.com/office/word/2018/wordml/cex" xmlns:w16cid="http://schemas.microsoft.com/office/word/2016/wordml/cid" xmlns:w16="http://schemas.microsoft.com/office/word/2018/wordml" xmlns:w16sdtdh="http://schemas.microsoft.com/office/word/2020/wordml/sdtdatahash" xmlns:w16se="http://schemas.microsoft.com/office/word/2015/wordml/symex" xmlns:wpg="http://schemas.microsoft.com/office/word/2010/wordprocessingGroup" xmlns:wpi="http://schemas.microsoft.com/office/word/2010/wordprocessingInk" xmlns:wne="http://schemas.microsoft.com/office/word/2006/wordml" xmlns:wps="http://schemas.microsoft.com/office/word/2010/wordprocessingShape" mc:Ignorable="w14 w15 w16se w16cid w16 w16cex w16sdtdh wp14">
-  <w:footnote w:type="separator" w:id="-1">
+<w:footnotes xmlns:wpc="http://schemas.microsoft.com/office/word/2010/wordprocessingCanvas" xmlns:mc="http://schemas.openxmlformats.org/markup-compatibility/2006" xmlns:o="urn:schemas-microsoft-com:office:office" xmlns:r="http://schemas.openxmlformats.org/officeDocument/2006/relationships" xmlns:m="http://schemas.openxmlformats.org/officeDocument/2006/math" xmlns:v="urn:schemas-microsoft-com:vml" xmlns:wp14="http://schemas.microsoft.com/office/word/2010/wordprocessingDrawing" xmlns:wp="http://schemas.openxmlformats.org/drawingml/2006/wordprocessingDrawing" xmlns:w="http://schemas.openxmlformats.org/wordprocessingml/2006/main" xmlns:w14="http://schemas.microsoft.com/office/word/2010/wordml" xmlns:w15="http://schemas.microsoft.com/office/word/2012/wordml" xmlns:w10="urn:schemas-microsoft-com:office:word" xmlns:wpg="http://schemas.microsoft.com/office/word/2010/wordprocessingGroup" xmlns:wpi="http://schemas.microsoft.com/office/word/2010/wordprocessingInk" xmlns:wne="http://schemas.microsoft.com/office/word/2006/wordml" xmlns:wps="http://schemas.microsoft.com/office/word/2010/wordprocessingShape" xmlns:wpsCustomData="http://www.wps.cn/officeDocument/2013/wpsCustomData" mc:Ignorable="w14 w15 wp14">
+  <w:footnote w:type="separator" w:id="0">
     <w:p>
       <w:pPr>
-        <w:spacing w:after="0" w:line="240" w:lineRule="auto"/>
+        <w:spacing w:before="0" w:after="0" w:line="276" w:lineRule="auto"/>
       </w:pPr>
       <w:r>
         <w:separator/>
       </w:r>
     </w:p>
   </w:footnote>
-  <w:footnote w:type="continuationSeparator" w:id="0">
+  <w:footnote w:type="continuationSeparator" w:id="1">
     <w:p>
       <w:pPr>
-        <w:spacing w:after="0" w:line="240" w:lineRule="auto"/>
+        <w:spacing w:before="0" w:after="0" w:line="276" w:lineRule="auto"/>
       </w:pPr>
       <w:r>
         <w:continuationSeparator/>
@@ -2613,455 +2499,253 @@
 </file>
 
 <file path=word/header1.xml><?xml version="1.0" encoding="utf-8"?>
-<w:hdr xmlns:wpc="http://schemas.microsoft.com/office/word/2010/wordprocessingCanvas" xmlns:cx="http://schemas.microsoft.com/office/drawing/2014/chartex" xmlns:cx1="http://schemas.microsoft.com/office/drawing/2015/9/8/chartex" xmlns:cx2="http://schemas.microsoft.com/office/drawing/2015/10/21/chartex" xmlns:cx3="http://schemas.microsoft.com/office/drawing/2016/5/9/chartex" xmlns:cx4="http://schemas.microsoft.com/office/drawing/2016/5/10/chartex" xmlns:cx5="http://schemas.microsoft.com/office/drawing/2016/5/11/chartex" xmlns:cx6="http://schemas.microsoft.com/office/drawing/2016/5/12/chartex" xmlns:cx7="http://schemas.microsoft.com/office/drawing/2016/5/13/chartex" xmlns:cx8="http://schemas.microsoft.com/office/drawing/2016/5/14/chartex" xmlns:mc="http://schemas.openxmlformats.org/markup-compatibility/2006" xmlns:aink="http://schemas.microsoft.com/office/drawing/2016/ink" xmlns:am3d="http://schemas.microsoft.com/office/drawing/2017/model3d" xmlns:o="urn:schemas-microsoft-com:office:office" xmlns:r="http://schemas.openxmlformats.org/officeDocument/2006/relationships" xmlns:m="http://schemas.openxmlformats.org/officeDocument/2006/math" xmlns:v="urn:schemas-microsoft-com:vml" xmlns:wp14="http://schemas.microsoft.com/office/word/2010/wordprocessingDrawing" xmlns:wp="http://schemas.openxmlformats.org/drawingml/2006/wordprocessingDrawing" xmlns:w10="urn:schemas-microsoft-com:office:word" xmlns:w="http://schemas.openxmlformats.org/wordprocessingml/2006/main" xmlns:w14="http://schemas.microsoft.com/office/word/2010/wordml" xmlns:w15="http://schemas.microsoft.com/office/word/2012/wordml" xmlns:w16cex="http://schemas.microsoft.com/office/word/2018/wordml/cex" xmlns:w16cid="http://schemas.microsoft.com/office/word/2016/wordml/cid" xmlns:w16="http://schemas.microsoft.com/office/word/2018/wordml" xmlns:w16sdtdh="http://schemas.microsoft.com/office/word/2020/wordml/sdtdatahash" xmlns:w16se="http://schemas.microsoft.com/office/word/2015/wordml/symex" xmlns:wpg="http://schemas.microsoft.com/office/word/2010/wordprocessingGroup" xmlns:wpi="http://schemas.microsoft.com/office/word/2010/wordprocessingInk" xmlns:wne="http://schemas.microsoft.com/office/word/2006/wordml" xmlns:wps="http://schemas.microsoft.com/office/word/2010/wordprocessingShape" mc:Ignorable="w14 w15 w16se w16cid w16 w16cex w16sdtdh wp14">
+<w:hdr xmlns:wpc="http://schemas.microsoft.com/office/word/2010/wordprocessingCanvas" xmlns:mc="http://schemas.openxmlformats.org/markup-compatibility/2006" xmlns:o="urn:schemas-microsoft-com:office:office" xmlns:r="http://schemas.openxmlformats.org/officeDocument/2006/relationships" xmlns:m="http://schemas.openxmlformats.org/officeDocument/2006/math" xmlns:v="urn:schemas-microsoft-com:vml" xmlns:wp14="http://schemas.microsoft.com/office/word/2010/wordprocessingDrawing" xmlns:wp="http://schemas.openxmlformats.org/drawingml/2006/wordprocessingDrawing" xmlns:w10="urn:schemas-microsoft-com:office:word" xmlns:w="http://schemas.openxmlformats.org/wordprocessingml/2006/main" xmlns:w14="http://schemas.microsoft.com/office/word/2010/wordml" xmlns:w15="http://schemas.microsoft.com/office/word/2012/wordml" xmlns:wpg="http://schemas.microsoft.com/office/word/2010/wordprocessingGroup" xmlns:wpi="http://schemas.microsoft.com/office/word/2010/wordprocessingInk" xmlns:wne="http://schemas.microsoft.com/office/word/2006/wordml" xmlns:wps="http://schemas.microsoft.com/office/word/2010/wordprocessingShape" xmlns:wpsCustomData="http://www.wps.cn/officeDocument/2013/wpsCustomData" mc:Ignorable="w14 w15 wp14">
   <w:p>
     <w:pPr>
-      <w:pStyle w:val="Encabezado"/>
+      <w:pStyle w:val="4"/>
     </w:pPr>
   </w:p>
 </w:hdr>
 </file>
 
 <file path=word/header2.xml><?xml version="1.0" encoding="utf-8"?>
-<w:hdr xmlns:wpc="http://schemas.microsoft.com/office/word/2010/wordprocessingCanvas" xmlns:cx="http://schemas.microsoft.com/office/drawing/2014/chartex" xmlns:cx1="http://schemas.microsoft.com/office/drawing/2015/9/8/chartex" xmlns:cx2="http://schemas.microsoft.com/office/drawing/2015/10/21/chartex" xmlns:cx3="http://schemas.microsoft.com/office/drawing/2016/5/9/chartex" xmlns:cx4="http://schemas.microsoft.com/office/drawing/2016/5/10/chartex" xmlns:cx5="http://schemas.microsoft.com/office/drawing/2016/5/11/chartex" xmlns:cx6="http://schemas.microsoft.com/office/drawing/2016/5/12/chartex" xmlns:cx7="http://schemas.microsoft.com/office/drawing/2016/5/13/chartex" xmlns:cx8="http://schemas.microsoft.com/office/drawing/2016/5/14/chartex" xmlns:mc="http://schemas.openxmlformats.org/markup-compatibility/2006" xmlns:aink="http://schemas.microsoft.com/office/drawing/2016/ink" xmlns:am3d="http://schemas.microsoft.com/office/drawing/2017/model3d" xmlns:o="urn:schemas-microsoft-com:office:office" xmlns:r="http://schemas.openxmlformats.org/officeDocument/2006/relationships" xmlns:m="http://schemas.openxmlformats.org/officeDocument/2006/math" xmlns:v="urn:schemas-microsoft-com:vml" xmlns:wp14="http://schemas.microsoft.com/office/word/2010/wordprocessingDrawing" xmlns:wp="http://schemas.openxmlformats.org/drawingml/2006/wordprocessingDrawing" xmlns:w10="urn:schemas-microsoft-com:office:word" xmlns:w="http://schemas.openxmlformats.org/wordprocessingml/2006/main" xmlns:w14="http://schemas.microsoft.com/office/word/2010/wordml" xmlns:w15="http://schemas.microsoft.com/office/word/2012/wordml" xmlns:w16cex="http://schemas.microsoft.com/office/word/2018/wordml/cex" xmlns:w16cid="http://schemas.microsoft.com/office/word/2016/wordml/cid" xmlns:w16="http://schemas.microsoft.com/office/word/2018/wordml" xmlns:w16sdtdh="http://schemas.microsoft.com/office/word/2020/wordml/sdtdatahash" xmlns:w16se="http://schemas.microsoft.com/office/word/2015/wordml/symex" xmlns:wpg="http://schemas.microsoft.com/office/word/2010/wordprocessingGroup" xmlns:wpi="http://schemas.microsoft.com/office/word/2010/wordprocessingInk" xmlns:wne="http://schemas.microsoft.com/office/word/2006/wordml" xmlns:wps="http://schemas.microsoft.com/office/word/2010/wordprocessingShape" mc:Ignorable="w14 w15 w16se w16cid w16 w16cex w16sdtdh wp14">
+<w:hdr xmlns:wpc="http://schemas.microsoft.com/office/word/2010/wordprocessingCanvas" xmlns:mc="http://schemas.openxmlformats.org/markup-compatibility/2006" xmlns:o="urn:schemas-microsoft-com:office:office" xmlns:r="http://schemas.openxmlformats.org/officeDocument/2006/relationships" xmlns:m="http://schemas.openxmlformats.org/officeDocument/2006/math" xmlns:v="urn:schemas-microsoft-com:vml" xmlns:wp14="http://schemas.microsoft.com/office/word/2010/wordprocessingDrawing" xmlns:wp="http://schemas.openxmlformats.org/drawingml/2006/wordprocessingDrawing" xmlns:w10="urn:schemas-microsoft-com:office:word" xmlns:w="http://schemas.openxmlformats.org/wordprocessingml/2006/main" xmlns:w14="http://schemas.microsoft.com/office/word/2010/wordml" xmlns:w15="http://schemas.microsoft.com/office/word/2012/wordml" xmlns:wpg="http://schemas.microsoft.com/office/word/2010/wordprocessingGroup" xmlns:wpi="http://schemas.microsoft.com/office/word/2010/wordprocessingInk" xmlns:wne="http://schemas.microsoft.com/office/word/2006/wordml" xmlns:wps="http://schemas.microsoft.com/office/word/2010/wordprocessingShape" xmlns:wpsCustomData="http://www.wps.cn/officeDocument/2013/wpsCustomData" mc:Ignorable="w14 w15 wp14">
   <w:p>
     <w:pPr>
-      <w:pStyle w:val="Encabezado"/>
+      <w:pStyle w:val="4"/>
     </w:pPr>
   </w:p>
 </w:hdr>
 </file>
 
 <file path=word/header3.xml><?xml version="1.0" encoding="utf-8"?>
-<w:hdr xmlns:wpc="http://schemas.microsoft.com/office/word/2010/wordprocessingCanvas" xmlns:cx="http://schemas.microsoft.com/office/drawing/2014/chartex" xmlns:cx1="http://schemas.microsoft.com/office/drawing/2015/9/8/chartex" xmlns:cx2="http://schemas.microsoft.com/office/drawing/2015/10/21/chartex" xmlns:cx3="http://schemas.microsoft.com/office/drawing/2016/5/9/chartex" xmlns:cx4="http://schemas.microsoft.com/office/drawing/2016/5/10/chartex" xmlns:cx5="http://schemas.microsoft.com/office/drawing/2016/5/11/chartex" xmlns:cx6="http://schemas.microsoft.com/office/drawing/2016/5/12/chartex" xmlns:cx7="http://schemas.microsoft.com/office/drawing/2016/5/13/chartex" xmlns:cx8="http://schemas.microsoft.com/office/drawing/2016/5/14/chartex" xmlns:mc="http://schemas.openxmlformats.org/markup-compatibility/2006" xmlns:aink="http://schemas.microsoft.com/office/drawing/2016/ink" xmlns:am3d="http://schemas.microsoft.com/office/drawing/2017/model3d" xmlns:o="urn:schemas-microsoft-com:office:office" xmlns:r="http://schemas.openxmlformats.org/officeDocument/2006/relationships" xmlns:m="http://schemas.openxmlformats.org/officeDocument/2006/math" xmlns:v="urn:schemas-microsoft-com:vml" xmlns:wp14="http://schemas.microsoft.com/office/word/2010/wordprocessingDrawing" xmlns:wp="http://schemas.openxmlformats.org/drawingml/2006/wordprocessingDrawing" xmlns:w10="urn:schemas-microsoft-com:office:word" xmlns:w="http://schemas.openxmlformats.org/wordprocessingml/2006/main" xmlns:w14="http://schemas.microsoft.com/office/word/2010/wordml" xmlns:w15="http://schemas.microsoft.com/office/word/2012/wordml" xmlns:w16cex="http://schemas.microsoft.com/office/word/2018/wordml/cex" xmlns:w16cid="http://schemas.microsoft.com/office/word/2016/wordml/cid" xmlns:w16="http://schemas.microsoft.com/office/word/2018/wordml" xmlns:w16sdtdh="http://schemas.microsoft.com/office/word/2020/wordml/sdtdatahash" xmlns:w16se="http://schemas.microsoft.com/office/word/2015/wordml/symex" xmlns:wpg="http://schemas.microsoft.com/office/word/2010/wordprocessingGroup" xmlns:wpi="http://schemas.microsoft.com/office/word/2010/wordprocessingInk" xmlns:wne="http://schemas.microsoft.com/office/word/2006/wordml" xmlns:wps="http://schemas.microsoft.com/office/word/2010/wordprocessingShape" mc:Ignorable="w14 w15 w16se w16cid w16 w16cex w16sdtdh wp14">
+<w:hdr xmlns:wpc="http://schemas.microsoft.com/office/word/2010/wordprocessingCanvas" xmlns:mc="http://schemas.openxmlformats.org/markup-compatibility/2006" xmlns:o="urn:schemas-microsoft-com:office:office" xmlns:r="http://schemas.openxmlformats.org/officeDocument/2006/relationships" xmlns:m="http://schemas.openxmlformats.org/officeDocument/2006/math" xmlns:v="urn:schemas-microsoft-com:vml" xmlns:wp14="http://schemas.microsoft.com/office/word/2010/wordprocessingDrawing" xmlns:wp="http://schemas.openxmlformats.org/drawingml/2006/wordprocessingDrawing" xmlns:w10="urn:schemas-microsoft-com:office:word" xmlns:w="http://schemas.openxmlformats.org/wordprocessingml/2006/main" xmlns:w14="http://schemas.microsoft.com/office/word/2010/wordml" xmlns:w15="http://schemas.microsoft.com/office/word/2012/wordml" xmlns:wpg="http://schemas.microsoft.com/office/word/2010/wordprocessingGroup" xmlns:wpi="http://schemas.microsoft.com/office/word/2010/wordprocessingInk" xmlns:wne="http://schemas.microsoft.com/office/word/2006/wordml" xmlns:wps="http://schemas.microsoft.com/office/word/2010/wordprocessingShape" xmlns:wpsCustomData="http://www.wps.cn/officeDocument/2013/wpsCustomData" mc:Ignorable="w14 w15 wp14">
   <w:p>
     <w:pPr>
-      <w:pStyle w:val="Encabezado"/>
+      <w:pStyle w:val="4"/>
     </w:pPr>
   </w:p>
 </w:hdr>
 </file>
 
+<file path=word/numbering.xml><?xml version="1.0" encoding="utf-8"?>
+<w:numbering xmlns:wpc="http://schemas.microsoft.com/office/word/2010/wordprocessingCanvas" xmlns:mc="http://schemas.openxmlformats.org/markup-compatibility/2006" xmlns:o="urn:schemas-microsoft-com:office:office" xmlns:r="http://schemas.openxmlformats.org/officeDocument/2006/relationships" xmlns:m="http://schemas.openxmlformats.org/officeDocument/2006/math" xmlns:v="urn:schemas-microsoft-com:vml" xmlns:wp14="http://schemas.microsoft.com/office/word/2010/wordprocessingDrawing" xmlns:wp="http://schemas.openxmlformats.org/drawingml/2006/wordprocessingDrawing" xmlns:w10="urn:schemas-microsoft-com:office:word" xmlns:w="http://schemas.openxmlformats.org/wordprocessingml/2006/main" xmlns:w14="http://schemas.microsoft.com/office/word/2010/wordml" xmlns:wpg="http://schemas.microsoft.com/office/word/2010/wordprocessingGroup" xmlns:wpi="http://schemas.microsoft.com/office/word/2010/wordprocessingInk" xmlns:wne="http://schemas.microsoft.com/office/word/2006/wordml" xmlns:wps="http://schemas.microsoft.com/office/word/2010/wordprocessingShape" xmlns:wpsCustomData="http://www.wps.cn/officeDocument/2013/wpsCustomData" mc:Ignorable="w14 wp14">
+  <w:abstractNum w:abstractNumId="0">
+    <w:nsid w:val="99809329"/>
+    <w:multiLevelType w:val="singleLevel"/>
+    <w:tmpl w:val="99809329"/>
+    <w:lvl w:ilvl="0" w:tentative="0">
+      <w:start w:val="1"/>
+      <w:numFmt w:val="decimal"/>
+      <w:lvlText w:val="%1"/>
+      <w:lvlJc w:val="left"/>
+      <w:pPr>
+        <w:tabs>
+          <w:tab w:val="left" w:pos="425"/>
+        </w:tabs>
+        <w:ind w:left="425" w:leftChars="0" w:hanging="425" w:firstLineChars="0"/>
+      </w:pPr>
+      <w:rPr>
+        <w:rFonts w:hint="default"/>
+      </w:rPr>
+    </w:lvl>
+  </w:abstractNum>
+  <w:num w:numId="1">
+    <w:abstractNumId w:val="0"/>
+  </w:num>
+</w:numbering>
+</file>
+
 <file path=word/styles.xml><?xml version="1.0" encoding="utf-8"?>
-<w:styles xmlns:mc="http://schemas.openxmlformats.org/markup-compatibility/2006" xmlns:r="http://schemas.openxmlformats.org/officeDocument/2006/relationships" xmlns:w="http://schemas.openxmlformats.org/wordprocessingml/2006/main" xmlns:w14="http://schemas.microsoft.com/office/word/2010/wordml" xmlns:w15="http://schemas.microsoft.com/office/word/2012/wordml" xmlns:w16cex="http://schemas.microsoft.com/office/word/2018/wordml/cex" xmlns:w16cid="http://schemas.microsoft.com/office/word/2016/wordml/cid" xmlns:w16="http://schemas.microsoft.com/office/word/2018/wordml" xmlns:w16sdtdh="http://schemas.microsoft.com/office/word/2020/wordml/sdtdatahash" xmlns:w16se="http://schemas.microsoft.com/office/word/2015/wordml/symex" mc:Ignorable="w14 w15 w16se w16cid w16 w16cex w16sdtdh">
+<w:styles xmlns:mc="http://schemas.openxmlformats.org/markup-compatibility/2006" xmlns:o="urn:schemas-microsoft-com:office:office" xmlns:r="http://schemas.openxmlformats.org/officeDocument/2006/relationships" xmlns:m="http://schemas.openxmlformats.org/officeDocument/2006/math" xmlns:v="urn:schemas-microsoft-com:vml" xmlns:w="http://schemas.openxmlformats.org/wordprocessingml/2006/main" xmlns:w14="http://schemas.microsoft.com/office/word/2010/wordml" xmlns:w10="urn:schemas-microsoft-com:office:word" xmlns:sl="http://schemas.openxmlformats.org/schemaLibrary/2006/main" xmlns:wpsCustomData="http://www.wps.cn/officeDocument/2013/wpsCustomData" mc:Ignorable="w14">
   <w:docDefaults>
     <w:rPrDefault>
       <w:rPr>
-        <w:rFonts w:asciiTheme="minorHAnsi" w:eastAsiaTheme="minorHAnsi" w:hAnsiTheme="minorHAnsi" w:cstheme="minorBidi"/>
-        <w:sz w:val="22"/>
-        <w:szCs w:val="22"/>
-        <w:lang w:val="en-US" w:eastAsia="en-US" w:bidi="ar-SA"/>
+        <w:rFonts w:asciiTheme="minorHAnsi" w:hAnsiTheme="minorHAnsi" w:eastAsiaTheme="minorHAnsi" w:cstheme="minorBidi"/>
       </w:rPr>
     </w:rPrDefault>
-    <w:pPrDefault>
-      <w:pPr>
-        <w:spacing w:after="160" w:line="259" w:lineRule="auto"/>
-      </w:pPr>
-    </w:pPrDefault>
+    <w:pPrDefault/>
   </w:docDefaults>
-  <w:latentStyles w:defLockedState="0" w:defUIPriority="99" w:defSemiHidden="0" w:defUnhideWhenUsed="0" w:defQFormat="0" w:count="376">
-    <w:lsdException w:name="Normal" w:uiPriority="0" w:qFormat="1"/>
-    <w:lsdException w:name="heading 1" w:uiPriority="9" w:qFormat="1"/>
-    <w:lsdException w:name="heading 2" w:semiHidden="1" w:uiPriority="9" w:unhideWhenUsed="1" w:qFormat="1"/>
-    <w:lsdException w:name="heading 3" w:semiHidden="1" w:uiPriority="9" w:unhideWhenUsed="1" w:qFormat="1"/>
-    <w:lsdException w:name="heading 4" w:semiHidden="1" w:uiPriority="9" w:unhideWhenUsed="1" w:qFormat="1"/>
-    <w:lsdException w:name="heading 5" w:semiHidden="1" w:uiPriority="9" w:unhideWhenUsed="1" w:qFormat="1"/>
-    <w:lsdException w:name="heading 6" w:semiHidden="1" w:uiPriority="9" w:unhideWhenUsed="1" w:qFormat="1"/>
-    <w:lsdException w:name="heading 7" w:semiHidden="1" w:uiPriority="9" w:unhideWhenUsed="1" w:qFormat="1"/>
-    <w:lsdException w:name="heading 8" w:semiHidden="1" w:uiPriority="9" w:unhideWhenUsed="1" w:qFormat="1"/>
-    <w:lsdException w:name="heading 9" w:semiHidden="1" w:uiPriority="9" w:unhideWhenUsed="1" w:qFormat="1"/>
-    <w:lsdException w:name="index 1" w:semiHidden="1" w:unhideWhenUsed="1"/>
-    <w:lsdException w:name="index 2" w:semiHidden="1" w:unhideWhenUsed="1"/>
-    <w:lsdException w:name="index 3" w:semiHidden="1" w:unhideWhenUsed="1"/>
-    <w:lsdException w:name="index 4" w:semiHidden="1" w:unhideWhenUsed="1"/>
-    <w:lsdException w:name="index 5" w:semiHidden="1" w:unhideWhenUsed="1"/>
-    <w:lsdException w:name="index 6" w:semiHidden="1" w:unhideWhenUsed="1"/>
-    <w:lsdException w:name="index 7" w:semiHidden="1" w:unhideWhenUsed="1"/>
-    <w:lsdException w:name="index 8" w:semiHidden="1" w:unhideWhenUsed="1"/>
-    <w:lsdException w:name="index 9" w:semiHidden="1" w:unhideWhenUsed="1"/>
-    <w:lsdException w:name="toc 1" w:semiHidden="1" w:uiPriority="39" w:unhideWhenUsed="1"/>
-    <w:lsdException w:name="toc 2" w:semiHidden="1" w:uiPriority="39" w:unhideWhenUsed="1"/>
-    <w:lsdException w:name="toc 3" w:semiHidden="1" w:uiPriority="39" w:unhideWhenUsed="1"/>
-    <w:lsdException w:name="toc 4" w:semiHidden="1" w:uiPriority="39" w:unhideWhenUsed="1"/>
-    <w:lsdException w:name="toc 5" w:semiHidden="1" w:uiPriority="39" w:unhideWhenUsed="1"/>
-    <w:lsdException w:name="toc 6" w:semiHidden="1" w:uiPriority="39" w:unhideWhenUsed="1"/>
-    <w:lsdException w:name="toc 7" w:semiHidden="1" w:uiPriority="39" w:unhideWhenUsed="1"/>
-    <w:lsdException w:name="toc 8" w:semiHidden="1" w:uiPriority="39" w:unhideWhenUsed="1"/>
-    <w:lsdException w:name="toc 9" w:semiHidden="1" w:uiPriority="39" w:unhideWhenUsed="1"/>
-    <w:lsdException w:name="Normal Indent" w:semiHidden="1" w:unhideWhenUsed="1"/>
-    <w:lsdException w:name="footnote text" w:semiHidden="1" w:unhideWhenUsed="1"/>
-    <w:lsdException w:name="annotation text" w:semiHidden="1" w:unhideWhenUsed="1"/>
-    <w:lsdException w:name="header" w:semiHidden="1" w:unhideWhenUsed="1"/>
-    <w:lsdException w:name="footer" w:semiHidden="1" w:unhideWhenUsed="1"/>
-    <w:lsdException w:name="index heading" w:semiHidden="1" w:unhideWhenUsed="1"/>
-    <w:lsdException w:name="caption" w:semiHidden="1" w:uiPriority="35" w:unhideWhenUsed="1" w:qFormat="1"/>
-    <w:lsdException w:name="table of figures" w:semiHidden="1" w:unhideWhenUsed="1"/>
-    <w:lsdException w:name="envelope address" w:semiHidden="1" w:unhideWhenUsed="1"/>
-    <w:lsdException w:name="envelope return" w:semiHidden="1" w:unhideWhenUsed="1"/>
-    <w:lsdException w:name="footnote reference" w:semiHidden="1" w:unhideWhenUsed="1"/>
-    <w:lsdException w:name="annotation reference" w:semiHidden="1" w:unhideWhenUsed="1"/>
-    <w:lsdException w:name="line number" w:semiHidden="1" w:unhideWhenUsed="1"/>
-    <w:lsdException w:name="page number" w:semiHidden="1" w:unhideWhenUsed="1"/>
-    <w:lsdException w:name="endnote reference" w:semiHidden="1" w:unhideWhenUsed="1"/>
-    <w:lsdException w:name="endnote text" w:semiHidden="1" w:unhideWhenUsed="1"/>
-    <w:lsdException w:name="table of authorities" w:semiHidden="1" w:unhideWhenUsed="1"/>
-    <w:lsdException w:name="macro" w:semiHidden="1" w:unhideWhenUsed="1"/>
-    <w:lsdException w:name="toa heading" w:semiHidden="1" w:unhideWhenUsed="1"/>
-    <w:lsdException w:name="List" w:semiHidden="1" w:unhideWhenUsed="1"/>
-    <w:lsdException w:name="List Bullet" w:semiHidden="1" w:unhideWhenUsed="1"/>
-    <w:lsdException w:name="List Number" w:semiHidden="1" w:unhideWhenUsed="1"/>
-    <w:lsdException w:name="List 2" w:semiHidden="1" w:unhideWhenUsed="1"/>
-    <w:lsdException w:name="List 3" w:semiHidden="1" w:unhideWhenUsed="1"/>
-    <w:lsdException w:name="List 4" w:semiHidden="1" w:unhideWhenUsed="1"/>
-    <w:lsdException w:name="List 5" w:semiHidden="1" w:unhideWhenUsed="1"/>
-    <w:lsdException w:name="List Bullet 2" w:semiHidden="1" w:unhideWhenUsed="1"/>
-    <w:lsdException w:name="List Bullet 3" w:semiHidden="1" w:unhideWhenUsed="1"/>
-    <w:lsdException w:name="List Bullet 4" w:semiHidden="1" w:unhideWhenUsed="1"/>
-    <w:lsdException w:name="List Bullet 5" w:semiHidden="1" w:unhideWhenUsed="1"/>
-    <w:lsdException w:name="List Number 2" w:semiHidden="1" w:unhideWhenUsed="1"/>
-    <w:lsdException w:name="List Number 3" w:semiHidden="1" w:unhideWhenUsed="1"/>
-    <w:lsdException w:name="List Number 4" w:semiHidden="1" w:unhideWhenUsed="1"/>
-    <w:lsdException w:name="List Number 5" w:semiHidden="1" w:unhideWhenUsed="1"/>
-    <w:lsdException w:name="Title" w:uiPriority="10" w:qFormat="1"/>
-    <w:lsdException w:name="Closing" w:semiHidden="1" w:unhideWhenUsed="1"/>
-    <w:lsdException w:name="Signature" w:semiHidden="1" w:unhideWhenUsed="1"/>
-    <w:lsdException w:name="Default Paragraph Font" w:semiHidden="1" w:uiPriority="1" w:unhideWhenUsed="1"/>
-    <w:lsdException w:name="Body Text" w:semiHidden="1" w:unhideWhenUsed="1"/>
-    <w:lsdException w:name="Body Text Indent" w:semiHidden="1" w:unhideWhenUsed="1"/>
-    <w:lsdException w:name="List Continue" w:semiHidden="1" w:unhideWhenUsed="1"/>
-    <w:lsdException w:name="List Continue 2" w:semiHidden="1" w:unhideWhenUsed="1"/>
-    <w:lsdException w:name="List Continue 3" w:semiHidden="1" w:unhideWhenUsed="1"/>
-    <w:lsdException w:name="List Continue 4" w:semiHidden="1" w:unhideWhenUsed="1"/>
-    <w:lsdException w:name="List Continue 5" w:semiHidden="1" w:unhideWhenUsed="1"/>
-    <w:lsdException w:name="Message Header" w:semiHidden="1" w:unhideWhenUsed="1"/>
-    <w:lsdException w:name="Subtitle" w:uiPriority="11" w:qFormat="1"/>
-    <w:lsdException w:name="Salutation" w:semiHidden="1" w:unhideWhenUsed="1"/>
-    <w:lsdException w:name="Date" w:semiHidden="1" w:unhideWhenUsed="1"/>
-    <w:lsdException w:name="Body Text First Indent" w:semiHidden="1" w:unhideWhenUsed="1"/>
-    <w:lsdException w:name="Body Text First Indent 2" w:semiHidden="1" w:unhideWhenUsed="1"/>
-    <w:lsdException w:name="Note Heading" w:semiHidden="1" w:unhideWhenUsed="1"/>
-    <w:lsdException w:name="Body Text 2" w:semiHidden="1" w:unhideWhenUsed="1"/>
-    <w:lsdException w:name="Body Text 3" w:semiHidden="1" w:unhideWhenUsed="1"/>
-    <w:lsdException w:name="Body Text Indent 2" w:semiHidden="1" w:unhideWhenUsed="1"/>
-    <w:lsdException w:name="Body Text Indent 3" w:semiHidden="1" w:unhideWhenUsed="1"/>
-    <w:lsdException w:name="Block Text" w:semiHidden="1" w:unhideWhenUsed="1"/>
-    <w:lsdException w:name="Hyperlink" w:semiHidden="1" w:unhideWhenUsed="1"/>
-    <w:lsdException w:name="FollowedHyperlink" w:semiHidden="1" w:unhideWhenUsed="1"/>
-    <w:lsdException w:name="Strong" w:uiPriority="22" w:qFormat="1"/>
-    <w:lsdException w:name="Emphasis" w:uiPriority="20" w:qFormat="1"/>
-    <w:lsdException w:name="Document Map" w:semiHidden="1" w:unhideWhenUsed="1"/>
-    <w:lsdException w:name="Plain Text" w:semiHidden="1" w:unhideWhenUsed="1"/>
-    <w:lsdException w:name="E-mail Signature" w:semiHidden="1" w:unhideWhenUsed="1"/>
-    <w:lsdException w:name="HTML Top of Form" w:semiHidden="1" w:unhideWhenUsed="1"/>
-    <w:lsdException w:name="HTML Bottom of Form" w:semiHidden="1" w:unhideWhenUsed="1"/>
-    <w:lsdException w:name="Normal (Web)" w:semiHidden="1" w:unhideWhenUsed="1"/>
-    <w:lsdException w:name="HTML Acronym" w:semiHidden="1" w:unhideWhenUsed="1"/>
-    <w:lsdException w:name="HTML Address" w:semiHidden="1" w:unhideWhenUsed="1"/>
-    <w:lsdException w:name="HTML Cite" w:semiHidden="1" w:unhideWhenUsed="1"/>
-    <w:lsdException w:name="HTML Code" w:semiHidden="1" w:unhideWhenUsed="1"/>
-    <w:lsdException w:name="HTML Definition" w:semiHidden="1" w:unhideWhenUsed="1"/>
-    <w:lsdException w:name="HTML Keyboard" w:semiHidden="1" w:unhideWhenUsed="1"/>
-    <w:lsdException w:name="HTML Preformatted" w:semiHidden="1" w:unhideWhenUsed="1"/>
-    <w:lsdException w:name="HTML Sample" w:semiHidden="1" w:unhideWhenUsed="1"/>
-    <w:lsdException w:name="HTML Typewriter" w:semiHidden="1" w:unhideWhenUsed="1"/>
-    <w:lsdException w:name="HTML Variable" w:semiHidden="1" w:unhideWhenUsed="1"/>
-    <w:lsdException w:name="Normal Table" w:semiHidden="1" w:unhideWhenUsed="1"/>
-    <w:lsdException w:name="annotation subject" w:semiHidden="1" w:unhideWhenUsed="1"/>
-    <w:lsdException w:name="No List" w:semiHidden="1" w:unhideWhenUsed="1"/>
-    <w:lsdException w:name="Outline List 1" w:semiHidden="1" w:unhideWhenUsed="1"/>
-    <w:lsdException w:name="Outline List 2" w:semiHidden="1" w:unhideWhenUsed="1"/>
-    <w:lsdException w:name="Outline List 3" w:semiHidden="1" w:unhideWhenUsed="1"/>
-    <w:lsdException w:name="Table Simple 1" w:semiHidden="1" w:unhideWhenUsed="1"/>
-    <w:lsdException w:name="Table Simple 2" w:semiHidden="1" w:unhideWhenUsed="1"/>
-    <w:lsdException w:name="Table Simple 3" w:semiHidden="1" w:unhideWhenUsed="1"/>
-    <w:lsdException w:name="Table Classic 1" w:semiHidden="1" w:unhideWhenUsed="1"/>
-    <w:lsdException w:name="Table Classic 2" w:semiHidden="1" w:unhideWhenUsed="1"/>
-    <w:lsdException w:name="Table Classic 3" w:semiHidden="1" w:unhideWhenUsed="1"/>
-    <w:lsdException w:name="Table Classic 4" w:semiHidden="1" w:unhideWhenUsed="1"/>
-    <w:lsdException w:name="Table Colorful 1" w:semiHidden="1" w:unhideWhenUsed="1"/>
-    <w:lsdException w:name="Table Colorful 2" w:semiHidden="1" w:unhideWhenUsed="1"/>
-    <w:lsdException w:name="Table Colorful 3" w:semiHidden="1" w:unhideWhenUsed="1"/>
-    <w:lsdException w:name="Table Columns 1" w:semiHidden="1" w:unhideWhenUsed="1"/>
-    <w:lsdException w:name="Table Columns 2" w:semiHidden="1" w:unhideWhenUsed="1"/>
-    <w:lsdException w:name="Table Columns 3" w:semiHidden="1" w:unhideWhenUsed="1"/>
-    <w:lsdException w:name="Table Columns 4" w:semiHidden="1" w:unhideWhenUsed="1"/>
-    <w:lsdException w:name="Table Columns 5" w:semiHidden="1" w:unhideWhenUsed="1"/>
-    <w:lsdException w:name="Table Grid 1" w:semiHidden="1" w:unhideWhenUsed="1"/>
-    <w:lsdException w:name="Table Grid 2" w:semiHidden="1" w:unhideWhenUsed="1"/>
-    <w:lsdException w:name="Table Grid 3" w:semiHidden="1" w:unhideWhenUsed="1"/>
-    <w:lsdException w:name="Table Grid 4" w:semiHidden="1" w:unhideWhenUsed="1"/>
-    <w:lsdException w:name="Table Grid 5" w:semiHidden="1" w:unhideWhenUsed="1"/>
-    <w:lsdException w:name="Table Grid 6" w:semiHidden="1" w:unhideWhenUsed="1"/>
-    <w:lsdException w:name="Table Grid 7" w:semiHidden="1" w:unhideWhenUsed="1"/>
-    <w:lsdException w:name="Table Grid 8" w:semiHidden="1" w:unhideWhenUsed="1"/>
-    <w:lsdException w:name="Table List 1" w:semiHidden="1" w:unhideWhenUsed="1"/>
-    <w:lsdException w:name="Table List 2" w:semiHidden="1" w:unhideWhenUsed="1"/>
-    <w:lsdException w:name="Table List 3" w:semiHidden="1" w:unhideWhenUsed="1"/>
-    <w:lsdException w:name="Table List 4" w:semiHidden="1" w:unhideWhenUsed="1"/>
-    <w:lsdException w:name="Table List 5" w:semiHidden="1" w:unhideWhenUsed="1"/>
-    <w:lsdException w:name="Table List 6" w:semiHidden="1" w:unhideWhenUsed="1"/>
-    <w:lsdException w:name="Table List 7" w:semiHidden="1" w:unhideWhenUsed="1"/>
-    <w:lsdException w:name="Table List 8" w:semiHidden="1" w:unhideWhenUsed="1"/>
-    <w:lsdException w:name="Table 3D effects 1" w:semiHidden="1" w:unhideWhenUsed="1"/>
-    <w:lsdException w:name="Table 3D effects 2" w:semiHidden="1" w:unhideWhenUsed="1"/>
-    <w:lsdException w:name="Table 3D effects 3" w:semiHidden="1" w:unhideWhenUsed="1"/>
-    <w:lsdException w:name="Table Contemporary" w:semiHidden="1" w:unhideWhenUsed="1"/>
-    <w:lsdException w:name="Table Elegant" w:semiHidden="1" w:unhideWhenUsed="1"/>
-    <w:lsdException w:name="Table Professional" w:semiHidden="1" w:unhideWhenUsed="1"/>
-    <w:lsdException w:name="Table Subtle 1" w:semiHidden="1" w:unhideWhenUsed="1"/>
-    <w:lsdException w:name="Table Subtle 2" w:semiHidden="1" w:unhideWhenUsed="1"/>
-    <w:lsdException w:name="Table Web 1" w:semiHidden="1" w:unhideWhenUsed="1"/>
-    <w:lsdException w:name="Table Web 2" w:semiHidden="1" w:unhideWhenUsed="1"/>
-    <w:lsdException w:name="Table Web 3" w:semiHidden="1" w:unhideWhenUsed="1"/>
-    <w:lsdException w:name="Balloon Text" w:semiHidden="1" w:unhideWhenUsed="1"/>
-    <w:lsdException w:name="Table Grid" w:uiPriority="39"/>
-    <w:lsdException w:name="Table Theme" w:semiHidden="1" w:unhideWhenUsed="1"/>
-    <w:lsdException w:name="Placeholder Text" w:semiHidden="1"/>
-    <w:lsdException w:name="No Spacing" w:uiPriority="1" w:qFormat="1"/>
-    <w:lsdException w:name="Light Shading" w:uiPriority="60"/>
-    <w:lsdException w:name="Light List" w:uiPriority="61"/>
-    <w:lsdException w:name="Light Grid" w:uiPriority="62"/>
-    <w:lsdException w:name="Medium Shading 1" w:uiPriority="63"/>
-    <w:lsdException w:name="Medium Shading 2" w:uiPriority="64"/>
-    <w:lsdException w:name="Medium List 1" w:uiPriority="65"/>
-    <w:lsdException w:name="Medium List 2" w:uiPriority="66"/>
-    <w:lsdException w:name="Medium Grid 1" w:uiPriority="67"/>
-    <w:lsdException w:name="Medium Grid 2" w:uiPriority="68"/>
-    <w:lsdException w:name="Medium Grid 3" w:uiPriority="69"/>
-    <w:lsdException w:name="Dark List" w:uiPriority="70"/>
-    <w:lsdException w:name="Colorful Shading" w:uiPriority="71"/>
-    <w:lsdException w:name="Colorful List" w:uiPriority="72"/>
-    <w:lsdException w:name="Colorful Grid" w:uiPriority="73"/>
-    <w:lsdException w:name="Light Shading Accent 1" w:uiPriority="60"/>
-    <w:lsdException w:name="Light List Accent 1" w:uiPriority="61"/>
-    <w:lsdException w:name="Light Grid Accent 1" w:uiPriority="62"/>
-    <w:lsdException w:name="Medium Shading 1 Accent 1" w:uiPriority="63"/>
-    <w:lsdException w:name="Medium Shading 2 Accent 1" w:uiPriority="64"/>
-    <w:lsdException w:name="Medium List 1 Accent 1" w:uiPriority="65"/>
-    <w:lsdException w:name="Revision" w:semiHidden="1"/>
-    <w:lsdException w:name="List Paragraph" w:uiPriority="34" w:qFormat="1"/>
-    <w:lsdException w:name="Quote" w:uiPriority="29" w:qFormat="1"/>
-    <w:lsdException w:name="Intense Quote" w:uiPriority="30" w:qFormat="1"/>
-    <w:lsdException w:name="Medium List 2 Accent 1" w:uiPriority="66"/>
-    <w:lsdException w:name="Medium Grid 1 Accent 1" w:uiPriority="67"/>
-    <w:lsdException w:name="Medium Grid 2 Accent 1" w:uiPriority="68"/>
-    <w:lsdException w:name="Medium Grid 3 Accent 1" w:uiPriority="69"/>
-    <w:lsdException w:name="Dark List Accent 1" w:uiPriority="70"/>
-    <w:lsdException w:name="Colorful Shading Accent 1" w:uiPriority="71"/>
-    <w:lsdException w:name="Colorful List Accent 1" w:uiPriority="72"/>
-    <w:lsdException w:name="Colorful Grid Accent 1" w:uiPriority="73"/>
-    <w:lsdException w:name="Light Shading Accent 2" w:uiPriority="60"/>
-    <w:lsdException w:name="Light List Accent 2" w:uiPriority="61"/>
-    <w:lsdException w:name="Light Grid Accent 2" w:uiPriority="62"/>
-    <w:lsdException w:name="Medium Shading 1 Accent 2" w:uiPriority="63"/>
-    <w:lsdException w:name="Medium Shading 2 Accent 2" w:uiPriority="64"/>
-    <w:lsdException w:name="Medium List 1 Accent 2" w:uiPriority="65"/>
-    <w:lsdException w:name="Medium List 2 Accent 2" w:uiPriority="66"/>
-    <w:lsdException w:name="Medium Grid 1 Accent 2" w:uiPriority="67"/>
-    <w:lsdException w:name="Medium Grid 2 Accent 2" w:uiPriority="68"/>
-    <w:lsdException w:name="Medium Grid 3 Accent 2" w:uiPriority="69"/>
-    <w:lsdException w:name="Dark List Accent 2" w:uiPriority="70"/>
-    <w:lsdException w:name="Colorful Shading Accent 2" w:uiPriority="71"/>
-    <w:lsdException w:name="Colorful List Accent 2" w:uiPriority="72"/>
-    <w:lsdException w:name="Colorful Grid Accent 2" w:uiPriority="73"/>
-    <w:lsdException w:name="Light Shading Accent 3" w:uiPriority="60"/>
-    <w:lsdException w:name="Light List Accent 3" w:uiPriority="61"/>
-    <w:lsdException w:name="Light Grid Accent 3" w:uiPriority="62"/>
-    <w:lsdException w:name="Medium Shading 1 Accent 3" w:uiPriority="63"/>
-    <w:lsdException w:name="Medium Shading 2 Accent 3" w:uiPriority="64"/>
-    <w:lsdException w:name="Medium List 1 Accent 3" w:uiPriority="65"/>
-    <w:lsdException w:name="Medium List 2 Accent 3" w:uiPriority="66"/>
-    <w:lsdException w:name="Medium Grid 1 Accent 3" w:uiPriority="67"/>
-    <w:lsdException w:name="Medium Grid 2 Accent 3" w:uiPriority="68"/>
-    <w:lsdException w:name="Medium Grid 3 Accent 3" w:uiPriority="69"/>
-    <w:lsdException w:name="Dark List Accent 3" w:uiPriority="70"/>
-    <w:lsdException w:name="Colorful Shading Accent 3" w:uiPriority="71"/>
-    <w:lsdException w:name="Colorful List Accent 3" w:uiPriority="72"/>
-    <w:lsdException w:name="Colorful Grid Accent 3" w:uiPriority="73"/>
-    <w:lsdException w:name="Light Shading Accent 4" w:uiPriority="60"/>
-    <w:lsdException w:name="Light List Accent 4" w:uiPriority="61"/>
-    <w:lsdException w:name="Light Grid Accent 4" w:uiPriority="62"/>
-    <w:lsdException w:name="Medium Shading 1 Accent 4" w:uiPriority="63"/>
-    <w:lsdException w:name="Medium Shading 2 Accent 4" w:uiPriority="64"/>
-    <w:lsdException w:name="Medium List 1 Accent 4" w:uiPriority="65"/>
-    <w:lsdException w:name="Medium List 2 Accent 4" w:uiPriority="66"/>
-    <w:lsdException w:name="Medium Grid 1 Accent 4" w:uiPriority="67"/>
-    <w:lsdException w:name="Medium Grid 2 Accent 4" w:uiPriority="68"/>
-    <w:lsdException w:name="Medium Grid 3 Accent 4" w:uiPriority="69"/>
-    <w:lsdException w:name="Dark List Accent 4" w:uiPriority="70"/>
-    <w:lsdException w:name="Colorful Shading Accent 4" w:uiPriority="71"/>
-    <w:lsdException w:name="Colorful List Accent 4" w:uiPriority="72"/>
-    <w:lsdException w:name="Colorful Grid Accent 4" w:uiPriority="73"/>
-    <w:lsdException w:name="Light Shading Accent 5" w:uiPriority="60"/>
-    <w:lsdException w:name="Light List Accent 5" w:uiPriority="61"/>
-    <w:lsdException w:name="Light Grid Accent 5" w:uiPriority="62"/>
-    <w:lsdException w:name="Medium Shading 1 Accent 5" w:uiPriority="63"/>
-    <w:lsdException w:name="Medium Shading 2 Accent 5" w:uiPriority="64"/>
-    <w:lsdException w:name="Medium List 1 Accent 5" w:uiPriority="65"/>
-    <w:lsdException w:name="Medium List 2 Accent 5" w:uiPriority="66"/>
-    <w:lsdException w:name="Medium Grid 1 Accent 5" w:uiPriority="67"/>
-    <w:lsdException w:name="Medium Grid 2 Accent 5" w:uiPriority="68"/>
-    <w:lsdException w:name="Medium Grid 3 Accent 5" w:uiPriority="69"/>
-    <w:lsdException w:name="Dark List Accent 5" w:uiPriority="70"/>
-    <w:lsdException w:name="Colorful Shading Accent 5" w:uiPriority="71"/>
-    <w:lsdException w:name="Colorful List Accent 5" w:uiPriority="72"/>
-    <w:lsdException w:name="Colorful Grid Accent 5" w:uiPriority="73"/>
-    <w:lsdException w:name="Light Shading Accent 6" w:uiPriority="60"/>
-    <w:lsdException w:name="Light List Accent 6" w:uiPriority="61"/>
-    <w:lsdException w:name="Light Grid Accent 6" w:uiPriority="62"/>
-    <w:lsdException w:name="Medium Shading 1 Accent 6" w:uiPriority="63"/>
-    <w:lsdException w:name="Medium Shading 2 Accent 6" w:uiPriority="64"/>
-    <w:lsdException w:name="Medium List 1 Accent 6" w:uiPriority="65"/>
-    <w:lsdException w:name="Medium List 2 Accent 6" w:uiPriority="66"/>
-    <w:lsdException w:name="Medium Grid 1 Accent 6" w:uiPriority="67"/>
-    <w:lsdException w:name="Medium Grid 2 Accent 6" w:uiPriority="68"/>
-    <w:lsdException w:name="Medium Grid 3 Accent 6" w:uiPriority="69"/>
-    <w:lsdException w:name="Dark List Accent 6" w:uiPriority="70"/>
-    <w:lsdException w:name="Colorful Shading Accent 6" w:uiPriority="71"/>
-    <w:lsdException w:name="Colorful List Accent 6" w:uiPriority="72"/>
-    <w:lsdException w:name="Colorful Grid Accent 6" w:uiPriority="73"/>
-    <w:lsdException w:name="Subtle Emphasis" w:uiPriority="19" w:qFormat="1"/>
-    <w:lsdException w:name="Intense Emphasis" w:uiPriority="21" w:qFormat="1"/>
-    <w:lsdException w:name="Subtle Reference" w:uiPriority="31" w:qFormat="1"/>
-    <w:lsdException w:name="Intense Reference" w:uiPriority="32" w:qFormat="1"/>
-    <w:lsdException w:name="Book Title" w:uiPriority="33" w:qFormat="1"/>
-    <w:lsdException w:name="Bibliography" w:semiHidden="1" w:uiPriority="37" w:unhideWhenUsed="1"/>
-    <w:lsdException w:name="TOC Heading" w:semiHidden="1" w:uiPriority="39" w:unhideWhenUsed="1" w:qFormat="1"/>
-    <w:lsdException w:name="Plain Table 1" w:uiPriority="41"/>
-    <w:lsdException w:name="Plain Table 2" w:uiPriority="42"/>
-    <w:lsdException w:name="Plain Table 3" w:uiPriority="43"/>
-    <w:lsdException w:name="Plain Table 4" w:uiPriority="44"/>
-    <w:lsdException w:name="Plain Table 5" w:uiPriority="45"/>
-    <w:lsdException w:name="Grid Table Light" w:uiPriority="40"/>
-    <w:lsdException w:name="Grid Table 1 Light" w:uiPriority="46"/>
-    <w:lsdException w:name="Grid Table 2" w:uiPriority="47"/>
-    <w:lsdException w:name="Grid Table 3" w:uiPriority="48"/>
-    <w:lsdException w:name="Grid Table 4" w:uiPriority="49"/>
-    <w:lsdException w:name="Grid Table 5 Dark" w:uiPriority="50"/>
-    <w:lsdException w:name="Grid Table 6 Colorful" w:uiPriority="51"/>
-    <w:lsdException w:name="Grid Table 7 Colorful" w:uiPriority="52"/>
-    <w:lsdException w:name="Grid Table 1 Light Accent 1" w:uiPriority="46"/>
-    <w:lsdException w:name="Grid Table 2 Accent 1" w:uiPriority="47"/>
-    <w:lsdException w:name="Grid Table 3 Accent 1" w:uiPriority="48"/>
-    <w:lsdException w:name="Grid Table 4 Accent 1" w:uiPriority="49"/>
-    <w:lsdException w:name="Grid Table 5 Dark Accent 1" w:uiPriority="50"/>
-    <w:lsdException w:name="Grid Table 6 Colorful Accent 1" w:uiPriority="51"/>
-    <w:lsdException w:name="Grid Table 7 Colorful Accent 1" w:uiPriority="52"/>
-    <w:lsdException w:name="Grid Table 1 Light Accent 2" w:uiPriority="46"/>
-    <w:lsdException w:name="Grid Table 2 Accent 2" w:uiPriority="47"/>
-    <w:lsdException w:name="Grid Table 3 Accent 2" w:uiPriority="48"/>
-    <w:lsdException w:name="Grid Table 4 Accent 2" w:uiPriority="49"/>
-    <w:lsdException w:name="Grid Table 5 Dark Accent 2" w:uiPriority="50"/>
-    <w:lsdException w:name="Grid Table 6 Colorful Accent 2" w:uiPriority="51"/>
-    <w:lsdException w:name="Grid Table 7 Colorful Accent 2" w:uiPriority="52"/>
-    <w:lsdException w:name="Grid Table 1 Light Accent 3" w:uiPriority="46"/>
-    <w:lsdException w:name="Grid Table 2 Accent 3" w:uiPriority="47"/>
-    <w:lsdException w:name="Grid Table 3 Accent 3" w:uiPriority="48"/>
-    <w:lsdException w:name="Grid Table 4 Accent 3" w:uiPriority="49"/>
-    <w:lsdException w:name="Grid Table 5 Dark Accent 3" w:uiPriority="50"/>
-    <w:lsdException w:name="Grid Table 6 Colorful Accent 3" w:uiPriority="51"/>
-    <w:lsdException w:name="Grid Table 7 Colorful Accent 3" w:uiPriority="52"/>
-    <w:lsdException w:name="Grid Table 1 Light Accent 4" w:uiPriority="46"/>
-    <w:lsdException w:name="Grid Table 2 Accent 4" w:uiPriority="47"/>
-    <w:lsdException w:name="Grid Table 3 Accent 4" w:uiPriority="48"/>
-    <w:lsdException w:name="Grid Table 4 Accent 4" w:uiPriority="49"/>
-    <w:lsdException w:name="Grid Table 5 Dark Accent 4" w:uiPriority="50"/>
-    <w:lsdException w:name="Grid Table 6 Colorful Accent 4" w:uiPriority="51"/>
-    <w:lsdException w:name="Grid Table 7 Colorful Accent 4" w:uiPriority="52"/>
-    <w:lsdException w:name="Grid Table 1 Light Accent 5" w:uiPriority="46"/>
-    <w:lsdException w:name="Grid Table 2 Accent 5" w:uiPriority="47"/>
-    <w:lsdException w:name="Grid Table 3 Accent 5" w:uiPriority="48"/>
-    <w:lsdException w:name="Grid Table 4 Accent 5" w:uiPriority="49"/>
-    <w:lsdException w:name="Grid Table 5 Dark Accent 5" w:uiPriority="50"/>
-    <w:lsdException w:name="Grid Table 6 Colorful Accent 5" w:uiPriority="51"/>
-    <w:lsdException w:name="Grid Table 7 Colorful Accent 5" w:uiPriority="52"/>
-    <w:lsdException w:name="Grid Table 1 Light Accent 6" w:uiPriority="46"/>
-    <w:lsdException w:name="Grid Table 2 Accent 6" w:uiPriority="47"/>
-    <w:lsdException w:name="Grid Table 3 Accent 6" w:uiPriority="48"/>
-    <w:lsdException w:name="Grid Table 4 Accent 6" w:uiPriority="49"/>
-    <w:lsdException w:name="Grid Table 5 Dark Accent 6" w:uiPriority="50"/>
-    <w:lsdException w:name="Grid Table 6 Colorful Accent 6" w:uiPriority="51"/>
-    <w:lsdException w:name="Grid Table 7 Colorful Accent 6" w:uiPriority="52"/>
-    <w:lsdException w:name="List Table 1 Light" w:uiPriority="46"/>
-    <w:lsdException w:name="List Table 2" w:uiPriority="47"/>
-    <w:lsdException w:name="List Table 3" w:uiPriority="48"/>
-    <w:lsdException w:name="List Table 4" w:uiPriority="49"/>
-    <w:lsdException w:name="List Table 5 Dark" w:uiPriority="50"/>
-    <w:lsdException w:name="List Table 6 Colorful" w:uiPriority="51"/>
-    <w:lsdException w:name="List Table 7 Colorful" w:uiPriority="52"/>
-    <w:lsdException w:name="List Table 1 Light Accent 1" w:uiPriority="46"/>
-    <w:lsdException w:name="List Table 2 Accent 1" w:uiPriority="47"/>
-    <w:lsdException w:name="List Table 3 Accent 1" w:uiPriority="48"/>
-    <w:lsdException w:name="List Table 4 Accent 1" w:uiPriority="49"/>
-    <w:lsdException w:name="List Table 5 Dark Accent 1" w:uiPriority="50"/>
-    <w:lsdException w:name="List Table 6 Colorful Accent 1" w:uiPriority="51"/>
-    <w:lsdException w:name="List Table 7 Colorful Accent 1" w:uiPriority="52"/>
-    <w:lsdException w:name="List Table 1 Light Accent 2" w:uiPriority="46"/>
-    <w:lsdException w:name="List Table 2 Accent 2" w:uiPriority="47"/>
-    <w:lsdException w:name="List Table 3 Accent 2" w:uiPriority="48"/>
-    <w:lsdException w:name="List Table 4 Accent 2" w:uiPriority="49"/>
-    <w:lsdException w:name="List Table 5 Dark Accent 2" w:uiPriority="50"/>
-    <w:lsdException w:name="List Table 6 Colorful Accent 2" w:uiPriority="51"/>
-    <w:lsdException w:name="List Table 7 Colorful Accent 2" w:uiPriority="52"/>
-    <w:lsdException w:name="List Table 1 Light Accent 3" w:uiPriority="46"/>
-    <w:lsdException w:name="List Table 2 Accent 3" w:uiPriority="47"/>
-    <w:lsdException w:name="List Table 3 Accent 3" w:uiPriority="48"/>
-    <w:lsdException w:name="List Table 4 Accent 3" w:uiPriority="49"/>
-    <w:lsdException w:name="List Table 5 Dark Accent 3" w:uiPriority="50"/>
-    <w:lsdException w:name="List Table 6 Colorful Accent 3" w:uiPriority="51"/>
-    <w:lsdException w:name="List Table 7 Colorful Accent 3" w:uiPriority="52"/>
-    <w:lsdException w:name="List Table 1 Light Accent 4" w:uiPriority="46"/>
-    <w:lsdException w:name="List Table 2 Accent 4" w:uiPriority="47"/>
-    <w:lsdException w:name="List Table 3 Accent 4" w:uiPriority="48"/>
-    <w:lsdException w:name="List Table 4 Accent 4" w:uiPriority="49"/>
-    <w:lsdException w:name="List Table 5 Dark Accent 4" w:uiPriority="50"/>
-    <w:lsdException w:name="List Table 6 Colorful Accent 4" w:uiPriority="51"/>
-    <w:lsdException w:name="List Table 7 Colorful Accent 4" w:uiPriority="52"/>
-    <w:lsdException w:name="List Table 1 Light Accent 5" w:uiPriority="46"/>
-    <w:lsdException w:name="List Table 2 Accent 5" w:uiPriority="47"/>
-    <w:lsdException w:name="List Table 3 Accent 5" w:uiPriority="48"/>
-    <w:lsdException w:name="List Table 4 Accent 5" w:uiPriority="49"/>
-    <w:lsdException w:name="List Table 5 Dark Accent 5" w:uiPriority="50"/>
-    <w:lsdException w:name="List Table 6 Colorful Accent 5" w:uiPriority="51"/>
-    <w:lsdException w:name="List Table 7 Colorful Accent 5" w:uiPriority="52"/>
-    <w:lsdException w:name="List Table 1 Light Accent 6" w:uiPriority="46"/>
-    <w:lsdException w:name="List Table 2 Accent 6" w:uiPriority="47"/>
-    <w:lsdException w:name="List Table 3 Accent 6" w:uiPriority="48"/>
-    <w:lsdException w:name="List Table 4 Accent 6" w:uiPriority="49"/>
-    <w:lsdException w:name="List Table 5 Dark Accent 6" w:uiPriority="50"/>
-    <w:lsdException w:name="List Table 6 Colorful Accent 6" w:uiPriority="51"/>
-    <w:lsdException w:name="List Table 7 Colorful Accent 6" w:uiPriority="52"/>
-    <w:lsdException w:name="Mention" w:semiHidden="1" w:unhideWhenUsed="1"/>
-    <w:lsdException w:name="Smart Hyperlink" w:semiHidden="1" w:unhideWhenUsed="1"/>
-    <w:lsdException w:name="Hashtag" w:semiHidden="1" w:unhideWhenUsed="1"/>
-    <w:lsdException w:name="Unresolved Mention" w:semiHidden="1" w:unhideWhenUsed="1"/>
-    <w:lsdException w:name="Smart Link" w:semiHidden="1" w:unhideWhenUsed="1"/>
+  <w:latentStyles w:count="260" w:defQFormat="0" w:defUnhideWhenUsed="1" w:defSemiHidden="1" w:defUIPriority="99" w:defLockedState="0">
+    <w:lsdException w:qFormat="1" w:unhideWhenUsed="0" w:uiPriority="0" w:semiHidden="0" w:name="Normal"/>
+    <w:lsdException w:qFormat="1" w:unhideWhenUsed="0" w:uiPriority="9" w:semiHidden="0" w:name="heading 1"/>
+    <w:lsdException w:qFormat="1" w:uiPriority="9" w:name="heading 2"/>
+    <w:lsdException w:qFormat="1" w:uiPriority="9" w:name="heading 3"/>
+    <w:lsdException w:qFormat="1" w:uiPriority="9" w:name="heading 4"/>
+    <w:lsdException w:qFormat="1" w:uiPriority="9" w:name="heading 5"/>
+    <w:lsdException w:qFormat="1" w:uiPriority="9" w:name="heading 6"/>
+    <w:lsdException w:qFormat="1" w:uiPriority="9" w:name="heading 7"/>
+    <w:lsdException w:qFormat="1" w:uiPriority="9" w:name="heading 8"/>
+    <w:lsdException w:qFormat="1" w:uiPriority="9" w:name="heading 9"/>
+    <w:lsdException w:uiPriority="99" w:name="index 1"/>
+    <w:lsdException w:uiPriority="99" w:name="index 2"/>
+    <w:lsdException w:uiPriority="99" w:name="index 3"/>
+    <w:lsdException w:uiPriority="99" w:name="index 4"/>
+    <w:lsdException w:uiPriority="99" w:name="index 5"/>
+    <w:lsdException w:uiPriority="99" w:name="index 6"/>
+    <w:lsdException w:uiPriority="99" w:name="index 7"/>
+    <w:lsdException w:uiPriority="99" w:name="index 8"/>
+    <w:lsdException w:uiPriority="99" w:name="index 9"/>
+    <w:lsdException w:uiPriority="39" w:name="toc 1"/>
+    <w:lsdException w:uiPriority="39" w:name="toc 2"/>
+    <w:lsdException w:uiPriority="39" w:name="toc 3"/>
+    <w:lsdException w:uiPriority="39" w:name="toc 4"/>
+    <w:lsdException w:uiPriority="39" w:name="toc 5"/>
+    <w:lsdException w:uiPriority="39" w:name="toc 6"/>
+    <w:lsdException w:uiPriority="39" w:name="toc 7"/>
+    <w:lsdException w:uiPriority="39" w:name="toc 8"/>
+    <w:lsdException w:uiPriority="39" w:name="toc 9"/>
+    <w:lsdException w:uiPriority="99" w:name="Normal Indent"/>
+    <w:lsdException w:uiPriority="99" w:name="footnote text"/>
+    <w:lsdException w:uiPriority="99" w:name="annotation text"/>
+    <w:lsdException w:qFormat="1" w:uiPriority="99" w:semiHidden="0" w:name="header"/>
+    <w:lsdException w:uiPriority="99" w:semiHidden="0" w:name="footer"/>
+    <w:lsdException w:uiPriority="99" w:name="index heading"/>
+    <w:lsdException w:qFormat="1" w:uiPriority="35" w:name="caption"/>
+    <w:lsdException w:uiPriority="99" w:name="table of figures"/>
+    <w:lsdException w:uiPriority="99" w:name="envelope address"/>
+    <w:lsdException w:uiPriority="99" w:name="envelope return"/>
+    <w:lsdException w:uiPriority="99" w:name="footnote reference"/>
+    <w:lsdException w:uiPriority="99" w:name="annotation reference"/>
+    <w:lsdException w:uiPriority="99" w:name="line number"/>
+    <w:lsdException w:uiPriority="99" w:name="page number"/>
+    <w:lsdException w:uiPriority="99" w:name="endnote reference"/>
+    <w:lsdException w:uiPriority="99" w:name="endnote text"/>
+    <w:lsdException w:uiPriority="99" w:name="table of authorities"/>
+    <w:lsdException w:uiPriority="99" w:name="macro"/>
+    <w:lsdException w:uiPriority="99" w:name="toa heading"/>
+    <w:lsdException w:uiPriority="99" w:name="List"/>
+    <w:lsdException w:uiPriority="99" w:name="List Bullet"/>
+    <w:lsdException w:uiPriority="99" w:name="List Number"/>
+    <w:lsdException w:uiPriority="99" w:name="List 2"/>
+    <w:lsdException w:uiPriority="99" w:name="List 3"/>
+    <w:lsdException w:uiPriority="99" w:name="List 4"/>
+    <w:lsdException w:uiPriority="99" w:name="List 5"/>
+    <w:lsdException w:uiPriority="99" w:name="List Bullet 2"/>
+    <w:lsdException w:uiPriority="99" w:name="List Bullet 3"/>
+    <w:lsdException w:uiPriority="99" w:name="List Bullet 4"/>
+    <w:lsdException w:uiPriority="99" w:name="List Bullet 5"/>
+    <w:lsdException w:uiPriority="99" w:name="List Number 2"/>
+    <w:lsdException w:uiPriority="99" w:name="List Number 3"/>
+    <w:lsdException w:uiPriority="99" w:name="List Number 4"/>
+    <w:lsdException w:uiPriority="99" w:name="List Number 5"/>
+    <w:lsdException w:qFormat="1" w:unhideWhenUsed="0" w:uiPriority="10" w:semiHidden="0" w:name="Title"/>
+    <w:lsdException w:uiPriority="99" w:name="Closing"/>
+    <w:lsdException w:uiPriority="99" w:name="Signature"/>
+    <w:lsdException w:qFormat="1" w:uiPriority="1" w:name="Default Paragraph Font"/>
+    <w:lsdException w:uiPriority="99" w:name="Body Text"/>
+    <w:lsdException w:uiPriority="99" w:name="Body Text Indent"/>
+    <w:lsdException w:uiPriority="99" w:name="List Continue"/>
+    <w:lsdException w:uiPriority="99" w:name="List Continue 2"/>
+    <w:lsdException w:uiPriority="99" w:name="List Continue 3"/>
+    <w:lsdException w:uiPriority="99" w:name="List Continue 4"/>
+    <w:lsdException w:uiPriority="99" w:name="List Continue 5"/>
+    <w:lsdException w:uiPriority="99" w:name="Message Header"/>
+    <w:lsdException w:qFormat="1" w:unhideWhenUsed="0" w:uiPriority="11" w:semiHidden="0" w:name="Subtitle"/>
+    <w:lsdException w:uiPriority="99" w:name="Salutation"/>
+    <w:lsdException w:uiPriority="99" w:name="Date"/>
+    <w:lsdException w:uiPriority="99" w:name="Body Text First Indent"/>
+    <w:lsdException w:uiPriority="99" w:name="Body Text First Indent 2"/>
+    <w:lsdException w:uiPriority="99" w:name="Note Heading"/>
+    <w:lsdException w:uiPriority="99" w:name="Body Text 2"/>
+    <w:lsdException w:uiPriority="99" w:name="Body Text 3"/>
+    <w:lsdException w:uiPriority="99" w:name="Body Text Indent 2"/>
+    <w:lsdException w:uiPriority="99" w:name="Body Text Indent 3"/>
+    <w:lsdException w:uiPriority="99" w:name="Block Text"/>
+    <w:lsdException w:uiPriority="99" w:name="Hyperlink"/>
+    <w:lsdException w:uiPriority="99" w:name="FollowedHyperlink"/>
+    <w:lsdException w:qFormat="1" w:unhideWhenUsed="0" w:uiPriority="22" w:semiHidden="0" w:name="Strong"/>
+    <w:lsdException w:qFormat="1" w:unhideWhenUsed="0" w:uiPriority="20" w:semiHidden="0" w:name="Emphasis"/>
+    <w:lsdException w:uiPriority="99" w:name="Document Map"/>
+    <w:lsdException w:uiPriority="99" w:name="Plain Text"/>
+    <w:lsdException w:uiPriority="99" w:name="E-mail Signature"/>
+    <w:lsdException w:uiPriority="99" w:name="Normal (Web)"/>
+    <w:lsdException w:uiPriority="99" w:name="HTML Acronym"/>
+    <w:lsdException w:uiPriority="99" w:name="HTML Address"/>
+    <w:lsdException w:uiPriority="99" w:name="HTML Cite"/>
+    <w:lsdException w:uiPriority="99" w:name="HTML Code"/>
+    <w:lsdException w:uiPriority="99" w:name="HTML Definition"/>
+    <w:lsdException w:uiPriority="99" w:name="HTML Keyboard"/>
+    <w:lsdException w:uiPriority="99" w:name="HTML Preformatted"/>
+    <w:lsdException w:uiPriority="99" w:name="HTML Sample"/>
+    <w:lsdException w:uiPriority="99" w:name="HTML Typewriter"/>
+    <w:lsdException w:uiPriority="99" w:name="HTML Variable"/>
+    <w:lsdException w:qFormat="1" w:uiPriority="99" w:name="Normal Table"/>
+    <w:lsdException w:uiPriority="99" w:name="annotation subject"/>
+    <w:lsdException w:uiPriority="99" w:name="Table Simple 1"/>
+    <w:lsdException w:uiPriority="99" w:name="Table Simple 2"/>
+    <w:lsdException w:uiPriority="99" w:name="Table Simple 3"/>
+    <w:lsdException w:uiPriority="99" w:name="Table Classic 1"/>
+    <w:lsdException w:uiPriority="99" w:name="Table Classic 2"/>
+    <w:lsdException w:uiPriority="99" w:name="Table Classic 3"/>
+    <w:lsdException w:uiPriority="99" w:name="Table Classic 4"/>
+    <w:lsdException w:uiPriority="99" w:name="Table Colorful 1"/>
+    <w:lsdException w:uiPriority="99" w:name="Table Colorful 2"/>
+    <w:lsdException w:uiPriority="99" w:name="Table Colorful 3"/>
+    <w:lsdException w:uiPriority="99" w:name="Table Columns 1"/>
+    <w:lsdException w:uiPriority="99" w:name="Table Columns 2"/>
+    <w:lsdException w:uiPriority="99" w:name="Table Columns 3"/>
+    <w:lsdException w:uiPriority="99" w:name="Table Columns 4"/>
+    <w:lsdException w:uiPriority="99" w:name="Table Columns 5"/>
+    <w:lsdException w:uiPriority="99" w:name="Table Grid 1"/>
+    <w:lsdException w:uiPriority="99" w:name="Table Grid 2"/>
+    <w:lsdException w:uiPriority="99" w:name="Table Grid 3"/>
+    <w:lsdException w:uiPriority="99" w:name="Table Grid 4"/>
+    <w:lsdException w:uiPriority="99" w:name="Table Grid 5"/>
+    <w:lsdException w:uiPriority="99" w:name="Table Grid 6"/>
+    <w:lsdException w:uiPriority="99" w:name="Table Grid 7"/>
+    <w:lsdException w:uiPriority="99" w:name="Table Grid 8"/>
+    <w:lsdException w:uiPriority="99" w:name="Table List 1"/>
+    <w:lsdException w:uiPriority="99" w:name="Table List 2"/>
+    <w:lsdException w:uiPriority="99" w:name="Table List 3"/>
+    <w:lsdException w:uiPriority="99" w:name="Table List 4"/>
+    <w:lsdException w:uiPriority="99" w:name="Table List 5"/>
+    <w:lsdException w:uiPriority="99" w:name="Table List 6"/>
+    <w:lsdException w:uiPriority="99" w:name="Table List 7"/>
+    <w:lsdException w:uiPriority="99" w:name="Table List 8"/>
+    <w:lsdException w:uiPriority="99" w:name="Table 3D effects 1"/>
+    <w:lsdException w:uiPriority="99" w:name="Table 3D effects 2"/>
+    <w:lsdException w:uiPriority="99" w:name="Table 3D effects 3"/>
+    <w:lsdException w:uiPriority="99" w:name="Table Contemporary"/>
+    <w:lsdException w:uiPriority="99" w:name="Table Elegant"/>
+    <w:lsdException w:uiPriority="99" w:name="Table Professional"/>
+    <w:lsdException w:uiPriority="99" w:name="Table Subtle 1"/>
+    <w:lsdException w:uiPriority="99" w:name="Table Subtle 2"/>
+    <w:lsdException w:uiPriority="99" w:name="Table Web 1"/>
+    <w:lsdException w:uiPriority="99" w:name="Table Web 2"/>
+    <w:lsdException w:uiPriority="99" w:name="Table Web 3"/>
+    <w:lsdException w:uiPriority="99" w:name="Balloon Text"/>
+    <w:lsdException w:qFormat="1" w:unhideWhenUsed="0" w:uiPriority="39" w:semiHidden="0" w:name="Table Grid"/>
+    <w:lsdException w:uiPriority="99" w:name="Table Theme"/>
   </w:latentStyles>
-  <w:style w:type="paragraph" w:default="1" w:styleId="Normal">
+  <w:style w:type="paragraph" w:default="1" w:styleId="1">
     <w:name w:val="Normal"/>
     <w:qFormat/>
-    <w:rsid w:val="0059524E"/>
+    <w:uiPriority w:val="0"/>
     <w:pPr>
       <w:spacing w:after="200" w:line="276" w:lineRule="auto"/>
     </w:pPr>
     <w:rPr>
-      <w:rFonts w:ascii="Calibri" w:eastAsia="Calibri" w:hAnsi="Calibri" w:cs="Times New Roman"/>
-      <w:lang w:val="es-CO"/>
+      <w:rFonts w:ascii="Calibri" w:hAnsi="Calibri" w:eastAsia="Calibri" w:cs="Times New Roman"/>
+      <w:sz w:val="22"/>
+      <w:szCs w:val="22"/>
+      <w:lang w:val="es-CO" w:eastAsia="en-US" w:bidi="ar-SA"/>
     </w:rPr>
   </w:style>
-  <w:style w:type="character" w:default="1" w:styleId="Fuentedeprrafopredeter">
+  <w:style w:type="character" w:default="1" w:styleId="2">
     <w:name w:val="Default Paragraph Font"/>
-    <w:uiPriority w:val="1"/>
     <w:semiHidden/>
     <w:unhideWhenUsed/>
+    <w:qFormat/>
+    <w:uiPriority w:val="1"/>
   </w:style>
-  <w:style w:type="table" w:default="1" w:styleId="Tablanormal">
+  <w:style w:type="table" w:default="1" w:styleId="3">
     <w:name w:val="Normal Table"/>
-    <w:uiPriority w:val="99"/>
     <w:semiHidden/>
     <w:unhideWhenUsed/>
+    <w:qFormat/>
+    <w:uiPriority w:val="99"/>
     <w:tblPr>
-      <w:tblInd w:w="0" w:type="dxa"/>
       <w:tblCellMar>
         <w:top w:w="0" w:type="dxa"/>
         <w:left w:w="108" w:type="dxa"/>
@@ -3070,38 +2754,13 @@
       </w:tblCellMar>
     </w:tblPr>
   </w:style>
-  <w:style w:type="numbering" w:default="1" w:styleId="Sinlista">
-    <w:name w:val="No List"/>
+  <w:style w:type="paragraph" w:styleId="4">
+    <w:name w:val="header"/>
+    <w:basedOn w:val="1"/>
+    <w:link w:val="7"/>
+    <w:unhideWhenUsed/>
+    <w:qFormat/>
     <w:uiPriority w:val="99"/>
-    <w:semiHidden/>
-    <w:unhideWhenUsed/>
-  </w:style>
-  <w:style w:type="table" w:styleId="Tablaconcuadrcula">
-    <w:name w:val="Table Grid"/>
-    <w:basedOn w:val="Tablanormal"/>
-    <w:uiPriority w:val="39"/>
-    <w:rsid w:val="0059524E"/>
-    <w:pPr>
-      <w:spacing w:after="0" w:line="240" w:lineRule="auto"/>
-    </w:pPr>
-    <w:tblPr>
-      <w:tblBorders>
-        <w:top w:val="single" w:sz="4" w:space="0" w:color="auto"/>
-        <w:left w:val="single" w:sz="4" w:space="0" w:color="auto"/>
-        <w:bottom w:val="single" w:sz="4" w:space="0" w:color="auto"/>
-        <w:right w:val="single" w:sz="4" w:space="0" w:color="auto"/>
-        <w:insideH w:val="single" w:sz="4" w:space="0" w:color="auto"/>
-        <w:insideV w:val="single" w:sz="4" w:space="0" w:color="auto"/>
-      </w:tblBorders>
-    </w:tblPr>
-  </w:style>
-  <w:style w:type="paragraph" w:styleId="Encabezado">
-    <w:name w:val="header"/>
-    <w:basedOn w:val="Normal"/>
-    <w:link w:val="EncabezadoCar"/>
-    <w:uiPriority w:val="99"/>
-    <w:unhideWhenUsed/>
-    <w:rsid w:val="00BB1C70"/>
     <w:pPr>
       <w:tabs>
         <w:tab w:val="center" w:pos="4419"/>
@@ -3110,24 +2769,12 @@
       <w:spacing w:after="0" w:line="240" w:lineRule="auto"/>
     </w:pPr>
   </w:style>
-  <w:style w:type="character" w:customStyle="1" w:styleId="EncabezadoCar">
-    <w:name w:val="Encabezado Car"/>
-    <w:basedOn w:val="Fuentedeprrafopredeter"/>
-    <w:link w:val="Encabezado"/>
+  <w:style w:type="paragraph" w:styleId="5">
+    <w:name w:val="footer"/>
+    <w:basedOn w:val="1"/>
+    <w:link w:val="8"/>
+    <w:unhideWhenUsed/>
     <w:uiPriority w:val="99"/>
-    <w:rsid w:val="00BB1C70"/>
-    <w:rPr>
-      <w:rFonts w:ascii="Calibri" w:eastAsia="Calibri" w:hAnsi="Calibri" w:cs="Times New Roman"/>
-      <w:lang w:val="es-CO"/>
-    </w:rPr>
-  </w:style>
-  <w:style w:type="paragraph" w:styleId="Piedepgina">
-    <w:name w:val="footer"/>
-    <w:basedOn w:val="Normal"/>
-    <w:link w:val="PiedepginaCar"/>
-    <w:uiPriority w:val="99"/>
-    <w:unhideWhenUsed/>
-    <w:rsid w:val="00BB1C70"/>
     <w:pPr>
       <w:tabs>
         <w:tab w:val="center" w:pos="4419"/>
@@ -3136,14 +2783,44 @@
       <w:spacing w:after="0" w:line="240" w:lineRule="auto"/>
     </w:pPr>
   </w:style>
-  <w:style w:type="character" w:customStyle="1" w:styleId="PiedepginaCar">
+  <w:style w:type="table" w:styleId="6">
+    <w:name w:val="Table Grid"/>
+    <w:basedOn w:val="3"/>
+    <w:qFormat/>
+    <w:uiPriority w:val="39"/>
+    <w:pPr>
+      <w:spacing w:after="0" w:line="240" w:lineRule="auto"/>
+    </w:pPr>
+    <w:tblPr>
+      <w:tblBorders>
+        <w:top w:val="single" w:color="auto" w:sz="4" w:space="0"/>
+        <w:left w:val="single" w:color="auto" w:sz="4" w:space="0"/>
+        <w:bottom w:val="single" w:color="auto" w:sz="4" w:space="0"/>
+        <w:right w:val="single" w:color="auto" w:sz="4" w:space="0"/>
+        <w:insideH w:val="single" w:color="auto" w:sz="4" w:space="0"/>
+        <w:insideV w:val="single" w:color="auto" w:sz="4" w:space="0"/>
+      </w:tblBorders>
+    </w:tblPr>
+  </w:style>
+  <w:style w:type="character" w:customStyle="1" w:styleId="7">
+    <w:name w:val="Encabezado Car"/>
+    <w:basedOn w:val="2"/>
+    <w:link w:val="4"/>
+    <w:qFormat/>
+    <w:uiPriority w:val="99"/>
+    <w:rPr>
+      <w:rFonts w:ascii="Calibri" w:hAnsi="Calibri" w:eastAsia="Calibri" w:cs="Times New Roman"/>
+      <w:lang w:val="es-CO"/>
+    </w:rPr>
+  </w:style>
+  <w:style w:type="character" w:customStyle="1" w:styleId="8">
     <w:name w:val="Pie de página Car"/>
-    <w:basedOn w:val="Fuentedeprrafopredeter"/>
-    <w:link w:val="Piedepgina"/>
+    <w:basedOn w:val="2"/>
+    <w:link w:val="5"/>
+    <w:qFormat/>
     <w:uiPriority w:val="99"/>
-    <w:rsid w:val="00BB1C70"/>
     <w:rPr>
-      <w:rFonts w:ascii="Calibri" w:eastAsia="Calibri" w:hAnsi="Calibri" w:cs="Times New Roman"/>
+      <w:rFonts w:ascii="Calibri" w:hAnsi="Calibri" w:eastAsia="Calibri" w:cs="Times New Roman"/>
       <w:lang w:val="es-CO"/>
     </w:rPr>
   </w:style>
@@ -3193,7 +2870,7 @@
     </a:clrScheme>
     <a:fontScheme name="Office">
       <a:majorFont>
-        <a:latin typeface="Calibri Light" panose="020F0302020204030204"/>
+        <a:latin typeface="Calibri Light"/>
         <a:ea typeface=""/>
         <a:cs typeface=""/>
         <a:font script="Jpan" typeface="游ゴシック Light"/>
@@ -3226,26 +2903,9 @@
         <a:font script="Viet" typeface="Times New Roman"/>
         <a:font script="Uigh" typeface="Microsoft Uighur"/>
         <a:font script="Geor" typeface="Sylfaen"/>
-        <a:font script="Armn" typeface="Arial"/>
-        <a:font script="Bugi" typeface="Leelawadee UI"/>
-        <a:font script="Bopo" typeface="Microsoft JhengHei"/>
-        <a:font script="Java" typeface="Javanese Text"/>
-        <a:font script="Lisu" typeface="Segoe UI"/>
-        <a:font script="Mymr" typeface="Myanmar Text"/>
-        <a:font script="Nkoo" typeface="Ebrima"/>
-        <a:font script="Olck" typeface="Nirmala UI"/>
-        <a:font script="Osma" typeface="Ebrima"/>
-        <a:font script="Phag" typeface="Phagspa"/>
-        <a:font script="Syrn" typeface="Estrangelo Edessa"/>
-        <a:font script="Syrj" typeface="Estrangelo Edessa"/>
-        <a:font script="Syre" typeface="Estrangelo Edessa"/>
-        <a:font script="Sora" typeface="Nirmala UI"/>
-        <a:font script="Tale" typeface="Microsoft Tai Le"/>
-        <a:font script="Talu" typeface="Microsoft New Tai Lue"/>
-        <a:font script="Tfng" typeface="Ebrima"/>
       </a:majorFont>
       <a:minorFont>
-        <a:latin typeface="Calibri" panose="020F0502020204030204"/>
+        <a:latin typeface="Calibri"/>
         <a:ea typeface=""/>
         <a:cs typeface=""/>
         <a:font script="Jpan" typeface="游明朝"/>
@@ -3278,23 +2938,6 @@
         <a:font script="Viet" typeface="Arial"/>
         <a:font script="Uigh" typeface="Microsoft Uighur"/>
         <a:font script="Geor" typeface="Sylfaen"/>
-        <a:font script="Armn" typeface="Arial"/>
-        <a:font script="Bugi" typeface="Leelawadee UI"/>
-        <a:font script="Bopo" typeface="Microsoft JhengHei"/>
-        <a:font script="Java" typeface="Javanese Text"/>
-        <a:font script="Lisu" typeface="Segoe UI"/>
-        <a:font script="Mymr" typeface="Myanmar Text"/>
-        <a:font script="Nkoo" typeface="Ebrima"/>
-        <a:font script="Olck" typeface="Nirmala UI"/>
-        <a:font script="Osma" typeface="Ebrima"/>
-        <a:font script="Phag" typeface="Phagspa"/>
-        <a:font script="Syrn" typeface="Estrangelo Edessa"/>
-        <a:font script="Syrj" typeface="Estrangelo Edessa"/>
-        <a:font script="Syre" typeface="Estrangelo Edessa"/>
-        <a:font script="Sora" typeface="Nirmala UI"/>
-        <a:font script="Tale" typeface="Microsoft Tai Le"/>
-        <a:font script="Talu" typeface="Microsoft New Tai Lue"/>
-        <a:font script="Tfng" typeface="Ebrima"/>
       </a:minorFont>
     </a:fontScheme>
     <a:fmtScheme name="Office">
@@ -3436,12 +3079,6 @@
     </a:fmtScheme>
   </a:themeElements>
   <a:objectDefaults/>
-  <a:extraClrSchemeLst/>
-  <a:extLst>
-    <a:ext uri="{05A4C25C-085E-4340-85A3-A5531E510DB2}">
-      <thm15:themeFamily xmlns:thm15="http://schemas.microsoft.com/office/thememl/2012/main" name="Office Theme" id="{62F939B6-93AF-4DB8-9C6B-D6C7DFDC589F}" vid="{4A3C46E8-61CC-4603-A589-7422A47A8E4A}"/>
-    </a:ext>
-  </a:extLst>
 </a:theme>
 </file>
 
@@ -3451,8 +3088,6 @@
 
 <file path=customXml/itemProps1.xml><?xml version="1.0" encoding="utf-8"?>
 <ds:datastoreItem xmlns:ds="http://schemas.openxmlformats.org/officeDocument/2006/customXml" ds:itemID="{BC0F665F-B212-4870-A10A-9BA48663DB75}">
-  <ds:schemaRefs>
-    <ds:schemaRef ds:uri="http://schemas.openxmlformats.org/officeDocument/2006/bibliography"/>
-  </ds:schemaRefs>
+  <ds:schemaRefs/>
 </ds:datastoreItem>
 </file>
</xml_diff>

<commit_message>
fix: add logo and improve formatting for long dispatches or receptions
</commit_message>
<xml_diff>
--- a/public/guia-despacho-template.docx
+++ b/public/guia-despacho-template.docx
@@ -1,6 +1,6 @@
 
 <file path=word/document.xml><?xml version="1.0" encoding="utf-8"?>
-<w:document xmlns:wpc="http://schemas.microsoft.com/office/word/2010/wordprocessingCanvas" xmlns:mc="http://schemas.openxmlformats.org/markup-compatibility/2006" xmlns:o="urn:schemas-microsoft-com:office:office" xmlns:r="http://schemas.openxmlformats.org/officeDocument/2006/relationships" xmlns:m="http://schemas.openxmlformats.org/officeDocument/2006/math" xmlns:v="urn:schemas-microsoft-com:vml" xmlns:wp14="http://schemas.microsoft.com/office/word/2010/wordprocessingDrawing" xmlns:wp="http://schemas.openxmlformats.org/drawingml/2006/wordprocessingDrawing" xmlns:w="http://schemas.openxmlformats.org/wordprocessingml/2006/main" xmlns:w14="http://schemas.microsoft.com/office/word/2010/wordml" xmlns:w10="urn:schemas-microsoft-com:office:word" xmlns:w15="http://schemas.microsoft.com/office/word/2012/wordml" xmlns:wpg="http://schemas.microsoft.com/office/word/2010/wordprocessingGroup" xmlns:wpi="http://schemas.microsoft.com/office/word/2010/wordprocessingInk" xmlns:wne="http://schemas.microsoft.com/office/word/2006/wordml" xmlns:wps="http://schemas.microsoft.com/office/word/2010/wordprocessingShape" xmlns:wpsCustomData="http://www.wps.cn/officeDocument/2013/wpsCustomData" mc:Ignorable="w14 w15 wp14">
+<w:document xmlns:wpc="http://schemas.microsoft.com/office/word/2010/wordprocessingCanvas" xmlns:cx="http://schemas.microsoft.com/office/drawing/2014/chartex" xmlns:cx1="http://schemas.microsoft.com/office/drawing/2015/9/8/chartex" xmlns:cx2="http://schemas.microsoft.com/office/drawing/2015/10/21/chartex" xmlns:cx3="http://schemas.microsoft.com/office/drawing/2016/5/9/chartex" xmlns:cx4="http://schemas.microsoft.com/office/drawing/2016/5/10/chartex" xmlns:cx5="http://schemas.microsoft.com/office/drawing/2016/5/11/chartex" xmlns:cx6="http://schemas.microsoft.com/office/drawing/2016/5/12/chartex" xmlns:cx7="http://schemas.microsoft.com/office/drawing/2016/5/13/chartex" xmlns:cx8="http://schemas.microsoft.com/office/drawing/2016/5/14/chartex" xmlns:mc="http://schemas.openxmlformats.org/markup-compatibility/2006" xmlns:aink="http://schemas.microsoft.com/office/drawing/2016/ink" xmlns:am3d="http://schemas.microsoft.com/office/drawing/2017/model3d" xmlns:o="urn:schemas-microsoft-com:office:office" xmlns:r="http://schemas.openxmlformats.org/officeDocument/2006/relationships" xmlns:m="http://schemas.openxmlformats.org/officeDocument/2006/math" xmlns:v="urn:schemas-microsoft-com:vml" xmlns:wp14="http://schemas.microsoft.com/office/word/2010/wordprocessingDrawing" xmlns:wp="http://schemas.openxmlformats.org/drawingml/2006/wordprocessingDrawing" xmlns:w10="urn:schemas-microsoft-com:office:word" xmlns:w="http://schemas.openxmlformats.org/wordprocessingml/2006/main" xmlns:w14="http://schemas.microsoft.com/office/word/2010/wordml" xmlns:w15="http://schemas.microsoft.com/office/word/2012/wordml" xmlns:w16cex="http://schemas.microsoft.com/office/word/2018/wordml/cex" xmlns:w16cid="http://schemas.microsoft.com/office/word/2016/wordml/cid" xmlns:w16="http://schemas.microsoft.com/office/word/2018/wordml" xmlns:w16sdtdh="http://schemas.microsoft.com/office/word/2020/wordml/sdtdatahash" xmlns:w16se="http://schemas.microsoft.com/office/word/2015/wordml/symex" xmlns:wpg="http://schemas.microsoft.com/office/word/2010/wordprocessingGroup" xmlns:wpi="http://schemas.microsoft.com/office/word/2010/wordprocessingInk" xmlns:wne="http://schemas.microsoft.com/office/word/2006/wordml" xmlns:wps="http://schemas.microsoft.com/office/word/2010/wordprocessingShape" mc:Ignorable="w14 w15 w16se w16cid w16 w16cex w16sdtdh wp14">
   <w:body>
     <w:p>
       <w:pPr>
@@ -13,6 +13,73 @@
           <w:lang w:val="zh-CN"/>
         </w:rPr>
       </w:pPr>
+      <w:r>
+        <w:rPr>
+          <w:noProof/>
+        </w:rPr>
+        <w:drawing>
+          <wp:anchor distT="0" distB="0" distL="114300" distR="114300" simplePos="0" relativeHeight="251658240" behindDoc="0" locked="0" layoutInCell="1" allowOverlap="1" wp14:anchorId="4D98CC15" wp14:editId="70982F11">
+            <wp:simplePos x="0" y="0"/>
+            <wp:positionH relativeFrom="column">
+              <wp:posOffset>182215</wp:posOffset>
+            </wp:positionH>
+            <wp:positionV relativeFrom="paragraph">
+              <wp:posOffset>-4061</wp:posOffset>
+            </wp:positionV>
+            <wp:extent cx="834516" cy="861237"/>
+            <wp:effectExtent l="0" t="0" r="3810" b="0"/>
+            <wp:wrapNone/>
+            <wp:docPr id="1" name="Imagen 1"/>
+            <wp:cNvGraphicFramePr>
+              <a:graphicFrameLocks xmlns:a="http://schemas.openxmlformats.org/drawingml/2006/main" noChangeAspect="1"/>
+            </wp:cNvGraphicFramePr>
+            <a:graphic xmlns:a="http://schemas.openxmlformats.org/drawingml/2006/main">
+              <a:graphicData uri="http://schemas.openxmlformats.org/drawingml/2006/picture">
+                <pic:pic xmlns:pic="http://schemas.openxmlformats.org/drawingml/2006/picture">
+                  <pic:nvPicPr>
+                    <pic:cNvPr id="0" name="Picture 1"/>
+                    <pic:cNvPicPr>
+                      <a:picLocks noChangeAspect="1" noChangeArrowheads="1"/>
+                    </pic:cNvPicPr>
+                  </pic:nvPicPr>
+                  <pic:blipFill>
+                    <a:blip r:embed="rId8" cstate="print">
+                      <a:extLst>
+                        <a:ext uri="{28A0092B-C50C-407E-A947-70E740481C1C}">
+                          <a14:useLocalDpi xmlns:a14="http://schemas.microsoft.com/office/drawing/2010/main" val="0"/>
+                        </a:ext>
+                      </a:extLst>
+                    </a:blip>
+                    <a:srcRect/>
+                    <a:stretch>
+                      <a:fillRect/>
+                    </a:stretch>
+                  </pic:blipFill>
+                  <pic:spPr bwMode="auto">
+                    <a:xfrm>
+                      <a:off x="0" y="0"/>
+                      <a:ext cx="836994" cy="863795"/>
+                    </a:xfrm>
+                    <a:prstGeom prst="rect">
+                      <a:avLst/>
+                    </a:prstGeom>
+                    <a:noFill/>
+                    <a:ln>
+                      <a:noFill/>
+                    </a:ln>
+                  </pic:spPr>
+                </pic:pic>
+              </a:graphicData>
+            </a:graphic>
+            <wp14:sizeRelH relativeFrom="margin">
+              <wp14:pctWidth>0</wp14:pctWidth>
+            </wp14:sizeRelH>
+            <wp14:sizeRelV relativeFrom="margin">
+              <wp14:pctHeight>0</wp14:pctHeight>
+            </wp14:sizeRelV>
+          </wp:anchor>
+        </w:drawing>
+      </w:r>
       <w:r>
         <w:rPr>
           <w:rFonts w:ascii="Times New Roman" w:hAnsi="Times New Roman"/>
@@ -455,7 +522,23 @@
           <w:sz w:val="18"/>
           <w:szCs w:val="18"/>
         </w:rPr>
-        <w:t>+++, en su carácter de Director del Centro de los Servicios Logísticos del Comando de Defensa Aeroespacial Integral, por medio de la presente autoriza el despacho del material que se especifica a continuación:</w:t>
+        <w:t>+++, en su carácter de Director del Centro de los Servicios Logísticos del Comando de Defensa Aeroespacial Integral, por medio de la presente autoriza el despacho del material que se especifica a continuación</w:t>
+      </w:r>
+      <w:r>
+        <w:rPr>
+          <w:rFonts w:ascii="Times New Roman" w:hAnsi="Times New Roman"/>
+          <w:sz w:val="18"/>
+          <w:szCs w:val="18"/>
+        </w:rPr>
+        <w:t xml:space="preserve"> o en su defecto en la página siguiente</w:t>
+      </w:r>
+      <w:r>
+        <w:rPr>
+          <w:rFonts w:ascii="Times New Roman" w:hAnsi="Times New Roman"/>
+          <w:sz w:val="18"/>
+          <w:szCs w:val="18"/>
+        </w:rPr>
+        <w:t>:</w:t>
       </w:r>
     </w:p>
     <w:p>
@@ -471,24 +554,10 @@
     </w:p>
     <w:tbl>
       <w:tblPr>
-        <w:tblStyle w:val="6"/>
+        <w:tblStyle w:val="Tablaconcuadrcula"/>
         <w:tblW w:w="0" w:type="auto"/>
-        <w:tblInd w:w="0" w:type="dxa"/>
-        <w:tblBorders>
-          <w:top w:val="single" w:color="auto" w:sz="4" w:space="0"/>
-          <w:left w:val="single" w:color="auto" w:sz="4" w:space="0"/>
-          <w:bottom w:val="single" w:color="auto" w:sz="4" w:space="0"/>
-          <w:right w:val="single" w:color="auto" w:sz="4" w:space="0"/>
-          <w:insideH w:val="single" w:color="auto" w:sz="4" w:space="0"/>
-          <w:insideV w:val="single" w:color="auto" w:sz="4" w:space="0"/>
-        </w:tblBorders>
         <w:tblLayout w:type="fixed"/>
-        <w:tblCellMar>
-          <w:top w:w="0" w:type="dxa"/>
-          <w:left w:w="108" w:type="dxa"/>
-          <w:bottom w:w="0" w:type="dxa"/>
-          <w:right w:w="108" w:type="dxa"/>
-        </w:tblCellMar>
+        <w:tblLook w:val="04A0" w:firstRow="1" w:lastRow="0" w:firstColumn="1" w:lastColumn="0" w:noHBand="0" w:noVBand="1"/>
       </w:tblPr>
       <w:tblGrid>
         <w:gridCol w:w="421"/>
@@ -501,22 +570,6 @@
         <w:gridCol w:w="1603"/>
       </w:tblGrid>
       <w:tr>
-        <w:tblPrEx>
-          <w:tblBorders>
-            <w:top w:val="single" w:color="auto" w:sz="4" w:space="0"/>
-            <w:left w:val="single" w:color="auto" w:sz="4" w:space="0"/>
-            <w:bottom w:val="single" w:color="auto" w:sz="4" w:space="0"/>
-            <w:right w:val="single" w:color="auto" w:sz="4" w:space="0"/>
-            <w:insideH w:val="single" w:color="auto" w:sz="4" w:space="0"/>
-            <w:insideV w:val="single" w:color="auto" w:sz="4" w:space="0"/>
-          </w:tblBorders>
-          <w:tblCellMar>
-            <w:top w:w="0" w:type="dxa"/>
-            <w:left w:w="108" w:type="dxa"/>
-            <w:bottom w:w="0" w:type="dxa"/>
-            <w:right w:w="108" w:type="dxa"/>
-          </w:tblCellMar>
-        </w:tblPrEx>
         <w:tc>
           <w:tcPr>
             <w:tcW w:w="421" w:type="dxa"/>
@@ -524,6 +577,7 @@
           </w:tcPr>
           <w:p>
             <w:pPr>
+              <w:keepNext/>
               <w:spacing w:after="0" w:line="240" w:lineRule="auto"/>
               <w:jc w:val="center"/>
               <w:rPr>
@@ -543,6 +597,7 @@
                 <w:sz w:val="16"/>
                 <w:szCs w:val="16"/>
               </w:rPr>
+              <w:lastRenderedPageBreak/>
               <w:t>N</w:t>
             </w:r>
             <w:r>
@@ -565,6 +620,7 @@
           </w:tcPr>
           <w:p>
             <w:pPr>
+              <w:keepNext/>
               <w:spacing w:after="0" w:line="240" w:lineRule="auto"/>
               <w:jc w:val="center"/>
               <w:rPr>
@@ -594,6 +650,7 @@
           </w:tcPr>
           <w:p>
             <w:pPr>
+              <w:keepNext/>
               <w:spacing w:after="0" w:line="240" w:lineRule="auto"/>
               <w:jc w:val="center"/>
               <w:rPr>
@@ -623,6 +680,7 @@
           </w:tcPr>
           <w:p>
             <w:pPr>
+              <w:keepNext/>
               <w:spacing w:after="0" w:line="240" w:lineRule="auto"/>
               <w:jc w:val="center"/>
               <w:rPr>
@@ -652,6 +710,7 @@
           </w:tcPr>
           <w:p>
             <w:pPr>
+              <w:keepNext/>
               <w:spacing w:after="0" w:line="240" w:lineRule="auto"/>
               <w:jc w:val="center"/>
               <w:rPr>
@@ -681,6 +740,7 @@
           </w:tcPr>
           <w:p>
             <w:pPr>
+              <w:keepNext/>
               <w:spacing w:after="0" w:line="240" w:lineRule="auto"/>
               <w:jc w:val="center"/>
               <w:rPr>
@@ -710,6 +770,7 @@
           </w:tcPr>
           <w:p>
             <w:pPr>
+              <w:keepNext/>
               <w:spacing w:after="0" w:line="240" w:lineRule="auto"/>
               <w:jc w:val="center"/>
               <w:rPr>
@@ -739,6 +800,7 @@
           </w:tcPr>
           <w:p>
             <w:pPr>
+              <w:keepNext/>
               <w:spacing w:after="0" w:line="240" w:lineRule="auto"/>
               <w:jc w:val="center"/>
               <w:rPr>
@@ -763,22 +825,6 @@
         </w:tc>
       </w:tr>
       <w:tr>
-        <w:tblPrEx>
-          <w:tblBorders>
-            <w:top w:val="single" w:color="auto" w:sz="4" w:space="0"/>
-            <w:left w:val="single" w:color="auto" w:sz="4" w:space="0"/>
-            <w:bottom w:val="single" w:color="auto" w:sz="4" w:space="0"/>
-            <w:right w:val="single" w:color="auto" w:sz="4" w:space="0"/>
-            <w:insideH w:val="single" w:color="auto" w:sz="4" w:space="0"/>
-            <w:insideV w:val="single" w:color="auto" w:sz="4" w:space="0"/>
-          </w:tblBorders>
-          <w:tblCellMar>
-            <w:top w:w="0" w:type="dxa"/>
-            <w:left w:w="108" w:type="dxa"/>
-            <w:bottom w:w="0" w:type="dxa"/>
-            <w:right w:w="108" w:type="dxa"/>
-          </w:tblCellMar>
-        </w:tblPrEx>
         <w:tc>
           <w:tcPr>
             <w:tcW w:w="421" w:type="dxa"/>
@@ -786,6 +832,7 @@
           </w:tcPr>
           <w:p>
             <w:pPr>
+              <w:keepNext/>
               <w:spacing w:after="0" w:line="240" w:lineRule="auto"/>
               <w:jc w:val="center"/>
               <w:rPr>
@@ -794,7 +841,6 @@
                 <w:szCs w:val="18"/>
               </w:rPr>
             </w:pPr>
-            <w:bookmarkStart w:id="0" w:name="_GoBack" w:colFirst="3" w:colLast="3"/>
             <w:r>
               <w:rPr>
                 <w:rFonts w:ascii="Times New Roman" w:hAnsi="Times New Roman"/>
@@ -812,6 +858,7 @@
           </w:tcPr>
           <w:p>
             <w:pPr>
+              <w:keepNext/>
               <w:spacing w:after="0" w:line="240" w:lineRule="auto"/>
               <w:rPr>
                 <w:rFonts w:ascii="Times New Roman" w:hAnsi="Times New Roman"/>
@@ -828,6 +875,7 @@
           </w:tcPr>
           <w:p>
             <w:pPr>
+              <w:keepNext/>
               <w:spacing w:after="0" w:line="240" w:lineRule="auto"/>
               <w:rPr>
                 <w:rFonts w:ascii="Times New Roman" w:hAnsi="Times New Roman"/>
@@ -844,6 +892,7 @@
           </w:tcPr>
           <w:p>
             <w:pPr>
+              <w:keepNext/>
               <w:spacing w:after="0" w:line="240" w:lineRule="auto"/>
               <w:jc w:val="center"/>
               <w:rPr>
@@ -861,6 +910,7 @@
           </w:tcPr>
           <w:p>
             <w:pPr>
+              <w:keepNext/>
               <w:spacing w:after="0" w:line="240" w:lineRule="auto"/>
               <w:rPr>
                 <w:rFonts w:ascii="Times New Roman" w:hAnsi="Times New Roman"/>
@@ -877,6 +927,7 @@
           </w:tcPr>
           <w:p>
             <w:pPr>
+              <w:keepNext/>
               <w:spacing w:after="0" w:line="240" w:lineRule="auto"/>
               <w:rPr>
                 <w:rFonts w:ascii="Times New Roman" w:hAnsi="Times New Roman"/>
@@ -893,6 +944,7 @@
           </w:tcPr>
           <w:p>
             <w:pPr>
+              <w:keepNext/>
               <w:spacing w:after="0" w:line="240" w:lineRule="auto"/>
               <w:rPr>
                 <w:rFonts w:ascii="Times New Roman" w:hAnsi="Times New Roman"/>
@@ -909,6 +961,7 @@
           </w:tcPr>
           <w:p>
             <w:pPr>
+              <w:keepNext/>
               <w:spacing w:after="0" w:line="240" w:lineRule="auto"/>
               <w:rPr>
                 <w:rFonts w:ascii="Times New Roman" w:hAnsi="Times New Roman"/>
@@ -920,22 +973,6 @@
         </w:tc>
       </w:tr>
       <w:tr>
-        <w:tblPrEx>
-          <w:tblBorders>
-            <w:top w:val="single" w:color="auto" w:sz="4" w:space="0"/>
-            <w:left w:val="single" w:color="auto" w:sz="4" w:space="0"/>
-            <w:bottom w:val="single" w:color="auto" w:sz="4" w:space="0"/>
-            <w:right w:val="single" w:color="auto" w:sz="4" w:space="0"/>
-            <w:insideH w:val="single" w:color="auto" w:sz="4" w:space="0"/>
-            <w:insideV w:val="single" w:color="auto" w:sz="4" w:space="0"/>
-          </w:tblBorders>
-          <w:tblCellMar>
-            <w:top w:w="0" w:type="dxa"/>
-            <w:left w:w="108" w:type="dxa"/>
-            <w:bottom w:w="0" w:type="dxa"/>
-            <w:right w:w="108" w:type="dxa"/>
-          </w:tblCellMar>
-        </w:tblPrEx>
         <w:tc>
           <w:tcPr>
             <w:tcW w:w="421" w:type="dxa"/>
@@ -943,12 +980,12 @@
           </w:tcPr>
           <w:p>
             <w:pPr>
+              <w:keepNext/>
               <w:numPr>
                 <w:ilvl w:val="0"/>
                 <w:numId w:val="1"/>
               </w:numPr>
               <w:spacing w:after="0" w:line="240" w:lineRule="auto"/>
-              <w:ind w:left="425" w:leftChars="0" w:hanging="425" w:firstLineChars="0"/>
               <w:jc w:val="center"/>
               <w:rPr>
                 <w:rFonts w:ascii="Times New Roman" w:hAnsi="Times New Roman"/>
@@ -965,6 +1002,7 @@
           </w:tcPr>
           <w:p>
             <w:pPr>
+              <w:keepNext/>
               <w:spacing w:after="0" w:line="240" w:lineRule="auto"/>
               <w:rPr>
                 <w:rFonts w:ascii="Times New Roman" w:hAnsi="Times New Roman"/>
@@ -985,6 +1023,7 @@
           </w:p>
           <w:p>
             <w:pPr>
+              <w:keepNext/>
               <w:spacing w:after="0" w:line="240" w:lineRule="auto"/>
               <w:rPr>
                 <w:rFonts w:ascii="Times New Roman" w:hAnsi="Times New Roman"/>
@@ -1001,6 +1040,7 @@
           </w:tcPr>
           <w:p>
             <w:pPr>
+              <w:keepNext/>
               <w:spacing w:after="0" w:line="240" w:lineRule="auto"/>
               <w:rPr>
                 <w:rFonts w:ascii="Times New Roman" w:hAnsi="Times New Roman"/>
@@ -1020,10 +1060,9 @@
             </w:r>
             <w:r>
               <w:rPr>
-                <w:rFonts w:hint="default" w:ascii="Times New Roman" w:hAnsi="Times New Roman"/>
+                <w:rFonts w:ascii="Times New Roman" w:hAnsi="Times New Roman"/>
                 <w:sz w:val="20"/>
                 <w:szCs w:val="20"/>
-                <w:lang/>
               </w:rPr>
               <w:t>nombre</w:t>
             </w:r>
@@ -1039,6 +1078,7 @@
           </w:p>
           <w:p>
             <w:pPr>
+              <w:keepNext/>
               <w:spacing w:after="0" w:line="240" w:lineRule="auto"/>
               <w:rPr>
                 <w:rFonts w:ascii="Times New Roman" w:hAnsi="Times New Roman"/>
@@ -1055,6 +1095,7 @@
           </w:tcPr>
           <w:p>
             <w:pPr>
+              <w:keepNext/>
               <w:spacing w:after="0" w:line="240" w:lineRule="auto"/>
               <w:jc w:val="center"/>
               <w:rPr>
@@ -1076,6 +1117,7 @@
           </w:p>
           <w:p>
             <w:pPr>
+              <w:keepNext/>
               <w:spacing w:after="0" w:line="240" w:lineRule="auto"/>
               <w:jc w:val="center"/>
               <w:rPr>
@@ -1093,6 +1135,7 @@
           </w:tcPr>
           <w:p>
             <w:pPr>
+              <w:keepNext/>
               <w:spacing w:after="0" w:line="240" w:lineRule="auto"/>
               <w:rPr>
                 <w:rFonts w:ascii="Times New Roman" w:hAnsi="Times New Roman"/>
@@ -1113,6 +1156,7 @@
           </w:p>
           <w:p>
             <w:pPr>
+              <w:keepNext/>
               <w:spacing w:after="0" w:line="240" w:lineRule="auto"/>
               <w:rPr>
                 <w:rFonts w:ascii="Times New Roman" w:hAnsi="Times New Roman"/>
@@ -1130,6 +1174,7 @@
           </w:tcPr>
           <w:p>
             <w:pPr>
+              <w:keepNext/>
               <w:spacing w:after="0" w:line="240" w:lineRule="auto"/>
               <w:rPr>
                 <w:rFonts w:ascii="Times New Roman" w:hAnsi="Times New Roman"/>
@@ -1150,6 +1195,7 @@
           </w:p>
           <w:p>
             <w:pPr>
+              <w:keepNext/>
               <w:spacing w:after="0" w:line="240" w:lineRule="auto"/>
               <w:rPr>
                 <w:rFonts w:ascii="Times New Roman" w:hAnsi="Times New Roman"/>
@@ -1166,6 +1212,7 @@
           </w:tcPr>
           <w:p>
             <w:pPr>
+              <w:keepNext/>
               <w:spacing w:after="0" w:line="240" w:lineRule="auto"/>
               <w:rPr>
                 <w:rFonts w:ascii="Times New Roman" w:hAnsi="Times New Roman"/>
@@ -1186,6 +1233,7 @@
           </w:p>
           <w:p>
             <w:pPr>
+              <w:keepNext/>
               <w:spacing w:after="0" w:line="240" w:lineRule="auto"/>
               <w:rPr>
                 <w:rFonts w:ascii="Times New Roman" w:hAnsi="Times New Roman"/>
@@ -1203,6 +1251,7 @@
           </w:tcPr>
           <w:p>
             <w:pPr>
+              <w:keepNext/>
               <w:spacing w:after="0" w:line="240" w:lineRule="auto"/>
               <w:rPr>
                 <w:rFonts w:ascii="Times New Roman" w:hAnsi="Times New Roman"/>
@@ -1223,6 +1272,7 @@
           </w:p>
           <w:p>
             <w:pPr>
+              <w:keepNext/>
               <w:spacing w:after="0" w:line="240" w:lineRule="auto"/>
               <w:rPr>
                 <w:rFonts w:ascii="Times New Roman" w:hAnsi="Times New Roman"/>
@@ -1235,22 +1285,6 @@
         </w:tc>
       </w:tr>
       <w:tr>
-        <w:tblPrEx>
-          <w:tblBorders>
-            <w:top w:val="single" w:color="auto" w:sz="4" w:space="0"/>
-            <w:left w:val="single" w:color="auto" w:sz="4" w:space="0"/>
-            <w:bottom w:val="single" w:color="auto" w:sz="4" w:space="0"/>
-            <w:right w:val="single" w:color="auto" w:sz="4" w:space="0"/>
-            <w:insideH w:val="single" w:color="auto" w:sz="4" w:space="0"/>
-            <w:insideV w:val="single" w:color="auto" w:sz="4" w:space="0"/>
-          </w:tblBorders>
-          <w:tblCellMar>
-            <w:top w:w="0" w:type="dxa"/>
-            <w:left w:w="108" w:type="dxa"/>
-            <w:bottom w:w="0" w:type="dxa"/>
-            <w:right w:w="108" w:type="dxa"/>
-          </w:tblCellMar>
-        </w:tblPrEx>
         <w:tc>
           <w:tcPr>
             <w:tcW w:w="421" w:type="dxa"/>
@@ -1258,6 +1292,7 @@
           </w:tcPr>
           <w:p>
             <w:pPr>
+              <w:keepNext/>
               <w:spacing w:after="0" w:line="240" w:lineRule="auto"/>
               <w:jc w:val="center"/>
               <w:rPr>
@@ -1284,6 +1319,7 @@
           </w:tcPr>
           <w:p>
             <w:pPr>
+              <w:keepNext/>
               <w:spacing w:after="0" w:line="240" w:lineRule="auto"/>
               <w:rPr>
                 <w:rFonts w:ascii="Times New Roman" w:hAnsi="Times New Roman"/>
@@ -1300,6 +1336,7 @@
           </w:tcPr>
           <w:p>
             <w:pPr>
+              <w:keepNext/>
               <w:spacing w:after="0" w:line="240" w:lineRule="auto"/>
               <w:rPr>
                 <w:rFonts w:ascii="Times New Roman" w:hAnsi="Times New Roman"/>
@@ -1316,6 +1353,7 @@
           </w:tcPr>
           <w:p>
             <w:pPr>
+              <w:keepNext/>
               <w:spacing w:after="0" w:line="240" w:lineRule="auto"/>
               <w:jc w:val="center"/>
               <w:rPr>
@@ -1333,6 +1371,7 @@
           </w:tcPr>
           <w:p>
             <w:pPr>
+              <w:keepNext/>
               <w:spacing w:after="0" w:line="240" w:lineRule="auto"/>
               <w:rPr>
                 <w:rFonts w:ascii="Times New Roman" w:hAnsi="Times New Roman"/>
@@ -1349,6 +1388,7 @@
           </w:tcPr>
           <w:p>
             <w:pPr>
+              <w:keepNext/>
               <w:spacing w:after="0" w:line="240" w:lineRule="auto"/>
               <w:rPr>
                 <w:rFonts w:ascii="Times New Roman" w:hAnsi="Times New Roman"/>
@@ -1365,6 +1405,7 @@
           </w:tcPr>
           <w:p>
             <w:pPr>
+              <w:keepNext/>
               <w:spacing w:after="0" w:line="240" w:lineRule="auto"/>
               <w:rPr>
                 <w:rFonts w:ascii="Times New Roman" w:hAnsi="Times New Roman"/>
@@ -1381,6 +1422,7 @@
           </w:tcPr>
           <w:p>
             <w:pPr>
+              <w:keepNext/>
               <w:spacing w:after="0" w:line="240" w:lineRule="auto"/>
               <w:rPr>
                 <w:rFonts w:ascii="Times New Roman" w:hAnsi="Times New Roman"/>
@@ -1391,7 +1433,6 @@
           </w:p>
         </w:tc>
       </w:tr>
-      <w:bookmarkEnd w:id="0"/>
     </w:tbl>
     <w:p>
       <w:pPr>
@@ -1405,24 +1446,21 @@
       </w:pPr>
     </w:p>
     <w:sectPr>
-      <w:headerReference r:id="rId7" w:type="first"/>
-      <w:footerReference r:id="rId10" w:type="first"/>
-      <w:headerReference r:id="rId5" w:type="default"/>
-      <w:footerReference r:id="rId8" w:type="default"/>
-      <w:headerReference r:id="rId6" w:type="even"/>
-      <w:footerReference r:id="rId9" w:type="even"/>
+      <w:footerReference w:type="first" r:id="rId9"/>
+      <w:type w:val="continuous"/>
       <w:pgSz w:w="12240" w:h="15840"/>
       <w:pgMar w:top="425" w:right="567" w:bottom="425" w:left="567" w:header="709" w:footer="709" w:gutter="0"/>
-      <w:cols w:space="720" w:num="1"/>
-      <w:docGrid w:linePitch="360" w:charSpace="0"/>
+      <w:cols w:space="720"/>
+      <w:titlePg/>
+      <w:docGrid w:linePitch="360"/>
     </w:sectPr>
   </w:body>
 </w:document>
 </file>
 
 <file path=word/endnotes.xml><?xml version="1.0" encoding="utf-8"?>
-<w:endnotes xmlns:wpc="http://schemas.microsoft.com/office/word/2010/wordprocessingCanvas" xmlns:mc="http://schemas.openxmlformats.org/markup-compatibility/2006" xmlns:o="urn:schemas-microsoft-com:office:office" xmlns:r="http://schemas.openxmlformats.org/officeDocument/2006/relationships" xmlns:m="http://schemas.openxmlformats.org/officeDocument/2006/math" xmlns:v="urn:schemas-microsoft-com:vml" xmlns:wp14="http://schemas.microsoft.com/office/word/2010/wordprocessingDrawing" xmlns:wp="http://schemas.openxmlformats.org/drawingml/2006/wordprocessingDrawing" xmlns:w="http://schemas.openxmlformats.org/wordprocessingml/2006/main" xmlns:w14="http://schemas.microsoft.com/office/word/2010/wordml" xmlns:w15="http://schemas.microsoft.com/office/word/2012/wordml" xmlns:w10="urn:schemas-microsoft-com:office:word" xmlns:wpg="http://schemas.microsoft.com/office/word/2010/wordprocessingGroup" xmlns:wpi="http://schemas.microsoft.com/office/word/2010/wordprocessingInk" xmlns:wne="http://schemas.microsoft.com/office/word/2006/wordml" xmlns:wps="http://schemas.microsoft.com/office/word/2010/wordprocessingShape" xmlns:wpsCustomData="http://www.wps.cn/officeDocument/2013/wpsCustomData" mc:Ignorable="w14 w15 wp14">
-  <w:endnote w:type="separator" w:id="0">
+<w:endnotes xmlns:wpc="http://schemas.microsoft.com/office/word/2010/wordprocessingCanvas" xmlns:cx="http://schemas.microsoft.com/office/drawing/2014/chartex" xmlns:cx1="http://schemas.microsoft.com/office/drawing/2015/9/8/chartex" xmlns:cx2="http://schemas.microsoft.com/office/drawing/2015/10/21/chartex" xmlns:cx3="http://schemas.microsoft.com/office/drawing/2016/5/9/chartex" xmlns:cx4="http://schemas.microsoft.com/office/drawing/2016/5/10/chartex" xmlns:cx5="http://schemas.microsoft.com/office/drawing/2016/5/11/chartex" xmlns:cx6="http://schemas.microsoft.com/office/drawing/2016/5/12/chartex" xmlns:cx7="http://schemas.microsoft.com/office/drawing/2016/5/13/chartex" xmlns:cx8="http://schemas.microsoft.com/office/drawing/2016/5/14/chartex" xmlns:mc="http://schemas.openxmlformats.org/markup-compatibility/2006" xmlns:aink="http://schemas.microsoft.com/office/drawing/2016/ink" xmlns:am3d="http://schemas.microsoft.com/office/drawing/2017/model3d" xmlns:o="urn:schemas-microsoft-com:office:office" xmlns:r="http://schemas.openxmlformats.org/officeDocument/2006/relationships" xmlns:m="http://schemas.openxmlformats.org/officeDocument/2006/math" xmlns:v="urn:schemas-microsoft-com:vml" xmlns:wp14="http://schemas.microsoft.com/office/word/2010/wordprocessingDrawing" xmlns:wp="http://schemas.openxmlformats.org/drawingml/2006/wordprocessingDrawing" xmlns:w10="urn:schemas-microsoft-com:office:word" xmlns:w="http://schemas.openxmlformats.org/wordprocessingml/2006/main" xmlns:w14="http://schemas.microsoft.com/office/word/2010/wordml" xmlns:w15="http://schemas.microsoft.com/office/word/2012/wordml" xmlns:w16cex="http://schemas.microsoft.com/office/word/2018/wordml/cex" xmlns:w16cid="http://schemas.microsoft.com/office/word/2016/wordml/cid" xmlns:w16="http://schemas.microsoft.com/office/word/2018/wordml" xmlns:w16sdtdh="http://schemas.microsoft.com/office/word/2020/wordml/sdtdatahash" xmlns:w16se="http://schemas.microsoft.com/office/word/2015/wordml/symex" xmlns:wpg="http://schemas.microsoft.com/office/word/2010/wordprocessingGroup" xmlns:wpi="http://schemas.microsoft.com/office/word/2010/wordprocessingInk" xmlns:wne="http://schemas.microsoft.com/office/word/2006/wordml" xmlns:wps="http://schemas.microsoft.com/office/word/2010/wordprocessingShape" mc:Ignorable="w14 w15 w16se w16cid w16 w16cex w16sdtdh wp14">
+  <w:endnote w:type="separator" w:id="-1">
     <w:p>
       <w:pPr>
         <w:spacing w:line="240" w:lineRule="auto"/>
@@ -1432,7 +1470,7 @@
       </w:r>
     </w:p>
   </w:endnote>
-  <w:endnote w:type="continuationSeparator" w:id="1">
+  <w:endnote w:type="continuationSeparator" w:id="0">
     <w:p>
       <w:pPr>
         <w:spacing w:line="240" w:lineRule="auto"/>
@@ -1446,32 +1484,26 @@
 </file>
 
 <file path=word/footer1.xml><?xml version="1.0" encoding="utf-8"?>
-<w:ftr xmlns:wpc="http://schemas.microsoft.com/office/word/2010/wordprocessingCanvas" xmlns:mc="http://schemas.openxmlformats.org/markup-compatibility/2006" xmlns:o="urn:schemas-microsoft-com:office:office" xmlns:r="http://schemas.openxmlformats.org/officeDocument/2006/relationships" xmlns:m="http://schemas.openxmlformats.org/officeDocument/2006/math" xmlns:v="urn:schemas-microsoft-com:vml" xmlns:wp14="http://schemas.microsoft.com/office/word/2010/wordprocessingDrawing" xmlns:wp="http://schemas.openxmlformats.org/drawingml/2006/wordprocessingDrawing" xmlns:w10="urn:schemas-microsoft-com:office:word" xmlns:w="http://schemas.openxmlformats.org/wordprocessingml/2006/main" xmlns:w14="http://schemas.microsoft.com/office/word/2010/wordml" xmlns:w15="http://schemas.microsoft.com/office/word/2012/wordml" xmlns:wpg="http://schemas.microsoft.com/office/word/2010/wordprocessingGroup" xmlns:wpi="http://schemas.microsoft.com/office/word/2010/wordprocessingInk" xmlns:wne="http://schemas.microsoft.com/office/word/2006/wordml" xmlns:wps="http://schemas.microsoft.com/office/word/2010/wordprocessingShape" xmlns:wpsCustomData="http://www.wps.cn/officeDocument/2013/wpsCustomData" mc:Ignorable="w14 w15 wp14">
+<w:ftr xmlns:wpc="http://schemas.microsoft.com/office/word/2010/wordprocessingCanvas" xmlns:cx="http://schemas.microsoft.com/office/drawing/2014/chartex" xmlns:cx1="http://schemas.microsoft.com/office/drawing/2015/9/8/chartex" xmlns:cx2="http://schemas.microsoft.com/office/drawing/2015/10/21/chartex" xmlns:cx3="http://schemas.microsoft.com/office/drawing/2016/5/9/chartex" xmlns:cx4="http://schemas.microsoft.com/office/drawing/2016/5/10/chartex" xmlns:cx5="http://schemas.microsoft.com/office/drawing/2016/5/11/chartex" xmlns:cx6="http://schemas.microsoft.com/office/drawing/2016/5/12/chartex" xmlns:cx7="http://schemas.microsoft.com/office/drawing/2016/5/13/chartex" xmlns:cx8="http://schemas.microsoft.com/office/drawing/2016/5/14/chartex" xmlns:mc="http://schemas.openxmlformats.org/markup-compatibility/2006" xmlns:aink="http://schemas.microsoft.com/office/drawing/2016/ink" xmlns:am3d="http://schemas.microsoft.com/office/drawing/2017/model3d" xmlns:o="urn:schemas-microsoft-com:office:office" xmlns:r="http://schemas.openxmlformats.org/officeDocument/2006/relationships" xmlns:m="http://schemas.openxmlformats.org/officeDocument/2006/math" xmlns:v="urn:schemas-microsoft-com:vml" xmlns:wp14="http://schemas.microsoft.com/office/word/2010/wordprocessingDrawing" xmlns:wp="http://schemas.openxmlformats.org/drawingml/2006/wordprocessingDrawing" xmlns:w10="urn:schemas-microsoft-com:office:word" xmlns:w="http://schemas.openxmlformats.org/wordprocessingml/2006/main" xmlns:w14="http://schemas.microsoft.com/office/word/2010/wordml" xmlns:w15="http://schemas.microsoft.com/office/word/2012/wordml" xmlns:w16cex="http://schemas.microsoft.com/office/word/2018/wordml/cex" xmlns:w16cid="http://schemas.microsoft.com/office/word/2016/wordml/cid" xmlns:w16="http://schemas.microsoft.com/office/word/2018/wordml" xmlns:w16sdtdh="http://schemas.microsoft.com/office/word/2020/wordml/sdtdatahash" xmlns:w16se="http://schemas.microsoft.com/office/word/2015/wordml/symex" xmlns:wpg="http://schemas.microsoft.com/office/word/2010/wordprocessingGroup" xmlns:wpi="http://schemas.microsoft.com/office/word/2010/wordprocessingInk" xmlns:wne="http://schemas.microsoft.com/office/word/2006/wordml" xmlns:wps="http://schemas.microsoft.com/office/word/2010/wordprocessingShape" mc:Ignorable="w14 w15 w16se w16cid w16 w16cex w16sdtdh wp14">
   <w:p>
     <w:pPr>
-      <w:pStyle w:val="5"/>
+      <w:pStyle w:val="Piedepgina"/>
     </w:pPr>
   </w:p>
   <w:tbl>
     <w:tblPr>
-      <w:tblStyle w:val="6"/>
+      <w:tblStyle w:val="Tablaconcuadrcula"/>
       <w:tblW w:w="11096" w:type="dxa"/>
-      <w:tblInd w:w="0" w:type="dxa"/>
       <w:tblBorders>
-        <w:top w:val="none" w:color="auto" w:sz="0" w:space="0"/>
-        <w:left w:val="none" w:color="auto" w:sz="0" w:space="0"/>
-        <w:bottom w:val="none" w:color="auto" w:sz="0" w:space="0"/>
-        <w:right w:val="none" w:color="auto" w:sz="0" w:space="0"/>
-        <w:insideH w:val="none" w:color="auto" w:sz="0" w:space="0"/>
-        <w:insideV w:val="none" w:color="auto" w:sz="0" w:space="0"/>
+        <w:top w:val="none" w:sz="0" w:space="0" w:color="auto"/>
+        <w:left w:val="none" w:sz="0" w:space="0" w:color="auto"/>
+        <w:bottom w:val="none" w:sz="0" w:space="0" w:color="auto"/>
+        <w:right w:val="none" w:sz="0" w:space="0" w:color="auto"/>
+        <w:insideH w:val="none" w:sz="0" w:space="0" w:color="auto"/>
+        <w:insideV w:val="none" w:sz="0" w:space="0" w:color="auto"/>
       </w:tblBorders>
       <w:tblLayout w:type="fixed"/>
-      <w:tblCellMar>
-        <w:top w:w="0" w:type="dxa"/>
-        <w:left w:w="108" w:type="dxa"/>
-        <w:bottom w:w="0" w:type="dxa"/>
-        <w:right w:w="108" w:type="dxa"/>
-      </w:tblCellMar>
+      <w:tblLook w:val="04A0" w:firstRow="1" w:lastRow="0" w:firstColumn="1" w:lastColumn="0" w:noHBand="0" w:noVBand="1"/>
     </w:tblPr>
     <w:tblGrid>
       <w:gridCol w:w="3698"/>
@@ -1479,22 +1511,6 @@
       <w:gridCol w:w="3699"/>
     </w:tblGrid>
     <w:tr>
-      <w:tblPrEx>
-        <w:tblBorders>
-          <w:top w:val="none" w:color="auto" w:sz="0" w:space="0"/>
-          <w:left w:val="none" w:color="auto" w:sz="0" w:space="0"/>
-          <w:bottom w:val="none" w:color="auto" w:sz="0" w:space="0"/>
-          <w:right w:val="none" w:color="auto" w:sz="0" w:space="0"/>
-          <w:insideH w:val="none" w:color="auto" w:sz="0" w:space="0"/>
-          <w:insideV w:val="none" w:color="auto" w:sz="0" w:space="0"/>
-        </w:tblBorders>
-        <w:tblCellMar>
-          <w:top w:w="0" w:type="dxa"/>
-          <w:left w:w="108" w:type="dxa"/>
-          <w:bottom w:w="0" w:type="dxa"/>
-          <w:right w:w="108" w:type="dxa"/>
-        </w:tblCellMar>
-      </w:tblPrEx>
       <w:tc>
         <w:tcPr>
           <w:tcW w:w="3698" w:type="dxa"/>
@@ -1584,24 +1600,8 @@
       </w:tc>
     </w:tr>
     <w:tr>
-      <w:tblPrEx>
-        <w:tblBorders>
-          <w:top w:val="none" w:color="auto" w:sz="0" w:space="0"/>
-          <w:left w:val="none" w:color="auto" w:sz="0" w:space="0"/>
-          <w:bottom w:val="none" w:color="auto" w:sz="0" w:space="0"/>
-          <w:right w:val="none" w:color="auto" w:sz="0" w:space="0"/>
-          <w:insideH w:val="none" w:color="auto" w:sz="0" w:space="0"/>
-          <w:insideV w:val="none" w:color="auto" w:sz="0" w:space="0"/>
-        </w:tblBorders>
-        <w:tblCellMar>
-          <w:top w:w="0" w:type="dxa"/>
-          <w:left w:w="108" w:type="dxa"/>
-          <w:bottom w:w="0" w:type="dxa"/>
-          <w:right w:w="108" w:type="dxa"/>
-        </w:tblCellMar>
-      </w:tblPrEx>
       <w:trPr>
-        <w:trHeight w:val="571" w:hRule="atLeast"/>
+        <w:trHeight w:val="571"/>
       </w:trPr>
       <w:tc>
         <w:tcPr>
@@ -1656,22 +1656,6 @@
       </w:tc>
     </w:tr>
     <w:tr>
-      <w:tblPrEx>
-        <w:tblBorders>
-          <w:top w:val="none" w:color="auto" w:sz="0" w:space="0"/>
-          <w:left w:val="none" w:color="auto" w:sz="0" w:space="0"/>
-          <w:bottom w:val="none" w:color="auto" w:sz="0" w:space="0"/>
-          <w:right w:val="none" w:color="auto" w:sz="0" w:space="0"/>
-          <w:insideH w:val="none" w:color="auto" w:sz="0" w:space="0"/>
-          <w:insideV w:val="none" w:color="auto" w:sz="0" w:space="0"/>
-        </w:tblBorders>
-        <w:tblCellMar>
-          <w:top w:w="0" w:type="dxa"/>
-          <w:left w:w="108" w:type="dxa"/>
-          <w:bottom w:w="0" w:type="dxa"/>
-          <w:right w:w="108" w:type="dxa"/>
-        </w:tblCellMar>
-      </w:tblPrEx>
       <w:tc>
         <w:tcPr>
           <w:tcW w:w="3698" w:type="dxa"/>
@@ -1975,65 +1959,36 @@
   </w:tbl>
   <w:p>
     <w:pPr>
-      <w:pStyle w:val="5"/>
+      <w:pStyle w:val="Piedepgina"/>
     </w:pPr>
   </w:p>
   <w:p>
     <w:pPr>
-      <w:pStyle w:val="5"/>
+      <w:pStyle w:val="Piedepgina"/>
     </w:pPr>
   </w:p>
   <w:p>
     <w:pPr>
-      <w:pStyle w:val="5"/>
+      <w:pStyle w:val="Piedepgina"/>
     </w:pPr>
   </w:p>
   <w:p>
     <w:pPr>
-      <w:pStyle w:val="5"/>
-    </w:pPr>
-  </w:p>
-  <w:p>
-    <w:pPr>
-      <w:pStyle w:val="5"/>
+      <w:pStyle w:val="Piedepgina"/>
     </w:pPr>
   </w:p>
   <w:tbl>
     <w:tblPr>
-      <w:tblStyle w:val="6"/>
+      <w:tblStyle w:val="Tablaconcuadrcula"/>
       <w:tblW w:w="0" w:type="auto"/>
       <w:tblInd w:w="-5" w:type="dxa"/>
-      <w:tblBorders>
-        <w:top w:val="single" w:color="auto" w:sz="4" w:space="0"/>
-        <w:left w:val="single" w:color="auto" w:sz="4" w:space="0"/>
-        <w:bottom w:val="single" w:color="auto" w:sz="4" w:space="0"/>
-        <w:right w:val="single" w:color="auto" w:sz="4" w:space="0"/>
-        <w:insideH w:val="single" w:color="auto" w:sz="4" w:space="0"/>
-        <w:insideV w:val="single" w:color="auto" w:sz="4" w:space="0"/>
-      </w:tblBorders>
-      <w:tblLayout w:type="autofit"/>
-      <w:tblCellMar>
-        <w:top w:w="0" w:type="dxa"/>
-        <w:left w:w="108" w:type="dxa"/>
-        <w:bottom w:w="0" w:type="dxa"/>
-        <w:right w:w="108" w:type="dxa"/>
-      </w:tblCellMar>
+      <w:tblLook w:val="04A0" w:firstRow="1" w:lastRow="0" w:firstColumn="1" w:lastColumn="0" w:noHBand="0" w:noVBand="1"/>
     </w:tblPr>
     <w:tblGrid>
       <w:gridCol w:w="5548"/>
       <w:gridCol w:w="5548"/>
     </w:tblGrid>
     <w:tr>
-      <w:tblPrEx>
-        <w:tblBorders>
-          <w:top w:val="single" w:color="auto" w:sz="4" w:space="0"/>
-          <w:left w:val="single" w:color="auto" w:sz="4" w:space="0"/>
-          <w:bottom w:val="single" w:color="auto" w:sz="4" w:space="0"/>
-          <w:right w:val="single" w:color="auto" w:sz="4" w:space="0"/>
-          <w:insideH w:val="single" w:color="auto" w:sz="4" w:space="0"/>
-          <w:insideV w:val="single" w:color="auto" w:sz="4" w:space="0"/>
-        </w:tblBorders>
-      </w:tblPrEx>
       <w:tc>
         <w:tcPr>
           <w:tcW w:w="5548" w:type="dxa"/>
@@ -2078,22 +2033,6 @@
       </w:tc>
     </w:tr>
     <w:tr>
-      <w:tblPrEx>
-        <w:tblBorders>
-          <w:top w:val="single" w:color="auto" w:sz="4" w:space="0"/>
-          <w:left w:val="single" w:color="auto" w:sz="4" w:space="0"/>
-          <w:bottom w:val="single" w:color="auto" w:sz="4" w:space="0"/>
-          <w:right w:val="single" w:color="auto" w:sz="4" w:space="0"/>
-          <w:insideH w:val="single" w:color="auto" w:sz="4" w:space="0"/>
-          <w:insideV w:val="single" w:color="auto" w:sz="4" w:space="0"/>
-        </w:tblBorders>
-        <w:tblCellMar>
-          <w:top w:w="0" w:type="dxa"/>
-          <w:left w:w="108" w:type="dxa"/>
-          <w:bottom w:w="0" w:type="dxa"/>
-          <w:right w:w="108" w:type="dxa"/>
-        </w:tblCellMar>
-      </w:tblPrEx>
       <w:tc>
         <w:tcPr>
           <w:tcW w:w="5548" w:type="dxa"/>
@@ -2153,22 +2092,6 @@
       </w:tc>
     </w:tr>
     <w:tr>
-      <w:tblPrEx>
-        <w:tblBorders>
-          <w:top w:val="single" w:color="auto" w:sz="4" w:space="0"/>
-          <w:left w:val="single" w:color="auto" w:sz="4" w:space="0"/>
-          <w:bottom w:val="single" w:color="auto" w:sz="4" w:space="0"/>
-          <w:right w:val="single" w:color="auto" w:sz="4" w:space="0"/>
-          <w:insideH w:val="single" w:color="auto" w:sz="4" w:space="0"/>
-          <w:insideV w:val="single" w:color="auto" w:sz="4" w:space="0"/>
-        </w:tblBorders>
-        <w:tblCellMar>
-          <w:top w:w="0" w:type="dxa"/>
-          <w:left w:w="108" w:type="dxa"/>
-          <w:bottom w:w="0" w:type="dxa"/>
-          <w:right w:w="108" w:type="dxa"/>
-        </w:tblCellMar>
-      </w:tblPrEx>
       <w:tc>
         <w:tcPr>
           <w:tcW w:w="5548" w:type="dxa"/>
@@ -2226,22 +2149,6 @@
       </w:tc>
     </w:tr>
     <w:tr>
-      <w:tblPrEx>
-        <w:tblBorders>
-          <w:top w:val="single" w:color="auto" w:sz="4" w:space="0"/>
-          <w:left w:val="single" w:color="auto" w:sz="4" w:space="0"/>
-          <w:bottom w:val="single" w:color="auto" w:sz="4" w:space="0"/>
-          <w:right w:val="single" w:color="auto" w:sz="4" w:space="0"/>
-          <w:insideH w:val="single" w:color="auto" w:sz="4" w:space="0"/>
-          <w:insideV w:val="single" w:color="auto" w:sz="4" w:space="0"/>
-        </w:tblBorders>
-        <w:tblCellMar>
-          <w:top w:w="0" w:type="dxa"/>
-          <w:left w:w="108" w:type="dxa"/>
-          <w:bottom w:w="0" w:type="dxa"/>
-          <w:right w:w="108" w:type="dxa"/>
-        </w:tblCellMar>
-      </w:tblPrEx>
       <w:tc>
         <w:tcPr>
           <w:tcW w:w="5548" w:type="dxa"/>
@@ -2299,22 +2206,6 @@
       </w:tc>
     </w:tr>
     <w:tr>
-      <w:tblPrEx>
-        <w:tblBorders>
-          <w:top w:val="single" w:color="auto" w:sz="4" w:space="0"/>
-          <w:left w:val="single" w:color="auto" w:sz="4" w:space="0"/>
-          <w:bottom w:val="single" w:color="auto" w:sz="4" w:space="0"/>
-          <w:right w:val="single" w:color="auto" w:sz="4" w:space="0"/>
-          <w:insideH w:val="single" w:color="auto" w:sz="4" w:space="0"/>
-          <w:insideV w:val="single" w:color="auto" w:sz="4" w:space="0"/>
-        </w:tblBorders>
-        <w:tblCellMar>
-          <w:top w:w="0" w:type="dxa"/>
-          <w:left w:w="108" w:type="dxa"/>
-          <w:bottom w:w="0" w:type="dxa"/>
-          <w:right w:w="108" w:type="dxa"/>
-        </w:tblCellMar>
-      </w:tblPrEx>
       <w:tc>
         <w:tcPr>
           <w:tcW w:w="5548" w:type="dxa"/>
@@ -2372,22 +2263,6 @@
       </w:tc>
     </w:tr>
     <w:tr>
-      <w:tblPrEx>
-        <w:tblBorders>
-          <w:top w:val="single" w:color="auto" w:sz="4" w:space="0"/>
-          <w:left w:val="single" w:color="auto" w:sz="4" w:space="0"/>
-          <w:bottom w:val="single" w:color="auto" w:sz="4" w:space="0"/>
-          <w:right w:val="single" w:color="auto" w:sz="4" w:space="0"/>
-          <w:insideH w:val="single" w:color="auto" w:sz="4" w:space="0"/>
-          <w:insideV w:val="single" w:color="auto" w:sz="4" w:space="0"/>
-        </w:tblBorders>
-        <w:tblCellMar>
-          <w:top w:w="0" w:type="dxa"/>
-          <w:left w:w="108" w:type="dxa"/>
-          <w:bottom w:w="0" w:type="dxa"/>
-          <w:right w:w="108" w:type="dxa"/>
-        </w:tblCellMar>
-      </w:tblPrEx>
       <w:tc>
         <w:tcPr>
           <w:tcW w:w="5548" w:type="dxa"/>
@@ -2447,48 +2322,28 @@
   </w:tbl>
   <w:p>
     <w:pPr>
-      <w:pStyle w:val="5"/>
-    </w:pPr>
-  </w:p>
-</w:ftr>
-</file>
-
-<file path=word/footer2.xml><?xml version="1.0" encoding="utf-8"?>
-<w:ftr xmlns:wpc="http://schemas.microsoft.com/office/word/2010/wordprocessingCanvas" xmlns:mc="http://schemas.openxmlformats.org/markup-compatibility/2006" xmlns:o="urn:schemas-microsoft-com:office:office" xmlns:r="http://schemas.openxmlformats.org/officeDocument/2006/relationships" xmlns:m="http://schemas.openxmlformats.org/officeDocument/2006/math" xmlns:v="urn:schemas-microsoft-com:vml" xmlns:wp14="http://schemas.microsoft.com/office/word/2010/wordprocessingDrawing" xmlns:wp="http://schemas.openxmlformats.org/drawingml/2006/wordprocessingDrawing" xmlns:w10="urn:schemas-microsoft-com:office:word" xmlns:w="http://schemas.openxmlformats.org/wordprocessingml/2006/main" xmlns:w14="http://schemas.microsoft.com/office/word/2010/wordml" xmlns:w15="http://schemas.microsoft.com/office/word/2012/wordml" xmlns:wpg="http://schemas.microsoft.com/office/word/2010/wordprocessingGroup" xmlns:wpi="http://schemas.microsoft.com/office/word/2010/wordprocessingInk" xmlns:wne="http://schemas.microsoft.com/office/word/2006/wordml" xmlns:wps="http://schemas.microsoft.com/office/word/2010/wordprocessingShape" xmlns:wpsCustomData="http://www.wps.cn/officeDocument/2013/wpsCustomData" mc:Ignorable="w14 w15 wp14">
-  <w:p>
-    <w:pPr>
-      <w:pStyle w:val="5"/>
-    </w:pPr>
-  </w:p>
-</w:ftr>
-</file>
-
-<file path=word/footer3.xml><?xml version="1.0" encoding="utf-8"?>
-<w:ftr xmlns:wpc="http://schemas.microsoft.com/office/word/2010/wordprocessingCanvas" xmlns:mc="http://schemas.openxmlformats.org/markup-compatibility/2006" xmlns:o="urn:schemas-microsoft-com:office:office" xmlns:r="http://schemas.openxmlformats.org/officeDocument/2006/relationships" xmlns:m="http://schemas.openxmlformats.org/officeDocument/2006/math" xmlns:v="urn:schemas-microsoft-com:vml" xmlns:wp14="http://schemas.microsoft.com/office/word/2010/wordprocessingDrawing" xmlns:wp="http://schemas.openxmlformats.org/drawingml/2006/wordprocessingDrawing" xmlns:w10="urn:schemas-microsoft-com:office:word" xmlns:w="http://schemas.openxmlformats.org/wordprocessingml/2006/main" xmlns:w14="http://schemas.microsoft.com/office/word/2010/wordml" xmlns:w15="http://schemas.microsoft.com/office/word/2012/wordml" xmlns:wpg="http://schemas.microsoft.com/office/word/2010/wordprocessingGroup" xmlns:wpi="http://schemas.microsoft.com/office/word/2010/wordprocessingInk" xmlns:wne="http://schemas.microsoft.com/office/word/2006/wordml" xmlns:wps="http://schemas.microsoft.com/office/word/2010/wordprocessingShape" xmlns:wpsCustomData="http://www.wps.cn/officeDocument/2013/wpsCustomData" mc:Ignorable="w14 w15 wp14">
-  <w:p>
-    <w:pPr>
-      <w:pStyle w:val="5"/>
+      <w:pStyle w:val="Piedepgina"/>
     </w:pPr>
   </w:p>
 </w:ftr>
 </file>
 
 <file path=word/footnotes.xml><?xml version="1.0" encoding="utf-8"?>
-<w:footnotes xmlns:wpc="http://schemas.microsoft.com/office/word/2010/wordprocessingCanvas" xmlns:mc="http://schemas.openxmlformats.org/markup-compatibility/2006" xmlns:o="urn:schemas-microsoft-com:office:office" xmlns:r="http://schemas.openxmlformats.org/officeDocument/2006/relationships" xmlns:m="http://schemas.openxmlformats.org/officeDocument/2006/math" xmlns:v="urn:schemas-microsoft-com:vml" xmlns:wp14="http://schemas.microsoft.com/office/word/2010/wordprocessingDrawing" xmlns:wp="http://schemas.openxmlformats.org/drawingml/2006/wordprocessingDrawing" xmlns:w="http://schemas.openxmlformats.org/wordprocessingml/2006/main" xmlns:w14="http://schemas.microsoft.com/office/word/2010/wordml" xmlns:w15="http://schemas.microsoft.com/office/word/2012/wordml" xmlns:w10="urn:schemas-microsoft-com:office:word" xmlns:wpg="http://schemas.microsoft.com/office/word/2010/wordprocessingGroup" xmlns:wpi="http://schemas.microsoft.com/office/word/2010/wordprocessingInk" xmlns:wne="http://schemas.microsoft.com/office/word/2006/wordml" xmlns:wps="http://schemas.microsoft.com/office/word/2010/wordprocessingShape" xmlns:wpsCustomData="http://www.wps.cn/officeDocument/2013/wpsCustomData" mc:Ignorable="w14 w15 wp14">
-  <w:footnote w:type="separator" w:id="0">
+<w:footnotes xmlns:wpc="http://schemas.microsoft.com/office/word/2010/wordprocessingCanvas" xmlns:cx="http://schemas.microsoft.com/office/drawing/2014/chartex" xmlns:cx1="http://schemas.microsoft.com/office/drawing/2015/9/8/chartex" xmlns:cx2="http://schemas.microsoft.com/office/drawing/2015/10/21/chartex" xmlns:cx3="http://schemas.microsoft.com/office/drawing/2016/5/9/chartex" xmlns:cx4="http://schemas.microsoft.com/office/drawing/2016/5/10/chartex" xmlns:cx5="http://schemas.microsoft.com/office/drawing/2016/5/11/chartex" xmlns:cx6="http://schemas.microsoft.com/office/drawing/2016/5/12/chartex" xmlns:cx7="http://schemas.microsoft.com/office/drawing/2016/5/13/chartex" xmlns:cx8="http://schemas.microsoft.com/office/drawing/2016/5/14/chartex" xmlns:mc="http://schemas.openxmlformats.org/markup-compatibility/2006" xmlns:aink="http://schemas.microsoft.com/office/drawing/2016/ink" xmlns:am3d="http://schemas.microsoft.com/office/drawing/2017/model3d" xmlns:o="urn:schemas-microsoft-com:office:office" xmlns:r="http://schemas.openxmlformats.org/officeDocument/2006/relationships" xmlns:m="http://schemas.openxmlformats.org/officeDocument/2006/math" xmlns:v="urn:schemas-microsoft-com:vml" xmlns:wp14="http://schemas.microsoft.com/office/word/2010/wordprocessingDrawing" xmlns:wp="http://schemas.openxmlformats.org/drawingml/2006/wordprocessingDrawing" xmlns:w10="urn:schemas-microsoft-com:office:word" xmlns:w="http://schemas.openxmlformats.org/wordprocessingml/2006/main" xmlns:w14="http://schemas.microsoft.com/office/word/2010/wordml" xmlns:w15="http://schemas.microsoft.com/office/word/2012/wordml" xmlns:w16cex="http://schemas.microsoft.com/office/word/2018/wordml/cex" xmlns:w16cid="http://schemas.microsoft.com/office/word/2016/wordml/cid" xmlns:w16="http://schemas.microsoft.com/office/word/2018/wordml" xmlns:w16sdtdh="http://schemas.microsoft.com/office/word/2020/wordml/sdtdatahash" xmlns:w16se="http://schemas.microsoft.com/office/word/2015/wordml/symex" xmlns:wpg="http://schemas.microsoft.com/office/word/2010/wordprocessingGroup" xmlns:wpi="http://schemas.microsoft.com/office/word/2010/wordprocessingInk" xmlns:wne="http://schemas.microsoft.com/office/word/2006/wordml" xmlns:wps="http://schemas.microsoft.com/office/word/2010/wordprocessingShape" mc:Ignorable="w14 w15 w16se w16cid w16 w16cex w16sdtdh wp14">
+  <w:footnote w:type="separator" w:id="-1">
     <w:p>
       <w:pPr>
-        <w:spacing w:before="0" w:after="0" w:line="276" w:lineRule="auto"/>
+        <w:spacing w:after="0"/>
       </w:pPr>
       <w:r>
         <w:separator/>
       </w:r>
     </w:p>
   </w:footnote>
-  <w:footnote w:type="continuationSeparator" w:id="1">
+  <w:footnote w:type="continuationSeparator" w:id="0">
     <w:p>
       <w:pPr>
-        <w:spacing w:before="0" w:after="0" w:line="276" w:lineRule="auto"/>
+        <w:spacing w:after="0"/>
       </w:pPr>
       <w:r>
         <w:continuationSeparator/>
@@ -2498,43 +2353,13 @@
 </w:footnotes>
 </file>
 
-<file path=word/header1.xml><?xml version="1.0" encoding="utf-8"?>
-<w:hdr xmlns:wpc="http://schemas.microsoft.com/office/word/2010/wordprocessingCanvas" xmlns:mc="http://schemas.openxmlformats.org/markup-compatibility/2006" xmlns:o="urn:schemas-microsoft-com:office:office" xmlns:r="http://schemas.openxmlformats.org/officeDocument/2006/relationships" xmlns:m="http://schemas.openxmlformats.org/officeDocument/2006/math" xmlns:v="urn:schemas-microsoft-com:vml" xmlns:wp14="http://schemas.microsoft.com/office/word/2010/wordprocessingDrawing" xmlns:wp="http://schemas.openxmlformats.org/drawingml/2006/wordprocessingDrawing" xmlns:w10="urn:schemas-microsoft-com:office:word" xmlns:w="http://schemas.openxmlformats.org/wordprocessingml/2006/main" xmlns:w14="http://schemas.microsoft.com/office/word/2010/wordml" xmlns:w15="http://schemas.microsoft.com/office/word/2012/wordml" xmlns:wpg="http://schemas.microsoft.com/office/word/2010/wordprocessingGroup" xmlns:wpi="http://schemas.microsoft.com/office/word/2010/wordprocessingInk" xmlns:wne="http://schemas.microsoft.com/office/word/2006/wordml" xmlns:wps="http://schemas.microsoft.com/office/word/2010/wordprocessingShape" xmlns:wpsCustomData="http://www.wps.cn/officeDocument/2013/wpsCustomData" mc:Ignorable="w14 w15 wp14">
-  <w:p>
-    <w:pPr>
-      <w:pStyle w:val="4"/>
-    </w:pPr>
-  </w:p>
-</w:hdr>
-</file>
-
-<file path=word/header2.xml><?xml version="1.0" encoding="utf-8"?>
-<w:hdr xmlns:wpc="http://schemas.microsoft.com/office/word/2010/wordprocessingCanvas" xmlns:mc="http://schemas.openxmlformats.org/markup-compatibility/2006" xmlns:o="urn:schemas-microsoft-com:office:office" xmlns:r="http://schemas.openxmlformats.org/officeDocument/2006/relationships" xmlns:m="http://schemas.openxmlformats.org/officeDocument/2006/math" xmlns:v="urn:schemas-microsoft-com:vml" xmlns:wp14="http://schemas.microsoft.com/office/word/2010/wordprocessingDrawing" xmlns:wp="http://schemas.openxmlformats.org/drawingml/2006/wordprocessingDrawing" xmlns:w10="urn:schemas-microsoft-com:office:word" xmlns:w="http://schemas.openxmlformats.org/wordprocessingml/2006/main" xmlns:w14="http://schemas.microsoft.com/office/word/2010/wordml" xmlns:w15="http://schemas.microsoft.com/office/word/2012/wordml" xmlns:wpg="http://schemas.microsoft.com/office/word/2010/wordprocessingGroup" xmlns:wpi="http://schemas.microsoft.com/office/word/2010/wordprocessingInk" xmlns:wne="http://schemas.microsoft.com/office/word/2006/wordml" xmlns:wps="http://schemas.microsoft.com/office/word/2010/wordprocessingShape" xmlns:wpsCustomData="http://www.wps.cn/officeDocument/2013/wpsCustomData" mc:Ignorable="w14 w15 wp14">
-  <w:p>
-    <w:pPr>
-      <w:pStyle w:val="4"/>
-    </w:pPr>
-  </w:p>
-</w:hdr>
-</file>
-
-<file path=word/header3.xml><?xml version="1.0" encoding="utf-8"?>
-<w:hdr xmlns:wpc="http://schemas.microsoft.com/office/word/2010/wordprocessingCanvas" xmlns:mc="http://schemas.openxmlformats.org/markup-compatibility/2006" xmlns:o="urn:schemas-microsoft-com:office:office" xmlns:r="http://schemas.openxmlformats.org/officeDocument/2006/relationships" xmlns:m="http://schemas.openxmlformats.org/officeDocument/2006/math" xmlns:v="urn:schemas-microsoft-com:vml" xmlns:wp14="http://schemas.microsoft.com/office/word/2010/wordprocessingDrawing" xmlns:wp="http://schemas.openxmlformats.org/drawingml/2006/wordprocessingDrawing" xmlns:w10="urn:schemas-microsoft-com:office:word" xmlns:w="http://schemas.openxmlformats.org/wordprocessingml/2006/main" xmlns:w14="http://schemas.microsoft.com/office/word/2010/wordml" xmlns:w15="http://schemas.microsoft.com/office/word/2012/wordml" xmlns:wpg="http://schemas.microsoft.com/office/word/2010/wordprocessingGroup" xmlns:wpi="http://schemas.microsoft.com/office/word/2010/wordprocessingInk" xmlns:wne="http://schemas.microsoft.com/office/word/2006/wordml" xmlns:wps="http://schemas.microsoft.com/office/word/2010/wordprocessingShape" xmlns:wpsCustomData="http://www.wps.cn/officeDocument/2013/wpsCustomData" mc:Ignorable="w14 w15 wp14">
-  <w:p>
-    <w:pPr>
-      <w:pStyle w:val="4"/>
-    </w:pPr>
-  </w:p>
-</w:hdr>
-</file>
-
 <file path=word/numbering.xml><?xml version="1.0" encoding="utf-8"?>
-<w:numbering xmlns:wpc="http://schemas.microsoft.com/office/word/2010/wordprocessingCanvas" xmlns:mc="http://schemas.openxmlformats.org/markup-compatibility/2006" xmlns:o="urn:schemas-microsoft-com:office:office" xmlns:r="http://schemas.openxmlformats.org/officeDocument/2006/relationships" xmlns:m="http://schemas.openxmlformats.org/officeDocument/2006/math" xmlns:v="urn:schemas-microsoft-com:vml" xmlns:wp14="http://schemas.microsoft.com/office/word/2010/wordprocessingDrawing" xmlns:wp="http://schemas.openxmlformats.org/drawingml/2006/wordprocessingDrawing" xmlns:w10="urn:schemas-microsoft-com:office:word" xmlns:w="http://schemas.openxmlformats.org/wordprocessingml/2006/main" xmlns:w14="http://schemas.microsoft.com/office/word/2010/wordml" xmlns:wpg="http://schemas.microsoft.com/office/word/2010/wordprocessingGroup" xmlns:wpi="http://schemas.microsoft.com/office/word/2010/wordprocessingInk" xmlns:wne="http://schemas.microsoft.com/office/word/2006/wordml" xmlns:wps="http://schemas.microsoft.com/office/word/2010/wordprocessingShape" xmlns:wpsCustomData="http://www.wps.cn/officeDocument/2013/wpsCustomData" mc:Ignorable="w14 wp14">
-  <w:abstractNum w:abstractNumId="0">
+<w:numbering xmlns:wpc="http://schemas.microsoft.com/office/word/2010/wordprocessingCanvas" xmlns:cx="http://schemas.microsoft.com/office/drawing/2014/chartex" xmlns:cx1="http://schemas.microsoft.com/office/drawing/2015/9/8/chartex" xmlns:cx2="http://schemas.microsoft.com/office/drawing/2015/10/21/chartex" xmlns:cx3="http://schemas.microsoft.com/office/drawing/2016/5/9/chartex" xmlns:cx4="http://schemas.microsoft.com/office/drawing/2016/5/10/chartex" xmlns:cx5="http://schemas.microsoft.com/office/drawing/2016/5/11/chartex" xmlns:cx6="http://schemas.microsoft.com/office/drawing/2016/5/12/chartex" xmlns:cx7="http://schemas.microsoft.com/office/drawing/2016/5/13/chartex" xmlns:cx8="http://schemas.microsoft.com/office/drawing/2016/5/14/chartex" xmlns:mc="http://schemas.openxmlformats.org/markup-compatibility/2006" xmlns:aink="http://schemas.microsoft.com/office/drawing/2016/ink" xmlns:am3d="http://schemas.microsoft.com/office/drawing/2017/model3d" xmlns:o="urn:schemas-microsoft-com:office:office" xmlns:r="http://schemas.openxmlformats.org/officeDocument/2006/relationships" xmlns:m="http://schemas.openxmlformats.org/officeDocument/2006/math" xmlns:v="urn:schemas-microsoft-com:vml" xmlns:wp14="http://schemas.microsoft.com/office/word/2010/wordprocessingDrawing" xmlns:wp="http://schemas.openxmlformats.org/drawingml/2006/wordprocessingDrawing" xmlns:w10="urn:schemas-microsoft-com:office:word" xmlns:w="http://schemas.openxmlformats.org/wordprocessingml/2006/main" xmlns:w14="http://schemas.microsoft.com/office/word/2010/wordml" xmlns:w15="http://schemas.microsoft.com/office/word/2012/wordml" xmlns:w16cex="http://schemas.microsoft.com/office/word/2018/wordml/cex" xmlns:w16cid="http://schemas.microsoft.com/office/word/2016/wordml/cid" xmlns:w16="http://schemas.microsoft.com/office/word/2018/wordml" xmlns:w16sdtdh="http://schemas.microsoft.com/office/word/2020/wordml/sdtdatahash" xmlns:w16se="http://schemas.microsoft.com/office/word/2015/wordml/symex" xmlns:wpg="http://schemas.microsoft.com/office/word/2010/wordprocessingGroup" xmlns:wpi="http://schemas.microsoft.com/office/word/2010/wordprocessingInk" xmlns:wne="http://schemas.microsoft.com/office/word/2006/wordml" xmlns:wps="http://schemas.microsoft.com/office/word/2010/wordprocessingShape" mc:Ignorable="w14 w15 w16se w16cid w16 w16cex w16sdtdh wp14">
+  <w:abstractNum w:abstractNumId="0" w15:restartNumberingAfterBreak="0">
     <w:nsid w:val="99809329"/>
     <w:multiLevelType w:val="singleLevel"/>
     <w:tmpl w:val="99809329"/>
-    <w:lvl w:ilvl="0" w:tentative="0">
+    <w:lvl w:ilvl="0">
       <w:start w:val="1"/>
       <w:numFmt w:val="decimal"/>
       <w:lvlText w:val="%1"/>
@@ -2543,7 +2368,7 @@
         <w:tabs>
           <w:tab w:val="left" w:pos="425"/>
         </w:tabs>
-        <w:ind w:left="425" w:leftChars="0" w:hanging="425" w:firstLineChars="0"/>
+        <w:ind w:left="425" w:hanging="425"/>
       </w:pPr>
       <w:rPr>
         <w:rFonts w:hint="default"/>
@@ -2557,195 +2382,416 @@
 </file>
 
 <file path=word/styles.xml><?xml version="1.0" encoding="utf-8"?>
-<w:styles xmlns:mc="http://schemas.openxmlformats.org/markup-compatibility/2006" xmlns:o="urn:schemas-microsoft-com:office:office" xmlns:r="http://schemas.openxmlformats.org/officeDocument/2006/relationships" xmlns:m="http://schemas.openxmlformats.org/officeDocument/2006/math" xmlns:v="urn:schemas-microsoft-com:vml" xmlns:w="http://schemas.openxmlformats.org/wordprocessingml/2006/main" xmlns:w14="http://schemas.microsoft.com/office/word/2010/wordml" xmlns:w10="urn:schemas-microsoft-com:office:word" xmlns:sl="http://schemas.openxmlformats.org/schemaLibrary/2006/main" xmlns:wpsCustomData="http://www.wps.cn/officeDocument/2013/wpsCustomData" mc:Ignorable="w14">
+<w:styles xmlns:mc="http://schemas.openxmlformats.org/markup-compatibility/2006" xmlns:r="http://schemas.openxmlformats.org/officeDocument/2006/relationships" xmlns:w="http://schemas.openxmlformats.org/wordprocessingml/2006/main" xmlns:w14="http://schemas.microsoft.com/office/word/2010/wordml" xmlns:w15="http://schemas.microsoft.com/office/word/2012/wordml" xmlns:w16cex="http://schemas.microsoft.com/office/word/2018/wordml/cex" xmlns:w16cid="http://schemas.microsoft.com/office/word/2016/wordml/cid" xmlns:w16="http://schemas.microsoft.com/office/word/2018/wordml" xmlns:w16sdtdh="http://schemas.microsoft.com/office/word/2020/wordml/sdtdatahash" xmlns:w16se="http://schemas.microsoft.com/office/word/2015/wordml/symex" mc:Ignorable="w14 w15 w16se w16cid w16 w16cex w16sdtdh">
   <w:docDefaults>
     <w:rPrDefault>
       <w:rPr>
-        <w:rFonts w:asciiTheme="minorHAnsi" w:hAnsiTheme="minorHAnsi" w:eastAsiaTheme="minorHAnsi" w:cstheme="minorBidi"/>
+        <w:rFonts w:asciiTheme="minorHAnsi" w:eastAsiaTheme="minorHAnsi" w:hAnsiTheme="minorHAnsi" w:cstheme="minorBidi"/>
+        <w:lang w:val="en-US" w:eastAsia="en-US" w:bidi="ar-SA"/>
       </w:rPr>
     </w:rPrDefault>
     <w:pPrDefault/>
   </w:docDefaults>
-  <w:latentStyles w:count="260" w:defQFormat="0" w:defUnhideWhenUsed="1" w:defSemiHidden="1" w:defUIPriority="99" w:defLockedState="0">
-    <w:lsdException w:qFormat="1" w:unhideWhenUsed="0" w:uiPriority="0" w:semiHidden="0" w:name="Normal"/>
-    <w:lsdException w:qFormat="1" w:unhideWhenUsed="0" w:uiPriority="9" w:semiHidden="0" w:name="heading 1"/>
-    <w:lsdException w:qFormat="1" w:uiPriority="9" w:name="heading 2"/>
-    <w:lsdException w:qFormat="1" w:uiPriority="9" w:name="heading 3"/>
-    <w:lsdException w:qFormat="1" w:uiPriority="9" w:name="heading 4"/>
-    <w:lsdException w:qFormat="1" w:uiPriority="9" w:name="heading 5"/>
-    <w:lsdException w:qFormat="1" w:uiPriority="9" w:name="heading 6"/>
-    <w:lsdException w:qFormat="1" w:uiPriority="9" w:name="heading 7"/>
-    <w:lsdException w:qFormat="1" w:uiPriority="9" w:name="heading 8"/>
-    <w:lsdException w:qFormat="1" w:uiPriority="9" w:name="heading 9"/>
-    <w:lsdException w:uiPriority="99" w:name="index 1"/>
-    <w:lsdException w:uiPriority="99" w:name="index 2"/>
-    <w:lsdException w:uiPriority="99" w:name="index 3"/>
-    <w:lsdException w:uiPriority="99" w:name="index 4"/>
-    <w:lsdException w:uiPriority="99" w:name="index 5"/>
-    <w:lsdException w:uiPriority="99" w:name="index 6"/>
-    <w:lsdException w:uiPriority="99" w:name="index 7"/>
-    <w:lsdException w:uiPriority="99" w:name="index 8"/>
-    <w:lsdException w:uiPriority="99" w:name="index 9"/>
-    <w:lsdException w:uiPriority="39" w:name="toc 1"/>
-    <w:lsdException w:uiPriority="39" w:name="toc 2"/>
-    <w:lsdException w:uiPriority="39" w:name="toc 3"/>
-    <w:lsdException w:uiPriority="39" w:name="toc 4"/>
-    <w:lsdException w:uiPriority="39" w:name="toc 5"/>
-    <w:lsdException w:uiPriority="39" w:name="toc 6"/>
-    <w:lsdException w:uiPriority="39" w:name="toc 7"/>
-    <w:lsdException w:uiPriority="39" w:name="toc 8"/>
-    <w:lsdException w:uiPriority="39" w:name="toc 9"/>
-    <w:lsdException w:uiPriority="99" w:name="Normal Indent"/>
-    <w:lsdException w:uiPriority="99" w:name="footnote text"/>
-    <w:lsdException w:uiPriority="99" w:name="annotation text"/>
-    <w:lsdException w:qFormat="1" w:uiPriority="99" w:semiHidden="0" w:name="header"/>
-    <w:lsdException w:uiPriority="99" w:semiHidden="0" w:name="footer"/>
-    <w:lsdException w:uiPriority="99" w:name="index heading"/>
-    <w:lsdException w:qFormat="1" w:uiPriority="35" w:name="caption"/>
-    <w:lsdException w:uiPriority="99" w:name="table of figures"/>
-    <w:lsdException w:uiPriority="99" w:name="envelope address"/>
-    <w:lsdException w:uiPriority="99" w:name="envelope return"/>
-    <w:lsdException w:uiPriority="99" w:name="footnote reference"/>
-    <w:lsdException w:uiPriority="99" w:name="annotation reference"/>
-    <w:lsdException w:uiPriority="99" w:name="line number"/>
-    <w:lsdException w:uiPriority="99" w:name="page number"/>
-    <w:lsdException w:uiPriority="99" w:name="endnote reference"/>
-    <w:lsdException w:uiPriority="99" w:name="endnote text"/>
-    <w:lsdException w:uiPriority="99" w:name="table of authorities"/>
-    <w:lsdException w:uiPriority="99" w:name="macro"/>
-    <w:lsdException w:uiPriority="99" w:name="toa heading"/>
-    <w:lsdException w:uiPriority="99" w:name="List"/>
-    <w:lsdException w:uiPriority="99" w:name="List Bullet"/>
-    <w:lsdException w:uiPriority="99" w:name="List Number"/>
-    <w:lsdException w:uiPriority="99" w:name="List 2"/>
-    <w:lsdException w:uiPriority="99" w:name="List 3"/>
-    <w:lsdException w:uiPriority="99" w:name="List 4"/>
-    <w:lsdException w:uiPriority="99" w:name="List 5"/>
-    <w:lsdException w:uiPriority="99" w:name="List Bullet 2"/>
-    <w:lsdException w:uiPriority="99" w:name="List Bullet 3"/>
-    <w:lsdException w:uiPriority="99" w:name="List Bullet 4"/>
-    <w:lsdException w:uiPriority="99" w:name="List Bullet 5"/>
-    <w:lsdException w:uiPriority="99" w:name="List Number 2"/>
-    <w:lsdException w:uiPriority="99" w:name="List Number 3"/>
-    <w:lsdException w:uiPriority="99" w:name="List Number 4"/>
-    <w:lsdException w:uiPriority="99" w:name="List Number 5"/>
-    <w:lsdException w:qFormat="1" w:unhideWhenUsed="0" w:uiPriority="10" w:semiHidden="0" w:name="Title"/>
-    <w:lsdException w:uiPriority="99" w:name="Closing"/>
-    <w:lsdException w:uiPriority="99" w:name="Signature"/>
-    <w:lsdException w:qFormat="1" w:uiPriority="1" w:name="Default Paragraph Font"/>
-    <w:lsdException w:uiPriority="99" w:name="Body Text"/>
-    <w:lsdException w:uiPriority="99" w:name="Body Text Indent"/>
-    <w:lsdException w:uiPriority="99" w:name="List Continue"/>
-    <w:lsdException w:uiPriority="99" w:name="List Continue 2"/>
-    <w:lsdException w:uiPriority="99" w:name="List Continue 3"/>
-    <w:lsdException w:uiPriority="99" w:name="List Continue 4"/>
-    <w:lsdException w:uiPriority="99" w:name="List Continue 5"/>
-    <w:lsdException w:uiPriority="99" w:name="Message Header"/>
-    <w:lsdException w:qFormat="1" w:unhideWhenUsed="0" w:uiPriority="11" w:semiHidden="0" w:name="Subtitle"/>
-    <w:lsdException w:uiPriority="99" w:name="Salutation"/>
-    <w:lsdException w:uiPriority="99" w:name="Date"/>
-    <w:lsdException w:uiPriority="99" w:name="Body Text First Indent"/>
-    <w:lsdException w:uiPriority="99" w:name="Body Text First Indent 2"/>
-    <w:lsdException w:uiPriority="99" w:name="Note Heading"/>
-    <w:lsdException w:uiPriority="99" w:name="Body Text 2"/>
-    <w:lsdException w:uiPriority="99" w:name="Body Text 3"/>
-    <w:lsdException w:uiPriority="99" w:name="Body Text Indent 2"/>
-    <w:lsdException w:uiPriority="99" w:name="Body Text Indent 3"/>
-    <w:lsdException w:uiPriority="99" w:name="Block Text"/>
-    <w:lsdException w:uiPriority="99" w:name="Hyperlink"/>
-    <w:lsdException w:uiPriority="99" w:name="FollowedHyperlink"/>
-    <w:lsdException w:qFormat="1" w:unhideWhenUsed="0" w:uiPriority="22" w:semiHidden="0" w:name="Strong"/>
-    <w:lsdException w:qFormat="1" w:unhideWhenUsed="0" w:uiPriority="20" w:semiHidden="0" w:name="Emphasis"/>
-    <w:lsdException w:uiPriority="99" w:name="Document Map"/>
-    <w:lsdException w:uiPriority="99" w:name="Plain Text"/>
-    <w:lsdException w:uiPriority="99" w:name="E-mail Signature"/>
-    <w:lsdException w:uiPriority="99" w:name="Normal (Web)"/>
-    <w:lsdException w:uiPriority="99" w:name="HTML Acronym"/>
-    <w:lsdException w:uiPriority="99" w:name="HTML Address"/>
-    <w:lsdException w:uiPriority="99" w:name="HTML Cite"/>
-    <w:lsdException w:uiPriority="99" w:name="HTML Code"/>
-    <w:lsdException w:uiPriority="99" w:name="HTML Definition"/>
-    <w:lsdException w:uiPriority="99" w:name="HTML Keyboard"/>
-    <w:lsdException w:uiPriority="99" w:name="HTML Preformatted"/>
-    <w:lsdException w:uiPriority="99" w:name="HTML Sample"/>
-    <w:lsdException w:uiPriority="99" w:name="HTML Typewriter"/>
-    <w:lsdException w:uiPriority="99" w:name="HTML Variable"/>
-    <w:lsdException w:qFormat="1" w:uiPriority="99" w:name="Normal Table"/>
-    <w:lsdException w:uiPriority="99" w:name="annotation subject"/>
-    <w:lsdException w:uiPriority="99" w:name="Table Simple 1"/>
-    <w:lsdException w:uiPriority="99" w:name="Table Simple 2"/>
-    <w:lsdException w:uiPriority="99" w:name="Table Simple 3"/>
-    <w:lsdException w:uiPriority="99" w:name="Table Classic 1"/>
-    <w:lsdException w:uiPriority="99" w:name="Table Classic 2"/>
-    <w:lsdException w:uiPriority="99" w:name="Table Classic 3"/>
-    <w:lsdException w:uiPriority="99" w:name="Table Classic 4"/>
-    <w:lsdException w:uiPriority="99" w:name="Table Colorful 1"/>
-    <w:lsdException w:uiPriority="99" w:name="Table Colorful 2"/>
-    <w:lsdException w:uiPriority="99" w:name="Table Colorful 3"/>
-    <w:lsdException w:uiPriority="99" w:name="Table Columns 1"/>
-    <w:lsdException w:uiPriority="99" w:name="Table Columns 2"/>
-    <w:lsdException w:uiPriority="99" w:name="Table Columns 3"/>
-    <w:lsdException w:uiPriority="99" w:name="Table Columns 4"/>
-    <w:lsdException w:uiPriority="99" w:name="Table Columns 5"/>
-    <w:lsdException w:uiPriority="99" w:name="Table Grid 1"/>
-    <w:lsdException w:uiPriority="99" w:name="Table Grid 2"/>
-    <w:lsdException w:uiPriority="99" w:name="Table Grid 3"/>
-    <w:lsdException w:uiPriority="99" w:name="Table Grid 4"/>
-    <w:lsdException w:uiPriority="99" w:name="Table Grid 5"/>
-    <w:lsdException w:uiPriority="99" w:name="Table Grid 6"/>
-    <w:lsdException w:uiPriority="99" w:name="Table Grid 7"/>
-    <w:lsdException w:uiPriority="99" w:name="Table Grid 8"/>
-    <w:lsdException w:uiPriority="99" w:name="Table List 1"/>
-    <w:lsdException w:uiPriority="99" w:name="Table List 2"/>
-    <w:lsdException w:uiPriority="99" w:name="Table List 3"/>
-    <w:lsdException w:uiPriority="99" w:name="Table List 4"/>
-    <w:lsdException w:uiPriority="99" w:name="Table List 5"/>
-    <w:lsdException w:uiPriority="99" w:name="Table List 6"/>
-    <w:lsdException w:uiPriority="99" w:name="Table List 7"/>
-    <w:lsdException w:uiPriority="99" w:name="Table List 8"/>
-    <w:lsdException w:uiPriority="99" w:name="Table 3D effects 1"/>
-    <w:lsdException w:uiPriority="99" w:name="Table 3D effects 2"/>
-    <w:lsdException w:uiPriority="99" w:name="Table 3D effects 3"/>
-    <w:lsdException w:uiPriority="99" w:name="Table Contemporary"/>
-    <w:lsdException w:uiPriority="99" w:name="Table Elegant"/>
-    <w:lsdException w:uiPriority="99" w:name="Table Professional"/>
-    <w:lsdException w:uiPriority="99" w:name="Table Subtle 1"/>
-    <w:lsdException w:uiPriority="99" w:name="Table Subtle 2"/>
-    <w:lsdException w:uiPriority="99" w:name="Table Web 1"/>
-    <w:lsdException w:uiPriority="99" w:name="Table Web 2"/>
-    <w:lsdException w:uiPriority="99" w:name="Table Web 3"/>
-    <w:lsdException w:uiPriority="99" w:name="Balloon Text"/>
-    <w:lsdException w:qFormat="1" w:unhideWhenUsed="0" w:uiPriority="39" w:semiHidden="0" w:name="Table Grid"/>
-    <w:lsdException w:uiPriority="99" w:name="Table Theme"/>
+  <w:latentStyles w:defLockedState="0" w:defUIPriority="99" w:defSemiHidden="0" w:defUnhideWhenUsed="0" w:defQFormat="0" w:count="376">
+    <w:lsdException w:name="Normal" w:uiPriority="0" w:qFormat="1"/>
+    <w:lsdException w:name="heading 1" w:uiPriority="9" w:qFormat="1"/>
+    <w:lsdException w:name="heading 2" w:semiHidden="1" w:uiPriority="9" w:unhideWhenUsed="1" w:qFormat="1"/>
+    <w:lsdException w:name="heading 3" w:semiHidden="1" w:uiPriority="9" w:unhideWhenUsed="1" w:qFormat="1"/>
+    <w:lsdException w:name="heading 4" w:semiHidden="1" w:uiPriority="9" w:unhideWhenUsed="1" w:qFormat="1"/>
+    <w:lsdException w:name="heading 5" w:semiHidden="1" w:uiPriority="9" w:unhideWhenUsed="1" w:qFormat="1"/>
+    <w:lsdException w:name="heading 6" w:semiHidden="1" w:uiPriority="9" w:unhideWhenUsed="1" w:qFormat="1"/>
+    <w:lsdException w:name="heading 7" w:semiHidden="1" w:uiPriority="9" w:unhideWhenUsed="1" w:qFormat="1"/>
+    <w:lsdException w:name="heading 8" w:semiHidden="1" w:uiPriority="9" w:unhideWhenUsed="1" w:qFormat="1"/>
+    <w:lsdException w:name="heading 9" w:semiHidden="1" w:uiPriority="9" w:unhideWhenUsed="1" w:qFormat="1"/>
+    <w:lsdException w:name="index 1" w:semiHidden="1" w:unhideWhenUsed="1"/>
+    <w:lsdException w:name="index 2" w:semiHidden="1" w:unhideWhenUsed="1"/>
+    <w:lsdException w:name="index 3" w:semiHidden="1" w:unhideWhenUsed="1"/>
+    <w:lsdException w:name="index 4" w:semiHidden="1" w:unhideWhenUsed="1"/>
+    <w:lsdException w:name="index 5" w:semiHidden="1" w:unhideWhenUsed="1"/>
+    <w:lsdException w:name="index 6" w:semiHidden="1" w:unhideWhenUsed="1"/>
+    <w:lsdException w:name="index 7" w:semiHidden="1" w:unhideWhenUsed="1"/>
+    <w:lsdException w:name="index 8" w:semiHidden="1" w:unhideWhenUsed="1"/>
+    <w:lsdException w:name="index 9" w:semiHidden="1" w:unhideWhenUsed="1"/>
+    <w:lsdException w:name="toc 1" w:semiHidden="1" w:uiPriority="39" w:unhideWhenUsed="1"/>
+    <w:lsdException w:name="toc 2" w:semiHidden="1" w:uiPriority="39" w:unhideWhenUsed="1"/>
+    <w:lsdException w:name="toc 3" w:semiHidden="1" w:uiPriority="39" w:unhideWhenUsed="1"/>
+    <w:lsdException w:name="toc 4" w:semiHidden="1" w:uiPriority="39" w:unhideWhenUsed="1"/>
+    <w:lsdException w:name="toc 5" w:semiHidden="1" w:uiPriority="39" w:unhideWhenUsed="1"/>
+    <w:lsdException w:name="toc 6" w:semiHidden="1" w:uiPriority="39" w:unhideWhenUsed="1"/>
+    <w:lsdException w:name="toc 7" w:semiHidden="1" w:uiPriority="39" w:unhideWhenUsed="1"/>
+    <w:lsdException w:name="toc 8" w:semiHidden="1" w:uiPriority="39" w:unhideWhenUsed="1"/>
+    <w:lsdException w:name="toc 9" w:semiHidden="1" w:uiPriority="39" w:unhideWhenUsed="1"/>
+    <w:lsdException w:name="Normal Indent" w:semiHidden="1" w:unhideWhenUsed="1"/>
+    <w:lsdException w:name="footnote text" w:semiHidden="1" w:unhideWhenUsed="1"/>
+    <w:lsdException w:name="annotation text" w:semiHidden="1" w:unhideWhenUsed="1"/>
+    <w:lsdException w:name="header" w:unhideWhenUsed="1" w:qFormat="1"/>
+    <w:lsdException w:name="footer" w:unhideWhenUsed="1"/>
+    <w:lsdException w:name="index heading" w:semiHidden="1" w:unhideWhenUsed="1"/>
+    <w:lsdException w:name="caption" w:semiHidden="1" w:uiPriority="35" w:unhideWhenUsed="1" w:qFormat="1"/>
+    <w:lsdException w:name="table of figures" w:semiHidden="1" w:unhideWhenUsed="1"/>
+    <w:lsdException w:name="envelope address" w:semiHidden="1" w:unhideWhenUsed="1"/>
+    <w:lsdException w:name="envelope return" w:semiHidden="1" w:unhideWhenUsed="1"/>
+    <w:lsdException w:name="footnote reference" w:semiHidden="1" w:unhideWhenUsed="1"/>
+    <w:lsdException w:name="annotation reference" w:semiHidden="1" w:unhideWhenUsed="1"/>
+    <w:lsdException w:name="line number" w:semiHidden="1" w:unhideWhenUsed="1"/>
+    <w:lsdException w:name="page number" w:semiHidden="1" w:unhideWhenUsed="1"/>
+    <w:lsdException w:name="endnote reference" w:semiHidden="1" w:unhideWhenUsed="1"/>
+    <w:lsdException w:name="endnote text" w:semiHidden="1" w:unhideWhenUsed="1"/>
+    <w:lsdException w:name="table of authorities" w:semiHidden="1" w:unhideWhenUsed="1"/>
+    <w:lsdException w:name="macro" w:semiHidden="1" w:unhideWhenUsed="1"/>
+    <w:lsdException w:name="toa heading" w:semiHidden="1" w:unhideWhenUsed="1"/>
+    <w:lsdException w:name="List" w:semiHidden="1" w:unhideWhenUsed="1"/>
+    <w:lsdException w:name="List Bullet" w:semiHidden="1" w:unhideWhenUsed="1"/>
+    <w:lsdException w:name="List Number" w:semiHidden="1" w:unhideWhenUsed="1"/>
+    <w:lsdException w:name="List 2" w:semiHidden="1" w:unhideWhenUsed="1"/>
+    <w:lsdException w:name="List 3" w:semiHidden="1" w:unhideWhenUsed="1"/>
+    <w:lsdException w:name="List 4" w:semiHidden="1" w:unhideWhenUsed="1"/>
+    <w:lsdException w:name="List 5" w:semiHidden="1" w:unhideWhenUsed="1"/>
+    <w:lsdException w:name="List Bullet 2" w:semiHidden="1" w:unhideWhenUsed="1"/>
+    <w:lsdException w:name="List Bullet 3" w:semiHidden="1" w:unhideWhenUsed="1"/>
+    <w:lsdException w:name="List Bullet 4" w:semiHidden="1" w:unhideWhenUsed="1"/>
+    <w:lsdException w:name="List Bullet 5" w:semiHidden="1" w:unhideWhenUsed="1"/>
+    <w:lsdException w:name="List Number 2" w:semiHidden="1" w:unhideWhenUsed="1"/>
+    <w:lsdException w:name="List Number 3" w:semiHidden="1" w:unhideWhenUsed="1"/>
+    <w:lsdException w:name="List Number 4" w:semiHidden="1" w:unhideWhenUsed="1"/>
+    <w:lsdException w:name="List Number 5" w:semiHidden="1" w:unhideWhenUsed="1"/>
+    <w:lsdException w:name="Title" w:uiPriority="10" w:qFormat="1"/>
+    <w:lsdException w:name="Closing" w:semiHidden="1" w:unhideWhenUsed="1"/>
+    <w:lsdException w:name="Signature" w:semiHidden="1" w:unhideWhenUsed="1"/>
+    <w:lsdException w:name="Default Paragraph Font" w:semiHidden="1" w:uiPriority="1" w:unhideWhenUsed="1" w:qFormat="1"/>
+    <w:lsdException w:name="Body Text" w:semiHidden="1" w:unhideWhenUsed="1"/>
+    <w:lsdException w:name="Body Text Indent" w:semiHidden="1" w:unhideWhenUsed="1"/>
+    <w:lsdException w:name="List Continue" w:semiHidden="1" w:unhideWhenUsed="1"/>
+    <w:lsdException w:name="List Continue 2" w:semiHidden="1" w:unhideWhenUsed="1"/>
+    <w:lsdException w:name="List Continue 3" w:semiHidden="1" w:unhideWhenUsed="1"/>
+    <w:lsdException w:name="List Continue 4" w:semiHidden="1" w:unhideWhenUsed="1"/>
+    <w:lsdException w:name="List Continue 5" w:semiHidden="1" w:unhideWhenUsed="1"/>
+    <w:lsdException w:name="Message Header" w:semiHidden="1" w:unhideWhenUsed="1"/>
+    <w:lsdException w:name="Subtitle" w:uiPriority="11" w:qFormat="1"/>
+    <w:lsdException w:name="Salutation" w:semiHidden="1" w:unhideWhenUsed="1"/>
+    <w:lsdException w:name="Date" w:semiHidden="1" w:unhideWhenUsed="1"/>
+    <w:lsdException w:name="Body Text First Indent" w:semiHidden="1" w:unhideWhenUsed="1"/>
+    <w:lsdException w:name="Body Text First Indent 2" w:semiHidden="1" w:unhideWhenUsed="1"/>
+    <w:lsdException w:name="Note Heading" w:semiHidden="1" w:unhideWhenUsed="1"/>
+    <w:lsdException w:name="Body Text 2" w:semiHidden="1" w:unhideWhenUsed="1"/>
+    <w:lsdException w:name="Body Text 3" w:semiHidden="1" w:unhideWhenUsed="1"/>
+    <w:lsdException w:name="Body Text Indent 2" w:semiHidden="1" w:unhideWhenUsed="1"/>
+    <w:lsdException w:name="Body Text Indent 3" w:semiHidden="1" w:unhideWhenUsed="1"/>
+    <w:lsdException w:name="Block Text" w:semiHidden="1" w:unhideWhenUsed="1"/>
+    <w:lsdException w:name="Hyperlink" w:semiHidden="1" w:unhideWhenUsed="1"/>
+    <w:lsdException w:name="FollowedHyperlink" w:semiHidden="1" w:unhideWhenUsed="1"/>
+    <w:lsdException w:name="Strong" w:uiPriority="22" w:qFormat="1"/>
+    <w:lsdException w:name="Emphasis" w:uiPriority="20" w:qFormat="1"/>
+    <w:lsdException w:name="Document Map" w:semiHidden="1" w:unhideWhenUsed="1"/>
+    <w:lsdException w:name="Plain Text" w:semiHidden="1" w:unhideWhenUsed="1"/>
+    <w:lsdException w:name="E-mail Signature" w:semiHidden="1" w:unhideWhenUsed="1"/>
+    <w:lsdException w:name="HTML Top of Form" w:semiHidden="1" w:unhideWhenUsed="1"/>
+    <w:lsdException w:name="HTML Bottom of Form" w:semiHidden="1" w:unhideWhenUsed="1"/>
+    <w:lsdException w:name="Normal (Web)" w:semiHidden="1" w:unhideWhenUsed="1"/>
+    <w:lsdException w:name="HTML Acronym" w:semiHidden="1" w:unhideWhenUsed="1"/>
+    <w:lsdException w:name="HTML Address" w:semiHidden="1" w:unhideWhenUsed="1"/>
+    <w:lsdException w:name="HTML Cite" w:semiHidden="1" w:unhideWhenUsed="1"/>
+    <w:lsdException w:name="HTML Code" w:semiHidden="1" w:unhideWhenUsed="1"/>
+    <w:lsdException w:name="HTML Definition" w:semiHidden="1" w:unhideWhenUsed="1"/>
+    <w:lsdException w:name="HTML Keyboard" w:semiHidden="1" w:unhideWhenUsed="1"/>
+    <w:lsdException w:name="HTML Preformatted" w:semiHidden="1" w:unhideWhenUsed="1"/>
+    <w:lsdException w:name="HTML Sample" w:semiHidden="1" w:unhideWhenUsed="1"/>
+    <w:lsdException w:name="HTML Typewriter" w:semiHidden="1" w:unhideWhenUsed="1"/>
+    <w:lsdException w:name="HTML Variable" w:semiHidden="1" w:unhideWhenUsed="1"/>
+    <w:lsdException w:name="Normal Table" w:semiHidden="1" w:unhideWhenUsed="1" w:qFormat="1"/>
+    <w:lsdException w:name="annotation subject" w:semiHidden="1" w:unhideWhenUsed="1"/>
+    <w:lsdException w:name="No List" w:semiHidden="1" w:unhideWhenUsed="1"/>
+    <w:lsdException w:name="Outline List 1" w:semiHidden="1" w:unhideWhenUsed="1"/>
+    <w:lsdException w:name="Outline List 2" w:semiHidden="1" w:unhideWhenUsed="1"/>
+    <w:lsdException w:name="Outline List 3" w:semiHidden="1" w:unhideWhenUsed="1"/>
+    <w:lsdException w:name="Table Simple 1" w:semiHidden="1" w:unhideWhenUsed="1"/>
+    <w:lsdException w:name="Table Simple 2" w:semiHidden="1" w:unhideWhenUsed="1"/>
+    <w:lsdException w:name="Table Simple 3" w:semiHidden="1" w:unhideWhenUsed="1"/>
+    <w:lsdException w:name="Table Classic 1" w:semiHidden="1" w:unhideWhenUsed="1"/>
+    <w:lsdException w:name="Table Classic 2" w:semiHidden="1" w:unhideWhenUsed="1"/>
+    <w:lsdException w:name="Table Classic 3" w:semiHidden="1" w:unhideWhenUsed="1"/>
+    <w:lsdException w:name="Table Classic 4" w:semiHidden="1" w:unhideWhenUsed="1"/>
+    <w:lsdException w:name="Table Colorful 1" w:semiHidden="1" w:unhideWhenUsed="1"/>
+    <w:lsdException w:name="Table Colorful 2" w:semiHidden="1" w:unhideWhenUsed="1"/>
+    <w:lsdException w:name="Table Colorful 3" w:semiHidden="1" w:unhideWhenUsed="1"/>
+    <w:lsdException w:name="Table Columns 1" w:semiHidden="1" w:unhideWhenUsed="1"/>
+    <w:lsdException w:name="Table Columns 2" w:semiHidden="1" w:unhideWhenUsed="1"/>
+    <w:lsdException w:name="Table Columns 3" w:semiHidden="1" w:unhideWhenUsed="1"/>
+    <w:lsdException w:name="Table Columns 4" w:semiHidden="1" w:unhideWhenUsed="1"/>
+    <w:lsdException w:name="Table Columns 5" w:semiHidden="1" w:unhideWhenUsed="1"/>
+    <w:lsdException w:name="Table Grid 1" w:semiHidden="1" w:unhideWhenUsed="1"/>
+    <w:lsdException w:name="Table Grid 2" w:semiHidden="1" w:unhideWhenUsed="1"/>
+    <w:lsdException w:name="Table Grid 3" w:semiHidden="1" w:unhideWhenUsed="1"/>
+    <w:lsdException w:name="Table Grid 4" w:semiHidden="1" w:unhideWhenUsed="1"/>
+    <w:lsdException w:name="Table Grid 5" w:semiHidden="1" w:unhideWhenUsed="1"/>
+    <w:lsdException w:name="Table Grid 6" w:semiHidden="1" w:unhideWhenUsed="1"/>
+    <w:lsdException w:name="Table Grid 7" w:semiHidden="1" w:unhideWhenUsed="1"/>
+    <w:lsdException w:name="Table Grid 8" w:semiHidden="1" w:unhideWhenUsed="1"/>
+    <w:lsdException w:name="Table List 1" w:semiHidden="1" w:unhideWhenUsed="1"/>
+    <w:lsdException w:name="Table List 2" w:semiHidden="1" w:unhideWhenUsed="1"/>
+    <w:lsdException w:name="Table List 3" w:semiHidden="1" w:unhideWhenUsed="1"/>
+    <w:lsdException w:name="Table List 4" w:semiHidden="1" w:unhideWhenUsed="1"/>
+    <w:lsdException w:name="Table List 5" w:semiHidden="1" w:unhideWhenUsed="1"/>
+    <w:lsdException w:name="Table List 6" w:semiHidden="1" w:unhideWhenUsed="1"/>
+    <w:lsdException w:name="Table List 7" w:semiHidden="1" w:unhideWhenUsed="1"/>
+    <w:lsdException w:name="Table List 8" w:semiHidden="1" w:unhideWhenUsed="1"/>
+    <w:lsdException w:name="Table 3D effects 1" w:semiHidden="1" w:unhideWhenUsed="1"/>
+    <w:lsdException w:name="Table 3D effects 2" w:semiHidden="1" w:unhideWhenUsed="1"/>
+    <w:lsdException w:name="Table 3D effects 3" w:semiHidden="1" w:unhideWhenUsed="1"/>
+    <w:lsdException w:name="Table Contemporary" w:semiHidden="1" w:unhideWhenUsed="1"/>
+    <w:lsdException w:name="Table Elegant" w:semiHidden="1" w:unhideWhenUsed="1"/>
+    <w:lsdException w:name="Table Professional" w:semiHidden="1" w:unhideWhenUsed="1"/>
+    <w:lsdException w:name="Table Subtle 1" w:semiHidden="1" w:unhideWhenUsed="1"/>
+    <w:lsdException w:name="Table Subtle 2" w:semiHidden="1" w:unhideWhenUsed="1"/>
+    <w:lsdException w:name="Table Web 1" w:semiHidden="1" w:unhideWhenUsed="1"/>
+    <w:lsdException w:name="Table Web 2" w:semiHidden="1" w:unhideWhenUsed="1"/>
+    <w:lsdException w:name="Table Web 3" w:semiHidden="1" w:unhideWhenUsed="1"/>
+    <w:lsdException w:name="Balloon Text" w:semiHidden="1" w:unhideWhenUsed="1"/>
+    <w:lsdException w:name="Table Grid" w:uiPriority="39" w:qFormat="1"/>
+    <w:lsdException w:name="Table Theme" w:semiHidden="1" w:unhideWhenUsed="1"/>
+    <w:lsdException w:name="Placeholder Text" w:semiHidden="1"/>
+    <w:lsdException w:name="Light Shading"/>
+    <w:lsdException w:name="Light List"/>
+    <w:lsdException w:name="Light Grid"/>
+    <w:lsdException w:name="Medium Shading 1"/>
+    <w:lsdException w:name="Medium Shading 2"/>
+    <w:lsdException w:name="Medium List 1"/>
+    <w:lsdException w:name="Medium List 2"/>
+    <w:lsdException w:name="Medium Grid 1"/>
+    <w:lsdException w:name="Medium Grid 2"/>
+    <w:lsdException w:name="Medium Grid 3"/>
+    <w:lsdException w:name="Dark List"/>
+    <w:lsdException w:name="Colorful Shading"/>
+    <w:lsdException w:name="Colorful List"/>
+    <w:lsdException w:name="Colorful Grid"/>
+    <w:lsdException w:name="Light Shading Accent 1"/>
+    <w:lsdException w:name="Light List Accent 1"/>
+    <w:lsdException w:name="Light Grid Accent 1"/>
+    <w:lsdException w:name="Medium Shading 1 Accent 1"/>
+    <w:lsdException w:name="Medium Shading 2 Accent 1"/>
+    <w:lsdException w:name="Medium List 1 Accent 1"/>
+    <w:lsdException w:name="Revision" w:semiHidden="1"/>
+    <w:lsdException w:name="Medium List 2 Accent 1"/>
+    <w:lsdException w:name="Medium Grid 1 Accent 1"/>
+    <w:lsdException w:name="Medium Grid 2 Accent 1"/>
+    <w:lsdException w:name="Medium Grid 3 Accent 1"/>
+    <w:lsdException w:name="Dark List Accent 1"/>
+    <w:lsdException w:name="Colorful Shading Accent 1"/>
+    <w:lsdException w:name="Colorful List Accent 1"/>
+    <w:lsdException w:name="Colorful Grid Accent 1"/>
+    <w:lsdException w:name="Light Shading Accent 2"/>
+    <w:lsdException w:name="Light List Accent 2"/>
+    <w:lsdException w:name="Light Grid Accent 2"/>
+    <w:lsdException w:name="Medium Shading 1 Accent 2"/>
+    <w:lsdException w:name="Medium Shading 2 Accent 2"/>
+    <w:lsdException w:name="Medium List 1 Accent 2"/>
+    <w:lsdException w:name="Medium List 2 Accent 2"/>
+    <w:lsdException w:name="Medium Grid 1 Accent 2"/>
+    <w:lsdException w:name="Medium Grid 2 Accent 2"/>
+    <w:lsdException w:name="Medium Grid 3 Accent 2"/>
+    <w:lsdException w:name="Dark List Accent 2"/>
+    <w:lsdException w:name="Colorful Shading Accent 2"/>
+    <w:lsdException w:name="Colorful List Accent 2"/>
+    <w:lsdException w:name="Colorful Grid Accent 2"/>
+    <w:lsdException w:name="Light Shading Accent 3"/>
+    <w:lsdException w:name="Light List Accent 3"/>
+    <w:lsdException w:name="Light Grid Accent 3"/>
+    <w:lsdException w:name="Medium Shading 1 Accent 3"/>
+    <w:lsdException w:name="Medium Shading 2 Accent 3"/>
+    <w:lsdException w:name="Medium List 1 Accent 3"/>
+    <w:lsdException w:name="Medium List 2 Accent 3"/>
+    <w:lsdException w:name="Medium Grid 1 Accent 3"/>
+    <w:lsdException w:name="Medium Grid 2 Accent 3"/>
+    <w:lsdException w:name="Medium Grid 3 Accent 3"/>
+    <w:lsdException w:name="Dark List Accent 3"/>
+    <w:lsdException w:name="Colorful Shading Accent 3"/>
+    <w:lsdException w:name="Colorful List Accent 3"/>
+    <w:lsdException w:name="Colorful Grid Accent 3"/>
+    <w:lsdException w:name="Light Shading Accent 4"/>
+    <w:lsdException w:name="Light List Accent 4"/>
+    <w:lsdException w:name="Light Grid Accent 4"/>
+    <w:lsdException w:name="Medium Shading 1 Accent 4"/>
+    <w:lsdException w:name="Medium Shading 2 Accent 4"/>
+    <w:lsdException w:name="Medium List 1 Accent 4"/>
+    <w:lsdException w:name="Medium List 2 Accent 4"/>
+    <w:lsdException w:name="Medium Grid 1 Accent 4"/>
+    <w:lsdException w:name="Medium Grid 2 Accent 4"/>
+    <w:lsdException w:name="Medium Grid 3 Accent 4"/>
+    <w:lsdException w:name="Dark List Accent 4"/>
+    <w:lsdException w:name="Colorful Shading Accent 4"/>
+    <w:lsdException w:name="Colorful List Accent 4"/>
+    <w:lsdException w:name="Colorful Grid Accent 4"/>
+    <w:lsdException w:name="Light Shading Accent 5"/>
+    <w:lsdException w:name="Light List Accent 5"/>
+    <w:lsdException w:name="Light Grid Accent 5"/>
+    <w:lsdException w:name="Medium Shading 1 Accent 5"/>
+    <w:lsdException w:name="Medium Shading 2 Accent 5"/>
+    <w:lsdException w:name="Medium List 1 Accent 5"/>
+    <w:lsdException w:name="Medium List 2 Accent 5"/>
+    <w:lsdException w:name="Medium Grid 1 Accent 5"/>
+    <w:lsdException w:name="Medium Grid 2 Accent 5"/>
+    <w:lsdException w:name="Medium Grid 3 Accent 5"/>
+    <w:lsdException w:name="Dark List Accent 5"/>
+    <w:lsdException w:name="Colorful Shading Accent 5"/>
+    <w:lsdException w:name="Colorful List Accent 5"/>
+    <w:lsdException w:name="Colorful Grid Accent 5"/>
+    <w:lsdException w:name="Light Shading Accent 6"/>
+    <w:lsdException w:name="Light List Accent 6"/>
+    <w:lsdException w:name="Light Grid Accent 6"/>
+    <w:lsdException w:name="Medium Shading 1 Accent 6"/>
+    <w:lsdException w:name="Medium Shading 2 Accent 6"/>
+    <w:lsdException w:name="Medium List 1 Accent 6"/>
+    <w:lsdException w:name="Medium List 2 Accent 6"/>
+    <w:lsdException w:name="Medium Grid 1 Accent 6"/>
+    <w:lsdException w:name="Medium Grid 2 Accent 6"/>
+    <w:lsdException w:name="Medium Grid 3 Accent 6"/>
+    <w:lsdException w:name="Dark List Accent 6"/>
+    <w:lsdException w:name="Colorful Shading Accent 6"/>
+    <w:lsdException w:name="Colorful List Accent 6"/>
+    <w:lsdException w:name="Colorful Grid Accent 6"/>
+    <w:lsdException w:name="Subtle Emphasis" w:uiPriority="19" w:qFormat="1"/>
+    <w:lsdException w:name="Intense Emphasis" w:uiPriority="21" w:qFormat="1"/>
+    <w:lsdException w:name="Subtle Reference" w:uiPriority="31" w:qFormat="1"/>
+    <w:lsdException w:name="Intense Reference" w:uiPriority="32" w:qFormat="1"/>
+    <w:lsdException w:name="Book Title" w:uiPriority="33" w:qFormat="1"/>
+    <w:lsdException w:name="Bibliography" w:semiHidden="1" w:uiPriority="37" w:unhideWhenUsed="1"/>
+    <w:lsdException w:name="TOC Heading" w:semiHidden="1" w:uiPriority="39" w:unhideWhenUsed="1" w:qFormat="1"/>
+    <w:lsdException w:name="Plain Table 1" w:uiPriority="41"/>
+    <w:lsdException w:name="Plain Table 2" w:uiPriority="42"/>
+    <w:lsdException w:name="Plain Table 3" w:uiPriority="43"/>
+    <w:lsdException w:name="Plain Table 4" w:uiPriority="44"/>
+    <w:lsdException w:name="Plain Table 5" w:uiPriority="45"/>
+    <w:lsdException w:name="Grid Table Light" w:uiPriority="40"/>
+    <w:lsdException w:name="Grid Table 1 Light" w:uiPriority="46"/>
+    <w:lsdException w:name="Grid Table 2" w:uiPriority="47"/>
+    <w:lsdException w:name="Grid Table 3" w:uiPriority="48"/>
+    <w:lsdException w:name="Grid Table 4" w:uiPriority="49"/>
+    <w:lsdException w:name="Grid Table 5 Dark" w:uiPriority="50"/>
+    <w:lsdException w:name="Grid Table 6 Colorful" w:uiPriority="51"/>
+    <w:lsdException w:name="Grid Table 7 Colorful" w:uiPriority="52"/>
+    <w:lsdException w:name="Grid Table 1 Light Accent 1" w:uiPriority="46"/>
+    <w:lsdException w:name="Grid Table 2 Accent 1" w:uiPriority="47"/>
+    <w:lsdException w:name="Grid Table 3 Accent 1" w:uiPriority="48"/>
+    <w:lsdException w:name="Grid Table 4 Accent 1" w:uiPriority="49"/>
+    <w:lsdException w:name="Grid Table 5 Dark Accent 1" w:uiPriority="50"/>
+    <w:lsdException w:name="Grid Table 6 Colorful Accent 1" w:uiPriority="51"/>
+    <w:lsdException w:name="Grid Table 7 Colorful Accent 1" w:uiPriority="52"/>
+    <w:lsdException w:name="Grid Table 1 Light Accent 2" w:uiPriority="46"/>
+    <w:lsdException w:name="Grid Table 2 Accent 2" w:uiPriority="47"/>
+    <w:lsdException w:name="Grid Table 3 Accent 2" w:uiPriority="48"/>
+    <w:lsdException w:name="Grid Table 4 Accent 2" w:uiPriority="49"/>
+    <w:lsdException w:name="Grid Table 5 Dark Accent 2" w:uiPriority="50"/>
+    <w:lsdException w:name="Grid Table 6 Colorful Accent 2" w:uiPriority="51"/>
+    <w:lsdException w:name="Grid Table 7 Colorful Accent 2" w:uiPriority="52"/>
+    <w:lsdException w:name="Grid Table 1 Light Accent 3" w:uiPriority="46"/>
+    <w:lsdException w:name="Grid Table 2 Accent 3" w:uiPriority="47"/>
+    <w:lsdException w:name="Grid Table 3 Accent 3" w:uiPriority="48"/>
+    <w:lsdException w:name="Grid Table 4 Accent 3" w:uiPriority="49"/>
+    <w:lsdException w:name="Grid Table 5 Dark Accent 3" w:uiPriority="50"/>
+    <w:lsdException w:name="Grid Table 6 Colorful Accent 3" w:uiPriority="51"/>
+    <w:lsdException w:name="Grid Table 7 Colorful Accent 3" w:uiPriority="52"/>
+    <w:lsdException w:name="Grid Table 1 Light Accent 4" w:uiPriority="46"/>
+    <w:lsdException w:name="Grid Table 2 Accent 4" w:uiPriority="47"/>
+    <w:lsdException w:name="Grid Table 3 Accent 4" w:uiPriority="48"/>
+    <w:lsdException w:name="Grid Table 4 Accent 4" w:uiPriority="49"/>
+    <w:lsdException w:name="Grid Table 5 Dark Accent 4" w:uiPriority="50"/>
+    <w:lsdException w:name="Grid Table 6 Colorful Accent 4" w:uiPriority="51"/>
+    <w:lsdException w:name="Grid Table 7 Colorful Accent 4" w:uiPriority="52"/>
+    <w:lsdException w:name="Grid Table 1 Light Accent 5" w:uiPriority="46"/>
+    <w:lsdException w:name="Grid Table 2 Accent 5" w:uiPriority="47"/>
+    <w:lsdException w:name="Grid Table 3 Accent 5" w:uiPriority="48"/>
+    <w:lsdException w:name="Grid Table 4 Accent 5" w:uiPriority="49"/>
+    <w:lsdException w:name="Grid Table 5 Dark Accent 5" w:uiPriority="50"/>
+    <w:lsdException w:name="Grid Table 6 Colorful Accent 5" w:uiPriority="51"/>
+    <w:lsdException w:name="Grid Table 7 Colorful Accent 5" w:uiPriority="52"/>
+    <w:lsdException w:name="Grid Table 1 Light Accent 6" w:uiPriority="46"/>
+    <w:lsdException w:name="Grid Table 2 Accent 6" w:uiPriority="47"/>
+    <w:lsdException w:name="Grid Table 3 Accent 6" w:uiPriority="48"/>
+    <w:lsdException w:name="Grid Table 4 Accent 6" w:uiPriority="49"/>
+    <w:lsdException w:name="Grid Table 5 Dark Accent 6" w:uiPriority="50"/>
+    <w:lsdException w:name="Grid Table 6 Colorful Accent 6" w:uiPriority="51"/>
+    <w:lsdException w:name="Grid Table 7 Colorful Accent 6" w:uiPriority="52"/>
+    <w:lsdException w:name="List Table 1 Light" w:uiPriority="46"/>
+    <w:lsdException w:name="List Table 2" w:uiPriority="47"/>
+    <w:lsdException w:name="List Table 3" w:uiPriority="48"/>
+    <w:lsdException w:name="List Table 4" w:uiPriority="49"/>
+    <w:lsdException w:name="List Table 5 Dark" w:uiPriority="50"/>
+    <w:lsdException w:name="List Table 6 Colorful" w:uiPriority="51"/>
+    <w:lsdException w:name="List Table 7 Colorful" w:uiPriority="52"/>
+    <w:lsdException w:name="List Table 1 Light Accent 1" w:uiPriority="46"/>
+    <w:lsdException w:name="List Table 2 Accent 1" w:uiPriority="47"/>
+    <w:lsdException w:name="List Table 3 Accent 1" w:uiPriority="48"/>
+    <w:lsdException w:name="List Table 4 Accent 1" w:uiPriority="49"/>
+    <w:lsdException w:name="List Table 5 Dark Accent 1" w:uiPriority="50"/>
+    <w:lsdException w:name="List Table 6 Colorful Accent 1" w:uiPriority="51"/>
+    <w:lsdException w:name="List Table 7 Colorful Accent 1" w:uiPriority="52"/>
+    <w:lsdException w:name="List Table 1 Light Accent 2" w:uiPriority="46"/>
+    <w:lsdException w:name="List Table 2 Accent 2" w:uiPriority="47"/>
+    <w:lsdException w:name="List Table 3 Accent 2" w:uiPriority="48"/>
+    <w:lsdException w:name="List Table 4 Accent 2" w:uiPriority="49"/>
+    <w:lsdException w:name="List Table 5 Dark Accent 2" w:uiPriority="50"/>
+    <w:lsdException w:name="List Table 6 Colorful Accent 2" w:uiPriority="51"/>
+    <w:lsdException w:name="List Table 7 Colorful Accent 2" w:uiPriority="52"/>
+    <w:lsdException w:name="List Table 1 Light Accent 3" w:uiPriority="46"/>
+    <w:lsdException w:name="List Table 2 Accent 3" w:uiPriority="47"/>
+    <w:lsdException w:name="List Table 3 Accent 3" w:uiPriority="48"/>
+    <w:lsdException w:name="List Table 4 Accent 3" w:uiPriority="49"/>
+    <w:lsdException w:name="List Table 5 Dark Accent 3" w:uiPriority="50"/>
+    <w:lsdException w:name="List Table 6 Colorful Accent 3" w:uiPriority="51"/>
+    <w:lsdException w:name="List Table 7 Colorful Accent 3" w:uiPriority="52"/>
+    <w:lsdException w:name="List Table 1 Light Accent 4" w:uiPriority="46"/>
+    <w:lsdException w:name="List Table 2 Accent 4" w:uiPriority="47"/>
+    <w:lsdException w:name="List Table 3 Accent 4" w:uiPriority="48"/>
+    <w:lsdException w:name="List Table 4 Accent 4" w:uiPriority="49"/>
+    <w:lsdException w:name="List Table 5 Dark Accent 4" w:uiPriority="50"/>
+    <w:lsdException w:name="List Table 6 Colorful Accent 4" w:uiPriority="51"/>
+    <w:lsdException w:name="List Table 7 Colorful Accent 4" w:uiPriority="52"/>
+    <w:lsdException w:name="List Table 1 Light Accent 5" w:uiPriority="46"/>
+    <w:lsdException w:name="List Table 2 Accent 5" w:uiPriority="47"/>
+    <w:lsdException w:name="List Table 3 Accent 5" w:uiPriority="48"/>
+    <w:lsdException w:name="List Table 4 Accent 5" w:uiPriority="49"/>
+    <w:lsdException w:name="List Table 5 Dark Accent 5" w:uiPriority="50"/>
+    <w:lsdException w:name="List Table 6 Colorful Accent 5" w:uiPriority="51"/>
+    <w:lsdException w:name="List Table 7 Colorful Accent 5" w:uiPriority="52"/>
+    <w:lsdException w:name="List Table 1 Light Accent 6" w:uiPriority="46"/>
+    <w:lsdException w:name="List Table 2 Accent 6" w:uiPriority="47"/>
+    <w:lsdException w:name="List Table 3 Accent 6" w:uiPriority="48"/>
+    <w:lsdException w:name="List Table 4 Accent 6" w:uiPriority="49"/>
+    <w:lsdException w:name="List Table 5 Dark Accent 6" w:uiPriority="50"/>
+    <w:lsdException w:name="List Table 6 Colorful Accent 6" w:uiPriority="51"/>
+    <w:lsdException w:name="List Table 7 Colorful Accent 6" w:uiPriority="52"/>
+    <w:lsdException w:name="Mention" w:semiHidden="1" w:unhideWhenUsed="1"/>
+    <w:lsdException w:name="Smart Hyperlink" w:semiHidden="1" w:unhideWhenUsed="1"/>
+    <w:lsdException w:name="Hashtag" w:semiHidden="1" w:unhideWhenUsed="1"/>
+    <w:lsdException w:name="Unresolved Mention" w:semiHidden="1" w:unhideWhenUsed="1"/>
+    <w:lsdException w:name="Smart Link" w:semiHidden="1" w:unhideWhenUsed="1"/>
   </w:latentStyles>
-  <w:style w:type="paragraph" w:default="1" w:styleId="1">
+  <w:style w:type="paragraph" w:default="1" w:styleId="Normal">
     <w:name w:val="Normal"/>
     <w:qFormat/>
-    <w:uiPriority w:val="0"/>
     <w:pPr>
       <w:spacing w:after="200" w:line="276" w:lineRule="auto"/>
     </w:pPr>
     <w:rPr>
-      <w:rFonts w:ascii="Calibri" w:hAnsi="Calibri" w:eastAsia="Calibri" w:cs="Times New Roman"/>
+      <w:rFonts w:ascii="Calibri" w:eastAsia="Calibri" w:hAnsi="Calibri" w:cs="Times New Roman"/>
       <w:sz w:val="22"/>
       <w:szCs w:val="22"/>
-      <w:lang w:val="es-CO" w:eastAsia="en-US" w:bidi="ar-SA"/>
+      <w:lang w:val="es-CO"/>
     </w:rPr>
   </w:style>
-  <w:style w:type="character" w:default="1" w:styleId="2">
+  <w:style w:type="character" w:default="1" w:styleId="Fuentedeprrafopredeter">
     <w:name w:val="Default Paragraph Font"/>
+    <w:uiPriority w:val="1"/>
     <w:semiHidden/>
     <w:unhideWhenUsed/>
-    <w:qFormat/>
-    <w:uiPriority w:val="1"/>
   </w:style>
-  <w:style w:type="table" w:default="1" w:styleId="3">
+  <w:style w:type="table" w:default="1" w:styleId="Tablanormal">
     <w:name w:val="Normal Table"/>
+    <w:uiPriority w:val="99"/>
     <w:semiHidden/>
     <w:unhideWhenUsed/>
-    <w:qFormat/>
-    <w:uiPriority w:val="99"/>
     <w:tblPr>
+      <w:tblInd w:w="0" w:type="dxa"/>
       <w:tblCellMar>
         <w:top w:w="0" w:type="dxa"/>
         <w:left w:w="108" w:type="dxa"/>
@@ -2754,13 +2800,19 @@
       </w:tblCellMar>
     </w:tblPr>
   </w:style>
-  <w:style w:type="paragraph" w:styleId="4">
+  <w:style w:type="numbering" w:default="1" w:styleId="Sinlista">
+    <w:name w:val="No List"/>
+    <w:uiPriority w:val="99"/>
+    <w:semiHidden/>
+    <w:unhideWhenUsed/>
+  </w:style>
+  <w:style w:type="paragraph" w:styleId="Encabezado">
     <w:name w:val="header"/>
-    <w:basedOn w:val="1"/>
-    <w:link w:val="7"/>
+    <w:basedOn w:val="Normal"/>
+    <w:link w:val="EncabezadoCar"/>
+    <w:uiPriority w:val="99"/>
     <w:unhideWhenUsed/>
     <w:qFormat/>
-    <w:uiPriority w:val="99"/>
     <w:pPr>
       <w:tabs>
         <w:tab w:val="center" w:pos="4419"/>
@@ -2769,12 +2821,12 @@
       <w:spacing w:after="0" w:line="240" w:lineRule="auto"/>
     </w:pPr>
   </w:style>
-  <w:style w:type="paragraph" w:styleId="5">
+  <w:style w:type="paragraph" w:styleId="Piedepgina">
     <w:name w:val="footer"/>
-    <w:basedOn w:val="1"/>
-    <w:link w:val="8"/>
+    <w:basedOn w:val="Normal"/>
+    <w:link w:val="PiedepginaCar"/>
+    <w:uiPriority w:val="99"/>
     <w:unhideWhenUsed/>
-    <w:uiPriority w:val="99"/>
     <w:pPr>
       <w:tabs>
         <w:tab w:val="center" w:pos="4419"/>
@@ -2783,44 +2835,41 @@
       <w:spacing w:after="0" w:line="240" w:lineRule="auto"/>
     </w:pPr>
   </w:style>
-  <w:style w:type="table" w:styleId="6">
+  <w:style w:type="table" w:styleId="Tablaconcuadrcula">
     <w:name w:val="Table Grid"/>
-    <w:basedOn w:val="3"/>
+    <w:basedOn w:val="Tablanormal"/>
+    <w:uiPriority w:val="39"/>
     <w:qFormat/>
-    <w:uiPriority w:val="39"/>
-    <w:pPr>
-      <w:spacing w:after="0" w:line="240" w:lineRule="auto"/>
-    </w:pPr>
     <w:tblPr>
       <w:tblBorders>
-        <w:top w:val="single" w:color="auto" w:sz="4" w:space="0"/>
-        <w:left w:val="single" w:color="auto" w:sz="4" w:space="0"/>
-        <w:bottom w:val="single" w:color="auto" w:sz="4" w:space="0"/>
-        <w:right w:val="single" w:color="auto" w:sz="4" w:space="0"/>
-        <w:insideH w:val="single" w:color="auto" w:sz="4" w:space="0"/>
-        <w:insideV w:val="single" w:color="auto" w:sz="4" w:space="0"/>
+        <w:top w:val="single" w:sz="4" w:space="0" w:color="auto"/>
+        <w:left w:val="single" w:sz="4" w:space="0" w:color="auto"/>
+        <w:bottom w:val="single" w:sz="4" w:space="0" w:color="auto"/>
+        <w:right w:val="single" w:sz="4" w:space="0" w:color="auto"/>
+        <w:insideH w:val="single" w:sz="4" w:space="0" w:color="auto"/>
+        <w:insideV w:val="single" w:sz="4" w:space="0" w:color="auto"/>
       </w:tblBorders>
     </w:tblPr>
   </w:style>
-  <w:style w:type="character" w:customStyle="1" w:styleId="7">
+  <w:style w:type="character" w:customStyle="1" w:styleId="EncabezadoCar">
     <w:name w:val="Encabezado Car"/>
-    <w:basedOn w:val="2"/>
-    <w:link w:val="4"/>
+    <w:basedOn w:val="Fuentedeprrafopredeter"/>
+    <w:link w:val="Encabezado"/>
+    <w:uiPriority w:val="99"/>
     <w:qFormat/>
-    <w:uiPriority w:val="99"/>
     <w:rPr>
-      <w:rFonts w:ascii="Calibri" w:hAnsi="Calibri" w:eastAsia="Calibri" w:cs="Times New Roman"/>
+      <w:rFonts w:ascii="Calibri" w:eastAsia="Calibri" w:hAnsi="Calibri" w:cs="Times New Roman"/>
       <w:lang w:val="es-CO"/>
     </w:rPr>
   </w:style>
-  <w:style w:type="character" w:customStyle="1" w:styleId="8">
+  <w:style w:type="character" w:customStyle="1" w:styleId="PiedepginaCar">
     <w:name w:val="Pie de página Car"/>
-    <w:basedOn w:val="2"/>
-    <w:link w:val="5"/>
+    <w:basedOn w:val="Fuentedeprrafopredeter"/>
+    <w:link w:val="Piedepgina"/>
+    <w:uiPriority w:val="99"/>
     <w:qFormat/>
-    <w:uiPriority w:val="99"/>
     <w:rPr>
-      <w:rFonts w:ascii="Calibri" w:hAnsi="Calibri" w:eastAsia="Calibri" w:cs="Times New Roman"/>
+      <w:rFonts w:ascii="Calibri" w:eastAsia="Calibri" w:hAnsi="Calibri" w:cs="Times New Roman"/>
       <w:lang w:val="es-CO"/>
     </w:rPr>
   </w:style>
@@ -3079,6 +3128,7 @@
     </a:fmtScheme>
   </a:themeElements>
   <a:objectDefaults/>
+  <a:extraClrSchemeLst/>
 </a:theme>
 </file>
 
@@ -3088,6 +3138,8 @@
 
 <file path=customXml/itemProps1.xml><?xml version="1.0" encoding="utf-8"?>
 <ds:datastoreItem xmlns:ds="http://schemas.openxmlformats.org/officeDocument/2006/customXml" ds:itemID="{BC0F665F-B212-4870-A10A-9BA48663DB75}">
-  <ds:schemaRefs/>
+  <ds:schemaRefs>
+    <ds:schemaRef ds:uri="http://schemas.openxmlformats.org/officeDocument/2006/bibliography"/>
+  </ds:schemaRefs>
 </ds:datastoreItem>
 </file>
</xml_diff>

<commit_message>
fix: improve receptions and dispatches format
</commit_message>
<xml_diff>
--- a/public/guia-despacho-template.docx
+++ b/public/guia-despacho-template.docx
@@ -1,6 +1,6 @@
 
 <file path=word/document.xml><?xml version="1.0" encoding="utf-8"?>
-<w:document xmlns:wpc="http://schemas.microsoft.com/office/word/2010/wordprocessingCanvas" xmlns:cx="http://schemas.microsoft.com/office/drawing/2014/chartex" xmlns:cx1="http://schemas.microsoft.com/office/drawing/2015/9/8/chartex" xmlns:cx2="http://schemas.microsoft.com/office/drawing/2015/10/21/chartex" xmlns:cx3="http://schemas.microsoft.com/office/drawing/2016/5/9/chartex" xmlns:cx4="http://schemas.microsoft.com/office/drawing/2016/5/10/chartex" xmlns:cx5="http://schemas.microsoft.com/office/drawing/2016/5/11/chartex" xmlns:cx6="http://schemas.microsoft.com/office/drawing/2016/5/12/chartex" xmlns:cx7="http://schemas.microsoft.com/office/drawing/2016/5/13/chartex" xmlns:cx8="http://schemas.microsoft.com/office/drawing/2016/5/14/chartex" xmlns:mc="http://schemas.openxmlformats.org/markup-compatibility/2006" xmlns:aink="http://schemas.microsoft.com/office/drawing/2016/ink" xmlns:am3d="http://schemas.microsoft.com/office/drawing/2017/model3d" xmlns:o="urn:schemas-microsoft-com:office:office" xmlns:r="http://schemas.openxmlformats.org/officeDocument/2006/relationships" xmlns:m="http://schemas.openxmlformats.org/officeDocument/2006/math" xmlns:v="urn:schemas-microsoft-com:vml" xmlns:wp14="http://schemas.microsoft.com/office/word/2010/wordprocessingDrawing" xmlns:wp="http://schemas.openxmlformats.org/drawingml/2006/wordprocessingDrawing" xmlns:w10="urn:schemas-microsoft-com:office:word" xmlns:w="http://schemas.openxmlformats.org/wordprocessingml/2006/main" xmlns:w14="http://schemas.microsoft.com/office/word/2010/wordml" xmlns:w15="http://schemas.microsoft.com/office/word/2012/wordml" xmlns:w16cex="http://schemas.microsoft.com/office/word/2018/wordml/cex" xmlns:w16cid="http://schemas.microsoft.com/office/word/2016/wordml/cid" xmlns:w16="http://schemas.microsoft.com/office/word/2018/wordml" xmlns:w16sdtdh="http://schemas.microsoft.com/office/word/2020/wordml/sdtdatahash" xmlns:w16se="http://schemas.microsoft.com/office/word/2015/wordml/symex" xmlns:wpg="http://schemas.microsoft.com/office/word/2010/wordprocessingGroup" xmlns:wpi="http://schemas.microsoft.com/office/word/2010/wordprocessingInk" xmlns:wne="http://schemas.microsoft.com/office/word/2006/wordml" xmlns:wps="http://schemas.microsoft.com/office/word/2010/wordprocessingShape" mc:Ignorable="w14 w15 w16se w16cid w16 w16cex w16sdtdh wp14">
+<w:document xmlns:wpc="http://schemas.microsoft.com/office/word/2010/wordprocessingCanvas" xmlns:cx="http://schemas.microsoft.com/office/drawing/2014/chartex" xmlns:cx1="http://schemas.microsoft.com/office/drawing/2015/9/8/chartex" xmlns:cx2="http://schemas.microsoft.com/office/drawing/2015/10/21/chartex" xmlns:cx3="http://schemas.microsoft.com/office/drawing/2016/5/9/chartex" xmlns:cx4="http://schemas.microsoft.com/office/drawing/2016/5/10/chartex" xmlns:cx5="http://schemas.microsoft.com/office/drawing/2016/5/11/chartex" xmlns:cx6="http://schemas.microsoft.com/office/drawing/2016/5/12/chartex" xmlns:cx7="http://schemas.microsoft.com/office/drawing/2016/5/13/chartex" xmlns:cx8="http://schemas.microsoft.com/office/drawing/2016/5/14/chartex" xmlns:mc="http://schemas.openxmlformats.org/markup-compatibility/2006" xmlns:aink="http://schemas.microsoft.com/office/drawing/2016/ink" xmlns:am3d="http://schemas.microsoft.com/office/drawing/2017/model3d" xmlns:o="urn:schemas-microsoft-com:office:office" xmlns:oel="http://schemas.microsoft.com/office/2019/extlst" xmlns:r="http://schemas.openxmlformats.org/officeDocument/2006/relationships" xmlns:m="http://schemas.openxmlformats.org/officeDocument/2006/math" xmlns:v="urn:schemas-microsoft-com:vml" xmlns:wp14="http://schemas.microsoft.com/office/word/2010/wordprocessingDrawing" xmlns:wp="http://schemas.openxmlformats.org/drawingml/2006/wordprocessingDrawing" xmlns:w10="urn:schemas-microsoft-com:office:word" xmlns:w="http://schemas.openxmlformats.org/wordprocessingml/2006/main" xmlns:w14="http://schemas.microsoft.com/office/word/2010/wordml" xmlns:w15="http://schemas.microsoft.com/office/word/2012/wordml" xmlns:w16cex="http://schemas.microsoft.com/office/word/2018/wordml/cex" xmlns:w16cid="http://schemas.microsoft.com/office/word/2016/wordml/cid" xmlns:w16="http://schemas.microsoft.com/office/word/2018/wordml" xmlns:w16sdtdh="http://schemas.microsoft.com/office/word/2020/wordml/sdtdatahash" xmlns:w16se="http://schemas.microsoft.com/office/word/2015/wordml/symex" xmlns:wpg="http://schemas.microsoft.com/office/word/2010/wordprocessingGroup" xmlns:wpi="http://schemas.microsoft.com/office/word/2010/wordprocessingInk" xmlns:wne="http://schemas.microsoft.com/office/word/2006/wordml" xmlns:wps="http://schemas.microsoft.com/office/word/2010/wordprocessingShape" mc:Ignorable="w14 w15 w16se w16cid w16 w16cex w16sdtdh wp14">
   <w:body>
     <w:p>
       <w:pPr>
@@ -397,7 +397,31 @@
           <w:u w:val="single"/>
           <w:lang w:val="zh-CN"/>
         </w:rPr>
-        <w:t>UNIDAD; +++unidad+++</w:t>
+        <w:t>UNIDAD</w:t>
+      </w:r>
+      <w:r>
+        <w:rPr>
+          <w:rFonts w:ascii="Times New Roman" w:hAnsi="Times New Roman"/>
+          <w:b/>
+          <w:bCs/>
+          <w:sz w:val="18"/>
+          <w:szCs w:val="18"/>
+          <w:u w:val="single"/>
+          <w:lang w:val="es-419"/>
+        </w:rPr>
+        <w:t>:</w:t>
+      </w:r>
+      <w:r>
+        <w:rPr>
+          <w:rFonts w:ascii="Times New Roman" w:hAnsi="Times New Roman"/>
+          <w:b/>
+          <w:bCs/>
+          <w:sz w:val="18"/>
+          <w:szCs w:val="18"/>
+          <w:u w:val="single"/>
+          <w:lang w:val="zh-CN"/>
+        </w:rPr>
+        <w:t xml:space="preserve"> +++unidad+++</w:t>
       </w:r>
     </w:p>
     <w:p>
@@ -434,6 +458,7 @@
         </w:rPr>
         <w:t>Cumpliendo instrucciones del ciudadano +++</w:t>
       </w:r>
+      <w:proofErr w:type="spellStart"/>
       <w:r>
         <w:rPr>
           <w:rFonts w:ascii="Times New Roman" w:hAnsi="Times New Roman"/>
@@ -442,7 +467,18 @@
           <w:sz w:val="18"/>
           <w:szCs w:val="18"/>
         </w:rPr>
-        <w:t>autorizador.grado.abreviatura.toUpperCase()</w:t>
+        <w:t>autorizador.grado.abreviatura.toUpperCase</w:t>
+      </w:r>
+      <w:proofErr w:type="spellEnd"/>
+      <w:r>
+        <w:rPr>
+          <w:rFonts w:ascii="Times New Roman" w:hAnsi="Times New Roman"/>
+          <w:b/>
+          <w:bCs/>
+          <w:sz w:val="18"/>
+          <w:szCs w:val="18"/>
+        </w:rPr>
+        <w:t>()</w:t>
       </w:r>
       <w:r>
         <w:rPr>
@@ -452,6 +488,7 @@
         </w:rPr>
         <w:t>+++ +++</w:t>
       </w:r>
+      <w:proofErr w:type="spellStart"/>
       <w:r>
         <w:rPr>
           <w:rFonts w:ascii="Times New Roman" w:hAnsi="Times New Roman"/>
@@ -460,7 +497,18 @@
           <w:sz w:val="18"/>
           <w:szCs w:val="18"/>
         </w:rPr>
-        <w:t>autorizador.nombres.toUpperCase()</w:t>
+        <w:t>autorizador.nombres.toUpperCase</w:t>
+      </w:r>
+      <w:proofErr w:type="spellEnd"/>
+      <w:r>
+        <w:rPr>
+          <w:rFonts w:ascii="Times New Roman" w:hAnsi="Times New Roman"/>
+          <w:b/>
+          <w:bCs/>
+          <w:sz w:val="18"/>
+          <w:szCs w:val="18"/>
+        </w:rPr>
+        <w:t>()</w:t>
       </w:r>
       <w:r>
         <w:rPr>
@@ -470,6 +518,7 @@
         </w:rPr>
         <w:t>+++ +++</w:t>
       </w:r>
+      <w:proofErr w:type="spellStart"/>
       <w:r>
         <w:rPr>
           <w:rFonts w:ascii="Times New Roman" w:hAnsi="Times New Roman"/>
@@ -478,7 +527,18 @@
           <w:sz w:val="18"/>
           <w:szCs w:val="18"/>
         </w:rPr>
-        <w:t>autorizador.apellidos.toUpperCase()</w:t>
+        <w:t>autorizador.apellidos.toUpperCase</w:t>
+      </w:r>
+      <w:proofErr w:type="spellEnd"/>
+      <w:r>
+        <w:rPr>
+          <w:rFonts w:ascii="Times New Roman" w:hAnsi="Times New Roman"/>
+          <w:b/>
+          <w:bCs/>
+          <w:sz w:val="18"/>
+          <w:szCs w:val="18"/>
+        </w:rPr>
+        <w:t>()</w:t>
       </w:r>
       <w:r>
         <w:rPr>
@@ -486,8 +546,27 @@
           <w:sz w:val="18"/>
           <w:szCs w:val="18"/>
         </w:rPr>
-        <w:t>+++, titular de la cedula de identidad Nº: +++</w:t>
+        <w:t xml:space="preserve">+++, titular de la cedula de identidad </w:t>
       </w:r>
+      <w:proofErr w:type="spellStart"/>
+      <w:r>
+        <w:rPr>
+          <w:rFonts w:ascii="Times New Roman" w:hAnsi="Times New Roman"/>
+          <w:sz w:val="18"/>
+          <w:szCs w:val="18"/>
+        </w:rPr>
+        <w:t>Nº</w:t>
+      </w:r>
+      <w:proofErr w:type="spellEnd"/>
+      <w:r>
+        <w:rPr>
+          <w:rFonts w:ascii="Times New Roman" w:hAnsi="Times New Roman"/>
+          <w:sz w:val="18"/>
+          <w:szCs w:val="18"/>
+        </w:rPr>
+        <w:t>: +++</w:t>
+      </w:r>
+      <w:proofErr w:type="spellStart"/>
       <w:r>
         <w:rPr>
           <w:rFonts w:ascii="Times New Roman" w:hAnsi="Times New Roman"/>
@@ -498,6 +577,7 @@
         </w:rPr>
         <w:t>autorizador.tipo_cedula</w:t>
       </w:r>
+      <w:proofErr w:type="spellEnd"/>
       <w:r>
         <w:rPr>
           <w:rFonts w:ascii="Times New Roman" w:hAnsi="Times New Roman"/>
@@ -506,6 +586,7 @@
         </w:rPr>
         <w:t>+++- +++</w:t>
       </w:r>
+      <w:proofErr w:type="spellStart"/>
       <w:r>
         <w:rPr>
           <w:rFonts w:ascii="Times New Roman" w:hAnsi="Times New Roman"/>
@@ -516,6 +597,7 @@
         </w:rPr>
         <w:t>autorizador.cedula</w:t>
       </w:r>
+      <w:proofErr w:type="spellEnd"/>
       <w:r>
         <w:rPr>
           <w:rFonts w:ascii="Times New Roman" w:hAnsi="Times New Roman"/>
@@ -554,7 +636,7 @@
     </w:p>
     <w:tbl>
       <w:tblPr>
-        <w:tblStyle w:val="Tablaconcuadrcula"/>
+        <w:tblStyle w:val="TableGrid"/>
         <w:tblW w:w="0" w:type="auto"/>
         <w:tblLayout w:type="fixed"/>
         <w:tblLook w:val="04A0" w:firstRow="1" w:lastRow="0" w:firstColumn="1" w:lastColumn="0" w:noHBand="0" w:noVBand="1"/>
@@ -631,6 +713,7 @@
                 <w:szCs w:val="16"/>
               </w:rPr>
             </w:pPr>
+            <w:proofErr w:type="spellStart"/>
             <w:r>
               <w:rPr>
                 <w:rFonts w:ascii="Times New Roman" w:hAnsi="Times New Roman"/>
@@ -641,6 +724,7 @@
               </w:rPr>
               <w:t>N°PARTE</w:t>
             </w:r>
+            <w:proofErr w:type="spellEnd"/>
           </w:p>
         </w:tc>
         <w:tc>
@@ -847,7 +931,25 @@
                 <w:sz w:val="18"/>
                 <w:szCs w:val="18"/>
               </w:rPr>
-              <w:t>+++FOR renglon IN renglones+++</w:t>
+              <w:t xml:space="preserve">+++FOR </w:t>
+            </w:r>
+            <w:proofErr w:type="spellStart"/>
+            <w:r>
+              <w:rPr>
+                <w:rFonts w:ascii="Times New Roman" w:hAnsi="Times New Roman"/>
+                <w:sz w:val="18"/>
+                <w:szCs w:val="18"/>
+              </w:rPr>
+              <w:t>renglon</w:t>
+            </w:r>
+            <w:proofErr w:type="spellEnd"/>
+            <w:r>
+              <w:rPr>
+                <w:rFonts w:ascii="Times New Roman" w:hAnsi="Times New Roman"/>
+                <w:sz w:val="18"/>
+                <w:szCs w:val="18"/>
+              </w:rPr>
+              <w:t xml:space="preserve"> IN renglones+++</w:t>
             </w:r>
           </w:p>
         </w:tc>
@@ -1018,7 +1120,38 @@
                 <w:szCs w:val="20"/>
                 <w:lang w:val="en-US"/>
               </w:rPr>
-              <w:t>+++=$renglon.renglon.numero_parte+++</w:t>
+              <w:t>+++=$</w:t>
+            </w:r>
+            <w:proofErr w:type="spellStart"/>
+            <w:proofErr w:type="gramStart"/>
+            <w:r>
+              <w:rPr>
+                <w:rFonts w:ascii="Times New Roman" w:hAnsi="Times New Roman"/>
+                <w:sz w:val="20"/>
+                <w:szCs w:val="20"/>
+                <w:lang w:val="en-US"/>
+              </w:rPr>
+              <w:t>renglon.renglon</w:t>
+            </w:r>
+            <w:proofErr w:type="gramEnd"/>
+            <w:r>
+              <w:rPr>
+                <w:rFonts w:ascii="Times New Roman" w:hAnsi="Times New Roman"/>
+                <w:sz w:val="20"/>
+                <w:szCs w:val="20"/>
+                <w:lang w:val="en-US"/>
+              </w:rPr>
+              <w:t>.numero_parte</w:t>
+            </w:r>
+            <w:proofErr w:type="spellEnd"/>
+            <w:r>
+              <w:rPr>
+                <w:rFonts w:ascii="Times New Roman" w:hAnsi="Times New Roman"/>
+                <w:sz w:val="20"/>
+                <w:szCs w:val="20"/>
+                <w:lang w:val="en-US"/>
+              </w:rPr>
+              <w:t>+++</w:t>
             </w:r>
           </w:p>
           <w:p>
@@ -1056,7 +1189,29 @@
                 <w:szCs w:val="20"/>
                 <w:lang w:val="en-US"/>
               </w:rPr>
-              <w:t>+++=$renglon.renglon.</w:t>
+              <w:t>+++=$</w:t>
+            </w:r>
+            <w:proofErr w:type="spellStart"/>
+            <w:proofErr w:type="gramStart"/>
+            <w:r>
+              <w:rPr>
+                <w:rFonts w:ascii="Times New Roman" w:hAnsi="Times New Roman"/>
+                <w:sz w:val="20"/>
+                <w:szCs w:val="20"/>
+                <w:lang w:val="en-US"/>
+              </w:rPr>
+              <w:t>renglon.renglon</w:t>
+            </w:r>
+            <w:proofErr w:type="spellEnd"/>
+            <w:proofErr w:type="gramEnd"/>
+            <w:r>
+              <w:rPr>
+                <w:rFonts w:ascii="Times New Roman" w:hAnsi="Times New Roman"/>
+                <w:sz w:val="20"/>
+                <w:szCs w:val="20"/>
+                <w:lang w:val="en-US"/>
+              </w:rPr>
+              <w:t>.</w:t>
             </w:r>
             <w:r>
               <w:rPr>
@@ -1112,7 +1267,29 @@
                 <w:szCs w:val="20"/>
                 <w:lang w:val="en-US"/>
               </w:rPr>
-              <w:t>+++=$renglon.cantidad+++</w:t>
+              <w:t>+++=$</w:t>
+            </w:r>
+            <w:proofErr w:type="spellStart"/>
+            <w:proofErr w:type="gramStart"/>
+            <w:r>
+              <w:rPr>
+                <w:rFonts w:ascii="Times New Roman" w:hAnsi="Times New Roman"/>
+                <w:sz w:val="20"/>
+                <w:szCs w:val="20"/>
+                <w:lang w:val="en-US"/>
+              </w:rPr>
+              <w:t>renglon.cantidad</w:t>
+            </w:r>
+            <w:proofErr w:type="spellEnd"/>
+            <w:proofErr w:type="gramEnd"/>
+            <w:r>
+              <w:rPr>
+                <w:rFonts w:ascii="Times New Roman" w:hAnsi="Times New Roman"/>
+                <w:sz w:val="20"/>
+                <w:szCs w:val="20"/>
+                <w:lang w:val="en-US"/>
+              </w:rPr>
+              <w:t>+++</w:t>
             </w:r>
           </w:p>
           <w:p>
@@ -1190,7 +1367,38 @@
                 <w:szCs w:val="20"/>
                 <w:lang w:val="en-US"/>
               </w:rPr>
-              <w:t>+++=$renglon.renglon.clasificacion.nombre+++</w:t>
+              <w:t>+++=$</w:t>
+            </w:r>
+            <w:proofErr w:type="spellStart"/>
+            <w:proofErr w:type="gramStart"/>
+            <w:r>
+              <w:rPr>
+                <w:rFonts w:ascii="Times New Roman" w:hAnsi="Times New Roman"/>
+                <w:sz w:val="20"/>
+                <w:szCs w:val="20"/>
+                <w:lang w:val="en-US"/>
+              </w:rPr>
+              <w:t>renglon.renglon</w:t>
+            </w:r>
+            <w:proofErr w:type="gramEnd"/>
+            <w:r>
+              <w:rPr>
+                <w:rFonts w:ascii="Times New Roman" w:hAnsi="Times New Roman"/>
+                <w:sz w:val="20"/>
+                <w:szCs w:val="20"/>
+                <w:lang w:val="en-US"/>
+              </w:rPr>
+              <w:t>.clasificacion.nombre</w:t>
+            </w:r>
+            <w:proofErr w:type="spellEnd"/>
+            <w:r>
+              <w:rPr>
+                <w:rFonts w:ascii="Times New Roman" w:hAnsi="Times New Roman"/>
+                <w:sz w:val="20"/>
+                <w:szCs w:val="20"/>
+                <w:lang w:val="en-US"/>
+              </w:rPr>
+              <w:t>+++</w:t>
             </w:r>
           </w:p>
           <w:p>
@@ -1228,7 +1436,38 @@
                 <w:szCs w:val="18"/>
                 <w:lang w:val="en-US"/>
               </w:rPr>
-              <w:t>+++=$renglon.seriales.join(', ')+++</w:t>
+              <w:t>+++=$</w:t>
+            </w:r>
+            <w:proofErr w:type="spellStart"/>
+            <w:proofErr w:type="gramStart"/>
+            <w:r>
+              <w:rPr>
+                <w:rFonts w:ascii="Times New Roman" w:hAnsi="Times New Roman"/>
+                <w:sz w:val="18"/>
+                <w:szCs w:val="18"/>
+                <w:lang w:val="en-US"/>
+              </w:rPr>
+              <w:t>renglon.seriales</w:t>
+            </w:r>
+            <w:proofErr w:type="gramEnd"/>
+            <w:r>
+              <w:rPr>
+                <w:rFonts w:ascii="Times New Roman" w:hAnsi="Times New Roman"/>
+                <w:sz w:val="18"/>
+                <w:szCs w:val="18"/>
+                <w:lang w:val="en-US"/>
+              </w:rPr>
+              <w:t>.join</w:t>
+            </w:r>
+            <w:proofErr w:type="spellEnd"/>
+            <w:r>
+              <w:rPr>
+                <w:rFonts w:ascii="Times New Roman" w:hAnsi="Times New Roman"/>
+                <w:sz w:val="18"/>
+                <w:szCs w:val="18"/>
+                <w:lang w:val="en-US"/>
+              </w:rPr>
+              <w:t>(', ')+++</w:t>
             </w:r>
           </w:p>
           <w:p>
@@ -1267,7 +1506,29 @@
                 <w:szCs w:val="20"/>
                 <w:lang w:val="en-US"/>
               </w:rPr>
-              <w:t>+++=$renglon.observacion+++</w:t>
+              <w:t>+++=$</w:t>
+            </w:r>
+            <w:proofErr w:type="spellStart"/>
+            <w:proofErr w:type="gramStart"/>
+            <w:r>
+              <w:rPr>
+                <w:rFonts w:ascii="Times New Roman" w:hAnsi="Times New Roman"/>
+                <w:sz w:val="20"/>
+                <w:szCs w:val="20"/>
+                <w:lang w:val="en-US"/>
+              </w:rPr>
+              <w:t>renglon.observacion</w:t>
+            </w:r>
+            <w:proofErr w:type="spellEnd"/>
+            <w:proofErr w:type="gramEnd"/>
+            <w:r>
+              <w:rPr>
+                <w:rFonts w:ascii="Times New Roman" w:hAnsi="Times New Roman"/>
+                <w:sz w:val="20"/>
+                <w:szCs w:val="20"/>
+                <w:lang w:val="en-US"/>
+              </w:rPr>
+              <w:t>+++</w:t>
             </w:r>
           </w:p>
           <w:p>
@@ -1308,7 +1569,27 @@
                 <w:szCs w:val="20"/>
                 <w:lang w:val="en-US"/>
               </w:rPr>
-              <w:t>+++ END-FOR renglon+++</w:t>
+              <w:t xml:space="preserve">+++ END-FOR </w:t>
+            </w:r>
+            <w:proofErr w:type="spellStart"/>
+            <w:r>
+              <w:rPr>
+                <w:rFonts w:ascii="Times New Roman" w:hAnsi="Times New Roman"/>
+                <w:sz w:val="20"/>
+                <w:szCs w:val="20"/>
+                <w:lang w:val="en-US"/>
+              </w:rPr>
+              <w:t>renglon</w:t>
+            </w:r>
+            <w:proofErr w:type="spellEnd"/>
+            <w:r>
+              <w:rPr>
+                <w:rFonts w:ascii="Times New Roman" w:hAnsi="Times New Roman"/>
+                <w:sz w:val="20"/>
+                <w:szCs w:val="20"/>
+                <w:lang w:val="en-US"/>
+              </w:rPr>
+              <w:t>+++</w:t>
             </w:r>
           </w:p>
         </w:tc>
@@ -1459,7 +1740,7 @@
 </file>
 
 <file path=word/endnotes.xml><?xml version="1.0" encoding="utf-8"?>
-<w:endnotes xmlns:wpc="http://schemas.microsoft.com/office/word/2010/wordprocessingCanvas" xmlns:cx="http://schemas.microsoft.com/office/drawing/2014/chartex" xmlns:cx1="http://schemas.microsoft.com/office/drawing/2015/9/8/chartex" xmlns:cx2="http://schemas.microsoft.com/office/drawing/2015/10/21/chartex" xmlns:cx3="http://schemas.microsoft.com/office/drawing/2016/5/9/chartex" xmlns:cx4="http://schemas.microsoft.com/office/drawing/2016/5/10/chartex" xmlns:cx5="http://schemas.microsoft.com/office/drawing/2016/5/11/chartex" xmlns:cx6="http://schemas.microsoft.com/office/drawing/2016/5/12/chartex" xmlns:cx7="http://schemas.microsoft.com/office/drawing/2016/5/13/chartex" xmlns:cx8="http://schemas.microsoft.com/office/drawing/2016/5/14/chartex" xmlns:mc="http://schemas.openxmlformats.org/markup-compatibility/2006" xmlns:aink="http://schemas.microsoft.com/office/drawing/2016/ink" xmlns:am3d="http://schemas.microsoft.com/office/drawing/2017/model3d" xmlns:o="urn:schemas-microsoft-com:office:office" xmlns:r="http://schemas.openxmlformats.org/officeDocument/2006/relationships" xmlns:m="http://schemas.openxmlformats.org/officeDocument/2006/math" xmlns:v="urn:schemas-microsoft-com:vml" xmlns:wp14="http://schemas.microsoft.com/office/word/2010/wordprocessingDrawing" xmlns:wp="http://schemas.openxmlformats.org/drawingml/2006/wordprocessingDrawing" xmlns:w10="urn:schemas-microsoft-com:office:word" xmlns:w="http://schemas.openxmlformats.org/wordprocessingml/2006/main" xmlns:w14="http://schemas.microsoft.com/office/word/2010/wordml" xmlns:w15="http://schemas.microsoft.com/office/word/2012/wordml" xmlns:w16cex="http://schemas.microsoft.com/office/word/2018/wordml/cex" xmlns:w16cid="http://schemas.microsoft.com/office/word/2016/wordml/cid" xmlns:w16="http://schemas.microsoft.com/office/word/2018/wordml" xmlns:w16sdtdh="http://schemas.microsoft.com/office/word/2020/wordml/sdtdatahash" xmlns:w16se="http://schemas.microsoft.com/office/word/2015/wordml/symex" xmlns:wpg="http://schemas.microsoft.com/office/word/2010/wordprocessingGroup" xmlns:wpi="http://schemas.microsoft.com/office/word/2010/wordprocessingInk" xmlns:wne="http://schemas.microsoft.com/office/word/2006/wordml" xmlns:wps="http://schemas.microsoft.com/office/word/2010/wordprocessingShape" mc:Ignorable="w14 w15 w16se w16cid w16 w16cex w16sdtdh wp14">
+<w:endnotes xmlns:wpc="http://schemas.microsoft.com/office/word/2010/wordprocessingCanvas" xmlns:cx="http://schemas.microsoft.com/office/drawing/2014/chartex" xmlns:cx1="http://schemas.microsoft.com/office/drawing/2015/9/8/chartex" xmlns:cx2="http://schemas.microsoft.com/office/drawing/2015/10/21/chartex" xmlns:cx3="http://schemas.microsoft.com/office/drawing/2016/5/9/chartex" xmlns:cx4="http://schemas.microsoft.com/office/drawing/2016/5/10/chartex" xmlns:cx5="http://schemas.microsoft.com/office/drawing/2016/5/11/chartex" xmlns:cx6="http://schemas.microsoft.com/office/drawing/2016/5/12/chartex" xmlns:cx7="http://schemas.microsoft.com/office/drawing/2016/5/13/chartex" xmlns:cx8="http://schemas.microsoft.com/office/drawing/2016/5/14/chartex" xmlns:mc="http://schemas.openxmlformats.org/markup-compatibility/2006" xmlns:aink="http://schemas.microsoft.com/office/drawing/2016/ink" xmlns:am3d="http://schemas.microsoft.com/office/drawing/2017/model3d" xmlns:o="urn:schemas-microsoft-com:office:office" xmlns:oel="http://schemas.microsoft.com/office/2019/extlst" xmlns:r="http://schemas.openxmlformats.org/officeDocument/2006/relationships" xmlns:m="http://schemas.openxmlformats.org/officeDocument/2006/math" xmlns:v="urn:schemas-microsoft-com:vml" xmlns:wp14="http://schemas.microsoft.com/office/word/2010/wordprocessingDrawing" xmlns:wp="http://schemas.openxmlformats.org/drawingml/2006/wordprocessingDrawing" xmlns:w10="urn:schemas-microsoft-com:office:word" xmlns:w="http://schemas.openxmlformats.org/wordprocessingml/2006/main" xmlns:w14="http://schemas.microsoft.com/office/word/2010/wordml" xmlns:w15="http://schemas.microsoft.com/office/word/2012/wordml" xmlns:w16cex="http://schemas.microsoft.com/office/word/2018/wordml/cex" xmlns:w16cid="http://schemas.microsoft.com/office/word/2016/wordml/cid" xmlns:w16="http://schemas.microsoft.com/office/word/2018/wordml" xmlns:w16sdtdh="http://schemas.microsoft.com/office/word/2020/wordml/sdtdatahash" xmlns:w16se="http://schemas.microsoft.com/office/word/2015/wordml/symex" xmlns:wpg="http://schemas.microsoft.com/office/word/2010/wordprocessingGroup" xmlns:wpi="http://schemas.microsoft.com/office/word/2010/wordprocessingInk" xmlns:wne="http://schemas.microsoft.com/office/word/2006/wordml" xmlns:wps="http://schemas.microsoft.com/office/word/2010/wordprocessingShape" mc:Ignorable="w14 w15 w16se w16cid w16 w16cex w16sdtdh wp14">
   <w:endnote w:type="separator" w:id="-1">
     <w:p>
       <w:pPr>
@@ -1484,15 +1765,15 @@
 </file>
 
 <file path=word/footer1.xml><?xml version="1.0" encoding="utf-8"?>
-<w:ftr xmlns:wpc="http://schemas.microsoft.com/office/word/2010/wordprocessingCanvas" xmlns:cx="http://schemas.microsoft.com/office/drawing/2014/chartex" xmlns:cx1="http://schemas.microsoft.com/office/drawing/2015/9/8/chartex" xmlns:cx2="http://schemas.microsoft.com/office/drawing/2015/10/21/chartex" xmlns:cx3="http://schemas.microsoft.com/office/drawing/2016/5/9/chartex" xmlns:cx4="http://schemas.microsoft.com/office/drawing/2016/5/10/chartex" xmlns:cx5="http://schemas.microsoft.com/office/drawing/2016/5/11/chartex" xmlns:cx6="http://schemas.microsoft.com/office/drawing/2016/5/12/chartex" xmlns:cx7="http://schemas.microsoft.com/office/drawing/2016/5/13/chartex" xmlns:cx8="http://schemas.microsoft.com/office/drawing/2016/5/14/chartex" xmlns:mc="http://schemas.openxmlformats.org/markup-compatibility/2006" xmlns:aink="http://schemas.microsoft.com/office/drawing/2016/ink" xmlns:am3d="http://schemas.microsoft.com/office/drawing/2017/model3d" xmlns:o="urn:schemas-microsoft-com:office:office" xmlns:r="http://schemas.openxmlformats.org/officeDocument/2006/relationships" xmlns:m="http://schemas.openxmlformats.org/officeDocument/2006/math" xmlns:v="urn:schemas-microsoft-com:vml" xmlns:wp14="http://schemas.microsoft.com/office/word/2010/wordprocessingDrawing" xmlns:wp="http://schemas.openxmlformats.org/drawingml/2006/wordprocessingDrawing" xmlns:w10="urn:schemas-microsoft-com:office:word" xmlns:w="http://schemas.openxmlformats.org/wordprocessingml/2006/main" xmlns:w14="http://schemas.microsoft.com/office/word/2010/wordml" xmlns:w15="http://schemas.microsoft.com/office/word/2012/wordml" xmlns:w16cex="http://schemas.microsoft.com/office/word/2018/wordml/cex" xmlns:w16cid="http://schemas.microsoft.com/office/word/2016/wordml/cid" xmlns:w16="http://schemas.microsoft.com/office/word/2018/wordml" xmlns:w16sdtdh="http://schemas.microsoft.com/office/word/2020/wordml/sdtdatahash" xmlns:w16se="http://schemas.microsoft.com/office/word/2015/wordml/symex" xmlns:wpg="http://schemas.microsoft.com/office/word/2010/wordprocessingGroup" xmlns:wpi="http://schemas.microsoft.com/office/word/2010/wordprocessingInk" xmlns:wne="http://schemas.microsoft.com/office/word/2006/wordml" xmlns:wps="http://schemas.microsoft.com/office/word/2010/wordprocessingShape" mc:Ignorable="w14 w15 w16se w16cid w16 w16cex w16sdtdh wp14">
+<w:ftr xmlns:wpc="http://schemas.microsoft.com/office/word/2010/wordprocessingCanvas" xmlns:cx="http://schemas.microsoft.com/office/drawing/2014/chartex" xmlns:cx1="http://schemas.microsoft.com/office/drawing/2015/9/8/chartex" xmlns:cx2="http://schemas.microsoft.com/office/drawing/2015/10/21/chartex" xmlns:cx3="http://schemas.microsoft.com/office/drawing/2016/5/9/chartex" xmlns:cx4="http://schemas.microsoft.com/office/drawing/2016/5/10/chartex" xmlns:cx5="http://schemas.microsoft.com/office/drawing/2016/5/11/chartex" xmlns:cx6="http://schemas.microsoft.com/office/drawing/2016/5/12/chartex" xmlns:cx7="http://schemas.microsoft.com/office/drawing/2016/5/13/chartex" xmlns:cx8="http://schemas.microsoft.com/office/drawing/2016/5/14/chartex" xmlns:mc="http://schemas.openxmlformats.org/markup-compatibility/2006" xmlns:aink="http://schemas.microsoft.com/office/drawing/2016/ink" xmlns:am3d="http://schemas.microsoft.com/office/drawing/2017/model3d" xmlns:o="urn:schemas-microsoft-com:office:office" xmlns:oel="http://schemas.microsoft.com/office/2019/extlst" xmlns:r="http://schemas.openxmlformats.org/officeDocument/2006/relationships" xmlns:m="http://schemas.openxmlformats.org/officeDocument/2006/math" xmlns:v="urn:schemas-microsoft-com:vml" xmlns:wp14="http://schemas.microsoft.com/office/word/2010/wordprocessingDrawing" xmlns:wp="http://schemas.openxmlformats.org/drawingml/2006/wordprocessingDrawing" xmlns:w10="urn:schemas-microsoft-com:office:word" xmlns:w="http://schemas.openxmlformats.org/wordprocessingml/2006/main" xmlns:w14="http://schemas.microsoft.com/office/word/2010/wordml" xmlns:w15="http://schemas.microsoft.com/office/word/2012/wordml" xmlns:w16cex="http://schemas.microsoft.com/office/word/2018/wordml/cex" xmlns:w16cid="http://schemas.microsoft.com/office/word/2016/wordml/cid" xmlns:w16="http://schemas.microsoft.com/office/word/2018/wordml" xmlns:w16sdtdh="http://schemas.microsoft.com/office/word/2020/wordml/sdtdatahash" xmlns:w16se="http://schemas.microsoft.com/office/word/2015/wordml/symex" xmlns:wpg="http://schemas.microsoft.com/office/word/2010/wordprocessingGroup" xmlns:wpi="http://schemas.microsoft.com/office/word/2010/wordprocessingInk" xmlns:wne="http://schemas.microsoft.com/office/word/2006/wordml" xmlns:wps="http://schemas.microsoft.com/office/word/2010/wordprocessingShape" mc:Ignorable="w14 w15 w16se w16cid w16 w16cex w16sdtdh wp14">
   <w:p>
     <w:pPr>
-      <w:pStyle w:val="Piedepgina"/>
+      <w:pStyle w:val="Footer"/>
     </w:pPr>
   </w:p>
   <w:tbl>
     <w:tblPr>
-      <w:tblStyle w:val="Tablaconcuadrcula"/>
+      <w:tblStyle w:val="TableGrid"/>
       <w:tblW w:w="11096" w:type="dxa"/>
       <w:tblBorders>
         <w:top w:val="none" w:sz="0" w:space="0" w:color="auto"/>
@@ -1565,7 +1846,73 @@
               <w:sz w:val="18"/>
               <w:szCs w:val="18"/>
             </w:rPr>
-            <w:t>+++ supervisor != null ? `SUPERVISA` : `` +++</w:t>
+            <w:t xml:space="preserve">+++ </w:t>
+          </w:r>
+          <w:proofErr w:type="gramStart"/>
+          <w:r>
+            <w:rPr>
+              <w:rFonts w:ascii="Times New Roman" w:hAnsi="Times New Roman"/>
+              <w:b/>
+              <w:bCs/>
+              <w:sz w:val="18"/>
+              <w:szCs w:val="18"/>
+            </w:rPr>
+            <w:t>supervisor !</w:t>
+          </w:r>
+          <w:proofErr w:type="gramEnd"/>
+          <w:r>
+            <w:rPr>
+              <w:rFonts w:ascii="Times New Roman" w:hAnsi="Times New Roman"/>
+              <w:b/>
+              <w:bCs/>
+              <w:sz w:val="18"/>
+              <w:szCs w:val="18"/>
+            </w:rPr>
+            <w:t xml:space="preserve">= </w:t>
+          </w:r>
+          <w:proofErr w:type="spellStart"/>
+          <w:r>
+            <w:rPr>
+              <w:rFonts w:ascii="Times New Roman" w:hAnsi="Times New Roman"/>
+              <w:b/>
+              <w:bCs/>
+              <w:sz w:val="18"/>
+              <w:szCs w:val="18"/>
+            </w:rPr>
+            <w:t>null</w:t>
+          </w:r>
+          <w:proofErr w:type="spellEnd"/>
+          <w:r>
+            <w:rPr>
+              <w:rFonts w:ascii="Times New Roman" w:hAnsi="Times New Roman"/>
+              <w:b/>
+              <w:bCs/>
+              <w:sz w:val="18"/>
+              <w:szCs w:val="18"/>
+            </w:rPr>
+            <w:t xml:space="preserve"> ? `SUPERVISA</w:t>
+          </w:r>
+          <w:proofErr w:type="gramStart"/>
+          <w:r>
+            <w:rPr>
+              <w:rFonts w:ascii="Times New Roman" w:hAnsi="Times New Roman"/>
+              <w:b/>
+              <w:bCs/>
+              <w:sz w:val="18"/>
+              <w:szCs w:val="18"/>
+            </w:rPr>
+            <w:t>` :</w:t>
+          </w:r>
+          <w:proofErr w:type="gramEnd"/>
+          <w:r>
+            <w:rPr>
+              <w:rFonts w:ascii="Times New Roman" w:hAnsi="Times New Roman"/>
+              <w:b/>
+              <w:bCs/>
+              <w:sz w:val="18"/>
+              <w:szCs w:val="18"/>
+            </w:rPr>
+            <w:t xml:space="preserve"> `` +++</w:t>
           </w:r>
         </w:p>
       </w:tc>
@@ -1695,7 +2042,53 @@
               <w:sz w:val="16"/>
               <w:szCs w:val="16"/>
             </w:rPr>
-            <w:t>+++abastecedor.nombres.toUpperCase()+++ +++ abastecedor.apellidos.toUpperCase()+++.</w:t>
+            <w:t>+++</w:t>
+          </w:r>
+          <w:proofErr w:type="spellStart"/>
+          <w:proofErr w:type="gramStart"/>
+          <w:r>
+            <w:rPr>
+              <w:rFonts w:ascii="Times New Roman" w:hAnsi="Times New Roman"/>
+              <w:sz w:val="16"/>
+              <w:szCs w:val="16"/>
+            </w:rPr>
+            <w:t>abastecedor.nombres</w:t>
+          </w:r>
+          <w:proofErr w:type="gramEnd"/>
+          <w:r>
+            <w:rPr>
+              <w:rFonts w:ascii="Times New Roman" w:hAnsi="Times New Roman"/>
+              <w:sz w:val="16"/>
+              <w:szCs w:val="16"/>
+            </w:rPr>
+            <w:t>.toUpperCase</w:t>
+          </w:r>
+          <w:proofErr w:type="spellEnd"/>
+          <w:r>
+            <w:rPr>
+              <w:rFonts w:ascii="Times New Roman" w:hAnsi="Times New Roman"/>
+              <w:sz w:val="16"/>
+              <w:szCs w:val="16"/>
+            </w:rPr>
+            <w:t xml:space="preserve">()+++ +++ </w:t>
+          </w:r>
+          <w:proofErr w:type="spellStart"/>
+          <w:r>
+            <w:rPr>
+              <w:rFonts w:ascii="Times New Roman" w:hAnsi="Times New Roman"/>
+              <w:sz w:val="16"/>
+              <w:szCs w:val="16"/>
+            </w:rPr>
+            <w:t>abastecedor.apellidos.toUpperCase</w:t>
+          </w:r>
+          <w:proofErr w:type="spellEnd"/>
+          <w:r>
+            <w:rPr>
+              <w:rFonts w:ascii="Times New Roman" w:hAnsi="Times New Roman"/>
+              <w:sz w:val="16"/>
+              <w:szCs w:val="16"/>
+            </w:rPr>
+            <w:t>()+++.</w:t>
           </w:r>
         </w:p>
         <w:p>
@@ -1716,7 +2109,38 @@
               <w:sz w:val="16"/>
               <w:szCs w:val="16"/>
             </w:rPr>
-            <w:t>+++abastecedor.grado.nombre.toUpperCase()+++</w:t>
+            <w:t>+++</w:t>
+          </w:r>
+          <w:proofErr w:type="spellStart"/>
+          <w:proofErr w:type="gramStart"/>
+          <w:r>
+            <w:rPr>
+              <w:rFonts w:ascii="Times New Roman" w:hAnsi="Times New Roman"/>
+              <w:b/>
+              <w:sz w:val="16"/>
+              <w:szCs w:val="16"/>
+            </w:rPr>
+            <w:t>abastecedor.grado</w:t>
+          </w:r>
+          <w:proofErr w:type="gramEnd"/>
+          <w:r>
+            <w:rPr>
+              <w:rFonts w:ascii="Times New Roman" w:hAnsi="Times New Roman"/>
+              <w:b/>
+              <w:sz w:val="16"/>
+              <w:szCs w:val="16"/>
+            </w:rPr>
+            <w:t>.nombre.toUpperCase</w:t>
+          </w:r>
+          <w:proofErr w:type="spellEnd"/>
+          <w:r>
+            <w:rPr>
+              <w:rFonts w:ascii="Times New Roman" w:hAnsi="Times New Roman"/>
+              <w:b/>
+              <w:sz w:val="16"/>
+              <w:szCs w:val="16"/>
+            </w:rPr>
+            <w:t>()+++</w:t>
           </w:r>
         </w:p>
         <w:p>
@@ -1736,7 +2160,47 @@
               <w:sz w:val="16"/>
               <w:szCs w:val="16"/>
             </w:rPr>
-            <w:t>+++abastecedor.cargo_profesional?.toUpperCase()+++</w:t>
+            <w:t>+++</w:t>
+          </w:r>
+          <w:proofErr w:type="gramStart"/>
+          <w:r>
+            <w:rPr>
+              <w:rFonts w:ascii="Times New Roman" w:hAnsi="Times New Roman"/>
+              <w:b/>
+              <w:sz w:val="16"/>
+              <w:szCs w:val="16"/>
+            </w:rPr>
+            <w:t>abastecedor.cargo</w:t>
+          </w:r>
+          <w:proofErr w:type="gramEnd"/>
+          <w:r>
+            <w:rPr>
+              <w:rFonts w:ascii="Times New Roman" w:hAnsi="Times New Roman"/>
+              <w:b/>
+              <w:sz w:val="16"/>
+              <w:szCs w:val="16"/>
+            </w:rPr>
+            <w:t>_profesional?.</w:t>
+          </w:r>
+          <w:proofErr w:type="spellStart"/>
+          <w:r>
+            <w:rPr>
+              <w:rFonts w:ascii="Times New Roman" w:hAnsi="Times New Roman"/>
+              <w:b/>
+              <w:sz w:val="16"/>
+              <w:szCs w:val="16"/>
+            </w:rPr>
+            <w:t>toUpperCase</w:t>
+          </w:r>
+          <w:proofErr w:type="spellEnd"/>
+          <w:r>
+            <w:rPr>
+              <w:rFonts w:ascii="Times New Roman" w:hAnsi="Times New Roman"/>
+              <w:b/>
+              <w:sz w:val="16"/>
+              <w:szCs w:val="16"/>
+            </w:rPr>
+            <w:t>()+++</w:t>
           </w:r>
         </w:p>
       </w:tc>
@@ -1762,7 +2226,27 @@
               <w:szCs w:val="16"/>
               <w:lang w:val="en-US"/>
             </w:rPr>
-            <w:t>+++ supervisor != null ? `________________________` : `` +++</w:t>
+            <w:t xml:space="preserve">+++ </w:t>
+          </w:r>
+          <w:proofErr w:type="gramStart"/>
+          <w:r>
+            <w:rPr>
+              <w:rFonts w:ascii="Times New Roman" w:hAnsi="Times New Roman"/>
+              <w:sz w:val="16"/>
+              <w:szCs w:val="16"/>
+              <w:lang w:val="en-US"/>
+            </w:rPr>
+            <w:t>supervisor !</w:t>
+          </w:r>
+          <w:proofErr w:type="gramEnd"/>
+          <w:r>
+            <w:rPr>
+              <w:rFonts w:ascii="Times New Roman" w:hAnsi="Times New Roman"/>
+              <w:sz w:val="16"/>
+              <w:szCs w:val="16"/>
+              <w:lang w:val="en-US"/>
+            </w:rPr>
+            <w:t>= null ? `________________________` : `` +++</w:t>
           </w:r>
         </w:p>
         <w:p>
@@ -1783,7 +2267,58 @@
               <w:szCs w:val="16"/>
               <w:lang w:val="en-US"/>
             </w:rPr>
-            <w:t>+++ supervisor != null ? `${supervisor.nombres.toUpperCase()}` : `` +++</w:t>
+            <w:t xml:space="preserve">+++ </w:t>
+          </w:r>
+          <w:proofErr w:type="gramStart"/>
+          <w:r>
+            <w:rPr>
+              <w:rFonts w:ascii="Times New Roman" w:hAnsi="Times New Roman"/>
+              <w:sz w:val="16"/>
+              <w:szCs w:val="16"/>
+              <w:lang w:val="en-US"/>
+            </w:rPr>
+            <w:t>supervisor !</w:t>
+          </w:r>
+          <w:proofErr w:type="gramEnd"/>
+          <w:r>
+            <w:rPr>
+              <w:rFonts w:ascii="Times New Roman" w:hAnsi="Times New Roman"/>
+              <w:sz w:val="16"/>
+              <w:szCs w:val="16"/>
+              <w:lang w:val="en-US"/>
+            </w:rPr>
+            <w:t>= null ? `${</w:t>
+          </w:r>
+          <w:proofErr w:type="spellStart"/>
+          <w:proofErr w:type="gramStart"/>
+          <w:r>
+            <w:rPr>
+              <w:rFonts w:ascii="Times New Roman" w:hAnsi="Times New Roman"/>
+              <w:sz w:val="16"/>
+              <w:szCs w:val="16"/>
+              <w:lang w:val="en-US"/>
+            </w:rPr>
+            <w:t>supervisor.nombres</w:t>
+          </w:r>
+          <w:proofErr w:type="gramEnd"/>
+          <w:r>
+            <w:rPr>
+              <w:rFonts w:ascii="Times New Roman" w:hAnsi="Times New Roman"/>
+              <w:sz w:val="16"/>
+              <w:szCs w:val="16"/>
+              <w:lang w:val="en-US"/>
+            </w:rPr>
+            <w:t>.toUpperCase</w:t>
+          </w:r>
+          <w:proofErr w:type="spellEnd"/>
+          <w:r>
+            <w:rPr>
+              <w:rFonts w:ascii="Times New Roman" w:hAnsi="Times New Roman"/>
+              <w:sz w:val="16"/>
+              <w:szCs w:val="16"/>
+              <w:lang w:val="en-US"/>
+            </w:rPr>
+            <w:t>()}` : `` +++</w:t>
           </w:r>
         </w:p>
         <w:p>
@@ -1804,7 +2339,58 @@
               <w:szCs w:val="16"/>
               <w:lang w:val="en-US"/>
             </w:rPr>
-            <w:t>+++ supervisor != null ? `${supervisor.apellidos.toUpperCase()}` : `` +++</w:t>
+            <w:t xml:space="preserve">+++ </w:t>
+          </w:r>
+          <w:proofErr w:type="gramStart"/>
+          <w:r>
+            <w:rPr>
+              <w:rFonts w:ascii="Times New Roman" w:hAnsi="Times New Roman"/>
+              <w:sz w:val="16"/>
+              <w:szCs w:val="16"/>
+              <w:lang w:val="en-US"/>
+            </w:rPr>
+            <w:t>supervisor !</w:t>
+          </w:r>
+          <w:proofErr w:type="gramEnd"/>
+          <w:r>
+            <w:rPr>
+              <w:rFonts w:ascii="Times New Roman" w:hAnsi="Times New Roman"/>
+              <w:sz w:val="16"/>
+              <w:szCs w:val="16"/>
+              <w:lang w:val="en-US"/>
+            </w:rPr>
+            <w:t>= null ? `${</w:t>
+          </w:r>
+          <w:proofErr w:type="spellStart"/>
+          <w:proofErr w:type="gramStart"/>
+          <w:r>
+            <w:rPr>
+              <w:rFonts w:ascii="Times New Roman" w:hAnsi="Times New Roman"/>
+              <w:sz w:val="16"/>
+              <w:szCs w:val="16"/>
+              <w:lang w:val="en-US"/>
+            </w:rPr>
+            <w:t>supervisor.apellidos</w:t>
+          </w:r>
+          <w:proofErr w:type="gramEnd"/>
+          <w:r>
+            <w:rPr>
+              <w:rFonts w:ascii="Times New Roman" w:hAnsi="Times New Roman"/>
+              <w:sz w:val="16"/>
+              <w:szCs w:val="16"/>
+              <w:lang w:val="en-US"/>
+            </w:rPr>
+            <w:t>.toUpperCase</w:t>
+          </w:r>
+          <w:proofErr w:type="spellEnd"/>
+          <w:r>
+            <w:rPr>
+              <w:rFonts w:ascii="Times New Roman" w:hAnsi="Times New Roman"/>
+              <w:sz w:val="16"/>
+              <w:szCs w:val="16"/>
+              <w:lang w:val="en-US"/>
+            </w:rPr>
+            <w:t>()}` : `` +++</w:t>
           </w:r>
         </w:p>
         <w:p>
@@ -1827,15 +2413,37 @@
               <w:szCs w:val="16"/>
               <w:lang w:val="en-US"/>
             </w:rPr>
-            <w:t>+++ supervisor != null ?</w:t>
-          </w:r>
-          <w:r>
-            <w:rPr>
-              <w:rFonts w:ascii="Times New Roman" w:hAnsi="Times New Roman"/>
+            <w:t xml:space="preserve">+++ </w:t>
+          </w:r>
+          <w:proofErr w:type="gramStart"/>
+          <w:r>
+            <w:rPr>
+              <w:rFonts w:ascii="Times New Roman" w:hAnsi="Times New Roman"/>
+              <w:b/>
               <w:sz w:val="16"/>
               <w:szCs w:val="16"/>
               <w:lang w:val="en-US"/>
             </w:rPr>
+            <w:t>supervisor !</w:t>
+          </w:r>
+          <w:proofErr w:type="gramEnd"/>
+          <w:r>
+            <w:rPr>
+              <w:rFonts w:ascii="Times New Roman" w:hAnsi="Times New Roman"/>
+              <w:b/>
+              <w:sz w:val="16"/>
+              <w:szCs w:val="16"/>
+              <w:lang w:val="en-US"/>
+            </w:rPr>
+            <w:t>= null ?</w:t>
+          </w:r>
+          <w:r>
+            <w:rPr>
+              <w:rFonts w:ascii="Times New Roman" w:hAnsi="Times New Roman"/>
+              <w:sz w:val="16"/>
+              <w:szCs w:val="16"/>
+              <w:lang w:val="en-US"/>
+            </w:rPr>
             <w:t xml:space="preserve"> `</w:t>
           </w:r>
           <w:r>
@@ -1846,7 +2454,41 @@
               <w:szCs w:val="16"/>
               <w:lang w:val="en-US"/>
             </w:rPr>
-            <w:t>${supervisor.grado.nombre.toUpperCase()}` : `` +++</w:t>
+            <w:t>${</w:t>
+          </w:r>
+          <w:proofErr w:type="spellStart"/>
+          <w:proofErr w:type="gramStart"/>
+          <w:r>
+            <w:rPr>
+              <w:rFonts w:ascii="Times New Roman" w:hAnsi="Times New Roman"/>
+              <w:b/>
+              <w:sz w:val="16"/>
+              <w:szCs w:val="16"/>
+              <w:lang w:val="en-US"/>
+            </w:rPr>
+            <w:t>supervisor.grado</w:t>
+          </w:r>
+          <w:proofErr w:type="gramEnd"/>
+          <w:r>
+            <w:rPr>
+              <w:rFonts w:ascii="Times New Roman" w:hAnsi="Times New Roman"/>
+              <w:b/>
+              <w:sz w:val="16"/>
+              <w:szCs w:val="16"/>
+              <w:lang w:val="en-US"/>
+            </w:rPr>
+            <w:t>.nombre.toUpperCase</w:t>
+          </w:r>
+          <w:proofErr w:type="spellEnd"/>
+          <w:r>
+            <w:rPr>
+              <w:rFonts w:ascii="Times New Roman" w:hAnsi="Times New Roman"/>
+              <w:b/>
+              <w:sz w:val="16"/>
+              <w:szCs w:val="16"/>
+              <w:lang w:val="en-US"/>
+            </w:rPr>
+            <w:t>()}` : `` +++</w:t>
           </w:r>
         </w:p>
         <w:p>
@@ -1867,7 +2509,95 @@
               <w:szCs w:val="16"/>
               <w:lang w:val="en-US"/>
             </w:rPr>
-            <w:t>+++ supervisor != null ? `${supervisor.cargo_profesional?.toUpperCase()}` : `` +++</w:t>
+            <w:t xml:space="preserve">+++ </w:t>
+          </w:r>
+          <w:proofErr w:type="gramStart"/>
+          <w:r>
+            <w:rPr>
+              <w:rFonts w:ascii="Times New Roman" w:hAnsi="Times New Roman"/>
+              <w:b/>
+              <w:sz w:val="16"/>
+              <w:szCs w:val="16"/>
+              <w:lang w:val="en-US"/>
+            </w:rPr>
+            <w:t>supervisor !</w:t>
+          </w:r>
+          <w:proofErr w:type="gramEnd"/>
+          <w:r>
+            <w:rPr>
+              <w:rFonts w:ascii="Times New Roman" w:hAnsi="Times New Roman"/>
+              <w:b/>
+              <w:sz w:val="16"/>
+              <w:szCs w:val="16"/>
+              <w:lang w:val="en-US"/>
+            </w:rPr>
+            <w:t>= null ? `${</w:t>
+          </w:r>
+          <w:proofErr w:type="gramStart"/>
+          <w:r>
+            <w:rPr>
+              <w:rFonts w:ascii="Times New Roman" w:hAnsi="Times New Roman"/>
+              <w:b/>
+              <w:sz w:val="16"/>
+              <w:szCs w:val="16"/>
+              <w:lang w:val="en-US"/>
+            </w:rPr>
+            <w:t>supervisor.cargo</w:t>
+          </w:r>
+          <w:proofErr w:type="gramEnd"/>
+          <w:r>
+            <w:rPr>
+              <w:rFonts w:ascii="Times New Roman" w:hAnsi="Times New Roman"/>
+              <w:b/>
+              <w:sz w:val="16"/>
+              <w:szCs w:val="16"/>
+              <w:lang w:val="en-US"/>
+            </w:rPr>
+            <w:t>_</w:t>
+          </w:r>
+          <w:proofErr w:type="spellStart"/>
+          <w:r>
+            <w:rPr>
+              <w:rFonts w:ascii="Times New Roman" w:hAnsi="Times New Roman"/>
+              <w:b/>
+              <w:sz w:val="16"/>
+              <w:szCs w:val="16"/>
+              <w:lang w:val="en-US"/>
+            </w:rPr>
+            <w:t>profesional</w:t>
+          </w:r>
+          <w:proofErr w:type="spellEnd"/>
+          <w:r>
+            <w:rPr>
+              <w:rFonts w:ascii="Times New Roman" w:hAnsi="Times New Roman"/>
+              <w:b/>
+              <w:sz w:val="16"/>
+              <w:szCs w:val="16"/>
+              <w:lang w:val="en-US"/>
+            </w:rPr>
+            <w:t>?.</w:t>
+          </w:r>
+          <w:proofErr w:type="spellStart"/>
+          <w:r>
+            <w:rPr>
+              <w:rFonts w:ascii="Times New Roman" w:hAnsi="Times New Roman"/>
+              <w:b/>
+              <w:sz w:val="16"/>
+              <w:szCs w:val="16"/>
+              <w:lang w:val="en-US"/>
+            </w:rPr>
+            <w:t>toUpperCase</w:t>
+          </w:r>
+          <w:proofErr w:type="spellEnd"/>
+          <w:r>
+            <w:rPr>
+              <w:rFonts w:ascii="Times New Roman" w:hAnsi="Times New Roman"/>
+              <w:b/>
+              <w:sz w:val="16"/>
+              <w:szCs w:val="16"/>
+              <w:lang w:val="en-US"/>
+            </w:rPr>
+            <w:t>()}` : `` +++</w:t>
           </w:r>
         </w:p>
       </w:tc>
@@ -1910,7 +2640,53 @@
               <w:sz w:val="16"/>
               <w:szCs w:val="16"/>
             </w:rPr>
-            <w:t>+++autorizador.nombres.toUpperCase()+++ +++autorizador.apellidos.toUpperCase()+++.</w:t>
+            <w:t>+++</w:t>
+          </w:r>
+          <w:proofErr w:type="spellStart"/>
+          <w:proofErr w:type="gramStart"/>
+          <w:r>
+            <w:rPr>
+              <w:rFonts w:ascii="Times New Roman" w:hAnsi="Times New Roman"/>
+              <w:sz w:val="16"/>
+              <w:szCs w:val="16"/>
+            </w:rPr>
+            <w:t>autorizador.nombres</w:t>
+          </w:r>
+          <w:proofErr w:type="gramEnd"/>
+          <w:r>
+            <w:rPr>
+              <w:rFonts w:ascii="Times New Roman" w:hAnsi="Times New Roman"/>
+              <w:sz w:val="16"/>
+              <w:szCs w:val="16"/>
+            </w:rPr>
+            <w:t>.toUpperCase</w:t>
+          </w:r>
+          <w:proofErr w:type="spellEnd"/>
+          <w:r>
+            <w:rPr>
+              <w:rFonts w:ascii="Times New Roman" w:hAnsi="Times New Roman"/>
+              <w:sz w:val="16"/>
+              <w:szCs w:val="16"/>
+            </w:rPr>
+            <w:t>()+++ +++</w:t>
+          </w:r>
+          <w:proofErr w:type="spellStart"/>
+          <w:r>
+            <w:rPr>
+              <w:rFonts w:ascii="Times New Roman" w:hAnsi="Times New Roman"/>
+              <w:sz w:val="16"/>
+              <w:szCs w:val="16"/>
+            </w:rPr>
+            <w:t>autorizador.apellidos.toUpperCase</w:t>
+          </w:r>
+          <w:proofErr w:type="spellEnd"/>
+          <w:r>
+            <w:rPr>
+              <w:rFonts w:ascii="Times New Roman" w:hAnsi="Times New Roman"/>
+              <w:sz w:val="16"/>
+              <w:szCs w:val="16"/>
+            </w:rPr>
+            <w:t>()+++.</w:t>
           </w:r>
         </w:p>
         <w:p>
@@ -1931,7 +2707,38 @@
               <w:sz w:val="16"/>
               <w:szCs w:val="16"/>
             </w:rPr>
-            <w:t>+++autorizador.grado.nombre.toUpperCase()+++</w:t>
+            <w:t>+++</w:t>
+          </w:r>
+          <w:proofErr w:type="spellStart"/>
+          <w:proofErr w:type="gramStart"/>
+          <w:r>
+            <w:rPr>
+              <w:rFonts w:ascii="Times New Roman" w:hAnsi="Times New Roman"/>
+              <w:b/>
+              <w:sz w:val="16"/>
+              <w:szCs w:val="16"/>
+            </w:rPr>
+            <w:t>autorizador.grado</w:t>
+          </w:r>
+          <w:proofErr w:type="gramEnd"/>
+          <w:r>
+            <w:rPr>
+              <w:rFonts w:ascii="Times New Roman" w:hAnsi="Times New Roman"/>
+              <w:b/>
+              <w:sz w:val="16"/>
+              <w:szCs w:val="16"/>
+            </w:rPr>
+            <w:t>.nombre.toUpperCase</w:t>
+          </w:r>
+          <w:proofErr w:type="spellEnd"/>
+          <w:r>
+            <w:rPr>
+              <w:rFonts w:ascii="Times New Roman" w:hAnsi="Times New Roman"/>
+              <w:b/>
+              <w:sz w:val="16"/>
+              <w:szCs w:val="16"/>
+            </w:rPr>
+            <w:t>()+++</w:t>
           </w:r>
         </w:p>
         <w:p>
@@ -1951,7 +2758,47 @@
               <w:sz w:val="16"/>
               <w:szCs w:val="16"/>
             </w:rPr>
-            <w:t>+++autorizador.cargo_profesional?.toUpperCase()+++</w:t>
+            <w:t>+++</w:t>
+          </w:r>
+          <w:proofErr w:type="gramStart"/>
+          <w:r>
+            <w:rPr>
+              <w:rFonts w:ascii="Times New Roman" w:hAnsi="Times New Roman"/>
+              <w:b/>
+              <w:sz w:val="16"/>
+              <w:szCs w:val="16"/>
+            </w:rPr>
+            <w:t>autorizador.cargo</w:t>
+          </w:r>
+          <w:proofErr w:type="gramEnd"/>
+          <w:r>
+            <w:rPr>
+              <w:rFonts w:ascii="Times New Roman" w:hAnsi="Times New Roman"/>
+              <w:b/>
+              <w:sz w:val="16"/>
+              <w:szCs w:val="16"/>
+            </w:rPr>
+            <w:t>_profesional?.</w:t>
+          </w:r>
+          <w:proofErr w:type="spellStart"/>
+          <w:r>
+            <w:rPr>
+              <w:rFonts w:ascii="Times New Roman" w:hAnsi="Times New Roman"/>
+              <w:b/>
+              <w:sz w:val="16"/>
+              <w:szCs w:val="16"/>
+            </w:rPr>
+            <w:t>toUpperCase</w:t>
+          </w:r>
+          <w:proofErr w:type="spellEnd"/>
+          <w:r>
+            <w:rPr>
+              <w:rFonts w:ascii="Times New Roman" w:hAnsi="Times New Roman"/>
+              <w:b/>
+              <w:sz w:val="16"/>
+              <w:szCs w:val="16"/>
+            </w:rPr>
+            <w:t>()+++</w:t>
           </w:r>
         </w:p>
       </w:tc>
@@ -1959,27 +2806,27 @@
   </w:tbl>
   <w:p>
     <w:pPr>
-      <w:pStyle w:val="Piedepgina"/>
+      <w:pStyle w:val="Footer"/>
     </w:pPr>
   </w:p>
   <w:p>
     <w:pPr>
-      <w:pStyle w:val="Piedepgina"/>
+      <w:pStyle w:val="Footer"/>
     </w:pPr>
   </w:p>
   <w:p>
     <w:pPr>
-      <w:pStyle w:val="Piedepgina"/>
+      <w:pStyle w:val="Footer"/>
     </w:pPr>
   </w:p>
   <w:p>
     <w:pPr>
-      <w:pStyle w:val="Piedepgina"/>
+      <w:pStyle w:val="Footer"/>
     </w:pPr>
   </w:p>
   <w:tbl>
     <w:tblPr>
-      <w:tblStyle w:val="Tablaconcuadrcula"/>
+      <w:tblStyle w:val="TableGrid"/>
       <w:tblW w:w="0" w:type="auto"/>
       <w:tblInd w:w="-5" w:type="dxa"/>
       <w:tblLook w:val="04A0" w:firstRow="1" w:lastRow="0" w:firstColumn="1" w:lastColumn="0" w:noHBand="0" w:noVBand="1"/>
@@ -2050,6 +2897,7 @@
               <w:szCs w:val="20"/>
             </w:rPr>
           </w:pPr>
+          <w:proofErr w:type="gramStart"/>
           <w:r>
             <w:rPr>
               <w:rFonts w:ascii="Times New Roman" w:hAnsi="Times New Roman"/>
@@ -2057,7 +2905,17 @@
               <w:sz w:val="20"/>
               <w:szCs w:val="20"/>
             </w:rPr>
-            <w:t>NOMBRES  Y APELLIDOS:</w:t>
+            <w:t>NOMBRES  Y</w:t>
+          </w:r>
+          <w:proofErr w:type="gramEnd"/>
+          <w:r>
+            <w:rPr>
+              <w:rFonts w:ascii="Times New Roman" w:hAnsi="Times New Roman"/>
+              <w:b/>
+              <w:sz w:val="20"/>
+              <w:szCs w:val="20"/>
+            </w:rPr>
+            <w:t xml:space="preserve"> APELLIDOS:</w:t>
           </w:r>
         </w:p>
       </w:tc>
@@ -2086,7 +2944,63 @@
               <w:sz w:val="20"/>
               <w:szCs w:val="20"/>
             </w:rPr>
-            <w:t>+++destinatario_nombres.toUpperCase()+++ +++destinatario_apellidos.toUpperCase()+++</w:t>
+            <w:t>+++</w:t>
+          </w:r>
+          <w:proofErr w:type="spellStart"/>
+          <w:r>
+            <w:rPr>
+              <w:rFonts w:ascii="Times New Roman" w:hAnsi="Times New Roman"/>
+              <w:b/>
+              <w:bCs/>
+              <w:sz w:val="20"/>
+              <w:szCs w:val="20"/>
+            </w:rPr>
+            <w:t>destinatario_</w:t>
+          </w:r>
+          <w:proofErr w:type="gramStart"/>
+          <w:r>
+            <w:rPr>
+              <w:rFonts w:ascii="Times New Roman" w:hAnsi="Times New Roman"/>
+              <w:b/>
+              <w:bCs/>
+              <w:sz w:val="20"/>
+              <w:szCs w:val="20"/>
+            </w:rPr>
+            <w:t>nombres.toUpperCase</w:t>
+          </w:r>
+          <w:proofErr w:type="spellEnd"/>
+          <w:proofErr w:type="gramEnd"/>
+          <w:r>
+            <w:rPr>
+              <w:rFonts w:ascii="Times New Roman" w:hAnsi="Times New Roman"/>
+              <w:b/>
+              <w:bCs/>
+              <w:sz w:val="20"/>
+              <w:szCs w:val="20"/>
+            </w:rPr>
+            <w:t>()+++ +++</w:t>
+          </w:r>
+          <w:proofErr w:type="spellStart"/>
+          <w:r>
+            <w:rPr>
+              <w:rFonts w:ascii="Times New Roman" w:hAnsi="Times New Roman"/>
+              <w:b/>
+              <w:bCs/>
+              <w:sz w:val="20"/>
+              <w:szCs w:val="20"/>
+            </w:rPr>
+            <w:t>destinatario_apellidos.toUpperCase</w:t>
+          </w:r>
+          <w:proofErr w:type="spellEnd"/>
+          <w:r>
+            <w:rPr>
+              <w:rFonts w:ascii="Times New Roman" w:hAnsi="Times New Roman"/>
+              <w:b/>
+              <w:bCs/>
+              <w:sz w:val="20"/>
+              <w:szCs w:val="20"/>
+            </w:rPr>
+            <w:t>()+++</w:t>
           </w:r>
         </w:p>
       </w:tc>
@@ -2143,7 +3057,29 @@
               <w:sz w:val="20"/>
               <w:szCs w:val="20"/>
             </w:rPr>
-            <w:t>+++destinatario_cedula+++</w:t>
+            <w:t>+++</w:t>
+          </w:r>
+          <w:proofErr w:type="spellStart"/>
+          <w:r>
+            <w:rPr>
+              <w:rFonts w:ascii="Times New Roman" w:hAnsi="Times New Roman"/>
+              <w:b/>
+              <w:bCs/>
+              <w:sz w:val="20"/>
+              <w:szCs w:val="20"/>
+            </w:rPr>
+            <w:t>destinatario_cedula</w:t>
+          </w:r>
+          <w:proofErr w:type="spellEnd"/>
+          <w:r>
+            <w:rPr>
+              <w:rFonts w:ascii="Times New Roman" w:hAnsi="Times New Roman"/>
+              <w:b/>
+              <w:bCs/>
+              <w:sz w:val="20"/>
+              <w:szCs w:val="20"/>
+            </w:rPr>
+            <w:t>+++</w:t>
           </w:r>
         </w:p>
       </w:tc>
@@ -2200,7 +3136,41 @@
               <w:sz w:val="20"/>
               <w:szCs w:val="20"/>
             </w:rPr>
-            <w:t>+++destinatario_grado.toUpperCase()+++</w:t>
+            <w:t>+++</w:t>
+          </w:r>
+          <w:proofErr w:type="spellStart"/>
+          <w:r>
+            <w:rPr>
+              <w:rFonts w:ascii="Times New Roman" w:hAnsi="Times New Roman"/>
+              <w:b/>
+              <w:bCs/>
+              <w:sz w:val="20"/>
+              <w:szCs w:val="20"/>
+            </w:rPr>
+            <w:t>destinatario_</w:t>
+          </w:r>
+          <w:proofErr w:type="gramStart"/>
+          <w:r>
+            <w:rPr>
+              <w:rFonts w:ascii="Times New Roman" w:hAnsi="Times New Roman"/>
+              <w:b/>
+              <w:bCs/>
+              <w:sz w:val="20"/>
+              <w:szCs w:val="20"/>
+            </w:rPr>
+            <w:t>grado.toUpperCase</w:t>
+          </w:r>
+          <w:proofErr w:type="spellEnd"/>
+          <w:proofErr w:type="gramEnd"/>
+          <w:r>
+            <w:rPr>
+              <w:rFonts w:ascii="Times New Roman" w:hAnsi="Times New Roman"/>
+              <w:b/>
+              <w:bCs/>
+              <w:sz w:val="20"/>
+              <w:szCs w:val="20"/>
+            </w:rPr>
+            <w:t>()+++</w:t>
           </w:r>
         </w:p>
       </w:tc>
@@ -2257,7 +3227,41 @@
               <w:sz w:val="20"/>
               <w:szCs w:val="20"/>
             </w:rPr>
-            <w:t>+++destinatario_cargo.toUpperCase()+++</w:t>
+            <w:t>+++</w:t>
+          </w:r>
+          <w:proofErr w:type="spellStart"/>
+          <w:r>
+            <w:rPr>
+              <w:rFonts w:ascii="Times New Roman" w:hAnsi="Times New Roman"/>
+              <w:b/>
+              <w:bCs/>
+              <w:sz w:val="20"/>
+              <w:szCs w:val="20"/>
+            </w:rPr>
+            <w:t>destinatario_</w:t>
+          </w:r>
+          <w:proofErr w:type="gramStart"/>
+          <w:r>
+            <w:rPr>
+              <w:rFonts w:ascii="Times New Roman" w:hAnsi="Times New Roman"/>
+              <w:b/>
+              <w:bCs/>
+              <w:sz w:val="20"/>
+              <w:szCs w:val="20"/>
+            </w:rPr>
+            <w:t>cargo.toUpperCase</w:t>
+          </w:r>
+          <w:proofErr w:type="spellEnd"/>
+          <w:proofErr w:type="gramEnd"/>
+          <w:r>
+            <w:rPr>
+              <w:rFonts w:ascii="Times New Roman" w:hAnsi="Times New Roman"/>
+              <w:b/>
+              <w:bCs/>
+              <w:sz w:val="20"/>
+              <w:szCs w:val="20"/>
+            </w:rPr>
+            <w:t>()+++</w:t>
           </w:r>
         </w:p>
       </w:tc>
@@ -2314,7 +3318,29 @@
               <w:sz w:val="20"/>
               <w:szCs w:val="20"/>
             </w:rPr>
-            <w:t>+++destinatario_telefono+++</w:t>
+            <w:t>+++</w:t>
+          </w:r>
+          <w:proofErr w:type="spellStart"/>
+          <w:r>
+            <w:rPr>
+              <w:rFonts w:ascii="Times New Roman" w:hAnsi="Times New Roman"/>
+              <w:b/>
+              <w:bCs/>
+              <w:sz w:val="20"/>
+              <w:szCs w:val="20"/>
+            </w:rPr>
+            <w:t>destinatario_telefono</w:t>
+          </w:r>
+          <w:proofErr w:type="spellEnd"/>
+          <w:r>
+            <w:rPr>
+              <w:rFonts w:ascii="Times New Roman" w:hAnsi="Times New Roman"/>
+              <w:b/>
+              <w:bCs/>
+              <w:sz w:val="20"/>
+              <w:szCs w:val="20"/>
+            </w:rPr>
+            <w:t>+++</w:t>
           </w:r>
         </w:p>
       </w:tc>
@@ -2322,14 +3348,14 @@
   </w:tbl>
   <w:p>
     <w:pPr>
-      <w:pStyle w:val="Piedepgina"/>
+      <w:pStyle w:val="Footer"/>
     </w:pPr>
   </w:p>
 </w:ftr>
 </file>
 
 <file path=word/footnotes.xml><?xml version="1.0" encoding="utf-8"?>
-<w:footnotes xmlns:wpc="http://schemas.microsoft.com/office/word/2010/wordprocessingCanvas" xmlns:cx="http://schemas.microsoft.com/office/drawing/2014/chartex" xmlns:cx1="http://schemas.microsoft.com/office/drawing/2015/9/8/chartex" xmlns:cx2="http://schemas.microsoft.com/office/drawing/2015/10/21/chartex" xmlns:cx3="http://schemas.microsoft.com/office/drawing/2016/5/9/chartex" xmlns:cx4="http://schemas.microsoft.com/office/drawing/2016/5/10/chartex" xmlns:cx5="http://schemas.microsoft.com/office/drawing/2016/5/11/chartex" xmlns:cx6="http://schemas.microsoft.com/office/drawing/2016/5/12/chartex" xmlns:cx7="http://schemas.microsoft.com/office/drawing/2016/5/13/chartex" xmlns:cx8="http://schemas.microsoft.com/office/drawing/2016/5/14/chartex" xmlns:mc="http://schemas.openxmlformats.org/markup-compatibility/2006" xmlns:aink="http://schemas.microsoft.com/office/drawing/2016/ink" xmlns:am3d="http://schemas.microsoft.com/office/drawing/2017/model3d" xmlns:o="urn:schemas-microsoft-com:office:office" xmlns:r="http://schemas.openxmlformats.org/officeDocument/2006/relationships" xmlns:m="http://schemas.openxmlformats.org/officeDocument/2006/math" xmlns:v="urn:schemas-microsoft-com:vml" xmlns:wp14="http://schemas.microsoft.com/office/word/2010/wordprocessingDrawing" xmlns:wp="http://schemas.openxmlformats.org/drawingml/2006/wordprocessingDrawing" xmlns:w10="urn:schemas-microsoft-com:office:word" xmlns:w="http://schemas.openxmlformats.org/wordprocessingml/2006/main" xmlns:w14="http://schemas.microsoft.com/office/word/2010/wordml" xmlns:w15="http://schemas.microsoft.com/office/word/2012/wordml" xmlns:w16cex="http://schemas.microsoft.com/office/word/2018/wordml/cex" xmlns:w16cid="http://schemas.microsoft.com/office/word/2016/wordml/cid" xmlns:w16="http://schemas.microsoft.com/office/word/2018/wordml" xmlns:w16sdtdh="http://schemas.microsoft.com/office/word/2020/wordml/sdtdatahash" xmlns:w16se="http://schemas.microsoft.com/office/word/2015/wordml/symex" xmlns:wpg="http://schemas.microsoft.com/office/word/2010/wordprocessingGroup" xmlns:wpi="http://schemas.microsoft.com/office/word/2010/wordprocessingInk" xmlns:wne="http://schemas.microsoft.com/office/word/2006/wordml" xmlns:wps="http://schemas.microsoft.com/office/word/2010/wordprocessingShape" mc:Ignorable="w14 w15 w16se w16cid w16 w16cex w16sdtdh wp14">
+<w:footnotes xmlns:wpc="http://schemas.microsoft.com/office/word/2010/wordprocessingCanvas" xmlns:cx="http://schemas.microsoft.com/office/drawing/2014/chartex" xmlns:cx1="http://schemas.microsoft.com/office/drawing/2015/9/8/chartex" xmlns:cx2="http://schemas.microsoft.com/office/drawing/2015/10/21/chartex" xmlns:cx3="http://schemas.microsoft.com/office/drawing/2016/5/9/chartex" xmlns:cx4="http://schemas.microsoft.com/office/drawing/2016/5/10/chartex" xmlns:cx5="http://schemas.microsoft.com/office/drawing/2016/5/11/chartex" xmlns:cx6="http://schemas.microsoft.com/office/drawing/2016/5/12/chartex" xmlns:cx7="http://schemas.microsoft.com/office/drawing/2016/5/13/chartex" xmlns:cx8="http://schemas.microsoft.com/office/drawing/2016/5/14/chartex" xmlns:mc="http://schemas.openxmlformats.org/markup-compatibility/2006" xmlns:aink="http://schemas.microsoft.com/office/drawing/2016/ink" xmlns:am3d="http://schemas.microsoft.com/office/drawing/2017/model3d" xmlns:o="urn:schemas-microsoft-com:office:office" xmlns:oel="http://schemas.microsoft.com/office/2019/extlst" xmlns:r="http://schemas.openxmlformats.org/officeDocument/2006/relationships" xmlns:m="http://schemas.openxmlformats.org/officeDocument/2006/math" xmlns:v="urn:schemas-microsoft-com:vml" xmlns:wp14="http://schemas.microsoft.com/office/word/2010/wordprocessingDrawing" xmlns:wp="http://schemas.openxmlformats.org/drawingml/2006/wordprocessingDrawing" xmlns:w10="urn:schemas-microsoft-com:office:word" xmlns:w="http://schemas.openxmlformats.org/wordprocessingml/2006/main" xmlns:w14="http://schemas.microsoft.com/office/word/2010/wordml" xmlns:w15="http://schemas.microsoft.com/office/word/2012/wordml" xmlns:w16cex="http://schemas.microsoft.com/office/word/2018/wordml/cex" xmlns:w16cid="http://schemas.microsoft.com/office/word/2016/wordml/cid" xmlns:w16="http://schemas.microsoft.com/office/word/2018/wordml" xmlns:w16sdtdh="http://schemas.microsoft.com/office/word/2020/wordml/sdtdatahash" xmlns:w16se="http://schemas.microsoft.com/office/word/2015/wordml/symex" xmlns:wpg="http://schemas.microsoft.com/office/word/2010/wordprocessingGroup" xmlns:wpi="http://schemas.microsoft.com/office/word/2010/wordprocessingInk" xmlns:wne="http://schemas.microsoft.com/office/word/2006/wordml" xmlns:wps="http://schemas.microsoft.com/office/word/2010/wordprocessingShape" mc:Ignorable="w14 w15 w16se w16cid w16 w16cex w16sdtdh wp14">
   <w:footnote w:type="separator" w:id="-1">
     <w:p>
       <w:pPr>
@@ -2354,7 +3380,7 @@
 </file>
 
 <file path=word/numbering.xml><?xml version="1.0" encoding="utf-8"?>
-<w:numbering xmlns:wpc="http://schemas.microsoft.com/office/word/2010/wordprocessingCanvas" xmlns:cx="http://schemas.microsoft.com/office/drawing/2014/chartex" xmlns:cx1="http://schemas.microsoft.com/office/drawing/2015/9/8/chartex" xmlns:cx2="http://schemas.microsoft.com/office/drawing/2015/10/21/chartex" xmlns:cx3="http://schemas.microsoft.com/office/drawing/2016/5/9/chartex" xmlns:cx4="http://schemas.microsoft.com/office/drawing/2016/5/10/chartex" xmlns:cx5="http://schemas.microsoft.com/office/drawing/2016/5/11/chartex" xmlns:cx6="http://schemas.microsoft.com/office/drawing/2016/5/12/chartex" xmlns:cx7="http://schemas.microsoft.com/office/drawing/2016/5/13/chartex" xmlns:cx8="http://schemas.microsoft.com/office/drawing/2016/5/14/chartex" xmlns:mc="http://schemas.openxmlformats.org/markup-compatibility/2006" xmlns:aink="http://schemas.microsoft.com/office/drawing/2016/ink" xmlns:am3d="http://schemas.microsoft.com/office/drawing/2017/model3d" xmlns:o="urn:schemas-microsoft-com:office:office" xmlns:r="http://schemas.openxmlformats.org/officeDocument/2006/relationships" xmlns:m="http://schemas.openxmlformats.org/officeDocument/2006/math" xmlns:v="urn:schemas-microsoft-com:vml" xmlns:wp14="http://schemas.microsoft.com/office/word/2010/wordprocessingDrawing" xmlns:wp="http://schemas.openxmlformats.org/drawingml/2006/wordprocessingDrawing" xmlns:w10="urn:schemas-microsoft-com:office:word" xmlns:w="http://schemas.openxmlformats.org/wordprocessingml/2006/main" xmlns:w14="http://schemas.microsoft.com/office/word/2010/wordml" xmlns:w15="http://schemas.microsoft.com/office/word/2012/wordml" xmlns:w16cex="http://schemas.microsoft.com/office/word/2018/wordml/cex" xmlns:w16cid="http://schemas.microsoft.com/office/word/2016/wordml/cid" xmlns:w16="http://schemas.microsoft.com/office/word/2018/wordml" xmlns:w16sdtdh="http://schemas.microsoft.com/office/word/2020/wordml/sdtdatahash" xmlns:w16se="http://schemas.microsoft.com/office/word/2015/wordml/symex" xmlns:wpg="http://schemas.microsoft.com/office/word/2010/wordprocessingGroup" xmlns:wpi="http://schemas.microsoft.com/office/word/2010/wordprocessingInk" xmlns:wne="http://schemas.microsoft.com/office/word/2006/wordml" xmlns:wps="http://schemas.microsoft.com/office/word/2010/wordprocessingShape" mc:Ignorable="w14 w15 w16se w16cid w16 w16cex w16sdtdh wp14">
+<w:numbering xmlns:wpc="http://schemas.microsoft.com/office/word/2010/wordprocessingCanvas" xmlns:cx="http://schemas.microsoft.com/office/drawing/2014/chartex" xmlns:cx1="http://schemas.microsoft.com/office/drawing/2015/9/8/chartex" xmlns:cx2="http://schemas.microsoft.com/office/drawing/2015/10/21/chartex" xmlns:cx3="http://schemas.microsoft.com/office/drawing/2016/5/9/chartex" xmlns:cx4="http://schemas.microsoft.com/office/drawing/2016/5/10/chartex" xmlns:cx5="http://schemas.microsoft.com/office/drawing/2016/5/11/chartex" xmlns:cx6="http://schemas.microsoft.com/office/drawing/2016/5/12/chartex" xmlns:cx7="http://schemas.microsoft.com/office/drawing/2016/5/13/chartex" xmlns:cx8="http://schemas.microsoft.com/office/drawing/2016/5/14/chartex" xmlns:mc="http://schemas.openxmlformats.org/markup-compatibility/2006" xmlns:aink="http://schemas.microsoft.com/office/drawing/2016/ink" xmlns:am3d="http://schemas.microsoft.com/office/drawing/2017/model3d" xmlns:o="urn:schemas-microsoft-com:office:office" xmlns:oel="http://schemas.microsoft.com/office/2019/extlst" xmlns:r="http://schemas.openxmlformats.org/officeDocument/2006/relationships" xmlns:m="http://schemas.openxmlformats.org/officeDocument/2006/math" xmlns:v="urn:schemas-microsoft-com:vml" xmlns:wp14="http://schemas.microsoft.com/office/word/2010/wordprocessingDrawing" xmlns:wp="http://schemas.openxmlformats.org/drawingml/2006/wordprocessingDrawing" xmlns:w10="urn:schemas-microsoft-com:office:word" xmlns:w="http://schemas.openxmlformats.org/wordprocessingml/2006/main" xmlns:w14="http://schemas.microsoft.com/office/word/2010/wordml" xmlns:w15="http://schemas.microsoft.com/office/word/2012/wordml" xmlns:w16cex="http://schemas.microsoft.com/office/word/2018/wordml/cex" xmlns:w16cid="http://schemas.microsoft.com/office/word/2016/wordml/cid" xmlns:w16="http://schemas.microsoft.com/office/word/2018/wordml" xmlns:w16sdtdh="http://schemas.microsoft.com/office/word/2020/wordml/sdtdatahash" xmlns:w16se="http://schemas.microsoft.com/office/word/2015/wordml/symex" xmlns:wpg="http://schemas.microsoft.com/office/word/2010/wordprocessingGroup" xmlns:wpi="http://schemas.microsoft.com/office/word/2010/wordprocessingInk" xmlns:wne="http://schemas.microsoft.com/office/word/2006/wordml" xmlns:wps="http://schemas.microsoft.com/office/word/2010/wordprocessingShape" mc:Ignorable="w14 w15 w16se w16cid w16 w16cex w16sdtdh wp14">
   <w:abstractNum w:abstractNumId="0" w15:restartNumberingAfterBreak="0">
     <w:nsid w:val="99809329"/>
     <w:multiLevelType w:val="singleLevel"/>
@@ -2375,7 +3401,7 @@
       </w:rPr>
     </w:lvl>
   </w:abstractNum>
-  <w:num w:numId="1">
+  <w:num w:numId="1" w16cid:durableId="723796613">
     <w:abstractNumId w:val="0"/>
   </w:num>
 </w:numbering>
@@ -2779,13 +3805,13 @@
       <w:lang w:val="es-CO"/>
     </w:rPr>
   </w:style>
-  <w:style w:type="character" w:default="1" w:styleId="Fuentedeprrafopredeter">
+  <w:style w:type="character" w:default="1" w:styleId="DefaultParagraphFont">
     <w:name w:val="Default Paragraph Font"/>
     <w:uiPriority w:val="1"/>
     <w:semiHidden/>
     <w:unhideWhenUsed/>
   </w:style>
-  <w:style w:type="table" w:default="1" w:styleId="Tablanormal">
+  <w:style w:type="table" w:default="1" w:styleId="TableNormal">
     <w:name w:val="Normal Table"/>
     <w:uiPriority w:val="99"/>
     <w:semiHidden/>
@@ -2800,16 +3826,16 @@
       </w:tblCellMar>
     </w:tblPr>
   </w:style>
-  <w:style w:type="numbering" w:default="1" w:styleId="Sinlista">
+  <w:style w:type="numbering" w:default="1" w:styleId="NoList">
     <w:name w:val="No List"/>
     <w:uiPriority w:val="99"/>
     <w:semiHidden/>
     <w:unhideWhenUsed/>
   </w:style>
-  <w:style w:type="paragraph" w:styleId="Encabezado">
+  <w:style w:type="paragraph" w:styleId="Header">
     <w:name w:val="header"/>
     <w:basedOn w:val="Normal"/>
-    <w:link w:val="EncabezadoCar"/>
+    <w:link w:val="HeaderChar"/>
     <w:uiPriority w:val="99"/>
     <w:unhideWhenUsed/>
     <w:qFormat/>
@@ -2821,10 +3847,10 @@
       <w:spacing w:after="0" w:line="240" w:lineRule="auto"/>
     </w:pPr>
   </w:style>
-  <w:style w:type="paragraph" w:styleId="Piedepgina">
+  <w:style w:type="paragraph" w:styleId="Footer">
     <w:name w:val="footer"/>
     <w:basedOn w:val="Normal"/>
-    <w:link w:val="PiedepginaCar"/>
+    <w:link w:val="FooterChar"/>
     <w:uiPriority w:val="99"/>
     <w:unhideWhenUsed/>
     <w:pPr>
@@ -2835,9 +3861,9 @@
       <w:spacing w:after="0" w:line="240" w:lineRule="auto"/>
     </w:pPr>
   </w:style>
-  <w:style w:type="table" w:styleId="Tablaconcuadrcula">
+  <w:style w:type="table" w:styleId="TableGrid">
     <w:name w:val="Table Grid"/>
-    <w:basedOn w:val="Tablanormal"/>
+    <w:basedOn w:val="TableNormal"/>
     <w:uiPriority w:val="39"/>
     <w:qFormat/>
     <w:tblPr>
@@ -2851,10 +3877,10 @@
       </w:tblBorders>
     </w:tblPr>
   </w:style>
-  <w:style w:type="character" w:customStyle="1" w:styleId="EncabezadoCar">
-    <w:name w:val="Encabezado Car"/>
-    <w:basedOn w:val="Fuentedeprrafopredeter"/>
-    <w:link w:val="Encabezado"/>
+  <w:style w:type="character" w:customStyle="1" w:styleId="HeaderChar">
+    <w:name w:val="Header Char"/>
+    <w:basedOn w:val="DefaultParagraphFont"/>
+    <w:link w:val="Header"/>
     <w:uiPriority w:val="99"/>
     <w:qFormat/>
     <w:rPr>
@@ -2862,10 +3888,10 @@
       <w:lang w:val="es-CO"/>
     </w:rPr>
   </w:style>
-  <w:style w:type="character" w:customStyle="1" w:styleId="PiedepginaCar">
-    <w:name w:val="Pie de página Car"/>
-    <w:basedOn w:val="Fuentedeprrafopredeter"/>
-    <w:link w:val="Piedepgina"/>
+  <w:style w:type="character" w:customStyle="1" w:styleId="FooterChar">
+    <w:name w:val="Footer Char"/>
+    <w:basedOn w:val="DefaultParagraphFont"/>
+    <w:link w:val="Footer"/>
     <w:uiPriority w:val="99"/>
     <w:qFormat/>
     <w:rPr>

</xml_diff>

<commit_message>
fix: solve some bugs related with serials
</commit_message>
<xml_diff>
--- a/public/guia-despacho-template.docx
+++ b/public/guia-despacho-template.docx
@@ -1,6 +1,6 @@
 
 <file path=word/document.xml><?xml version="1.0" encoding="utf-8"?>
-<w:document xmlns:wpc="http://schemas.microsoft.com/office/word/2010/wordprocessingCanvas" xmlns:cx="http://schemas.microsoft.com/office/drawing/2014/chartex" xmlns:cx1="http://schemas.microsoft.com/office/drawing/2015/9/8/chartex" xmlns:cx2="http://schemas.microsoft.com/office/drawing/2015/10/21/chartex" xmlns:cx3="http://schemas.microsoft.com/office/drawing/2016/5/9/chartex" xmlns:cx4="http://schemas.microsoft.com/office/drawing/2016/5/10/chartex" xmlns:cx5="http://schemas.microsoft.com/office/drawing/2016/5/11/chartex" xmlns:cx6="http://schemas.microsoft.com/office/drawing/2016/5/12/chartex" xmlns:cx7="http://schemas.microsoft.com/office/drawing/2016/5/13/chartex" xmlns:cx8="http://schemas.microsoft.com/office/drawing/2016/5/14/chartex" xmlns:mc="http://schemas.openxmlformats.org/markup-compatibility/2006" xmlns:aink="http://schemas.microsoft.com/office/drawing/2016/ink" xmlns:am3d="http://schemas.microsoft.com/office/drawing/2017/model3d" xmlns:o="urn:schemas-microsoft-com:office:office" xmlns:oel="http://schemas.microsoft.com/office/2019/extlst" xmlns:r="http://schemas.openxmlformats.org/officeDocument/2006/relationships" xmlns:m="http://schemas.openxmlformats.org/officeDocument/2006/math" xmlns:v="urn:schemas-microsoft-com:vml" xmlns:wp14="http://schemas.microsoft.com/office/word/2010/wordprocessingDrawing" xmlns:wp="http://schemas.openxmlformats.org/drawingml/2006/wordprocessingDrawing" xmlns:w10="urn:schemas-microsoft-com:office:word" xmlns:w="http://schemas.openxmlformats.org/wordprocessingml/2006/main" xmlns:w14="http://schemas.microsoft.com/office/word/2010/wordml" xmlns:w15="http://schemas.microsoft.com/office/word/2012/wordml" xmlns:w16cex="http://schemas.microsoft.com/office/word/2018/wordml/cex" xmlns:w16cid="http://schemas.microsoft.com/office/word/2016/wordml/cid" xmlns:w16="http://schemas.microsoft.com/office/word/2018/wordml" xmlns:w16sdtdh="http://schemas.microsoft.com/office/word/2020/wordml/sdtdatahash" xmlns:w16se="http://schemas.microsoft.com/office/word/2015/wordml/symex" xmlns:wpg="http://schemas.microsoft.com/office/word/2010/wordprocessingGroup" xmlns:wpi="http://schemas.microsoft.com/office/word/2010/wordprocessingInk" xmlns:wne="http://schemas.microsoft.com/office/word/2006/wordml" xmlns:wps="http://schemas.microsoft.com/office/word/2010/wordprocessingShape" mc:Ignorable="w14 w15 w16se w16cid w16 w16cex w16sdtdh wp14">
+<w:document xmlns:wpc="http://schemas.microsoft.com/office/word/2010/wordprocessingCanvas" xmlns:mc="http://schemas.openxmlformats.org/markup-compatibility/2006" xmlns:o="urn:schemas-microsoft-com:office:office" xmlns:r="http://schemas.openxmlformats.org/officeDocument/2006/relationships" xmlns:m="http://schemas.openxmlformats.org/officeDocument/2006/math" xmlns:v="urn:schemas-microsoft-com:vml" xmlns:wp14="http://schemas.microsoft.com/office/word/2010/wordprocessingDrawing" xmlns:wp="http://schemas.openxmlformats.org/drawingml/2006/wordprocessingDrawing" xmlns:w="http://schemas.openxmlformats.org/wordprocessingml/2006/main" xmlns:w14="http://schemas.microsoft.com/office/word/2010/wordml" xmlns:w10="urn:schemas-microsoft-com:office:word" xmlns:w15="http://schemas.microsoft.com/office/word/2012/wordml" xmlns:wpg="http://schemas.microsoft.com/office/word/2010/wordprocessingGroup" xmlns:wpi="http://schemas.microsoft.com/office/word/2010/wordprocessingInk" xmlns:wne="http://schemas.microsoft.com/office/word/2006/wordml" xmlns:wps="http://schemas.microsoft.com/office/word/2010/wordprocessingShape" xmlns:wpsCustomData="http://www.wps.cn/officeDocument/2013/wpsCustomData" mc:Ignorable="w14 w15 wp14">
   <w:body>
     <w:p>
       <w:pPr>
@@ -14,19 +14,16 @@
         </w:rPr>
       </w:pPr>
       <w:r>
-        <w:rPr>
-          <w:noProof/>
-        </w:rPr>
         <w:drawing>
-          <wp:anchor distT="0" distB="0" distL="114300" distR="114300" simplePos="0" relativeHeight="251658240" behindDoc="0" locked="0" layoutInCell="1" allowOverlap="1" wp14:anchorId="4D98CC15" wp14:editId="70982F11">
+          <wp:anchor distT="0" distB="0" distL="114300" distR="114300" simplePos="0" relativeHeight="251659264" behindDoc="0" locked="0" layoutInCell="1" allowOverlap="1">
             <wp:simplePos x="0" y="0"/>
             <wp:positionH relativeFrom="column">
-              <wp:posOffset>182215</wp:posOffset>
+              <wp:posOffset>181610</wp:posOffset>
             </wp:positionH>
             <wp:positionV relativeFrom="paragraph">
-              <wp:posOffset>-4061</wp:posOffset>
+              <wp:posOffset>-3810</wp:posOffset>
             </wp:positionV>
-            <wp:extent cx="834516" cy="861237"/>
+            <wp:extent cx="834390" cy="861060"/>
             <wp:effectExtent l="0" t="0" r="3810" b="0"/>
             <wp:wrapNone/>
             <wp:docPr id="1" name="Imagen 1"/>
@@ -37,13 +34,13 @@
               <a:graphicData uri="http://schemas.openxmlformats.org/drawingml/2006/picture">
                 <pic:pic xmlns:pic="http://schemas.openxmlformats.org/drawingml/2006/picture">
                   <pic:nvPicPr>
-                    <pic:cNvPr id="0" name="Picture 1"/>
+                    <pic:cNvPr id="1" name="Imagen 1"/>
                     <pic:cNvPicPr>
                       <a:picLocks noChangeAspect="1" noChangeArrowheads="1"/>
                     </pic:cNvPicPr>
                   </pic:nvPicPr>
                   <pic:blipFill>
-                    <a:blip r:embed="rId8" cstate="print">
+                    <a:blip r:embed="rId7" cstate="print">
                       <a:extLst>
                         <a:ext uri="{28A0092B-C50C-407E-A947-70E740481C1C}">
                           <a14:useLocalDpi xmlns:a14="http://schemas.microsoft.com/office/drawing/2010/main" val="0"/>
@@ -55,7 +52,7 @@
                       <a:fillRect/>
                     </a:stretch>
                   </pic:blipFill>
-                  <pic:spPr bwMode="auto">
+                  <pic:spPr>
                     <a:xfrm>
                       <a:off x="0" y="0"/>
                       <a:ext cx="836994" cy="863795"/>
@@ -71,12 +68,6 @@
                 </pic:pic>
               </a:graphicData>
             </a:graphic>
-            <wp14:sizeRelH relativeFrom="margin">
-              <wp14:pctWidth>0</wp14:pctWidth>
-            </wp14:sizeRelH>
-            <wp14:sizeRelV relativeFrom="margin">
-              <wp14:pctHeight>0</wp14:pctHeight>
-            </wp14:sizeRelV>
           </wp:anchor>
         </w:drawing>
       </w:r>
@@ -397,31 +388,7 @@
           <w:u w:val="single"/>
           <w:lang w:val="zh-CN"/>
         </w:rPr>
-        <w:t>UNIDAD</w:t>
-      </w:r>
-      <w:r>
-        <w:rPr>
-          <w:rFonts w:ascii="Times New Roman" w:hAnsi="Times New Roman"/>
-          <w:b/>
-          <w:bCs/>
-          <w:sz w:val="18"/>
-          <w:szCs w:val="18"/>
-          <w:u w:val="single"/>
-          <w:lang w:val="es-419"/>
-        </w:rPr>
-        <w:t>:</w:t>
-      </w:r>
-      <w:r>
-        <w:rPr>
-          <w:rFonts w:ascii="Times New Roman" w:hAnsi="Times New Roman"/>
-          <w:b/>
-          <w:bCs/>
-          <w:sz w:val="18"/>
-          <w:szCs w:val="18"/>
-          <w:u w:val="single"/>
-          <w:lang w:val="zh-CN"/>
-        </w:rPr>
-        <w:t xml:space="preserve"> +++unidad+++</w:t>
+        <w:t>UNIDAD: +++unidad+++</w:t>
       </w:r>
     </w:p>
     <w:p>
@@ -458,7 +425,6 @@
         </w:rPr>
         <w:t>Cumpliendo instrucciones del ciudadano +++</w:t>
       </w:r>
-      <w:proofErr w:type="spellStart"/>
       <w:r>
         <w:rPr>
           <w:rFonts w:ascii="Times New Roman" w:hAnsi="Times New Roman"/>
@@ -467,9 +433,16 @@
           <w:sz w:val="18"/>
           <w:szCs w:val="18"/>
         </w:rPr>
-        <w:t>autorizador.grado.abreviatura.toUpperCase</w:t>
+        <w:t>autorizador.grado.abreviatura.toUpperCase()</w:t>
       </w:r>
-      <w:proofErr w:type="spellEnd"/>
+      <w:r>
+        <w:rPr>
+          <w:rFonts w:ascii="Times New Roman" w:hAnsi="Times New Roman"/>
+          <w:sz w:val="18"/>
+          <w:szCs w:val="18"/>
+        </w:rPr>
+        <w:t>+++ +++</w:t>
+      </w:r>
       <w:r>
         <w:rPr>
           <w:rFonts w:ascii="Times New Roman" w:hAnsi="Times New Roman"/>
@@ -478,7 +451,7 @@
           <w:sz w:val="18"/>
           <w:szCs w:val="18"/>
         </w:rPr>
-        <w:t>()</w:t>
+        <w:t>autorizador.nombres.toUpperCase()</w:t>
       </w:r>
       <w:r>
         <w:rPr>
@@ -488,7 +461,6 @@
         </w:rPr>
         <w:t>+++ +++</w:t>
       </w:r>
-      <w:proofErr w:type="spellStart"/>
       <w:r>
         <w:rPr>
           <w:rFonts w:ascii="Times New Roman" w:hAnsi="Times New Roman"/>
@@ -497,9 +469,16 @@
           <w:sz w:val="18"/>
           <w:szCs w:val="18"/>
         </w:rPr>
-        <w:t>autorizador.nombres.toUpperCase</w:t>
+        <w:t>autorizador.apellidos.toUpperCase()</w:t>
       </w:r>
-      <w:proofErr w:type="spellEnd"/>
+      <w:r>
+        <w:rPr>
+          <w:rFonts w:ascii="Times New Roman" w:hAnsi="Times New Roman"/>
+          <w:sz w:val="18"/>
+          <w:szCs w:val="18"/>
+        </w:rPr>
+        <w:t>+++, titular de la cedula de identidad Nº: +++</w:t>
+      </w:r>
       <w:r>
         <w:rPr>
           <w:rFonts w:ascii="Times New Roman" w:hAnsi="Times New Roman"/>
@@ -508,7 +487,7 @@
           <w:sz w:val="18"/>
           <w:szCs w:val="18"/>
         </w:rPr>
-        <w:t>()</w:t>
+        <w:t>autorizador.tipo_cedula</w:t>
       </w:r>
       <w:r>
         <w:rPr>
@@ -516,9 +495,8 @@
           <w:sz w:val="18"/>
           <w:szCs w:val="18"/>
         </w:rPr>
-        <w:t>+++ +++</w:t>
+        <w:t>+++- +++</w:t>
       </w:r>
-      <w:proofErr w:type="spellStart"/>
       <w:r>
         <w:rPr>
           <w:rFonts w:ascii="Times New Roman" w:hAnsi="Times New Roman"/>
@@ -527,18 +505,7 @@
           <w:sz w:val="18"/>
           <w:szCs w:val="18"/>
         </w:rPr>
-        <w:t>autorizador.apellidos.toUpperCase</w:t>
-      </w:r>
-      <w:proofErr w:type="spellEnd"/>
-      <w:r>
-        <w:rPr>
-          <w:rFonts w:ascii="Times New Roman" w:hAnsi="Times New Roman"/>
-          <w:b/>
-          <w:bCs/>
-          <w:sz w:val="18"/>
-          <w:szCs w:val="18"/>
-        </w:rPr>
-        <w:t>()</w:t>
+        <w:t>autorizador.cedula</w:t>
       </w:r>
       <w:r>
         <w:rPr>
@@ -546,81 +513,7 @@
           <w:sz w:val="18"/>
           <w:szCs w:val="18"/>
         </w:rPr>
-        <w:t xml:space="preserve">+++, titular de la cedula de identidad </w:t>
-      </w:r>
-      <w:proofErr w:type="spellStart"/>
-      <w:r>
-        <w:rPr>
-          <w:rFonts w:ascii="Times New Roman" w:hAnsi="Times New Roman"/>
-          <w:sz w:val="18"/>
-          <w:szCs w:val="18"/>
-        </w:rPr>
-        <w:t>Nº</w:t>
-      </w:r>
-      <w:proofErr w:type="spellEnd"/>
-      <w:r>
-        <w:rPr>
-          <w:rFonts w:ascii="Times New Roman" w:hAnsi="Times New Roman"/>
-          <w:sz w:val="18"/>
-          <w:szCs w:val="18"/>
-        </w:rPr>
-        <w:t>: +++</w:t>
-      </w:r>
-      <w:proofErr w:type="spellStart"/>
-      <w:r>
-        <w:rPr>
-          <w:rFonts w:ascii="Times New Roman" w:hAnsi="Times New Roman"/>
-          <w:b/>
-          <w:bCs/>
-          <w:sz w:val="18"/>
-          <w:szCs w:val="18"/>
-        </w:rPr>
-        <w:t>autorizador.tipo_cedula</w:t>
-      </w:r>
-      <w:proofErr w:type="spellEnd"/>
-      <w:r>
-        <w:rPr>
-          <w:rFonts w:ascii="Times New Roman" w:hAnsi="Times New Roman"/>
-          <w:sz w:val="18"/>
-          <w:szCs w:val="18"/>
-        </w:rPr>
-        <w:t>+++- +++</w:t>
-      </w:r>
-      <w:proofErr w:type="spellStart"/>
-      <w:r>
-        <w:rPr>
-          <w:rFonts w:ascii="Times New Roman" w:hAnsi="Times New Roman"/>
-          <w:b/>
-          <w:bCs/>
-          <w:sz w:val="18"/>
-          <w:szCs w:val="18"/>
-        </w:rPr>
-        <w:t>autorizador.cedula</w:t>
-      </w:r>
-      <w:proofErr w:type="spellEnd"/>
-      <w:r>
-        <w:rPr>
-          <w:rFonts w:ascii="Times New Roman" w:hAnsi="Times New Roman"/>
-          <w:sz w:val="18"/>
-          <w:szCs w:val="18"/>
-        </w:rPr>
-        <w:t>+++, en su carácter de Director del Centro de los Servicios Logísticos del Comando de Defensa Aeroespacial Integral, por medio de la presente autoriza el despacho del material que se especifica a continuación</w:t>
-      </w:r>
-      <w:r>
-        <w:rPr>
-          <w:rFonts w:ascii="Times New Roman" w:hAnsi="Times New Roman"/>
-          <w:sz w:val="18"/>
-          <w:szCs w:val="18"/>
-        </w:rPr>
-        <w:t xml:space="preserve"> o en su defecto en la página siguiente</w:t>
-      </w:r>
-      <w:r>
-        <w:rPr>
-          <w:rFonts w:ascii="Times New Roman" w:hAnsi="Times New Roman"/>
-          <w:sz w:val="18"/>
-          <w:szCs w:val="18"/>
-        </w:rPr>
-        <w:t>:</w:t>
+        <w:t>+++, en su carácter de Director del Centro de los Servicios Logísticos del Comando de Defensa Aeroespacial Integral, por medio de la presente autoriza el despacho del material que se especifica a continuación o en su defecto en la página siguiente:</w:t>
       </w:r>
     </w:p>
     <w:p>
@@ -636,10 +529,24 @@
     </w:p>
     <w:tbl>
       <w:tblPr>
-        <w:tblStyle w:val="TableGrid"/>
+        <w:tblStyle w:val="6"/>
         <w:tblW w:w="0" w:type="auto"/>
+        <w:tblInd w:w="0" w:type="dxa"/>
+        <w:tblBorders>
+          <w:top w:val="single" w:color="auto" w:sz="4" w:space="0"/>
+          <w:left w:val="single" w:color="auto" w:sz="4" w:space="0"/>
+          <w:bottom w:val="single" w:color="auto" w:sz="4" w:space="0"/>
+          <w:right w:val="single" w:color="auto" w:sz="4" w:space="0"/>
+          <w:insideH w:val="single" w:color="auto" w:sz="4" w:space="0"/>
+          <w:insideV w:val="single" w:color="auto" w:sz="4" w:space="0"/>
+        </w:tblBorders>
         <w:tblLayout w:type="fixed"/>
-        <w:tblLook w:val="04A0" w:firstRow="1" w:lastRow="0" w:firstColumn="1" w:lastColumn="0" w:noHBand="0" w:noVBand="1"/>
+        <w:tblCellMar>
+          <w:top w:w="0" w:type="dxa"/>
+          <w:left w:w="108" w:type="dxa"/>
+          <w:bottom w:w="0" w:type="dxa"/>
+          <w:right w:w="108" w:type="dxa"/>
+        </w:tblCellMar>
       </w:tblPr>
       <w:tblGrid>
         <w:gridCol w:w="421"/>
@@ -652,6 +559,22 @@
         <w:gridCol w:w="1603"/>
       </w:tblGrid>
       <w:tr>
+        <w:tblPrEx>
+          <w:tblBorders>
+            <w:top w:val="single" w:color="auto" w:sz="4" w:space="0"/>
+            <w:left w:val="single" w:color="auto" w:sz="4" w:space="0"/>
+            <w:bottom w:val="single" w:color="auto" w:sz="4" w:space="0"/>
+            <w:right w:val="single" w:color="auto" w:sz="4" w:space="0"/>
+            <w:insideH w:val="single" w:color="auto" w:sz="4" w:space="0"/>
+            <w:insideV w:val="single" w:color="auto" w:sz="4" w:space="0"/>
+          </w:tblBorders>
+          <w:tblCellMar>
+            <w:top w:w="0" w:type="dxa"/>
+            <w:left w:w="108" w:type="dxa"/>
+            <w:bottom w:w="0" w:type="dxa"/>
+            <w:right w:w="108" w:type="dxa"/>
+          </w:tblCellMar>
+        </w:tblPrEx>
         <w:tc>
           <w:tcPr>
             <w:tcW w:w="421" w:type="dxa"/>
@@ -679,7 +602,6 @@
                 <w:sz w:val="16"/>
                 <w:szCs w:val="16"/>
               </w:rPr>
-              <w:lastRenderedPageBreak/>
               <w:t>N</w:t>
             </w:r>
             <w:r>
@@ -713,7 +635,6 @@
                 <w:szCs w:val="16"/>
               </w:rPr>
             </w:pPr>
-            <w:proofErr w:type="spellStart"/>
             <w:r>
               <w:rPr>
                 <w:rFonts w:ascii="Times New Roman" w:hAnsi="Times New Roman"/>
@@ -724,7 +645,6 @@
               </w:rPr>
               <w:t>N°PARTE</w:t>
             </w:r>
-            <w:proofErr w:type="spellEnd"/>
           </w:p>
         </w:tc>
         <w:tc>
@@ -909,6 +829,22 @@
         </w:tc>
       </w:tr>
       <w:tr>
+        <w:tblPrEx>
+          <w:tblBorders>
+            <w:top w:val="single" w:color="auto" w:sz="4" w:space="0"/>
+            <w:left w:val="single" w:color="auto" w:sz="4" w:space="0"/>
+            <w:bottom w:val="single" w:color="auto" w:sz="4" w:space="0"/>
+            <w:right w:val="single" w:color="auto" w:sz="4" w:space="0"/>
+            <w:insideH w:val="single" w:color="auto" w:sz="4" w:space="0"/>
+            <w:insideV w:val="single" w:color="auto" w:sz="4" w:space="0"/>
+          </w:tblBorders>
+          <w:tblCellMar>
+            <w:top w:w="0" w:type="dxa"/>
+            <w:left w:w="108" w:type="dxa"/>
+            <w:bottom w:w="0" w:type="dxa"/>
+            <w:right w:w="108" w:type="dxa"/>
+          </w:tblCellMar>
+        </w:tblPrEx>
         <w:tc>
           <w:tcPr>
             <w:tcW w:w="421" w:type="dxa"/>
@@ -931,25 +867,7 @@
                 <w:sz w:val="18"/>
                 <w:szCs w:val="18"/>
               </w:rPr>
-              <w:t xml:space="preserve">+++FOR </w:t>
-            </w:r>
-            <w:proofErr w:type="spellStart"/>
-            <w:r>
-              <w:rPr>
-                <w:rFonts w:ascii="Times New Roman" w:hAnsi="Times New Roman"/>
-                <w:sz w:val="18"/>
-                <w:szCs w:val="18"/>
-              </w:rPr>
-              <w:t>renglon</w:t>
-            </w:r>
-            <w:proofErr w:type="spellEnd"/>
-            <w:r>
-              <w:rPr>
-                <w:rFonts w:ascii="Times New Roman" w:hAnsi="Times New Roman"/>
-                <w:sz w:val="18"/>
-                <w:szCs w:val="18"/>
-              </w:rPr>
-              <w:t xml:space="preserve"> IN renglones+++</w:t>
+              <w:t>+++FOR renglon IN renglones+++</w:t>
             </w:r>
           </w:p>
         </w:tc>
@@ -1075,6 +993,22 @@
         </w:tc>
       </w:tr>
       <w:tr>
+        <w:tblPrEx>
+          <w:tblBorders>
+            <w:top w:val="single" w:color="auto" w:sz="4" w:space="0"/>
+            <w:left w:val="single" w:color="auto" w:sz="4" w:space="0"/>
+            <w:bottom w:val="single" w:color="auto" w:sz="4" w:space="0"/>
+            <w:right w:val="single" w:color="auto" w:sz="4" w:space="0"/>
+            <w:insideH w:val="single" w:color="auto" w:sz="4" w:space="0"/>
+            <w:insideV w:val="single" w:color="auto" w:sz="4" w:space="0"/>
+          </w:tblBorders>
+          <w:tblCellMar>
+            <w:top w:w="0" w:type="dxa"/>
+            <w:left w:w="108" w:type="dxa"/>
+            <w:bottom w:w="0" w:type="dxa"/>
+            <w:right w:w="108" w:type="dxa"/>
+          </w:tblCellMar>
+        </w:tblPrEx>
         <w:tc>
           <w:tcPr>
             <w:tcW w:w="421" w:type="dxa"/>
@@ -1120,38 +1054,7 @@
                 <w:szCs w:val="20"/>
                 <w:lang w:val="en-US"/>
               </w:rPr>
-              <w:t>+++=$</w:t>
-            </w:r>
-            <w:proofErr w:type="spellStart"/>
-            <w:proofErr w:type="gramStart"/>
-            <w:r>
-              <w:rPr>
-                <w:rFonts w:ascii="Times New Roman" w:hAnsi="Times New Roman"/>
-                <w:sz w:val="20"/>
-                <w:szCs w:val="20"/>
-                <w:lang w:val="en-US"/>
-              </w:rPr>
-              <w:t>renglon.renglon</w:t>
-            </w:r>
-            <w:proofErr w:type="gramEnd"/>
-            <w:r>
-              <w:rPr>
-                <w:rFonts w:ascii="Times New Roman" w:hAnsi="Times New Roman"/>
-                <w:sz w:val="20"/>
-                <w:szCs w:val="20"/>
-                <w:lang w:val="en-US"/>
-              </w:rPr>
-              <w:t>.numero_parte</w:t>
-            </w:r>
-            <w:proofErr w:type="spellEnd"/>
-            <w:r>
-              <w:rPr>
-                <w:rFonts w:ascii="Times New Roman" w:hAnsi="Times New Roman"/>
-                <w:sz w:val="20"/>
-                <w:szCs w:val="20"/>
-                <w:lang w:val="en-US"/>
-              </w:rPr>
-              <w:t>+++</w:t>
+              <w:t>+++=$renglon.renglon.numero_parte+++</w:t>
             </w:r>
           </w:p>
           <w:p>
@@ -1189,29 +1092,7 @@
                 <w:szCs w:val="20"/>
                 <w:lang w:val="en-US"/>
               </w:rPr>
-              <w:t>+++=$</w:t>
-            </w:r>
-            <w:proofErr w:type="spellStart"/>
-            <w:proofErr w:type="gramStart"/>
-            <w:r>
-              <w:rPr>
-                <w:rFonts w:ascii="Times New Roman" w:hAnsi="Times New Roman"/>
-                <w:sz w:val="20"/>
-                <w:szCs w:val="20"/>
-                <w:lang w:val="en-US"/>
-              </w:rPr>
-              <w:t>renglon.renglon</w:t>
-            </w:r>
-            <w:proofErr w:type="spellEnd"/>
-            <w:proofErr w:type="gramEnd"/>
-            <w:r>
-              <w:rPr>
-                <w:rFonts w:ascii="Times New Roman" w:hAnsi="Times New Roman"/>
-                <w:sz w:val="20"/>
-                <w:szCs w:val="20"/>
-                <w:lang w:val="en-US"/>
-              </w:rPr>
-              <w:t>.</w:t>
+              <w:t>+++=$renglon.renglon.</w:t>
             </w:r>
             <w:r>
               <w:rPr>
@@ -1267,29 +1148,7 @@
                 <w:szCs w:val="20"/>
                 <w:lang w:val="en-US"/>
               </w:rPr>
-              <w:t>+++=$</w:t>
-            </w:r>
-            <w:proofErr w:type="spellStart"/>
-            <w:proofErr w:type="gramStart"/>
-            <w:r>
-              <w:rPr>
-                <w:rFonts w:ascii="Times New Roman" w:hAnsi="Times New Roman"/>
-                <w:sz w:val="20"/>
-                <w:szCs w:val="20"/>
-                <w:lang w:val="en-US"/>
-              </w:rPr>
-              <w:t>renglon.cantidad</w:t>
-            </w:r>
-            <w:proofErr w:type="spellEnd"/>
-            <w:proofErr w:type="gramEnd"/>
-            <w:r>
-              <w:rPr>
-                <w:rFonts w:ascii="Times New Roman" w:hAnsi="Times New Roman"/>
-                <w:sz w:val="20"/>
-                <w:szCs w:val="20"/>
-                <w:lang w:val="en-US"/>
-              </w:rPr>
-              <w:t>+++</w:t>
+              <w:t>+++=$renglon.cantidad+++</w:t>
             </w:r>
           </w:p>
           <w:p>
@@ -1342,6 +1201,8 @@
                 <w:lang w:val="zh-CN"/>
               </w:rPr>
             </w:pPr>
+            <w:bookmarkStart w:id="0" w:name="_GoBack"/>
+            <w:bookmarkEnd w:id="0"/>
           </w:p>
         </w:tc>
         <w:tc>
@@ -1367,38 +1228,7 @@
                 <w:szCs w:val="20"/>
                 <w:lang w:val="en-US"/>
               </w:rPr>
-              <w:t>+++=$</w:t>
-            </w:r>
-            <w:proofErr w:type="spellStart"/>
-            <w:proofErr w:type="gramStart"/>
-            <w:r>
-              <w:rPr>
-                <w:rFonts w:ascii="Times New Roman" w:hAnsi="Times New Roman"/>
-                <w:sz w:val="20"/>
-                <w:szCs w:val="20"/>
-                <w:lang w:val="en-US"/>
-              </w:rPr>
-              <w:t>renglon.renglon</w:t>
-            </w:r>
-            <w:proofErr w:type="gramEnd"/>
-            <w:r>
-              <w:rPr>
-                <w:rFonts w:ascii="Times New Roman" w:hAnsi="Times New Roman"/>
-                <w:sz w:val="20"/>
-                <w:szCs w:val="20"/>
-                <w:lang w:val="en-US"/>
-              </w:rPr>
-              <w:t>.clasificacion.nombre</w:t>
-            </w:r>
-            <w:proofErr w:type="spellEnd"/>
-            <w:r>
-              <w:rPr>
-                <w:rFonts w:ascii="Times New Roman" w:hAnsi="Times New Roman"/>
-                <w:sz w:val="20"/>
-                <w:szCs w:val="20"/>
-                <w:lang w:val="en-US"/>
-              </w:rPr>
-              <w:t>+++</w:t>
+              <w:t>+++=$renglon.renglon.clasificacion.nombre+++</w:t>
             </w:r>
           </w:p>
           <w:p>
@@ -1436,38 +1266,7 @@
                 <w:szCs w:val="18"/>
                 <w:lang w:val="en-US"/>
               </w:rPr>
-              <w:t>+++=$</w:t>
-            </w:r>
-            <w:proofErr w:type="spellStart"/>
-            <w:proofErr w:type="gramStart"/>
-            <w:r>
-              <w:rPr>
-                <w:rFonts w:ascii="Times New Roman" w:hAnsi="Times New Roman"/>
-                <w:sz w:val="18"/>
-                <w:szCs w:val="18"/>
-                <w:lang w:val="en-US"/>
-              </w:rPr>
-              <w:t>renglon.seriales</w:t>
-            </w:r>
-            <w:proofErr w:type="gramEnd"/>
-            <w:r>
-              <w:rPr>
-                <w:rFonts w:ascii="Times New Roman" w:hAnsi="Times New Roman"/>
-                <w:sz w:val="18"/>
-                <w:szCs w:val="18"/>
-                <w:lang w:val="en-US"/>
-              </w:rPr>
-              <w:t>.join</w:t>
-            </w:r>
-            <w:proofErr w:type="spellEnd"/>
-            <w:r>
-              <w:rPr>
-                <w:rFonts w:ascii="Times New Roman" w:hAnsi="Times New Roman"/>
-                <w:sz w:val="18"/>
-                <w:szCs w:val="18"/>
-                <w:lang w:val="en-US"/>
-              </w:rPr>
-              <w:t>(', ')+++</w:t>
+              <w:t>+++=$renglon.seriales.join(', ')+++</w:t>
             </w:r>
           </w:p>
           <w:p>
@@ -1506,29 +1305,7 @@
                 <w:szCs w:val="20"/>
                 <w:lang w:val="en-US"/>
               </w:rPr>
-              <w:t>+++=$</w:t>
-            </w:r>
-            <w:proofErr w:type="spellStart"/>
-            <w:proofErr w:type="gramStart"/>
-            <w:r>
-              <w:rPr>
-                <w:rFonts w:ascii="Times New Roman" w:hAnsi="Times New Roman"/>
-                <w:sz w:val="20"/>
-                <w:szCs w:val="20"/>
-                <w:lang w:val="en-US"/>
-              </w:rPr>
-              <w:t>renglon.observacion</w:t>
-            </w:r>
-            <w:proofErr w:type="spellEnd"/>
-            <w:proofErr w:type="gramEnd"/>
-            <w:r>
-              <w:rPr>
-                <w:rFonts w:ascii="Times New Roman" w:hAnsi="Times New Roman"/>
-                <w:sz w:val="20"/>
-                <w:szCs w:val="20"/>
-                <w:lang w:val="en-US"/>
-              </w:rPr>
-              <w:t>+++</w:t>
+              <w:t>+++=$renglon.observacion+++</w:t>
             </w:r>
           </w:p>
           <w:p>
@@ -1546,6 +1323,22 @@
         </w:tc>
       </w:tr>
       <w:tr>
+        <w:tblPrEx>
+          <w:tblBorders>
+            <w:top w:val="single" w:color="auto" w:sz="4" w:space="0"/>
+            <w:left w:val="single" w:color="auto" w:sz="4" w:space="0"/>
+            <w:bottom w:val="single" w:color="auto" w:sz="4" w:space="0"/>
+            <w:right w:val="single" w:color="auto" w:sz="4" w:space="0"/>
+            <w:insideH w:val="single" w:color="auto" w:sz="4" w:space="0"/>
+            <w:insideV w:val="single" w:color="auto" w:sz="4" w:space="0"/>
+          </w:tblBorders>
+          <w:tblCellMar>
+            <w:top w:w="0" w:type="dxa"/>
+            <w:left w:w="108" w:type="dxa"/>
+            <w:bottom w:w="0" w:type="dxa"/>
+            <w:right w:w="108" w:type="dxa"/>
+          </w:tblCellMar>
+        </w:tblPrEx>
         <w:tc>
           <w:tcPr>
             <w:tcW w:w="421" w:type="dxa"/>
@@ -1569,27 +1362,7 @@
                 <w:szCs w:val="20"/>
                 <w:lang w:val="en-US"/>
               </w:rPr>
-              <w:t xml:space="preserve">+++ END-FOR </w:t>
-            </w:r>
-            <w:proofErr w:type="spellStart"/>
-            <w:r>
-              <w:rPr>
-                <w:rFonts w:ascii="Times New Roman" w:hAnsi="Times New Roman"/>
-                <w:sz w:val="20"/>
-                <w:szCs w:val="20"/>
-                <w:lang w:val="en-US"/>
-              </w:rPr>
-              <w:t>renglon</w:t>
-            </w:r>
-            <w:proofErr w:type="spellEnd"/>
-            <w:r>
-              <w:rPr>
-                <w:rFonts w:ascii="Times New Roman" w:hAnsi="Times New Roman"/>
-                <w:sz w:val="20"/>
-                <w:szCs w:val="20"/>
-                <w:lang w:val="en-US"/>
-              </w:rPr>
-              <w:t>+++</w:t>
+              <w:t>+++ END-FOR renglon+++</w:t>
             </w:r>
           </w:p>
         </w:tc>
@@ -1727,21 +1500,21 @@
       </w:pPr>
     </w:p>
     <w:sectPr>
-      <w:footerReference w:type="first" r:id="rId9"/>
+      <w:footerReference r:id="rId5" w:type="first"/>
       <w:type w:val="continuous"/>
       <w:pgSz w:w="12240" w:h="15840"/>
       <w:pgMar w:top="425" w:right="567" w:bottom="425" w:left="567" w:header="709" w:footer="709" w:gutter="0"/>
-      <w:cols w:space="720"/>
+      <w:cols w:space="720" w:num="1"/>
       <w:titlePg/>
-      <w:docGrid w:linePitch="360"/>
+      <w:docGrid w:linePitch="360" w:charSpace="0"/>
     </w:sectPr>
   </w:body>
 </w:document>
 </file>
 
 <file path=word/endnotes.xml><?xml version="1.0" encoding="utf-8"?>
-<w:endnotes xmlns:wpc="http://schemas.microsoft.com/office/word/2010/wordprocessingCanvas" xmlns:cx="http://schemas.microsoft.com/office/drawing/2014/chartex" xmlns:cx1="http://schemas.microsoft.com/office/drawing/2015/9/8/chartex" xmlns:cx2="http://schemas.microsoft.com/office/drawing/2015/10/21/chartex" xmlns:cx3="http://schemas.microsoft.com/office/drawing/2016/5/9/chartex" xmlns:cx4="http://schemas.microsoft.com/office/drawing/2016/5/10/chartex" xmlns:cx5="http://schemas.microsoft.com/office/drawing/2016/5/11/chartex" xmlns:cx6="http://schemas.microsoft.com/office/drawing/2016/5/12/chartex" xmlns:cx7="http://schemas.microsoft.com/office/drawing/2016/5/13/chartex" xmlns:cx8="http://schemas.microsoft.com/office/drawing/2016/5/14/chartex" xmlns:mc="http://schemas.openxmlformats.org/markup-compatibility/2006" xmlns:aink="http://schemas.microsoft.com/office/drawing/2016/ink" xmlns:am3d="http://schemas.microsoft.com/office/drawing/2017/model3d" xmlns:o="urn:schemas-microsoft-com:office:office" xmlns:oel="http://schemas.microsoft.com/office/2019/extlst" xmlns:r="http://schemas.openxmlformats.org/officeDocument/2006/relationships" xmlns:m="http://schemas.openxmlformats.org/officeDocument/2006/math" xmlns:v="urn:schemas-microsoft-com:vml" xmlns:wp14="http://schemas.microsoft.com/office/word/2010/wordprocessingDrawing" xmlns:wp="http://schemas.openxmlformats.org/drawingml/2006/wordprocessingDrawing" xmlns:w10="urn:schemas-microsoft-com:office:word" xmlns:w="http://schemas.openxmlformats.org/wordprocessingml/2006/main" xmlns:w14="http://schemas.microsoft.com/office/word/2010/wordml" xmlns:w15="http://schemas.microsoft.com/office/word/2012/wordml" xmlns:w16cex="http://schemas.microsoft.com/office/word/2018/wordml/cex" xmlns:w16cid="http://schemas.microsoft.com/office/word/2016/wordml/cid" xmlns:w16="http://schemas.microsoft.com/office/word/2018/wordml" xmlns:w16sdtdh="http://schemas.microsoft.com/office/word/2020/wordml/sdtdatahash" xmlns:w16se="http://schemas.microsoft.com/office/word/2015/wordml/symex" xmlns:wpg="http://schemas.microsoft.com/office/word/2010/wordprocessingGroup" xmlns:wpi="http://schemas.microsoft.com/office/word/2010/wordprocessingInk" xmlns:wne="http://schemas.microsoft.com/office/word/2006/wordml" xmlns:wps="http://schemas.microsoft.com/office/word/2010/wordprocessingShape" mc:Ignorable="w14 w15 w16se w16cid w16 w16cex w16sdtdh wp14">
-  <w:endnote w:type="separator" w:id="-1">
+<w:endnotes xmlns:wpc="http://schemas.microsoft.com/office/word/2010/wordprocessingCanvas" xmlns:mc="http://schemas.openxmlformats.org/markup-compatibility/2006" xmlns:o="urn:schemas-microsoft-com:office:office" xmlns:r="http://schemas.openxmlformats.org/officeDocument/2006/relationships" xmlns:m="http://schemas.openxmlformats.org/officeDocument/2006/math" xmlns:v="urn:schemas-microsoft-com:vml" xmlns:wp14="http://schemas.microsoft.com/office/word/2010/wordprocessingDrawing" xmlns:wp="http://schemas.openxmlformats.org/drawingml/2006/wordprocessingDrawing" xmlns:w="http://schemas.openxmlformats.org/wordprocessingml/2006/main" xmlns:w14="http://schemas.microsoft.com/office/word/2010/wordml" xmlns:w15="http://schemas.microsoft.com/office/word/2012/wordml" xmlns:w10="urn:schemas-microsoft-com:office:word" xmlns:wpg="http://schemas.microsoft.com/office/word/2010/wordprocessingGroup" xmlns:wpi="http://schemas.microsoft.com/office/word/2010/wordprocessingInk" xmlns:wne="http://schemas.microsoft.com/office/word/2006/wordml" xmlns:wps="http://schemas.microsoft.com/office/word/2010/wordprocessingShape" xmlns:wpsCustomData="http://www.wps.cn/officeDocument/2013/wpsCustomData" mc:Ignorable="w14 w15 wp14">
+  <w:endnote w:type="separator" w:id="0">
     <w:p>
       <w:pPr>
         <w:spacing w:line="240" w:lineRule="auto"/>
@@ -1751,7 +1524,7 @@
       </w:r>
     </w:p>
   </w:endnote>
-  <w:endnote w:type="continuationSeparator" w:id="0">
+  <w:endnote w:type="continuationSeparator" w:id="1">
     <w:p>
       <w:pPr>
         <w:spacing w:line="240" w:lineRule="auto"/>
@@ -1765,26 +1538,32 @@
 </file>
 
 <file path=word/footer1.xml><?xml version="1.0" encoding="utf-8"?>
-<w:ftr xmlns:wpc="http://schemas.microsoft.com/office/word/2010/wordprocessingCanvas" xmlns:cx="http://schemas.microsoft.com/office/drawing/2014/chartex" xmlns:cx1="http://schemas.microsoft.com/office/drawing/2015/9/8/chartex" xmlns:cx2="http://schemas.microsoft.com/office/drawing/2015/10/21/chartex" xmlns:cx3="http://schemas.microsoft.com/office/drawing/2016/5/9/chartex" xmlns:cx4="http://schemas.microsoft.com/office/drawing/2016/5/10/chartex" xmlns:cx5="http://schemas.microsoft.com/office/drawing/2016/5/11/chartex" xmlns:cx6="http://schemas.microsoft.com/office/drawing/2016/5/12/chartex" xmlns:cx7="http://schemas.microsoft.com/office/drawing/2016/5/13/chartex" xmlns:cx8="http://schemas.microsoft.com/office/drawing/2016/5/14/chartex" xmlns:mc="http://schemas.openxmlformats.org/markup-compatibility/2006" xmlns:aink="http://schemas.microsoft.com/office/drawing/2016/ink" xmlns:am3d="http://schemas.microsoft.com/office/drawing/2017/model3d" xmlns:o="urn:schemas-microsoft-com:office:office" xmlns:oel="http://schemas.microsoft.com/office/2019/extlst" xmlns:r="http://schemas.openxmlformats.org/officeDocument/2006/relationships" xmlns:m="http://schemas.openxmlformats.org/officeDocument/2006/math" xmlns:v="urn:schemas-microsoft-com:vml" xmlns:wp14="http://schemas.microsoft.com/office/word/2010/wordprocessingDrawing" xmlns:wp="http://schemas.openxmlformats.org/drawingml/2006/wordprocessingDrawing" xmlns:w10="urn:schemas-microsoft-com:office:word" xmlns:w="http://schemas.openxmlformats.org/wordprocessingml/2006/main" xmlns:w14="http://schemas.microsoft.com/office/word/2010/wordml" xmlns:w15="http://schemas.microsoft.com/office/word/2012/wordml" xmlns:w16cex="http://schemas.microsoft.com/office/word/2018/wordml/cex" xmlns:w16cid="http://schemas.microsoft.com/office/word/2016/wordml/cid" xmlns:w16="http://schemas.microsoft.com/office/word/2018/wordml" xmlns:w16sdtdh="http://schemas.microsoft.com/office/word/2020/wordml/sdtdatahash" xmlns:w16se="http://schemas.microsoft.com/office/word/2015/wordml/symex" xmlns:wpg="http://schemas.microsoft.com/office/word/2010/wordprocessingGroup" xmlns:wpi="http://schemas.microsoft.com/office/word/2010/wordprocessingInk" xmlns:wne="http://schemas.microsoft.com/office/word/2006/wordml" xmlns:wps="http://schemas.microsoft.com/office/word/2010/wordprocessingShape" mc:Ignorable="w14 w15 w16se w16cid w16 w16cex w16sdtdh wp14">
+<w:ftr xmlns:wpc="http://schemas.microsoft.com/office/word/2010/wordprocessingCanvas" xmlns:mc="http://schemas.openxmlformats.org/markup-compatibility/2006" xmlns:o="urn:schemas-microsoft-com:office:office" xmlns:r="http://schemas.openxmlformats.org/officeDocument/2006/relationships" xmlns:m="http://schemas.openxmlformats.org/officeDocument/2006/math" xmlns:v="urn:schemas-microsoft-com:vml" xmlns:wp14="http://schemas.microsoft.com/office/word/2010/wordprocessingDrawing" xmlns:wp="http://schemas.openxmlformats.org/drawingml/2006/wordprocessingDrawing" xmlns:w10="urn:schemas-microsoft-com:office:word" xmlns:w="http://schemas.openxmlformats.org/wordprocessingml/2006/main" xmlns:w14="http://schemas.microsoft.com/office/word/2010/wordml" xmlns:w15="http://schemas.microsoft.com/office/word/2012/wordml" xmlns:wpg="http://schemas.microsoft.com/office/word/2010/wordprocessingGroup" xmlns:wpi="http://schemas.microsoft.com/office/word/2010/wordprocessingInk" xmlns:wne="http://schemas.microsoft.com/office/word/2006/wordml" xmlns:wps="http://schemas.microsoft.com/office/word/2010/wordprocessingShape" xmlns:wpsCustomData="http://www.wps.cn/officeDocument/2013/wpsCustomData" mc:Ignorable="w14 w15 wp14">
   <w:p>
     <w:pPr>
-      <w:pStyle w:val="Footer"/>
+      <w:pStyle w:val="5"/>
     </w:pPr>
   </w:p>
   <w:tbl>
     <w:tblPr>
-      <w:tblStyle w:val="TableGrid"/>
+      <w:tblStyle w:val="6"/>
       <w:tblW w:w="11096" w:type="dxa"/>
+      <w:tblInd w:w="0" w:type="dxa"/>
       <w:tblBorders>
-        <w:top w:val="none" w:sz="0" w:space="0" w:color="auto"/>
-        <w:left w:val="none" w:sz="0" w:space="0" w:color="auto"/>
-        <w:bottom w:val="none" w:sz="0" w:space="0" w:color="auto"/>
-        <w:right w:val="none" w:sz="0" w:space="0" w:color="auto"/>
-        <w:insideH w:val="none" w:sz="0" w:space="0" w:color="auto"/>
-        <w:insideV w:val="none" w:sz="0" w:space="0" w:color="auto"/>
+        <w:top w:val="none" w:color="auto" w:sz="0" w:space="0"/>
+        <w:left w:val="none" w:color="auto" w:sz="0" w:space="0"/>
+        <w:bottom w:val="none" w:color="auto" w:sz="0" w:space="0"/>
+        <w:right w:val="none" w:color="auto" w:sz="0" w:space="0"/>
+        <w:insideH w:val="none" w:color="auto" w:sz="0" w:space="0"/>
+        <w:insideV w:val="none" w:color="auto" w:sz="0" w:space="0"/>
       </w:tblBorders>
       <w:tblLayout w:type="fixed"/>
-      <w:tblLook w:val="04A0" w:firstRow="1" w:lastRow="0" w:firstColumn="1" w:lastColumn="0" w:noHBand="0" w:noVBand="1"/>
+      <w:tblCellMar>
+        <w:top w:w="0" w:type="dxa"/>
+        <w:left w:w="108" w:type="dxa"/>
+        <w:bottom w:w="0" w:type="dxa"/>
+        <w:right w:w="108" w:type="dxa"/>
+      </w:tblCellMar>
     </w:tblPr>
     <w:tblGrid>
       <w:gridCol w:w="3698"/>
@@ -1792,6 +1571,22 @@
       <w:gridCol w:w="3699"/>
     </w:tblGrid>
     <w:tr>
+      <w:tblPrEx>
+        <w:tblBorders>
+          <w:top w:val="none" w:color="auto" w:sz="0" w:space="0"/>
+          <w:left w:val="none" w:color="auto" w:sz="0" w:space="0"/>
+          <w:bottom w:val="none" w:color="auto" w:sz="0" w:space="0"/>
+          <w:right w:val="none" w:color="auto" w:sz="0" w:space="0"/>
+          <w:insideH w:val="none" w:color="auto" w:sz="0" w:space="0"/>
+          <w:insideV w:val="none" w:color="auto" w:sz="0" w:space="0"/>
+        </w:tblBorders>
+        <w:tblCellMar>
+          <w:top w:w="0" w:type="dxa"/>
+          <w:left w:w="108" w:type="dxa"/>
+          <w:bottom w:w="0" w:type="dxa"/>
+          <w:right w:w="108" w:type="dxa"/>
+        </w:tblCellMar>
+      </w:tblPrEx>
       <w:tc>
         <w:tcPr>
           <w:tcW w:w="3698" w:type="dxa"/>
@@ -1846,73 +1641,7 @@
               <w:sz w:val="18"/>
               <w:szCs w:val="18"/>
             </w:rPr>
-            <w:t xml:space="preserve">+++ </w:t>
-          </w:r>
-          <w:proofErr w:type="gramStart"/>
-          <w:r>
-            <w:rPr>
-              <w:rFonts w:ascii="Times New Roman" w:hAnsi="Times New Roman"/>
-              <w:b/>
-              <w:bCs/>
-              <w:sz w:val="18"/>
-              <w:szCs w:val="18"/>
-            </w:rPr>
-            <w:t>supervisor !</w:t>
-          </w:r>
-          <w:proofErr w:type="gramEnd"/>
-          <w:r>
-            <w:rPr>
-              <w:rFonts w:ascii="Times New Roman" w:hAnsi="Times New Roman"/>
-              <w:b/>
-              <w:bCs/>
-              <w:sz w:val="18"/>
-              <w:szCs w:val="18"/>
-            </w:rPr>
-            <w:t xml:space="preserve">= </w:t>
-          </w:r>
-          <w:proofErr w:type="spellStart"/>
-          <w:r>
-            <w:rPr>
-              <w:rFonts w:ascii="Times New Roman" w:hAnsi="Times New Roman"/>
-              <w:b/>
-              <w:bCs/>
-              <w:sz w:val="18"/>
-              <w:szCs w:val="18"/>
-            </w:rPr>
-            <w:t>null</w:t>
-          </w:r>
-          <w:proofErr w:type="spellEnd"/>
-          <w:r>
-            <w:rPr>
-              <w:rFonts w:ascii="Times New Roman" w:hAnsi="Times New Roman"/>
-              <w:b/>
-              <w:bCs/>
-              <w:sz w:val="18"/>
-              <w:szCs w:val="18"/>
-            </w:rPr>
-            <w:t xml:space="preserve"> ? `SUPERVISA</w:t>
-          </w:r>
-          <w:proofErr w:type="gramStart"/>
-          <w:r>
-            <w:rPr>
-              <w:rFonts w:ascii="Times New Roman" w:hAnsi="Times New Roman"/>
-              <w:b/>
-              <w:bCs/>
-              <w:sz w:val="18"/>
-              <w:szCs w:val="18"/>
-            </w:rPr>
-            <w:t>` :</w:t>
-          </w:r>
-          <w:proofErr w:type="gramEnd"/>
-          <w:r>
-            <w:rPr>
-              <w:rFonts w:ascii="Times New Roman" w:hAnsi="Times New Roman"/>
-              <w:b/>
-              <w:bCs/>
-              <w:sz w:val="18"/>
-              <w:szCs w:val="18"/>
-            </w:rPr>
-            <w:t xml:space="preserve"> `` +++</w:t>
+            <w:t>+++ supervisor != null ? `SUPERVISA` : `` +++</w:t>
           </w:r>
         </w:p>
       </w:tc>
@@ -1947,8 +1676,24 @@
       </w:tc>
     </w:tr>
     <w:tr>
+      <w:tblPrEx>
+        <w:tblBorders>
+          <w:top w:val="none" w:color="auto" w:sz="0" w:space="0"/>
+          <w:left w:val="none" w:color="auto" w:sz="0" w:space="0"/>
+          <w:bottom w:val="none" w:color="auto" w:sz="0" w:space="0"/>
+          <w:right w:val="none" w:color="auto" w:sz="0" w:space="0"/>
+          <w:insideH w:val="none" w:color="auto" w:sz="0" w:space="0"/>
+          <w:insideV w:val="none" w:color="auto" w:sz="0" w:space="0"/>
+        </w:tblBorders>
+        <w:tblCellMar>
+          <w:top w:w="0" w:type="dxa"/>
+          <w:left w:w="108" w:type="dxa"/>
+          <w:bottom w:w="0" w:type="dxa"/>
+          <w:right w:w="108" w:type="dxa"/>
+        </w:tblCellMar>
+      </w:tblPrEx>
       <w:trPr>
-        <w:trHeight w:val="571"/>
+        <w:trHeight w:val="571" w:hRule="atLeast"/>
       </w:trPr>
       <w:tc>
         <w:tcPr>
@@ -2003,6 +1748,22 @@
       </w:tc>
     </w:tr>
     <w:tr>
+      <w:tblPrEx>
+        <w:tblBorders>
+          <w:top w:val="none" w:color="auto" w:sz="0" w:space="0"/>
+          <w:left w:val="none" w:color="auto" w:sz="0" w:space="0"/>
+          <w:bottom w:val="none" w:color="auto" w:sz="0" w:space="0"/>
+          <w:right w:val="none" w:color="auto" w:sz="0" w:space="0"/>
+          <w:insideH w:val="none" w:color="auto" w:sz="0" w:space="0"/>
+          <w:insideV w:val="none" w:color="auto" w:sz="0" w:space="0"/>
+        </w:tblBorders>
+        <w:tblCellMar>
+          <w:top w:w="0" w:type="dxa"/>
+          <w:left w:w="108" w:type="dxa"/>
+          <w:bottom w:w="0" w:type="dxa"/>
+          <w:right w:w="108" w:type="dxa"/>
+        </w:tblCellMar>
+      </w:tblPrEx>
       <w:tc>
         <w:tcPr>
           <w:tcW w:w="3698" w:type="dxa"/>
@@ -2042,53 +1803,7 @@
               <w:sz w:val="16"/>
               <w:szCs w:val="16"/>
             </w:rPr>
-            <w:t>+++</w:t>
-          </w:r>
-          <w:proofErr w:type="spellStart"/>
-          <w:proofErr w:type="gramStart"/>
-          <w:r>
-            <w:rPr>
-              <w:rFonts w:ascii="Times New Roman" w:hAnsi="Times New Roman"/>
-              <w:sz w:val="16"/>
-              <w:szCs w:val="16"/>
-            </w:rPr>
-            <w:t>abastecedor.nombres</w:t>
-          </w:r>
-          <w:proofErr w:type="gramEnd"/>
-          <w:r>
-            <w:rPr>
-              <w:rFonts w:ascii="Times New Roman" w:hAnsi="Times New Roman"/>
-              <w:sz w:val="16"/>
-              <w:szCs w:val="16"/>
-            </w:rPr>
-            <w:t>.toUpperCase</w:t>
-          </w:r>
-          <w:proofErr w:type="spellEnd"/>
-          <w:r>
-            <w:rPr>
-              <w:rFonts w:ascii="Times New Roman" w:hAnsi="Times New Roman"/>
-              <w:sz w:val="16"/>
-              <w:szCs w:val="16"/>
-            </w:rPr>
-            <w:t xml:space="preserve">()+++ +++ </w:t>
-          </w:r>
-          <w:proofErr w:type="spellStart"/>
-          <w:r>
-            <w:rPr>
-              <w:rFonts w:ascii="Times New Roman" w:hAnsi="Times New Roman"/>
-              <w:sz w:val="16"/>
-              <w:szCs w:val="16"/>
-            </w:rPr>
-            <w:t>abastecedor.apellidos.toUpperCase</w:t>
-          </w:r>
-          <w:proofErr w:type="spellEnd"/>
-          <w:r>
-            <w:rPr>
-              <w:rFonts w:ascii="Times New Roman" w:hAnsi="Times New Roman"/>
-              <w:sz w:val="16"/>
-              <w:szCs w:val="16"/>
-            </w:rPr>
-            <w:t>()+++.</w:t>
+            <w:t>+++abastecedor.nombres.toUpperCase()+++ +++ abastecedor.apellidos.toUpperCase()+++.</w:t>
           </w:r>
         </w:p>
         <w:p>
@@ -2109,38 +1824,7 @@
               <w:sz w:val="16"/>
               <w:szCs w:val="16"/>
             </w:rPr>
-            <w:t>+++</w:t>
-          </w:r>
-          <w:proofErr w:type="spellStart"/>
-          <w:proofErr w:type="gramStart"/>
-          <w:r>
-            <w:rPr>
-              <w:rFonts w:ascii="Times New Roman" w:hAnsi="Times New Roman"/>
-              <w:b/>
-              <w:sz w:val="16"/>
-              <w:szCs w:val="16"/>
-            </w:rPr>
-            <w:t>abastecedor.grado</w:t>
-          </w:r>
-          <w:proofErr w:type="gramEnd"/>
-          <w:r>
-            <w:rPr>
-              <w:rFonts w:ascii="Times New Roman" w:hAnsi="Times New Roman"/>
-              <w:b/>
-              <w:sz w:val="16"/>
-              <w:szCs w:val="16"/>
-            </w:rPr>
-            <w:t>.nombre.toUpperCase</w:t>
-          </w:r>
-          <w:proofErr w:type="spellEnd"/>
-          <w:r>
-            <w:rPr>
-              <w:rFonts w:ascii="Times New Roman" w:hAnsi="Times New Roman"/>
-              <w:b/>
-              <w:sz w:val="16"/>
-              <w:szCs w:val="16"/>
-            </w:rPr>
-            <w:t>()+++</w:t>
+            <w:t>+++abastecedor.grado.nombre.toUpperCase()+++</w:t>
           </w:r>
         </w:p>
         <w:p>
@@ -2160,47 +1844,7 @@
               <w:sz w:val="16"/>
               <w:szCs w:val="16"/>
             </w:rPr>
-            <w:t>+++</w:t>
-          </w:r>
-          <w:proofErr w:type="gramStart"/>
-          <w:r>
-            <w:rPr>
-              <w:rFonts w:ascii="Times New Roman" w:hAnsi="Times New Roman"/>
-              <w:b/>
-              <w:sz w:val="16"/>
-              <w:szCs w:val="16"/>
-            </w:rPr>
-            <w:t>abastecedor.cargo</w:t>
-          </w:r>
-          <w:proofErr w:type="gramEnd"/>
-          <w:r>
-            <w:rPr>
-              <w:rFonts w:ascii="Times New Roman" w:hAnsi="Times New Roman"/>
-              <w:b/>
-              <w:sz w:val="16"/>
-              <w:szCs w:val="16"/>
-            </w:rPr>
-            <w:t>_profesional?.</w:t>
-          </w:r>
-          <w:proofErr w:type="spellStart"/>
-          <w:r>
-            <w:rPr>
-              <w:rFonts w:ascii="Times New Roman" w:hAnsi="Times New Roman"/>
-              <w:b/>
-              <w:sz w:val="16"/>
-              <w:szCs w:val="16"/>
-            </w:rPr>
-            <w:t>toUpperCase</w:t>
-          </w:r>
-          <w:proofErr w:type="spellEnd"/>
-          <w:r>
-            <w:rPr>
-              <w:rFonts w:ascii="Times New Roman" w:hAnsi="Times New Roman"/>
-              <w:b/>
-              <w:sz w:val="16"/>
-              <w:szCs w:val="16"/>
-            </w:rPr>
-            <w:t>()+++</w:t>
+            <w:t>+++abastecedor.cargo_profesional?.toUpperCase()+++</w:t>
           </w:r>
         </w:p>
       </w:tc>
@@ -2226,27 +1870,7 @@
               <w:szCs w:val="16"/>
               <w:lang w:val="en-US"/>
             </w:rPr>
-            <w:t xml:space="preserve">+++ </w:t>
-          </w:r>
-          <w:proofErr w:type="gramStart"/>
-          <w:r>
-            <w:rPr>
-              <w:rFonts w:ascii="Times New Roman" w:hAnsi="Times New Roman"/>
-              <w:sz w:val="16"/>
-              <w:szCs w:val="16"/>
-              <w:lang w:val="en-US"/>
-            </w:rPr>
-            <w:t>supervisor !</w:t>
-          </w:r>
-          <w:proofErr w:type="gramEnd"/>
-          <w:r>
-            <w:rPr>
-              <w:rFonts w:ascii="Times New Roman" w:hAnsi="Times New Roman"/>
-              <w:sz w:val="16"/>
-              <w:szCs w:val="16"/>
-              <w:lang w:val="en-US"/>
-            </w:rPr>
-            <w:t>= null ? `________________________` : `` +++</w:t>
+            <w:t>+++ supervisor != null ? `________________________` : `` +++</w:t>
           </w:r>
         </w:p>
         <w:p>
@@ -2267,58 +1891,7 @@
               <w:szCs w:val="16"/>
               <w:lang w:val="en-US"/>
             </w:rPr>
-            <w:t xml:space="preserve">+++ </w:t>
-          </w:r>
-          <w:proofErr w:type="gramStart"/>
-          <w:r>
-            <w:rPr>
-              <w:rFonts w:ascii="Times New Roman" w:hAnsi="Times New Roman"/>
-              <w:sz w:val="16"/>
-              <w:szCs w:val="16"/>
-              <w:lang w:val="en-US"/>
-            </w:rPr>
-            <w:t>supervisor !</w:t>
-          </w:r>
-          <w:proofErr w:type="gramEnd"/>
-          <w:r>
-            <w:rPr>
-              <w:rFonts w:ascii="Times New Roman" w:hAnsi="Times New Roman"/>
-              <w:sz w:val="16"/>
-              <w:szCs w:val="16"/>
-              <w:lang w:val="en-US"/>
-            </w:rPr>
-            <w:t>= null ? `${</w:t>
-          </w:r>
-          <w:proofErr w:type="spellStart"/>
-          <w:proofErr w:type="gramStart"/>
-          <w:r>
-            <w:rPr>
-              <w:rFonts w:ascii="Times New Roman" w:hAnsi="Times New Roman"/>
-              <w:sz w:val="16"/>
-              <w:szCs w:val="16"/>
-              <w:lang w:val="en-US"/>
-            </w:rPr>
-            <w:t>supervisor.nombres</w:t>
-          </w:r>
-          <w:proofErr w:type="gramEnd"/>
-          <w:r>
-            <w:rPr>
-              <w:rFonts w:ascii="Times New Roman" w:hAnsi="Times New Roman"/>
-              <w:sz w:val="16"/>
-              <w:szCs w:val="16"/>
-              <w:lang w:val="en-US"/>
-            </w:rPr>
-            <w:t>.toUpperCase</w:t>
-          </w:r>
-          <w:proofErr w:type="spellEnd"/>
-          <w:r>
-            <w:rPr>
-              <w:rFonts w:ascii="Times New Roman" w:hAnsi="Times New Roman"/>
-              <w:sz w:val="16"/>
-              <w:szCs w:val="16"/>
-              <w:lang w:val="en-US"/>
-            </w:rPr>
-            <w:t>()}` : `` +++</w:t>
+            <w:t>+++ supervisor != null ? `${supervisor.nombres.toUpperCase()}` : `` +++</w:t>
           </w:r>
         </w:p>
         <w:p>
@@ -2339,58 +1912,7 @@
               <w:szCs w:val="16"/>
               <w:lang w:val="en-US"/>
             </w:rPr>
-            <w:t xml:space="preserve">+++ </w:t>
-          </w:r>
-          <w:proofErr w:type="gramStart"/>
-          <w:r>
-            <w:rPr>
-              <w:rFonts w:ascii="Times New Roman" w:hAnsi="Times New Roman"/>
-              <w:sz w:val="16"/>
-              <w:szCs w:val="16"/>
-              <w:lang w:val="en-US"/>
-            </w:rPr>
-            <w:t>supervisor !</w:t>
-          </w:r>
-          <w:proofErr w:type="gramEnd"/>
-          <w:r>
-            <w:rPr>
-              <w:rFonts w:ascii="Times New Roman" w:hAnsi="Times New Roman"/>
-              <w:sz w:val="16"/>
-              <w:szCs w:val="16"/>
-              <w:lang w:val="en-US"/>
-            </w:rPr>
-            <w:t>= null ? `${</w:t>
-          </w:r>
-          <w:proofErr w:type="spellStart"/>
-          <w:proofErr w:type="gramStart"/>
-          <w:r>
-            <w:rPr>
-              <w:rFonts w:ascii="Times New Roman" w:hAnsi="Times New Roman"/>
-              <w:sz w:val="16"/>
-              <w:szCs w:val="16"/>
-              <w:lang w:val="en-US"/>
-            </w:rPr>
-            <w:t>supervisor.apellidos</w:t>
-          </w:r>
-          <w:proofErr w:type="gramEnd"/>
-          <w:r>
-            <w:rPr>
-              <w:rFonts w:ascii="Times New Roman" w:hAnsi="Times New Roman"/>
-              <w:sz w:val="16"/>
-              <w:szCs w:val="16"/>
-              <w:lang w:val="en-US"/>
-            </w:rPr>
-            <w:t>.toUpperCase</w:t>
-          </w:r>
-          <w:proofErr w:type="spellEnd"/>
-          <w:r>
-            <w:rPr>
-              <w:rFonts w:ascii="Times New Roman" w:hAnsi="Times New Roman"/>
-              <w:sz w:val="16"/>
-              <w:szCs w:val="16"/>
-              <w:lang w:val="en-US"/>
-            </w:rPr>
-            <w:t>()}` : `` +++</w:t>
+            <w:t>+++ supervisor != null ? `${supervisor.apellidos.toUpperCase()}` : `` +++</w:t>
           </w:r>
         </w:p>
         <w:p>
@@ -2413,20 +1935,17 @@
               <w:szCs w:val="16"/>
               <w:lang w:val="en-US"/>
             </w:rPr>
-            <w:t xml:space="preserve">+++ </w:t>
+            <w:t>+++ supervisor != null ?</w:t>
           </w:r>
-          <w:proofErr w:type="gramStart"/>
           <w:r>
             <w:rPr>
               <w:rFonts w:ascii="Times New Roman" w:hAnsi="Times New Roman"/>
-              <w:b/>
               <w:sz w:val="16"/>
               <w:szCs w:val="16"/>
               <w:lang w:val="en-US"/>
             </w:rPr>
-            <w:t>supervisor !</w:t>
+            <w:t xml:space="preserve"> `</w:t>
           </w:r>
-          <w:proofErr w:type="gramEnd"/>
           <w:r>
             <w:rPr>
               <w:rFonts w:ascii="Times New Roman" w:hAnsi="Times New Roman"/>
@@ -2435,60 +1954,7 @@
               <w:szCs w:val="16"/>
               <w:lang w:val="en-US"/>
             </w:rPr>
-            <w:t>= null ?</w:t>
-          </w:r>
-          <w:r>
-            <w:rPr>
-              <w:rFonts w:ascii="Times New Roman" w:hAnsi="Times New Roman"/>
-              <w:sz w:val="16"/>
-              <w:szCs w:val="16"/>
-              <w:lang w:val="en-US"/>
-            </w:rPr>
-            <w:t xml:space="preserve"> `</w:t>
-          </w:r>
-          <w:r>
-            <w:rPr>
-              <w:rFonts w:ascii="Times New Roman" w:hAnsi="Times New Roman"/>
-              <w:b/>
-              <w:sz w:val="16"/>
-              <w:szCs w:val="16"/>
-              <w:lang w:val="en-US"/>
-            </w:rPr>
-            <w:t>${</w:t>
-          </w:r>
-          <w:proofErr w:type="spellStart"/>
-          <w:proofErr w:type="gramStart"/>
-          <w:r>
-            <w:rPr>
-              <w:rFonts w:ascii="Times New Roman" w:hAnsi="Times New Roman"/>
-              <w:b/>
-              <w:sz w:val="16"/>
-              <w:szCs w:val="16"/>
-              <w:lang w:val="en-US"/>
-            </w:rPr>
-            <w:t>supervisor.grado</w:t>
-          </w:r>
-          <w:proofErr w:type="gramEnd"/>
-          <w:r>
-            <w:rPr>
-              <w:rFonts w:ascii="Times New Roman" w:hAnsi="Times New Roman"/>
-              <w:b/>
-              <w:sz w:val="16"/>
-              <w:szCs w:val="16"/>
-              <w:lang w:val="en-US"/>
-            </w:rPr>
-            <w:t>.nombre.toUpperCase</w:t>
-          </w:r>
-          <w:proofErr w:type="spellEnd"/>
-          <w:r>
-            <w:rPr>
-              <w:rFonts w:ascii="Times New Roman" w:hAnsi="Times New Roman"/>
-              <w:b/>
-              <w:sz w:val="16"/>
-              <w:szCs w:val="16"/>
-              <w:lang w:val="en-US"/>
-            </w:rPr>
-            <w:t>()}` : `` +++</w:t>
+            <w:t>${supervisor.grado.nombre.toUpperCase()}` : `` +++</w:t>
           </w:r>
         </w:p>
         <w:p>
@@ -2509,95 +1975,7 @@
               <w:szCs w:val="16"/>
               <w:lang w:val="en-US"/>
             </w:rPr>
-            <w:t xml:space="preserve">+++ </w:t>
-          </w:r>
-          <w:proofErr w:type="gramStart"/>
-          <w:r>
-            <w:rPr>
-              <w:rFonts w:ascii="Times New Roman" w:hAnsi="Times New Roman"/>
-              <w:b/>
-              <w:sz w:val="16"/>
-              <w:szCs w:val="16"/>
-              <w:lang w:val="en-US"/>
-            </w:rPr>
-            <w:t>supervisor !</w:t>
-          </w:r>
-          <w:proofErr w:type="gramEnd"/>
-          <w:r>
-            <w:rPr>
-              <w:rFonts w:ascii="Times New Roman" w:hAnsi="Times New Roman"/>
-              <w:b/>
-              <w:sz w:val="16"/>
-              <w:szCs w:val="16"/>
-              <w:lang w:val="en-US"/>
-            </w:rPr>
-            <w:t>= null ? `${</w:t>
-          </w:r>
-          <w:proofErr w:type="gramStart"/>
-          <w:r>
-            <w:rPr>
-              <w:rFonts w:ascii="Times New Roman" w:hAnsi="Times New Roman"/>
-              <w:b/>
-              <w:sz w:val="16"/>
-              <w:szCs w:val="16"/>
-              <w:lang w:val="en-US"/>
-            </w:rPr>
-            <w:t>supervisor.cargo</w:t>
-          </w:r>
-          <w:proofErr w:type="gramEnd"/>
-          <w:r>
-            <w:rPr>
-              <w:rFonts w:ascii="Times New Roman" w:hAnsi="Times New Roman"/>
-              <w:b/>
-              <w:sz w:val="16"/>
-              <w:szCs w:val="16"/>
-              <w:lang w:val="en-US"/>
-            </w:rPr>
-            <w:t>_</w:t>
-          </w:r>
-          <w:proofErr w:type="spellStart"/>
-          <w:r>
-            <w:rPr>
-              <w:rFonts w:ascii="Times New Roman" w:hAnsi="Times New Roman"/>
-              <w:b/>
-              <w:sz w:val="16"/>
-              <w:szCs w:val="16"/>
-              <w:lang w:val="en-US"/>
-            </w:rPr>
-            <w:t>profesional</w:t>
-          </w:r>
-          <w:proofErr w:type="spellEnd"/>
-          <w:r>
-            <w:rPr>
-              <w:rFonts w:ascii="Times New Roman" w:hAnsi="Times New Roman"/>
-              <w:b/>
-              <w:sz w:val="16"/>
-              <w:szCs w:val="16"/>
-              <w:lang w:val="en-US"/>
-            </w:rPr>
-            <w:t>?.</w:t>
-          </w:r>
-          <w:proofErr w:type="spellStart"/>
-          <w:r>
-            <w:rPr>
-              <w:rFonts w:ascii="Times New Roman" w:hAnsi="Times New Roman"/>
-              <w:b/>
-              <w:sz w:val="16"/>
-              <w:szCs w:val="16"/>
-              <w:lang w:val="en-US"/>
-            </w:rPr>
-            <w:t>toUpperCase</w:t>
-          </w:r>
-          <w:proofErr w:type="spellEnd"/>
-          <w:r>
-            <w:rPr>
-              <w:rFonts w:ascii="Times New Roman" w:hAnsi="Times New Roman"/>
-              <w:b/>
-              <w:sz w:val="16"/>
-              <w:szCs w:val="16"/>
-              <w:lang w:val="en-US"/>
-            </w:rPr>
-            <w:t>()}` : `` +++</w:t>
+            <w:t>+++ supervisor != null ? `${supervisor.cargo_profesional?.toUpperCase()}` : `` +++</w:t>
           </w:r>
         </w:p>
       </w:tc>
@@ -2640,53 +2018,7 @@
               <w:sz w:val="16"/>
               <w:szCs w:val="16"/>
             </w:rPr>
-            <w:t>+++</w:t>
-          </w:r>
-          <w:proofErr w:type="spellStart"/>
-          <w:proofErr w:type="gramStart"/>
-          <w:r>
-            <w:rPr>
-              <w:rFonts w:ascii="Times New Roman" w:hAnsi="Times New Roman"/>
-              <w:sz w:val="16"/>
-              <w:szCs w:val="16"/>
-            </w:rPr>
-            <w:t>autorizador.nombres</w:t>
-          </w:r>
-          <w:proofErr w:type="gramEnd"/>
-          <w:r>
-            <w:rPr>
-              <w:rFonts w:ascii="Times New Roman" w:hAnsi="Times New Roman"/>
-              <w:sz w:val="16"/>
-              <w:szCs w:val="16"/>
-            </w:rPr>
-            <w:t>.toUpperCase</w:t>
-          </w:r>
-          <w:proofErr w:type="spellEnd"/>
-          <w:r>
-            <w:rPr>
-              <w:rFonts w:ascii="Times New Roman" w:hAnsi="Times New Roman"/>
-              <w:sz w:val="16"/>
-              <w:szCs w:val="16"/>
-            </w:rPr>
-            <w:t>()+++ +++</w:t>
-          </w:r>
-          <w:proofErr w:type="spellStart"/>
-          <w:r>
-            <w:rPr>
-              <w:rFonts w:ascii="Times New Roman" w:hAnsi="Times New Roman"/>
-              <w:sz w:val="16"/>
-              <w:szCs w:val="16"/>
-            </w:rPr>
-            <w:t>autorizador.apellidos.toUpperCase</w:t>
-          </w:r>
-          <w:proofErr w:type="spellEnd"/>
-          <w:r>
-            <w:rPr>
-              <w:rFonts w:ascii="Times New Roman" w:hAnsi="Times New Roman"/>
-              <w:sz w:val="16"/>
-              <w:szCs w:val="16"/>
-            </w:rPr>
-            <w:t>()+++.</w:t>
+            <w:t>+++autorizador.nombres.toUpperCase()+++ +++autorizador.apellidos.toUpperCase()+++.</w:t>
           </w:r>
         </w:p>
         <w:p>
@@ -2707,38 +2039,7 @@
               <w:sz w:val="16"/>
               <w:szCs w:val="16"/>
             </w:rPr>
-            <w:t>+++</w:t>
-          </w:r>
-          <w:proofErr w:type="spellStart"/>
-          <w:proofErr w:type="gramStart"/>
-          <w:r>
-            <w:rPr>
-              <w:rFonts w:ascii="Times New Roman" w:hAnsi="Times New Roman"/>
-              <w:b/>
-              <w:sz w:val="16"/>
-              <w:szCs w:val="16"/>
-            </w:rPr>
-            <w:t>autorizador.grado</w:t>
-          </w:r>
-          <w:proofErr w:type="gramEnd"/>
-          <w:r>
-            <w:rPr>
-              <w:rFonts w:ascii="Times New Roman" w:hAnsi="Times New Roman"/>
-              <w:b/>
-              <w:sz w:val="16"/>
-              <w:szCs w:val="16"/>
-            </w:rPr>
-            <w:t>.nombre.toUpperCase</w:t>
-          </w:r>
-          <w:proofErr w:type="spellEnd"/>
-          <w:r>
-            <w:rPr>
-              <w:rFonts w:ascii="Times New Roman" w:hAnsi="Times New Roman"/>
-              <w:b/>
-              <w:sz w:val="16"/>
-              <w:szCs w:val="16"/>
-            </w:rPr>
-            <w:t>()+++</w:t>
+            <w:t>+++autorizador.grado.nombre.toUpperCase()+++</w:t>
           </w:r>
         </w:p>
         <w:p>
@@ -2758,47 +2059,7 @@
               <w:sz w:val="16"/>
               <w:szCs w:val="16"/>
             </w:rPr>
-            <w:t>+++</w:t>
-          </w:r>
-          <w:proofErr w:type="gramStart"/>
-          <w:r>
-            <w:rPr>
-              <w:rFonts w:ascii="Times New Roman" w:hAnsi="Times New Roman"/>
-              <w:b/>
-              <w:sz w:val="16"/>
-              <w:szCs w:val="16"/>
-            </w:rPr>
-            <w:t>autorizador.cargo</w:t>
-          </w:r>
-          <w:proofErr w:type="gramEnd"/>
-          <w:r>
-            <w:rPr>
-              <w:rFonts w:ascii="Times New Roman" w:hAnsi="Times New Roman"/>
-              <w:b/>
-              <w:sz w:val="16"/>
-              <w:szCs w:val="16"/>
-            </w:rPr>
-            <w:t>_profesional?.</w:t>
-          </w:r>
-          <w:proofErr w:type="spellStart"/>
-          <w:r>
-            <w:rPr>
-              <w:rFonts w:ascii="Times New Roman" w:hAnsi="Times New Roman"/>
-              <w:b/>
-              <w:sz w:val="16"/>
-              <w:szCs w:val="16"/>
-            </w:rPr>
-            <w:t>toUpperCase</w:t>
-          </w:r>
-          <w:proofErr w:type="spellEnd"/>
-          <w:r>
-            <w:rPr>
-              <w:rFonts w:ascii="Times New Roman" w:hAnsi="Times New Roman"/>
-              <w:b/>
-              <w:sz w:val="16"/>
-              <w:szCs w:val="16"/>
-            </w:rPr>
-            <w:t>()+++</w:t>
+            <w:t>+++autorizador.cargo_profesional?.toUpperCase()+++</w:t>
           </w:r>
         </w:p>
       </w:tc>
@@ -2806,36 +2067,66 @@
   </w:tbl>
   <w:p>
     <w:pPr>
-      <w:pStyle w:val="Footer"/>
+      <w:pStyle w:val="5"/>
     </w:pPr>
   </w:p>
   <w:p>
     <w:pPr>
-      <w:pStyle w:val="Footer"/>
+      <w:pStyle w:val="5"/>
     </w:pPr>
   </w:p>
   <w:p>
     <w:pPr>
-      <w:pStyle w:val="Footer"/>
+      <w:pStyle w:val="5"/>
     </w:pPr>
   </w:p>
   <w:p>
     <w:pPr>
-      <w:pStyle w:val="Footer"/>
+      <w:pStyle w:val="5"/>
     </w:pPr>
   </w:p>
   <w:tbl>
     <w:tblPr>
-      <w:tblStyle w:val="TableGrid"/>
+      <w:tblStyle w:val="6"/>
       <w:tblW w:w="0" w:type="auto"/>
       <w:tblInd w:w="-5" w:type="dxa"/>
-      <w:tblLook w:val="04A0" w:firstRow="1" w:lastRow="0" w:firstColumn="1" w:lastColumn="0" w:noHBand="0" w:noVBand="1"/>
+      <w:tblBorders>
+        <w:top w:val="single" w:color="auto" w:sz="4" w:space="0"/>
+        <w:left w:val="single" w:color="auto" w:sz="4" w:space="0"/>
+        <w:bottom w:val="single" w:color="auto" w:sz="4" w:space="0"/>
+        <w:right w:val="single" w:color="auto" w:sz="4" w:space="0"/>
+        <w:insideH w:val="single" w:color="auto" w:sz="4" w:space="0"/>
+        <w:insideV w:val="single" w:color="auto" w:sz="4" w:space="0"/>
+      </w:tblBorders>
+      <w:tblLayout w:type="autofit"/>
+      <w:tblCellMar>
+        <w:top w:w="0" w:type="dxa"/>
+        <w:left w:w="108" w:type="dxa"/>
+        <w:bottom w:w="0" w:type="dxa"/>
+        <w:right w:w="108" w:type="dxa"/>
+      </w:tblCellMar>
     </w:tblPr>
     <w:tblGrid>
       <w:gridCol w:w="5548"/>
       <w:gridCol w:w="5548"/>
     </w:tblGrid>
     <w:tr>
+      <w:tblPrEx>
+        <w:tblBorders>
+          <w:top w:val="single" w:color="auto" w:sz="4" w:space="0"/>
+          <w:left w:val="single" w:color="auto" w:sz="4" w:space="0"/>
+          <w:bottom w:val="single" w:color="auto" w:sz="4" w:space="0"/>
+          <w:right w:val="single" w:color="auto" w:sz="4" w:space="0"/>
+          <w:insideH w:val="single" w:color="auto" w:sz="4" w:space="0"/>
+          <w:insideV w:val="single" w:color="auto" w:sz="4" w:space="0"/>
+        </w:tblBorders>
+        <w:tblCellMar>
+          <w:top w:w="0" w:type="dxa"/>
+          <w:left w:w="108" w:type="dxa"/>
+          <w:bottom w:w="0" w:type="dxa"/>
+          <w:right w:w="108" w:type="dxa"/>
+        </w:tblCellMar>
+      </w:tblPrEx>
       <w:tc>
         <w:tcPr>
           <w:tcW w:w="5548" w:type="dxa"/>
@@ -2880,6 +2171,22 @@
       </w:tc>
     </w:tr>
     <w:tr>
+      <w:tblPrEx>
+        <w:tblBorders>
+          <w:top w:val="single" w:color="auto" w:sz="4" w:space="0"/>
+          <w:left w:val="single" w:color="auto" w:sz="4" w:space="0"/>
+          <w:bottom w:val="single" w:color="auto" w:sz="4" w:space="0"/>
+          <w:right w:val="single" w:color="auto" w:sz="4" w:space="0"/>
+          <w:insideH w:val="single" w:color="auto" w:sz="4" w:space="0"/>
+          <w:insideV w:val="single" w:color="auto" w:sz="4" w:space="0"/>
+        </w:tblBorders>
+        <w:tblCellMar>
+          <w:top w:w="0" w:type="dxa"/>
+          <w:left w:w="108" w:type="dxa"/>
+          <w:bottom w:w="0" w:type="dxa"/>
+          <w:right w:w="108" w:type="dxa"/>
+        </w:tblCellMar>
+      </w:tblPrEx>
       <w:tc>
         <w:tcPr>
           <w:tcW w:w="5548" w:type="dxa"/>
@@ -2897,7 +2204,6 @@
               <w:szCs w:val="20"/>
             </w:rPr>
           </w:pPr>
-          <w:proofErr w:type="gramStart"/>
           <w:r>
             <w:rPr>
               <w:rFonts w:ascii="Times New Roman" w:hAnsi="Times New Roman"/>
@@ -2905,17 +2211,7 @@
               <w:sz w:val="20"/>
               <w:szCs w:val="20"/>
             </w:rPr>
-            <w:t>NOMBRES  Y</w:t>
-          </w:r>
-          <w:proofErr w:type="gramEnd"/>
-          <w:r>
-            <w:rPr>
-              <w:rFonts w:ascii="Times New Roman" w:hAnsi="Times New Roman"/>
-              <w:b/>
-              <w:sz w:val="20"/>
-              <w:szCs w:val="20"/>
-            </w:rPr>
-            <w:t xml:space="preserve"> APELLIDOS:</w:t>
+            <w:t>NOMBRES  Y APELLIDOS:</w:t>
           </w:r>
         </w:p>
       </w:tc>
@@ -2944,68 +2240,28 @@
               <w:sz w:val="20"/>
               <w:szCs w:val="20"/>
             </w:rPr>
-            <w:t>+++</w:t>
-          </w:r>
-          <w:proofErr w:type="spellStart"/>
-          <w:r>
-            <w:rPr>
-              <w:rFonts w:ascii="Times New Roman" w:hAnsi="Times New Roman"/>
-              <w:b/>
-              <w:bCs/>
-              <w:sz w:val="20"/>
-              <w:szCs w:val="20"/>
-            </w:rPr>
-            <w:t>destinatario_</w:t>
-          </w:r>
-          <w:proofErr w:type="gramStart"/>
-          <w:r>
-            <w:rPr>
-              <w:rFonts w:ascii="Times New Roman" w:hAnsi="Times New Roman"/>
-              <w:b/>
-              <w:bCs/>
-              <w:sz w:val="20"/>
-              <w:szCs w:val="20"/>
-            </w:rPr>
-            <w:t>nombres.toUpperCase</w:t>
-          </w:r>
-          <w:proofErr w:type="spellEnd"/>
-          <w:proofErr w:type="gramEnd"/>
-          <w:r>
-            <w:rPr>
-              <w:rFonts w:ascii="Times New Roman" w:hAnsi="Times New Roman"/>
-              <w:b/>
-              <w:bCs/>
-              <w:sz w:val="20"/>
-              <w:szCs w:val="20"/>
-            </w:rPr>
-            <w:t>()+++ +++</w:t>
-          </w:r>
-          <w:proofErr w:type="spellStart"/>
-          <w:r>
-            <w:rPr>
-              <w:rFonts w:ascii="Times New Roman" w:hAnsi="Times New Roman"/>
-              <w:b/>
-              <w:bCs/>
-              <w:sz w:val="20"/>
-              <w:szCs w:val="20"/>
-            </w:rPr>
-            <w:t>destinatario_apellidos.toUpperCase</w:t>
-          </w:r>
-          <w:proofErr w:type="spellEnd"/>
-          <w:r>
-            <w:rPr>
-              <w:rFonts w:ascii="Times New Roman" w:hAnsi="Times New Roman"/>
-              <w:b/>
-              <w:bCs/>
-              <w:sz w:val="20"/>
-              <w:szCs w:val="20"/>
-            </w:rPr>
-            <w:t>()+++</w:t>
+            <w:t>+++destinatario_nombres.toUpperCase()+++ +++destinatario_apellidos.toUpperCase()+++</w:t>
           </w:r>
         </w:p>
       </w:tc>
     </w:tr>
     <w:tr>
+      <w:tblPrEx>
+        <w:tblBorders>
+          <w:top w:val="single" w:color="auto" w:sz="4" w:space="0"/>
+          <w:left w:val="single" w:color="auto" w:sz="4" w:space="0"/>
+          <w:bottom w:val="single" w:color="auto" w:sz="4" w:space="0"/>
+          <w:right w:val="single" w:color="auto" w:sz="4" w:space="0"/>
+          <w:insideH w:val="single" w:color="auto" w:sz="4" w:space="0"/>
+          <w:insideV w:val="single" w:color="auto" w:sz="4" w:space="0"/>
+        </w:tblBorders>
+        <w:tblCellMar>
+          <w:top w:w="0" w:type="dxa"/>
+          <w:left w:w="108" w:type="dxa"/>
+          <w:bottom w:w="0" w:type="dxa"/>
+          <w:right w:w="108" w:type="dxa"/>
+        </w:tblCellMar>
+      </w:tblPrEx>
       <w:tc>
         <w:tcPr>
           <w:tcW w:w="5548" w:type="dxa"/>
@@ -3057,34 +2313,28 @@
               <w:sz w:val="20"/>
               <w:szCs w:val="20"/>
             </w:rPr>
-            <w:t>+++</w:t>
-          </w:r>
-          <w:proofErr w:type="spellStart"/>
-          <w:r>
-            <w:rPr>
-              <w:rFonts w:ascii="Times New Roman" w:hAnsi="Times New Roman"/>
-              <w:b/>
-              <w:bCs/>
-              <w:sz w:val="20"/>
-              <w:szCs w:val="20"/>
-            </w:rPr>
-            <w:t>destinatario_cedula</w:t>
-          </w:r>
-          <w:proofErr w:type="spellEnd"/>
-          <w:r>
-            <w:rPr>
-              <w:rFonts w:ascii="Times New Roman" w:hAnsi="Times New Roman"/>
-              <w:b/>
-              <w:bCs/>
-              <w:sz w:val="20"/>
-              <w:szCs w:val="20"/>
-            </w:rPr>
-            <w:t>+++</w:t>
+            <w:t>+++destinatario_cedula+++</w:t>
           </w:r>
         </w:p>
       </w:tc>
     </w:tr>
     <w:tr>
+      <w:tblPrEx>
+        <w:tblBorders>
+          <w:top w:val="single" w:color="auto" w:sz="4" w:space="0"/>
+          <w:left w:val="single" w:color="auto" w:sz="4" w:space="0"/>
+          <w:bottom w:val="single" w:color="auto" w:sz="4" w:space="0"/>
+          <w:right w:val="single" w:color="auto" w:sz="4" w:space="0"/>
+          <w:insideH w:val="single" w:color="auto" w:sz="4" w:space="0"/>
+          <w:insideV w:val="single" w:color="auto" w:sz="4" w:space="0"/>
+        </w:tblBorders>
+        <w:tblCellMar>
+          <w:top w:w="0" w:type="dxa"/>
+          <w:left w:w="108" w:type="dxa"/>
+          <w:bottom w:w="0" w:type="dxa"/>
+          <w:right w:w="108" w:type="dxa"/>
+        </w:tblCellMar>
+      </w:tblPrEx>
       <w:tc>
         <w:tcPr>
           <w:tcW w:w="5548" w:type="dxa"/>
@@ -3136,46 +2386,28 @@
               <w:sz w:val="20"/>
               <w:szCs w:val="20"/>
             </w:rPr>
-            <w:t>+++</w:t>
-          </w:r>
-          <w:proofErr w:type="spellStart"/>
-          <w:r>
-            <w:rPr>
-              <w:rFonts w:ascii="Times New Roman" w:hAnsi="Times New Roman"/>
-              <w:b/>
-              <w:bCs/>
-              <w:sz w:val="20"/>
-              <w:szCs w:val="20"/>
-            </w:rPr>
-            <w:t>destinatario_</w:t>
-          </w:r>
-          <w:proofErr w:type="gramStart"/>
-          <w:r>
-            <w:rPr>
-              <w:rFonts w:ascii="Times New Roman" w:hAnsi="Times New Roman"/>
-              <w:b/>
-              <w:bCs/>
-              <w:sz w:val="20"/>
-              <w:szCs w:val="20"/>
-            </w:rPr>
-            <w:t>grado.toUpperCase</w:t>
-          </w:r>
-          <w:proofErr w:type="spellEnd"/>
-          <w:proofErr w:type="gramEnd"/>
-          <w:r>
-            <w:rPr>
-              <w:rFonts w:ascii="Times New Roman" w:hAnsi="Times New Roman"/>
-              <w:b/>
-              <w:bCs/>
-              <w:sz w:val="20"/>
-              <w:szCs w:val="20"/>
-            </w:rPr>
-            <w:t>()+++</w:t>
+            <w:t>+++destinatario_grado.toUpperCase()+++</w:t>
           </w:r>
         </w:p>
       </w:tc>
     </w:tr>
     <w:tr>
+      <w:tblPrEx>
+        <w:tblBorders>
+          <w:top w:val="single" w:color="auto" w:sz="4" w:space="0"/>
+          <w:left w:val="single" w:color="auto" w:sz="4" w:space="0"/>
+          <w:bottom w:val="single" w:color="auto" w:sz="4" w:space="0"/>
+          <w:right w:val="single" w:color="auto" w:sz="4" w:space="0"/>
+          <w:insideH w:val="single" w:color="auto" w:sz="4" w:space="0"/>
+          <w:insideV w:val="single" w:color="auto" w:sz="4" w:space="0"/>
+        </w:tblBorders>
+        <w:tblCellMar>
+          <w:top w:w="0" w:type="dxa"/>
+          <w:left w:w="108" w:type="dxa"/>
+          <w:bottom w:w="0" w:type="dxa"/>
+          <w:right w:w="108" w:type="dxa"/>
+        </w:tblCellMar>
+      </w:tblPrEx>
       <w:tc>
         <w:tcPr>
           <w:tcW w:w="5548" w:type="dxa"/>
@@ -3227,46 +2459,28 @@
               <w:sz w:val="20"/>
               <w:szCs w:val="20"/>
             </w:rPr>
-            <w:t>+++</w:t>
-          </w:r>
-          <w:proofErr w:type="spellStart"/>
-          <w:r>
-            <w:rPr>
-              <w:rFonts w:ascii="Times New Roman" w:hAnsi="Times New Roman"/>
-              <w:b/>
-              <w:bCs/>
-              <w:sz w:val="20"/>
-              <w:szCs w:val="20"/>
-            </w:rPr>
-            <w:t>destinatario_</w:t>
-          </w:r>
-          <w:proofErr w:type="gramStart"/>
-          <w:r>
-            <w:rPr>
-              <w:rFonts w:ascii="Times New Roman" w:hAnsi="Times New Roman"/>
-              <w:b/>
-              <w:bCs/>
-              <w:sz w:val="20"/>
-              <w:szCs w:val="20"/>
-            </w:rPr>
-            <w:t>cargo.toUpperCase</w:t>
-          </w:r>
-          <w:proofErr w:type="spellEnd"/>
-          <w:proofErr w:type="gramEnd"/>
-          <w:r>
-            <w:rPr>
-              <w:rFonts w:ascii="Times New Roman" w:hAnsi="Times New Roman"/>
-              <w:b/>
-              <w:bCs/>
-              <w:sz w:val="20"/>
-              <w:szCs w:val="20"/>
-            </w:rPr>
-            <w:t>()+++</w:t>
+            <w:t>+++destinatario_cargo.toUpperCase()+++</w:t>
           </w:r>
         </w:p>
       </w:tc>
     </w:tr>
     <w:tr>
+      <w:tblPrEx>
+        <w:tblBorders>
+          <w:top w:val="single" w:color="auto" w:sz="4" w:space="0"/>
+          <w:left w:val="single" w:color="auto" w:sz="4" w:space="0"/>
+          <w:bottom w:val="single" w:color="auto" w:sz="4" w:space="0"/>
+          <w:right w:val="single" w:color="auto" w:sz="4" w:space="0"/>
+          <w:insideH w:val="single" w:color="auto" w:sz="4" w:space="0"/>
+          <w:insideV w:val="single" w:color="auto" w:sz="4" w:space="0"/>
+        </w:tblBorders>
+        <w:tblCellMar>
+          <w:top w:w="0" w:type="dxa"/>
+          <w:left w:w="108" w:type="dxa"/>
+          <w:bottom w:w="0" w:type="dxa"/>
+          <w:right w:w="108" w:type="dxa"/>
+        </w:tblCellMar>
+      </w:tblPrEx>
       <w:tc>
         <w:tcPr>
           <w:tcW w:w="5548" w:type="dxa"/>
@@ -3318,29 +2532,7 @@
               <w:sz w:val="20"/>
               <w:szCs w:val="20"/>
             </w:rPr>
-            <w:t>+++</w:t>
-          </w:r>
-          <w:proofErr w:type="spellStart"/>
-          <w:r>
-            <w:rPr>
-              <w:rFonts w:ascii="Times New Roman" w:hAnsi="Times New Roman"/>
-              <w:b/>
-              <w:bCs/>
-              <w:sz w:val="20"/>
-              <w:szCs w:val="20"/>
-            </w:rPr>
-            <w:t>destinatario_telefono</w:t>
-          </w:r>
-          <w:proofErr w:type="spellEnd"/>
-          <w:r>
-            <w:rPr>
-              <w:rFonts w:ascii="Times New Roman" w:hAnsi="Times New Roman"/>
-              <w:b/>
-              <w:bCs/>
-              <w:sz w:val="20"/>
-              <w:szCs w:val="20"/>
-            </w:rPr>
-            <w:t>+++</w:t>
+            <w:t>+++destinatario_telefono+++</w:t>
           </w:r>
         </w:p>
       </w:tc>
@@ -3348,28 +2540,28 @@
   </w:tbl>
   <w:p>
     <w:pPr>
-      <w:pStyle w:val="Footer"/>
+      <w:pStyle w:val="5"/>
     </w:pPr>
   </w:p>
 </w:ftr>
 </file>
 
 <file path=word/footnotes.xml><?xml version="1.0" encoding="utf-8"?>
-<w:footnotes xmlns:wpc="http://schemas.microsoft.com/office/word/2010/wordprocessingCanvas" xmlns:cx="http://schemas.microsoft.com/office/drawing/2014/chartex" xmlns:cx1="http://schemas.microsoft.com/office/drawing/2015/9/8/chartex" xmlns:cx2="http://schemas.microsoft.com/office/drawing/2015/10/21/chartex" xmlns:cx3="http://schemas.microsoft.com/office/drawing/2016/5/9/chartex" xmlns:cx4="http://schemas.microsoft.com/office/drawing/2016/5/10/chartex" xmlns:cx5="http://schemas.microsoft.com/office/drawing/2016/5/11/chartex" xmlns:cx6="http://schemas.microsoft.com/office/drawing/2016/5/12/chartex" xmlns:cx7="http://schemas.microsoft.com/office/drawing/2016/5/13/chartex" xmlns:cx8="http://schemas.microsoft.com/office/drawing/2016/5/14/chartex" xmlns:mc="http://schemas.openxmlformats.org/markup-compatibility/2006" xmlns:aink="http://schemas.microsoft.com/office/drawing/2016/ink" xmlns:am3d="http://schemas.microsoft.com/office/drawing/2017/model3d" xmlns:o="urn:schemas-microsoft-com:office:office" xmlns:oel="http://schemas.microsoft.com/office/2019/extlst" xmlns:r="http://schemas.openxmlformats.org/officeDocument/2006/relationships" xmlns:m="http://schemas.openxmlformats.org/officeDocument/2006/math" xmlns:v="urn:schemas-microsoft-com:vml" xmlns:wp14="http://schemas.microsoft.com/office/word/2010/wordprocessingDrawing" xmlns:wp="http://schemas.openxmlformats.org/drawingml/2006/wordprocessingDrawing" xmlns:w10="urn:schemas-microsoft-com:office:word" xmlns:w="http://schemas.openxmlformats.org/wordprocessingml/2006/main" xmlns:w14="http://schemas.microsoft.com/office/word/2010/wordml" xmlns:w15="http://schemas.microsoft.com/office/word/2012/wordml" xmlns:w16cex="http://schemas.microsoft.com/office/word/2018/wordml/cex" xmlns:w16cid="http://schemas.microsoft.com/office/word/2016/wordml/cid" xmlns:w16="http://schemas.microsoft.com/office/word/2018/wordml" xmlns:w16sdtdh="http://schemas.microsoft.com/office/word/2020/wordml/sdtdatahash" xmlns:w16se="http://schemas.microsoft.com/office/word/2015/wordml/symex" xmlns:wpg="http://schemas.microsoft.com/office/word/2010/wordprocessingGroup" xmlns:wpi="http://schemas.microsoft.com/office/word/2010/wordprocessingInk" xmlns:wne="http://schemas.microsoft.com/office/word/2006/wordml" xmlns:wps="http://schemas.microsoft.com/office/word/2010/wordprocessingShape" mc:Ignorable="w14 w15 w16se w16cid w16 w16cex w16sdtdh wp14">
-  <w:footnote w:type="separator" w:id="-1">
+<w:footnotes xmlns:wpc="http://schemas.microsoft.com/office/word/2010/wordprocessingCanvas" xmlns:mc="http://schemas.openxmlformats.org/markup-compatibility/2006" xmlns:o="urn:schemas-microsoft-com:office:office" xmlns:r="http://schemas.openxmlformats.org/officeDocument/2006/relationships" xmlns:m="http://schemas.openxmlformats.org/officeDocument/2006/math" xmlns:v="urn:schemas-microsoft-com:vml" xmlns:wp14="http://schemas.microsoft.com/office/word/2010/wordprocessingDrawing" xmlns:wp="http://schemas.openxmlformats.org/drawingml/2006/wordprocessingDrawing" xmlns:w="http://schemas.openxmlformats.org/wordprocessingml/2006/main" xmlns:w14="http://schemas.microsoft.com/office/word/2010/wordml" xmlns:w15="http://schemas.microsoft.com/office/word/2012/wordml" xmlns:w10="urn:schemas-microsoft-com:office:word" xmlns:wpg="http://schemas.microsoft.com/office/word/2010/wordprocessingGroup" xmlns:wpi="http://schemas.microsoft.com/office/word/2010/wordprocessingInk" xmlns:wne="http://schemas.microsoft.com/office/word/2006/wordml" xmlns:wps="http://schemas.microsoft.com/office/word/2010/wordprocessingShape" xmlns:wpsCustomData="http://www.wps.cn/officeDocument/2013/wpsCustomData" mc:Ignorable="w14 w15 wp14">
+  <w:footnote w:type="separator" w:id="0">
     <w:p>
       <w:pPr>
-        <w:spacing w:after="0"/>
+        <w:spacing w:before="0" w:after="0" w:line="276" w:lineRule="auto"/>
       </w:pPr>
       <w:r>
         <w:separator/>
       </w:r>
     </w:p>
   </w:footnote>
-  <w:footnote w:type="continuationSeparator" w:id="0">
+  <w:footnote w:type="continuationSeparator" w:id="1">
     <w:p>
       <w:pPr>
-        <w:spacing w:after="0"/>
+        <w:spacing w:before="0" w:after="0" w:line="276" w:lineRule="auto"/>
       </w:pPr>
       <w:r>
         <w:continuationSeparator/>
@@ -3380,12 +2572,12 @@
 </file>
 
 <file path=word/numbering.xml><?xml version="1.0" encoding="utf-8"?>
-<w:numbering xmlns:wpc="http://schemas.microsoft.com/office/word/2010/wordprocessingCanvas" xmlns:cx="http://schemas.microsoft.com/office/drawing/2014/chartex" xmlns:cx1="http://schemas.microsoft.com/office/drawing/2015/9/8/chartex" xmlns:cx2="http://schemas.microsoft.com/office/drawing/2015/10/21/chartex" xmlns:cx3="http://schemas.microsoft.com/office/drawing/2016/5/9/chartex" xmlns:cx4="http://schemas.microsoft.com/office/drawing/2016/5/10/chartex" xmlns:cx5="http://schemas.microsoft.com/office/drawing/2016/5/11/chartex" xmlns:cx6="http://schemas.microsoft.com/office/drawing/2016/5/12/chartex" xmlns:cx7="http://schemas.microsoft.com/office/drawing/2016/5/13/chartex" xmlns:cx8="http://schemas.microsoft.com/office/drawing/2016/5/14/chartex" xmlns:mc="http://schemas.openxmlformats.org/markup-compatibility/2006" xmlns:aink="http://schemas.microsoft.com/office/drawing/2016/ink" xmlns:am3d="http://schemas.microsoft.com/office/drawing/2017/model3d" xmlns:o="urn:schemas-microsoft-com:office:office" xmlns:oel="http://schemas.microsoft.com/office/2019/extlst" xmlns:r="http://schemas.openxmlformats.org/officeDocument/2006/relationships" xmlns:m="http://schemas.openxmlformats.org/officeDocument/2006/math" xmlns:v="urn:schemas-microsoft-com:vml" xmlns:wp14="http://schemas.microsoft.com/office/word/2010/wordprocessingDrawing" xmlns:wp="http://schemas.openxmlformats.org/drawingml/2006/wordprocessingDrawing" xmlns:w10="urn:schemas-microsoft-com:office:word" xmlns:w="http://schemas.openxmlformats.org/wordprocessingml/2006/main" xmlns:w14="http://schemas.microsoft.com/office/word/2010/wordml" xmlns:w15="http://schemas.microsoft.com/office/word/2012/wordml" xmlns:w16cex="http://schemas.microsoft.com/office/word/2018/wordml/cex" xmlns:w16cid="http://schemas.microsoft.com/office/word/2016/wordml/cid" xmlns:w16="http://schemas.microsoft.com/office/word/2018/wordml" xmlns:w16sdtdh="http://schemas.microsoft.com/office/word/2020/wordml/sdtdatahash" xmlns:w16se="http://schemas.microsoft.com/office/word/2015/wordml/symex" xmlns:wpg="http://schemas.microsoft.com/office/word/2010/wordprocessingGroup" xmlns:wpi="http://schemas.microsoft.com/office/word/2010/wordprocessingInk" xmlns:wne="http://schemas.microsoft.com/office/word/2006/wordml" xmlns:wps="http://schemas.microsoft.com/office/word/2010/wordprocessingShape" mc:Ignorable="w14 w15 w16se w16cid w16 w16cex w16sdtdh wp14">
-  <w:abstractNum w:abstractNumId="0" w15:restartNumberingAfterBreak="0">
+<w:numbering xmlns:wpc="http://schemas.microsoft.com/office/word/2010/wordprocessingCanvas" xmlns:mc="http://schemas.openxmlformats.org/markup-compatibility/2006" xmlns:o="urn:schemas-microsoft-com:office:office" xmlns:r="http://schemas.openxmlformats.org/officeDocument/2006/relationships" xmlns:m="http://schemas.openxmlformats.org/officeDocument/2006/math" xmlns:v="urn:schemas-microsoft-com:vml" xmlns:wp14="http://schemas.microsoft.com/office/word/2010/wordprocessingDrawing" xmlns:wp="http://schemas.openxmlformats.org/drawingml/2006/wordprocessingDrawing" xmlns:w10="urn:schemas-microsoft-com:office:word" xmlns:w="http://schemas.openxmlformats.org/wordprocessingml/2006/main" xmlns:w14="http://schemas.microsoft.com/office/word/2010/wordml" xmlns:wpg="http://schemas.microsoft.com/office/word/2010/wordprocessingGroup" xmlns:wpi="http://schemas.microsoft.com/office/word/2010/wordprocessingInk" xmlns:wne="http://schemas.microsoft.com/office/word/2006/wordml" xmlns:wps="http://schemas.microsoft.com/office/word/2010/wordprocessingShape" xmlns:wpsCustomData="http://www.wps.cn/officeDocument/2013/wpsCustomData" mc:Ignorable="w14 wp14">
+  <w:abstractNum w:abstractNumId="0">
     <w:nsid w:val="99809329"/>
     <w:multiLevelType w:val="singleLevel"/>
     <w:tmpl w:val="99809329"/>
-    <w:lvl w:ilvl="0">
+    <w:lvl w:ilvl="0" w:tentative="0">
       <w:start w:val="1"/>
       <w:numFmt w:val="decimal"/>
       <w:lvlText w:val="%1"/>
@@ -3401,423 +2593,201 @@
       </w:rPr>
     </w:lvl>
   </w:abstractNum>
-  <w:num w:numId="1" w16cid:durableId="723796613">
+  <w:num w:numId="1">
     <w:abstractNumId w:val="0"/>
   </w:num>
 </w:numbering>
 </file>
 
 <file path=word/styles.xml><?xml version="1.0" encoding="utf-8"?>
-<w:styles xmlns:mc="http://schemas.openxmlformats.org/markup-compatibility/2006" xmlns:r="http://schemas.openxmlformats.org/officeDocument/2006/relationships" xmlns:w="http://schemas.openxmlformats.org/wordprocessingml/2006/main" xmlns:w14="http://schemas.microsoft.com/office/word/2010/wordml" xmlns:w15="http://schemas.microsoft.com/office/word/2012/wordml" xmlns:w16cex="http://schemas.microsoft.com/office/word/2018/wordml/cex" xmlns:w16cid="http://schemas.microsoft.com/office/word/2016/wordml/cid" xmlns:w16="http://schemas.microsoft.com/office/word/2018/wordml" xmlns:w16sdtdh="http://schemas.microsoft.com/office/word/2020/wordml/sdtdatahash" xmlns:w16se="http://schemas.microsoft.com/office/word/2015/wordml/symex" mc:Ignorable="w14 w15 w16se w16cid w16 w16cex w16sdtdh">
+<w:styles xmlns:mc="http://schemas.openxmlformats.org/markup-compatibility/2006" xmlns:o="urn:schemas-microsoft-com:office:office" xmlns:r="http://schemas.openxmlformats.org/officeDocument/2006/relationships" xmlns:m="http://schemas.openxmlformats.org/officeDocument/2006/math" xmlns:v="urn:schemas-microsoft-com:vml" xmlns:w="http://schemas.openxmlformats.org/wordprocessingml/2006/main" xmlns:w14="http://schemas.microsoft.com/office/word/2010/wordml" xmlns:w10="urn:schemas-microsoft-com:office:word" xmlns:sl="http://schemas.openxmlformats.org/schemaLibrary/2006/main" xmlns:wpsCustomData="http://www.wps.cn/officeDocument/2013/wpsCustomData" mc:Ignorable="w14">
   <w:docDefaults>
     <w:rPrDefault>
       <w:rPr>
-        <w:rFonts w:asciiTheme="minorHAnsi" w:eastAsiaTheme="minorHAnsi" w:hAnsiTheme="minorHAnsi" w:cstheme="minorBidi"/>
-        <w:lang w:val="en-US" w:eastAsia="en-US" w:bidi="ar-SA"/>
+        <w:rFonts w:ascii="Times New Roman" w:hAnsi="Times New Roman" w:eastAsia="SimSun" w:cs="Times New Roman"/>
       </w:rPr>
     </w:rPrDefault>
     <w:pPrDefault/>
   </w:docDefaults>
-  <w:latentStyles w:defLockedState="0" w:defUIPriority="99" w:defSemiHidden="0" w:defUnhideWhenUsed="0" w:defQFormat="0" w:count="376">
-    <w:lsdException w:name="Normal" w:uiPriority="0" w:qFormat="1"/>
-    <w:lsdException w:name="heading 1" w:uiPriority="9" w:qFormat="1"/>
-    <w:lsdException w:name="heading 2" w:semiHidden="1" w:uiPriority="9" w:unhideWhenUsed="1" w:qFormat="1"/>
-    <w:lsdException w:name="heading 3" w:semiHidden="1" w:uiPriority="9" w:unhideWhenUsed="1" w:qFormat="1"/>
-    <w:lsdException w:name="heading 4" w:semiHidden="1" w:uiPriority="9" w:unhideWhenUsed="1" w:qFormat="1"/>
-    <w:lsdException w:name="heading 5" w:semiHidden="1" w:uiPriority="9" w:unhideWhenUsed="1" w:qFormat="1"/>
-    <w:lsdException w:name="heading 6" w:semiHidden="1" w:uiPriority="9" w:unhideWhenUsed="1" w:qFormat="1"/>
-    <w:lsdException w:name="heading 7" w:semiHidden="1" w:uiPriority="9" w:unhideWhenUsed="1" w:qFormat="1"/>
-    <w:lsdException w:name="heading 8" w:semiHidden="1" w:uiPriority="9" w:unhideWhenUsed="1" w:qFormat="1"/>
-    <w:lsdException w:name="heading 9" w:semiHidden="1" w:uiPriority="9" w:unhideWhenUsed="1" w:qFormat="1"/>
-    <w:lsdException w:name="index 1" w:semiHidden="1" w:unhideWhenUsed="1"/>
-    <w:lsdException w:name="index 2" w:semiHidden="1" w:unhideWhenUsed="1"/>
-    <w:lsdException w:name="index 3" w:semiHidden="1" w:unhideWhenUsed="1"/>
-    <w:lsdException w:name="index 4" w:semiHidden="1" w:unhideWhenUsed="1"/>
-    <w:lsdException w:name="index 5" w:semiHidden="1" w:unhideWhenUsed="1"/>
-    <w:lsdException w:name="index 6" w:semiHidden="1" w:unhideWhenUsed="1"/>
-    <w:lsdException w:name="index 7" w:semiHidden="1" w:unhideWhenUsed="1"/>
-    <w:lsdException w:name="index 8" w:semiHidden="1" w:unhideWhenUsed="1"/>
-    <w:lsdException w:name="index 9" w:semiHidden="1" w:unhideWhenUsed="1"/>
-    <w:lsdException w:name="toc 1" w:semiHidden="1" w:uiPriority="39" w:unhideWhenUsed="1"/>
-    <w:lsdException w:name="toc 2" w:semiHidden="1" w:uiPriority="39" w:unhideWhenUsed="1"/>
-    <w:lsdException w:name="toc 3" w:semiHidden="1" w:uiPriority="39" w:unhideWhenUsed="1"/>
-    <w:lsdException w:name="toc 4" w:semiHidden="1" w:uiPriority="39" w:unhideWhenUsed="1"/>
-    <w:lsdException w:name="toc 5" w:semiHidden="1" w:uiPriority="39" w:unhideWhenUsed="1"/>
-    <w:lsdException w:name="toc 6" w:semiHidden="1" w:uiPriority="39" w:unhideWhenUsed="1"/>
-    <w:lsdException w:name="toc 7" w:semiHidden="1" w:uiPriority="39" w:unhideWhenUsed="1"/>
-    <w:lsdException w:name="toc 8" w:semiHidden="1" w:uiPriority="39" w:unhideWhenUsed="1"/>
-    <w:lsdException w:name="toc 9" w:semiHidden="1" w:uiPriority="39" w:unhideWhenUsed="1"/>
-    <w:lsdException w:name="Normal Indent" w:semiHidden="1" w:unhideWhenUsed="1"/>
-    <w:lsdException w:name="footnote text" w:semiHidden="1" w:unhideWhenUsed="1"/>
-    <w:lsdException w:name="annotation text" w:semiHidden="1" w:unhideWhenUsed="1"/>
-    <w:lsdException w:name="header" w:unhideWhenUsed="1" w:qFormat="1"/>
-    <w:lsdException w:name="footer" w:unhideWhenUsed="1"/>
-    <w:lsdException w:name="index heading" w:semiHidden="1" w:unhideWhenUsed="1"/>
-    <w:lsdException w:name="caption" w:semiHidden="1" w:uiPriority="35" w:unhideWhenUsed="1" w:qFormat="1"/>
-    <w:lsdException w:name="table of figures" w:semiHidden="1" w:unhideWhenUsed="1"/>
-    <w:lsdException w:name="envelope address" w:semiHidden="1" w:unhideWhenUsed="1"/>
-    <w:lsdException w:name="envelope return" w:semiHidden="1" w:unhideWhenUsed="1"/>
-    <w:lsdException w:name="footnote reference" w:semiHidden="1" w:unhideWhenUsed="1"/>
-    <w:lsdException w:name="annotation reference" w:semiHidden="1" w:unhideWhenUsed="1"/>
-    <w:lsdException w:name="line number" w:semiHidden="1" w:unhideWhenUsed="1"/>
-    <w:lsdException w:name="page number" w:semiHidden="1" w:unhideWhenUsed="1"/>
-    <w:lsdException w:name="endnote reference" w:semiHidden="1" w:unhideWhenUsed="1"/>
-    <w:lsdException w:name="endnote text" w:semiHidden="1" w:unhideWhenUsed="1"/>
-    <w:lsdException w:name="table of authorities" w:semiHidden="1" w:unhideWhenUsed="1"/>
-    <w:lsdException w:name="macro" w:semiHidden="1" w:unhideWhenUsed="1"/>
-    <w:lsdException w:name="toa heading" w:semiHidden="1" w:unhideWhenUsed="1"/>
-    <w:lsdException w:name="List" w:semiHidden="1" w:unhideWhenUsed="1"/>
-    <w:lsdException w:name="List Bullet" w:semiHidden="1" w:unhideWhenUsed="1"/>
-    <w:lsdException w:name="List Number" w:semiHidden="1" w:unhideWhenUsed="1"/>
-    <w:lsdException w:name="List 2" w:semiHidden="1" w:unhideWhenUsed="1"/>
-    <w:lsdException w:name="List 3" w:semiHidden="1" w:unhideWhenUsed="1"/>
-    <w:lsdException w:name="List 4" w:semiHidden="1" w:unhideWhenUsed="1"/>
-    <w:lsdException w:name="List 5" w:semiHidden="1" w:unhideWhenUsed="1"/>
-    <w:lsdException w:name="List Bullet 2" w:semiHidden="1" w:unhideWhenUsed="1"/>
-    <w:lsdException w:name="List Bullet 3" w:semiHidden="1" w:unhideWhenUsed="1"/>
-    <w:lsdException w:name="List Bullet 4" w:semiHidden="1" w:unhideWhenUsed="1"/>
-    <w:lsdException w:name="List Bullet 5" w:semiHidden="1" w:unhideWhenUsed="1"/>
-    <w:lsdException w:name="List Number 2" w:semiHidden="1" w:unhideWhenUsed="1"/>
-    <w:lsdException w:name="List Number 3" w:semiHidden="1" w:unhideWhenUsed="1"/>
-    <w:lsdException w:name="List Number 4" w:semiHidden="1" w:unhideWhenUsed="1"/>
-    <w:lsdException w:name="List Number 5" w:semiHidden="1" w:unhideWhenUsed="1"/>
-    <w:lsdException w:name="Title" w:uiPriority="10" w:qFormat="1"/>
-    <w:lsdException w:name="Closing" w:semiHidden="1" w:unhideWhenUsed="1"/>
-    <w:lsdException w:name="Signature" w:semiHidden="1" w:unhideWhenUsed="1"/>
-    <w:lsdException w:name="Default Paragraph Font" w:semiHidden="1" w:uiPriority="1" w:unhideWhenUsed="1" w:qFormat="1"/>
-    <w:lsdException w:name="Body Text" w:semiHidden="1" w:unhideWhenUsed="1"/>
-    <w:lsdException w:name="Body Text Indent" w:semiHidden="1" w:unhideWhenUsed="1"/>
-    <w:lsdException w:name="List Continue" w:semiHidden="1" w:unhideWhenUsed="1"/>
-    <w:lsdException w:name="List Continue 2" w:semiHidden="1" w:unhideWhenUsed="1"/>
-    <w:lsdException w:name="List Continue 3" w:semiHidden="1" w:unhideWhenUsed="1"/>
-    <w:lsdException w:name="List Continue 4" w:semiHidden="1" w:unhideWhenUsed="1"/>
-    <w:lsdException w:name="List Continue 5" w:semiHidden="1" w:unhideWhenUsed="1"/>
-    <w:lsdException w:name="Message Header" w:semiHidden="1" w:unhideWhenUsed="1"/>
-    <w:lsdException w:name="Subtitle" w:uiPriority="11" w:qFormat="1"/>
-    <w:lsdException w:name="Salutation" w:semiHidden="1" w:unhideWhenUsed="1"/>
-    <w:lsdException w:name="Date" w:semiHidden="1" w:unhideWhenUsed="1"/>
-    <w:lsdException w:name="Body Text First Indent" w:semiHidden="1" w:unhideWhenUsed="1"/>
-    <w:lsdException w:name="Body Text First Indent 2" w:semiHidden="1" w:unhideWhenUsed="1"/>
-    <w:lsdException w:name="Note Heading" w:semiHidden="1" w:unhideWhenUsed="1"/>
-    <w:lsdException w:name="Body Text 2" w:semiHidden="1" w:unhideWhenUsed="1"/>
-    <w:lsdException w:name="Body Text 3" w:semiHidden="1" w:unhideWhenUsed="1"/>
-    <w:lsdException w:name="Body Text Indent 2" w:semiHidden="1" w:unhideWhenUsed="1"/>
-    <w:lsdException w:name="Body Text Indent 3" w:semiHidden="1" w:unhideWhenUsed="1"/>
-    <w:lsdException w:name="Block Text" w:semiHidden="1" w:unhideWhenUsed="1"/>
-    <w:lsdException w:name="Hyperlink" w:semiHidden="1" w:unhideWhenUsed="1"/>
-    <w:lsdException w:name="FollowedHyperlink" w:semiHidden="1" w:unhideWhenUsed="1"/>
-    <w:lsdException w:name="Strong" w:uiPriority="22" w:qFormat="1"/>
-    <w:lsdException w:name="Emphasis" w:uiPriority="20" w:qFormat="1"/>
-    <w:lsdException w:name="Document Map" w:semiHidden="1" w:unhideWhenUsed="1"/>
-    <w:lsdException w:name="Plain Text" w:semiHidden="1" w:unhideWhenUsed="1"/>
-    <w:lsdException w:name="E-mail Signature" w:semiHidden="1" w:unhideWhenUsed="1"/>
-    <w:lsdException w:name="HTML Top of Form" w:semiHidden="1" w:unhideWhenUsed="1"/>
-    <w:lsdException w:name="HTML Bottom of Form" w:semiHidden="1" w:unhideWhenUsed="1"/>
-    <w:lsdException w:name="Normal (Web)" w:semiHidden="1" w:unhideWhenUsed="1"/>
-    <w:lsdException w:name="HTML Acronym" w:semiHidden="1" w:unhideWhenUsed="1"/>
-    <w:lsdException w:name="HTML Address" w:semiHidden="1" w:unhideWhenUsed="1"/>
-    <w:lsdException w:name="HTML Cite" w:semiHidden="1" w:unhideWhenUsed="1"/>
-    <w:lsdException w:name="HTML Code" w:semiHidden="1" w:unhideWhenUsed="1"/>
-    <w:lsdException w:name="HTML Definition" w:semiHidden="1" w:unhideWhenUsed="1"/>
-    <w:lsdException w:name="HTML Keyboard" w:semiHidden="1" w:unhideWhenUsed="1"/>
-    <w:lsdException w:name="HTML Preformatted" w:semiHidden="1" w:unhideWhenUsed="1"/>
-    <w:lsdException w:name="HTML Sample" w:semiHidden="1" w:unhideWhenUsed="1"/>
-    <w:lsdException w:name="HTML Typewriter" w:semiHidden="1" w:unhideWhenUsed="1"/>
-    <w:lsdException w:name="HTML Variable" w:semiHidden="1" w:unhideWhenUsed="1"/>
-    <w:lsdException w:name="Normal Table" w:semiHidden="1" w:unhideWhenUsed="1" w:qFormat="1"/>
-    <w:lsdException w:name="annotation subject" w:semiHidden="1" w:unhideWhenUsed="1"/>
-    <w:lsdException w:name="No List" w:semiHidden="1" w:unhideWhenUsed="1"/>
-    <w:lsdException w:name="Outline List 1" w:semiHidden="1" w:unhideWhenUsed="1"/>
-    <w:lsdException w:name="Outline List 2" w:semiHidden="1" w:unhideWhenUsed="1"/>
-    <w:lsdException w:name="Outline List 3" w:semiHidden="1" w:unhideWhenUsed="1"/>
-    <w:lsdException w:name="Table Simple 1" w:semiHidden="1" w:unhideWhenUsed="1"/>
-    <w:lsdException w:name="Table Simple 2" w:semiHidden="1" w:unhideWhenUsed="1"/>
-    <w:lsdException w:name="Table Simple 3" w:semiHidden="1" w:unhideWhenUsed="1"/>
-    <w:lsdException w:name="Table Classic 1" w:semiHidden="1" w:unhideWhenUsed="1"/>
-    <w:lsdException w:name="Table Classic 2" w:semiHidden="1" w:unhideWhenUsed="1"/>
-    <w:lsdException w:name="Table Classic 3" w:semiHidden="1" w:unhideWhenUsed="1"/>
-    <w:lsdException w:name="Table Classic 4" w:semiHidden="1" w:unhideWhenUsed="1"/>
-    <w:lsdException w:name="Table Colorful 1" w:semiHidden="1" w:unhideWhenUsed="1"/>
-    <w:lsdException w:name="Table Colorful 2" w:semiHidden="1" w:unhideWhenUsed="1"/>
-    <w:lsdException w:name="Table Colorful 3" w:semiHidden="1" w:unhideWhenUsed="1"/>
-    <w:lsdException w:name="Table Columns 1" w:semiHidden="1" w:unhideWhenUsed="1"/>
-    <w:lsdException w:name="Table Columns 2" w:semiHidden="1" w:unhideWhenUsed="1"/>
-    <w:lsdException w:name="Table Columns 3" w:semiHidden="1" w:unhideWhenUsed="1"/>
-    <w:lsdException w:name="Table Columns 4" w:semiHidden="1" w:unhideWhenUsed="1"/>
-    <w:lsdException w:name="Table Columns 5" w:semiHidden="1" w:unhideWhenUsed="1"/>
-    <w:lsdException w:name="Table Grid 1" w:semiHidden="1" w:unhideWhenUsed="1"/>
-    <w:lsdException w:name="Table Grid 2" w:semiHidden="1" w:unhideWhenUsed="1"/>
-    <w:lsdException w:name="Table Grid 3" w:semiHidden="1" w:unhideWhenUsed="1"/>
-    <w:lsdException w:name="Table Grid 4" w:semiHidden="1" w:unhideWhenUsed="1"/>
-    <w:lsdException w:name="Table Grid 5" w:semiHidden="1" w:unhideWhenUsed="1"/>
-    <w:lsdException w:name="Table Grid 6" w:semiHidden="1" w:unhideWhenUsed="1"/>
-    <w:lsdException w:name="Table Grid 7" w:semiHidden="1" w:unhideWhenUsed="1"/>
-    <w:lsdException w:name="Table Grid 8" w:semiHidden="1" w:unhideWhenUsed="1"/>
-    <w:lsdException w:name="Table List 1" w:semiHidden="1" w:unhideWhenUsed="1"/>
-    <w:lsdException w:name="Table List 2" w:semiHidden="1" w:unhideWhenUsed="1"/>
-    <w:lsdException w:name="Table List 3" w:semiHidden="1" w:unhideWhenUsed="1"/>
-    <w:lsdException w:name="Table List 4" w:semiHidden="1" w:unhideWhenUsed="1"/>
-    <w:lsdException w:name="Table List 5" w:semiHidden="1" w:unhideWhenUsed="1"/>
-    <w:lsdException w:name="Table List 6" w:semiHidden="1" w:unhideWhenUsed="1"/>
-    <w:lsdException w:name="Table List 7" w:semiHidden="1" w:unhideWhenUsed="1"/>
-    <w:lsdException w:name="Table List 8" w:semiHidden="1" w:unhideWhenUsed="1"/>
-    <w:lsdException w:name="Table 3D effects 1" w:semiHidden="1" w:unhideWhenUsed="1"/>
-    <w:lsdException w:name="Table 3D effects 2" w:semiHidden="1" w:unhideWhenUsed="1"/>
-    <w:lsdException w:name="Table 3D effects 3" w:semiHidden="1" w:unhideWhenUsed="1"/>
-    <w:lsdException w:name="Table Contemporary" w:semiHidden="1" w:unhideWhenUsed="1"/>
-    <w:lsdException w:name="Table Elegant" w:semiHidden="1" w:unhideWhenUsed="1"/>
-    <w:lsdException w:name="Table Professional" w:semiHidden="1" w:unhideWhenUsed="1"/>
-    <w:lsdException w:name="Table Subtle 1" w:semiHidden="1" w:unhideWhenUsed="1"/>
-    <w:lsdException w:name="Table Subtle 2" w:semiHidden="1" w:unhideWhenUsed="1"/>
-    <w:lsdException w:name="Table Web 1" w:semiHidden="1" w:unhideWhenUsed="1"/>
-    <w:lsdException w:name="Table Web 2" w:semiHidden="1" w:unhideWhenUsed="1"/>
-    <w:lsdException w:name="Table Web 3" w:semiHidden="1" w:unhideWhenUsed="1"/>
-    <w:lsdException w:name="Balloon Text" w:semiHidden="1" w:unhideWhenUsed="1"/>
-    <w:lsdException w:name="Table Grid" w:uiPriority="39" w:qFormat="1"/>
-    <w:lsdException w:name="Table Theme" w:semiHidden="1" w:unhideWhenUsed="1"/>
-    <w:lsdException w:name="Placeholder Text" w:semiHidden="1"/>
-    <w:lsdException w:name="Light Shading"/>
-    <w:lsdException w:name="Light List"/>
-    <w:lsdException w:name="Light Grid"/>
-    <w:lsdException w:name="Medium Shading 1"/>
-    <w:lsdException w:name="Medium Shading 2"/>
-    <w:lsdException w:name="Medium List 1"/>
-    <w:lsdException w:name="Medium List 2"/>
-    <w:lsdException w:name="Medium Grid 1"/>
-    <w:lsdException w:name="Medium Grid 2"/>
-    <w:lsdException w:name="Medium Grid 3"/>
-    <w:lsdException w:name="Dark List"/>
-    <w:lsdException w:name="Colorful Shading"/>
-    <w:lsdException w:name="Colorful List"/>
-    <w:lsdException w:name="Colorful Grid"/>
-    <w:lsdException w:name="Light Shading Accent 1"/>
-    <w:lsdException w:name="Light List Accent 1"/>
-    <w:lsdException w:name="Light Grid Accent 1"/>
-    <w:lsdException w:name="Medium Shading 1 Accent 1"/>
-    <w:lsdException w:name="Medium Shading 2 Accent 1"/>
-    <w:lsdException w:name="Medium List 1 Accent 1"/>
-    <w:lsdException w:name="Revision" w:semiHidden="1"/>
-    <w:lsdException w:name="Medium List 2 Accent 1"/>
-    <w:lsdException w:name="Medium Grid 1 Accent 1"/>
-    <w:lsdException w:name="Medium Grid 2 Accent 1"/>
-    <w:lsdException w:name="Medium Grid 3 Accent 1"/>
-    <w:lsdException w:name="Dark List Accent 1"/>
-    <w:lsdException w:name="Colorful Shading Accent 1"/>
-    <w:lsdException w:name="Colorful List Accent 1"/>
-    <w:lsdException w:name="Colorful Grid Accent 1"/>
-    <w:lsdException w:name="Light Shading Accent 2"/>
-    <w:lsdException w:name="Light List Accent 2"/>
-    <w:lsdException w:name="Light Grid Accent 2"/>
-    <w:lsdException w:name="Medium Shading 1 Accent 2"/>
-    <w:lsdException w:name="Medium Shading 2 Accent 2"/>
-    <w:lsdException w:name="Medium List 1 Accent 2"/>
-    <w:lsdException w:name="Medium List 2 Accent 2"/>
-    <w:lsdException w:name="Medium Grid 1 Accent 2"/>
-    <w:lsdException w:name="Medium Grid 2 Accent 2"/>
-    <w:lsdException w:name="Medium Grid 3 Accent 2"/>
-    <w:lsdException w:name="Dark List Accent 2"/>
-    <w:lsdException w:name="Colorful Shading Accent 2"/>
-    <w:lsdException w:name="Colorful List Accent 2"/>
-    <w:lsdException w:name="Colorful Grid Accent 2"/>
-    <w:lsdException w:name="Light Shading Accent 3"/>
-    <w:lsdException w:name="Light List Accent 3"/>
-    <w:lsdException w:name="Light Grid Accent 3"/>
-    <w:lsdException w:name="Medium Shading 1 Accent 3"/>
-    <w:lsdException w:name="Medium Shading 2 Accent 3"/>
-    <w:lsdException w:name="Medium List 1 Accent 3"/>
-    <w:lsdException w:name="Medium List 2 Accent 3"/>
-    <w:lsdException w:name="Medium Grid 1 Accent 3"/>
-    <w:lsdException w:name="Medium Grid 2 Accent 3"/>
-    <w:lsdException w:name="Medium Grid 3 Accent 3"/>
-    <w:lsdException w:name="Dark List Accent 3"/>
-    <w:lsdException w:name="Colorful Shading Accent 3"/>
-    <w:lsdException w:name="Colorful List Accent 3"/>
-    <w:lsdException w:name="Colorful Grid Accent 3"/>
-    <w:lsdException w:name="Light Shading Accent 4"/>
-    <w:lsdException w:name="Light List Accent 4"/>
-    <w:lsdException w:name="Light Grid Accent 4"/>
-    <w:lsdException w:name="Medium Shading 1 Accent 4"/>
-    <w:lsdException w:name="Medium Shading 2 Accent 4"/>
-    <w:lsdException w:name="Medium List 1 Accent 4"/>
-    <w:lsdException w:name="Medium List 2 Accent 4"/>
-    <w:lsdException w:name="Medium Grid 1 Accent 4"/>
-    <w:lsdException w:name="Medium Grid 2 Accent 4"/>
-    <w:lsdException w:name="Medium Grid 3 Accent 4"/>
-    <w:lsdException w:name="Dark List Accent 4"/>
-    <w:lsdException w:name="Colorful Shading Accent 4"/>
-    <w:lsdException w:name="Colorful List Accent 4"/>
-    <w:lsdException w:name="Colorful Grid Accent 4"/>
-    <w:lsdException w:name="Light Shading Accent 5"/>
-    <w:lsdException w:name="Light List Accent 5"/>
-    <w:lsdException w:name="Light Grid Accent 5"/>
-    <w:lsdException w:name="Medium Shading 1 Accent 5"/>
-    <w:lsdException w:name="Medium Shading 2 Accent 5"/>
-    <w:lsdException w:name="Medium List 1 Accent 5"/>
-    <w:lsdException w:name="Medium List 2 Accent 5"/>
-    <w:lsdException w:name="Medium Grid 1 Accent 5"/>
-    <w:lsdException w:name="Medium Grid 2 Accent 5"/>
-    <w:lsdException w:name="Medium Grid 3 Accent 5"/>
-    <w:lsdException w:name="Dark List Accent 5"/>
-    <w:lsdException w:name="Colorful Shading Accent 5"/>
-    <w:lsdException w:name="Colorful List Accent 5"/>
-    <w:lsdException w:name="Colorful Grid Accent 5"/>
-    <w:lsdException w:name="Light Shading Accent 6"/>
-    <w:lsdException w:name="Light List Accent 6"/>
-    <w:lsdException w:name="Light Grid Accent 6"/>
-    <w:lsdException w:name="Medium Shading 1 Accent 6"/>
-    <w:lsdException w:name="Medium Shading 2 Accent 6"/>
-    <w:lsdException w:name="Medium List 1 Accent 6"/>
-    <w:lsdException w:name="Medium List 2 Accent 6"/>
-    <w:lsdException w:name="Medium Grid 1 Accent 6"/>
-    <w:lsdException w:name="Medium Grid 2 Accent 6"/>
-    <w:lsdException w:name="Medium Grid 3 Accent 6"/>
-    <w:lsdException w:name="Dark List Accent 6"/>
-    <w:lsdException w:name="Colorful Shading Accent 6"/>
-    <w:lsdException w:name="Colorful List Accent 6"/>
-    <w:lsdException w:name="Colorful Grid Accent 6"/>
-    <w:lsdException w:name="Subtle Emphasis" w:uiPriority="19" w:qFormat="1"/>
-    <w:lsdException w:name="Intense Emphasis" w:uiPriority="21" w:qFormat="1"/>
-    <w:lsdException w:name="Subtle Reference" w:uiPriority="31" w:qFormat="1"/>
-    <w:lsdException w:name="Intense Reference" w:uiPriority="32" w:qFormat="1"/>
-    <w:lsdException w:name="Book Title" w:uiPriority="33" w:qFormat="1"/>
-    <w:lsdException w:name="Bibliography" w:semiHidden="1" w:uiPriority="37" w:unhideWhenUsed="1"/>
-    <w:lsdException w:name="TOC Heading" w:semiHidden="1" w:uiPriority="39" w:unhideWhenUsed="1" w:qFormat="1"/>
-    <w:lsdException w:name="Plain Table 1" w:uiPriority="41"/>
-    <w:lsdException w:name="Plain Table 2" w:uiPriority="42"/>
-    <w:lsdException w:name="Plain Table 3" w:uiPriority="43"/>
-    <w:lsdException w:name="Plain Table 4" w:uiPriority="44"/>
-    <w:lsdException w:name="Plain Table 5" w:uiPriority="45"/>
-    <w:lsdException w:name="Grid Table Light" w:uiPriority="40"/>
-    <w:lsdException w:name="Grid Table 1 Light" w:uiPriority="46"/>
-    <w:lsdException w:name="Grid Table 2" w:uiPriority="47"/>
-    <w:lsdException w:name="Grid Table 3" w:uiPriority="48"/>
-    <w:lsdException w:name="Grid Table 4" w:uiPriority="49"/>
-    <w:lsdException w:name="Grid Table 5 Dark" w:uiPriority="50"/>
-    <w:lsdException w:name="Grid Table 6 Colorful" w:uiPriority="51"/>
-    <w:lsdException w:name="Grid Table 7 Colorful" w:uiPriority="52"/>
-    <w:lsdException w:name="Grid Table 1 Light Accent 1" w:uiPriority="46"/>
-    <w:lsdException w:name="Grid Table 2 Accent 1" w:uiPriority="47"/>
-    <w:lsdException w:name="Grid Table 3 Accent 1" w:uiPriority="48"/>
-    <w:lsdException w:name="Grid Table 4 Accent 1" w:uiPriority="49"/>
-    <w:lsdException w:name="Grid Table 5 Dark Accent 1" w:uiPriority="50"/>
-    <w:lsdException w:name="Grid Table 6 Colorful Accent 1" w:uiPriority="51"/>
-    <w:lsdException w:name="Grid Table 7 Colorful Accent 1" w:uiPriority="52"/>
-    <w:lsdException w:name="Grid Table 1 Light Accent 2" w:uiPriority="46"/>
-    <w:lsdException w:name="Grid Table 2 Accent 2" w:uiPriority="47"/>
-    <w:lsdException w:name="Grid Table 3 Accent 2" w:uiPriority="48"/>
-    <w:lsdException w:name="Grid Table 4 Accent 2" w:uiPriority="49"/>
-    <w:lsdException w:name="Grid Table 5 Dark Accent 2" w:uiPriority="50"/>
-    <w:lsdException w:name="Grid Table 6 Colorful Accent 2" w:uiPriority="51"/>
-    <w:lsdException w:name="Grid Table 7 Colorful Accent 2" w:uiPriority="52"/>
-    <w:lsdException w:name="Grid Table 1 Light Accent 3" w:uiPriority="46"/>
-    <w:lsdException w:name="Grid Table 2 Accent 3" w:uiPriority="47"/>
-    <w:lsdException w:name="Grid Table 3 Accent 3" w:uiPriority="48"/>
-    <w:lsdException w:name="Grid Table 4 Accent 3" w:uiPriority="49"/>
-    <w:lsdException w:name="Grid Table 5 Dark Accent 3" w:uiPriority="50"/>
-    <w:lsdException w:name="Grid Table 6 Colorful Accent 3" w:uiPriority="51"/>
-    <w:lsdException w:name="Grid Table 7 Colorful Accent 3" w:uiPriority="52"/>
-    <w:lsdException w:name="Grid Table 1 Light Accent 4" w:uiPriority="46"/>
-    <w:lsdException w:name="Grid Table 2 Accent 4" w:uiPriority="47"/>
-    <w:lsdException w:name="Grid Table 3 Accent 4" w:uiPriority="48"/>
-    <w:lsdException w:name="Grid Table 4 Accent 4" w:uiPriority="49"/>
-    <w:lsdException w:name="Grid Table 5 Dark Accent 4" w:uiPriority="50"/>
-    <w:lsdException w:name="Grid Table 6 Colorful Accent 4" w:uiPriority="51"/>
-    <w:lsdException w:name="Grid Table 7 Colorful Accent 4" w:uiPriority="52"/>
-    <w:lsdException w:name="Grid Table 1 Light Accent 5" w:uiPriority="46"/>
-    <w:lsdException w:name="Grid Table 2 Accent 5" w:uiPriority="47"/>
-    <w:lsdException w:name="Grid Table 3 Accent 5" w:uiPriority="48"/>
-    <w:lsdException w:name="Grid Table 4 Accent 5" w:uiPriority="49"/>
-    <w:lsdException w:name="Grid Table 5 Dark Accent 5" w:uiPriority="50"/>
-    <w:lsdException w:name="Grid Table 6 Colorful Accent 5" w:uiPriority="51"/>
-    <w:lsdException w:name="Grid Table 7 Colorful Accent 5" w:uiPriority="52"/>
-    <w:lsdException w:name="Grid Table 1 Light Accent 6" w:uiPriority="46"/>
-    <w:lsdException w:name="Grid Table 2 Accent 6" w:uiPriority="47"/>
-    <w:lsdException w:name="Grid Table 3 Accent 6" w:uiPriority="48"/>
-    <w:lsdException w:name="Grid Table 4 Accent 6" w:uiPriority="49"/>
-    <w:lsdException w:name="Grid Table 5 Dark Accent 6" w:uiPriority="50"/>
-    <w:lsdException w:name="Grid Table 6 Colorful Accent 6" w:uiPriority="51"/>
-    <w:lsdException w:name="Grid Table 7 Colorful Accent 6" w:uiPriority="52"/>
-    <w:lsdException w:name="List Table 1 Light" w:uiPriority="46"/>
-    <w:lsdException w:name="List Table 2" w:uiPriority="47"/>
-    <w:lsdException w:name="List Table 3" w:uiPriority="48"/>
-    <w:lsdException w:name="List Table 4" w:uiPriority="49"/>
-    <w:lsdException w:name="List Table 5 Dark" w:uiPriority="50"/>
-    <w:lsdException w:name="List Table 6 Colorful" w:uiPriority="51"/>
-    <w:lsdException w:name="List Table 7 Colorful" w:uiPriority="52"/>
-    <w:lsdException w:name="List Table 1 Light Accent 1" w:uiPriority="46"/>
-    <w:lsdException w:name="List Table 2 Accent 1" w:uiPriority="47"/>
-    <w:lsdException w:name="List Table 3 Accent 1" w:uiPriority="48"/>
-    <w:lsdException w:name="List Table 4 Accent 1" w:uiPriority="49"/>
-    <w:lsdException w:name="List Table 5 Dark Accent 1" w:uiPriority="50"/>
-    <w:lsdException w:name="List Table 6 Colorful Accent 1" w:uiPriority="51"/>
-    <w:lsdException w:name="List Table 7 Colorful Accent 1" w:uiPriority="52"/>
-    <w:lsdException w:name="List Table 1 Light Accent 2" w:uiPriority="46"/>
-    <w:lsdException w:name="List Table 2 Accent 2" w:uiPriority="47"/>
-    <w:lsdException w:name="List Table 3 Accent 2" w:uiPriority="48"/>
-    <w:lsdException w:name="List Table 4 Accent 2" w:uiPriority="49"/>
-    <w:lsdException w:name="List Table 5 Dark Accent 2" w:uiPriority="50"/>
-    <w:lsdException w:name="List Table 6 Colorful Accent 2" w:uiPriority="51"/>
-    <w:lsdException w:name="List Table 7 Colorful Accent 2" w:uiPriority="52"/>
-    <w:lsdException w:name="List Table 1 Light Accent 3" w:uiPriority="46"/>
-    <w:lsdException w:name="List Table 2 Accent 3" w:uiPriority="47"/>
-    <w:lsdException w:name="List Table 3 Accent 3" w:uiPriority="48"/>
-    <w:lsdException w:name="List Table 4 Accent 3" w:uiPriority="49"/>
-    <w:lsdException w:name="List Table 5 Dark Accent 3" w:uiPriority="50"/>
-    <w:lsdException w:name="List Table 6 Colorful Accent 3" w:uiPriority="51"/>
-    <w:lsdException w:name="List Table 7 Colorful Accent 3" w:uiPriority="52"/>
-    <w:lsdException w:name="List Table 1 Light Accent 4" w:uiPriority="46"/>
-    <w:lsdException w:name="List Table 2 Accent 4" w:uiPriority="47"/>
-    <w:lsdException w:name="List Table 3 Accent 4" w:uiPriority="48"/>
-    <w:lsdException w:name="List Table 4 Accent 4" w:uiPriority="49"/>
-    <w:lsdException w:name="List Table 5 Dark Accent 4" w:uiPriority="50"/>
-    <w:lsdException w:name="List Table 6 Colorful Accent 4" w:uiPriority="51"/>
-    <w:lsdException w:name="List Table 7 Colorful Accent 4" w:uiPriority="52"/>
-    <w:lsdException w:name="List Table 1 Light Accent 5" w:uiPriority="46"/>
-    <w:lsdException w:name="List Table 2 Accent 5" w:uiPriority="47"/>
-    <w:lsdException w:name="List Table 3 Accent 5" w:uiPriority="48"/>
-    <w:lsdException w:name="List Table 4 Accent 5" w:uiPriority="49"/>
-    <w:lsdException w:name="List Table 5 Dark Accent 5" w:uiPriority="50"/>
-    <w:lsdException w:name="List Table 6 Colorful Accent 5" w:uiPriority="51"/>
-    <w:lsdException w:name="List Table 7 Colorful Accent 5" w:uiPriority="52"/>
-    <w:lsdException w:name="List Table 1 Light Accent 6" w:uiPriority="46"/>
-    <w:lsdException w:name="List Table 2 Accent 6" w:uiPriority="47"/>
-    <w:lsdException w:name="List Table 3 Accent 6" w:uiPriority="48"/>
-    <w:lsdException w:name="List Table 4 Accent 6" w:uiPriority="49"/>
-    <w:lsdException w:name="List Table 5 Dark Accent 6" w:uiPriority="50"/>
-    <w:lsdException w:name="List Table 6 Colorful Accent 6" w:uiPriority="51"/>
-    <w:lsdException w:name="List Table 7 Colorful Accent 6" w:uiPriority="52"/>
-    <w:lsdException w:name="Mention" w:semiHidden="1" w:unhideWhenUsed="1"/>
-    <w:lsdException w:name="Smart Hyperlink" w:semiHidden="1" w:unhideWhenUsed="1"/>
-    <w:lsdException w:name="Hashtag" w:semiHidden="1" w:unhideWhenUsed="1"/>
-    <w:lsdException w:name="Unresolved Mention" w:semiHidden="1" w:unhideWhenUsed="1"/>
-    <w:lsdException w:name="Smart Link" w:semiHidden="1" w:unhideWhenUsed="1"/>
+  <w:latentStyles w:count="260" w:defQFormat="0" w:defUnhideWhenUsed="1" w:defSemiHidden="1" w:defUIPriority="99" w:defLockedState="0">
+    <w:lsdException w:qFormat="1" w:unhideWhenUsed="0" w:uiPriority="0" w:semiHidden="0" w:name="Normal"/>
+    <w:lsdException w:qFormat="1" w:unhideWhenUsed="0" w:uiPriority="9" w:semiHidden="0" w:name="heading 1"/>
+    <w:lsdException w:qFormat="1" w:uiPriority="9" w:name="heading 2"/>
+    <w:lsdException w:qFormat="1" w:uiPriority="9" w:name="heading 3"/>
+    <w:lsdException w:qFormat="1" w:uiPriority="9" w:name="heading 4"/>
+    <w:lsdException w:qFormat="1" w:uiPriority="9" w:name="heading 5"/>
+    <w:lsdException w:qFormat="1" w:uiPriority="9" w:name="heading 6"/>
+    <w:lsdException w:qFormat="1" w:uiPriority="9" w:name="heading 7"/>
+    <w:lsdException w:qFormat="1" w:uiPriority="9" w:name="heading 8"/>
+    <w:lsdException w:qFormat="1" w:uiPriority="9" w:name="heading 9"/>
+    <w:lsdException w:uiPriority="99" w:name="index 1"/>
+    <w:lsdException w:uiPriority="99" w:name="index 2"/>
+    <w:lsdException w:uiPriority="99" w:name="index 3"/>
+    <w:lsdException w:uiPriority="99" w:name="index 4"/>
+    <w:lsdException w:uiPriority="99" w:name="index 5"/>
+    <w:lsdException w:uiPriority="99" w:name="index 6"/>
+    <w:lsdException w:uiPriority="99" w:name="index 7"/>
+    <w:lsdException w:uiPriority="99" w:name="index 8"/>
+    <w:lsdException w:uiPriority="99" w:name="index 9"/>
+    <w:lsdException w:uiPriority="39" w:name="toc 1"/>
+    <w:lsdException w:uiPriority="39" w:name="toc 2"/>
+    <w:lsdException w:uiPriority="39" w:name="toc 3"/>
+    <w:lsdException w:uiPriority="39" w:name="toc 4"/>
+    <w:lsdException w:uiPriority="39" w:name="toc 5"/>
+    <w:lsdException w:uiPriority="39" w:name="toc 6"/>
+    <w:lsdException w:uiPriority="39" w:name="toc 7"/>
+    <w:lsdException w:uiPriority="39" w:name="toc 8"/>
+    <w:lsdException w:uiPriority="39" w:name="toc 9"/>
+    <w:lsdException w:uiPriority="99" w:name="Normal Indent"/>
+    <w:lsdException w:uiPriority="99" w:name="footnote text"/>
+    <w:lsdException w:uiPriority="99" w:name="annotation text"/>
+    <w:lsdException w:qFormat="1" w:uiPriority="99" w:semiHidden="0" w:name="header"/>
+    <w:lsdException w:qFormat="1" w:uiPriority="99" w:semiHidden="0" w:name="footer"/>
+    <w:lsdException w:uiPriority="99" w:name="index heading"/>
+    <w:lsdException w:qFormat="1" w:uiPriority="35" w:name="caption"/>
+    <w:lsdException w:uiPriority="99" w:name="table of figures"/>
+    <w:lsdException w:uiPriority="99" w:name="envelope address"/>
+    <w:lsdException w:uiPriority="99" w:name="envelope return"/>
+    <w:lsdException w:uiPriority="99" w:name="footnote reference"/>
+    <w:lsdException w:uiPriority="99" w:name="annotation reference"/>
+    <w:lsdException w:uiPriority="99" w:name="line number"/>
+    <w:lsdException w:uiPriority="99" w:name="page number"/>
+    <w:lsdException w:uiPriority="99" w:name="endnote reference"/>
+    <w:lsdException w:uiPriority="99" w:name="endnote text"/>
+    <w:lsdException w:uiPriority="99" w:name="table of authorities"/>
+    <w:lsdException w:uiPriority="99" w:name="macro"/>
+    <w:lsdException w:uiPriority="99" w:name="toa heading"/>
+    <w:lsdException w:uiPriority="99" w:name="List"/>
+    <w:lsdException w:uiPriority="99" w:name="List Bullet"/>
+    <w:lsdException w:uiPriority="99" w:name="List Number"/>
+    <w:lsdException w:uiPriority="99" w:name="List 2"/>
+    <w:lsdException w:uiPriority="99" w:name="List 3"/>
+    <w:lsdException w:uiPriority="99" w:name="List 4"/>
+    <w:lsdException w:uiPriority="99" w:name="List 5"/>
+    <w:lsdException w:uiPriority="99" w:name="List Bullet 2"/>
+    <w:lsdException w:uiPriority="99" w:name="List Bullet 3"/>
+    <w:lsdException w:uiPriority="99" w:name="List Bullet 4"/>
+    <w:lsdException w:uiPriority="99" w:name="List Bullet 5"/>
+    <w:lsdException w:uiPriority="99" w:name="List Number 2"/>
+    <w:lsdException w:uiPriority="99" w:name="List Number 3"/>
+    <w:lsdException w:uiPriority="99" w:name="List Number 4"/>
+    <w:lsdException w:uiPriority="99" w:name="List Number 5"/>
+    <w:lsdException w:qFormat="1" w:unhideWhenUsed="0" w:uiPriority="10" w:semiHidden="0" w:name="Title"/>
+    <w:lsdException w:uiPriority="99" w:name="Closing"/>
+    <w:lsdException w:uiPriority="99" w:name="Signature"/>
+    <w:lsdException w:uiPriority="1" w:name="Default Paragraph Font"/>
+    <w:lsdException w:uiPriority="99" w:name="Body Text"/>
+    <w:lsdException w:uiPriority="99" w:name="Body Text Indent"/>
+    <w:lsdException w:uiPriority="99" w:name="List Continue"/>
+    <w:lsdException w:uiPriority="99" w:name="List Continue 2"/>
+    <w:lsdException w:uiPriority="99" w:name="List Continue 3"/>
+    <w:lsdException w:uiPriority="99" w:name="List Continue 4"/>
+    <w:lsdException w:uiPriority="99" w:name="List Continue 5"/>
+    <w:lsdException w:uiPriority="99" w:name="Message Header"/>
+    <w:lsdException w:qFormat="1" w:unhideWhenUsed="0" w:uiPriority="11" w:semiHidden="0" w:name="Subtitle"/>
+    <w:lsdException w:uiPriority="99" w:name="Salutation"/>
+    <w:lsdException w:uiPriority="99" w:name="Date"/>
+    <w:lsdException w:uiPriority="99" w:name="Body Text First Indent"/>
+    <w:lsdException w:uiPriority="99" w:name="Body Text First Indent 2"/>
+    <w:lsdException w:uiPriority="99" w:name="Note Heading"/>
+    <w:lsdException w:uiPriority="99" w:name="Body Text 2"/>
+    <w:lsdException w:uiPriority="99" w:name="Body Text 3"/>
+    <w:lsdException w:uiPriority="99" w:name="Body Text Indent 2"/>
+    <w:lsdException w:uiPriority="99" w:name="Body Text Indent 3"/>
+    <w:lsdException w:uiPriority="99" w:name="Block Text"/>
+    <w:lsdException w:uiPriority="99" w:name="Hyperlink"/>
+    <w:lsdException w:uiPriority="99" w:name="FollowedHyperlink"/>
+    <w:lsdException w:qFormat="1" w:unhideWhenUsed="0" w:uiPriority="22" w:semiHidden="0" w:name="Strong"/>
+    <w:lsdException w:qFormat="1" w:unhideWhenUsed="0" w:uiPriority="20" w:semiHidden="0" w:name="Emphasis"/>
+    <w:lsdException w:uiPriority="99" w:name="Document Map"/>
+    <w:lsdException w:uiPriority="99" w:name="Plain Text"/>
+    <w:lsdException w:uiPriority="99" w:name="E-mail Signature"/>
+    <w:lsdException w:uiPriority="99" w:name="Normal (Web)"/>
+    <w:lsdException w:uiPriority="99" w:name="HTML Acronym"/>
+    <w:lsdException w:uiPriority="99" w:name="HTML Address"/>
+    <w:lsdException w:uiPriority="99" w:name="HTML Cite"/>
+    <w:lsdException w:uiPriority="99" w:name="HTML Code"/>
+    <w:lsdException w:uiPriority="99" w:name="HTML Definition"/>
+    <w:lsdException w:uiPriority="99" w:name="HTML Keyboard"/>
+    <w:lsdException w:uiPriority="99" w:name="HTML Preformatted"/>
+    <w:lsdException w:uiPriority="99" w:name="HTML Sample"/>
+    <w:lsdException w:uiPriority="99" w:name="HTML Typewriter"/>
+    <w:lsdException w:uiPriority="99" w:name="HTML Variable"/>
+    <w:lsdException w:qFormat="1" w:uiPriority="99" w:name="Normal Table"/>
+    <w:lsdException w:uiPriority="99" w:name="annotation subject"/>
+    <w:lsdException w:uiPriority="99" w:name="Table Simple 1"/>
+    <w:lsdException w:uiPriority="99" w:name="Table Simple 2"/>
+    <w:lsdException w:uiPriority="99" w:name="Table Simple 3"/>
+    <w:lsdException w:uiPriority="99" w:name="Table Classic 1"/>
+    <w:lsdException w:uiPriority="99" w:name="Table Classic 2"/>
+    <w:lsdException w:uiPriority="99" w:name="Table Classic 3"/>
+    <w:lsdException w:uiPriority="99" w:name="Table Classic 4"/>
+    <w:lsdException w:uiPriority="99" w:name="Table Colorful 1"/>
+    <w:lsdException w:uiPriority="99" w:name="Table Colorful 2"/>
+    <w:lsdException w:uiPriority="99" w:name="Table Colorful 3"/>
+    <w:lsdException w:uiPriority="99" w:name="Table Columns 1"/>
+    <w:lsdException w:uiPriority="99" w:name="Table Columns 2"/>
+    <w:lsdException w:uiPriority="99" w:name="Table Columns 3"/>
+    <w:lsdException w:uiPriority="99" w:name="Table Columns 4"/>
+    <w:lsdException w:uiPriority="99" w:name="Table Columns 5"/>
+    <w:lsdException w:uiPriority="99" w:name="Table Grid 1"/>
+    <w:lsdException w:uiPriority="99" w:name="Table Grid 2"/>
+    <w:lsdException w:uiPriority="99" w:name="Table Grid 3"/>
+    <w:lsdException w:uiPriority="99" w:name="Table Grid 4"/>
+    <w:lsdException w:uiPriority="99" w:name="Table Grid 5"/>
+    <w:lsdException w:uiPriority="99" w:name="Table Grid 6"/>
+    <w:lsdException w:uiPriority="99" w:name="Table Grid 7"/>
+    <w:lsdException w:uiPriority="99" w:name="Table Grid 8"/>
+    <w:lsdException w:uiPriority="99" w:name="Table List 1"/>
+    <w:lsdException w:uiPriority="99" w:name="Table List 2"/>
+    <w:lsdException w:uiPriority="99" w:name="Table List 3"/>
+    <w:lsdException w:uiPriority="99" w:name="Table List 4"/>
+    <w:lsdException w:uiPriority="99" w:name="Table List 5"/>
+    <w:lsdException w:uiPriority="99" w:name="Table List 6"/>
+    <w:lsdException w:uiPriority="99" w:name="Table List 7"/>
+    <w:lsdException w:uiPriority="99" w:name="Table List 8"/>
+    <w:lsdException w:uiPriority="99" w:name="Table 3D effects 1"/>
+    <w:lsdException w:uiPriority="99" w:name="Table 3D effects 2"/>
+    <w:lsdException w:uiPriority="99" w:name="Table 3D effects 3"/>
+    <w:lsdException w:uiPriority="99" w:name="Table Contemporary"/>
+    <w:lsdException w:uiPriority="99" w:name="Table Elegant"/>
+    <w:lsdException w:uiPriority="99" w:name="Table Professional"/>
+    <w:lsdException w:uiPriority="99" w:name="Table Subtle 1"/>
+    <w:lsdException w:uiPriority="99" w:name="Table Subtle 2"/>
+    <w:lsdException w:uiPriority="99" w:name="Table Web 1"/>
+    <w:lsdException w:uiPriority="99" w:name="Table Web 2"/>
+    <w:lsdException w:uiPriority="99" w:name="Table Web 3"/>
+    <w:lsdException w:uiPriority="99" w:name="Balloon Text"/>
+    <w:lsdException w:qFormat="1" w:unhideWhenUsed="0" w:uiPriority="39" w:semiHidden="0" w:name="Table Grid"/>
+    <w:lsdException w:uiPriority="99" w:name="Table Theme"/>
   </w:latentStyles>
-  <w:style w:type="paragraph" w:default="1" w:styleId="Normal">
+  <w:style w:type="paragraph" w:default="1" w:styleId="1">
     <w:name w:val="Normal"/>
     <w:qFormat/>
+    <w:uiPriority w:val="0"/>
     <w:pPr>
       <w:spacing w:after="200" w:line="276" w:lineRule="auto"/>
     </w:pPr>
     <w:rPr>
-      <w:rFonts w:ascii="Calibri" w:eastAsia="Calibri" w:hAnsi="Calibri" w:cs="Times New Roman"/>
+      <w:rFonts w:ascii="Calibri" w:hAnsi="Calibri" w:eastAsia="Calibri" w:cs="Times New Roman"/>
       <w:sz w:val="22"/>
       <w:szCs w:val="22"/>
-      <w:lang w:val="es-CO"/>
+      <w:lang w:val="es-CO" w:eastAsia="en-US" w:bidi="ar-SA"/>
     </w:rPr>
   </w:style>
-  <w:style w:type="character" w:default="1" w:styleId="DefaultParagraphFont">
+  <w:style w:type="character" w:default="1" w:styleId="2">
     <w:name w:val="Default Paragraph Font"/>
-    <w:uiPriority w:val="1"/>
     <w:semiHidden/>
     <w:unhideWhenUsed/>
+    <w:uiPriority w:val="1"/>
   </w:style>
-  <w:style w:type="table" w:default="1" w:styleId="TableNormal">
+  <w:style w:type="table" w:default="1" w:styleId="3">
     <w:name w:val="Normal Table"/>
-    <w:uiPriority w:val="99"/>
     <w:semiHidden/>
     <w:unhideWhenUsed/>
+    <w:qFormat/>
+    <w:uiPriority w:val="99"/>
     <w:tblPr>
-      <w:tblInd w:w="0" w:type="dxa"/>
       <w:tblCellMar>
         <w:top w:w="0" w:type="dxa"/>
         <w:left w:w="108" w:type="dxa"/>
@@ -3826,19 +2796,13 @@
       </w:tblCellMar>
     </w:tblPr>
   </w:style>
-  <w:style w:type="numbering" w:default="1" w:styleId="NoList">
-    <w:name w:val="No List"/>
-    <w:uiPriority w:val="99"/>
-    <w:semiHidden/>
-    <w:unhideWhenUsed/>
-  </w:style>
-  <w:style w:type="paragraph" w:styleId="Header">
+  <w:style w:type="paragraph" w:styleId="4">
     <w:name w:val="header"/>
-    <w:basedOn w:val="Normal"/>
-    <w:link w:val="HeaderChar"/>
-    <w:uiPriority w:val="99"/>
+    <w:basedOn w:val="1"/>
+    <w:link w:val="7"/>
     <w:unhideWhenUsed/>
     <w:qFormat/>
+    <w:uiPriority w:val="99"/>
     <w:pPr>
       <w:tabs>
         <w:tab w:val="center" w:pos="4419"/>
@@ -3847,12 +2811,13 @@
       <w:spacing w:after="0" w:line="240" w:lineRule="auto"/>
     </w:pPr>
   </w:style>
-  <w:style w:type="paragraph" w:styleId="Footer">
+  <w:style w:type="paragraph" w:styleId="5">
     <w:name w:val="footer"/>
-    <w:basedOn w:val="Normal"/>
-    <w:link w:val="FooterChar"/>
+    <w:basedOn w:val="1"/>
+    <w:link w:val="8"/>
+    <w:unhideWhenUsed/>
+    <w:qFormat/>
     <w:uiPriority w:val="99"/>
-    <w:unhideWhenUsed/>
     <w:pPr>
       <w:tabs>
         <w:tab w:val="center" w:pos="4419"/>
@@ -3861,41 +2826,41 @@
       <w:spacing w:after="0" w:line="240" w:lineRule="auto"/>
     </w:pPr>
   </w:style>
-  <w:style w:type="table" w:styleId="TableGrid">
+  <w:style w:type="table" w:styleId="6">
     <w:name w:val="Table Grid"/>
-    <w:basedOn w:val="TableNormal"/>
+    <w:basedOn w:val="3"/>
+    <w:qFormat/>
     <w:uiPriority w:val="39"/>
-    <w:qFormat/>
     <w:tblPr>
       <w:tblBorders>
-        <w:top w:val="single" w:sz="4" w:space="0" w:color="auto"/>
-        <w:left w:val="single" w:sz="4" w:space="0" w:color="auto"/>
-        <w:bottom w:val="single" w:sz="4" w:space="0" w:color="auto"/>
-        <w:right w:val="single" w:sz="4" w:space="0" w:color="auto"/>
-        <w:insideH w:val="single" w:sz="4" w:space="0" w:color="auto"/>
-        <w:insideV w:val="single" w:sz="4" w:space="0" w:color="auto"/>
+        <w:top w:val="single" w:color="auto" w:sz="4" w:space="0"/>
+        <w:left w:val="single" w:color="auto" w:sz="4" w:space="0"/>
+        <w:bottom w:val="single" w:color="auto" w:sz="4" w:space="0"/>
+        <w:right w:val="single" w:color="auto" w:sz="4" w:space="0"/>
+        <w:insideH w:val="single" w:color="auto" w:sz="4" w:space="0"/>
+        <w:insideV w:val="single" w:color="auto" w:sz="4" w:space="0"/>
       </w:tblBorders>
     </w:tblPr>
   </w:style>
-  <w:style w:type="character" w:customStyle="1" w:styleId="HeaderChar">
+  <w:style w:type="character" w:customStyle="1" w:styleId="7">
     <w:name w:val="Header Char"/>
-    <w:basedOn w:val="DefaultParagraphFont"/>
-    <w:link w:val="Header"/>
+    <w:basedOn w:val="2"/>
+    <w:link w:val="4"/>
+    <w:qFormat/>
     <w:uiPriority w:val="99"/>
-    <w:qFormat/>
     <w:rPr>
-      <w:rFonts w:ascii="Calibri" w:eastAsia="Calibri" w:hAnsi="Calibri" w:cs="Times New Roman"/>
+      <w:rFonts w:ascii="Calibri" w:hAnsi="Calibri" w:eastAsia="Calibri" w:cs="Times New Roman"/>
       <w:lang w:val="es-CO"/>
     </w:rPr>
   </w:style>
-  <w:style w:type="character" w:customStyle="1" w:styleId="FooterChar">
+  <w:style w:type="character" w:customStyle="1" w:styleId="8">
     <w:name w:val="Footer Char"/>
-    <w:basedOn w:val="DefaultParagraphFont"/>
-    <w:link w:val="Footer"/>
+    <w:basedOn w:val="2"/>
+    <w:link w:val="5"/>
+    <w:qFormat/>
     <w:uiPriority w:val="99"/>
-    <w:qFormat/>
     <w:rPr>
-      <w:rFonts w:ascii="Calibri" w:eastAsia="Calibri" w:hAnsi="Calibri" w:cs="Times New Roman"/>
+      <w:rFonts w:ascii="Calibri" w:hAnsi="Calibri" w:eastAsia="Calibri" w:cs="Times New Roman"/>
       <w:lang w:val="es-CO"/>
     </w:rPr>
   </w:style>
@@ -4154,7 +3119,6 @@
     </a:fmtScheme>
   </a:themeElements>
   <a:objectDefaults/>
-  <a:extraClrSchemeLst/>
 </a:theme>
 </file>
 
@@ -4164,8 +3128,6 @@
 
 <file path=customXml/itemProps1.xml><?xml version="1.0" encoding="utf-8"?>
 <ds:datastoreItem xmlns:ds="http://schemas.openxmlformats.org/officeDocument/2006/customXml" ds:itemID="{BC0F665F-B212-4870-A10A-9BA48663DB75}">
-  <ds:schemaRefs>
-    <ds:schemaRef ds:uri="http://schemas.openxmlformats.org/officeDocument/2006/bibliography"/>
-  </ds:schemaRefs>
+  <ds:schemaRefs/>
 </ds:datastoreItem>
 </file>
</xml_diff>

<commit_message>
feat: fix a bug with dispatches and receptions, add abreviations for classifications and update word formats
</commit_message>
<xml_diff>
--- a/public/guia-despacho-template.docx
+++ b/public/guia-despacho-template.docx
@@ -1,6 +1,6 @@
 
 <file path=word/document.xml><?xml version="1.0" encoding="utf-8"?>
-<w:document xmlns:wpc="http://schemas.microsoft.com/office/word/2010/wordprocessingCanvas" xmlns:mc="http://schemas.openxmlformats.org/markup-compatibility/2006" xmlns:o="urn:schemas-microsoft-com:office:office" xmlns:r="http://schemas.openxmlformats.org/officeDocument/2006/relationships" xmlns:m="http://schemas.openxmlformats.org/officeDocument/2006/math" xmlns:v="urn:schemas-microsoft-com:vml" xmlns:wp14="http://schemas.microsoft.com/office/word/2010/wordprocessingDrawing" xmlns:wp="http://schemas.openxmlformats.org/drawingml/2006/wordprocessingDrawing" xmlns:w="http://schemas.openxmlformats.org/wordprocessingml/2006/main" xmlns:w14="http://schemas.microsoft.com/office/word/2010/wordml" xmlns:w10="urn:schemas-microsoft-com:office:word" xmlns:w15="http://schemas.microsoft.com/office/word/2012/wordml" xmlns:wpg="http://schemas.microsoft.com/office/word/2010/wordprocessingGroup" xmlns:wpi="http://schemas.microsoft.com/office/word/2010/wordprocessingInk" xmlns:wne="http://schemas.microsoft.com/office/word/2006/wordml" xmlns:wps="http://schemas.microsoft.com/office/word/2010/wordprocessingShape" xmlns:wpsCustomData="http://www.wps.cn/officeDocument/2013/wpsCustomData" mc:Ignorable="w14 w15 wp14">
+<w:document xmlns:wpc="http://schemas.microsoft.com/office/word/2010/wordprocessingCanvas" xmlns:cx="http://schemas.microsoft.com/office/drawing/2014/chartex" xmlns:cx1="http://schemas.microsoft.com/office/drawing/2015/9/8/chartex" xmlns:cx2="http://schemas.microsoft.com/office/drawing/2015/10/21/chartex" xmlns:cx3="http://schemas.microsoft.com/office/drawing/2016/5/9/chartex" xmlns:cx4="http://schemas.microsoft.com/office/drawing/2016/5/10/chartex" xmlns:cx5="http://schemas.microsoft.com/office/drawing/2016/5/11/chartex" xmlns:cx6="http://schemas.microsoft.com/office/drawing/2016/5/12/chartex" xmlns:cx7="http://schemas.microsoft.com/office/drawing/2016/5/13/chartex" xmlns:cx8="http://schemas.microsoft.com/office/drawing/2016/5/14/chartex" xmlns:mc="http://schemas.openxmlformats.org/markup-compatibility/2006" xmlns:aink="http://schemas.microsoft.com/office/drawing/2016/ink" xmlns:am3d="http://schemas.microsoft.com/office/drawing/2017/model3d" xmlns:o="urn:schemas-microsoft-com:office:office" xmlns:oel="http://schemas.microsoft.com/office/2019/extlst" xmlns:r="http://schemas.openxmlformats.org/officeDocument/2006/relationships" xmlns:m="http://schemas.openxmlformats.org/officeDocument/2006/math" xmlns:v="urn:schemas-microsoft-com:vml" xmlns:wp14="http://schemas.microsoft.com/office/word/2010/wordprocessingDrawing" xmlns:wp="http://schemas.openxmlformats.org/drawingml/2006/wordprocessingDrawing" xmlns:w10="urn:schemas-microsoft-com:office:word" xmlns:w="http://schemas.openxmlformats.org/wordprocessingml/2006/main" xmlns:w14="http://schemas.microsoft.com/office/word/2010/wordml" xmlns:w15="http://schemas.microsoft.com/office/word/2012/wordml" xmlns:w16cex="http://schemas.microsoft.com/office/word/2018/wordml/cex" xmlns:w16cid="http://schemas.microsoft.com/office/word/2016/wordml/cid" xmlns:w16="http://schemas.microsoft.com/office/word/2018/wordml" xmlns:w16sdtdh="http://schemas.microsoft.com/office/word/2020/wordml/sdtdatahash" xmlns:w16se="http://schemas.microsoft.com/office/word/2015/wordml/symex" xmlns:wpg="http://schemas.microsoft.com/office/word/2010/wordprocessingGroup" xmlns:wpi="http://schemas.microsoft.com/office/word/2010/wordprocessingInk" xmlns:wne="http://schemas.microsoft.com/office/word/2006/wordml" xmlns:wps="http://schemas.microsoft.com/office/word/2010/wordprocessingShape" mc:Ignorable="w14 w15 w16se w16cid w16 w16cex w16sdtdh wp14">
   <w:body>
     <w:p>
       <w:pPr>
@@ -14,8 +14,11 @@
         </w:rPr>
       </w:pPr>
       <w:r>
+        <w:rPr>
+          <w:noProof/>
+        </w:rPr>
         <w:drawing>
-          <wp:anchor distT="0" distB="0" distL="114300" distR="114300" simplePos="0" relativeHeight="251659264" behindDoc="0" locked="0" layoutInCell="1" allowOverlap="1">
+          <wp:anchor distT="0" distB="0" distL="114300" distR="114300" simplePos="0" relativeHeight="251659264" behindDoc="0" locked="0" layoutInCell="1" allowOverlap="1" wp14:anchorId="7D4587E0" wp14:editId="6F7A9C0D">
             <wp:simplePos x="0" y="0"/>
             <wp:positionH relativeFrom="column">
               <wp:posOffset>181610</wp:posOffset>
@@ -40,7 +43,7 @@
                     </pic:cNvPicPr>
                   </pic:nvPicPr>
                   <pic:blipFill>
-                    <a:blip r:embed="rId7" cstate="print">
+                    <a:blip r:embed="rId8" cstate="print">
                       <a:extLst>
                         <a:ext uri="{28A0092B-C50C-407E-A947-70E740481C1C}">
                           <a14:useLocalDpi xmlns:a14="http://schemas.microsoft.com/office/drawing/2010/main" val="0"/>
@@ -173,17 +176,38 @@
           <w:rFonts w:ascii="Times New Roman" w:hAnsi="Times New Roman"/>
           <w:sz w:val="18"/>
           <w:szCs w:val="18"/>
+          <w:lang w:val="es-419"/>
+        </w:rPr>
+      </w:pPr>
+      <w:r>
+        <w:rPr>
+          <w:rFonts w:ascii="Times New Roman" w:hAnsi="Times New Roman"/>
+          <w:sz w:val="18"/>
+          <w:szCs w:val="18"/>
           <w:lang w:val="zh-CN"/>
         </w:rPr>
+        <w:t>SERVICIO DE ABASTECIMIENTO</w:t>
+      </w:r>
+    </w:p>
+    <w:p>
+      <w:pPr>
+        <w:spacing w:after="0" w:line="240" w:lineRule="auto"/>
+        <w:jc w:val="center"/>
+        <w:rPr>
+          <w:rFonts w:ascii="Times New Roman" w:hAnsi="Times New Roman"/>
+          <w:sz w:val="18"/>
+          <w:szCs w:val="18"/>
+          <w:lang w:val="es-419"/>
+        </w:rPr>
       </w:pPr>
       <w:r>
         <w:rPr>
           <w:rFonts w:ascii="Times New Roman" w:hAnsi="Times New Roman"/>
           <w:sz w:val="18"/>
           <w:szCs w:val="18"/>
-          <w:lang w:val="zh-CN"/>
-        </w:rPr>
-        <w:t>SERVICIO DE ABASTECIMIENTO</w:t>
+          <w:lang w:val="es-419"/>
+        </w:rPr>
+        <w:t>COMANDO</w:t>
       </w:r>
     </w:p>
     <w:p>
@@ -347,7 +371,31 @@
           <w:u w:val="single"/>
           <w:lang w:val="zh-CN"/>
         </w:rPr>
-        <w:t xml:space="preserve">         SR           .</w:t>
+        <w:t xml:space="preserve">         S</w:t>
+      </w:r>
+      <w:r>
+        <w:rPr>
+          <w:rFonts w:ascii="Times New Roman" w:hAnsi="Times New Roman"/>
+          <w:b/>
+          <w:bCs/>
+          <w:sz w:val="18"/>
+          <w:szCs w:val="18"/>
+          <w:u w:val="single"/>
+          <w:lang w:val="es-419"/>
+        </w:rPr>
+        <w:t>/</w:t>
+      </w:r>
+      <w:r>
+        <w:rPr>
+          <w:rFonts w:ascii="Times New Roman" w:hAnsi="Times New Roman"/>
+          <w:b/>
+          <w:bCs/>
+          <w:sz w:val="18"/>
+          <w:szCs w:val="18"/>
+          <w:u w:val="single"/>
+          <w:lang w:val="zh-CN"/>
+        </w:rPr>
+        <w:t>R           .</w:t>
       </w:r>
     </w:p>
     <w:p>
@@ -477,7 +525,23 @@
           <w:sz w:val="18"/>
           <w:szCs w:val="18"/>
         </w:rPr>
-        <w:t>+++, titular de la cedula de identidad Nº: +++</w:t>
+        <w:t>+++, titular de la c</w:t>
+      </w:r>
+      <w:r>
+        <w:rPr>
+          <w:rFonts w:ascii="Times New Roman" w:hAnsi="Times New Roman"/>
+          <w:sz w:val="18"/>
+          <w:szCs w:val="18"/>
+        </w:rPr>
+        <w:t>é</w:t>
+      </w:r>
+      <w:r>
+        <w:rPr>
+          <w:rFonts w:ascii="Times New Roman" w:hAnsi="Times New Roman"/>
+          <w:sz w:val="18"/>
+          <w:szCs w:val="18"/>
+        </w:rPr>
+        <w:t>dula de identidad Nº: +++</w:t>
       </w:r>
       <w:r>
         <w:rPr>
@@ -513,7 +577,23 @@
           <w:sz w:val="18"/>
           <w:szCs w:val="18"/>
         </w:rPr>
-        <w:t>+++, en su carácter de Director del Centro de los Servicios Logísticos del Comando de Defensa Aeroespacial Integral, por medio de la presente autoriza el despacho del material que se especifica a continuación o en su defecto en la página siguiente:</w:t>
+        <w:t xml:space="preserve">+++, en su </w:t>
+      </w:r>
+      <w:r>
+        <w:rPr>
+          <w:rFonts w:ascii="Times New Roman" w:hAnsi="Times New Roman"/>
+          <w:sz w:val="18"/>
+          <w:szCs w:val="18"/>
+        </w:rPr>
+        <w:t>carácter</w:t>
+      </w:r>
+      <w:r>
+        <w:rPr>
+          <w:rFonts w:ascii="Times New Roman" w:hAnsi="Times New Roman"/>
+          <w:sz w:val="18"/>
+          <w:szCs w:val="18"/>
+        </w:rPr>
+        <w:t xml:space="preserve"> de Director del Centro de los Servicios Logísticos del Comando de Defensa Aeroespacial Integral, por medio de la presente autoriza el despacho del material que se especifica a continuación o en su defecto en la página siguiente:</w:t>
       </w:r>
     </w:p>
     <w:p>
@@ -529,24 +609,10 @@
     </w:p>
     <w:tbl>
       <w:tblPr>
-        <w:tblStyle w:val="6"/>
+        <w:tblStyle w:val="TableGrid"/>
         <w:tblW w:w="0" w:type="auto"/>
-        <w:tblInd w:w="0" w:type="dxa"/>
-        <w:tblBorders>
-          <w:top w:val="single" w:color="auto" w:sz="4" w:space="0"/>
-          <w:left w:val="single" w:color="auto" w:sz="4" w:space="0"/>
-          <w:bottom w:val="single" w:color="auto" w:sz="4" w:space="0"/>
-          <w:right w:val="single" w:color="auto" w:sz="4" w:space="0"/>
-          <w:insideH w:val="single" w:color="auto" w:sz="4" w:space="0"/>
-          <w:insideV w:val="single" w:color="auto" w:sz="4" w:space="0"/>
-        </w:tblBorders>
         <w:tblLayout w:type="fixed"/>
-        <w:tblCellMar>
-          <w:top w:w="0" w:type="dxa"/>
-          <w:left w:w="108" w:type="dxa"/>
-          <w:bottom w:w="0" w:type="dxa"/>
-          <w:right w:w="108" w:type="dxa"/>
-        </w:tblCellMar>
+        <w:tblLook w:val="04A0" w:firstRow="1" w:lastRow="0" w:firstColumn="1" w:lastColumn="0" w:noHBand="0" w:noVBand="1"/>
       </w:tblPr>
       <w:tblGrid>
         <w:gridCol w:w="421"/>
@@ -559,22 +625,6 @@
         <w:gridCol w:w="1603"/>
       </w:tblGrid>
       <w:tr>
-        <w:tblPrEx>
-          <w:tblBorders>
-            <w:top w:val="single" w:color="auto" w:sz="4" w:space="0"/>
-            <w:left w:val="single" w:color="auto" w:sz="4" w:space="0"/>
-            <w:bottom w:val="single" w:color="auto" w:sz="4" w:space="0"/>
-            <w:right w:val="single" w:color="auto" w:sz="4" w:space="0"/>
-            <w:insideH w:val="single" w:color="auto" w:sz="4" w:space="0"/>
-            <w:insideV w:val="single" w:color="auto" w:sz="4" w:space="0"/>
-          </w:tblBorders>
-          <w:tblCellMar>
-            <w:top w:w="0" w:type="dxa"/>
-            <w:left w:w="108" w:type="dxa"/>
-            <w:bottom w:w="0" w:type="dxa"/>
-            <w:right w:w="108" w:type="dxa"/>
-          </w:tblCellMar>
-        </w:tblPrEx>
         <w:tc>
           <w:tcPr>
             <w:tcW w:w="421" w:type="dxa"/>
@@ -589,8 +639,8 @@
                 <w:rFonts w:ascii="Times New Roman" w:hAnsi="Times New Roman"/>
                 <w:b/>
                 <w:bCs/>
-                <w:sz w:val="16"/>
-                <w:szCs w:val="16"/>
+                <w:sz w:val="14"/>
+                <w:szCs w:val="14"/>
                 <w:lang w:val="es-ES"/>
               </w:rPr>
             </w:pPr>
@@ -599,9 +649,10 @@
                 <w:rFonts w:ascii="Times New Roman" w:hAnsi="Times New Roman"/>
                 <w:b/>
                 <w:bCs/>
-                <w:sz w:val="16"/>
-                <w:szCs w:val="16"/>
-              </w:rPr>
+                <w:sz w:val="14"/>
+                <w:szCs w:val="14"/>
+              </w:rPr>
+              <w:lastRenderedPageBreak/>
               <w:t>N</w:t>
             </w:r>
             <w:r>
@@ -609,8 +660,8 @@
                 <w:rFonts w:ascii="Times New Roman" w:hAnsi="Times New Roman"/>
                 <w:b/>
                 <w:bCs/>
-                <w:sz w:val="16"/>
-                <w:szCs w:val="16"/>
+                <w:sz w:val="14"/>
+                <w:szCs w:val="14"/>
                 <w:lang w:val="es-ES"/>
               </w:rPr>
               <w:t>°</w:t>
@@ -631,8 +682,8 @@
                 <w:rFonts w:ascii="Times New Roman" w:hAnsi="Times New Roman"/>
                 <w:b/>
                 <w:bCs/>
-                <w:sz w:val="16"/>
-                <w:szCs w:val="16"/>
+                <w:sz w:val="14"/>
+                <w:szCs w:val="14"/>
               </w:rPr>
             </w:pPr>
             <w:r>
@@ -640,8 +691,8 @@
                 <w:rFonts w:ascii="Times New Roman" w:hAnsi="Times New Roman"/>
                 <w:b/>
                 <w:bCs/>
-                <w:sz w:val="16"/>
-                <w:szCs w:val="16"/>
+                <w:sz w:val="14"/>
+                <w:szCs w:val="14"/>
               </w:rPr>
               <w:t>N°PARTE</w:t>
             </w:r>
@@ -661,8 +712,8 @@
                 <w:rFonts w:ascii="Times New Roman" w:hAnsi="Times New Roman"/>
                 <w:b/>
                 <w:bCs/>
-                <w:sz w:val="16"/>
-                <w:szCs w:val="16"/>
+                <w:sz w:val="14"/>
+                <w:szCs w:val="14"/>
               </w:rPr>
             </w:pPr>
             <w:r>
@@ -670,8 +721,8 @@
                 <w:rFonts w:ascii="Times New Roman" w:hAnsi="Times New Roman"/>
                 <w:b/>
                 <w:bCs/>
-                <w:sz w:val="16"/>
-                <w:szCs w:val="16"/>
+                <w:sz w:val="14"/>
+                <w:szCs w:val="14"/>
               </w:rPr>
               <w:t>RENGLÓN</w:t>
             </w:r>
@@ -691,8 +742,8 @@
                 <w:rFonts w:ascii="Times New Roman" w:hAnsi="Times New Roman"/>
                 <w:b/>
                 <w:bCs/>
-                <w:sz w:val="16"/>
-                <w:szCs w:val="16"/>
+                <w:sz w:val="14"/>
+                <w:szCs w:val="14"/>
               </w:rPr>
             </w:pPr>
             <w:r>
@@ -700,8 +751,8 @@
                 <w:rFonts w:ascii="Times New Roman" w:hAnsi="Times New Roman"/>
                 <w:b/>
                 <w:bCs/>
-                <w:sz w:val="16"/>
-                <w:szCs w:val="16"/>
+                <w:sz w:val="14"/>
+                <w:szCs w:val="14"/>
               </w:rPr>
               <w:t>CANT</w:t>
             </w:r>
@@ -721,8 +772,8 @@
                 <w:rFonts w:ascii="Times New Roman" w:hAnsi="Times New Roman"/>
                 <w:b/>
                 <w:bCs/>
-                <w:sz w:val="16"/>
-                <w:szCs w:val="16"/>
+                <w:sz w:val="14"/>
+                <w:szCs w:val="14"/>
               </w:rPr>
             </w:pPr>
             <w:r>
@@ -730,8 +781,8 @@
                 <w:rFonts w:ascii="Times New Roman" w:hAnsi="Times New Roman"/>
                 <w:b/>
                 <w:bCs/>
-                <w:sz w:val="16"/>
-                <w:szCs w:val="16"/>
+                <w:sz w:val="14"/>
+                <w:szCs w:val="14"/>
               </w:rPr>
               <w:t>U/D</w:t>
             </w:r>
@@ -751,8 +802,8 @@
                 <w:rFonts w:ascii="Times New Roman" w:hAnsi="Times New Roman"/>
                 <w:b/>
                 <w:bCs/>
-                <w:sz w:val="16"/>
-                <w:szCs w:val="16"/>
+                <w:sz w:val="14"/>
+                <w:szCs w:val="14"/>
               </w:rPr>
             </w:pPr>
             <w:r>
@@ -760,8 +811,8 @@
                 <w:rFonts w:ascii="Times New Roman" w:hAnsi="Times New Roman"/>
                 <w:b/>
                 <w:bCs/>
-                <w:sz w:val="16"/>
-                <w:szCs w:val="16"/>
+                <w:sz w:val="14"/>
+                <w:szCs w:val="14"/>
               </w:rPr>
               <w:t>CLASE</w:t>
             </w:r>
@@ -781,8 +832,8 @@
                 <w:rFonts w:ascii="Times New Roman" w:hAnsi="Times New Roman"/>
                 <w:b/>
                 <w:bCs/>
-                <w:sz w:val="16"/>
-                <w:szCs w:val="16"/>
+                <w:sz w:val="14"/>
+                <w:szCs w:val="14"/>
               </w:rPr>
             </w:pPr>
             <w:r>
@@ -790,8 +841,8 @@
                 <w:rFonts w:ascii="Times New Roman" w:hAnsi="Times New Roman"/>
                 <w:b/>
                 <w:bCs/>
-                <w:sz w:val="16"/>
-                <w:szCs w:val="16"/>
+                <w:sz w:val="14"/>
+                <w:szCs w:val="14"/>
               </w:rPr>
               <w:t>N/S</w:t>
             </w:r>
@@ -811,8 +862,8 @@
                 <w:rFonts w:ascii="Times New Roman" w:hAnsi="Times New Roman"/>
                 <w:b/>
                 <w:bCs/>
-                <w:sz w:val="16"/>
-                <w:szCs w:val="16"/>
+                <w:sz w:val="14"/>
+                <w:szCs w:val="14"/>
               </w:rPr>
             </w:pPr>
             <w:r>
@@ -820,8 +871,8 @@
                 <w:rFonts w:ascii="Times New Roman" w:hAnsi="Times New Roman"/>
                 <w:b/>
                 <w:bCs/>
-                <w:sz w:val="16"/>
-                <w:szCs w:val="16"/>
+                <w:sz w:val="14"/>
+                <w:szCs w:val="14"/>
               </w:rPr>
               <w:t>OBSERVACIÓN</w:t>
             </w:r>
@@ -829,22 +880,6 @@
         </w:tc>
       </w:tr>
       <w:tr>
-        <w:tblPrEx>
-          <w:tblBorders>
-            <w:top w:val="single" w:color="auto" w:sz="4" w:space="0"/>
-            <w:left w:val="single" w:color="auto" w:sz="4" w:space="0"/>
-            <w:bottom w:val="single" w:color="auto" w:sz="4" w:space="0"/>
-            <w:right w:val="single" w:color="auto" w:sz="4" w:space="0"/>
-            <w:insideH w:val="single" w:color="auto" w:sz="4" w:space="0"/>
-            <w:insideV w:val="single" w:color="auto" w:sz="4" w:space="0"/>
-          </w:tblBorders>
-          <w:tblCellMar>
-            <w:top w:w="0" w:type="dxa"/>
-            <w:left w:w="108" w:type="dxa"/>
-            <w:bottom w:w="0" w:type="dxa"/>
-            <w:right w:w="108" w:type="dxa"/>
-          </w:tblCellMar>
-        </w:tblPrEx>
         <w:tc>
           <w:tcPr>
             <w:tcW w:w="421" w:type="dxa"/>
@@ -857,15 +892,15 @@
               <w:jc w:val="center"/>
               <w:rPr>
                 <w:rFonts w:ascii="Times New Roman" w:hAnsi="Times New Roman"/>
-                <w:sz w:val="18"/>
-                <w:szCs w:val="18"/>
+                <w:sz w:val="14"/>
+                <w:szCs w:val="14"/>
               </w:rPr>
             </w:pPr>
             <w:r>
               <w:rPr>
                 <w:rFonts w:ascii="Times New Roman" w:hAnsi="Times New Roman"/>
-                <w:sz w:val="18"/>
-                <w:szCs w:val="18"/>
+                <w:sz w:val="14"/>
+                <w:szCs w:val="14"/>
               </w:rPr>
               <w:t>+++FOR renglon IN renglones+++</w:t>
             </w:r>
@@ -882,8 +917,8 @@
               <w:spacing w:after="0" w:line="240" w:lineRule="auto"/>
               <w:rPr>
                 <w:rFonts w:ascii="Times New Roman" w:hAnsi="Times New Roman"/>
-                <w:sz w:val="18"/>
-                <w:szCs w:val="18"/>
+                <w:sz w:val="14"/>
+                <w:szCs w:val="14"/>
               </w:rPr>
             </w:pPr>
           </w:p>
@@ -899,8 +934,8 @@
               <w:spacing w:after="0" w:line="240" w:lineRule="auto"/>
               <w:rPr>
                 <w:rFonts w:ascii="Times New Roman" w:hAnsi="Times New Roman"/>
-                <w:sz w:val="18"/>
-                <w:szCs w:val="18"/>
+                <w:sz w:val="14"/>
+                <w:szCs w:val="14"/>
               </w:rPr>
             </w:pPr>
           </w:p>
@@ -917,8 +952,8 @@
               <w:jc w:val="center"/>
               <w:rPr>
                 <w:rFonts w:ascii="Times New Roman" w:hAnsi="Times New Roman"/>
-                <w:sz w:val="18"/>
-                <w:szCs w:val="18"/>
+                <w:sz w:val="14"/>
+                <w:szCs w:val="14"/>
               </w:rPr>
             </w:pPr>
           </w:p>
@@ -934,8 +969,8 @@
               <w:spacing w:after="0" w:line="240" w:lineRule="auto"/>
               <w:rPr>
                 <w:rFonts w:ascii="Times New Roman" w:hAnsi="Times New Roman"/>
-                <w:sz w:val="18"/>
-                <w:szCs w:val="18"/>
+                <w:sz w:val="14"/>
+                <w:szCs w:val="14"/>
               </w:rPr>
             </w:pPr>
           </w:p>
@@ -951,8 +986,8 @@
               <w:spacing w:after="0" w:line="240" w:lineRule="auto"/>
               <w:rPr>
                 <w:rFonts w:ascii="Times New Roman" w:hAnsi="Times New Roman"/>
-                <w:sz w:val="18"/>
-                <w:szCs w:val="18"/>
+                <w:sz w:val="14"/>
+                <w:szCs w:val="14"/>
               </w:rPr>
             </w:pPr>
           </w:p>
@@ -968,8 +1003,8 @@
               <w:spacing w:after="0" w:line="240" w:lineRule="auto"/>
               <w:rPr>
                 <w:rFonts w:ascii="Times New Roman" w:hAnsi="Times New Roman"/>
-                <w:sz w:val="18"/>
-                <w:szCs w:val="18"/>
+                <w:sz w:val="14"/>
+                <w:szCs w:val="14"/>
               </w:rPr>
             </w:pPr>
           </w:p>
@@ -985,30 +1020,14 @@
               <w:spacing w:after="0" w:line="240" w:lineRule="auto"/>
               <w:rPr>
                 <w:rFonts w:ascii="Times New Roman" w:hAnsi="Times New Roman"/>
-                <w:sz w:val="18"/>
-                <w:szCs w:val="18"/>
+                <w:sz w:val="14"/>
+                <w:szCs w:val="14"/>
               </w:rPr>
             </w:pPr>
           </w:p>
         </w:tc>
       </w:tr>
       <w:tr>
-        <w:tblPrEx>
-          <w:tblBorders>
-            <w:top w:val="single" w:color="auto" w:sz="4" w:space="0"/>
-            <w:left w:val="single" w:color="auto" w:sz="4" w:space="0"/>
-            <w:bottom w:val="single" w:color="auto" w:sz="4" w:space="0"/>
-            <w:right w:val="single" w:color="auto" w:sz="4" w:space="0"/>
-            <w:insideH w:val="single" w:color="auto" w:sz="4" w:space="0"/>
-            <w:insideV w:val="single" w:color="auto" w:sz="4" w:space="0"/>
-          </w:tblBorders>
-          <w:tblCellMar>
-            <w:top w:w="0" w:type="dxa"/>
-            <w:left w:w="108" w:type="dxa"/>
-            <w:bottom w:w="0" w:type="dxa"/>
-            <w:right w:w="108" w:type="dxa"/>
-          </w:tblCellMar>
-        </w:tblPrEx>
         <w:tc>
           <w:tcPr>
             <w:tcW w:w="421" w:type="dxa"/>
@@ -1025,8 +1044,8 @@
               <w:jc w:val="center"/>
               <w:rPr>
                 <w:rFonts w:ascii="Times New Roman" w:hAnsi="Times New Roman"/>
-                <w:sz w:val="18"/>
-                <w:szCs w:val="18"/>
+                <w:sz w:val="14"/>
+                <w:szCs w:val="14"/>
               </w:rPr>
             </w:pPr>
           </w:p>
@@ -1042,16 +1061,16 @@
               <w:spacing w:after="0" w:line="240" w:lineRule="auto"/>
               <w:rPr>
                 <w:rFonts w:ascii="Times New Roman" w:hAnsi="Times New Roman"/>
-                <w:sz w:val="20"/>
-                <w:szCs w:val="20"/>
+                <w:sz w:val="14"/>
+                <w:szCs w:val="14"/>
                 <w:lang w:val="en-US"/>
               </w:rPr>
             </w:pPr>
             <w:r>
               <w:rPr>
                 <w:rFonts w:ascii="Times New Roman" w:hAnsi="Times New Roman"/>
-                <w:sz w:val="20"/>
-                <w:szCs w:val="20"/>
+                <w:sz w:val="14"/>
+                <w:szCs w:val="14"/>
                 <w:lang w:val="en-US"/>
               </w:rPr>
               <w:t>+++=$renglon.renglon.numero_parte+++</w:t>
@@ -1063,8 +1082,8 @@
               <w:spacing w:after="0" w:line="240" w:lineRule="auto"/>
               <w:rPr>
                 <w:rFonts w:ascii="Times New Roman" w:hAnsi="Times New Roman"/>
-                <w:sz w:val="18"/>
-                <w:szCs w:val="18"/>
+                <w:sz w:val="14"/>
+                <w:szCs w:val="14"/>
               </w:rPr>
             </w:pPr>
           </w:p>
@@ -1080,16 +1099,16 @@
               <w:spacing w:after="0" w:line="240" w:lineRule="auto"/>
               <w:rPr>
                 <w:rFonts w:ascii="Times New Roman" w:hAnsi="Times New Roman"/>
-                <w:sz w:val="20"/>
-                <w:szCs w:val="20"/>
+                <w:sz w:val="14"/>
+                <w:szCs w:val="14"/>
                 <w:lang w:val="en-US"/>
               </w:rPr>
             </w:pPr>
             <w:r>
               <w:rPr>
                 <w:rFonts w:ascii="Times New Roman" w:hAnsi="Times New Roman"/>
-                <w:sz w:val="20"/>
-                <w:szCs w:val="20"/>
+                <w:sz w:val="14"/>
+                <w:szCs w:val="14"/>
                 <w:lang w:val="en-US"/>
               </w:rPr>
               <w:t>+++=$renglon.renglon.</w:t>
@@ -1097,16 +1116,16 @@
             <w:r>
               <w:rPr>
                 <w:rFonts w:ascii="Times New Roman" w:hAnsi="Times New Roman"/>
-                <w:sz w:val="20"/>
-                <w:szCs w:val="20"/>
+                <w:sz w:val="14"/>
+                <w:szCs w:val="14"/>
               </w:rPr>
               <w:t>nombre</w:t>
             </w:r>
             <w:r>
               <w:rPr>
                 <w:rFonts w:ascii="Times New Roman" w:hAnsi="Times New Roman"/>
-                <w:sz w:val="20"/>
-                <w:szCs w:val="20"/>
+                <w:sz w:val="14"/>
+                <w:szCs w:val="14"/>
                 <w:lang w:val="en-US"/>
               </w:rPr>
               <w:t>+++</w:t>
@@ -1118,8 +1137,8 @@
               <w:spacing w:after="0" w:line="240" w:lineRule="auto"/>
               <w:rPr>
                 <w:rFonts w:ascii="Times New Roman" w:hAnsi="Times New Roman"/>
-                <w:sz w:val="18"/>
-                <w:szCs w:val="18"/>
+                <w:sz w:val="14"/>
+                <w:szCs w:val="14"/>
               </w:rPr>
             </w:pPr>
           </w:p>
@@ -1136,16 +1155,16 @@
               <w:jc w:val="center"/>
               <w:rPr>
                 <w:rFonts w:ascii="Times New Roman" w:hAnsi="Times New Roman"/>
-                <w:sz w:val="20"/>
-                <w:szCs w:val="20"/>
+                <w:sz w:val="14"/>
+                <w:szCs w:val="14"/>
                 <w:lang w:val="en-US"/>
               </w:rPr>
             </w:pPr>
             <w:r>
               <w:rPr>
                 <w:rFonts w:ascii="Times New Roman" w:hAnsi="Times New Roman"/>
-                <w:sz w:val="20"/>
-                <w:szCs w:val="20"/>
+                <w:sz w:val="14"/>
+                <w:szCs w:val="14"/>
                 <w:lang w:val="en-US"/>
               </w:rPr>
               <w:t>+++=$renglon.cantidad+++</w:t>
@@ -1158,8 +1177,8 @@
               <w:jc w:val="center"/>
               <w:rPr>
                 <w:rFonts w:ascii="Times New Roman" w:hAnsi="Times New Roman"/>
-                <w:sz w:val="18"/>
-                <w:szCs w:val="18"/>
+                <w:sz w:val="14"/>
+                <w:szCs w:val="14"/>
               </w:rPr>
             </w:pPr>
           </w:p>
@@ -1175,16 +1194,16 @@
               <w:spacing w:after="0" w:line="240" w:lineRule="auto"/>
               <w:rPr>
                 <w:rFonts w:ascii="Times New Roman" w:hAnsi="Times New Roman"/>
-                <w:sz w:val="18"/>
-                <w:szCs w:val="18"/>
+                <w:sz w:val="14"/>
+                <w:szCs w:val="14"/>
                 <w:lang w:val="zh-CN"/>
               </w:rPr>
             </w:pPr>
             <w:r>
               <w:rPr>
                 <w:rFonts w:ascii="Times New Roman" w:hAnsi="Times New Roman"/>
-                <w:sz w:val="18"/>
-                <w:szCs w:val="18"/>
+                <w:sz w:val="14"/>
+                <w:szCs w:val="14"/>
                 <w:lang w:val="zh-CN"/>
               </w:rPr>
               <w:t>+++=$renglon.renglon.unidad_empaque.abreviacion +++</w:t>
@@ -1196,13 +1215,11 @@
               <w:spacing w:after="0" w:line="240" w:lineRule="auto"/>
               <w:rPr>
                 <w:rFonts w:ascii="Times New Roman" w:hAnsi="Times New Roman"/>
-                <w:sz w:val="18"/>
-                <w:szCs w:val="18"/>
+                <w:sz w:val="14"/>
+                <w:szCs w:val="14"/>
                 <w:lang w:val="zh-CN"/>
               </w:rPr>
             </w:pPr>
-            <w:bookmarkStart w:id="0" w:name="_GoBack"/>
-            <w:bookmarkEnd w:id="0"/>
           </w:p>
         </w:tc>
         <w:tc>
@@ -1216,29 +1233,47 @@
               <w:spacing w:after="0" w:line="240" w:lineRule="auto"/>
               <w:rPr>
                 <w:rFonts w:ascii="Times New Roman" w:hAnsi="Times New Roman"/>
-                <w:sz w:val="20"/>
-                <w:szCs w:val="20"/>
+                <w:sz w:val="14"/>
+                <w:szCs w:val="14"/>
                 <w:lang w:val="en-US"/>
               </w:rPr>
             </w:pPr>
             <w:r>
               <w:rPr>
                 <w:rFonts w:ascii="Times New Roman" w:hAnsi="Times New Roman"/>
-                <w:sz w:val="20"/>
-                <w:szCs w:val="20"/>
+                <w:sz w:val="14"/>
+                <w:szCs w:val="14"/>
                 <w:lang w:val="en-US"/>
               </w:rPr>
-              <w:t>+++=$renglon.renglon.clasificacion.nombre+++</w:t>
+              <w:t>+++=$renglon.renglon.clasificacion.</w:t>
             </w:r>
-          </w:p>
-          <w:p>
-            <w:pPr>
-              <w:keepNext/>
-              <w:spacing w:after="0" w:line="240" w:lineRule="auto"/>
-              <w:rPr>
-                <w:rFonts w:ascii="Times New Roman" w:hAnsi="Times New Roman"/>
-                <w:sz w:val="18"/>
-                <w:szCs w:val="18"/>
+            <w:r>
+              <w:rPr>
+                <w:rFonts w:ascii="Times New Roman" w:hAnsi="Times New Roman"/>
+                <w:sz w:val="14"/>
+                <w:szCs w:val="14"/>
+                <w:lang w:val="en-US"/>
+              </w:rPr>
+              <w:t>abreviacion</w:t>
+            </w:r>
+            <w:r>
+              <w:rPr>
+                <w:rFonts w:ascii="Times New Roman" w:hAnsi="Times New Roman"/>
+                <w:sz w:val="14"/>
+                <w:szCs w:val="14"/>
+                <w:lang w:val="en-US"/>
+              </w:rPr>
+              <w:t>+++</w:t>
+            </w:r>
+          </w:p>
+          <w:p>
+            <w:pPr>
+              <w:keepNext/>
+              <w:spacing w:after="0" w:line="240" w:lineRule="auto"/>
+              <w:rPr>
+                <w:rFonts w:ascii="Times New Roman" w:hAnsi="Times New Roman"/>
+                <w:sz w:val="14"/>
+                <w:szCs w:val="14"/>
               </w:rPr>
             </w:pPr>
           </w:p>
@@ -1254,16 +1289,16 @@
               <w:spacing w:after="0" w:line="240" w:lineRule="auto"/>
               <w:rPr>
                 <w:rFonts w:ascii="Times New Roman" w:hAnsi="Times New Roman"/>
-                <w:sz w:val="18"/>
-                <w:szCs w:val="18"/>
+                <w:sz w:val="14"/>
+                <w:szCs w:val="14"/>
                 <w:lang w:val="en-US"/>
               </w:rPr>
             </w:pPr>
             <w:r>
               <w:rPr>
                 <w:rFonts w:ascii="Times New Roman" w:hAnsi="Times New Roman"/>
-                <w:sz w:val="18"/>
-                <w:szCs w:val="18"/>
+                <w:sz w:val="14"/>
+                <w:szCs w:val="14"/>
                 <w:lang w:val="en-US"/>
               </w:rPr>
               <w:t>+++=$renglon.seriales.join(', ')+++</w:t>
@@ -1275,8 +1310,8 @@
               <w:spacing w:after="0" w:line="240" w:lineRule="auto"/>
               <w:rPr>
                 <w:rFonts w:ascii="Times New Roman" w:hAnsi="Times New Roman"/>
-                <w:sz w:val="18"/>
-                <w:szCs w:val="18"/>
+                <w:sz w:val="14"/>
+                <w:szCs w:val="14"/>
                 <w:lang w:val="en-US"/>
               </w:rPr>
             </w:pPr>
@@ -1293,16 +1328,16 @@
               <w:spacing w:after="0" w:line="240" w:lineRule="auto"/>
               <w:rPr>
                 <w:rFonts w:ascii="Times New Roman" w:hAnsi="Times New Roman"/>
-                <w:sz w:val="20"/>
-                <w:szCs w:val="20"/>
+                <w:sz w:val="14"/>
+                <w:szCs w:val="14"/>
                 <w:lang w:val="en-US"/>
               </w:rPr>
             </w:pPr>
             <w:r>
               <w:rPr>
                 <w:rFonts w:ascii="Times New Roman" w:hAnsi="Times New Roman"/>
-                <w:sz w:val="20"/>
-                <w:szCs w:val="20"/>
+                <w:sz w:val="14"/>
+                <w:szCs w:val="14"/>
                 <w:lang w:val="en-US"/>
               </w:rPr>
               <w:t>+++=$renglon.observacion+++</w:t>
@@ -1314,8 +1349,8 @@
               <w:spacing w:after="0" w:line="240" w:lineRule="auto"/>
               <w:rPr>
                 <w:rFonts w:ascii="Times New Roman" w:hAnsi="Times New Roman"/>
-                <w:sz w:val="18"/>
-                <w:szCs w:val="18"/>
+                <w:sz w:val="14"/>
+                <w:szCs w:val="14"/>
                 <w:lang w:val="en-US"/>
               </w:rPr>
             </w:pPr>
@@ -1323,22 +1358,6 @@
         </w:tc>
       </w:tr>
       <w:tr>
-        <w:tblPrEx>
-          <w:tblBorders>
-            <w:top w:val="single" w:color="auto" w:sz="4" w:space="0"/>
-            <w:left w:val="single" w:color="auto" w:sz="4" w:space="0"/>
-            <w:bottom w:val="single" w:color="auto" w:sz="4" w:space="0"/>
-            <w:right w:val="single" w:color="auto" w:sz="4" w:space="0"/>
-            <w:insideH w:val="single" w:color="auto" w:sz="4" w:space="0"/>
-            <w:insideV w:val="single" w:color="auto" w:sz="4" w:space="0"/>
-          </w:tblBorders>
-          <w:tblCellMar>
-            <w:top w:w="0" w:type="dxa"/>
-            <w:left w:w="108" w:type="dxa"/>
-            <w:bottom w:w="0" w:type="dxa"/>
-            <w:right w:w="108" w:type="dxa"/>
-          </w:tblCellMar>
-        </w:tblPrEx>
         <w:tc>
           <w:tcPr>
             <w:tcW w:w="421" w:type="dxa"/>
@@ -1351,15 +1370,15 @@
               <w:jc w:val="center"/>
               <w:rPr>
                 <w:rFonts w:ascii="Times New Roman" w:hAnsi="Times New Roman"/>
-                <w:sz w:val="18"/>
-                <w:szCs w:val="18"/>
+                <w:sz w:val="14"/>
+                <w:szCs w:val="14"/>
               </w:rPr>
             </w:pPr>
             <w:r>
               <w:rPr>
                 <w:rFonts w:ascii="Times New Roman" w:hAnsi="Times New Roman"/>
-                <w:sz w:val="20"/>
-                <w:szCs w:val="20"/>
+                <w:sz w:val="14"/>
+                <w:szCs w:val="14"/>
                 <w:lang w:val="en-US"/>
               </w:rPr>
               <w:t>+++ END-FOR renglon+++</w:t>
@@ -1377,8 +1396,8 @@
               <w:spacing w:after="0" w:line="240" w:lineRule="auto"/>
               <w:rPr>
                 <w:rFonts w:ascii="Times New Roman" w:hAnsi="Times New Roman"/>
-                <w:sz w:val="18"/>
-                <w:szCs w:val="18"/>
+                <w:sz w:val="14"/>
+                <w:szCs w:val="14"/>
               </w:rPr>
             </w:pPr>
           </w:p>
@@ -1394,8 +1413,8 @@
               <w:spacing w:after="0" w:line="240" w:lineRule="auto"/>
               <w:rPr>
                 <w:rFonts w:ascii="Times New Roman" w:hAnsi="Times New Roman"/>
-                <w:sz w:val="18"/>
-                <w:szCs w:val="18"/>
+                <w:sz w:val="14"/>
+                <w:szCs w:val="14"/>
               </w:rPr>
             </w:pPr>
           </w:p>
@@ -1412,8 +1431,8 @@
               <w:jc w:val="center"/>
               <w:rPr>
                 <w:rFonts w:ascii="Times New Roman" w:hAnsi="Times New Roman"/>
-                <w:sz w:val="18"/>
-                <w:szCs w:val="18"/>
+                <w:sz w:val="14"/>
+                <w:szCs w:val="14"/>
               </w:rPr>
             </w:pPr>
           </w:p>
@@ -1429,8 +1448,8 @@
               <w:spacing w:after="0" w:line="240" w:lineRule="auto"/>
               <w:rPr>
                 <w:rFonts w:ascii="Times New Roman" w:hAnsi="Times New Roman"/>
-                <w:sz w:val="18"/>
-                <w:szCs w:val="18"/>
+                <w:sz w:val="14"/>
+                <w:szCs w:val="14"/>
               </w:rPr>
             </w:pPr>
           </w:p>
@@ -1446,8 +1465,8 @@
               <w:spacing w:after="0" w:line="240" w:lineRule="auto"/>
               <w:rPr>
                 <w:rFonts w:ascii="Times New Roman" w:hAnsi="Times New Roman"/>
-                <w:sz w:val="18"/>
-                <w:szCs w:val="18"/>
+                <w:sz w:val="14"/>
+                <w:szCs w:val="14"/>
               </w:rPr>
             </w:pPr>
           </w:p>
@@ -1463,8 +1482,8 @@
               <w:spacing w:after="0" w:line="240" w:lineRule="auto"/>
               <w:rPr>
                 <w:rFonts w:ascii="Times New Roman" w:hAnsi="Times New Roman"/>
-                <w:sz w:val="18"/>
-                <w:szCs w:val="18"/>
+                <w:sz w:val="14"/>
+                <w:szCs w:val="14"/>
               </w:rPr>
             </w:pPr>
           </w:p>
@@ -1480,8 +1499,8 @@
               <w:spacing w:after="0" w:line="240" w:lineRule="auto"/>
               <w:rPr>
                 <w:rFonts w:ascii="Times New Roman" w:hAnsi="Times New Roman"/>
-                <w:sz w:val="18"/>
-                <w:szCs w:val="18"/>
+                <w:sz w:val="14"/>
+                <w:szCs w:val="14"/>
               </w:rPr>
             </w:pPr>
           </w:p>
@@ -1500,21 +1519,26 @@
       </w:pPr>
     </w:p>
     <w:sectPr>
-      <w:footerReference r:id="rId5" w:type="first"/>
+      <w:headerReference w:type="even" r:id="rId9"/>
+      <w:headerReference w:type="default" r:id="rId10"/>
+      <w:footerReference w:type="even" r:id="rId11"/>
+      <w:footerReference w:type="default" r:id="rId12"/>
+      <w:headerReference w:type="first" r:id="rId13"/>
+      <w:footerReference w:type="first" r:id="rId14"/>
       <w:type w:val="continuous"/>
       <w:pgSz w:w="12240" w:h="15840"/>
       <w:pgMar w:top="425" w:right="567" w:bottom="425" w:left="567" w:header="709" w:footer="709" w:gutter="0"/>
-      <w:cols w:space="720" w:num="1"/>
+      <w:cols w:space="720"/>
       <w:titlePg/>
-      <w:docGrid w:linePitch="360" w:charSpace="0"/>
+      <w:docGrid w:linePitch="360"/>
     </w:sectPr>
   </w:body>
 </w:document>
 </file>
 
 <file path=word/endnotes.xml><?xml version="1.0" encoding="utf-8"?>
-<w:endnotes xmlns:wpc="http://schemas.microsoft.com/office/word/2010/wordprocessingCanvas" xmlns:mc="http://schemas.openxmlformats.org/markup-compatibility/2006" xmlns:o="urn:schemas-microsoft-com:office:office" xmlns:r="http://schemas.openxmlformats.org/officeDocument/2006/relationships" xmlns:m="http://schemas.openxmlformats.org/officeDocument/2006/math" xmlns:v="urn:schemas-microsoft-com:vml" xmlns:wp14="http://schemas.microsoft.com/office/word/2010/wordprocessingDrawing" xmlns:wp="http://schemas.openxmlformats.org/drawingml/2006/wordprocessingDrawing" xmlns:w="http://schemas.openxmlformats.org/wordprocessingml/2006/main" xmlns:w14="http://schemas.microsoft.com/office/word/2010/wordml" xmlns:w15="http://schemas.microsoft.com/office/word/2012/wordml" xmlns:w10="urn:schemas-microsoft-com:office:word" xmlns:wpg="http://schemas.microsoft.com/office/word/2010/wordprocessingGroup" xmlns:wpi="http://schemas.microsoft.com/office/word/2010/wordprocessingInk" xmlns:wne="http://schemas.microsoft.com/office/word/2006/wordml" xmlns:wps="http://schemas.microsoft.com/office/word/2010/wordprocessingShape" xmlns:wpsCustomData="http://www.wps.cn/officeDocument/2013/wpsCustomData" mc:Ignorable="w14 w15 wp14">
-  <w:endnote w:type="separator" w:id="0">
+<w:endnotes xmlns:wpc="http://schemas.microsoft.com/office/word/2010/wordprocessingCanvas" xmlns:cx="http://schemas.microsoft.com/office/drawing/2014/chartex" xmlns:cx1="http://schemas.microsoft.com/office/drawing/2015/9/8/chartex" xmlns:cx2="http://schemas.microsoft.com/office/drawing/2015/10/21/chartex" xmlns:cx3="http://schemas.microsoft.com/office/drawing/2016/5/9/chartex" xmlns:cx4="http://schemas.microsoft.com/office/drawing/2016/5/10/chartex" xmlns:cx5="http://schemas.microsoft.com/office/drawing/2016/5/11/chartex" xmlns:cx6="http://schemas.microsoft.com/office/drawing/2016/5/12/chartex" xmlns:cx7="http://schemas.microsoft.com/office/drawing/2016/5/13/chartex" xmlns:cx8="http://schemas.microsoft.com/office/drawing/2016/5/14/chartex" xmlns:mc="http://schemas.openxmlformats.org/markup-compatibility/2006" xmlns:aink="http://schemas.microsoft.com/office/drawing/2016/ink" xmlns:am3d="http://schemas.microsoft.com/office/drawing/2017/model3d" xmlns:o="urn:schemas-microsoft-com:office:office" xmlns:oel="http://schemas.microsoft.com/office/2019/extlst" xmlns:r="http://schemas.openxmlformats.org/officeDocument/2006/relationships" xmlns:m="http://schemas.openxmlformats.org/officeDocument/2006/math" xmlns:v="urn:schemas-microsoft-com:vml" xmlns:wp14="http://schemas.microsoft.com/office/word/2010/wordprocessingDrawing" xmlns:wp="http://schemas.openxmlformats.org/drawingml/2006/wordprocessingDrawing" xmlns:w10="urn:schemas-microsoft-com:office:word" xmlns:w="http://schemas.openxmlformats.org/wordprocessingml/2006/main" xmlns:w14="http://schemas.microsoft.com/office/word/2010/wordml" xmlns:w15="http://schemas.microsoft.com/office/word/2012/wordml" xmlns:w16cex="http://schemas.microsoft.com/office/word/2018/wordml/cex" xmlns:w16cid="http://schemas.microsoft.com/office/word/2016/wordml/cid" xmlns:w16="http://schemas.microsoft.com/office/word/2018/wordml" xmlns:w16sdtdh="http://schemas.microsoft.com/office/word/2020/wordml/sdtdatahash" xmlns:w16se="http://schemas.microsoft.com/office/word/2015/wordml/symex" xmlns:wpg="http://schemas.microsoft.com/office/word/2010/wordprocessingGroup" xmlns:wpi="http://schemas.microsoft.com/office/word/2010/wordprocessingInk" xmlns:wne="http://schemas.microsoft.com/office/word/2006/wordml" xmlns:wps="http://schemas.microsoft.com/office/word/2010/wordprocessingShape" mc:Ignorable="w14 w15 w16se w16cid w16 w16cex w16sdtdh wp14">
+  <w:endnote w:type="separator" w:id="-1">
     <w:p>
       <w:pPr>
         <w:spacing w:line="240" w:lineRule="auto"/>
@@ -1524,7 +1548,7 @@
       </w:r>
     </w:p>
   </w:endnote>
-  <w:endnote w:type="continuationSeparator" w:id="1">
+  <w:endnote w:type="continuationSeparator" w:id="0">
     <w:p>
       <w:pPr>
         <w:spacing w:line="240" w:lineRule="auto"/>
@@ -1538,32 +1562,46 @@
 </file>
 
 <file path=word/footer1.xml><?xml version="1.0" encoding="utf-8"?>
-<w:ftr xmlns:wpc="http://schemas.microsoft.com/office/word/2010/wordprocessingCanvas" xmlns:mc="http://schemas.openxmlformats.org/markup-compatibility/2006" xmlns:o="urn:schemas-microsoft-com:office:office" xmlns:r="http://schemas.openxmlformats.org/officeDocument/2006/relationships" xmlns:m="http://schemas.openxmlformats.org/officeDocument/2006/math" xmlns:v="urn:schemas-microsoft-com:vml" xmlns:wp14="http://schemas.microsoft.com/office/word/2010/wordprocessingDrawing" xmlns:wp="http://schemas.openxmlformats.org/drawingml/2006/wordprocessingDrawing" xmlns:w10="urn:schemas-microsoft-com:office:word" xmlns:w="http://schemas.openxmlformats.org/wordprocessingml/2006/main" xmlns:w14="http://schemas.microsoft.com/office/word/2010/wordml" xmlns:w15="http://schemas.microsoft.com/office/word/2012/wordml" xmlns:wpg="http://schemas.microsoft.com/office/word/2010/wordprocessingGroup" xmlns:wpi="http://schemas.microsoft.com/office/word/2010/wordprocessingInk" xmlns:wne="http://schemas.microsoft.com/office/word/2006/wordml" xmlns:wps="http://schemas.microsoft.com/office/word/2010/wordprocessingShape" xmlns:wpsCustomData="http://www.wps.cn/officeDocument/2013/wpsCustomData" mc:Ignorable="w14 w15 wp14">
+<w:ftr xmlns:wpc="http://schemas.microsoft.com/office/word/2010/wordprocessingCanvas" xmlns:cx="http://schemas.microsoft.com/office/drawing/2014/chartex" xmlns:cx1="http://schemas.microsoft.com/office/drawing/2015/9/8/chartex" xmlns:cx2="http://schemas.microsoft.com/office/drawing/2015/10/21/chartex" xmlns:cx3="http://schemas.microsoft.com/office/drawing/2016/5/9/chartex" xmlns:cx4="http://schemas.microsoft.com/office/drawing/2016/5/10/chartex" xmlns:cx5="http://schemas.microsoft.com/office/drawing/2016/5/11/chartex" xmlns:cx6="http://schemas.microsoft.com/office/drawing/2016/5/12/chartex" xmlns:cx7="http://schemas.microsoft.com/office/drawing/2016/5/13/chartex" xmlns:cx8="http://schemas.microsoft.com/office/drawing/2016/5/14/chartex" xmlns:mc="http://schemas.openxmlformats.org/markup-compatibility/2006" xmlns:aink="http://schemas.microsoft.com/office/drawing/2016/ink" xmlns:am3d="http://schemas.microsoft.com/office/drawing/2017/model3d" xmlns:o="urn:schemas-microsoft-com:office:office" xmlns:oel="http://schemas.microsoft.com/office/2019/extlst" xmlns:r="http://schemas.openxmlformats.org/officeDocument/2006/relationships" xmlns:m="http://schemas.openxmlformats.org/officeDocument/2006/math" xmlns:v="urn:schemas-microsoft-com:vml" xmlns:wp14="http://schemas.microsoft.com/office/word/2010/wordprocessingDrawing" xmlns:wp="http://schemas.openxmlformats.org/drawingml/2006/wordprocessingDrawing" xmlns:w10="urn:schemas-microsoft-com:office:word" xmlns:w="http://schemas.openxmlformats.org/wordprocessingml/2006/main" xmlns:w14="http://schemas.microsoft.com/office/word/2010/wordml" xmlns:w15="http://schemas.microsoft.com/office/word/2012/wordml" xmlns:w16cex="http://schemas.microsoft.com/office/word/2018/wordml/cex" xmlns:w16cid="http://schemas.microsoft.com/office/word/2016/wordml/cid" xmlns:w16="http://schemas.microsoft.com/office/word/2018/wordml" xmlns:w16sdtdh="http://schemas.microsoft.com/office/word/2020/wordml/sdtdatahash" xmlns:w16se="http://schemas.microsoft.com/office/word/2015/wordml/symex" xmlns:wpg="http://schemas.microsoft.com/office/word/2010/wordprocessingGroup" xmlns:wpi="http://schemas.microsoft.com/office/word/2010/wordprocessingInk" xmlns:wne="http://schemas.microsoft.com/office/word/2006/wordml" xmlns:wps="http://schemas.microsoft.com/office/word/2010/wordprocessingShape" mc:Ignorable="w14 w15 w16se w16cid w16 w16cex w16sdtdh wp14">
   <w:p>
     <w:pPr>
-      <w:pStyle w:val="5"/>
+      <w:pStyle w:val="Footer"/>
+    </w:pPr>
+  </w:p>
+</w:ftr>
+</file>
+
+<file path=word/footer2.xml><?xml version="1.0" encoding="utf-8"?>
+<w:ftr xmlns:wpc="http://schemas.microsoft.com/office/word/2010/wordprocessingCanvas" xmlns:cx="http://schemas.microsoft.com/office/drawing/2014/chartex" xmlns:cx1="http://schemas.microsoft.com/office/drawing/2015/9/8/chartex" xmlns:cx2="http://schemas.microsoft.com/office/drawing/2015/10/21/chartex" xmlns:cx3="http://schemas.microsoft.com/office/drawing/2016/5/9/chartex" xmlns:cx4="http://schemas.microsoft.com/office/drawing/2016/5/10/chartex" xmlns:cx5="http://schemas.microsoft.com/office/drawing/2016/5/11/chartex" xmlns:cx6="http://schemas.microsoft.com/office/drawing/2016/5/12/chartex" xmlns:cx7="http://schemas.microsoft.com/office/drawing/2016/5/13/chartex" xmlns:cx8="http://schemas.microsoft.com/office/drawing/2016/5/14/chartex" xmlns:mc="http://schemas.openxmlformats.org/markup-compatibility/2006" xmlns:aink="http://schemas.microsoft.com/office/drawing/2016/ink" xmlns:am3d="http://schemas.microsoft.com/office/drawing/2017/model3d" xmlns:o="urn:schemas-microsoft-com:office:office" xmlns:oel="http://schemas.microsoft.com/office/2019/extlst" xmlns:r="http://schemas.openxmlformats.org/officeDocument/2006/relationships" xmlns:m="http://schemas.openxmlformats.org/officeDocument/2006/math" xmlns:v="urn:schemas-microsoft-com:vml" xmlns:wp14="http://schemas.microsoft.com/office/word/2010/wordprocessingDrawing" xmlns:wp="http://schemas.openxmlformats.org/drawingml/2006/wordprocessingDrawing" xmlns:w10="urn:schemas-microsoft-com:office:word" xmlns:w="http://schemas.openxmlformats.org/wordprocessingml/2006/main" xmlns:w14="http://schemas.microsoft.com/office/word/2010/wordml" xmlns:w15="http://schemas.microsoft.com/office/word/2012/wordml" xmlns:w16cex="http://schemas.microsoft.com/office/word/2018/wordml/cex" xmlns:w16cid="http://schemas.microsoft.com/office/word/2016/wordml/cid" xmlns:w16="http://schemas.microsoft.com/office/word/2018/wordml" xmlns:w16sdtdh="http://schemas.microsoft.com/office/word/2020/wordml/sdtdatahash" xmlns:w16se="http://schemas.microsoft.com/office/word/2015/wordml/symex" xmlns:wpg="http://schemas.microsoft.com/office/word/2010/wordprocessingGroup" xmlns:wpi="http://schemas.microsoft.com/office/word/2010/wordprocessingInk" xmlns:wne="http://schemas.microsoft.com/office/word/2006/wordml" xmlns:wps="http://schemas.microsoft.com/office/word/2010/wordprocessingShape" mc:Ignorable="w14 w15 w16se w16cid w16 w16cex w16sdtdh wp14">
+  <w:p>
+    <w:pPr>
+      <w:pStyle w:val="Footer"/>
+    </w:pPr>
+  </w:p>
+</w:ftr>
+</file>
+
+<file path=word/footer3.xml><?xml version="1.0" encoding="utf-8"?>
+<w:ftr xmlns:wpc="http://schemas.microsoft.com/office/word/2010/wordprocessingCanvas" xmlns:cx="http://schemas.microsoft.com/office/drawing/2014/chartex" xmlns:cx1="http://schemas.microsoft.com/office/drawing/2015/9/8/chartex" xmlns:cx2="http://schemas.microsoft.com/office/drawing/2015/10/21/chartex" xmlns:cx3="http://schemas.microsoft.com/office/drawing/2016/5/9/chartex" xmlns:cx4="http://schemas.microsoft.com/office/drawing/2016/5/10/chartex" xmlns:cx5="http://schemas.microsoft.com/office/drawing/2016/5/11/chartex" xmlns:cx6="http://schemas.microsoft.com/office/drawing/2016/5/12/chartex" xmlns:cx7="http://schemas.microsoft.com/office/drawing/2016/5/13/chartex" xmlns:cx8="http://schemas.microsoft.com/office/drawing/2016/5/14/chartex" xmlns:mc="http://schemas.openxmlformats.org/markup-compatibility/2006" xmlns:aink="http://schemas.microsoft.com/office/drawing/2016/ink" xmlns:am3d="http://schemas.microsoft.com/office/drawing/2017/model3d" xmlns:o="urn:schemas-microsoft-com:office:office" xmlns:oel="http://schemas.microsoft.com/office/2019/extlst" xmlns:r="http://schemas.openxmlformats.org/officeDocument/2006/relationships" xmlns:m="http://schemas.openxmlformats.org/officeDocument/2006/math" xmlns:v="urn:schemas-microsoft-com:vml" xmlns:wp14="http://schemas.microsoft.com/office/word/2010/wordprocessingDrawing" xmlns:wp="http://schemas.openxmlformats.org/drawingml/2006/wordprocessingDrawing" xmlns:w10="urn:schemas-microsoft-com:office:word" xmlns:w="http://schemas.openxmlformats.org/wordprocessingml/2006/main" xmlns:w14="http://schemas.microsoft.com/office/word/2010/wordml" xmlns:w15="http://schemas.microsoft.com/office/word/2012/wordml" xmlns:w16cex="http://schemas.microsoft.com/office/word/2018/wordml/cex" xmlns:w16cid="http://schemas.microsoft.com/office/word/2016/wordml/cid" xmlns:w16="http://schemas.microsoft.com/office/word/2018/wordml" xmlns:w16sdtdh="http://schemas.microsoft.com/office/word/2020/wordml/sdtdatahash" xmlns:w16se="http://schemas.microsoft.com/office/word/2015/wordml/symex" xmlns:wpg="http://schemas.microsoft.com/office/word/2010/wordprocessingGroup" xmlns:wpi="http://schemas.microsoft.com/office/word/2010/wordprocessingInk" xmlns:wne="http://schemas.microsoft.com/office/word/2006/wordml" xmlns:wps="http://schemas.microsoft.com/office/word/2010/wordprocessingShape" mc:Ignorable="w14 w15 w16se w16cid w16 w16cex w16sdtdh wp14">
+  <w:p>
+    <w:pPr>
+      <w:pStyle w:val="Footer"/>
     </w:pPr>
   </w:p>
   <w:tbl>
     <w:tblPr>
-      <w:tblStyle w:val="6"/>
+      <w:tblStyle w:val="TableGrid"/>
       <w:tblW w:w="11096" w:type="dxa"/>
-      <w:tblInd w:w="0" w:type="dxa"/>
       <w:tblBorders>
-        <w:top w:val="none" w:color="auto" w:sz="0" w:space="0"/>
-        <w:left w:val="none" w:color="auto" w:sz="0" w:space="0"/>
-        <w:bottom w:val="none" w:color="auto" w:sz="0" w:space="0"/>
-        <w:right w:val="none" w:color="auto" w:sz="0" w:space="0"/>
-        <w:insideH w:val="none" w:color="auto" w:sz="0" w:space="0"/>
-        <w:insideV w:val="none" w:color="auto" w:sz="0" w:space="0"/>
+        <w:top w:val="none" w:sz="0" w:space="0" w:color="auto"/>
+        <w:left w:val="none" w:sz="0" w:space="0" w:color="auto"/>
+        <w:bottom w:val="none" w:sz="0" w:space="0" w:color="auto"/>
+        <w:right w:val="none" w:sz="0" w:space="0" w:color="auto"/>
+        <w:insideH w:val="none" w:sz="0" w:space="0" w:color="auto"/>
+        <w:insideV w:val="none" w:sz="0" w:space="0" w:color="auto"/>
       </w:tblBorders>
       <w:tblLayout w:type="fixed"/>
-      <w:tblCellMar>
-        <w:top w:w="0" w:type="dxa"/>
-        <w:left w:w="108" w:type="dxa"/>
-        <w:bottom w:w="0" w:type="dxa"/>
-        <w:right w:w="108" w:type="dxa"/>
-      </w:tblCellMar>
+      <w:tblLook w:val="04A0" w:firstRow="1" w:lastRow="0" w:firstColumn="1" w:lastColumn="0" w:noHBand="0" w:noVBand="1"/>
     </w:tblPr>
     <w:tblGrid>
       <w:gridCol w:w="3698"/>
@@ -1571,22 +1609,6 @@
       <w:gridCol w:w="3699"/>
     </w:tblGrid>
     <w:tr>
-      <w:tblPrEx>
-        <w:tblBorders>
-          <w:top w:val="none" w:color="auto" w:sz="0" w:space="0"/>
-          <w:left w:val="none" w:color="auto" w:sz="0" w:space="0"/>
-          <w:bottom w:val="none" w:color="auto" w:sz="0" w:space="0"/>
-          <w:right w:val="none" w:color="auto" w:sz="0" w:space="0"/>
-          <w:insideH w:val="none" w:color="auto" w:sz="0" w:space="0"/>
-          <w:insideV w:val="none" w:color="auto" w:sz="0" w:space="0"/>
-        </w:tblBorders>
-        <w:tblCellMar>
-          <w:top w:w="0" w:type="dxa"/>
-          <w:left w:w="108" w:type="dxa"/>
-          <w:bottom w:w="0" w:type="dxa"/>
-          <w:right w:w="108" w:type="dxa"/>
-        </w:tblCellMar>
-      </w:tblPrEx>
       <w:tc>
         <w:tcPr>
           <w:tcW w:w="3698" w:type="dxa"/>
@@ -1600,8 +1622,8 @@
               <w:rFonts w:ascii="Times New Roman" w:hAnsi="Times New Roman"/>
               <w:b/>
               <w:bCs/>
-              <w:sz w:val="18"/>
-              <w:szCs w:val="18"/>
+              <w:sz w:val="14"/>
+              <w:szCs w:val="14"/>
             </w:rPr>
           </w:pPr>
           <w:r>
@@ -1609,8 +1631,8 @@
               <w:rFonts w:ascii="Times New Roman" w:hAnsi="Times New Roman"/>
               <w:b/>
               <w:bCs/>
-              <w:sz w:val="18"/>
-              <w:szCs w:val="18"/>
+              <w:sz w:val="14"/>
+              <w:szCs w:val="14"/>
             </w:rPr>
             <w:t>ENTREGA</w:t>
           </w:r>
@@ -1629,8 +1651,8 @@
               <w:rFonts w:ascii="Times New Roman" w:hAnsi="Times New Roman"/>
               <w:b/>
               <w:bCs/>
-              <w:sz w:val="18"/>
-              <w:szCs w:val="18"/>
+              <w:sz w:val="14"/>
+              <w:szCs w:val="14"/>
             </w:rPr>
           </w:pPr>
           <w:r>
@@ -1638,8 +1660,8 @@
               <w:rFonts w:ascii="Times New Roman" w:hAnsi="Times New Roman"/>
               <w:b/>
               <w:bCs/>
-              <w:sz w:val="18"/>
-              <w:szCs w:val="18"/>
+              <w:sz w:val="14"/>
+              <w:szCs w:val="14"/>
             </w:rPr>
             <w:t>+++ supervisor != null ? `SUPERVISA` : `` +++</w:t>
           </w:r>
@@ -1658,8 +1680,8 @@
               <w:rFonts w:ascii="Times New Roman" w:hAnsi="Times New Roman"/>
               <w:b/>
               <w:bCs/>
-              <w:sz w:val="18"/>
-              <w:szCs w:val="18"/>
+              <w:sz w:val="14"/>
+              <w:szCs w:val="14"/>
             </w:rPr>
           </w:pPr>
           <w:r>
@@ -1667,8 +1689,8 @@
               <w:rFonts w:ascii="Times New Roman" w:hAnsi="Times New Roman"/>
               <w:b/>
               <w:bCs/>
-              <w:sz w:val="18"/>
-              <w:szCs w:val="18"/>
+              <w:sz w:val="14"/>
+              <w:szCs w:val="14"/>
             </w:rPr>
             <w:t>AUTORIZA</w:t>
           </w:r>
@@ -1676,24 +1698,8 @@
       </w:tc>
     </w:tr>
     <w:tr>
-      <w:tblPrEx>
-        <w:tblBorders>
-          <w:top w:val="none" w:color="auto" w:sz="0" w:space="0"/>
-          <w:left w:val="none" w:color="auto" w:sz="0" w:space="0"/>
-          <w:bottom w:val="none" w:color="auto" w:sz="0" w:space="0"/>
-          <w:right w:val="none" w:color="auto" w:sz="0" w:space="0"/>
-          <w:insideH w:val="none" w:color="auto" w:sz="0" w:space="0"/>
-          <w:insideV w:val="none" w:color="auto" w:sz="0" w:space="0"/>
-        </w:tblBorders>
-        <w:tblCellMar>
-          <w:top w:w="0" w:type="dxa"/>
-          <w:left w:w="108" w:type="dxa"/>
-          <w:bottom w:w="0" w:type="dxa"/>
-          <w:right w:w="108" w:type="dxa"/>
-        </w:tblCellMar>
-      </w:tblPrEx>
       <w:trPr>
-        <w:trHeight w:val="571" w:hRule="atLeast"/>
+        <w:trHeight w:val="571"/>
       </w:trPr>
       <w:tc>
         <w:tcPr>
@@ -1706,8 +1712,8 @@
             <w:jc w:val="center"/>
             <w:rPr>
               <w:rFonts w:ascii="Times New Roman" w:hAnsi="Times New Roman"/>
-              <w:sz w:val="18"/>
-              <w:szCs w:val="18"/>
+              <w:sz w:val="14"/>
+              <w:szCs w:val="14"/>
             </w:rPr>
           </w:pPr>
         </w:p>
@@ -1723,8 +1729,8 @@
             <w:jc w:val="center"/>
             <w:rPr>
               <w:rFonts w:ascii="Times New Roman" w:hAnsi="Times New Roman"/>
-              <w:sz w:val="18"/>
-              <w:szCs w:val="18"/>
+              <w:sz w:val="14"/>
+              <w:szCs w:val="14"/>
             </w:rPr>
           </w:pPr>
         </w:p>
@@ -1740,30 +1746,14 @@
             <w:jc w:val="center"/>
             <w:rPr>
               <w:rFonts w:ascii="Times New Roman" w:hAnsi="Times New Roman"/>
-              <w:sz w:val="18"/>
-              <w:szCs w:val="18"/>
+              <w:sz w:val="14"/>
+              <w:szCs w:val="14"/>
             </w:rPr>
           </w:pPr>
         </w:p>
       </w:tc>
     </w:tr>
     <w:tr>
-      <w:tblPrEx>
-        <w:tblBorders>
-          <w:top w:val="none" w:color="auto" w:sz="0" w:space="0"/>
-          <w:left w:val="none" w:color="auto" w:sz="0" w:space="0"/>
-          <w:bottom w:val="none" w:color="auto" w:sz="0" w:space="0"/>
-          <w:right w:val="none" w:color="auto" w:sz="0" w:space="0"/>
-          <w:insideH w:val="none" w:color="auto" w:sz="0" w:space="0"/>
-          <w:insideV w:val="none" w:color="auto" w:sz="0" w:space="0"/>
-        </w:tblBorders>
-        <w:tblCellMar>
-          <w:top w:w="0" w:type="dxa"/>
-          <w:left w:w="108" w:type="dxa"/>
-          <w:bottom w:w="0" w:type="dxa"/>
-          <w:right w:w="108" w:type="dxa"/>
-        </w:tblCellMar>
-      </w:tblPrEx>
       <w:tc>
         <w:tcPr>
           <w:tcW w:w="3698" w:type="dxa"/>
@@ -1774,15 +1764,15 @@
             <w:jc w:val="center"/>
             <w:rPr>
               <w:rFonts w:ascii="Times New Roman" w:hAnsi="Times New Roman"/>
-              <w:sz w:val="16"/>
-              <w:szCs w:val="16"/>
+              <w:sz w:val="14"/>
+              <w:szCs w:val="14"/>
             </w:rPr>
           </w:pPr>
           <w:r>
             <w:rPr>
               <w:rFonts w:ascii="Times New Roman" w:hAnsi="Times New Roman"/>
-              <w:sz w:val="16"/>
-              <w:szCs w:val="16"/>
+              <w:sz w:val="14"/>
+              <w:szCs w:val="14"/>
             </w:rPr>
             <w:t>________________________</w:t>
           </w:r>
@@ -1793,15 +1783,15 @@
             <w:jc w:val="center"/>
             <w:rPr>
               <w:rFonts w:ascii="Times New Roman" w:hAnsi="Times New Roman"/>
-              <w:sz w:val="16"/>
-              <w:szCs w:val="16"/>
+              <w:sz w:val="14"/>
+              <w:szCs w:val="14"/>
             </w:rPr>
           </w:pPr>
           <w:r>
             <w:rPr>
               <w:rFonts w:ascii="Times New Roman" w:hAnsi="Times New Roman"/>
-              <w:sz w:val="16"/>
-              <w:szCs w:val="16"/>
+              <w:sz w:val="14"/>
+              <w:szCs w:val="14"/>
             </w:rPr>
             <w:t>+++abastecedor.nombres.toUpperCase()+++ +++ abastecedor.apellidos.toUpperCase()+++.</w:t>
           </w:r>
@@ -1813,16 +1803,16 @@
             <w:rPr>
               <w:rFonts w:ascii="Times New Roman" w:hAnsi="Times New Roman"/>
               <w:b/>
-              <w:sz w:val="16"/>
-              <w:szCs w:val="16"/>
+              <w:sz w:val="14"/>
+              <w:szCs w:val="14"/>
             </w:rPr>
           </w:pPr>
           <w:r>
             <w:rPr>
               <w:rFonts w:ascii="Times New Roman" w:hAnsi="Times New Roman"/>
               <w:b/>
-              <w:sz w:val="16"/>
-              <w:szCs w:val="16"/>
+              <w:sz w:val="14"/>
+              <w:szCs w:val="14"/>
             </w:rPr>
             <w:t>+++abastecedor.grado.nombre.toUpperCase()+++</w:t>
           </w:r>
@@ -1833,16 +1823,16 @@
             <w:jc w:val="center"/>
             <w:rPr>
               <w:rFonts w:ascii="Times New Roman" w:hAnsi="Times New Roman"/>
-              <w:sz w:val="18"/>
-              <w:szCs w:val="18"/>
+              <w:sz w:val="14"/>
+              <w:szCs w:val="14"/>
             </w:rPr>
           </w:pPr>
           <w:r>
             <w:rPr>
               <w:rFonts w:ascii="Times New Roman" w:hAnsi="Times New Roman"/>
               <w:b/>
-              <w:sz w:val="16"/>
-              <w:szCs w:val="16"/>
+              <w:sz w:val="14"/>
+              <w:szCs w:val="14"/>
             </w:rPr>
             <w:t>+++abastecedor.cargo_profesional?.toUpperCase()+++</w:t>
           </w:r>
@@ -1858,16 +1848,16 @@
             <w:jc w:val="center"/>
             <w:rPr>
               <w:rFonts w:ascii="Times New Roman" w:hAnsi="Times New Roman"/>
-              <w:sz w:val="16"/>
-              <w:szCs w:val="16"/>
+              <w:sz w:val="14"/>
+              <w:szCs w:val="14"/>
               <w:lang w:val="en-US"/>
             </w:rPr>
           </w:pPr>
           <w:r>
             <w:rPr>
               <w:rFonts w:ascii="Times New Roman" w:hAnsi="Times New Roman"/>
-              <w:sz w:val="16"/>
-              <w:szCs w:val="16"/>
+              <w:sz w:val="14"/>
+              <w:szCs w:val="14"/>
               <w:lang w:val="en-US"/>
             </w:rPr>
             <w:t>+++ supervisor != null ? `________________________` : `` +++</w:t>
@@ -1879,16 +1869,16 @@
             <w:jc w:val="center"/>
             <w:rPr>
               <w:rFonts w:ascii="Times New Roman" w:hAnsi="Times New Roman"/>
-              <w:sz w:val="16"/>
-              <w:szCs w:val="16"/>
+              <w:sz w:val="14"/>
+              <w:szCs w:val="14"/>
               <w:lang w:val="en-US"/>
             </w:rPr>
           </w:pPr>
           <w:r>
             <w:rPr>
               <w:rFonts w:ascii="Times New Roman" w:hAnsi="Times New Roman"/>
-              <w:sz w:val="16"/>
-              <w:szCs w:val="16"/>
+              <w:sz w:val="14"/>
+              <w:szCs w:val="14"/>
               <w:lang w:val="en-US"/>
             </w:rPr>
             <w:t>+++ supervisor != null ? `${supervisor.nombres.toUpperCase()}` : `` +++</w:t>
@@ -1900,16 +1890,16 @@
             <w:jc w:val="center"/>
             <w:rPr>
               <w:rFonts w:ascii="Times New Roman" w:hAnsi="Times New Roman"/>
-              <w:sz w:val="16"/>
-              <w:szCs w:val="16"/>
+              <w:sz w:val="14"/>
+              <w:szCs w:val="14"/>
               <w:lang w:val="en-US"/>
             </w:rPr>
           </w:pPr>
           <w:r>
             <w:rPr>
               <w:rFonts w:ascii="Times New Roman" w:hAnsi="Times New Roman"/>
-              <w:sz w:val="16"/>
-              <w:szCs w:val="16"/>
+              <w:sz w:val="14"/>
+              <w:szCs w:val="14"/>
               <w:lang w:val="en-US"/>
             </w:rPr>
             <w:t>+++ supervisor != null ? `${supervisor.apellidos.toUpperCase()}` : `` +++</w:t>
@@ -1922,8 +1912,8 @@
             <w:rPr>
               <w:rFonts w:ascii="Times New Roman" w:hAnsi="Times New Roman"/>
               <w:b/>
-              <w:sz w:val="16"/>
-              <w:szCs w:val="16"/>
+              <w:sz w:val="14"/>
+              <w:szCs w:val="14"/>
               <w:lang w:val="en-US"/>
             </w:rPr>
           </w:pPr>
@@ -1931,8 +1921,8 @@
             <w:rPr>
               <w:rFonts w:ascii="Times New Roman" w:hAnsi="Times New Roman"/>
               <w:b/>
-              <w:sz w:val="16"/>
-              <w:szCs w:val="16"/>
+              <w:sz w:val="14"/>
+              <w:szCs w:val="14"/>
               <w:lang w:val="en-US"/>
             </w:rPr>
             <w:t>+++ supervisor != null ?</w:t>
@@ -1940,8 +1930,8 @@
           <w:r>
             <w:rPr>
               <w:rFonts w:ascii="Times New Roman" w:hAnsi="Times New Roman"/>
-              <w:sz w:val="16"/>
-              <w:szCs w:val="16"/>
+              <w:sz w:val="14"/>
+              <w:szCs w:val="14"/>
               <w:lang w:val="en-US"/>
             </w:rPr>
             <w:t xml:space="preserve"> `</w:t>
@@ -1950,8 +1940,8 @@
             <w:rPr>
               <w:rFonts w:ascii="Times New Roman" w:hAnsi="Times New Roman"/>
               <w:b/>
-              <w:sz w:val="16"/>
-              <w:szCs w:val="16"/>
+              <w:sz w:val="14"/>
+              <w:szCs w:val="14"/>
               <w:lang w:val="en-US"/>
             </w:rPr>
             <w:t>${supervisor.grado.nombre.toUpperCase()}` : `` +++</w:t>
@@ -1963,16 +1953,16 @@
             <w:jc w:val="center"/>
             <w:rPr>
               <w:rFonts w:ascii="Times New Roman" w:hAnsi="Times New Roman"/>
-              <w:sz w:val="16"/>
-              <w:szCs w:val="16"/>
+              <w:sz w:val="14"/>
+              <w:szCs w:val="14"/>
             </w:rPr>
           </w:pPr>
           <w:r>
             <w:rPr>
               <w:rFonts w:ascii="Times New Roman" w:hAnsi="Times New Roman"/>
               <w:b/>
-              <w:sz w:val="16"/>
-              <w:szCs w:val="16"/>
+              <w:sz w:val="14"/>
+              <w:szCs w:val="14"/>
               <w:lang w:val="en-US"/>
             </w:rPr>
             <w:t>+++ supervisor != null ? `${supervisor.cargo_profesional?.toUpperCase()}` : `` +++</w:t>
@@ -1989,15 +1979,15 @@
             <w:jc w:val="center"/>
             <w:rPr>
               <w:rFonts w:ascii="Times New Roman" w:hAnsi="Times New Roman"/>
-              <w:sz w:val="16"/>
-              <w:szCs w:val="16"/>
+              <w:sz w:val="14"/>
+              <w:szCs w:val="14"/>
             </w:rPr>
           </w:pPr>
           <w:r>
             <w:rPr>
               <w:rFonts w:ascii="Times New Roman" w:hAnsi="Times New Roman"/>
-              <w:sz w:val="16"/>
-              <w:szCs w:val="16"/>
+              <w:sz w:val="14"/>
+              <w:szCs w:val="14"/>
             </w:rPr>
             <w:t>________________________</w:t>
           </w:r>
@@ -2008,15 +1998,15 @@
             <w:jc w:val="center"/>
             <w:rPr>
               <w:rFonts w:ascii="Times New Roman" w:hAnsi="Times New Roman"/>
-              <w:sz w:val="16"/>
-              <w:szCs w:val="16"/>
+              <w:sz w:val="14"/>
+              <w:szCs w:val="14"/>
             </w:rPr>
           </w:pPr>
           <w:r>
             <w:rPr>
               <w:rFonts w:ascii="Times New Roman" w:hAnsi="Times New Roman"/>
-              <w:sz w:val="16"/>
-              <w:szCs w:val="16"/>
+              <w:sz w:val="14"/>
+              <w:szCs w:val="14"/>
             </w:rPr>
             <w:t>+++autorizador.nombres.toUpperCase()+++ +++autorizador.apellidos.toUpperCase()+++.</w:t>
           </w:r>
@@ -2028,16 +2018,16 @@
             <w:rPr>
               <w:rFonts w:ascii="Times New Roman" w:hAnsi="Times New Roman"/>
               <w:b/>
-              <w:sz w:val="16"/>
-              <w:szCs w:val="16"/>
+              <w:sz w:val="14"/>
+              <w:szCs w:val="14"/>
             </w:rPr>
           </w:pPr>
           <w:r>
             <w:rPr>
               <w:rFonts w:ascii="Times New Roman" w:hAnsi="Times New Roman"/>
               <w:b/>
-              <w:sz w:val="16"/>
-              <w:szCs w:val="16"/>
+              <w:sz w:val="14"/>
+              <w:szCs w:val="14"/>
             </w:rPr>
             <w:t>+++autorizador.grado.nombre.toUpperCase()+++</w:t>
           </w:r>
@@ -2048,16 +2038,16 @@
             <w:jc w:val="center"/>
             <w:rPr>
               <w:rFonts w:ascii="Times New Roman" w:hAnsi="Times New Roman"/>
-              <w:sz w:val="18"/>
-              <w:szCs w:val="18"/>
+              <w:sz w:val="14"/>
+              <w:szCs w:val="14"/>
             </w:rPr>
           </w:pPr>
           <w:r>
             <w:rPr>
               <w:rFonts w:ascii="Times New Roman" w:hAnsi="Times New Roman"/>
               <w:b/>
-              <w:sz w:val="16"/>
-              <w:szCs w:val="16"/>
+              <w:sz w:val="14"/>
+              <w:szCs w:val="14"/>
             </w:rPr>
             <w:t>+++autorizador.cargo_profesional?.toUpperCase()+++</w:t>
           </w:r>
@@ -2067,66 +2057,31 @@
   </w:tbl>
   <w:p>
     <w:pPr>
-      <w:pStyle w:val="5"/>
+      <w:pStyle w:val="Footer"/>
     </w:pPr>
   </w:p>
   <w:p>
     <w:pPr>
-      <w:pStyle w:val="5"/>
+      <w:pStyle w:val="Footer"/>
     </w:pPr>
   </w:p>
   <w:p>
     <w:pPr>
-      <w:pStyle w:val="5"/>
-    </w:pPr>
-  </w:p>
-  <w:p>
-    <w:pPr>
-      <w:pStyle w:val="5"/>
+      <w:pStyle w:val="Footer"/>
     </w:pPr>
   </w:p>
   <w:tbl>
     <w:tblPr>
-      <w:tblStyle w:val="6"/>
+      <w:tblStyle w:val="TableGrid"/>
       <w:tblW w:w="0" w:type="auto"/>
       <w:tblInd w:w="-5" w:type="dxa"/>
-      <w:tblBorders>
-        <w:top w:val="single" w:color="auto" w:sz="4" w:space="0"/>
-        <w:left w:val="single" w:color="auto" w:sz="4" w:space="0"/>
-        <w:bottom w:val="single" w:color="auto" w:sz="4" w:space="0"/>
-        <w:right w:val="single" w:color="auto" w:sz="4" w:space="0"/>
-        <w:insideH w:val="single" w:color="auto" w:sz="4" w:space="0"/>
-        <w:insideV w:val="single" w:color="auto" w:sz="4" w:space="0"/>
-      </w:tblBorders>
-      <w:tblLayout w:type="autofit"/>
-      <w:tblCellMar>
-        <w:top w:w="0" w:type="dxa"/>
-        <w:left w:w="108" w:type="dxa"/>
-        <w:bottom w:w="0" w:type="dxa"/>
-        <w:right w:w="108" w:type="dxa"/>
-      </w:tblCellMar>
+      <w:tblLook w:val="04A0" w:firstRow="1" w:lastRow="0" w:firstColumn="1" w:lastColumn="0" w:noHBand="0" w:noVBand="1"/>
     </w:tblPr>
     <w:tblGrid>
       <w:gridCol w:w="5548"/>
       <w:gridCol w:w="5548"/>
     </w:tblGrid>
     <w:tr>
-      <w:tblPrEx>
-        <w:tblBorders>
-          <w:top w:val="single" w:color="auto" w:sz="4" w:space="0"/>
-          <w:left w:val="single" w:color="auto" w:sz="4" w:space="0"/>
-          <w:bottom w:val="single" w:color="auto" w:sz="4" w:space="0"/>
-          <w:right w:val="single" w:color="auto" w:sz="4" w:space="0"/>
-          <w:insideH w:val="single" w:color="auto" w:sz="4" w:space="0"/>
-          <w:insideV w:val="single" w:color="auto" w:sz="4" w:space="0"/>
-        </w:tblBorders>
-        <w:tblCellMar>
-          <w:top w:w="0" w:type="dxa"/>
-          <w:left w:w="108" w:type="dxa"/>
-          <w:bottom w:w="0" w:type="dxa"/>
-          <w:right w:w="108" w:type="dxa"/>
-        </w:tblCellMar>
-      </w:tblPrEx>
       <w:tc>
         <w:tcPr>
           <w:tcW w:w="5548" w:type="dxa"/>
@@ -2140,6 +2095,8 @@
               <w:rFonts w:ascii="Times New Roman" w:hAnsi="Times New Roman"/>
               <w:b/>
               <w:bCs/>
+              <w:sz w:val="16"/>
+              <w:szCs w:val="16"/>
             </w:rPr>
           </w:pPr>
           <w:r>
@@ -2147,11 +2104,58 @@
               <w:rFonts w:ascii="Times New Roman" w:hAnsi="Times New Roman"/>
               <w:b/>
               <w:bCs/>
+              <w:sz w:val="16"/>
+              <w:szCs w:val="16"/>
             </w:rPr>
             <w:t>RECIBE:</w:t>
           </w:r>
         </w:p>
       </w:tc>
+      <w:tc>
+        <w:tcPr>
+          <w:tcW w:w="5548" w:type="dxa"/>
+        </w:tcPr>
+        <w:p>
+          <w:pPr>
+            <w:spacing w:after="0" w:line="240" w:lineRule="auto"/>
+            <w:rPr>
+              <w:rFonts w:ascii="Times New Roman" w:hAnsi="Times New Roman"/>
+              <w:sz w:val="16"/>
+              <w:szCs w:val="16"/>
+            </w:rPr>
+          </w:pPr>
+          <w:r>
+            <w:rPr>
+              <w:rFonts w:ascii="Times New Roman" w:hAnsi="Times New Roman"/>
+              <w:sz w:val="16"/>
+              <w:szCs w:val="16"/>
+            </w:rPr>
+            <w:t>Firma:</w:t>
+          </w:r>
+        </w:p>
+        <w:p>
+          <w:pPr>
+            <w:spacing w:after="0" w:line="240" w:lineRule="auto"/>
+            <w:rPr>
+              <w:rFonts w:ascii="Times New Roman" w:hAnsi="Times New Roman"/>
+              <w:sz w:val="16"/>
+              <w:szCs w:val="16"/>
+            </w:rPr>
+          </w:pPr>
+        </w:p>
+        <w:p>
+          <w:pPr>
+            <w:spacing w:after="0" w:line="240" w:lineRule="auto"/>
+            <w:rPr>
+              <w:rFonts w:ascii="Times New Roman" w:hAnsi="Times New Roman"/>
+              <w:sz w:val="16"/>
+              <w:szCs w:val="16"/>
+            </w:rPr>
+          </w:pPr>
+        </w:p>
+      </w:tc>
+    </w:tr>
+    <w:tr>
       <w:tc>
         <w:tcPr>
           <w:tcW w:w="5548" w:type="dxa"/>
@@ -2163,53 +2167,18 @@
             <w:jc w:val="center"/>
             <w:rPr>
               <w:rFonts w:ascii="Times New Roman" w:hAnsi="Times New Roman"/>
-              <w:sz w:val="18"/>
-              <w:szCs w:val="18"/>
-            </w:rPr>
-          </w:pPr>
-        </w:p>
-      </w:tc>
-    </w:tr>
-    <w:tr>
-      <w:tblPrEx>
-        <w:tblBorders>
-          <w:top w:val="single" w:color="auto" w:sz="4" w:space="0"/>
-          <w:left w:val="single" w:color="auto" w:sz="4" w:space="0"/>
-          <w:bottom w:val="single" w:color="auto" w:sz="4" w:space="0"/>
-          <w:right w:val="single" w:color="auto" w:sz="4" w:space="0"/>
-          <w:insideH w:val="single" w:color="auto" w:sz="4" w:space="0"/>
-          <w:insideV w:val="single" w:color="auto" w:sz="4" w:space="0"/>
-        </w:tblBorders>
-        <w:tblCellMar>
-          <w:top w:w="0" w:type="dxa"/>
-          <w:left w:w="108" w:type="dxa"/>
-          <w:bottom w:w="0" w:type="dxa"/>
-          <w:right w:w="108" w:type="dxa"/>
-        </w:tblCellMar>
-      </w:tblPrEx>
-      <w:tc>
-        <w:tcPr>
-          <w:tcW w:w="5548" w:type="dxa"/>
-          <w:vAlign w:val="center"/>
-        </w:tcPr>
-        <w:p>
-          <w:pPr>
-            <w:spacing w:after="0" w:line="240" w:lineRule="auto"/>
-            <w:jc w:val="center"/>
-            <w:rPr>
-              <w:rFonts w:ascii="Times New Roman" w:hAnsi="Times New Roman"/>
               <w:b/>
               <w:bCs/>
-              <w:sz w:val="20"/>
-              <w:szCs w:val="20"/>
+              <w:sz w:val="16"/>
+              <w:szCs w:val="16"/>
             </w:rPr>
           </w:pPr>
           <w:r>
             <w:rPr>
               <w:rFonts w:ascii="Times New Roman" w:hAnsi="Times New Roman"/>
               <w:b/>
-              <w:sz w:val="20"/>
-              <w:szCs w:val="20"/>
+              <w:sz w:val="16"/>
+              <w:szCs w:val="16"/>
             </w:rPr>
             <w:t>NOMBRES  Y APELLIDOS:</w:t>
           </w:r>
@@ -2228,8 +2197,8 @@
               <w:rFonts w:ascii="Times New Roman" w:hAnsi="Times New Roman"/>
               <w:b/>
               <w:bCs/>
-              <w:sz w:val="20"/>
-              <w:szCs w:val="20"/>
+              <w:sz w:val="16"/>
+              <w:szCs w:val="16"/>
             </w:rPr>
           </w:pPr>
           <w:r>
@@ -2237,8 +2206,8 @@
               <w:rFonts w:ascii="Times New Roman" w:hAnsi="Times New Roman"/>
               <w:b/>
               <w:bCs/>
-              <w:sz w:val="20"/>
-              <w:szCs w:val="20"/>
+              <w:sz w:val="16"/>
+              <w:szCs w:val="16"/>
             </w:rPr>
             <w:t>+++destinatario_nombres.toUpperCase()+++ +++destinatario_apellidos.toUpperCase()+++</w:t>
           </w:r>
@@ -2246,22 +2215,6 @@
       </w:tc>
     </w:tr>
     <w:tr>
-      <w:tblPrEx>
-        <w:tblBorders>
-          <w:top w:val="single" w:color="auto" w:sz="4" w:space="0"/>
-          <w:left w:val="single" w:color="auto" w:sz="4" w:space="0"/>
-          <w:bottom w:val="single" w:color="auto" w:sz="4" w:space="0"/>
-          <w:right w:val="single" w:color="auto" w:sz="4" w:space="0"/>
-          <w:insideH w:val="single" w:color="auto" w:sz="4" w:space="0"/>
-          <w:insideV w:val="single" w:color="auto" w:sz="4" w:space="0"/>
-        </w:tblBorders>
-        <w:tblCellMar>
-          <w:top w:w="0" w:type="dxa"/>
-          <w:left w:w="108" w:type="dxa"/>
-          <w:bottom w:w="0" w:type="dxa"/>
-          <w:right w:w="108" w:type="dxa"/>
-        </w:tblCellMar>
-      </w:tblPrEx>
       <w:tc>
         <w:tcPr>
           <w:tcW w:w="5548" w:type="dxa"/>
@@ -2273,16 +2226,16 @@
             <w:jc w:val="center"/>
             <w:rPr>
               <w:rFonts w:ascii="Times New Roman" w:hAnsi="Times New Roman"/>
-              <w:sz w:val="20"/>
-              <w:szCs w:val="20"/>
+              <w:sz w:val="16"/>
+              <w:szCs w:val="16"/>
             </w:rPr>
           </w:pPr>
           <w:r>
             <w:rPr>
               <w:rFonts w:ascii="Times New Roman" w:hAnsi="Times New Roman"/>
               <w:b/>
-              <w:sz w:val="20"/>
-              <w:szCs w:val="20"/>
+              <w:sz w:val="16"/>
+              <w:szCs w:val="16"/>
             </w:rPr>
             <w:t>CEDULA DE IDENTIDAD:</w:t>
           </w:r>
@@ -2301,8 +2254,8 @@
               <w:rFonts w:ascii="Times New Roman" w:hAnsi="Times New Roman"/>
               <w:b/>
               <w:bCs/>
-              <w:sz w:val="20"/>
-              <w:szCs w:val="20"/>
+              <w:sz w:val="16"/>
+              <w:szCs w:val="16"/>
             </w:rPr>
           </w:pPr>
           <w:r>
@@ -2310,8 +2263,8 @@
               <w:rFonts w:ascii="Times New Roman" w:hAnsi="Times New Roman"/>
               <w:b/>
               <w:bCs/>
-              <w:sz w:val="20"/>
-              <w:szCs w:val="20"/>
+              <w:sz w:val="16"/>
+              <w:szCs w:val="16"/>
             </w:rPr>
             <w:t>+++destinatario_cedula+++</w:t>
           </w:r>
@@ -2319,22 +2272,6 @@
       </w:tc>
     </w:tr>
     <w:tr>
-      <w:tblPrEx>
-        <w:tblBorders>
-          <w:top w:val="single" w:color="auto" w:sz="4" w:space="0"/>
-          <w:left w:val="single" w:color="auto" w:sz="4" w:space="0"/>
-          <w:bottom w:val="single" w:color="auto" w:sz="4" w:space="0"/>
-          <w:right w:val="single" w:color="auto" w:sz="4" w:space="0"/>
-          <w:insideH w:val="single" w:color="auto" w:sz="4" w:space="0"/>
-          <w:insideV w:val="single" w:color="auto" w:sz="4" w:space="0"/>
-        </w:tblBorders>
-        <w:tblCellMar>
-          <w:top w:w="0" w:type="dxa"/>
-          <w:left w:w="108" w:type="dxa"/>
-          <w:bottom w:w="0" w:type="dxa"/>
-          <w:right w:w="108" w:type="dxa"/>
-        </w:tblCellMar>
-      </w:tblPrEx>
       <w:tc>
         <w:tcPr>
           <w:tcW w:w="5548" w:type="dxa"/>
@@ -2346,16 +2283,16 @@
             <w:jc w:val="center"/>
             <w:rPr>
               <w:rFonts w:ascii="Times New Roman" w:hAnsi="Times New Roman"/>
-              <w:sz w:val="20"/>
-              <w:szCs w:val="20"/>
+              <w:sz w:val="16"/>
+              <w:szCs w:val="16"/>
             </w:rPr>
           </w:pPr>
           <w:r>
             <w:rPr>
               <w:rFonts w:ascii="Times New Roman" w:hAnsi="Times New Roman"/>
               <w:b/>
-              <w:sz w:val="20"/>
-              <w:szCs w:val="20"/>
+              <w:sz w:val="16"/>
+              <w:szCs w:val="16"/>
             </w:rPr>
             <w:t>GRADO:</w:t>
           </w:r>
@@ -2374,8 +2311,8 @@
               <w:rFonts w:ascii="Times New Roman" w:hAnsi="Times New Roman"/>
               <w:b/>
               <w:bCs/>
-              <w:sz w:val="20"/>
-              <w:szCs w:val="20"/>
+              <w:sz w:val="16"/>
+              <w:szCs w:val="16"/>
             </w:rPr>
           </w:pPr>
           <w:r>
@@ -2383,8 +2320,8 @@
               <w:rFonts w:ascii="Times New Roman" w:hAnsi="Times New Roman"/>
               <w:b/>
               <w:bCs/>
-              <w:sz w:val="20"/>
-              <w:szCs w:val="20"/>
+              <w:sz w:val="16"/>
+              <w:szCs w:val="16"/>
             </w:rPr>
             <w:t>+++destinatario_grado.toUpperCase()+++</w:t>
           </w:r>
@@ -2392,22 +2329,6 @@
       </w:tc>
     </w:tr>
     <w:tr>
-      <w:tblPrEx>
-        <w:tblBorders>
-          <w:top w:val="single" w:color="auto" w:sz="4" w:space="0"/>
-          <w:left w:val="single" w:color="auto" w:sz="4" w:space="0"/>
-          <w:bottom w:val="single" w:color="auto" w:sz="4" w:space="0"/>
-          <w:right w:val="single" w:color="auto" w:sz="4" w:space="0"/>
-          <w:insideH w:val="single" w:color="auto" w:sz="4" w:space="0"/>
-          <w:insideV w:val="single" w:color="auto" w:sz="4" w:space="0"/>
-        </w:tblBorders>
-        <w:tblCellMar>
-          <w:top w:w="0" w:type="dxa"/>
-          <w:left w:w="108" w:type="dxa"/>
-          <w:bottom w:w="0" w:type="dxa"/>
-          <w:right w:w="108" w:type="dxa"/>
-        </w:tblCellMar>
-      </w:tblPrEx>
       <w:tc>
         <w:tcPr>
           <w:tcW w:w="5548" w:type="dxa"/>
@@ -2419,16 +2340,16 @@
             <w:jc w:val="center"/>
             <w:rPr>
               <w:rFonts w:ascii="Times New Roman" w:hAnsi="Times New Roman"/>
-              <w:sz w:val="20"/>
-              <w:szCs w:val="20"/>
+              <w:sz w:val="16"/>
+              <w:szCs w:val="16"/>
             </w:rPr>
           </w:pPr>
           <w:r>
             <w:rPr>
               <w:rFonts w:ascii="Times New Roman" w:hAnsi="Times New Roman"/>
               <w:b/>
-              <w:sz w:val="20"/>
-              <w:szCs w:val="20"/>
+              <w:sz w:val="16"/>
+              <w:szCs w:val="16"/>
             </w:rPr>
             <w:t>CARGO:</w:t>
           </w:r>
@@ -2447,8 +2368,8 @@
               <w:rFonts w:ascii="Times New Roman" w:hAnsi="Times New Roman"/>
               <w:b/>
               <w:bCs/>
-              <w:sz w:val="20"/>
-              <w:szCs w:val="20"/>
+              <w:sz w:val="16"/>
+              <w:szCs w:val="16"/>
             </w:rPr>
           </w:pPr>
           <w:r>
@@ -2456,8 +2377,8 @@
               <w:rFonts w:ascii="Times New Roman" w:hAnsi="Times New Roman"/>
               <w:b/>
               <w:bCs/>
-              <w:sz w:val="20"/>
-              <w:szCs w:val="20"/>
+              <w:sz w:val="16"/>
+              <w:szCs w:val="16"/>
             </w:rPr>
             <w:t>+++destinatario_cargo.toUpperCase()+++</w:t>
           </w:r>
@@ -2465,22 +2386,6 @@
       </w:tc>
     </w:tr>
     <w:tr>
-      <w:tblPrEx>
-        <w:tblBorders>
-          <w:top w:val="single" w:color="auto" w:sz="4" w:space="0"/>
-          <w:left w:val="single" w:color="auto" w:sz="4" w:space="0"/>
-          <w:bottom w:val="single" w:color="auto" w:sz="4" w:space="0"/>
-          <w:right w:val="single" w:color="auto" w:sz="4" w:space="0"/>
-          <w:insideH w:val="single" w:color="auto" w:sz="4" w:space="0"/>
-          <w:insideV w:val="single" w:color="auto" w:sz="4" w:space="0"/>
-        </w:tblBorders>
-        <w:tblCellMar>
-          <w:top w:w="0" w:type="dxa"/>
-          <w:left w:w="108" w:type="dxa"/>
-          <w:bottom w:w="0" w:type="dxa"/>
-          <w:right w:w="108" w:type="dxa"/>
-        </w:tblCellMar>
-      </w:tblPrEx>
       <w:tc>
         <w:tcPr>
           <w:tcW w:w="5548" w:type="dxa"/>
@@ -2492,16 +2397,16 @@
             <w:jc w:val="center"/>
             <w:rPr>
               <w:rFonts w:ascii="Times New Roman" w:hAnsi="Times New Roman"/>
-              <w:sz w:val="20"/>
-              <w:szCs w:val="20"/>
+              <w:sz w:val="16"/>
+              <w:szCs w:val="16"/>
             </w:rPr>
           </w:pPr>
           <w:r>
             <w:rPr>
               <w:rFonts w:ascii="Times New Roman" w:hAnsi="Times New Roman"/>
               <w:b/>
-              <w:sz w:val="20"/>
-              <w:szCs w:val="20"/>
+              <w:sz w:val="16"/>
+              <w:szCs w:val="16"/>
             </w:rPr>
             <w:t>TELEFONO</w:t>
           </w:r>
@@ -2520,8 +2425,8 @@
               <w:rFonts w:ascii="Times New Roman" w:hAnsi="Times New Roman"/>
               <w:b/>
               <w:bCs/>
-              <w:sz w:val="20"/>
-              <w:szCs w:val="20"/>
+              <w:sz w:val="16"/>
+              <w:szCs w:val="16"/>
             </w:rPr>
           </w:pPr>
           <w:r>
@@ -2529,8 +2434,8 @@
               <w:rFonts w:ascii="Times New Roman" w:hAnsi="Times New Roman"/>
               <w:b/>
               <w:bCs/>
-              <w:sz w:val="20"/>
-              <w:szCs w:val="20"/>
+              <w:sz w:val="16"/>
+              <w:szCs w:val="16"/>
             </w:rPr>
             <w:t>+++destinatario_telefono+++</w:t>
           </w:r>
@@ -2540,28 +2445,93 @@
   </w:tbl>
   <w:p>
     <w:pPr>
-      <w:pStyle w:val="5"/>
+      <w:pStyle w:val="Footer"/>
+      <w:rPr>
+        <w:rFonts w:ascii="Times New Roman" w:hAnsi="Times New Roman"/>
+        <w:sz w:val="14"/>
+        <w:szCs w:val="14"/>
+      </w:rPr>
     </w:pPr>
+  </w:p>
+  <w:p>
+    <w:pPr>
+      <w:pStyle w:val="Footer"/>
+      <w:rPr>
+        <w:rFonts w:ascii="Times New Roman" w:hAnsi="Times New Roman"/>
+        <w:sz w:val="14"/>
+        <w:szCs w:val="14"/>
+      </w:rPr>
+    </w:pPr>
+    <w:r>
+      <w:rPr>
+        <w:rFonts w:ascii="Times New Roman" w:hAnsi="Times New Roman"/>
+        <w:b/>
+        <w:bCs/>
+        <w:sz w:val="14"/>
+        <w:szCs w:val="14"/>
+      </w:rPr>
+      <w:t>NOTA:</w:t>
+    </w:r>
+    <w:r>
+      <w:rPr>
+        <w:rFonts w:ascii="Times New Roman" w:hAnsi="Times New Roman"/>
+        <w:sz w:val="14"/>
+        <w:szCs w:val="14"/>
+      </w:rPr>
+      <w:t xml:space="preserve"> UNA VEZ FIRMADA LA PRESENTE GUÍA DE DESPACHOS POR PARTE DE QUIEN RECIBE EL MATERIAL INDICADO EN LA MISMA, MANIFIESTA MEDI</w:t>
+    </w:r>
+    <w:r>
+      <w:rPr>
+        <w:rFonts w:ascii="Times New Roman" w:hAnsi="Times New Roman"/>
+        <w:sz w:val="14"/>
+        <w:szCs w:val="14"/>
+      </w:rPr>
+      <w:t>A</w:t>
+    </w:r>
+    <w:r>
+      <w:rPr>
+        <w:rFonts w:ascii="Times New Roman" w:hAnsi="Times New Roman"/>
+        <w:sz w:val="14"/>
+        <w:szCs w:val="14"/>
+      </w:rPr>
+      <w:t>NTE LA PRESENTE LA CONFORMIDAD DE LA ENTREGA, PARA ESO DEBER</w:t>
+    </w:r>
+    <w:r>
+      <w:rPr>
+        <w:rFonts w:ascii="Times New Roman" w:hAnsi="Times New Roman"/>
+        <w:sz w:val="14"/>
+        <w:szCs w:val="14"/>
+      </w:rPr>
+      <w:t>Á</w:t>
+    </w:r>
+    <w:r>
+      <w:rPr>
+        <w:rFonts w:ascii="Times New Roman" w:hAnsi="Times New Roman"/>
+        <w:sz w:val="14"/>
+        <w:szCs w:val="14"/>
+      </w:rPr>
+      <w:t xml:space="preserve"> CHEQUEAR LA CANTIDAD Y EL RENGLON REFLEJADO.</w:t>
+    </w:r>
   </w:p>
 </w:ftr>
 </file>
 
 <file path=word/footnotes.xml><?xml version="1.0" encoding="utf-8"?>
-<w:footnotes xmlns:wpc="http://schemas.microsoft.com/office/word/2010/wordprocessingCanvas" xmlns:mc="http://schemas.openxmlformats.org/markup-compatibility/2006" xmlns:o="urn:schemas-microsoft-com:office:office" xmlns:r="http://schemas.openxmlformats.org/officeDocument/2006/relationships" xmlns:m="http://schemas.openxmlformats.org/officeDocument/2006/math" xmlns:v="urn:schemas-microsoft-com:vml" xmlns:wp14="http://schemas.microsoft.com/office/word/2010/wordprocessingDrawing" xmlns:wp="http://schemas.openxmlformats.org/drawingml/2006/wordprocessingDrawing" xmlns:w="http://schemas.openxmlformats.org/wordprocessingml/2006/main" xmlns:w14="http://schemas.microsoft.com/office/word/2010/wordml" xmlns:w15="http://schemas.microsoft.com/office/word/2012/wordml" xmlns:w10="urn:schemas-microsoft-com:office:word" xmlns:wpg="http://schemas.microsoft.com/office/word/2010/wordprocessingGroup" xmlns:wpi="http://schemas.microsoft.com/office/word/2010/wordprocessingInk" xmlns:wne="http://schemas.microsoft.com/office/word/2006/wordml" xmlns:wps="http://schemas.microsoft.com/office/word/2010/wordprocessingShape" xmlns:wpsCustomData="http://www.wps.cn/officeDocument/2013/wpsCustomData" mc:Ignorable="w14 w15 wp14">
-  <w:footnote w:type="separator" w:id="0">
+<w:footnotes xmlns:wpc="http://schemas.microsoft.com/office/word/2010/wordprocessingCanvas" xmlns:cx="http://schemas.microsoft.com/office/drawing/2014/chartex" xmlns:cx1="http://schemas.microsoft.com/office/drawing/2015/9/8/chartex" xmlns:cx2="http://schemas.microsoft.com/office/drawing/2015/10/21/chartex" xmlns:cx3="http://schemas.microsoft.com/office/drawing/2016/5/9/chartex" xmlns:cx4="http://schemas.microsoft.com/office/drawing/2016/5/10/chartex" xmlns:cx5="http://schemas.microsoft.com/office/drawing/2016/5/11/chartex" xmlns:cx6="http://schemas.microsoft.com/office/drawing/2016/5/12/chartex" xmlns:cx7="http://schemas.microsoft.com/office/drawing/2016/5/13/chartex" xmlns:cx8="http://schemas.microsoft.com/office/drawing/2016/5/14/chartex" xmlns:mc="http://schemas.openxmlformats.org/markup-compatibility/2006" xmlns:aink="http://schemas.microsoft.com/office/drawing/2016/ink" xmlns:am3d="http://schemas.microsoft.com/office/drawing/2017/model3d" xmlns:o="urn:schemas-microsoft-com:office:office" xmlns:oel="http://schemas.microsoft.com/office/2019/extlst" xmlns:r="http://schemas.openxmlformats.org/officeDocument/2006/relationships" xmlns:m="http://schemas.openxmlformats.org/officeDocument/2006/math" xmlns:v="urn:schemas-microsoft-com:vml" xmlns:wp14="http://schemas.microsoft.com/office/word/2010/wordprocessingDrawing" xmlns:wp="http://schemas.openxmlformats.org/drawingml/2006/wordprocessingDrawing" xmlns:w10="urn:schemas-microsoft-com:office:word" xmlns:w="http://schemas.openxmlformats.org/wordprocessingml/2006/main" xmlns:w14="http://schemas.microsoft.com/office/word/2010/wordml" xmlns:w15="http://schemas.microsoft.com/office/word/2012/wordml" xmlns:w16cex="http://schemas.microsoft.com/office/word/2018/wordml/cex" xmlns:w16cid="http://schemas.microsoft.com/office/word/2016/wordml/cid" xmlns:w16="http://schemas.microsoft.com/office/word/2018/wordml" xmlns:w16sdtdh="http://schemas.microsoft.com/office/word/2020/wordml/sdtdatahash" xmlns:w16se="http://schemas.microsoft.com/office/word/2015/wordml/symex" xmlns:wpg="http://schemas.microsoft.com/office/word/2010/wordprocessingGroup" xmlns:wpi="http://schemas.microsoft.com/office/word/2010/wordprocessingInk" xmlns:wne="http://schemas.microsoft.com/office/word/2006/wordml" xmlns:wps="http://schemas.microsoft.com/office/word/2010/wordprocessingShape" mc:Ignorable="w14 w15 w16se w16cid w16 w16cex w16sdtdh wp14">
+  <w:footnote w:type="separator" w:id="-1">
     <w:p>
       <w:pPr>
-        <w:spacing w:before="0" w:after="0" w:line="276" w:lineRule="auto"/>
+        <w:spacing w:after="0"/>
       </w:pPr>
       <w:r>
         <w:separator/>
       </w:r>
     </w:p>
   </w:footnote>
-  <w:footnote w:type="continuationSeparator" w:id="1">
+  <w:footnote w:type="continuationSeparator" w:id="0">
     <w:p>
       <w:pPr>
-        <w:spacing w:before="0" w:after="0" w:line="276" w:lineRule="auto"/>
+        <w:spacing w:after="0"/>
       </w:pPr>
       <w:r>
         <w:continuationSeparator/>
@@ -2571,13 +2541,43 @@
 </w:footnotes>
 </file>
 
+<file path=word/header1.xml><?xml version="1.0" encoding="utf-8"?>
+<w:hdr xmlns:wpc="http://schemas.microsoft.com/office/word/2010/wordprocessingCanvas" xmlns:cx="http://schemas.microsoft.com/office/drawing/2014/chartex" xmlns:cx1="http://schemas.microsoft.com/office/drawing/2015/9/8/chartex" xmlns:cx2="http://schemas.microsoft.com/office/drawing/2015/10/21/chartex" xmlns:cx3="http://schemas.microsoft.com/office/drawing/2016/5/9/chartex" xmlns:cx4="http://schemas.microsoft.com/office/drawing/2016/5/10/chartex" xmlns:cx5="http://schemas.microsoft.com/office/drawing/2016/5/11/chartex" xmlns:cx6="http://schemas.microsoft.com/office/drawing/2016/5/12/chartex" xmlns:cx7="http://schemas.microsoft.com/office/drawing/2016/5/13/chartex" xmlns:cx8="http://schemas.microsoft.com/office/drawing/2016/5/14/chartex" xmlns:mc="http://schemas.openxmlformats.org/markup-compatibility/2006" xmlns:aink="http://schemas.microsoft.com/office/drawing/2016/ink" xmlns:am3d="http://schemas.microsoft.com/office/drawing/2017/model3d" xmlns:o="urn:schemas-microsoft-com:office:office" xmlns:oel="http://schemas.microsoft.com/office/2019/extlst" xmlns:r="http://schemas.openxmlformats.org/officeDocument/2006/relationships" xmlns:m="http://schemas.openxmlformats.org/officeDocument/2006/math" xmlns:v="urn:schemas-microsoft-com:vml" xmlns:wp14="http://schemas.microsoft.com/office/word/2010/wordprocessingDrawing" xmlns:wp="http://schemas.openxmlformats.org/drawingml/2006/wordprocessingDrawing" xmlns:w10="urn:schemas-microsoft-com:office:word" xmlns:w="http://schemas.openxmlformats.org/wordprocessingml/2006/main" xmlns:w14="http://schemas.microsoft.com/office/word/2010/wordml" xmlns:w15="http://schemas.microsoft.com/office/word/2012/wordml" xmlns:w16cex="http://schemas.microsoft.com/office/word/2018/wordml/cex" xmlns:w16cid="http://schemas.microsoft.com/office/word/2016/wordml/cid" xmlns:w16="http://schemas.microsoft.com/office/word/2018/wordml" xmlns:w16sdtdh="http://schemas.microsoft.com/office/word/2020/wordml/sdtdatahash" xmlns:w16se="http://schemas.microsoft.com/office/word/2015/wordml/symex" xmlns:wpg="http://schemas.microsoft.com/office/word/2010/wordprocessingGroup" xmlns:wpi="http://schemas.microsoft.com/office/word/2010/wordprocessingInk" xmlns:wne="http://schemas.microsoft.com/office/word/2006/wordml" xmlns:wps="http://schemas.microsoft.com/office/word/2010/wordprocessingShape" mc:Ignorable="w14 w15 w16se w16cid w16 w16cex w16sdtdh wp14">
+  <w:p>
+    <w:pPr>
+      <w:pStyle w:val="Header"/>
+    </w:pPr>
+  </w:p>
+</w:hdr>
+</file>
+
+<file path=word/header2.xml><?xml version="1.0" encoding="utf-8"?>
+<w:hdr xmlns:wpc="http://schemas.microsoft.com/office/word/2010/wordprocessingCanvas" xmlns:cx="http://schemas.microsoft.com/office/drawing/2014/chartex" xmlns:cx1="http://schemas.microsoft.com/office/drawing/2015/9/8/chartex" xmlns:cx2="http://schemas.microsoft.com/office/drawing/2015/10/21/chartex" xmlns:cx3="http://schemas.microsoft.com/office/drawing/2016/5/9/chartex" xmlns:cx4="http://schemas.microsoft.com/office/drawing/2016/5/10/chartex" xmlns:cx5="http://schemas.microsoft.com/office/drawing/2016/5/11/chartex" xmlns:cx6="http://schemas.microsoft.com/office/drawing/2016/5/12/chartex" xmlns:cx7="http://schemas.microsoft.com/office/drawing/2016/5/13/chartex" xmlns:cx8="http://schemas.microsoft.com/office/drawing/2016/5/14/chartex" xmlns:mc="http://schemas.openxmlformats.org/markup-compatibility/2006" xmlns:aink="http://schemas.microsoft.com/office/drawing/2016/ink" xmlns:am3d="http://schemas.microsoft.com/office/drawing/2017/model3d" xmlns:o="urn:schemas-microsoft-com:office:office" xmlns:oel="http://schemas.microsoft.com/office/2019/extlst" xmlns:r="http://schemas.openxmlformats.org/officeDocument/2006/relationships" xmlns:m="http://schemas.openxmlformats.org/officeDocument/2006/math" xmlns:v="urn:schemas-microsoft-com:vml" xmlns:wp14="http://schemas.microsoft.com/office/word/2010/wordprocessingDrawing" xmlns:wp="http://schemas.openxmlformats.org/drawingml/2006/wordprocessingDrawing" xmlns:w10="urn:schemas-microsoft-com:office:word" xmlns:w="http://schemas.openxmlformats.org/wordprocessingml/2006/main" xmlns:w14="http://schemas.microsoft.com/office/word/2010/wordml" xmlns:w15="http://schemas.microsoft.com/office/word/2012/wordml" xmlns:w16cex="http://schemas.microsoft.com/office/word/2018/wordml/cex" xmlns:w16cid="http://schemas.microsoft.com/office/word/2016/wordml/cid" xmlns:w16="http://schemas.microsoft.com/office/word/2018/wordml" xmlns:w16sdtdh="http://schemas.microsoft.com/office/word/2020/wordml/sdtdatahash" xmlns:w16se="http://schemas.microsoft.com/office/word/2015/wordml/symex" xmlns:wpg="http://schemas.microsoft.com/office/word/2010/wordprocessingGroup" xmlns:wpi="http://schemas.microsoft.com/office/word/2010/wordprocessingInk" xmlns:wne="http://schemas.microsoft.com/office/word/2006/wordml" xmlns:wps="http://schemas.microsoft.com/office/word/2010/wordprocessingShape" mc:Ignorable="w14 w15 w16se w16cid w16 w16cex w16sdtdh wp14">
+  <w:p>
+    <w:pPr>
+      <w:pStyle w:val="Header"/>
+    </w:pPr>
+  </w:p>
+</w:hdr>
+</file>
+
+<file path=word/header3.xml><?xml version="1.0" encoding="utf-8"?>
+<w:hdr xmlns:wpc="http://schemas.microsoft.com/office/word/2010/wordprocessingCanvas" xmlns:cx="http://schemas.microsoft.com/office/drawing/2014/chartex" xmlns:cx1="http://schemas.microsoft.com/office/drawing/2015/9/8/chartex" xmlns:cx2="http://schemas.microsoft.com/office/drawing/2015/10/21/chartex" xmlns:cx3="http://schemas.microsoft.com/office/drawing/2016/5/9/chartex" xmlns:cx4="http://schemas.microsoft.com/office/drawing/2016/5/10/chartex" xmlns:cx5="http://schemas.microsoft.com/office/drawing/2016/5/11/chartex" xmlns:cx6="http://schemas.microsoft.com/office/drawing/2016/5/12/chartex" xmlns:cx7="http://schemas.microsoft.com/office/drawing/2016/5/13/chartex" xmlns:cx8="http://schemas.microsoft.com/office/drawing/2016/5/14/chartex" xmlns:mc="http://schemas.openxmlformats.org/markup-compatibility/2006" xmlns:aink="http://schemas.microsoft.com/office/drawing/2016/ink" xmlns:am3d="http://schemas.microsoft.com/office/drawing/2017/model3d" xmlns:o="urn:schemas-microsoft-com:office:office" xmlns:oel="http://schemas.microsoft.com/office/2019/extlst" xmlns:r="http://schemas.openxmlformats.org/officeDocument/2006/relationships" xmlns:m="http://schemas.openxmlformats.org/officeDocument/2006/math" xmlns:v="urn:schemas-microsoft-com:vml" xmlns:wp14="http://schemas.microsoft.com/office/word/2010/wordprocessingDrawing" xmlns:wp="http://schemas.openxmlformats.org/drawingml/2006/wordprocessingDrawing" xmlns:w10="urn:schemas-microsoft-com:office:word" xmlns:w="http://schemas.openxmlformats.org/wordprocessingml/2006/main" xmlns:w14="http://schemas.microsoft.com/office/word/2010/wordml" xmlns:w15="http://schemas.microsoft.com/office/word/2012/wordml" xmlns:w16cex="http://schemas.microsoft.com/office/word/2018/wordml/cex" xmlns:w16cid="http://schemas.microsoft.com/office/word/2016/wordml/cid" xmlns:w16="http://schemas.microsoft.com/office/word/2018/wordml" xmlns:w16sdtdh="http://schemas.microsoft.com/office/word/2020/wordml/sdtdatahash" xmlns:w16se="http://schemas.microsoft.com/office/word/2015/wordml/symex" xmlns:wpg="http://schemas.microsoft.com/office/word/2010/wordprocessingGroup" xmlns:wpi="http://schemas.microsoft.com/office/word/2010/wordprocessingInk" xmlns:wne="http://schemas.microsoft.com/office/word/2006/wordml" xmlns:wps="http://schemas.microsoft.com/office/word/2010/wordprocessingShape" mc:Ignorable="w14 w15 w16se w16cid w16 w16cex w16sdtdh wp14">
+  <w:p>
+    <w:pPr>
+      <w:pStyle w:val="Header"/>
+    </w:pPr>
+  </w:p>
+</w:hdr>
+</file>
+
 <file path=word/numbering.xml><?xml version="1.0" encoding="utf-8"?>
-<w:numbering xmlns:wpc="http://schemas.microsoft.com/office/word/2010/wordprocessingCanvas" xmlns:mc="http://schemas.openxmlformats.org/markup-compatibility/2006" xmlns:o="urn:schemas-microsoft-com:office:office" xmlns:r="http://schemas.openxmlformats.org/officeDocument/2006/relationships" xmlns:m="http://schemas.openxmlformats.org/officeDocument/2006/math" xmlns:v="urn:schemas-microsoft-com:vml" xmlns:wp14="http://schemas.microsoft.com/office/word/2010/wordprocessingDrawing" xmlns:wp="http://schemas.openxmlformats.org/drawingml/2006/wordprocessingDrawing" xmlns:w10="urn:schemas-microsoft-com:office:word" xmlns:w="http://schemas.openxmlformats.org/wordprocessingml/2006/main" xmlns:w14="http://schemas.microsoft.com/office/word/2010/wordml" xmlns:wpg="http://schemas.microsoft.com/office/word/2010/wordprocessingGroup" xmlns:wpi="http://schemas.microsoft.com/office/word/2010/wordprocessingInk" xmlns:wne="http://schemas.microsoft.com/office/word/2006/wordml" xmlns:wps="http://schemas.microsoft.com/office/word/2010/wordprocessingShape" xmlns:wpsCustomData="http://www.wps.cn/officeDocument/2013/wpsCustomData" mc:Ignorable="w14 wp14">
-  <w:abstractNum w:abstractNumId="0">
+<w:numbering xmlns:wpc="http://schemas.microsoft.com/office/word/2010/wordprocessingCanvas" xmlns:cx="http://schemas.microsoft.com/office/drawing/2014/chartex" xmlns:cx1="http://schemas.microsoft.com/office/drawing/2015/9/8/chartex" xmlns:cx2="http://schemas.microsoft.com/office/drawing/2015/10/21/chartex" xmlns:cx3="http://schemas.microsoft.com/office/drawing/2016/5/9/chartex" xmlns:cx4="http://schemas.microsoft.com/office/drawing/2016/5/10/chartex" xmlns:cx5="http://schemas.microsoft.com/office/drawing/2016/5/11/chartex" xmlns:cx6="http://schemas.microsoft.com/office/drawing/2016/5/12/chartex" xmlns:cx7="http://schemas.microsoft.com/office/drawing/2016/5/13/chartex" xmlns:cx8="http://schemas.microsoft.com/office/drawing/2016/5/14/chartex" xmlns:mc="http://schemas.openxmlformats.org/markup-compatibility/2006" xmlns:aink="http://schemas.microsoft.com/office/drawing/2016/ink" xmlns:am3d="http://schemas.microsoft.com/office/drawing/2017/model3d" xmlns:o="urn:schemas-microsoft-com:office:office" xmlns:oel="http://schemas.microsoft.com/office/2019/extlst" xmlns:r="http://schemas.openxmlformats.org/officeDocument/2006/relationships" xmlns:m="http://schemas.openxmlformats.org/officeDocument/2006/math" xmlns:v="urn:schemas-microsoft-com:vml" xmlns:wp14="http://schemas.microsoft.com/office/word/2010/wordprocessingDrawing" xmlns:wp="http://schemas.openxmlformats.org/drawingml/2006/wordprocessingDrawing" xmlns:w10="urn:schemas-microsoft-com:office:word" xmlns:w="http://schemas.openxmlformats.org/wordprocessingml/2006/main" xmlns:w14="http://schemas.microsoft.com/office/word/2010/wordml" xmlns:w15="http://schemas.microsoft.com/office/word/2012/wordml" xmlns:w16cex="http://schemas.microsoft.com/office/word/2018/wordml/cex" xmlns:w16cid="http://schemas.microsoft.com/office/word/2016/wordml/cid" xmlns:w16="http://schemas.microsoft.com/office/word/2018/wordml" xmlns:w16sdtdh="http://schemas.microsoft.com/office/word/2020/wordml/sdtdatahash" xmlns:w16se="http://schemas.microsoft.com/office/word/2015/wordml/symex" xmlns:wpg="http://schemas.microsoft.com/office/word/2010/wordprocessingGroup" xmlns:wpi="http://schemas.microsoft.com/office/word/2010/wordprocessingInk" xmlns:wne="http://schemas.microsoft.com/office/word/2006/wordml" xmlns:wps="http://schemas.microsoft.com/office/word/2010/wordprocessingShape" mc:Ignorable="w14 w15 w16se w16cid w16 w16cex w16sdtdh wp14">
+  <w:abstractNum w:abstractNumId="0" w15:restartNumberingAfterBreak="0">
     <w:nsid w:val="99809329"/>
     <w:multiLevelType w:val="singleLevel"/>
     <w:tmpl w:val="99809329"/>
-    <w:lvl w:ilvl="0" w:tentative="0">
+    <w:lvl w:ilvl="0">
       <w:start w:val="1"/>
       <w:numFmt w:val="decimal"/>
       <w:lvlText w:val="%1"/>
@@ -2593,201 +2593,427 @@
       </w:rPr>
     </w:lvl>
   </w:abstractNum>
-  <w:num w:numId="1">
+  <w:num w:numId="1" w16cid:durableId="1978879331">
     <w:abstractNumId w:val="0"/>
   </w:num>
 </w:numbering>
 </file>
 
 <file path=word/styles.xml><?xml version="1.0" encoding="utf-8"?>
-<w:styles xmlns:mc="http://schemas.openxmlformats.org/markup-compatibility/2006" xmlns:o="urn:schemas-microsoft-com:office:office" xmlns:r="http://schemas.openxmlformats.org/officeDocument/2006/relationships" xmlns:m="http://schemas.openxmlformats.org/officeDocument/2006/math" xmlns:v="urn:schemas-microsoft-com:vml" xmlns:w="http://schemas.openxmlformats.org/wordprocessingml/2006/main" xmlns:w14="http://schemas.microsoft.com/office/word/2010/wordml" xmlns:w10="urn:schemas-microsoft-com:office:word" xmlns:sl="http://schemas.openxmlformats.org/schemaLibrary/2006/main" xmlns:wpsCustomData="http://www.wps.cn/officeDocument/2013/wpsCustomData" mc:Ignorable="w14">
+<w:styles xmlns:mc="http://schemas.openxmlformats.org/markup-compatibility/2006" xmlns:r="http://schemas.openxmlformats.org/officeDocument/2006/relationships" xmlns:w="http://schemas.openxmlformats.org/wordprocessingml/2006/main" xmlns:w14="http://schemas.microsoft.com/office/word/2010/wordml" xmlns:w15="http://schemas.microsoft.com/office/word/2012/wordml" xmlns:w16cex="http://schemas.microsoft.com/office/word/2018/wordml/cex" xmlns:w16cid="http://schemas.microsoft.com/office/word/2016/wordml/cid" xmlns:w16="http://schemas.microsoft.com/office/word/2018/wordml" xmlns:w16sdtdh="http://schemas.microsoft.com/office/word/2020/wordml/sdtdatahash" xmlns:w16se="http://schemas.microsoft.com/office/word/2015/wordml/symex" mc:Ignorable="w14 w15 w16se w16cid w16 w16cex w16sdtdh">
   <w:docDefaults>
     <w:rPrDefault>
       <w:rPr>
-        <w:rFonts w:ascii="Times New Roman" w:hAnsi="Times New Roman" w:eastAsia="SimSun" w:cs="Times New Roman"/>
+        <w:rFonts w:ascii="Times New Roman" w:eastAsia="SimSun" w:hAnsi="Times New Roman" w:cs="Times New Roman"/>
+        <w:lang w:val="en-US" w:eastAsia="en-US" w:bidi="ar-SA"/>
       </w:rPr>
     </w:rPrDefault>
     <w:pPrDefault/>
   </w:docDefaults>
-  <w:latentStyles w:count="260" w:defQFormat="0" w:defUnhideWhenUsed="1" w:defSemiHidden="1" w:defUIPriority="99" w:defLockedState="0">
-    <w:lsdException w:qFormat="1" w:unhideWhenUsed="0" w:uiPriority="0" w:semiHidden="0" w:name="Normal"/>
-    <w:lsdException w:qFormat="1" w:unhideWhenUsed="0" w:uiPriority="9" w:semiHidden="0" w:name="heading 1"/>
-    <w:lsdException w:qFormat="1" w:uiPriority="9" w:name="heading 2"/>
-    <w:lsdException w:qFormat="1" w:uiPriority="9" w:name="heading 3"/>
-    <w:lsdException w:qFormat="1" w:uiPriority="9" w:name="heading 4"/>
-    <w:lsdException w:qFormat="1" w:uiPriority="9" w:name="heading 5"/>
-    <w:lsdException w:qFormat="1" w:uiPriority="9" w:name="heading 6"/>
-    <w:lsdException w:qFormat="1" w:uiPriority="9" w:name="heading 7"/>
-    <w:lsdException w:qFormat="1" w:uiPriority="9" w:name="heading 8"/>
-    <w:lsdException w:qFormat="1" w:uiPriority="9" w:name="heading 9"/>
-    <w:lsdException w:uiPriority="99" w:name="index 1"/>
-    <w:lsdException w:uiPriority="99" w:name="index 2"/>
-    <w:lsdException w:uiPriority="99" w:name="index 3"/>
-    <w:lsdException w:uiPriority="99" w:name="index 4"/>
-    <w:lsdException w:uiPriority="99" w:name="index 5"/>
-    <w:lsdException w:uiPriority="99" w:name="index 6"/>
-    <w:lsdException w:uiPriority="99" w:name="index 7"/>
-    <w:lsdException w:uiPriority="99" w:name="index 8"/>
-    <w:lsdException w:uiPriority="99" w:name="index 9"/>
-    <w:lsdException w:uiPriority="39" w:name="toc 1"/>
-    <w:lsdException w:uiPriority="39" w:name="toc 2"/>
-    <w:lsdException w:uiPriority="39" w:name="toc 3"/>
-    <w:lsdException w:uiPriority="39" w:name="toc 4"/>
-    <w:lsdException w:uiPriority="39" w:name="toc 5"/>
-    <w:lsdException w:uiPriority="39" w:name="toc 6"/>
-    <w:lsdException w:uiPriority="39" w:name="toc 7"/>
-    <w:lsdException w:uiPriority="39" w:name="toc 8"/>
-    <w:lsdException w:uiPriority="39" w:name="toc 9"/>
-    <w:lsdException w:uiPriority="99" w:name="Normal Indent"/>
-    <w:lsdException w:uiPriority="99" w:name="footnote text"/>
-    <w:lsdException w:uiPriority="99" w:name="annotation text"/>
-    <w:lsdException w:qFormat="1" w:uiPriority="99" w:semiHidden="0" w:name="header"/>
-    <w:lsdException w:qFormat="1" w:uiPriority="99" w:semiHidden="0" w:name="footer"/>
-    <w:lsdException w:uiPriority="99" w:name="index heading"/>
-    <w:lsdException w:qFormat="1" w:uiPriority="35" w:name="caption"/>
-    <w:lsdException w:uiPriority="99" w:name="table of figures"/>
-    <w:lsdException w:uiPriority="99" w:name="envelope address"/>
-    <w:lsdException w:uiPriority="99" w:name="envelope return"/>
-    <w:lsdException w:uiPriority="99" w:name="footnote reference"/>
-    <w:lsdException w:uiPriority="99" w:name="annotation reference"/>
-    <w:lsdException w:uiPriority="99" w:name="line number"/>
-    <w:lsdException w:uiPriority="99" w:name="page number"/>
-    <w:lsdException w:uiPriority="99" w:name="endnote reference"/>
-    <w:lsdException w:uiPriority="99" w:name="endnote text"/>
-    <w:lsdException w:uiPriority="99" w:name="table of authorities"/>
-    <w:lsdException w:uiPriority="99" w:name="macro"/>
-    <w:lsdException w:uiPriority="99" w:name="toa heading"/>
-    <w:lsdException w:uiPriority="99" w:name="List"/>
-    <w:lsdException w:uiPriority="99" w:name="List Bullet"/>
-    <w:lsdException w:uiPriority="99" w:name="List Number"/>
-    <w:lsdException w:uiPriority="99" w:name="List 2"/>
-    <w:lsdException w:uiPriority="99" w:name="List 3"/>
-    <w:lsdException w:uiPriority="99" w:name="List 4"/>
-    <w:lsdException w:uiPriority="99" w:name="List 5"/>
-    <w:lsdException w:uiPriority="99" w:name="List Bullet 2"/>
-    <w:lsdException w:uiPriority="99" w:name="List Bullet 3"/>
-    <w:lsdException w:uiPriority="99" w:name="List Bullet 4"/>
-    <w:lsdException w:uiPriority="99" w:name="List Bullet 5"/>
-    <w:lsdException w:uiPriority="99" w:name="List Number 2"/>
-    <w:lsdException w:uiPriority="99" w:name="List Number 3"/>
-    <w:lsdException w:uiPriority="99" w:name="List Number 4"/>
-    <w:lsdException w:uiPriority="99" w:name="List Number 5"/>
-    <w:lsdException w:qFormat="1" w:unhideWhenUsed="0" w:uiPriority="10" w:semiHidden="0" w:name="Title"/>
-    <w:lsdException w:uiPriority="99" w:name="Closing"/>
-    <w:lsdException w:uiPriority="99" w:name="Signature"/>
-    <w:lsdException w:uiPriority="1" w:name="Default Paragraph Font"/>
-    <w:lsdException w:uiPriority="99" w:name="Body Text"/>
-    <w:lsdException w:uiPriority="99" w:name="Body Text Indent"/>
-    <w:lsdException w:uiPriority="99" w:name="List Continue"/>
-    <w:lsdException w:uiPriority="99" w:name="List Continue 2"/>
-    <w:lsdException w:uiPriority="99" w:name="List Continue 3"/>
-    <w:lsdException w:uiPriority="99" w:name="List Continue 4"/>
-    <w:lsdException w:uiPriority="99" w:name="List Continue 5"/>
-    <w:lsdException w:uiPriority="99" w:name="Message Header"/>
-    <w:lsdException w:qFormat="1" w:unhideWhenUsed="0" w:uiPriority="11" w:semiHidden="0" w:name="Subtitle"/>
-    <w:lsdException w:uiPriority="99" w:name="Salutation"/>
-    <w:lsdException w:uiPriority="99" w:name="Date"/>
-    <w:lsdException w:uiPriority="99" w:name="Body Text First Indent"/>
-    <w:lsdException w:uiPriority="99" w:name="Body Text First Indent 2"/>
-    <w:lsdException w:uiPriority="99" w:name="Note Heading"/>
-    <w:lsdException w:uiPriority="99" w:name="Body Text 2"/>
-    <w:lsdException w:uiPriority="99" w:name="Body Text 3"/>
-    <w:lsdException w:uiPriority="99" w:name="Body Text Indent 2"/>
-    <w:lsdException w:uiPriority="99" w:name="Body Text Indent 3"/>
-    <w:lsdException w:uiPriority="99" w:name="Block Text"/>
-    <w:lsdException w:uiPriority="99" w:name="Hyperlink"/>
-    <w:lsdException w:uiPriority="99" w:name="FollowedHyperlink"/>
-    <w:lsdException w:qFormat="1" w:unhideWhenUsed="0" w:uiPriority="22" w:semiHidden="0" w:name="Strong"/>
-    <w:lsdException w:qFormat="1" w:unhideWhenUsed="0" w:uiPriority="20" w:semiHidden="0" w:name="Emphasis"/>
-    <w:lsdException w:uiPriority="99" w:name="Document Map"/>
-    <w:lsdException w:uiPriority="99" w:name="Plain Text"/>
-    <w:lsdException w:uiPriority="99" w:name="E-mail Signature"/>
-    <w:lsdException w:uiPriority="99" w:name="Normal (Web)"/>
-    <w:lsdException w:uiPriority="99" w:name="HTML Acronym"/>
-    <w:lsdException w:uiPriority="99" w:name="HTML Address"/>
-    <w:lsdException w:uiPriority="99" w:name="HTML Cite"/>
-    <w:lsdException w:uiPriority="99" w:name="HTML Code"/>
-    <w:lsdException w:uiPriority="99" w:name="HTML Definition"/>
-    <w:lsdException w:uiPriority="99" w:name="HTML Keyboard"/>
-    <w:lsdException w:uiPriority="99" w:name="HTML Preformatted"/>
-    <w:lsdException w:uiPriority="99" w:name="HTML Sample"/>
-    <w:lsdException w:uiPriority="99" w:name="HTML Typewriter"/>
-    <w:lsdException w:uiPriority="99" w:name="HTML Variable"/>
-    <w:lsdException w:qFormat="1" w:uiPriority="99" w:name="Normal Table"/>
-    <w:lsdException w:uiPriority="99" w:name="annotation subject"/>
-    <w:lsdException w:uiPriority="99" w:name="Table Simple 1"/>
-    <w:lsdException w:uiPriority="99" w:name="Table Simple 2"/>
-    <w:lsdException w:uiPriority="99" w:name="Table Simple 3"/>
-    <w:lsdException w:uiPriority="99" w:name="Table Classic 1"/>
-    <w:lsdException w:uiPriority="99" w:name="Table Classic 2"/>
-    <w:lsdException w:uiPriority="99" w:name="Table Classic 3"/>
-    <w:lsdException w:uiPriority="99" w:name="Table Classic 4"/>
-    <w:lsdException w:uiPriority="99" w:name="Table Colorful 1"/>
-    <w:lsdException w:uiPriority="99" w:name="Table Colorful 2"/>
-    <w:lsdException w:uiPriority="99" w:name="Table Colorful 3"/>
-    <w:lsdException w:uiPriority="99" w:name="Table Columns 1"/>
-    <w:lsdException w:uiPriority="99" w:name="Table Columns 2"/>
-    <w:lsdException w:uiPriority="99" w:name="Table Columns 3"/>
-    <w:lsdException w:uiPriority="99" w:name="Table Columns 4"/>
-    <w:lsdException w:uiPriority="99" w:name="Table Columns 5"/>
-    <w:lsdException w:uiPriority="99" w:name="Table Grid 1"/>
-    <w:lsdException w:uiPriority="99" w:name="Table Grid 2"/>
-    <w:lsdException w:uiPriority="99" w:name="Table Grid 3"/>
-    <w:lsdException w:uiPriority="99" w:name="Table Grid 4"/>
-    <w:lsdException w:uiPriority="99" w:name="Table Grid 5"/>
-    <w:lsdException w:uiPriority="99" w:name="Table Grid 6"/>
-    <w:lsdException w:uiPriority="99" w:name="Table Grid 7"/>
-    <w:lsdException w:uiPriority="99" w:name="Table Grid 8"/>
-    <w:lsdException w:uiPriority="99" w:name="Table List 1"/>
-    <w:lsdException w:uiPriority="99" w:name="Table List 2"/>
-    <w:lsdException w:uiPriority="99" w:name="Table List 3"/>
-    <w:lsdException w:uiPriority="99" w:name="Table List 4"/>
-    <w:lsdException w:uiPriority="99" w:name="Table List 5"/>
-    <w:lsdException w:uiPriority="99" w:name="Table List 6"/>
-    <w:lsdException w:uiPriority="99" w:name="Table List 7"/>
-    <w:lsdException w:uiPriority="99" w:name="Table List 8"/>
-    <w:lsdException w:uiPriority="99" w:name="Table 3D effects 1"/>
-    <w:lsdException w:uiPriority="99" w:name="Table 3D effects 2"/>
-    <w:lsdException w:uiPriority="99" w:name="Table 3D effects 3"/>
-    <w:lsdException w:uiPriority="99" w:name="Table Contemporary"/>
-    <w:lsdException w:uiPriority="99" w:name="Table Elegant"/>
-    <w:lsdException w:uiPriority="99" w:name="Table Professional"/>
-    <w:lsdException w:uiPriority="99" w:name="Table Subtle 1"/>
-    <w:lsdException w:uiPriority="99" w:name="Table Subtle 2"/>
-    <w:lsdException w:uiPriority="99" w:name="Table Web 1"/>
-    <w:lsdException w:uiPriority="99" w:name="Table Web 2"/>
-    <w:lsdException w:uiPriority="99" w:name="Table Web 3"/>
-    <w:lsdException w:uiPriority="99" w:name="Balloon Text"/>
-    <w:lsdException w:qFormat="1" w:unhideWhenUsed="0" w:uiPriority="39" w:semiHidden="0" w:name="Table Grid"/>
-    <w:lsdException w:uiPriority="99" w:name="Table Theme"/>
+  <w:latentStyles w:defLockedState="0" w:defUIPriority="99" w:defSemiHidden="0" w:defUnhideWhenUsed="0" w:defQFormat="0" w:count="376">
+    <w:lsdException w:name="Normal" w:uiPriority="0" w:qFormat="1"/>
+    <w:lsdException w:name="heading 1" w:uiPriority="9" w:qFormat="1"/>
+    <w:lsdException w:name="heading 2" w:semiHidden="1" w:uiPriority="9" w:unhideWhenUsed="1" w:qFormat="1"/>
+    <w:lsdException w:name="heading 3" w:semiHidden="1" w:uiPriority="9" w:unhideWhenUsed="1" w:qFormat="1"/>
+    <w:lsdException w:name="heading 4" w:semiHidden="1" w:uiPriority="9" w:unhideWhenUsed="1" w:qFormat="1"/>
+    <w:lsdException w:name="heading 5" w:semiHidden="1" w:uiPriority="9" w:unhideWhenUsed="1" w:qFormat="1"/>
+    <w:lsdException w:name="heading 6" w:semiHidden="1" w:uiPriority="9" w:unhideWhenUsed="1" w:qFormat="1"/>
+    <w:lsdException w:name="heading 7" w:semiHidden="1" w:uiPriority="9" w:unhideWhenUsed="1" w:qFormat="1"/>
+    <w:lsdException w:name="heading 8" w:semiHidden="1" w:uiPriority="9" w:unhideWhenUsed="1" w:qFormat="1"/>
+    <w:lsdException w:name="heading 9" w:semiHidden="1" w:uiPriority="9" w:unhideWhenUsed="1" w:qFormat="1"/>
+    <w:lsdException w:name="index 1" w:semiHidden="1" w:unhideWhenUsed="1"/>
+    <w:lsdException w:name="index 2" w:semiHidden="1" w:unhideWhenUsed="1"/>
+    <w:lsdException w:name="index 3" w:semiHidden="1" w:unhideWhenUsed="1"/>
+    <w:lsdException w:name="index 4" w:semiHidden="1" w:unhideWhenUsed="1"/>
+    <w:lsdException w:name="index 5" w:semiHidden="1" w:unhideWhenUsed="1"/>
+    <w:lsdException w:name="index 6" w:semiHidden="1" w:unhideWhenUsed="1"/>
+    <w:lsdException w:name="index 7" w:semiHidden="1" w:unhideWhenUsed="1"/>
+    <w:lsdException w:name="index 8" w:semiHidden="1" w:unhideWhenUsed="1"/>
+    <w:lsdException w:name="index 9" w:semiHidden="1" w:unhideWhenUsed="1"/>
+    <w:lsdException w:name="toc 1" w:semiHidden="1" w:uiPriority="39" w:unhideWhenUsed="1"/>
+    <w:lsdException w:name="toc 2" w:semiHidden="1" w:uiPriority="39" w:unhideWhenUsed="1"/>
+    <w:lsdException w:name="toc 3" w:semiHidden="1" w:uiPriority="39" w:unhideWhenUsed="1"/>
+    <w:lsdException w:name="toc 4" w:semiHidden="1" w:uiPriority="39" w:unhideWhenUsed="1"/>
+    <w:lsdException w:name="toc 5" w:semiHidden="1" w:uiPriority="39" w:unhideWhenUsed="1"/>
+    <w:lsdException w:name="toc 6" w:semiHidden="1" w:uiPriority="39" w:unhideWhenUsed="1"/>
+    <w:lsdException w:name="toc 7" w:semiHidden="1" w:uiPriority="39" w:unhideWhenUsed="1"/>
+    <w:lsdException w:name="toc 8" w:semiHidden="1" w:uiPriority="39" w:unhideWhenUsed="1"/>
+    <w:lsdException w:name="toc 9" w:semiHidden="1" w:uiPriority="39" w:unhideWhenUsed="1"/>
+    <w:lsdException w:name="Normal Indent" w:semiHidden="1" w:unhideWhenUsed="1"/>
+    <w:lsdException w:name="footnote text" w:semiHidden="1" w:unhideWhenUsed="1"/>
+    <w:lsdException w:name="annotation text" w:semiHidden="1" w:unhideWhenUsed="1"/>
+    <w:lsdException w:name="header" w:unhideWhenUsed="1" w:qFormat="1"/>
+    <w:lsdException w:name="footer" w:unhideWhenUsed="1" w:qFormat="1"/>
+    <w:lsdException w:name="index heading" w:semiHidden="1" w:unhideWhenUsed="1"/>
+    <w:lsdException w:name="caption" w:semiHidden="1" w:uiPriority="35" w:unhideWhenUsed="1" w:qFormat="1"/>
+    <w:lsdException w:name="table of figures" w:semiHidden="1" w:unhideWhenUsed="1"/>
+    <w:lsdException w:name="envelope address" w:semiHidden="1" w:unhideWhenUsed="1"/>
+    <w:lsdException w:name="envelope return" w:semiHidden="1" w:unhideWhenUsed="1"/>
+    <w:lsdException w:name="footnote reference" w:semiHidden="1" w:unhideWhenUsed="1"/>
+    <w:lsdException w:name="annotation reference" w:semiHidden="1" w:unhideWhenUsed="1"/>
+    <w:lsdException w:name="line number" w:semiHidden="1" w:unhideWhenUsed="1"/>
+    <w:lsdException w:name="page number" w:semiHidden="1" w:unhideWhenUsed="1"/>
+    <w:lsdException w:name="endnote reference" w:semiHidden="1" w:unhideWhenUsed="1"/>
+    <w:lsdException w:name="endnote text" w:semiHidden="1" w:unhideWhenUsed="1"/>
+    <w:lsdException w:name="table of authorities" w:semiHidden="1" w:unhideWhenUsed="1"/>
+    <w:lsdException w:name="macro" w:semiHidden="1" w:unhideWhenUsed="1"/>
+    <w:lsdException w:name="toa heading" w:semiHidden="1" w:unhideWhenUsed="1"/>
+    <w:lsdException w:name="List" w:semiHidden="1" w:unhideWhenUsed="1"/>
+    <w:lsdException w:name="List Bullet" w:semiHidden="1" w:unhideWhenUsed="1"/>
+    <w:lsdException w:name="List Number" w:semiHidden="1" w:unhideWhenUsed="1"/>
+    <w:lsdException w:name="List 2" w:semiHidden="1" w:unhideWhenUsed="1"/>
+    <w:lsdException w:name="List 3" w:semiHidden="1" w:unhideWhenUsed="1"/>
+    <w:lsdException w:name="List 4" w:semiHidden="1" w:unhideWhenUsed="1"/>
+    <w:lsdException w:name="List 5" w:semiHidden="1" w:unhideWhenUsed="1"/>
+    <w:lsdException w:name="List Bullet 2" w:semiHidden="1" w:unhideWhenUsed="1"/>
+    <w:lsdException w:name="List Bullet 3" w:semiHidden="1" w:unhideWhenUsed="1"/>
+    <w:lsdException w:name="List Bullet 4" w:semiHidden="1" w:unhideWhenUsed="1"/>
+    <w:lsdException w:name="List Bullet 5" w:semiHidden="1" w:unhideWhenUsed="1"/>
+    <w:lsdException w:name="List Number 2" w:semiHidden="1" w:unhideWhenUsed="1"/>
+    <w:lsdException w:name="List Number 3" w:semiHidden="1" w:unhideWhenUsed="1"/>
+    <w:lsdException w:name="List Number 4" w:semiHidden="1" w:unhideWhenUsed="1"/>
+    <w:lsdException w:name="List Number 5" w:semiHidden="1" w:unhideWhenUsed="1"/>
+    <w:lsdException w:name="Title" w:uiPriority="10" w:qFormat="1"/>
+    <w:lsdException w:name="Closing" w:semiHidden="1" w:unhideWhenUsed="1"/>
+    <w:lsdException w:name="Signature" w:semiHidden="1" w:unhideWhenUsed="1"/>
+    <w:lsdException w:name="Default Paragraph Font" w:semiHidden="1" w:uiPriority="1" w:unhideWhenUsed="1"/>
+    <w:lsdException w:name="Body Text" w:semiHidden="1" w:unhideWhenUsed="1"/>
+    <w:lsdException w:name="Body Text Indent" w:semiHidden="1" w:unhideWhenUsed="1"/>
+    <w:lsdException w:name="List Continue" w:semiHidden="1" w:unhideWhenUsed="1"/>
+    <w:lsdException w:name="List Continue 2" w:semiHidden="1" w:unhideWhenUsed="1"/>
+    <w:lsdException w:name="List Continue 3" w:semiHidden="1" w:unhideWhenUsed="1"/>
+    <w:lsdException w:name="List Continue 4" w:semiHidden="1" w:unhideWhenUsed="1"/>
+    <w:lsdException w:name="List Continue 5" w:semiHidden="1" w:unhideWhenUsed="1"/>
+    <w:lsdException w:name="Message Header" w:semiHidden="1" w:unhideWhenUsed="1"/>
+    <w:lsdException w:name="Subtitle" w:uiPriority="11" w:qFormat="1"/>
+    <w:lsdException w:name="Salutation" w:semiHidden="1" w:unhideWhenUsed="1"/>
+    <w:lsdException w:name="Date" w:semiHidden="1" w:unhideWhenUsed="1"/>
+    <w:lsdException w:name="Body Text First Indent" w:semiHidden="1" w:unhideWhenUsed="1"/>
+    <w:lsdException w:name="Body Text First Indent 2" w:semiHidden="1" w:unhideWhenUsed="1"/>
+    <w:lsdException w:name="Note Heading" w:semiHidden="1" w:unhideWhenUsed="1"/>
+    <w:lsdException w:name="Body Text 2" w:semiHidden="1" w:unhideWhenUsed="1"/>
+    <w:lsdException w:name="Body Text 3" w:semiHidden="1" w:unhideWhenUsed="1"/>
+    <w:lsdException w:name="Body Text Indent 2" w:semiHidden="1" w:unhideWhenUsed="1"/>
+    <w:lsdException w:name="Body Text Indent 3" w:semiHidden="1" w:unhideWhenUsed="1"/>
+    <w:lsdException w:name="Block Text" w:semiHidden="1" w:unhideWhenUsed="1"/>
+    <w:lsdException w:name="Hyperlink" w:semiHidden="1" w:unhideWhenUsed="1"/>
+    <w:lsdException w:name="FollowedHyperlink" w:semiHidden="1" w:unhideWhenUsed="1"/>
+    <w:lsdException w:name="Strong" w:uiPriority="22" w:qFormat="1"/>
+    <w:lsdException w:name="Emphasis" w:uiPriority="20" w:qFormat="1"/>
+    <w:lsdException w:name="Document Map" w:semiHidden="1" w:unhideWhenUsed="1"/>
+    <w:lsdException w:name="Plain Text" w:semiHidden="1" w:unhideWhenUsed="1"/>
+    <w:lsdException w:name="E-mail Signature" w:semiHidden="1" w:unhideWhenUsed="1"/>
+    <w:lsdException w:name="HTML Top of Form" w:semiHidden="1" w:unhideWhenUsed="1"/>
+    <w:lsdException w:name="HTML Bottom of Form" w:semiHidden="1" w:unhideWhenUsed="1"/>
+    <w:lsdException w:name="Normal (Web)" w:semiHidden="1" w:unhideWhenUsed="1"/>
+    <w:lsdException w:name="HTML Acronym" w:semiHidden="1" w:unhideWhenUsed="1"/>
+    <w:lsdException w:name="HTML Address" w:semiHidden="1" w:unhideWhenUsed="1"/>
+    <w:lsdException w:name="HTML Cite" w:semiHidden="1" w:unhideWhenUsed="1"/>
+    <w:lsdException w:name="HTML Code" w:semiHidden="1" w:unhideWhenUsed="1"/>
+    <w:lsdException w:name="HTML Definition" w:semiHidden="1" w:unhideWhenUsed="1"/>
+    <w:lsdException w:name="HTML Keyboard" w:semiHidden="1" w:unhideWhenUsed="1"/>
+    <w:lsdException w:name="HTML Preformatted" w:semiHidden="1" w:unhideWhenUsed="1"/>
+    <w:lsdException w:name="HTML Sample" w:semiHidden="1" w:unhideWhenUsed="1"/>
+    <w:lsdException w:name="HTML Typewriter" w:semiHidden="1" w:unhideWhenUsed="1"/>
+    <w:lsdException w:name="HTML Variable" w:semiHidden="1" w:unhideWhenUsed="1"/>
+    <w:lsdException w:name="Normal Table" w:semiHidden="1" w:unhideWhenUsed="1" w:qFormat="1"/>
+    <w:lsdException w:name="annotation subject" w:semiHidden="1" w:unhideWhenUsed="1"/>
+    <w:lsdException w:name="No List" w:semiHidden="1" w:unhideWhenUsed="1"/>
+    <w:lsdException w:name="Outline List 1" w:semiHidden="1" w:unhideWhenUsed="1"/>
+    <w:lsdException w:name="Outline List 2" w:semiHidden="1" w:unhideWhenUsed="1"/>
+    <w:lsdException w:name="Outline List 3" w:semiHidden="1" w:unhideWhenUsed="1"/>
+    <w:lsdException w:name="Table Simple 1" w:semiHidden="1" w:unhideWhenUsed="1"/>
+    <w:lsdException w:name="Table Simple 2" w:semiHidden="1" w:unhideWhenUsed="1"/>
+    <w:lsdException w:name="Table Simple 3" w:semiHidden="1" w:unhideWhenUsed="1"/>
+    <w:lsdException w:name="Table Classic 1" w:semiHidden="1" w:unhideWhenUsed="1"/>
+    <w:lsdException w:name="Table Classic 2" w:semiHidden="1" w:unhideWhenUsed="1"/>
+    <w:lsdException w:name="Table Classic 3" w:semiHidden="1" w:unhideWhenUsed="1"/>
+    <w:lsdException w:name="Table Classic 4" w:semiHidden="1" w:unhideWhenUsed="1"/>
+    <w:lsdException w:name="Table Colorful 1" w:semiHidden="1" w:unhideWhenUsed="1"/>
+    <w:lsdException w:name="Table Colorful 2" w:semiHidden="1" w:unhideWhenUsed="1"/>
+    <w:lsdException w:name="Table Colorful 3" w:semiHidden="1" w:unhideWhenUsed="1"/>
+    <w:lsdException w:name="Table Columns 1" w:semiHidden="1" w:unhideWhenUsed="1"/>
+    <w:lsdException w:name="Table Columns 2" w:semiHidden="1" w:unhideWhenUsed="1"/>
+    <w:lsdException w:name="Table Columns 3" w:semiHidden="1" w:unhideWhenUsed="1"/>
+    <w:lsdException w:name="Table Columns 4" w:semiHidden="1" w:unhideWhenUsed="1"/>
+    <w:lsdException w:name="Table Columns 5" w:semiHidden="1" w:unhideWhenUsed="1"/>
+    <w:lsdException w:name="Table Grid 1" w:semiHidden="1" w:unhideWhenUsed="1"/>
+    <w:lsdException w:name="Table Grid 2" w:semiHidden="1" w:unhideWhenUsed="1"/>
+    <w:lsdException w:name="Table Grid 3" w:semiHidden="1" w:unhideWhenUsed="1"/>
+    <w:lsdException w:name="Table Grid 4" w:semiHidden="1" w:unhideWhenUsed="1"/>
+    <w:lsdException w:name="Table Grid 5" w:semiHidden="1" w:unhideWhenUsed="1"/>
+    <w:lsdException w:name="Table Grid 6" w:semiHidden="1" w:unhideWhenUsed="1"/>
+    <w:lsdException w:name="Table Grid 7" w:semiHidden="1" w:unhideWhenUsed="1"/>
+    <w:lsdException w:name="Table Grid 8" w:semiHidden="1" w:unhideWhenUsed="1"/>
+    <w:lsdException w:name="Table List 1" w:semiHidden="1" w:unhideWhenUsed="1"/>
+    <w:lsdException w:name="Table List 2" w:semiHidden="1" w:unhideWhenUsed="1"/>
+    <w:lsdException w:name="Table List 3" w:semiHidden="1" w:unhideWhenUsed="1"/>
+    <w:lsdException w:name="Table List 4" w:semiHidden="1" w:unhideWhenUsed="1"/>
+    <w:lsdException w:name="Table List 5" w:semiHidden="1" w:unhideWhenUsed="1"/>
+    <w:lsdException w:name="Table List 6" w:semiHidden="1" w:unhideWhenUsed="1"/>
+    <w:lsdException w:name="Table List 7" w:semiHidden="1" w:unhideWhenUsed="1"/>
+    <w:lsdException w:name="Table List 8" w:semiHidden="1" w:unhideWhenUsed="1"/>
+    <w:lsdException w:name="Table 3D effects 1" w:semiHidden="1" w:unhideWhenUsed="1"/>
+    <w:lsdException w:name="Table 3D effects 2" w:semiHidden="1" w:unhideWhenUsed="1"/>
+    <w:lsdException w:name="Table 3D effects 3" w:semiHidden="1" w:unhideWhenUsed="1"/>
+    <w:lsdException w:name="Table Contemporary" w:semiHidden="1" w:unhideWhenUsed="1"/>
+    <w:lsdException w:name="Table Elegant" w:semiHidden="1" w:unhideWhenUsed="1"/>
+    <w:lsdException w:name="Table Professional" w:semiHidden="1" w:unhideWhenUsed="1"/>
+    <w:lsdException w:name="Table Subtle 1" w:semiHidden="1" w:unhideWhenUsed="1"/>
+    <w:lsdException w:name="Table Subtle 2" w:semiHidden="1" w:unhideWhenUsed="1"/>
+    <w:lsdException w:name="Table Web 1" w:semiHidden="1" w:unhideWhenUsed="1"/>
+    <w:lsdException w:name="Table Web 2" w:semiHidden="1" w:unhideWhenUsed="1"/>
+    <w:lsdException w:name="Table Web 3" w:semiHidden="1" w:unhideWhenUsed="1"/>
+    <w:lsdException w:name="Balloon Text" w:semiHidden="1" w:unhideWhenUsed="1"/>
+    <w:lsdException w:name="Table Grid" w:uiPriority="39" w:qFormat="1"/>
+    <w:lsdException w:name="Table Theme" w:semiHidden="1" w:unhideWhenUsed="1"/>
+    <w:lsdException w:name="Placeholder Text" w:semiHidden="1" w:unhideWhenUsed="1"/>
+    <w:lsdException w:name="No Spacing" w:semiHidden="1" w:unhideWhenUsed="1"/>
+    <w:lsdException w:name="Light Shading"/>
+    <w:lsdException w:name="Light List"/>
+    <w:lsdException w:name="Light Grid"/>
+    <w:lsdException w:name="Medium Shading 1"/>
+    <w:lsdException w:name="Medium Shading 2"/>
+    <w:lsdException w:name="Medium List 1"/>
+    <w:lsdException w:name="Medium List 2"/>
+    <w:lsdException w:name="Medium Grid 1"/>
+    <w:lsdException w:name="Medium Grid 2"/>
+    <w:lsdException w:name="Medium Grid 3"/>
+    <w:lsdException w:name="Dark List"/>
+    <w:lsdException w:name="Colorful Shading"/>
+    <w:lsdException w:name="Colorful List"/>
+    <w:lsdException w:name="Colorful Grid"/>
+    <w:lsdException w:name="Light Shading Accent 1"/>
+    <w:lsdException w:name="Light List Accent 1"/>
+    <w:lsdException w:name="Light Grid Accent 1"/>
+    <w:lsdException w:name="Medium Shading 1 Accent 1"/>
+    <w:lsdException w:name="Medium Shading 2 Accent 1"/>
+    <w:lsdException w:name="Medium List 1 Accent 1"/>
+    <w:lsdException w:name="Revision" w:semiHidden="1" w:unhideWhenUsed="1"/>
+    <w:lsdException w:name="List Paragraph" w:semiHidden="1" w:unhideWhenUsed="1"/>
+    <w:lsdException w:name="Quote" w:semiHidden="1" w:unhideWhenUsed="1"/>
+    <w:lsdException w:name="Intense Quote" w:semiHidden="1" w:unhideWhenUsed="1"/>
+    <w:lsdException w:name="Medium List 2 Accent 1"/>
+    <w:lsdException w:name="Medium Grid 1 Accent 1"/>
+    <w:lsdException w:name="Medium Grid 2 Accent 1"/>
+    <w:lsdException w:name="Medium Grid 3 Accent 1"/>
+    <w:lsdException w:name="Dark List Accent 1"/>
+    <w:lsdException w:name="Colorful Shading Accent 1"/>
+    <w:lsdException w:name="Colorful List Accent 1"/>
+    <w:lsdException w:name="Colorful Grid Accent 1"/>
+    <w:lsdException w:name="Light Shading Accent 2"/>
+    <w:lsdException w:name="Light List Accent 2"/>
+    <w:lsdException w:name="Light Grid Accent 2"/>
+    <w:lsdException w:name="Medium Shading 1 Accent 2"/>
+    <w:lsdException w:name="Medium Shading 2 Accent 2"/>
+    <w:lsdException w:name="Medium List 1 Accent 2"/>
+    <w:lsdException w:name="Medium List 2 Accent 2"/>
+    <w:lsdException w:name="Medium Grid 1 Accent 2"/>
+    <w:lsdException w:name="Medium Grid 2 Accent 2"/>
+    <w:lsdException w:name="Medium Grid 3 Accent 2"/>
+    <w:lsdException w:name="Dark List Accent 2"/>
+    <w:lsdException w:name="Colorful Shading Accent 2"/>
+    <w:lsdException w:name="Colorful List Accent 2"/>
+    <w:lsdException w:name="Colorful Grid Accent 2"/>
+    <w:lsdException w:name="Light Shading Accent 3"/>
+    <w:lsdException w:name="Light List Accent 3"/>
+    <w:lsdException w:name="Light Grid Accent 3"/>
+    <w:lsdException w:name="Medium Shading 1 Accent 3"/>
+    <w:lsdException w:name="Medium Shading 2 Accent 3"/>
+    <w:lsdException w:name="Medium List 1 Accent 3"/>
+    <w:lsdException w:name="Medium List 2 Accent 3"/>
+    <w:lsdException w:name="Medium Grid 1 Accent 3"/>
+    <w:lsdException w:name="Medium Grid 2 Accent 3"/>
+    <w:lsdException w:name="Medium Grid 3 Accent 3"/>
+    <w:lsdException w:name="Dark List Accent 3"/>
+    <w:lsdException w:name="Colorful Shading Accent 3"/>
+    <w:lsdException w:name="Colorful List Accent 3"/>
+    <w:lsdException w:name="Colorful Grid Accent 3"/>
+    <w:lsdException w:name="Light Shading Accent 4"/>
+    <w:lsdException w:name="Light List Accent 4"/>
+    <w:lsdException w:name="Light Grid Accent 4"/>
+    <w:lsdException w:name="Medium Shading 1 Accent 4"/>
+    <w:lsdException w:name="Medium Shading 2 Accent 4"/>
+    <w:lsdException w:name="Medium List 1 Accent 4"/>
+    <w:lsdException w:name="Medium List 2 Accent 4"/>
+    <w:lsdException w:name="Medium Grid 1 Accent 4"/>
+    <w:lsdException w:name="Medium Grid 2 Accent 4"/>
+    <w:lsdException w:name="Medium Grid 3 Accent 4"/>
+    <w:lsdException w:name="Dark List Accent 4"/>
+    <w:lsdException w:name="Colorful Shading Accent 4"/>
+    <w:lsdException w:name="Colorful List Accent 4"/>
+    <w:lsdException w:name="Colorful Grid Accent 4"/>
+    <w:lsdException w:name="Light Shading Accent 5"/>
+    <w:lsdException w:name="Light List Accent 5"/>
+    <w:lsdException w:name="Light Grid Accent 5"/>
+    <w:lsdException w:name="Medium Shading 1 Accent 5"/>
+    <w:lsdException w:name="Medium Shading 2 Accent 5"/>
+    <w:lsdException w:name="Medium List 1 Accent 5"/>
+    <w:lsdException w:name="Medium List 2 Accent 5"/>
+    <w:lsdException w:name="Medium Grid 1 Accent 5"/>
+    <w:lsdException w:name="Medium Grid 2 Accent 5"/>
+    <w:lsdException w:name="Medium Grid 3 Accent 5"/>
+    <w:lsdException w:name="Dark List Accent 5"/>
+    <w:lsdException w:name="Colorful Shading Accent 5"/>
+    <w:lsdException w:name="Colorful List Accent 5"/>
+    <w:lsdException w:name="Colorful Grid Accent 5"/>
+    <w:lsdException w:name="Light Shading Accent 6"/>
+    <w:lsdException w:name="Light List Accent 6"/>
+    <w:lsdException w:name="Light Grid Accent 6"/>
+    <w:lsdException w:name="Medium Shading 1 Accent 6"/>
+    <w:lsdException w:name="Medium Shading 2 Accent 6"/>
+    <w:lsdException w:name="Medium List 1 Accent 6"/>
+    <w:lsdException w:name="Medium List 2 Accent 6"/>
+    <w:lsdException w:name="Medium Grid 1 Accent 6"/>
+    <w:lsdException w:name="Medium Grid 2 Accent 6"/>
+    <w:lsdException w:name="Medium Grid 3 Accent 6"/>
+    <w:lsdException w:name="Dark List Accent 6"/>
+    <w:lsdException w:name="Colorful Shading Accent 6"/>
+    <w:lsdException w:name="Colorful List Accent 6"/>
+    <w:lsdException w:name="Colorful Grid Accent 6"/>
+    <w:lsdException w:name="Subtle Emphasis" w:uiPriority="19" w:qFormat="1"/>
+    <w:lsdException w:name="Intense Emphasis" w:uiPriority="21" w:qFormat="1"/>
+    <w:lsdException w:name="Subtle Reference" w:uiPriority="31" w:qFormat="1"/>
+    <w:lsdException w:name="Intense Reference" w:uiPriority="32" w:qFormat="1"/>
+    <w:lsdException w:name="Book Title" w:uiPriority="33" w:qFormat="1"/>
+    <w:lsdException w:name="Bibliography" w:semiHidden="1" w:uiPriority="37" w:unhideWhenUsed="1"/>
+    <w:lsdException w:name="TOC Heading" w:semiHidden="1" w:uiPriority="39" w:unhideWhenUsed="1" w:qFormat="1"/>
+    <w:lsdException w:name="Plain Table 1" w:uiPriority="41"/>
+    <w:lsdException w:name="Plain Table 2" w:uiPriority="42"/>
+    <w:lsdException w:name="Plain Table 3" w:uiPriority="43"/>
+    <w:lsdException w:name="Plain Table 4" w:uiPriority="44"/>
+    <w:lsdException w:name="Plain Table 5" w:uiPriority="45"/>
+    <w:lsdException w:name="Grid Table Light" w:uiPriority="40"/>
+    <w:lsdException w:name="Grid Table 1 Light" w:uiPriority="46"/>
+    <w:lsdException w:name="Grid Table 2" w:uiPriority="47"/>
+    <w:lsdException w:name="Grid Table 3" w:uiPriority="48"/>
+    <w:lsdException w:name="Grid Table 4" w:uiPriority="49"/>
+    <w:lsdException w:name="Grid Table 5 Dark" w:uiPriority="50"/>
+    <w:lsdException w:name="Grid Table 6 Colorful" w:uiPriority="51"/>
+    <w:lsdException w:name="Grid Table 7 Colorful" w:uiPriority="52"/>
+    <w:lsdException w:name="Grid Table 1 Light Accent 1" w:uiPriority="46"/>
+    <w:lsdException w:name="Grid Table 2 Accent 1" w:uiPriority="47"/>
+    <w:lsdException w:name="Grid Table 3 Accent 1" w:uiPriority="48"/>
+    <w:lsdException w:name="Grid Table 4 Accent 1" w:uiPriority="49"/>
+    <w:lsdException w:name="Grid Table 5 Dark Accent 1" w:uiPriority="50"/>
+    <w:lsdException w:name="Grid Table 6 Colorful Accent 1" w:uiPriority="51"/>
+    <w:lsdException w:name="Grid Table 7 Colorful Accent 1" w:uiPriority="52"/>
+    <w:lsdException w:name="Grid Table 1 Light Accent 2" w:uiPriority="46"/>
+    <w:lsdException w:name="Grid Table 2 Accent 2" w:uiPriority="47"/>
+    <w:lsdException w:name="Grid Table 3 Accent 2" w:uiPriority="48"/>
+    <w:lsdException w:name="Grid Table 4 Accent 2" w:uiPriority="49"/>
+    <w:lsdException w:name="Grid Table 5 Dark Accent 2" w:uiPriority="50"/>
+    <w:lsdException w:name="Grid Table 6 Colorful Accent 2" w:uiPriority="51"/>
+    <w:lsdException w:name="Grid Table 7 Colorful Accent 2" w:uiPriority="52"/>
+    <w:lsdException w:name="Grid Table 1 Light Accent 3" w:uiPriority="46"/>
+    <w:lsdException w:name="Grid Table 2 Accent 3" w:uiPriority="47"/>
+    <w:lsdException w:name="Grid Table 3 Accent 3" w:uiPriority="48"/>
+    <w:lsdException w:name="Grid Table 4 Accent 3" w:uiPriority="49"/>
+    <w:lsdException w:name="Grid Table 5 Dark Accent 3" w:uiPriority="50"/>
+    <w:lsdException w:name="Grid Table 6 Colorful Accent 3" w:uiPriority="51"/>
+    <w:lsdException w:name="Grid Table 7 Colorful Accent 3" w:uiPriority="52"/>
+    <w:lsdException w:name="Grid Table 1 Light Accent 4" w:uiPriority="46"/>
+    <w:lsdException w:name="Grid Table 2 Accent 4" w:uiPriority="47"/>
+    <w:lsdException w:name="Grid Table 3 Accent 4" w:uiPriority="48"/>
+    <w:lsdException w:name="Grid Table 4 Accent 4" w:uiPriority="49"/>
+    <w:lsdException w:name="Grid Table 5 Dark Accent 4" w:uiPriority="50"/>
+    <w:lsdException w:name="Grid Table 6 Colorful Accent 4" w:uiPriority="51"/>
+    <w:lsdException w:name="Grid Table 7 Colorful Accent 4" w:uiPriority="52"/>
+    <w:lsdException w:name="Grid Table 1 Light Accent 5" w:uiPriority="46"/>
+    <w:lsdException w:name="Grid Table 2 Accent 5" w:uiPriority="47"/>
+    <w:lsdException w:name="Grid Table 3 Accent 5" w:uiPriority="48"/>
+    <w:lsdException w:name="Grid Table 4 Accent 5" w:uiPriority="49"/>
+    <w:lsdException w:name="Grid Table 5 Dark Accent 5" w:uiPriority="50"/>
+    <w:lsdException w:name="Grid Table 6 Colorful Accent 5" w:uiPriority="51"/>
+    <w:lsdException w:name="Grid Table 7 Colorful Accent 5" w:uiPriority="52"/>
+    <w:lsdException w:name="Grid Table 1 Light Accent 6" w:uiPriority="46"/>
+    <w:lsdException w:name="Grid Table 2 Accent 6" w:uiPriority="47"/>
+    <w:lsdException w:name="Grid Table 3 Accent 6" w:uiPriority="48"/>
+    <w:lsdException w:name="Grid Table 4 Accent 6" w:uiPriority="49"/>
+    <w:lsdException w:name="Grid Table 5 Dark Accent 6" w:uiPriority="50"/>
+    <w:lsdException w:name="Grid Table 6 Colorful Accent 6" w:uiPriority="51"/>
+    <w:lsdException w:name="Grid Table 7 Colorful Accent 6" w:uiPriority="52"/>
+    <w:lsdException w:name="List Table 1 Light" w:uiPriority="46"/>
+    <w:lsdException w:name="List Table 2" w:uiPriority="47"/>
+    <w:lsdException w:name="List Table 3" w:uiPriority="48"/>
+    <w:lsdException w:name="List Table 4" w:uiPriority="49"/>
+    <w:lsdException w:name="List Table 5 Dark" w:uiPriority="50"/>
+    <w:lsdException w:name="List Table 6 Colorful" w:uiPriority="51"/>
+    <w:lsdException w:name="List Table 7 Colorful" w:uiPriority="52"/>
+    <w:lsdException w:name="List Table 1 Light Accent 1" w:uiPriority="46"/>
+    <w:lsdException w:name="List Table 2 Accent 1" w:uiPriority="47"/>
+    <w:lsdException w:name="List Table 3 Accent 1" w:uiPriority="48"/>
+    <w:lsdException w:name="List Table 4 Accent 1" w:uiPriority="49"/>
+    <w:lsdException w:name="List Table 5 Dark Accent 1" w:uiPriority="50"/>
+    <w:lsdException w:name="List Table 6 Colorful Accent 1" w:uiPriority="51"/>
+    <w:lsdException w:name="List Table 7 Colorful Accent 1" w:uiPriority="52"/>
+    <w:lsdException w:name="List Table 1 Light Accent 2" w:uiPriority="46"/>
+    <w:lsdException w:name="List Table 2 Accent 2" w:uiPriority="47"/>
+    <w:lsdException w:name="List Table 3 Accent 2" w:uiPriority="48"/>
+    <w:lsdException w:name="List Table 4 Accent 2" w:uiPriority="49"/>
+    <w:lsdException w:name="List Table 5 Dark Accent 2" w:uiPriority="50"/>
+    <w:lsdException w:name="List Table 6 Colorful Accent 2" w:uiPriority="51"/>
+    <w:lsdException w:name="List Table 7 Colorful Accent 2" w:uiPriority="52"/>
+    <w:lsdException w:name="List Table 1 Light Accent 3" w:uiPriority="46"/>
+    <w:lsdException w:name="List Table 2 Accent 3" w:uiPriority="47"/>
+    <w:lsdException w:name="List Table 3 Accent 3" w:uiPriority="48"/>
+    <w:lsdException w:name="List Table 4 Accent 3" w:uiPriority="49"/>
+    <w:lsdException w:name="List Table 5 Dark Accent 3" w:uiPriority="50"/>
+    <w:lsdException w:name="List Table 6 Colorful Accent 3" w:uiPriority="51"/>
+    <w:lsdException w:name="List Table 7 Colorful Accent 3" w:uiPriority="52"/>
+    <w:lsdException w:name="List Table 1 Light Accent 4" w:uiPriority="46"/>
+    <w:lsdException w:name="List Table 2 Accent 4" w:uiPriority="47"/>
+    <w:lsdException w:name="List Table 3 Accent 4" w:uiPriority="48"/>
+    <w:lsdException w:name="List Table 4 Accent 4" w:uiPriority="49"/>
+    <w:lsdException w:name="List Table 5 Dark Accent 4" w:uiPriority="50"/>
+    <w:lsdException w:name="List Table 6 Colorful Accent 4" w:uiPriority="51"/>
+    <w:lsdException w:name="List Table 7 Colorful Accent 4" w:uiPriority="52"/>
+    <w:lsdException w:name="List Table 1 Light Accent 5" w:uiPriority="46"/>
+    <w:lsdException w:name="List Table 2 Accent 5" w:uiPriority="47"/>
+    <w:lsdException w:name="List Table 3 Accent 5" w:uiPriority="48"/>
+    <w:lsdException w:name="List Table 4 Accent 5" w:uiPriority="49"/>
+    <w:lsdException w:name="List Table 5 Dark Accent 5" w:uiPriority="50"/>
+    <w:lsdException w:name="List Table 6 Colorful Accent 5" w:uiPriority="51"/>
+    <w:lsdException w:name="List Table 7 Colorful Accent 5" w:uiPriority="52"/>
+    <w:lsdException w:name="List Table 1 Light Accent 6" w:uiPriority="46"/>
+    <w:lsdException w:name="List Table 2 Accent 6" w:uiPriority="47"/>
+    <w:lsdException w:name="List Table 3 Accent 6" w:uiPriority="48"/>
+    <w:lsdException w:name="List Table 4 Accent 6" w:uiPriority="49"/>
+    <w:lsdException w:name="List Table 5 Dark Accent 6" w:uiPriority="50"/>
+    <w:lsdException w:name="List Table 6 Colorful Accent 6" w:uiPriority="51"/>
+    <w:lsdException w:name="List Table 7 Colorful Accent 6" w:uiPriority="52"/>
+    <w:lsdException w:name="Mention" w:semiHidden="1" w:unhideWhenUsed="1"/>
+    <w:lsdException w:name="Smart Hyperlink" w:semiHidden="1" w:unhideWhenUsed="1"/>
+    <w:lsdException w:name="Hashtag" w:semiHidden="1" w:unhideWhenUsed="1"/>
+    <w:lsdException w:name="Unresolved Mention" w:semiHidden="1" w:unhideWhenUsed="1"/>
+    <w:lsdException w:name="Smart Link" w:semiHidden="1" w:unhideWhenUsed="1"/>
   </w:latentStyles>
-  <w:style w:type="paragraph" w:default="1" w:styleId="1">
+  <w:style w:type="paragraph" w:default="1" w:styleId="Normal">
     <w:name w:val="Normal"/>
     <w:qFormat/>
-    <w:uiPriority w:val="0"/>
     <w:pPr>
       <w:spacing w:after="200" w:line="276" w:lineRule="auto"/>
     </w:pPr>
     <w:rPr>
-      <w:rFonts w:ascii="Calibri" w:hAnsi="Calibri" w:eastAsia="Calibri" w:cs="Times New Roman"/>
+      <w:rFonts w:ascii="Calibri" w:eastAsia="Calibri" w:hAnsi="Calibri"/>
       <w:sz w:val="22"/>
       <w:szCs w:val="22"/>
-      <w:lang w:val="es-CO" w:eastAsia="en-US" w:bidi="ar-SA"/>
+      <w:lang w:val="es-CO"/>
     </w:rPr>
   </w:style>
-  <w:style w:type="character" w:default="1" w:styleId="2">
+  <w:style w:type="character" w:default="1" w:styleId="DefaultParagraphFont">
     <w:name w:val="Default Paragraph Font"/>
+    <w:uiPriority w:val="1"/>
     <w:semiHidden/>
     <w:unhideWhenUsed/>
-    <w:uiPriority w:val="1"/>
   </w:style>
-  <w:style w:type="table" w:default="1" w:styleId="3">
+  <w:style w:type="table" w:default="1" w:styleId="TableNormal">
     <w:name w:val="Normal Table"/>
+    <w:uiPriority w:val="99"/>
     <w:semiHidden/>
     <w:unhideWhenUsed/>
-    <w:qFormat/>
-    <w:uiPriority w:val="99"/>
     <w:tblPr>
+      <w:tblInd w:w="0" w:type="dxa"/>
       <w:tblCellMar>
         <w:top w:w="0" w:type="dxa"/>
         <w:left w:w="108" w:type="dxa"/>
@@ -2796,13 +3022,19 @@
       </w:tblCellMar>
     </w:tblPr>
   </w:style>
-  <w:style w:type="paragraph" w:styleId="4">
+  <w:style w:type="numbering" w:default="1" w:styleId="NoList">
+    <w:name w:val="No List"/>
+    <w:uiPriority w:val="99"/>
+    <w:semiHidden/>
+    <w:unhideWhenUsed/>
+  </w:style>
+  <w:style w:type="paragraph" w:styleId="Header">
     <w:name w:val="header"/>
-    <w:basedOn w:val="1"/>
-    <w:link w:val="7"/>
+    <w:basedOn w:val="Normal"/>
+    <w:link w:val="HeaderChar"/>
+    <w:uiPriority w:val="99"/>
     <w:unhideWhenUsed/>
     <w:qFormat/>
-    <w:uiPriority w:val="99"/>
     <w:pPr>
       <w:tabs>
         <w:tab w:val="center" w:pos="4419"/>
@@ -2811,13 +3043,13 @@
       <w:spacing w:after="0" w:line="240" w:lineRule="auto"/>
     </w:pPr>
   </w:style>
-  <w:style w:type="paragraph" w:styleId="5">
+  <w:style w:type="paragraph" w:styleId="Footer">
     <w:name w:val="footer"/>
-    <w:basedOn w:val="1"/>
-    <w:link w:val="8"/>
+    <w:basedOn w:val="Normal"/>
+    <w:link w:val="FooterChar"/>
+    <w:uiPriority w:val="99"/>
     <w:unhideWhenUsed/>
     <w:qFormat/>
-    <w:uiPriority w:val="99"/>
     <w:pPr>
       <w:tabs>
         <w:tab w:val="center" w:pos="4419"/>
@@ -2826,41 +3058,41 @@
       <w:spacing w:after="0" w:line="240" w:lineRule="auto"/>
     </w:pPr>
   </w:style>
-  <w:style w:type="table" w:styleId="6">
+  <w:style w:type="table" w:styleId="TableGrid">
     <w:name w:val="Table Grid"/>
-    <w:basedOn w:val="3"/>
+    <w:basedOn w:val="TableNormal"/>
+    <w:uiPriority w:val="39"/>
     <w:qFormat/>
-    <w:uiPriority w:val="39"/>
     <w:tblPr>
       <w:tblBorders>
-        <w:top w:val="single" w:color="auto" w:sz="4" w:space="0"/>
-        <w:left w:val="single" w:color="auto" w:sz="4" w:space="0"/>
-        <w:bottom w:val="single" w:color="auto" w:sz="4" w:space="0"/>
-        <w:right w:val="single" w:color="auto" w:sz="4" w:space="0"/>
-        <w:insideH w:val="single" w:color="auto" w:sz="4" w:space="0"/>
-        <w:insideV w:val="single" w:color="auto" w:sz="4" w:space="0"/>
+        <w:top w:val="single" w:sz="4" w:space="0" w:color="auto"/>
+        <w:left w:val="single" w:sz="4" w:space="0" w:color="auto"/>
+        <w:bottom w:val="single" w:sz="4" w:space="0" w:color="auto"/>
+        <w:right w:val="single" w:sz="4" w:space="0" w:color="auto"/>
+        <w:insideH w:val="single" w:sz="4" w:space="0" w:color="auto"/>
+        <w:insideV w:val="single" w:sz="4" w:space="0" w:color="auto"/>
       </w:tblBorders>
     </w:tblPr>
   </w:style>
-  <w:style w:type="character" w:customStyle="1" w:styleId="7">
+  <w:style w:type="character" w:customStyle="1" w:styleId="HeaderChar">
     <w:name w:val="Header Char"/>
-    <w:basedOn w:val="2"/>
-    <w:link w:val="4"/>
+    <w:basedOn w:val="DefaultParagraphFont"/>
+    <w:link w:val="Header"/>
+    <w:uiPriority w:val="99"/>
     <w:qFormat/>
-    <w:uiPriority w:val="99"/>
     <w:rPr>
-      <w:rFonts w:ascii="Calibri" w:hAnsi="Calibri" w:eastAsia="Calibri" w:cs="Times New Roman"/>
+      <w:rFonts w:ascii="Calibri" w:eastAsia="Calibri" w:hAnsi="Calibri" w:cs="Times New Roman"/>
       <w:lang w:val="es-CO"/>
     </w:rPr>
   </w:style>
-  <w:style w:type="character" w:customStyle="1" w:styleId="8">
+  <w:style w:type="character" w:customStyle="1" w:styleId="FooterChar">
     <w:name w:val="Footer Char"/>
-    <w:basedOn w:val="2"/>
-    <w:link w:val="5"/>
+    <w:basedOn w:val="DefaultParagraphFont"/>
+    <w:link w:val="Footer"/>
+    <w:uiPriority w:val="99"/>
     <w:qFormat/>
-    <w:uiPriority w:val="99"/>
     <w:rPr>
-      <w:rFonts w:ascii="Calibri" w:hAnsi="Calibri" w:eastAsia="Calibri" w:cs="Times New Roman"/>
+      <w:rFonts w:ascii="Calibri" w:eastAsia="Calibri" w:hAnsi="Calibri" w:cs="Times New Roman"/>
       <w:lang w:val="es-CO"/>
     </w:rPr>
   </w:style>
@@ -3119,6 +3351,7 @@
     </a:fmtScheme>
   </a:themeElements>
   <a:objectDefaults/>
+  <a:extraClrSchemeLst/>
 </a:theme>
 </file>
 
@@ -3128,6 +3361,8 @@
 
 <file path=customXml/itemProps1.xml><?xml version="1.0" encoding="utf-8"?>
 <ds:datastoreItem xmlns:ds="http://schemas.openxmlformats.org/officeDocument/2006/customXml" ds:itemID="{BC0F665F-B212-4870-A10A-9BA48663DB75}">
-  <ds:schemaRefs/>
+  <ds:schemaRefs>
+    <ds:schemaRef ds:uri="http://schemas.openxmlformats.org/officeDocument/2006/bibliography"/>
+  </ds:schemaRefs>
 </ds:datastoreItem>
 </file>
</xml_diff>

<commit_message>
Minor improvements in word formats
</commit_message>
<xml_diff>
--- a/public/guia-despacho-template.docx
+++ b/public/guia-despacho-template.docx
@@ -473,6 +473,7 @@
         </w:rPr>
         <w:t>Cumpliendo instrucciones del ciudadano +++</w:t>
       </w:r>
+      <w:proofErr w:type="spellStart"/>
       <w:r>
         <w:rPr>
           <w:rFonts w:ascii="Times New Roman" w:hAnsi="Times New Roman"/>
@@ -481,7 +482,18 @@
           <w:sz w:val="18"/>
           <w:szCs w:val="18"/>
         </w:rPr>
-        <w:t>autorizador.grado.abreviatura.toUpperCase()</w:t>
+        <w:t>autorizador.grado.abreviatura.toUpperCase</w:t>
+      </w:r>
+      <w:proofErr w:type="spellEnd"/>
+      <w:r>
+        <w:rPr>
+          <w:rFonts w:ascii="Times New Roman" w:hAnsi="Times New Roman"/>
+          <w:b/>
+          <w:bCs/>
+          <w:sz w:val="18"/>
+          <w:szCs w:val="18"/>
+        </w:rPr>
+        <w:t>()</w:t>
       </w:r>
       <w:r>
         <w:rPr>
@@ -491,6 +503,7 @@
         </w:rPr>
         <w:t>+++ +++</w:t>
       </w:r>
+      <w:proofErr w:type="spellStart"/>
       <w:r>
         <w:rPr>
           <w:rFonts w:ascii="Times New Roman" w:hAnsi="Times New Roman"/>
@@ -499,7 +512,18 @@
           <w:sz w:val="18"/>
           <w:szCs w:val="18"/>
         </w:rPr>
-        <w:t>autorizador.nombres.toUpperCase()</w:t>
+        <w:t>autorizador.nombres.toUpperCase</w:t>
+      </w:r>
+      <w:proofErr w:type="spellEnd"/>
+      <w:r>
+        <w:rPr>
+          <w:rFonts w:ascii="Times New Roman" w:hAnsi="Times New Roman"/>
+          <w:b/>
+          <w:bCs/>
+          <w:sz w:val="18"/>
+          <w:szCs w:val="18"/>
+        </w:rPr>
+        <w:t>()</w:t>
       </w:r>
       <w:r>
         <w:rPr>
@@ -509,6 +533,7 @@
         </w:rPr>
         <w:t>+++ +++</w:t>
       </w:r>
+      <w:proofErr w:type="spellStart"/>
       <w:r>
         <w:rPr>
           <w:rFonts w:ascii="Times New Roman" w:hAnsi="Times New Roman"/>
@@ -517,7 +542,18 @@
           <w:sz w:val="18"/>
           <w:szCs w:val="18"/>
         </w:rPr>
-        <w:t>autorizador.apellidos.toUpperCase()</w:t>
+        <w:t>autorizador.apellidos.toUpperCase</w:t>
+      </w:r>
+      <w:proofErr w:type="spellEnd"/>
+      <w:r>
+        <w:rPr>
+          <w:rFonts w:ascii="Times New Roman" w:hAnsi="Times New Roman"/>
+          <w:b/>
+          <w:bCs/>
+          <w:sz w:val="18"/>
+          <w:szCs w:val="18"/>
+        </w:rPr>
+        <w:t>()</w:t>
       </w:r>
       <w:r>
         <w:rPr>
@@ -541,8 +577,27 @@
           <w:sz w:val="18"/>
           <w:szCs w:val="18"/>
         </w:rPr>
-        <w:t>dula de identidad Nº: +++</w:t>
+        <w:t xml:space="preserve">dula de identidad </w:t>
       </w:r>
+      <w:proofErr w:type="spellStart"/>
+      <w:r>
+        <w:rPr>
+          <w:rFonts w:ascii="Times New Roman" w:hAnsi="Times New Roman"/>
+          <w:sz w:val="18"/>
+          <w:szCs w:val="18"/>
+        </w:rPr>
+        <w:t>Nº</w:t>
+      </w:r>
+      <w:proofErr w:type="spellEnd"/>
+      <w:r>
+        <w:rPr>
+          <w:rFonts w:ascii="Times New Roman" w:hAnsi="Times New Roman"/>
+          <w:sz w:val="18"/>
+          <w:szCs w:val="18"/>
+        </w:rPr>
+        <w:t>: +++</w:t>
+      </w:r>
+      <w:proofErr w:type="spellStart"/>
       <w:r>
         <w:rPr>
           <w:rFonts w:ascii="Times New Roman" w:hAnsi="Times New Roman"/>
@@ -553,6 +608,7 @@
         </w:rPr>
         <w:t>autorizador.tipo_cedula</w:t>
       </w:r>
+      <w:proofErr w:type="spellEnd"/>
       <w:r>
         <w:rPr>
           <w:rFonts w:ascii="Times New Roman" w:hAnsi="Times New Roman"/>
@@ -561,6 +617,7 @@
         </w:rPr>
         <w:t>+++- +++</w:t>
       </w:r>
+      <w:proofErr w:type="spellStart"/>
       <w:r>
         <w:rPr>
           <w:rFonts w:ascii="Times New Roman" w:hAnsi="Times New Roman"/>
@@ -571,6 +628,7 @@
         </w:rPr>
         <w:t>autorizador.cedula</w:t>
       </w:r>
+      <w:proofErr w:type="spellEnd"/>
       <w:r>
         <w:rPr>
           <w:rFonts w:ascii="Times New Roman" w:hAnsi="Times New Roman"/>
@@ -617,11 +675,11 @@
       <w:tblGrid>
         <w:gridCol w:w="421"/>
         <w:gridCol w:w="1134"/>
-        <w:gridCol w:w="1417"/>
-        <w:gridCol w:w="992"/>
-        <w:gridCol w:w="993"/>
-        <w:gridCol w:w="1417"/>
-        <w:gridCol w:w="3119"/>
+        <w:gridCol w:w="1842"/>
+        <w:gridCol w:w="709"/>
+        <w:gridCol w:w="851"/>
+        <w:gridCol w:w="1134"/>
+        <w:gridCol w:w="3402"/>
         <w:gridCol w:w="1603"/>
       </w:tblGrid>
       <w:tr>
@@ -686,6 +744,7 @@
                 <w:szCs w:val="14"/>
               </w:rPr>
             </w:pPr>
+            <w:proofErr w:type="spellStart"/>
             <w:r>
               <w:rPr>
                 <w:rFonts w:ascii="Times New Roman" w:hAnsi="Times New Roman"/>
@@ -696,11 +755,12 @@
               </w:rPr>
               <w:t>N°PARTE</w:t>
             </w:r>
+            <w:proofErr w:type="spellEnd"/>
           </w:p>
         </w:tc>
         <w:tc>
           <w:tcPr>
-            <w:tcW w:w="1417" w:type="dxa"/>
+            <w:tcW w:w="1842" w:type="dxa"/>
             <w:vAlign w:val="center"/>
           </w:tcPr>
           <w:p>
@@ -730,7 +790,7 @@
         </w:tc>
         <w:tc>
           <w:tcPr>
-            <w:tcW w:w="992" w:type="dxa"/>
+            <w:tcW w:w="709" w:type="dxa"/>
             <w:vAlign w:val="center"/>
           </w:tcPr>
           <w:p>
@@ -760,7 +820,7 @@
         </w:tc>
         <w:tc>
           <w:tcPr>
-            <w:tcW w:w="993" w:type="dxa"/>
+            <w:tcW w:w="851" w:type="dxa"/>
             <w:vAlign w:val="center"/>
           </w:tcPr>
           <w:p>
@@ -790,7 +850,7 @@
         </w:tc>
         <w:tc>
           <w:tcPr>
-            <w:tcW w:w="1417" w:type="dxa"/>
+            <w:tcW w:w="1134" w:type="dxa"/>
             <w:vAlign w:val="center"/>
           </w:tcPr>
           <w:p>
@@ -820,7 +880,7 @@
         </w:tc>
         <w:tc>
           <w:tcPr>
-            <w:tcW w:w="3119" w:type="dxa"/>
+            <w:tcW w:w="3402" w:type="dxa"/>
             <w:vAlign w:val="center"/>
           </w:tcPr>
           <w:p>
@@ -902,7 +962,25 @@
                 <w:sz w:val="14"/>
                 <w:szCs w:val="14"/>
               </w:rPr>
-              <w:t>+++FOR renglon IN renglones+++</w:t>
+              <w:t xml:space="preserve">+++FOR </w:t>
+            </w:r>
+            <w:proofErr w:type="spellStart"/>
+            <w:r>
+              <w:rPr>
+                <w:rFonts w:ascii="Times New Roman" w:hAnsi="Times New Roman"/>
+                <w:sz w:val="14"/>
+                <w:szCs w:val="14"/>
+              </w:rPr>
+              <w:t>renglon</w:t>
+            </w:r>
+            <w:proofErr w:type="spellEnd"/>
+            <w:r>
+              <w:rPr>
+                <w:rFonts w:ascii="Times New Roman" w:hAnsi="Times New Roman"/>
+                <w:sz w:val="14"/>
+                <w:szCs w:val="14"/>
+              </w:rPr>
+              <w:t xml:space="preserve"> IN renglones+++</w:t>
             </w:r>
           </w:p>
         </w:tc>
@@ -915,6 +993,7 @@
             <w:pPr>
               <w:keepNext/>
               <w:spacing w:after="0" w:line="240" w:lineRule="auto"/>
+              <w:jc w:val="center"/>
               <w:rPr>
                 <w:rFonts w:ascii="Times New Roman" w:hAnsi="Times New Roman"/>
                 <w:sz w:val="14"/>
@@ -925,24 +1004,7 @@
         </w:tc>
         <w:tc>
           <w:tcPr>
-            <w:tcW w:w="1417" w:type="dxa"/>
-            <w:vAlign w:val="center"/>
-          </w:tcPr>
-          <w:p>
-            <w:pPr>
-              <w:keepNext/>
-              <w:spacing w:after="0" w:line="240" w:lineRule="auto"/>
-              <w:rPr>
-                <w:rFonts w:ascii="Times New Roman" w:hAnsi="Times New Roman"/>
-                <w:sz w:val="14"/>
-                <w:szCs w:val="14"/>
-              </w:rPr>
-            </w:pPr>
-          </w:p>
-        </w:tc>
-        <w:tc>
-          <w:tcPr>
-            <w:tcW w:w="992" w:type="dxa"/>
+            <w:tcW w:w="1842" w:type="dxa"/>
             <w:vAlign w:val="center"/>
           </w:tcPr>
           <w:p>
@@ -960,13 +1022,14 @@
         </w:tc>
         <w:tc>
           <w:tcPr>
-            <w:tcW w:w="993" w:type="dxa"/>
+            <w:tcW w:w="709" w:type="dxa"/>
             <w:vAlign w:val="center"/>
           </w:tcPr>
           <w:p>
             <w:pPr>
               <w:keepNext/>
               <w:spacing w:after="0" w:line="240" w:lineRule="auto"/>
+              <w:jc w:val="center"/>
               <w:rPr>
                 <w:rFonts w:ascii="Times New Roman" w:hAnsi="Times New Roman"/>
                 <w:sz w:val="14"/>
@@ -977,13 +1040,14 @@
         </w:tc>
         <w:tc>
           <w:tcPr>
-            <w:tcW w:w="1417" w:type="dxa"/>
+            <w:tcW w:w="851" w:type="dxa"/>
             <w:vAlign w:val="center"/>
           </w:tcPr>
           <w:p>
             <w:pPr>
               <w:keepNext/>
               <w:spacing w:after="0" w:line="240" w:lineRule="auto"/>
+              <w:jc w:val="center"/>
               <w:rPr>
                 <w:rFonts w:ascii="Times New Roman" w:hAnsi="Times New Roman"/>
                 <w:sz w:val="14"/>
@@ -994,13 +1058,32 @@
         </w:tc>
         <w:tc>
           <w:tcPr>
-            <w:tcW w:w="3119" w:type="dxa"/>
+            <w:tcW w:w="1134" w:type="dxa"/>
             <w:vAlign w:val="center"/>
           </w:tcPr>
           <w:p>
             <w:pPr>
               <w:keepNext/>
               <w:spacing w:after="0" w:line="240" w:lineRule="auto"/>
+              <w:jc w:val="center"/>
+              <w:rPr>
+                <w:rFonts w:ascii="Times New Roman" w:hAnsi="Times New Roman"/>
+                <w:sz w:val="14"/>
+                <w:szCs w:val="14"/>
+              </w:rPr>
+            </w:pPr>
+          </w:p>
+        </w:tc>
+        <w:tc>
+          <w:tcPr>
+            <w:tcW w:w="3402" w:type="dxa"/>
+            <w:vAlign w:val="center"/>
+          </w:tcPr>
+          <w:p>
+            <w:pPr>
+              <w:keepNext/>
+              <w:spacing w:after="0" w:line="240" w:lineRule="auto"/>
+              <w:jc w:val="center"/>
               <w:rPr>
                 <w:rFonts w:ascii="Times New Roman" w:hAnsi="Times New Roman"/>
                 <w:sz w:val="14"/>
@@ -1018,6 +1101,7 @@
             <w:pPr>
               <w:keepNext/>
               <w:spacing w:after="0" w:line="240" w:lineRule="auto"/>
+              <w:jc w:val="center"/>
               <w:rPr>
                 <w:rFonts w:ascii="Times New Roman" w:hAnsi="Times New Roman"/>
                 <w:sz w:val="14"/>
@@ -1059,6 +1143,7 @@
             <w:pPr>
               <w:keepNext/>
               <w:spacing w:after="0" w:line="240" w:lineRule="auto"/>
+              <w:jc w:val="center"/>
               <w:rPr>
                 <w:rFonts w:ascii="Times New Roman" w:hAnsi="Times New Roman"/>
                 <w:sz w:val="14"/>
@@ -1073,37 +1158,20 @@
                 <w:szCs w:val="14"/>
                 <w:lang w:val="en-US"/>
               </w:rPr>
-              <w:t>+++=$renglon.renglon.numero_parte+++</w:t>
+              <w:t>+++=$</w:t>
             </w:r>
-          </w:p>
-          <w:p>
-            <w:pPr>
-              <w:keepNext/>
-              <w:spacing w:after="0" w:line="240" w:lineRule="auto"/>
-              <w:rPr>
-                <w:rFonts w:ascii="Times New Roman" w:hAnsi="Times New Roman"/>
-                <w:sz w:val="14"/>
-                <w:szCs w:val="14"/>
-              </w:rPr>
-            </w:pPr>
-          </w:p>
-        </w:tc>
-        <w:tc>
-          <w:tcPr>
-            <w:tcW w:w="1417" w:type="dxa"/>
-            <w:vAlign w:val="center"/>
-          </w:tcPr>
-          <w:p>
-            <w:pPr>
-              <w:keepNext/>
-              <w:spacing w:after="0" w:line="240" w:lineRule="auto"/>
+            <w:proofErr w:type="spellStart"/>
+            <w:proofErr w:type="gramStart"/>
+            <w:r>
               <w:rPr>
                 <w:rFonts w:ascii="Times New Roman" w:hAnsi="Times New Roman"/>
                 <w:sz w:val="14"/>
                 <w:szCs w:val="14"/>
                 <w:lang w:val="en-US"/>
               </w:rPr>
-            </w:pPr>
+              <w:t>renglon.renglon</w:t>
+            </w:r>
+            <w:proofErr w:type="gramEnd"/>
             <w:r>
               <w:rPr>
                 <w:rFonts w:ascii="Times New Roman" w:hAnsi="Times New Roman"/>
@@ -1111,16 +1179,9 @@
                 <w:szCs w:val="14"/>
                 <w:lang w:val="en-US"/>
               </w:rPr>
-              <w:t>+++=$renglon.renglon.</w:t>
+              <w:t>.numero_parte</w:t>
             </w:r>
-            <w:r>
-              <w:rPr>
-                <w:rFonts w:ascii="Times New Roman" w:hAnsi="Times New Roman"/>
-                <w:sz w:val="14"/>
-                <w:szCs w:val="14"/>
-              </w:rPr>
-              <w:t>nombre</w:t>
-            </w:r>
+            <w:proofErr w:type="spellEnd"/>
             <w:r>
               <w:rPr>
                 <w:rFonts w:ascii="Times New Roman" w:hAnsi="Times New Roman"/>
@@ -1135,6 +1196,7 @@
             <w:pPr>
               <w:keepNext/>
               <w:spacing w:after="0" w:line="240" w:lineRule="auto"/>
+              <w:jc w:val="center"/>
               <w:rPr>
                 <w:rFonts w:ascii="Times New Roman" w:hAnsi="Times New Roman"/>
                 <w:sz w:val="14"/>
@@ -1145,7 +1207,7 @@
         </w:tc>
         <w:tc>
           <w:tcPr>
-            <w:tcW w:w="992" w:type="dxa"/>
+            <w:tcW w:w="1842" w:type="dxa"/>
             <w:vAlign w:val="center"/>
           </w:tcPr>
           <w:p>
@@ -1167,7 +1229,46 @@
                 <w:szCs w:val="14"/>
                 <w:lang w:val="en-US"/>
               </w:rPr>
-              <w:t>+++=$renglon.cantidad+++</w:t>
+              <w:t>+++=$</w:t>
+            </w:r>
+            <w:proofErr w:type="spellStart"/>
+            <w:proofErr w:type="gramStart"/>
+            <w:r>
+              <w:rPr>
+                <w:rFonts w:ascii="Times New Roman" w:hAnsi="Times New Roman"/>
+                <w:sz w:val="14"/>
+                <w:szCs w:val="14"/>
+                <w:lang w:val="en-US"/>
+              </w:rPr>
+              <w:t>renglon.renglon</w:t>
+            </w:r>
+            <w:proofErr w:type="spellEnd"/>
+            <w:proofErr w:type="gramEnd"/>
+            <w:r>
+              <w:rPr>
+                <w:rFonts w:ascii="Times New Roman" w:hAnsi="Times New Roman"/>
+                <w:sz w:val="14"/>
+                <w:szCs w:val="14"/>
+                <w:lang w:val="en-US"/>
+              </w:rPr>
+              <w:t>.</w:t>
+            </w:r>
+            <w:r>
+              <w:rPr>
+                <w:rFonts w:ascii="Times New Roman" w:hAnsi="Times New Roman"/>
+                <w:sz w:val="14"/>
+                <w:szCs w:val="14"/>
+              </w:rPr>
+              <w:t>nombre</w:t>
+            </w:r>
+            <w:r>
+              <w:rPr>
+                <w:rFonts w:ascii="Times New Roman" w:hAnsi="Times New Roman"/>
+                <w:sz w:val="14"/>
+                <w:szCs w:val="14"/>
+                <w:lang w:val="en-US"/>
+              </w:rPr>
+              <w:t>+++</w:t>
             </w:r>
           </w:p>
           <w:p>
@@ -1185,13 +1286,76 @@
         </w:tc>
         <w:tc>
           <w:tcPr>
-            <w:tcW w:w="993" w:type="dxa"/>
+            <w:tcW w:w="709" w:type="dxa"/>
             <w:vAlign w:val="center"/>
           </w:tcPr>
           <w:p>
             <w:pPr>
               <w:keepNext/>
               <w:spacing w:after="0" w:line="240" w:lineRule="auto"/>
+              <w:jc w:val="center"/>
+              <w:rPr>
+                <w:rFonts w:ascii="Times New Roman" w:hAnsi="Times New Roman"/>
+                <w:sz w:val="14"/>
+                <w:szCs w:val="14"/>
+                <w:lang w:val="en-US"/>
+              </w:rPr>
+            </w:pPr>
+            <w:r>
+              <w:rPr>
+                <w:rFonts w:ascii="Times New Roman" w:hAnsi="Times New Roman"/>
+                <w:sz w:val="14"/>
+                <w:szCs w:val="14"/>
+                <w:lang w:val="en-US"/>
+              </w:rPr>
+              <w:t>+++=$</w:t>
+            </w:r>
+            <w:proofErr w:type="spellStart"/>
+            <w:proofErr w:type="gramStart"/>
+            <w:r>
+              <w:rPr>
+                <w:rFonts w:ascii="Times New Roman" w:hAnsi="Times New Roman"/>
+                <w:sz w:val="14"/>
+                <w:szCs w:val="14"/>
+                <w:lang w:val="en-US"/>
+              </w:rPr>
+              <w:t>renglon.cantidad</w:t>
+            </w:r>
+            <w:proofErr w:type="spellEnd"/>
+            <w:proofErr w:type="gramEnd"/>
+            <w:r>
+              <w:rPr>
+                <w:rFonts w:ascii="Times New Roman" w:hAnsi="Times New Roman"/>
+                <w:sz w:val="14"/>
+                <w:szCs w:val="14"/>
+                <w:lang w:val="en-US"/>
+              </w:rPr>
+              <w:t>+++</w:t>
+            </w:r>
+          </w:p>
+          <w:p>
+            <w:pPr>
+              <w:keepNext/>
+              <w:spacing w:after="0" w:line="240" w:lineRule="auto"/>
+              <w:jc w:val="center"/>
+              <w:rPr>
+                <w:rFonts w:ascii="Times New Roman" w:hAnsi="Times New Roman"/>
+                <w:sz w:val="14"/>
+                <w:szCs w:val="14"/>
+              </w:rPr>
+            </w:pPr>
+          </w:p>
+        </w:tc>
+        <w:tc>
+          <w:tcPr>
+            <w:tcW w:w="851" w:type="dxa"/>
+            <w:vAlign w:val="center"/>
+          </w:tcPr>
+          <w:p>
+            <w:pPr>
+              <w:keepNext/>
+              <w:spacing w:after="0" w:line="240" w:lineRule="auto"/>
+              <w:jc w:val="center"/>
               <w:rPr>
                 <w:rFonts w:ascii="Times New Roman" w:hAnsi="Times New Roman"/>
                 <w:sz w:val="14"/>
@@ -1213,6 +1377,7 @@
             <w:pPr>
               <w:keepNext/>
               <w:spacing w:after="0" w:line="240" w:lineRule="auto"/>
+              <w:jc w:val="center"/>
               <w:rPr>
                 <w:rFonts w:ascii="Times New Roman" w:hAnsi="Times New Roman"/>
                 <w:sz w:val="14"/>
@@ -1224,13 +1389,14 @@
         </w:tc>
         <w:tc>
           <w:tcPr>
-            <w:tcW w:w="1417" w:type="dxa"/>
+            <w:tcW w:w="1134" w:type="dxa"/>
             <w:vAlign w:val="center"/>
           </w:tcPr>
           <w:p>
             <w:pPr>
               <w:keepNext/>
               <w:spacing w:after="0" w:line="240" w:lineRule="auto"/>
+              <w:jc w:val="center"/>
               <w:rPr>
                 <w:rFonts w:ascii="Times New Roman" w:hAnsi="Times New Roman"/>
                 <w:sz w:val="14"/>
@@ -1245,7 +1411,28 @@
                 <w:szCs w:val="14"/>
                 <w:lang w:val="en-US"/>
               </w:rPr>
-              <w:t>+++=$renglon.renglon.clasificacion.</w:t>
+              <w:t>+++=$</w:t>
+            </w:r>
+            <w:proofErr w:type="spellStart"/>
+            <w:proofErr w:type="gramStart"/>
+            <w:r>
+              <w:rPr>
+                <w:rFonts w:ascii="Times New Roman" w:hAnsi="Times New Roman"/>
+                <w:sz w:val="14"/>
+                <w:szCs w:val="14"/>
+                <w:lang w:val="en-US"/>
+              </w:rPr>
+              <w:t>renglon.renglon</w:t>
+            </w:r>
+            <w:proofErr w:type="gramEnd"/>
+            <w:r>
+              <w:rPr>
+                <w:rFonts w:ascii="Times New Roman" w:hAnsi="Times New Roman"/>
+                <w:sz w:val="14"/>
+                <w:szCs w:val="14"/>
+                <w:lang w:val="en-US"/>
+              </w:rPr>
+              <w:t>.clasificacion.</w:t>
             </w:r>
             <w:r>
               <w:rPr>
@@ -1256,6 +1443,7 @@
               </w:rPr>
               <w:t>abreviacion</w:t>
             </w:r>
+            <w:proofErr w:type="spellEnd"/>
             <w:r>
               <w:rPr>
                 <w:rFonts w:ascii="Times New Roman" w:hAnsi="Times New Roman"/>
@@ -1270,6 +1458,7 @@
             <w:pPr>
               <w:keepNext/>
               <w:spacing w:after="0" w:line="240" w:lineRule="auto"/>
+              <w:jc w:val="center"/>
               <w:rPr>
                 <w:rFonts w:ascii="Times New Roman" w:hAnsi="Times New Roman"/>
                 <w:sz w:val="14"/>
@@ -1280,13 +1469,14 @@
         </w:tc>
         <w:tc>
           <w:tcPr>
-            <w:tcW w:w="3119" w:type="dxa"/>
+            <w:tcW w:w="3402" w:type="dxa"/>
             <w:vAlign w:val="center"/>
           </w:tcPr>
           <w:p>
             <w:pPr>
               <w:keepNext/>
               <w:spacing w:after="0" w:line="240" w:lineRule="auto"/>
+              <w:jc w:val="center"/>
               <w:rPr>
                 <w:rFonts w:ascii="Times New Roman" w:hAnsi="Times New Roman"/>
                 <w:sz w:val="14"/>
@@ -1301,13 +1491,45 @@
                 <w:szCs w:val="14"/>
                 <w:lang w:val="en-US"/>
               </w:rPr>
-              <w:t>+++=$renglon.seriales.join(', ')+++</w:t>
+              <w:t>+++=$</w:t>
+            </w:r>
+            <w:proofErr w:type="spellStart"/>
+            <w:proofErr w:type="gramStart"/>
+            <w:r>
+              <w:rPr>
+                <w:rFonts w:ascii="Times New Roman" w:hAnsi="Times New Roman"/>
+                <w:sz w:val="14"/>
+                <w:szCs w:val="14"/>
+                <w:lang w:val="en-US"/>
+              </w:rPr>
+              <w:t>renglon.seriales</w:t>
+            </w:r>
+            <w:proofErr w:type="gramEnd"/>
+            <w:r>
+              <w:rPr>
+                <w:rFonts w:ascii="Times New Roman" w:hAnsi="Times New Roman"/>
+                <w:sz w:val="14"/>
+                <w:szCs w:val="14"/>
+                <w:lang w:val="en-US"/>
+              </w:rPr>
+              <w:t>.join</w:t>
+            </w:r>
+            <w:proofErr w:type="spellEnd"/>
+            <w:r>
+              <w:rPr>
+                <w:rFonts w:ascii="Times New Roman" w:hAnsi="Times New Roman"/>
+                <w:sz w:val="14"/>
+                <w:szCs w:val="14"/>
+                <w:lang w:val="en-US"/>
+              </w:rPr>
+              <w:t>(', ')+++</w:t>
             </w:r>
           </w:p>
           <w:p>
             <w:pPr>
               <w:keepNext/>
               <w:spacing w:after="0" w:line="240" w:lineRule="auto"/>
+              <w:jc w:val="center"/>
               <w:rPr>
                 <w:rFonts w:ascii="Times New Roman" w:hAnsi="Times New Roman"/>
                 <w:sz w:val="14"/>
@@ -1326,6 +1548,7 @@
             <w:pPr>
               <w:keepNext/>
               <w:spacing w:after="0" w:line="240" w:lineRule="auto"/>
+              <w:jc w:val="center"/>
               <w:rPr>
                 <w:rFonts w:ascii="Times New Roman" w:hAnsi="Times New Roman"/>
                 <w:sz w:val="14"/>
@@ -1340,13 +1563,36 @@
                 <w:szCs w:val="14"/>
                 <w:lang w:val="en-US"/>
               </w:rPr>
-              <w:t>+++=$renglon.observacion+++</w:t>
+              <w:t>+++=$</w:t>
+            </w:r>
+            <w:proofErr w:type="spellStart"/>
+            <w:proofErr w:type="gramStart"/>
+            <w:r>
+              <w:rPr>
+                <w:rFonts w:ascii="Times New Roman" w:hAnsi="Times New Roman"/>
+                <w:sz w:val="14"/>
+                <w:szCs w:val="14"/>
+                <w:lang w:val="en-US"/>
+              </w:rPr>
+              <w:t>renglon.observacion</w:t>
+            </w:r>
+            <w:proofErr w:type="spellEnd"/>
+            <w:proofErr w:type="gramEnd"/>
+            <w:r>
+              <w:rPr>
+                <w:rFonts w:ascii="Times New Roman" w:hAnsi="Times New Roman"/>
+                <w:sz w:val="14"/>
+                <w:szCs w:val="14"/>
+                <w:lang w:val="en-US"/>
+              </w:rPr>
+              <w:t>+++</w:t>
             </w:r>
           </w:p>
           <w:p>
             <w:pPr>
               <w:keepNext/>
               <w:spacing w:after="0" w:line="240" w:lineRule="auto"/>
+              <w:jc w:val="center"/>
               <w:rPr>
                 <w:rFonts w:ascii="Times New Roman" w:hAnsi="Times New Roman"/>
                 <w:sz w:val="14"/>
@@ -1381,7 +1627,27 @@
                 <w:szCs w:val="14"/>
                 <w:lang w:val="en-US"/>
               </w:rPr>
-              <w:t>+++ END-FOR renglon+++</w:t>
+              <w:t xml:space="preserve">+++ END-FOR </w:t>
+            </w:r>
+            <w:proofErr w:type="spellStart"/>
+            <w:r>
+              <w:rPr>
+                <w:rFonts w:ascii="Times New Roman" w:hAnsi="Times New Roman"/>
+                <w:sz w:val="14"/>
+                <w:szCs w:val="14"/>
+                <w:lang w:val="en-US"/>
+              </w:rPr>
+              <w:t>renglon</w:t>
+            </w:r>
+            <w:proofErr w:type="spellEnd"/>
+            <w:r>
+              <w:rPr>
+                <w:rFonts w:ascii="Times New Roman" w:hAnsi="Times New Roman"/>
+                <w:sz w:val="14"/>
+                <w:szCs w:val="14"/>
+                <w:lang w:val="en-US"/>
+              </w:rPr>
+              <w:t>+++</w:t>
             </w:r>
           </w:p>
         </w:tc>
@@ -1394,6 +1660,7 @@
             <w:pPr>
               <w:keepNext/>
               <w:spacing w:after="0" w:line="240" w:lineRule="auto"/>
+              <w:jc w:val="center"/>
               <w:rPr>
                 <w:rFonts w:ascii="Times New Roman" w:hAnsi="Times New Roman"/>
                 <w:sz w:val="14"/>
@@ -1404,24 +1671,7 @@
         </w:tc>
         <w:tc>
           <w:tcPr>
-            <w:tcW w:w="1417" w:type="dxa"/>
-            <w:vAlign w:val="center"/>
-          </w:tcPr>
-          <w:p>
-            <w:pPr>
-              <w:keepNext/>
-              <w:spacing w:after="0" w:line="240" w:lineRule="auto"/>
-              <w:rPr>
-                <w:rFonts w:ascii="Times New Roman" w:hAnsi="Times New Roman"/>
-                <w:sz w:val="14"/>
-                <w:szCs w:val="14"/>
-              </w:rPr>
-            </w:pPr>
-          </w:p>
-        </w:tc>
-        <w:tc>
-          <w:tcPr>
-            <w:tcW w:w="992" w:type="dxa"/>
+            <w:tcW w:w="1842" w:type="dxa"/>
             <w:vAlign w:val="center"/>
           </w:tcPr>
           <w:p>
@@ -1439,13 +1689,14 @@
         </w:tc>
         <w:tc>
           <w:tcPr>
-            <w:tcW w:w="993" w:type="dxa"/>
+            <w:tcW w:w="709" w:type="dxa"/>
             <w:vAlign w:val="center"/>
           </w:tcPr>
           <w:p>
             <w:pPr>
               <w:keepNext/>
               <w:spacing w:after="0" w:line="240" w:lineRule="auto"/>
+              <w:jc w:val="center"/>
               <w:rPr>
                 <w:rFonts w:ascii="Times New Roman" w:hAnsi="Times New Roman"/>
                 <w:sz w:val="14"/>
@@ -1456,13 +1707,14 @@
         </w:tc>
         <w:tc>
           <w:tcPr>
-            <w:tcW w:w="1417" w:type="dxa"/>
+            <w:tcW w:w="851" w:type="dxa"/>
             <w:vAlign w:val="center"/>
           </w:tcPr>
           <w:p>
             <w:pPr>
               <w:keepNext/>
               <w:spacing w:after="0" w:line="240" w:lineRule="auto"/>
+              <w:jc w:val="center"/>
               <w:rPr>
                 <w:rFonts w:ascii="Times New Roman" w:hAnsi="Times New Roman"/>
                 <w:sz w:val="14"/>
@@ -1473,13 +1725,32 @@
         </w:tc>
         <w:tc>
           <w:tcPr>
-            <w:tcW w:w="3119" w:type="dxa"/>
+            <w:tcW w:w="1134" w:type="dxa"/>
             <w:vAlign w:val="center"/>
           </w:tcPr>
           <w:p>
             <w:pPr>
               <w:keepNext/>
               <w:spacing w:after="0" w:line="240" w:lineRule="auto"/>
+              <w:jc w:val="center"/>
+              <w:rPr>
+                <w:rFonts w:ascii="Times New Roman" w:hAnsi="Times New Roman"/>
+                <w:sz w:val="14"/>
+                <w:szCs w:val="14"/>
+              </w:rPr>
+            </w:pPr>
+          </w:p>
+        </w:tc>
+        <w:tc>
+          <w:tcPr>
+            <w:tcW w:w="3402" w:type="dxa"/>
+            <w:vAlign w:val="center"/>
+          </w:tcPr>
+          <w:p>
+            <w:pPr>
+              <w:keepNext/>
+              <w:spacing w:after="0" w:line="240" w:lineRule="auto"/>
+              <w:jc w:val="center"/>
               <w:rPr>
                 <w:rFonts w:ascii="Times New Roman" w:hAnsi="Times New Roman"/>
                 <w:sz w:val="14"/>
@@ -1497,6 +1768,7 @@
             <w:pPr>
               <w:keepNext/>
               <w:spacing w:after="0" w:line="240" w:lineRule="auto"/>
+              <w:jc w:val="center"/>
               <w:rPr>
                 <w:rFonts w:ascii="Times New Roman" w:hAnsi="Times New Roman"/>
                 <w:sz w:val="14"/>
@@ -1519,12 +1791,7 @@
       </w:pPr>
     </w:p>
     <w:sectPr>
-      <w:headerReference w:type="even" r:id="rId9"/>
-      <w:headerReference w:type="default" r:id="rId10"/>
-      <w:footerReference w:type="even" r:id="rId11"/>
-      <w:footerReference w:type="default" r:id="rId12"/>
-      <w:headerReference w:type="first" r:id="rId13"/>
-      <w:footerReference w:type="first" r:id="rId14"/>
+      <w:footerReference w:type="first" r:id="rId9"/>
       <w:type w:val="continuous"/>
       <w:pgSz w:w="12240" w:h="15840"/>
       <w:pgMar w:top="425" w:right="567" w:bottom="425" w:left="567" w:header="709" w:footer="709" w:gutter="0"/>
@@ -1568,26 +1835,6 @@
       <w:pStyle w:val="Footer"/>
     </w:pPr>
   </w:p>
-</w:ftr>
-</file>
-
-<file path=word/footer2.xml><?xml version="1.0" encoding="utf-8"?>
-<w:ftr xmlns:wpc="http://schemas.microsoft.com/office/word/2010/wordprocessingCanvas" xmlns:cx="http://schemas.microsoft.com/office/drawing/2014/chartex" xmlns:cx1="http://schemas.microsoft.com/office/drawing/2015/9/8/chartex" xmlns:cx2="http://schemas.microsoft.com/office/drawing/2015/10/21/chartex" xmlns:cx3="http://schemas.microsoft.com/office/drawing/2016/5/9/chartex" xmlns:cx4="http://schemas.microsoft.com/office/drawing/2016/5/10/chartex" xmlns:cx5="http://schemas.microsoft.com/office/drawing/2016/5/11/chartex" xmlns:cx6="http://schemas.microsoft.com/office/drawing/2016/5/12/chartex" xmlns:cx7="http://schemas.microsoft.com/office/drawing/2016/5/13/chartex" xmlns:cx8="http://schemas.microsoft.com/office/drawing/2016/5/14/chartex" xmlns:mc="http://schemas.openxmlformats.org/markup-compatibility/2006" xmlns:aink="http://schemas.microsoft.com/office/drawing/2016/ink" xmlns:am3d="http://schemas.microsoft.com/office/drawing/2017/model3d" xmlns:o="urn:schemas-microsoft-com:office:office" xmlns:oel="http://schemas.microsoft.com/office/2019/extlst" xmlns:r="http://schemas.openxmlformats.org/officeDocument/2006/relationships" xmlns:m="http://schemas.openxmlformats.org/officeDocument/2006/math" xmlns:v="urn:schemas-microsoft-com:vml" xmlns:wp14="http://schemas.microsoft.com/office/word/2010/wordprocessingDrawing" xmlns:wp="http://schemas.openxmlformats.org/drawingml/2006/wordprocessingDrawing" xmlns:w10="urn:schemas-microsoft-com:office:word" xmlns:w="http://schemas.openxmlformats.org/wordprocessingml/2006/main" xmlns:w14="http://schemas.microsoft.com/office/word/2010/wordml" xmlns:w15="http://schemas.microsoft.com/office/word/2012/wordml" xmlns:w16cex="http://schemas.microsoft.com/office/word/2018/wordml/cex" xmlns:w16cid="http://schemas.microsoft.com/office/word/2016/wordml/cid" xmlns:w16="http://schemas.microsoft.com/office/word/2018/wordml" xmlns:w16sdtdh="http://schemas.microsoft.com/office/word/2020/wordml/sdtdatahash" xmlns:w16se="http://schemas.microsoft.com/office/word/2015/wordml/symex" xmlns:wpg="http://schemas.microsoft.com/office/word/2010/wordprocessingGroup" xmlns:wpi="http://schemas.microsoft.com/office/word/2010/wordprocessingInk" xmlns:wne="http://schemas.microsoft.com/office/word/2006/wordml" xmlns:wps="http://schemas.microsoft.com/office/word/2010/wordprocessingShape" mc:Ignorable="w14 w15 w16se w16cid w16 w16cex w16sdtdh wp14">
-  <w:p>
-    <w:pPr>
-      <w:pStyle w:val="Footer"/>
-    </w:pPr>
-  </w:p>
-</w:ftr>
-</file>
-
-<file path=word/footer3.xml><?xml version="1.0" encoding="utf-8"?>
-<w:ftr xmlns:wpc="http://schemas.microsoft.com/office/word/2010/wordprocessingCanvas" xmlns:cx="http://schemas.microsoft.com/office/drawing/2014/chartex" xmlns:cx1="http://schemas.microsoft.com/office/drawing/2015/9/8/chartex" xmlns:cx2="http://schemas.microsoft.com/office/drawing/2015/10/21/chartex" xmlns:cx3="http://schemas.microsoft.com/office/drawing/2016/5/9/chartex" xmlns:cx4="http://schemas.microsoft.com/office/drawing/2016/5/10/chartex" xmlns:cx5="http://schemas.microsoft.com/office/drawing/2016/5/11/chartex" xmlns:cx6="http://schemas.microsoft.com/office/drawing/2016/5/12/chartex" xmlns:cx7="http://schemas.microsoft.com/office/drawing/2016/5/13/chartex" xmlns:cx8="http://schemas.microsoft.com/office/drawing/2016/5/14/chartex" xmlns:mc="http://schemas.openxmlformats.org/markup-compatibility/2006" xmlns:aink="http://schemas.microsoft.com/office/drawing/2016/ink" xmlns:am3d="http://schemas.microsoft.com/office/drawing/2017/model3d" xmlns:o="urn:schemas-microsoft-com:office:office" xmlns:oel="http://schemas.microsoft.com/office/2019/extlst" xmlns:r="http://schemas.openxmlformats.org/officeDocument/2006/relationships" xmlns:m="http://schemas.openxmlformats.org/officeDocument/2006/math" xmlns:v="urn:schemas-microsoft-com:vml" xmlns:wp14="http://schemas.microsoft.com/office/word/2010/wordprocessingDrawing" xmlns:wp="http://schemas.openxmlformats.org/drawingml/2006/wordprocessingDrawing" xmlns:w10="urn:schemas-microsoft-com:office:word" xmlns:w="http://schemas.openxmlformats.org/wordprocessingml/2006/main" xmlns:w14="http://schemas.microsoft.com/office/word/2010/wordml" xmlns:w15="http://schemas.microsoft.com/office/word/2012/wordml" xmlns:w16cex="http://schemas.microsoft.com/office/word/2018/wordml/cex" xmlns:w16cid="http://schemas.microsoft.com/office/word/2016/wordml/cid" xmlns:w16="http://schemas.microsoft.com/office/word/2018/wordml" xmlns:w16sdtdh="http://schemas.microsoft.com/office/word/2020/wordml/sdtdatahash" xmlns:w16se="http://schemas.microsoft.com/office/word/2015/wordml/symex" xmlns:wpg="http://schemas.microsoft.com/office/word/2010/wordprocessingGroup" xmlns:wpi="http://schemas.microsoft.com/office/word/2010/wordprocessingInk" xmlns:wne="http://schemas.microsoft.com/office/word/2006/wordml" xmlns:wps="http://schemas.microsoft.com/office/word/2010/wordprocessingShape" mc:Ignorable="w14 w15 w16se w16cid w16 w16cex w16sdtdh wp14">
-  <w:p>
-    <w:pPr>
-      <w:pStyle w:val="Footer"/>
-    </w:pPr>
-  </w:p>
   <w:tbl>
     <w:tblPr>
       <w:tblStyle w:val="TableGrid"/>
@@ -1663,7 +1910,73 @@
               <w:sz w:val="14"/>
               <w:szCs w:val="14"/>
             </w:rPr>
-            <w:t>+++ supervisor != null ? `SUPERVISA` : `` +++</w:t>
+            <w:t xml:space="preserve">+++ </w:t>
+          </w:r>
+          <w:proofErr w:type="gramStart"/>
+          <w:r>
+            <w:rPr>
+              <w:rFonts w:ascii="Times New Roman" w:hAnsi="Times New Roman"/>
+              <w:b/>
+              <w:bCs/>
+              <w:sz w:val="14"/>
+              <w:szCs w:val="14"/>
+            </w:rPr>
+            <w:t>supervisor !</w:t>
+          </w:r>
+          <w:proofErr w:type="gramEnd"/>
+          <w:r>
+            <w:rPr>
+              <w:rFonts w:ascii="Times New Roman" w:hAnsi="Times New Roman"/>
+              <w:b/>
+              <w:bCs/>
+              <w:sz w:val="14"/>
+              <w:szCs w:val="14"/>
+            </w:rPr>
+            <w:t xml:space="preserve">= </w:t>
+          </w:r>
+          <w:proofErr w:type="spellStart"/>
+          <w:r>
+            <w:rPr>
+              <w:rFonts w:ascii="Times New Roman" w:hAnsi="Times New Roman"/>
+              <w:b/>
+              <w:bCs/>
+              <w:sz w:val="14"/>
+              <w:szCs w:val="14"/>
+            </w:rPr>
+            <w:t>null</w:t>
+          </w:r>
+          <w:proofErr w:type="spellEnd"/>
+          <w:r>
+            <w:rPr>
+              <w:rFonts w:ascii="Times New Roman" w:hAnsi="Times New Roman"/>
+              <w:b/>
+              <w:bCs/>
+              <w:sz w:val="14"/>
+              <w:szCs w:val="14"/>
+            </w:rPr>
+            <w:t xml:space="preserve"> ? `SUPERVISA</w:t>
+          </w:r>
+          <w:proofErr w:type="gramStart"/>
+          <w:r>
+            <w:rPr>
+              <w:rFonts w:ascii="Times New Roman" w:hAnsi="Times New Roman"/>
+              <w:b/>
+              <w:bCs/>
+              <w:sz w:val="14"/>
+              <w:szCs w:val="14"/>
+            </w:rPr>
+            <w:t>` :</w:t>
+          </w:r>
+          <w:proofErr w:type="gramEnd"/>
+          <w:r>
+            <w:rPr>
+              <w:rFonts w:ascii="Times New Roman" w:hAnsi="Times New Roman"/>
+              <w:b/>
+              <w:bCs/>
+              <w:sz w:val="14"/>
+              <w:szCs w:val="14"/>
+            </w:rPr>
+            <w:t xml:space="preserve"> `` +++</w:t>
           </w:r>
         </w:p>
       </w:tc>
@@ -1717,6 +2030,61 @@
             </w:rPr>
           </w:pPr>
         </w:p>
+        <w:p>
+          <w:pPr>
+            <w:spacing w:after="0" w:line="240" w:lineRule="auto"/>
+            <w:jc w:val="center"/>
+            <w:rPr>
+              <w:rFonts w:ascii="Times New Roman" w:hAnsi="Times New Roman"/>
+              <w:sz w:val="14"/>
+              <w:szCs w:val="14"/>
+            </w:rPr>
+          </w:pPr>
+        </w:p>
+        <w:p>
+          <w:pPr>
+            <w:spacing w:after="0" w:line="240" w:lineRule="auto"/>
+            <w:jc w:val="center"/>
+            <w:rPr>
+              <w:rFonts w:ascii="Times New Roman" w:hAnsi="Times New Roman"/>
+              <w:sz w:val="14"/>
+              <w:szCs w:val="14"/>
+            </w:rPr>
+          </w:pPr>
+        </w:p>
+        <w:p>
+          <w:pPr>
+            <w:spacing w:after="0" w:line="240" w:lineRule="auto"/>
+            <w:jc w:val="center"/>
+            <w:rPr>
+              <w:rFonts w:ascii="Times New Roman" w:hAnsi="Times New Roman"/>
+              <w:sz w:val="14"/>
+              <w:szCs w:val="14"/>
+            </w:rPr>
+          </w:pPr>
+        </w:p>
+        <w:p>
+          <w:pPr>
+            <w:spacing w:after="0" w:line="240" w:lineRule="auto"/>
+            <w:jc w:val="center"/>
+            <w:rPr>
+              <w:rFonts w:ascii="Times New Roman" w:hAnsi="Times New Roman"/>
+              <w:sz w:val="14"/>
+              <w:szCs w:val="14"/>
+            </w:rPr>
+          </w:pPr>
+        </w:p>
+        <w:p>
+          <w:pPr>
+            <w:spacing w:after="0" w:line="240" w:lineRule="auto"/>
+            <w:jc w:val="center"/>
+            <w:rPr>
+              <w:rFonts w:ascii="Times New Roman" w:hAnsi="Times New Roman"/>
+              <w:sz w:val="14"/>
+              <w:szCs w:val="14"/>
+            </w:rPr>
+          </w:pPr>
+        </w:p>
       </w:tc>
       <w:tc>
         <w:tcPr>
@@ -1774,7 +2142,23 @@
               <w:sz w:val="14"/>
               <w:szCs w:val="14"/>
             </w:rPr>
-            <w:t>________________________</w:t>
+            <w:t>_____________</w:t>
+          </w:r>
+          <w:r>
+            <w:rPr>
+              <w:rFonts w:ascii="Times New Roman" w:hAnsi="Times New Roman"/>
+              <w:sz w:val="14"/>
+              <w:szCs w:val="14"/>
+            </w:rPr>
+            <w:t>_______</w:t>
+          </w:r>
+          <w:r>
+            <w:rPr>
+              <w:rFonts w:ascii="Times New Roman" w:hAnsi="Times New Roman"/>
+              <w:sz w:val="14"/>
+              <w:szCs w:val="14"/>
+            </w:rPr>
+            <w:t>___________</w:t>
           </w:r>
         </w:p>
         <w:p>
@@ -1793,7 +2177,53 @@
               <w:sz w:val="14"/>
               <w:szCs w:val="14"/>
             </w:rPr>
-            <w:t>+++abastecedor.nombres.toUpperCase()+++ +++ abastecedor.apellidos.toUpperCase()+++.</w:t>
+            <w:t>+++</w:t>
+          </w:r>
+          <w:proofErr w:type="spellStart"/>
+          <w:proofErr w:type="gramStart"/>
+          <w:r>
+            <w:rPr>
+              <w:rFonts w:ascii="Times New Roman" w:hAnsi="Times New Roman"/>
+              <w:sz w:val="14"/>
+              <w:szCs w:val="14"/>
+            </w:rPr>
+            <w:t>abastecedor.nombres</w:t>
+          </w:r>
+          <w:proofErr w:type="gramEnd"/>
+          <w:r>
+            <w:rPr>
+              <w:rFonts w:ascii="Times New Roman" w:hAnsi="Times New Roman"/>
+              <w:sz w:val="14"/>
+              <w:szCs w:val="14"/>
+            </w:rPr>
+            <w:t>.toUpperCase</w:t>
+          </w:r>
+          <w:proofErr w:type="spellEnd"/>
+          <w:r>
+            <w:rPr>
+              <w:rFonts w:ascii="Times New Roman" w:hAnsi="Times New Roman"/>
+              <w:sz w:val="14"/>
+              <w:szCs w:val="14"/>
+            </w:rPr>
+            <w:t xml:space="preserve">()+++ +++ </w:t>
+          </w:r>
+          <w:proofErr w:type="spellStart"/>
+          <w:r>
+            <w:rPr>
+              <w:rFonts w:ascii="Times New Roman" w:hAnsi="Times New Roman"/>
+              <w:sz w:val="14"/>
+              <w:szCs w:val="14"/>
+            </w:rPr>
+            <w:t>abastecedor.apellidos.toUpperCase</w:t>
+          </w:r>
+          <w:proofErr w:type="spellEnd"/>
+          <w:r>
+            <w:rPr>
+              <w:rFonts w:ascii="Times New Roman" w:hAnsi="Times New Roman"/>
+              <w:sz w:val="14"/>
+              <w:szCs w:val="14"/>
+            </w:rPr>
+            <w:t>()+++.</w:t>
           </w:r>
         </w:p>
         <w:p>
@@ -1814,7 +2244,38 @@
               <w:sz w:val="14"/>
               <w:szCs w:val="14"/>
             </w:rPr>
-            <w:t>+++abastecedor.grado.nombre.toUpperCase()+++</w:t>
+            <w:t>+++</w:t>
+          </w:r>
+          <w:proofErr w:type="spellStart"/>
+          <w:proofErr w:type="gramStart"/>
+          <w:r>
+            <w:rPr>
+              <w:rFonts w:ascii="Times New Roman" w:hAnsi="Times New Roman"/>
+              <w:b/>
+              <w:sz w:val="14"/>
+              <w:szCs w:val="14"/>
+            </w:rPr>
+            <w:t>abastecedor.grado</w:t>
+          </w:r>
+          <w:proofErr w:type="gramEnd"/>
+          <w:r>
+            <w:rPr>
+              <w:rFonts w:ascii="Times New Roman" w:hAnsi="Times New Roman"/>
+              <w:b/>
+              <w:sz w:val="14"/>
+              <w:szCs w:val="14"/>
+            </w:rPr>
+            <w:t>.nombre.toUpperCase</w:t>
+          </w:r>
+          <w:proofErr w:type="spellEnd"/>
+          <w:r>
+            <w:rPr>
+              <w:rFonts w:ascii="Times New Roman" w:hAnsi="Times New Roman"/>
+              <w:b/>
+              <w:sz w:val="14"/>
+              <w:szCs w:val="14"/>
+            </w:rPr>
+            <w:t>()+++</w:t>
           </w:r>
         </w:p>
         <w:p>
@@ -1834,7 +2295,47 @@
               <w:sz w:val="14"/>
               <w:szCs w:val="14"/>
             </w:rPr>
-            <w:t>+++abastecedor.cargo_profesional?.toUpperCase()+++</w:t>
+            <w:t>+++</w:t>
+          </w:r>
+          <w:proofErr w:type="gramStart"/>
+          <w:r>
+            <w:rPr>
+              <w:rFonts w:ascii="Times New Roman" w:hAnsi="Times New Roman"/>
+              <w:b/>
+              <w:sz w:val="14"/>
+              <w:szCs w:val="14"/>
+            </w:rPr>
+            <w:t>abastecedor.cargo</w:t>
+          </w:r>
+          <w:proofErr w:type="gramEnd"/>
+          <w:r>
+            <w:rPr>
+              <w:rFonts w:ascii="Times New Roman" w:hAnsi="Times New Roman"/>
+              <w:b/>
+              <w:sz w:val="14"/>
+              <w:szCs w:val="14"/>
+            </w:rPr>
+            <w:t>_profesional?.</w:t>
+          </w:r>
+          <w:proofErr w:type="spellStart"/>
+          <w:r>
+            <w:rPr>
+              <w:rFonts w:ascii="Times New Roman" w:hAnsi="Times New Roman"/>
+              <w:b/>
+              <w:sz w:val="14"/>
+              <w:szCs w:val="14"/>
+            </w:rPr>
+            <w:t>toUpperCase</w:t>
+          </w:r>
+          <w:proofErr w:type="spellEnd"/>
+          <w:r>
+            <w:rPr>
+              <w:rFonts w:ascii="Times New Roman" w:hAnsi="Times New Roman"/>
+              <w:b/>
+              <w:sz w:val="14"/>
+              <w:szCs w:val="14"/>
+            </w:rPr>
+            <w:t>()+++</w:t>
           </w:r>
         </w:p>
       </w:tc>
@@ -1860,7 +2361,45 @@
               <w:szCs w:val="14"/>
               <w:lang w:val="en-US"/>
             </w:rPr>
-            <w:t>+++ supervisor != null ? `________________________` : `` +++</w:t>
+            <w:t xml:space="preserve">+++ </w:t>
+          </w:r>
+          <w:proofErr w:type="gramStart"/>
+          <w:r>
+            <w:rPr>
+              <w:rFonts w:ascii="Times New Roman" w:hAnsi="Times New Roman"/>
+              <w:sz w:val="14"/>
+              <w:szCs w:val="14"/>
+              <w:lang w:val="en-US"/>
+            </w:rPr>
+            <w:t>supervisor !</w:t>
+          </w:r>
+          <w:proofErr w:type="gramEnd"/>
+          <w:r>
+            <w:rPr>
+              <w:rFonts w:ascii="Times New Roman" w:hAnsi="Times New Roman"/>
+              <w:sz w:val="14"/>
+              <w:szCs w:val="14"/>
+              <w:lang w:val="en-US"/>
+            </w:rPr>
+            <w:t>= null ? `_____</w:t>
+          </w:r>
+          <w:r>
+            <w:rPr>
+              <w:rFonts w:ascii="Times New Roman" w:hAnsi="Times New Roman"/>
+              <w:sz w:val="14"/>
+              <w:szCs w:val="14"/>
+              <w:lang w:val="en-US"/>
+            </w:rPr>
+            <w:t>________</w:t>
+          </w:r>
+          <w:r>
+            <w:rPr>
+              <w:rFonts w:ascii="Times New Roman" w:hAnsi="Times New Roman"/>
+              <w:sz w:val="14"/>
+              <w:szCs w:val="14"/>
+              <w:lang w:val="en-US"/>
+            </w:rPr>
+            <w:t>___________________` : `` +++</w:t>
           </w:r>
         </w:p>
         <w:p>
@@ -1881,7 +2420,58 @@
               <w:szCs w:val="14"/>
               <w:lang w:val="en-US"/>
             </w:rPr>
-            <w:t>+++ supervisor != null ? `${supervisor.nombres.toUpperCase()}` : `` +++</w:t>
+            <w:t xml:space="preserve">+++ </w:t>
+          </w:r>
+          <w:proofErr w:type="gramStart"/>
+          <w:r>
+            <w:rPr>
+              <w:rFonts w:ascii="Times New Roman" w:hAnsi="Times New Roman"/>
+              <w:sz w:val="14"/>
+              <w:szCs w:val="14"/>
+              <w:lang w:val="en-US"/>
+            </w:rPr>
+            <w:t>supervisor !</w:t>
+          </w:r>
+          <w:proofErr w:type="gramEnd"/>
+          <w:r>
+            <w:rPr>
+              <w:rFonts w:ascii="Times New Roman" w:hAnsi="Times New Roman"/>
+              <w:sz w:val="14"/>
+              <w:szCs w:val="14"/>
+              <w:lang w:val="en-US"/>
+            </w:rPr>
+            <w:t>= null ? `${</w:t>
+          </w:r>
+          <w:proofErr w:type="spellStart"/>
+          <w:proofErr w:type="gramStart"/>
+          <w:r>
+            <w:rPr>
+              <w:rFonts w:ascii="Times New Roman" w:hAnsi="Times New Roman"/>
+              <w:sz w:val="14"/>
+              <w:szCs w:val="14"/>
+              <w:lang w:val="en-US"/>
+            </w:rPr>
+            <w:t>supervisor.nombres</w:t>
+          </w:r>
+          <w:proofErr w:type="gramEnd"/>
+          <w:r>
+            <w:rPr>
+              <w:rFonts w:ascii="Times New Roman" w:hAnsi="Times New Roman"/>
+              <w:sz w:val="14"/>
+              <w:szCs w:val="14"/>
+              <w:lang w:val="en-US"/>
+            </w:rPr>
+            <w:t>.toUpperCase</w:t>
+          </w:r>
+          <w:proofErr w:type="spellEnd"/>
+          <w:r>
+            <w:rPr>
+              <w:rFonts w:ascii="Times New Roman" w:hAnsi="Times New Roman"/>
+              <w:sz w:val="14"/>
+              <w:szCs w:val="14"/>
+              <w:lang w:val="en-US"/>
+            </w:rPr>
+            <w:t>()}` : `` +++</w:t>
           </w:r>
         </w:p>
         <w:p>
@@ -1902,7 +2492,58 @@
               <w:szCs w:val="14"/>
               <w:lang w:val="en-US"/>
             </w:rPr>
-            <w:t>+++ supervisor != null ? `${supervisor.apellidos.toUpperCase()}` : `` +++</w:t>
+            <w:t xml:space="preserve">+++ </w:t>
+          </w:r>
+          <w:proofErr w:type="gramStart"/>
+          <w:r>
+            <w:rPr>
+              <w:rFonts w:ascii="Times New Roman" w:hAnsi="Times New Roman"/>
+              <w:sz w:val="14"/>
+              <w:szCs w:val="14"/>
+              <w:lang w:val="en-US"/>
+            </w:rPr>
+            <w:t>supervisor !</w:t>
+          </w:r>
+          <w:proofErr w:type="gramEnd"/>
+          <w:r>
+            <w:rPr>
+              <w:rFonts w:ascii="Times New Roman" w:hAnsi="Times New Roman"/>
+              <w:sz w:val="14"/>
+              <w:szCs w:val="14"/>
+              <w:lang w:val="en-US"/>
+            </w:rPr>
+            <w:t>= null ? `${</w:t>
+          </w:r>
+          <w:proofErr w:type="spellStart"/>
+          <w:proofErr w:type="gramStart"/>
+          <w:r>
+            <w:rPr>
+              <w:rFonts w:ascii="Times New Roman" w:hAnsi="Times New Roman"/>
+              <w:sz w:val="14"/>
+              <w:szCs w:val="14"/>
+              <w:lang w:val="en-US"/>
+            </w:rPr>
+            <w:t>supervisor.apellidos</w:t>
+          </w:r>
+          <w:proofErr w:type="gramEnd"/>
+          <w:r>
+            <w:rPr>
+              <w:rFonts w:ascii="Times New Roman" w:hAnsi="Times New Roman"/>
+              <w:sz w:val="14"/>
+              <w:szCs w:val="14"/>
+              <w:lang w:val="en-US"/>
+            </w:rPr>
+            <w:t>.toUpperCase</w:t>
+          </w:r>
+          <w:proofErr w:type="spellEnd"/>
+          <w:r>
+            <w:rPr>
+              <w:rFonts w:ascii="Times New Roman" w:hAnsi="Times New Roman"/>
+              <w:sz w:val="14"/>
+              <w:szCs w:val="14"/>
+              <w:lang w:val="en-US"/>
+            </w:rPr>
+            <w:t>()}` : `` +++</w:t>
           </w:r>
         </w:p>
         <w:p>
@@ -1925,15 +2566,37 @@
               <w:szCs w:val="14"/>
               <w:lang w:val="en-US"/>
             </w:rPr>
-            <w:t>+++ supervisor != null ?</w:t>
-          </w:r>
-          <w:r>
-            <w:rPr>
-              <w:rFonts w:ascii="Times New Roman" w:hAnsi="Times New Roman"/>
+            <w:t xml:space="preserve">+++ </w:t>
+          </w:r>
+          <w:proofErr w:type="gramStart"/>
+          <w:r>
+            <w:rPr>
+              <w:rFonts w:ascii="Times New Roman" w:hAnsi="Times New Roman"/>
+              <w:b/>
               <w:sz w:val="14"/>
               <w:szCs w:val="14"/>
               <w:lang w:val="en-US"/>
             </w:rPr>
+            <w:t>supervisor !</w:t>
+          </w:r>
+          <w:proofErr w:type="gramEnd"/>
+          <w:r>
+            <w:rPr>
+              <w:rFonts w:ascii="Times New Roman" w:hAnsi="Times New Roman"/>
+              <w:b/>
+              <w:sz w:val="14"/>
+              <w:szCs w:val="14"/>
+              <w:lang w:val="en-US"/>
+            </w:rPr>
+            <w:t>= null ?</w:t>
+          </w:r>
+          <w:r>
+            <w:rPr>
+              <w:rFonts w:ascii="Times New Roman" w:hAnsi="Times New Roman"/>
+              <w:sz w:val="14"/>
+              <w:szCs w:val="14"/>
+              <w:lang w:val="en-US"/>
+            </w:rPr>
             <w:t xml:space="preserve"> `</w:t>
           </w:r>
           <w:r>
@@ -1944,7 +2607,41 @@
               <w:szCs w:val="14"/>
               <w:lang w:val="en-US"/>
             </w:rPr>
-            <w:t>${supervisor.grado.nombre.toUpperCase()}` : `` +++</w:t>
+            <w:t>${</w:t>
+          </w:r>
+          <w:proofErr w:type="spellStart"/>
+          <w:proofErr w:type="gramStart"/>
+          <w:r>
+            <w:rPr>
+              <w:rFonts w:ascii="Times New Roman" w:hAnsi="Times New Roman"/>
+              <w:b/>
+              <w:sz w:val="14"/>
+              <w:szCs w:val="14"/>
+              <w:lang w:val="en-US"/>
+            </w:rPr>
+            <w:t>supervisor.grado</w:t>
+          </w:r>
+          <w:proofErr w:type="gramEnd"/>
+          <w:r>
+            <w:rPr>
+              <w:rFonts w:ascii="Times New Roman" w:hAnsi="Times New Roman"/>
+              <w:b/>
+              <w:sz w:val="14"/>
+              <w:szCs w:val="14"/>
+              <w:lang w:val="en-US"/>
+            </w:rPr>
+            <w:t>.nombre.toUpperCase</w:t>
+          </w:r>
+          <w:proofErr w:type="spellEnd"/>
+          <w:r>
+            <w:rPr>
+              <w:rFonts w:ascii="Times New Roman" w:hAnsi="Times New Roman"/>
+              <w:b/>
+              <w:sz w:val="14"/>
+              <w:szCs w:val="14"/>
+              <w:lang w:val="en-US"/>
+            </w:rPr>
+            <w:t>()}` : `` +++</w:t>
           </w:r>
         </w:p>
         <w:p>
@@ -1965,7 +2662,95 @@
               <w:szCs w:val="14"/>
               <w:lang w:val="en-US"/>
             </w:rPr>
-            <w:t>+++ supervisor != null ? `${supervisor.cargo_profesional?.toUpperCase()}` : `` +++</w:t>
+            <w:t xml:space="preserve">+++ </w:t>
+          </w:r>
+          <w:proofErr w:type="gramStart"/>
+          <w:r>
+            <w:rPr>
+              <w:rFonts w:ascii="Times New Roman" w:hAnsi="Times New Roman"/>
+              <w:b/>
+              <w:sz w:val="14"/>
+              <w:szCs w:val="14"/>
+              <w:lang w:val="en-US"/>
+            </w:rPr>
+            <w:t>supervisor !</w:t>
+          </w:r>
+          <w:proofErr w:type="gramEnd"/>
+          <w:r>
+            <w:rPr>
+              <w:rFonts w:ascii="Times New Roman" w:hAnsi="Times New Roman"/>
+              <w:b/>
+              <w:sz w:val="14"/>
+              <w:szCs w:val="14"/>
+              <w:lang w:val="en-US"/>
+            </w:rPr>
+            <w:t>= null ? `${</w:t>
+          </w:r>
+          <w:proofErr w:type="gramStart"/>
+          <w:r>
+            <w:rPr>
+              <w:rFonts w:ascii="Times New Roman" w:hAnsi="Times New Roman"/>
+              <w:b/>
+              <w:sz w:val="14"/>
+              <w:szCs w:val="14"/>
+              <w:lang w:val="en-US"/>
+            </w:rPr>
+            <w:t>supervisor.cargo</w:t>
+          </w:r>
+          <w:proofErr w:type="gramEnd"/>
+          <w:r>
+            <w:rPr>
+              <w:rFonts w:ascii="Times New Roman" w:hAnsi="Times New Roman"/>
+              <w:b/>
+              <w:sz w:val="14"/>
+              <w:szCs w:val="14"/>
+              <w:lang w:val="en-US"/>
+            </w:rPr>
+            <w:t>_</w:t>
+          </w:r>
+          <w:proofErr w:type="spellStart"/>
+          <w:r>
+            <w:rPr>
+              <w:rFonts w:ascii="Times New Roman" w:hAnsi="Times New Roman"/>
+              <w:b/>
+              <w:sz w:val="14"/>
+              <w:szCs w:val="14"/>
+              <w:lang w:val="en-US"/>
+            </w:rPr>
+            <w:t>profesional</w:t>
+          </w:r>
+          <w:proofErr w:type="spellEnd"/>
+          <w:r>
+            <w:rPr>
+              <w:rFonts w:ascii="Times New Roman" w:hAnsi="Times New Roman"/>
+              <w:b/>
+              <w:sz w:val="14"/>
+              <w:szCs w:val="14"/>
+              <w:lang w:val="en-US"/>
+            </w:rPr>
+            <w:t>?.</w:t>
+          </w:r>
+          <w:proofErr w:type="spellStart"/>
+          <w:r>
+            <w:rPr>
+              <w:rFonts w:ascii="Times New Roman" w:hAnsi="Times New Roman"/>
+              <w:b/>
+              <w:sz w:val="14"/>
+              <w:szCs w:val="14"/>
+              <w:lang w:val="en-US"/>
+            </w:rPr>
+            <w:t>toUpperCase</w:t>
+          </w:r>
+          <w:proofErr w:type="spellEnd"/>
+          <w:r>
+            <w:rPr>
+              <w:rFonts w:ascii="Times New Roman" w:hAnsi="Times New Roman"/>
+              <w:b/>
+              <w:sz w:val="14"/>
+              <w:szCs w:val="14"/>
+              <w:lang w:val="en-US"/>
+            </w:rPr>
+            <w:t>()}` : `` +++</w:t>
           </w:r>
         </w:p>
       </w:tc>
@@ -1989,7 +2774,23 @@
               <w:sz w:val="14"/>
               <w:szCs w:val="14"/>
             </w:rPr>
-            <w:t>________________________</w:t>
+            <w:t>__________</w:t>
+          </w:r>
+          <w:r>
+            <w:rPr>
+              <w:rFonts w:ascii="Times New Roman" w:hAnsi="Times New Roman"/>
+              <w:sz w:val="14"/>
+              <w:szCs w:val="14"/>
+            </w:rPr>
+            <w:t>______</w:t>
+          </w:r>
+          <w:r>
+            <w:rPr>
+              <w:rFonts w:ascii="Times New Roman" w:hAnsi="Times New Roman"/>
+              <w:sz w:val="14"/>
+              <w:szCs w:val="14"/>
+            </w:rPr>
+            <w:t>______________</w:t>
           </w:r>
         </w:p>
         <w:p>
@@ -2008,7 +2809,53 @@
               <w:sz w:val="14"/>
               <w:szCs w:val="14"/>
             </w:rPr>
-            <w:t>+++autorizador.nombres.toUpperCase()+++ +++autorizador.apellidos.toUpperCase()+++.</w:t>
+            <w:t>+++</w:t>
+          </w:r>
+          <w:proofErr w:type="spellStart"/>
+          <w:proofErr w:type="gramStart"/>
+          <w:r>
+            <w:rPr>
+              <w:rFonts w:ascii="Times New Roman" w:hAnsi="Times New Roman"/>
+              <w:sz w:val="14"/>
+              <w:szCs w:val="14"/>
+            </w:rPr>
+            <w:t>autorizador.nombres</w:t>
+          </w:r>
+          <w:proofErr w:type="gramEnd"/>
+          <w:r>
+            <w:rPr>
+              <w:rFonts w:ascii="Times New Roman" w:hAnsi="Times New Roman"/>
+              <w:sz w:val="14"/>
+              <w:szCs w:val="14"/>
+            </w:rPr>
+            <w:t>.toUpperCase</w:t>
+          </w:r>
+          <w:proofErr w:type="spellEnd"/>
+          <w:r>
+            <w:rPr>
+              <w:rFonts w:ascii="Times New Roman" w:hAnsi="Times New Roman"/>
+              <w:sz w:val="14"/>
+              <w:szCs w:val="14"/>
+            </w:rPr>
+            <w:t>()+++ +++</w:t>
+          </w:r>
+          <w:proofErr w:type="spellStart"/>
+          <w:r>
+            <w:rPr>
+              <w:rFonts w:ascii="Times New Roman" w:hAnsi="Times New Roman"/>
+              <w:sz w:val="14"/>
+              <w:szCs w:val="14"/>
+            </w:rPr>
+            <w:t>autorizador.apellidos.toUpperCase</w:t>
+          </w:r>
+          <w:proofErr w:type="spellEnd"/>
+          <w:r>
+            <w:rPr>
+              <w:rFonts w:ascii="Times New Roman" w:hAnsi="Times New Roman"/>
+              <w:sz w:val="14"/>
+              <w:szCs w:val="14"/>
+            </w:rPr>
+            <w:t>()+++.</w:t>
           </w:r>
         </w:p>
         <w:p>
@@ -2029,7 +2876,38 @@
               <w:sz w:val="14"/>
               <w:szCs w:val="14"/>
             </w:rPr>
-            <w:t>+++autorizador.grado.nombre.toUpperCase()+++</w:t>
+            <w:t>+++</w:t>
+          </w:r>
+          <w:proofErr w:type="spellStart"/>
+          <w:proofErr w:type="gramStart"/>
+          <w:r>
+            <w:rPr>
+              <w:rFonts w:ascii="Times New Roman" w:hAnsi="Times New Roman"/>
+              <w:b/>
+              <w:sz w:val="14"/>
+              <w:szCs w:val="14"/>
+            </w:rPr>
+            <w:t>autorizador.grado</w:t>
+          </w:r>
+          <w:proofErr w:type="gramEnd"/>
+          <w:r>
+            <w:rPr>
+              <w:rFonts w:ascii="Times New Roman" w:hAnsi="Times New Roman"/>
+              <w:b/>
+              <w:sz w:val="14"/>
+              <w:szCs w:val="14"/>
+            </w:rPr>
+            <w:t>.nombre.toUpperCase</w:t>
+          </w:r>
+          <w:proofErr w:type="spellEnd"/>
+          <w:r>
+            <w:rPr>
+              <w:rFonts w:ascii="Times New Roman" w:hAnsi="Times New Roman"/>
+              <w:b/>
+              <w:sz w:val="14"/>
+              <w:szCs w:val="14"/>
+            </w:rPr>
+            <w:t>()+++</w:t>
           </w:r>
         </w:p>
         <w:p>
@@ -2049,7 +2927,47 @@
               <w:sz w:val="14"/>
               <w:szCs w:val="14"/>
             </w:rPr>
-            <w:t>+++autorizador.cargo_profesional?.toUpperCase()+++</w:t>
+            <w:t>+++</w:t>
+          </w:r>
+          <w:proofErr w:type="gramStart"/>
+          <w:r>
+            <w:rPr>
+              <w:rFonts w:ascii="Times New Roman" w:hAnsi="Times New Roman"/>
+              <w:b/>
+              <w:sz w:val="14"/>
+              <w:szCs w:val="14"/>
+            </w:rPr>
+            <w:t>autorizador.cargo</w:t>
+          </w:r>
+          <w:proofErr w:type="gramEnd"/>
+          <w:r>
+            <w:rPr>
+              <w:rFonts w:ascii="Times New Roman" w:hAnsi="Times New Roman"/>
+              <w:b/>
+              <w:sz w:val="14"/>
+              <w:szCs w:val="14"/>
+            </w:rPr>
+            <w:t>_profesional?.</w:t>
+          </w:r>
+          <w:proofErr w:type="spellStart"/>
+          <w:r>
+            <w:rPr>
+              <w:rFonts w:ascii="Times New Roman" w:hAnsi="Times New Roman"/>
+              <w:b/>
+              <w:sz w:val="14"/>
+              <w:szCs w:val="14"/>
+            </w:rPr>
+            <w:t>toUpperCase</w:t>
+          </w:r>
+          <w:proofErr w:type="spellEnd"/>
+          <w:r>
+            <w:rPr>
+              <w:rFonts w:ascii="Times New Roman" w:hAnsi="Times New Roman"/>
+              <w:b/>
+              <w:sz w:val="14"/>
+              <w:szCs w:val="14"/>
+            </w:rPr>
+            <w:t>()+++</w:t>
           </w:r>
         </w:p>
       </w:tc>
@@ -2173,6 +3091,7 @@
               <w:szCs w:val="16"/>
             </w:rPr>
           </w:pPr>
+          <w:proofErr w:type="gramStart"/>
           <w:r>
             <w:rPr>
               <w:rFonts w:ascii="Times New Roman" w:hAnsi="Times New Roman"/>
@@ -2180,7 +3099,17 @@
               <w:sz w:val="16"/>
               <w:szCs w:val="16"/>
             </w:rPr>
-            <w:t>NOMBRES  Y APELLIDOS:</w:t>
+            <w:t>NOMBRES  Y</w:t>
+          </w:r>
+          <w:proofErr w:type="gramEnd"/>
+          <w:r>
+            <w:rPr>
+              <w:rFonts w:ascii="Times New Roman" w:hAnsi="Times New Roman"/>
+              <w:b/>
+              <w:sz w:val="16"/>
+              <w:szCs w:val="16"/>
+            </w:rPr>
+            <w:t xml:space="preserve"> APELLIDOS:</w:t>
           </w:r>
         </w:p>
       </w:tc>
@@ -2209,7 +3138,63 @@
               <w:sz w:val="16"/>
               <w:szCs w:val="16"/>
             </w:rPr>
-            <w:t>+++destinatario_nombres.toUpperCase()+++ +++destinatario_apellidos.toUpperCase()+++</w:t>
+            <w:t>+++</w:t>
+          </w:r>
+          <w:proofErr w:type="spellStart"/>
+          <w:r>
+            <w:rPr>
+              <w:rFonts w:ascii="Times New Roman" w:hAnsi="Times New Roman"/>
+              <w:b/>
+              <w:bCs/>
+              <w:sz w:val="16"/>
+              <w:szCs w:val="16"/>
+            </w:rPr>
+            <w:t>destinatario_</w:t>
+          </w:r>
+          <w:proofErr w:type="gramStart"/>
+          <w:r>
+            <w:rPr>
+              <w:rFonts w:ascii="Times New Roman" w:hAnsi="Times New Roman"/>
+              <w:b/>
+              <w:bCs/>
+              <w:sz w:val="16"/>
+              <w:szCs w:val="16"/>
+            </w:rPr>
+            <w:t>nombres.toUpperCase</w:t>
+          </w:r>
+          <w:proofErr w:type="spellEnd"/>
+          <w:proofErr w:type="gramEnd"/>
+          <w:r>
+            <w:rPr>
+              <w:rFonts w:ascii="Times New Roman" w:hAnsi="Times New Roman"/>
+              <w:b/>
+              <w:bCs/>
+              <w:sz w:val="16"/>
+              <w:szCs w:val="16"/>
+            </w:rPr>
+            <w:t>()+++ +++</w:t>
+          </w:r>
+          <w:proofErr w:type="spellStart"/>
+          <w:r>
+            <w:rPr>
+              <w:rFonts w:ascii="Times New Roman" w:hAnsi="Times New Roman"/>
+              <w:b/>
+              <w:bCs/>
+              <w:sz w:val="16"/>
+              <w:szCs w:val="16"/>
+            </w:rPr>
+            <w:t>destinatario_apellidos.toUpperCase</w:t>
+          </w:r>
+          <w:proofErr w:type="spellEnd"/>
+          <w:r>
+            <w:rPr>
+              <w:rFonts w:ascii="Times New Roman" w:hAnsi="Times New Roman"/>
+              <w:b/>
+              <w:bCs/>
+              <w:sz w:val="16"/>
+              <w:szCs w:val="16"/>
+            </w:rPr>
+            <w:t>()+++</w:t>
           </w:r>
         </w:p>
       </w:tc>
@@ -2266,7 +3251,29 @@
               <w:sz w:val="16"/>
               <w:szCs w:val="16"/>
             </w:rPr>
-            <w:t>+++destinatario_cedula+++</w:t>
+            <w:t>+++</w:t>
+          </w:r>
+          <w:proofErr w:type="spellStart"/>
+          <w:r>
+            <w:rPr>
+              <w:rFonts w:ascii="Times New Roman" w:hAnsi="Times New Roman"/>
+              <w:b/>
+              <w:bCs/>
+              <w:sz w:val="16"/>
+              <w:szCs w:val="16"/>
+            </w:rPr>
+            <w:t>destinatario_cedula</w:t>
+          </w:r>
+          <w:proofErr w:type="spellEnd"/>
+          <w:r>
+            <w:rPr>
+              <w:rFonts w:ascii="Times New Roman" w:hAnsi="Times New Roman"/>
+              <w:b/>
+              <w:bCs/>
+              <w:sz w:val="16"/>
+              <w:szCs w:val="16"/>
+            </w:rPr>
+            <w:t>+++</w:t>
           </w:r>
         </w:p>
       </w:tc>
@@ -2323,7 +3330,41 @@
               <w:sz w:val="16"/>
               <w:szCs w:val="16"/>
             </w:rPr>
-            <w:t>+++destinatario_grado.toUpperCase()+++</w:t>
+            <w:t>+++</w:t>
+          </w:r>
+          <w:proofErr w:type="spellStart"/>
+          <w:r>
+            <w:rPr>
+              <w:rFonts w:ascii="Times New Roman" w:hAnsi="Times New Roman"/>
+              <w:b/>
+              <w:bCs/>
+              <w:sz w:val="16"/>
+              <w:szCs w:val="16"/>
+            </w:rPr>
+            <w:t>destinatario_</w:t>
+          </w:r>
+          <w:proofErr w:type="gramStart"/>
+          <w:r>
+            <w:rPr>
+              <w:rFonts w:ascii="Times New Roman" w:hAnsi="Times New Roman"/>
+              <w:b/>
+              <w:bCs/>
+              <w:sz w:val="16"/>
+              <w:szCs w:val="16"/>
+            </w:rPr>
+            <w:t>grado.toUpperCase</w:t>
+          </w:r>
+          <w:proofErr w:type="spellEnd"/>
+          <w:proofErr w:type="gramEnd"/>
+          <w:r>
+            <w:rPr>
+              <w:rFonts w:ascii="Times New Roman" w:hAnsi="Times New Roman"/>
+              <w:b/>
+              <w:bCs/>
+              <w:sz w:val="16"/>
+              <w:szCs w:val="16"/>
+            </w:rPr>
+            <w:t>()+++</w:t>
           </w:r>
         </w:p>
       </w:tc>
@@ -2380,7 +3421,41 @@
               <w:sz w:val="16"/>
               <w:szCs w:val="16"/>
             </w:rPr>
-            <w:t>+++destinatario_cargo.toUpperCase()+++</w:t>
+            <w:t>+++</w:t>
+          </w:r>
+          <w:proofErr w:type="spellStart"/>
+          <w:r>
+            <w:rPr>
+              <w:rFonts w:ascii="Times New Roman" w:hAnsi="Times New Roman"/>
+              <w:b/>
+              <w:bCs/>
+              <w:sz w:val="16"/>
+              <w:szCs w:val="16"/>
+            </w:rPr>
+            <w:t>destinatario_</w:t>
+          </w:r>
+          <w:proofErr w:type="gramStart"/>
+          <w:r>
+            <w:rPr>
+              <w:rFonts w:ascii="Times New Roman" w:hAnsi="Times New Roman"/>
+              <w:b/>
+              <w:bCs/>
+              <w:sz w:val="16"/>
+              <w:szCs w:val="16"/>
+            </w:rPr>
+            <w:t>cargo.toUpperCase</w:t>
+          </w:r>
+          <w:proofErr w:type="spellEnd"/>
+          <w:proofErr w:type="gramEnd"/>
+          <w:r>
+            <w:rPr>
+              <w:rFonts w:ascii="Times New Roman" w:hAnsi="Times New Roman"/>
+              <w:b/>
+              <w:bCs/>
+              <w:sz w:val="16"/>
+              <w:szCs w:val="16"/>
+            </w:rPr>
+            <w:t>()+++</w:t>
           </w:r>
         </w:p>
       </w:tc>
@@ -2437,7 +3512,29 @@
               <w:sz w:val="16"/>
               <w:szCs w:val="16"/>
             </w:rPr>
-            <w:t>+++destinatario_telefono+++</w:t>
+            <w:t>+++</w:t>
+          </w:r>
+          <w:proofErr w:type="spellStart"/>
+          <w:r>
+            <w:rPr>
+              <w:rFonts w:ascii="Times New Roman" w:hAnsi="Times New Roman"/>
+              <w:b/>
+              <w:bCs/>
+              <w:sz w:val="16"/>
+              <w:szCs w:val="16"/>
+            </w:rPr>
+            <w:t>destinatario_telefono</w:t>
+          </w:r>
+          <w:proofErr w:type="spellEnd"/>
+          <w:r>
+            <w:rPr>
+              <w:rFonts w:ascii="Times New Roman" w:hAnsi="Times New Roman"/>
+              <w:b/>
+              <w:bCs/>
+              <w:sz w:val="16"/>
+              <w:szCs w:val="16"/>
+            </w:rPr>
+            <w:t>+++</w:t>
           </w:r>
         </w:p>
       </w:tc>
@@ -2510,8 +3607,44 @@
         <w:sz w:val="14"/>
         <w:szCs w:val="14"/>
       </w:rPr>
-      <w:t xml:space="preserve"> CHEQUEAR LA CANTIDAD Y EL RENGLON REFLEJADO.</w:t>
+      <w:t xml:space="preserve"> CHEQUEAR LA CANTIDAD Y EL RENGL</w:t>
     </w:r>
+    <w:r>
+      <w:rPr>
+        <w:rFonts w:ascii="Times New Roman" w:hAnsi="Times New Roman"/>
+        <w:sz w:val="14"/>
+        <w:szCs w:val="14"/>
+      </w:rPr>
+      <w:t>Ó</w:t>
+    </w:r>
+    <w:r>
+      <w:rPr>
+        <w:rFonts w:ascii="Times New Roman" w:hAnsi="Times New Roman"/>
+        <w:sz w:val="14"/>
+        <w:szCs w:val="14"/>
+      </w:rPr>
+      <w:t>N REFLEJADO.</w:t>
+    </w:r>
+  </w:p>
+  <w:p>
+    <w:pPr>
+      <w:pStyle w:val="Footer"/>
+      <w:rPr>
+        <w:rFonts w:ascii="Times New Roman" w:hAnsi="Times New Roman"/>
+        <w:sz w:val="14"/>
+        <w:szCs w:val="14"/>
+      </w:rPr>
+    </w:pPr>
+  </w:p>
+  <w:p>
+    <w:pPr>
+      <w:pStyle w:val="Footer"/>
+      <w:rPr>
+        <w:rFonts w:ascii="Times New Roman" w:hAnsi="Times New Roman"/>
+        <w:sz w:val="14"/>
+        <w:szCs w:val="14"/>
+      </w:rPr>
+    </w:pPr>
   </w:p>
 </w:ftr>
 </file>
@@ -2539,36 +3672,6 @@
     </w:p>
   </w:footnote>
 </w:footnotes>
-</file>
-
-<file path=word/header1.xml><?xml version="1.0" encoding="utf-8"?>
-<w:hdr xmlns:wpc="http://schemas.microsoft.com/office/word/2010/wordprocessingCanvas" xmlns:cx="http://schemas.microsoft.com/office/drawing/2014/chartex" xmlns:cx1="http://schemas.microsoft.com/office/drawing/2015/9/8/chartex" xmlns:cx2="http://schemas.microsoft.com/office/drawing/2015/10/21/chartex" xmlns:cx3="http://schemas.microsoft.com/office/drawing/2016/5/9/chartex" xmlns:cx4="http://schemas.microsoft.com/office/drawing/2016/5/10/chartex" xmlns:cx5="http://schemas.microsoft.com/office/drawing/2016/5/11/chartex" xmlns:cx6="http://schemas.microsoft.com/office/drawing/2016/5/12/chartex" xmlns:cx7="http://schemas.microsoft.com/office/drawing/2016/5/13/chartex" xmlns:cx8="http://schemas.microsoft.com/office/drawing/2016/5/14/chartex" xmlns:mc="http://schemas.openxmlformats.org/markup-compatibility/2006" xmlns:aink="http://schemas.microsoft.com/office/drawing/2016/ink" xmlns:am3d="http://schemas.microsoft.com/office/drawing/2017/model3d" xmlns:o="urn:schemas-microsoft-com:office:office" xmlns:oel="http://schemas.microsoft.com/office/2019/extlst" xmlns:r="http://schemas.openxmlformats.org/officeDocument/2006/relationships" xmlns:m="http://schemas.openxmlformats.org/officeDocument/2006/math" xmlns:v="urn:schemas-microsoft-com:vml" xmlns:wp14="http://schemas.microsoft.com/office/word/2010/wordprocessingDrawing" xmlns:wp="http://schemas.openxmlformats.org/drawingml/2006/wordprocessingDrawing" xmlns:w10="urn:schemas-microsoft-com:office:word" xmlns:w="http://schemas.openxmlformats.org/wordprocessingml/2006/main" xmlns:w14="http://schemas.microsoft.com/office/word/2010/wordml" xmlns:w15="http://schemas.microsoft.com/office/word/2012/wordml" xmlns:w16cex="http://schemas.microsoft.com/office/word/2018/wordml/cex" xmlns:w16cid="http://schemas.microsoft.com/office/word/2016/wordml/cid" xmlns:w16="http://schemas.microsoft.com/office/word/2018/wordml" xmlns:w16sdtdh="http://schemas.microsoft.com/office/word/2020/wordml/sdtdatahash" xmlns:w16se="http://schemas.microsoft.com/office/word/2015/wordml/symex" xmlns:wpg="http://schemas.microsoft.com/office/word/2010/wordprocessingGroup" xmlns:wpi="http://schemas.microsoft.com/office/word/2010/wordprocessingInk" xmlns:wne="http://schemas.microsoft.com/office/word/2006/wordml" xmlns:wps="http://schemas.microsoft.com/office/word/2010/wordprocessingShape" mc:Ignorable="w14 w15 w16se w16cid w16 w16cex w16sdtdh wp14">
-  <w:p>
-    <w:pPr>
-      <w:pStyle w:val="Header"/>
-    </w:pPr>
-  </w:p>
-</w:hdr>
-</file>
-
-<file path=word/header2.xml><?xml version="1.0" encoding="utf-8"?>
-<w:hdr xmlns:wpc="http://schemas.microsoft.com/office/word/2010/wordprocessingCanvas" xmlns:cx="http://schemas.microsoft.com/office/drawing/2014/chartex" xmlns:cx1="http://schemas.microsoft.com/office/drawing/2015/9/8/chartex" xmlns:cx2="http://schemas.microsoft.com/office/drawing/2015/10/21/chartex" xmlns:cx3="http://schemas.microsoft.com/office/drawing/2016/5/9/chartex" xmlns:cx4="http://schemas.microsoft.com/office/drawing/2016/5/10/chartex" xmlns:cx5="http://schemas.microsoft.com/office/drawing/2016/5/11/chartex" xmlns:cx6="http://schemas.microsoft.com/office/drawing/2016/5/12/chartex" xmlns:cx7="http://schemas.microsoft.com/office/drawing/2016/5/13/chartex" xmlns:cx8="http://schemas.microsoft.com/office/drawing/2016/5/14/chartex" xmlns:mc="http://schemas.openxmlformats.org/markup-compatibility/2006" xmlns:aink="http://schemas.microsoft.com/office/drawing/2016/ink" xmlns:am3d="http://schemas.microsoft.com/office/drawing/2017/model3d" xmlns:o="urn:schemas-microsoft-com:office:office" xmlns:oel="http://schemas.microsoft.com/office/2019/extlst" xmlns:r="http://schemas.openxmlformats.org/officeDocument/2006/relationships" xmlns:m="http://schemas.openxmlformats.org/officeDocument/2006/math" xmlns:v="urn:schemas-microsoft-com:vml" xmlns:wp14="http://schemas.microsoft.com/office/word/2010/wordprocessingDrawing" xmlns:wp="http://schemas.openxmlformats.org/drawingml/2006/wordprocessingDrawing" xmlns:w10="urn:schemas-microsoft-com:office:word" xmlns:w="http://schemas.openxmlformats.org/wordprocessingml/2006/main" xmlns:w14="http://schemas.microsoft.com/office/word/2010/wordml" xmlns:w15="http://schemas.microsoft.com/office/word/2012/wordml" xmlns:w16cex="http://schemas.microsoft.com/office/word/2018/wordml/cex" xmlns:w16cid="http://schemas.microsoft.com/office/word/2016/wordml/cid" xmlns:w16="http://schemas.microsoft.com/office/word/2018/wordml" xmlns:w16sdtdh="http://schemas.microsoft.com/office/word/2020/wordml/sdtdatahash" xmlns:w16se="http://schemas.microsoft.com/office/word/2015/wordml/symex" xmlns:wpg="http://schemas.microsoft.com/office/word/2010/wordprocessingGroup" xmlns:wpi="http://schemas.microsoft.com/office/word/2010/wordprocessingInk" xmlns:wne="http://schemas.microsoft.com/office/word/2006/wordml" xmlns:wps="http://schemas.microsoft.com/office/word/2010/wordprocessingShape" mc:Ignorable="w14 w15 w16se w16cid w16 w16cex w16sdtdh wp14">
-  <w:p>
-    <w:pPr>
-      <w:pStyle w:val="Header"/>
-    </w:pPr>
-  </w:p>
-</w:hdr>
-</file>
-
-<file path=word/header3.xml><?xml version="1.0" encoding="utf-8"?>
-<w:hdr xmlns:wpc="http://schemas.microsoft.com/office/word/2010/wordprocessingCanvas" xmlns:cx="http://schemas.microsoft.com/office/drawing/2014/chartex" xmlns:cx1="http://schemas.microsoft.com/office/drawing/2015/9/8/chartex" xmlns:cx2="http://schemas.microsoft.com/office/drawing/2015/10/21/chartex" xmlns:cx3="http://schemas.microsoft.com/office/drawing/2016/5/9/chartex" xmlns:cx4="http://schemas.microsoft.com/office/drawing/2016/5/10/chartex" xmlns:cx5="http://schemas.microsoft.com/office/drawing/2016/5/11/chartex" xmlns:cx6="http://schemas.microsoft.com/office/drawing/2016/5/12/chartex" xmlns:cx7="http://schemas.microsoft.com/office/drawing/2016/5/13/chartex" xmlns:cx8="http://schemas.microsoft.com/office/drawing/2016/5/14/chartex" xmlns:mc="http://schemas.openxmlformats.org/markup-compatibility/2006" xmlns:aink="http://schemas.microsoft.com/office/drawing/2016/ink" xmlns:am3d="http://schemas.microsoft.com/office/drawing/2017/model3d" xmlns:o="urn:schemas-microsoft-com:office:office" xmlns:oel="http://schemas.microsoft.com/office/2019/extlst" xmlns:r="http://schemas.openxmlformats.org/officeDocument/2006/relationships" xmlns:m="http://schemas.openxmlformats.org/officeDocument/2006/math" xmlns:v="urn:schemas-microsoft-com:vml" xmlns:wp14="http://schemas.microsoft.com/office/word/2010/wordprocessingDrawing" xmlns:wp="http://schemas.openxmlformats.org/drawingml/2006/wordprocessingDrawing" xmlns:w10="urn:schemas-microsoft-com:office:word" xmlns:w="http://schemas.openxmlformats.org/wordprocessingml/2006/main" xmlns:w14="http://schemas.microsoft.com/office/word/2010/wordml" xmlns:w15="http://schemas.microsoft.com/office/word/2012/wordml" xmlns:w16cex="http://schemas.microsoft.com/office/word/2018/wordml/cex" xmlns:w16cid="http://schemas.microsoft.com/office/word/2016/wordml/cid" xmlns:w16="http://schemas.microsoft.com/office/word/2018/wordml" xmlns:w16sdtdh="http://schemas.microsoft.com/office/word/2020/wordml/sdtdatahash" xmlns:w16se="http://schemas.microsoft.com/office/word/2015/wordml/symex" xmlns:wpg="http://schemas.microsoft.com/office/word/2010/wordprocessingGroup" xmlns:wpi="http://schemas.microsoft.com/office/word/2010/wordprocessingInk" xmlns:wne="http://schemas.microsoft.com/office/word/2006/wordml" xmlns:wps="http://schemas.microsoft.com/office/word/2010/wordprocessingShape" mc:Ignorable="w14 w15 w16se w16cid w16 w16cex w16sdtdh wp14">
-  <w:p>
-    <w:pPr>
-      <w:pStyle w:val="Header"/>
-    </w:pPr>
-  </w:p>
-</w:hdr>
 </file>
 
 <file path=word/numbering.xml><?xml version="1.0" encoding="utf-8"?>

</xml_diff>